<commit_message>
Added comparison to Ruegg papers
</commit_message>
<xml_diff>
--- a/Manuscripts/Muscle Tsc1 Knockout Paper/Manuscript.docx
+++ b/Manuscripts/Muscle Tsc1 Knockout Paper/Manuscript.docx
@@ -13588,43 +13588,7 @@
           <w:sz w:val="22"/>
           <w:szCs w:val="22"/>
         </w:rPr>
-        <w:t xml:space="preserve">, </w:t>
-      </w:r>
-      <w:r>
-        <w:rPr>
-          <w:rFonts w:ascii="Arial" w:hAnsi="Arial" w:cs="Arial"/>
-          <w:color w:val="000000" w:themeColor="text1"/>
-          <w:sz w:val="22"/>
-          <w:szCs w:val="22"/>
-        </w:rPr>
-        <w:t xml:space="preserve">the latter </w:t>
-      </w:r>
-      <w:r>
-        <w:rPr>
-          <w:rFonts w:ascii="Arial" w:hAnsi="Arial" w:cs="Arial"/>
-          <w:color w:val="000000" w:themeColor="text1"/>
-          <w:sz w:val="22"/>
-          <w:szCs w:val="22"/>
-        </w:rPr>
-        <w:t xml:space="preserve">finding not replicated </w:t>
-      </w:r>
-      <w:r>
-        <w:rPr>
-          <w:rFonts w:ascii="Arial" w:hAnsi="Arial" w:cs="Arial"/>
-          <w:color w:val="000000" w:themeColor="text1"/>
-          <w:sz w:val="22"/>
-          <w:szCs w:val="22"/>
-        </w:rPr>
-        <w:t xml:space="preserve">in </w:t>
-      </w:r>
-      <w:r>
-        <w:rPr>
-          <w:rFonts w:ascii="Arial" w:hAnsi="Arial" w:cs="Arial"/>
-          <w:color w:val="000000" w:themeColor="text1"/>
-          <w:sz w:val="22"/>
-          <w:szCs w:val="22"/>
-        </w:rPr>
-        <w:t>this</w:t>
+        <w:t>.  We did not observe reduced lean mass in our</w:t>
       </w:r>
       <w:r>
         <w:rPr>
@@ -13670,6 +13634,53 @@
           <w:szCs w:val="22"/>
         </w:rPr>
         <w:t>)</w:t>
+      </w:r>
+      <w:r>
+        <w:rPr>
+          <w:rFonts w:ascii="Arial" w:hAnsi="Arial" w:cs="Arial"/>
+          <w:color w:val="000000" w:themeColor="text1"/>
+          <w:sz w:val="22"/>
+          <w:szCs w:val="22"/>
+        </w:rPr>
+        <w:t xml:space="preserve">, likely due to </w:t>
+      </w:r>
+      <w:r>
+        <w:rPr>
+          <w:rFonts w:ascii="Arial" w:hAnsi="Arial" w:cs="Arial"/>
+          <w:color w:val="000000" w:themeColor="text1"/>
+          <w:sz w:val="22"/>
+          <w:szCs w:val="22"/>
+        </w:rPr>
+        <w:t xml:space="preserve">our </w:t>
+      </w:r>
+      <w:r>
+        <w:rPr>
+          <w:rFonts w:ascii="Arial" w:hAnsi="Arial" w:cs="Arial"/>
+          <w:color w:val="000000" w:themeColor="text1"/>
+          <w:sz w:val="22"/>
+          <w:szCs w:val="22"/>
+        </w:rPr>
+        <w:t xml:space="preserve">different </w:t>
+      </w:r>
+      <w:proofErr w:type="spellStart"/>
+      <w:r>
+        <w:rPr>
+          <w:rFonts w:ascii="Arial" w:hAnsi="Arial" w:cs="Arial"/>
+          <w:color w:val="000000" w:themeColor="text1"/>
+          <w:sz w:val="22"/>
+          <w:szCs w:val="22"/>
+        </w:rPr>
+        <w:t>Cre</w:t>
+      </w:r>
+      <w:proofErr w:type="spellEnd"/>
+      <w:r>
+        <w:rPr>
+          <w:rFonts w:ascii="Arial" w:hAnsi="Arial" w:cs="Arial"/>
+          <w:color w:val="000000" w:themeColor="text1"/>
+          <w:sz w:val="22"/>
+          <w:szCs w:val="22"/>
+        </w:rPr>
+        <w:t xml:space="preserve"> drivers</w:t>
       </w:r>
       <w:r>
         <w:rPr>
@@ -14423,7 +14434,99 @@
           <w:sz w:val="22"/>
           <w:szCs w:val="22"/>
         </w:rPr>
-        <w:t xml:space="preserve">.  </w:t>
+        <w:t xml:space="preserve">, though it is consistent with prior muscle </w:t>
+      </w:r>
+      <w:r>
+        <w:rPr>
+          <w:rFonts w:ascii="Arial" w:hAnsi="Arial" w:cs="Arial"/>
+          <w:i/>
+          <w:color w:val="000000" w:themeColor="text1"/>
+          <w:sz w:val="22"/>
+          <w:szCs w:val="22"/>
+        </w:rPr>
+        <w:t xml:space="preserve">Tsc1 </w:t>
+      </w:r>
+      <w:r>
+        <w:rPr>
+          <w:rFonts w:ascii="Arial" w:hAnsi="Arial" w:cs="Arial"/>
+          <w:color w:val="000000" w:themeColor="text1"/>
+          <w:sz w:val="22"/>
+          <w:szCs w:val="22"/>
+        </w:rPr>
+        <w:t>knockout</w:t>
+      </w:r>
+      <w:r>
+        <w:rPr>
+          <w:rFonts w:ascii="Arial" w:hAnsi="Arial" w:cs="Arial"/>
+          <w:color w:val="000000" w:themeColor="text1"/>
+          <w:sz w:val="22"/>
+          <w:szCs w:val="22"/>
+        </w:rPr>
+        <w:t xml:space="preserve"> models </w:t>
+      </w:r>
+      <w:r>
+        <w:rPr>
+          <w:rFonts w:ascii="Arial" w:hAnsi="Arial" w:cs="Arial"/>
+          <w:color w:val="000000" w:themeColor="text1"/>
+          <w:sz w:val="22"/>
+          <w:szCs w:val="22"/>
+        </w:rPr>
+        <w:fldChar w:fldCharType="begin" w:fldLock="1"/>
+      </w:r>
+      <w:r>
+        <w:rPr>
+          <w:rFonts w:ascii="Arial" w:hAnsi="Arial" w:cs="Arial"/>
+          <w:color w:val="000000" w:themeColor="text1"/>
+          <w:sz w:val="22"/>
+          <w:szCs w:val="22"/>
+        </w:rPr>
+        <w:instrText>ADDIN CSL_CITATION {"citationItems":[{"id":"ITEM-1","itemData":{"DOI":"10.1186/s13395-016-0084-8","ISBN":"1339501600","ISSN":"2044-5040","PMID":"27004103","author":[{"dropping-particle":"","family":"Guridi","given":"Maitea","non-dropping-particle":"","parse-names":false,"suffix":""},{"dropping-particle":"","family":"Kupr","given":"Barbara","non-dropping-particle":"","parse-names":false,"suffix":""},{"dropping-particle":"","family":"Romanino","given":"Klaas","non-dropping-particle":"","parse-names":false,"suffix":""},{"dropping-particle":"","family":"Lin","given":"Shuo","non-dropping-particle":"","parse-names":false,"suffix":""},{"dropping-particle":"","family":"Falcetta","given":"Denis","non-dropping-particle":"","parse-names":false,"suffix":""},{"dropping-particle":"","family":"Tintignac","given":"Lionel","non-dropping-particle":"","parse-names":false,"suffix":""},{"dropping-particle":"","family":"Rüegg","given":"Markus A.","non-dropping-particle":"","parse-names":false,"suffix":""}],"container-title":"Skeletal Muscle","id":"ITEM-1","issue":"1","issued":{"date-parts":[["2016"]]},"page":"13","publisher":"Skeletal Muscle","title":"Alterations to mTORC1 signaling in the skeletal muscle differentially affect whole-body metabolism","type":"article-journal","volume":"6"},"uris":["http://www.mendeley.com/documents/?uuid=1dfb21af-e3ac-424a-83b8-13f5b9b4a754"]},{"id":"ITEM-2","itemData":{"DOI":"10.1126/scisignal.aab3715","ISBN":"1937-9145 (Electronic)","ISSN":"1937-9145","PMID":"26554817","abstract":"Skeletal muscle alters whole-body metabolism through the release of hormones into the bloodstream called myokines. Guridi et al. found that skeletal muscle released a hormone called FGF21 in mice with skeletal muscle–specific activation of mTORC1, a protein complex that links nutrient availability to cell growth. Compared to control mice, these mice weighed less, likely because of increased fatty acid oxidation and increased energy expenditure, and had lower plasma concentrations of glucose and insulin. Systemic administration of antibodies directed against FGF21 reversed these metabolic changes. Thus, FGF21 released from skeletal muscle can mediate changes in whole-body metabolism.Skeletal muscle is the largest organ, comprising 40% of the total body lean mass, and affects whole-body metabolism in multiple ways. We investigated the signaling pathways involved in this process using TSCmKO mice, which have a skeletal muscle–specific depletion of TSC1 (tuberous sclerosis complex 1). This deficiency results in the constitutive activation of mammalian target of rapamycin complex 1 (mTORC1), which enhances cell growth by promoting protein synthesis. TSCmKO mice were lean, with increased insulin sensitivity, as well as changes in white and brown adipose tissue and liver indicative of increased fatty acid oxidation. These differences were due to increased plasma concentrations of fibroblast growth factor 21 (FGF21), a hormone that stimulates glucose uptake and fatty acid oxidation. The skeletal muscle of TSCmKO mice released FGF21 because of mTORC1-triggered endoplasmic reticulum (ER) stress and activation of a pathway involving PERK (protein kinase RNA-like ER kinase), eIF2α (eukaryotic translation initiation factor 2α), and ATF4 (activating transcription factor 4). Treatment of TSCmKO mice with a chemical chaperone that alleviates ER stress reduced FGF21 production in muscle and increased body weight. Moreover, injection of function-blocking antibodies directed against FGF21 largely normalized the metabolic phenotype of the mice. Thus, sustained activation of mTORC1 signaling in skeletal muscle regulated whole-body metabolism through the induction of FGF21, which, over the long term, caused severe lipodystrophy.","author":[{"dropping-particle":"","family":"Guridi","given":"Maitea","non-dropping-particle":"","parse-names":false,"suffix":""},{"dropping-particle":"","family":"Tintignac","given":"Lionel A","non-dropping-particle":"","parse-names":false,"suffix":""},{"dropping-particle":"","family":"Lin","given":"Shuo","non-dropping-particle":"","parse-names":false,"suffix":""},{"dropping-particle":"","family":"Kupr","given":"Barbara","non-dropping-particle":"","parse-names":false,"suffix":""},{"dropping-particle":"","family":"Castets","given":"Perrine","non-dropping-particle":"","parse-names":false,"suffix":""},{"dropping-particle":"","family":"Rüegg","given":"Markus A.","non-dropping-particle":"","parse-names":false,"suffix":""}],"container-title":"Science Signaling","id":"ITEM-2","issue":"402","issued":{"date-parts":[["2015"]]},"page":"ra113-ra113","title":"Activation of mTORC1 in skeletal muscle regulates whole-body metabolism through FGF21","type":"article-journal","volume":"8"},"uris":["http://www.mendeley.com/documents/?uuid=657c7b73-0513-4458-8465-cfaef5a488ef"]}],"mendeley":{"formattedCitation":"(33, 34)","plainTextFormattedCitation":"(33, 34)","previouslyFormattedCitation":"(33, 34)"},"properties":{"noteIndex":0},"schema":"https://github.com/citation-style-language/schema/raw/master/csl-citation.json"}</w:instrText>
+      </w:r>
+      <w:r>
+        <w:rPr>
+          <w:rFonts w:ascii="Arial" w:hAnsi="Arial" w:cs="Arial"/>
+          <w:color w:val="000000" w:themeColor="text1"/>
+          <w:sz w:val="22"/>
+          <w:szCs w:val="22"/>
+        </w:rPr>
+        <w:fldChar w:fldCharType="separate"/>
+      </w:r>
+      <w:r>
+        <w:rPr>
+          <w:rFonts w:ascii="Arial" w:hAnsi="Arial" w:cs="Arial"/>
+          <w:noProof/>
+          <w:color w:val="000000" w:themeColor="text1"/>
+          <w:sz w:val="22"/>
+          <w:szCs w:val="22"/>
+        </w:rPr>
+        <w:t>(33, 34)</w:t>
+      </w:r>
+      <w:r>
+        <w:rPr>
+          <w:rFonts w:ascii="Arial" w:hAnsi="Arial" w:cs="Arial"/>
+          <w:color w:val="000000" w:themeColor="text1"/>
+          <w:sz w:val="22"/>
+          <w:szCs w:val="22"/>
+        </w:rPr>
+        <w:fldChar w:fldCharType="end"/>
+      </w:r>
+      <w:r>
+        <w:rPr>
+          <w:rFonts w:ascii="Arial" w:hAnsi="Arial" w:cs="Arial"/>
+          <w:color w:val="000000" w:themeColor="text1"/>
+          <w:sz w:val="22"/>
+          <w:szCs w:val="22"/>
+        </w:rPr>
+        <w:t>.</w:t>
+      </w:r>
+      <w:r>
+        <w:rPr>
+          <w:rFonts w:ascii="Arial" w:hAnsi="Arial" w:cs="Arial"/>
+          <w:color w:val="000000" w:themeColor="text1"/>
+          <w:sz w:val="22"/>
+          <w:szCs w:val="22"/>
+        </w:rPr>
+        <w:t xml:space="preserve">  </w:t>
       </w:r>
       <w:r>
         <w:rPr>
@@ -14722,139 +14825,7 @@
           <w:sz w:val="22"/>
           <w:szCs w:val="22"/>
         </w:rPr>
-        <w:t xml:space="preserve"> This is in contrast to findings from </w:t>
-      </w:r>
-      <w:proofErr w:type="spellStart"/>
-      <w:r>
-        <w:rPr>
-          <w:rFonts w:ascii="Arial" w:hAnsi="Arial" w:cs="Arial"/>
-          <w:color w:val="000000" w:themeColor="text1"/>
-          <w:sz w:val="22"/>
-          <w:szCs w:val="22"/>
-        </w:rPr>
-        <w:t>Guridi</w:t>
-      </w:r>
-      <w:proofErr w:type="spellEnd"/>
-      <w:r>
-        <w:rPr>
-          <w:rFonts w:ascii="Arial" w:hAnsi="Arial" w:cs="Arial"/>
-          <w:color w:val="000000" w:themeColor="text1"/>
-          <w:sz w:val="22"/>
-          <w:szCs w:val="22"/>
-        </w:rPr>
         <w:t xml:space="preserve"> </w:t>
-      </w:r>
-      <w:r>
-        <w:rPr>
-          <w:rFonts w:ascii="Arial" w:hAnsi="Arial" w:cs="Arial"/>
-          <w:i/>
-          <w:color w:val="000000" w:themeColor="text1"/>
-          <w:sz w:val="22"/>
-          <w:szCs w:val="22"/>
-        </w:rPr>
-        <w:t>et al.</w:t>
-      </w:r>
-      <w:r>
-        <w:rPr>
-          <w:rFonts w:ascii="Arial" w:hAnsi="Arial" w:cs="Arial"/>
-          <w:color w:val="000000" w:themeColor="text1"/>
-          <w:sz w:val="22"/>
-          <w:szCs w:val="22"/>
-        </w:rPr>
-        <w:t xml:space="preserve"> who show marked insulin resistance in </w:t>
-      </w:r>
-      <w:r>
-        <w:rPr>
-          <w:rFonts w:ascii="Arial" w:hAnsi="Arial" w:cs="Arial"/>
-          <w:i/>
-          <w:color w:val="000000" w:themeColor="text1"/>
-          <w:sz w:val="22"/>
-          <w:szCs w:val="22"/>
-        </w:rPr>
-        <w:t>ACTA1-Cre</w:t>
-      </w:r>
-      <w:r>
-        <w:rPr>
-          <w:rFonts w:ascii="Arial" w:hAnsi="Arial" w:cs="Arial"/>
-          <w:color w:val="000000" w:themeColor="text1"/>
-          <w:sz w:val="22"/>
-          <w:szCs w:val="22"/>
-        </w:rPr>
-        <w:t xml:space="preserve"> driven </w:t>
-      </w:r>
-      <w:r>
-        <w:rPr>
-          <w:rFonts w:ascii="Arial" w:hAnsi="Arial" w:cs="Arial"/>
-          <w:i/>
-          <w:color w:val="000000" w:themeColor="text1"/>
-          <w:sz w:val="22"/>
-          <w:szCs w:val="22"/>
-        </w:rPr>
-        <w:t>Tsc1</w:t>
-      </w:r>
-      <w:r>
-        <w:rPr>
-          <w:rFonts w:ascii="Arial" w:hAnsi="Arial" w:cs="Arial"/>
-          <w:color w:val="000000" w:themeColor="text1"/>
-          <w:sz w:val="22"/>
-          <w:szCs w:val="22"/>
-        </w:rPr>
-        <w:t xml:space="preserve"> knockout mice </w:t>
-      </w:r>
-      <w:r>
-        <w:rPr>
-          <w:rFonts w:ascii="Arial" w:hAnsi="Arial" w:cs="Arial"/>
-          <w:color w:val="000000" w:themeColor="text1"/>
-          <w:sz w:val="22"/>
-          <w:szCs w:val="22"/>
-        </w:rPr>
-        <w:fldChar w:fldCharType="begin" w:fldLock="1"/>
-      </w:r>
-      <w:r>
-        <w:rPr>
-          <w:rFonts w:ascii="Arial" w:hAnsi="Arial" w:cs="Arial"/>
-          <w:color w:val="000000" w:themeColor="text1"/>
-          <w:sz w:val="22"/>
-          <w:szCs w:val="22"/>
-        </w:rPr>
-        <w:instrText>ADDIN CSL_CITATION {"citationItems":[{"id":"ITEM-1","itemData":{"DOI":"10.1186/s13395-016-0084-8","ISBN":"1339501600","ISSN":"2044-5040","PMID":"27004103","author":[{"dropping-particle":"","family":"Guridi","given":"Maitea","non-dropping-particle":"","parse-names":false,"suffix":""},{"dropping-particle":"","family":"Kupr","given":"Barbara","non-dropping-particle":"","parse-names":false,"suffix":""},{"dropping-particle":"","family":"Romanino","given":"Klaas","non-dropping-particle":"","parse-names":false,"suffix":""},{"dropping-particle":"","family":"Lin","given":"Shuo","non-dropping-particle":"","parse-names":false,"suffix":""},{"dropping-particle":"","family":"Falcetta","given":"Denis","non-dropping-particle":"","parse-names":false,"suffix":""},{"dropping-particle":"","family":"Tintignac","given":"Lionel","non-dropping-particle":"","parse-names":false,"suffix":""},{"dropping-particle":"","family":"Rüegg","given":"Markus A.","non-dropping-particle":"","parse-names":false,"suffix":""}],"container-title":"Skeletal Muscle","id":"ITEM-1","issue":"1","issued":{"date-parts":[["2016"]]},"page":"13","publisher":"Skeletal Muscle","title":"Alterations to mTORC1 signaling in the skeletal muscle differentially affect whole-body metabolism","type":"article-journal","volume":"6"},"uris":["http://www.mendeley.com/documents/?uuid=1dfb21af-e3ac-424a-83b8-13f5b9b4a754"]}],"mendeley":{"formattedCitation":"(33)","plainTextFormattedCitation":"(33)","previouslyFormattedCitation":"(33)"},"properties":{"noteIndex":0},"schema":"https://github.com/citation-style-language/schema/raw/master/csl-citation.json"}</w:instrText>
-      </w:r>
-      <w:r>
-        <w:rPr>
-          <w:rFonts w:ascii="Arial" w:hAnsi="Arial" w:cs="Arial"/>
-          <w:color w:val="000000" w:themeColor="text1"/>
-          <w:sz w:val="22"/>
-          <w:szCs w:val="22"/>
-        </w:rPr>
-        <w:fldChar w:fldCharType="separate"/>
-      </w:r>
-      <w:r>
-        <w:rPr>
-          <w:rFonts w:ascii="Arial" w:hAnsi="Arial" w:cs="Arial"/>
-          <w:noProof/>
-          <w:color w:val="000000" w:themeColor="text1"/>
-          <w:sz w:val="22"/>
-          <w:szCs w:val="22"/>
-        </w:rPr>
-        <w:t>(33)</w:t>
-      </w:r>
-      <w:r>
-        <w:rPr>
-          <w:rFonts w:ascii="Arial" w:hAnsi="Arial" w:cs="Arial"/>
-          <w:color w:val="000000" w:themeColor="text1"/>
-          <w:sz w:val="22"/>
-          <w:szCs w:val="22"/>
-        </w:rPr>
-        <w:fldChar w:fldCharType="end"/>
-      </w:r>
-      <w:r>
-        <w:rPr>
-          <w:rFonts w:ascii="Arial" w:hAnsi="Arial" w:cs="Arial"/>
-          <w:color w:val="000000" w:themeColor="text1"/>
-          <w:sz w:val="22"/>
-          <w:szCs w:val="22"/>
-        </w:rPr>
-        <w:t xml:space="preserve">.  This may be related to the more severe muscle atrophy observed in this knockout model.  </w:t>
       </w:r>
     </w:p>
     <w:p>
@@ -15240,7 +15211,106 @@
           <w:sz w:val="22"/>
           <w:szCs w:val="22"/>
         </w:rPr>
-        <w:t xml:space="preserve">, compared </w:t>
+        <w:t xml:space="preserve">, compared to </w:t>
+      </w:r>
+      <w:r>
+        <w:rPr>
+          <w:rFonts w:ascii="Arial" w:hAnsi="Arial" w:cs="Arial"/>
+          <w:color w:val="000000" w:themeColor="text1"/>
+          <w:sz w:val="22"/>
+          <w:szCs w:val="22"/>
+        </w:rPr>
+        <w:t>control</w:t>
+      </w:r>
+      <w:r>
+        <w:rPr>
+          <w:rFonts w:ascii="Arial" w:hAnsi="Arial" w:cs="Arial"/>
+          <w:color w:val="000000" w:themeColor="text1"/>
+          <w:sz w:val="22"/>
+          <w:szCs w:val="22"/>
+        </w:rPr>
+        <w:t xml:space="preserve"> mice,</w:t>
+      </w:r>
+      <w:r>
+        <w:rPr>
+          <w:rFonts w:ascii="Arial" w:hAnsi="Arial" w:cs="Arial"/>
+          <w:color w:val="000000" w:themeColor="text1"/>
+          <w:sz w:val="22"/>
+          <w:szCs w:val="22"/>
+        </w:rPr>
+        <w:t xml:space="preserve"> was 60% </w:t>
+      </w:r>
+      <w:r>
+        <w:rPr>
+          <w:rFonts w:ascii="Arial" w:hAnsi="Arial" w:cs="Arial"/>
+          <w:color w:val="000000" w:themeColor="text1"/>
+          <w:sz w:val="22"/>
+          <w:szCs w:val="22"/>
+        </w:rPr>
+        <w:t xml:space="preserve">lower </w:t>
+      </w:r>
+      <w:r>
+        <w:rPr>
+          <w:rFonts w:ascii="Arial" w:hAnsi="Arial" w:cs="Arial"/>
+          <w:color w:val="000000" w:themeColor="text1"/>
+          <w:sz w:val="22"/>
+          <w:szCs w:val="22"/>
+        </w:rPr>
+        <w:t xml:space="preserve">in </w:t>
+      </w:r>
+      <w:r>
+        <w:rPr>
+          <w:rFonts w:ascii="Arial" w:hAnsi="Arial" w:cs="Arial"/>
+          <w:color w:val="000000" w:themeColor="text1"/>
+          <w:sz w:val="22"/>
+          <w:szCs w:val="22"/>
+        </w:rPr>
+        <w:t xml:space="preserve">knockout </w:t>
+      </w:r>
+      <w:r>
+        <w:rPr>
+          <w:rFonts w:ascii="Arial" w:hAnsi="Arial" w:cs="Arial"/>
+          <w:color w:val="000000" w:themeColor="text1"/>
+          <w:sz w:val="22"/>
+          <w:szCs w:val="22"/>
+        </w:rPr>
+        <w:t xml:space="preserve">males and 58% </w:t>
+      </w:r>
+      <w:r>
+        <w:rPr>
+          <w:rFonts w:ascii="Arial" w:hAnsi="Arial" w:cs="Arial"/>
+          <w:color w:val="000000" w:themeColor="text1"/>
+          <w:sz w:val="22"/>
+          <w:szCs w:val="22"/>
+        </w:rPr>
+        <w:t xml:space="preserve">lower </w:t>
+      </w:r>
+      <w:r>
+        <w:rPr>
+          <w:rFonts w:ascii="Arial" w:hAnsi="Arial" w:cs="Arial"/>
+          <w:color w:val="000000" w:themeColor="text1"/>
+          <w:sz w:val="22"/>
+          <w:szCs w:val="22"/>
+        </w:rPr>
+        <w:t xml:space="preserve">in </w:t>
+      </w:r>
+      <w:r>
+        <w:rPr>
+          <w:rFonts w:ascii="Arial" w:hAnsi="Arial" w:cs="Arial"/>
+          <w:color w:val="000000" w:themeColor="text1"/>
+          <w:sz w:val="22"/>
+          <w:szCs w:val="22"/>
+        </w:rPr>
+        <w:t xml:space="preserve">knockout </w:t>
+      </w:r>
+      <w:r>
+        <w:rPr>
+          <w:rFonts w:ascii="Arial" w:hAnsi="Arial" w:cs="Arial"/>
+          <w:color w:val="000000" w:themeColor="text1"/>
+          <w:sz w:val="22"/>
+          <w:szCs w:val="22"/>
+        </w:rPr>
+        <w:t xml:space="preserve">females by the end of the </w:t>
       </w:r>
       <w:r>
         <w:rPr>
@@ -15250,106 +15320,7 @@
           <w:szCs w:val="22"/>
         </w:rPr>
         <w:lastRenderedPageBreak/>
-        <w:t xml:space="preserve">to </w:t>
-      </w:r>
-      <w:r>
-        <w:rPr>
-          <w:rFonts w:ascii="Arial" w:hAnsi="Arial" w:cs="Arial"/>
-          <w:color w:val="000000" w:themeColor="text1"/>
-          <w:sz w:val="22"/>
-          <w:szCs w:val="22"/>
-        </w:rPr>
-        <w:t>control</w:t>
-      </w:r>
-      <w:r>
-        <w:rPr>
-          <w:rFonts w:ascii="Arial" w:hAnsi="Arial" w:cs="Arial"/>
-          <w:color w:val="000000" w:themeColor="text1"/>
-          <w:sz w:val="22"/>
-          <w:szCs w:val="22"/>
-        </w:rPr>
-        <w:t xml:space="preserve"> mice,</w:t>
-      </w:r>
-      <w:r>
-        <w:rPr>
-          <w:rFonts w:ascii="Arial" w:hAnsi="Arial" w:cs="Arial"/>
-          <w:color w:val="000000" w:themeColor="text1"/>
-          <w:sz w:val="22"/>
-          <w:szCs w:val="22"/>
-        </w:rPr>
-        <w:t xml:space="preserve"> was 60% </w:t>
-      </w:r>
-      <w:r>
-        <w:rPr>
-          <w:rFonts w:ascii="Arial" w:hAnsi="Arial" w:cs="Arial"/>
-          <w:color w:val="000000" w:themeColor="text1"/>
-          <w:sz w:val="22"/>
-          <w:szCs w:val="22"/>
-        </w:rPr>
-        <w:t xml:space="preserve">lower </w:t>
-      </w:r>
-      <w:r>
-        <w:rPr>
-          <w:rFonts w:ascii="Arial" w:hAnsi="Arial" w:cs="Arial"/>
-          <w:color w:val="000000" w:themeColor="text1"/>
-          <w:sz w:val="22"/>
-          <w:szCs w:val="22"/>
-        </w:rPr>
-        <w:t xml:space="preserve">in </w:t>
-      </w:r>
-      <w:r>
-        <w:rPr>
-          <w:rFonts w:ascii="Arial" w:hAnsi="Arial" w:cs="Arial"/>
-          <w:color w:val="000000" w:themeColor="text1"/>
-          <w:sz w:val="22"/>
-          <w:szCs w:val="22"/>
-        </w:rPr>
-        <w:t xml:space="preserve">knockout </w:t>
-      </w:r>
-      <w:r>
-        <w:rPr>
-          <w:rFonts w:ascii="Arial" w:hAnsi="Arial" w:cs="Arial"/>
-          <w:color w:val="000000" w:themeColor="text1"/>
-          <w:sz w:val="22"/>
-          <w:szCs w:val="22"/>
-        </w:rPr>
-        <w:t xml:space="preserve">males and 58% </w:t>
-      </w:r>
-      <w:r>
-        <w:rPr>
-          <w:rFonts w:ascii="Arial" w:hAnsi="Arial" w:cs="Arial"/>
-          <w:color w:val="000000" w:themeColor="text1"/>
-          <w:sz w:val="22"/>
-          <w:szCs w:val="22"/>
-        </w:rPr>
-        <w:t xml:space="preserve">lower </w:t>
-      </w:r>
-      <w:r>
-        <w:rPr>
-          <w:rFonts w:ascii="Arial" w:hAnsi="Arial" w:cs="Arial"/>
-          <w:color w:val="000000" w:themeColor="text1"/>
-          <w:sz w:val="22"/>
-          <w:szCs w:val="22"/>
-        </w:rPr>
-        <w:t xml:space="preserve">in </w:t>
-      </w:r>
-      <w:r>
-        <w:rPr>
-          <w:rFonts w:ascii="Arial" w:hAnsi="Arial" w:cs="Arial"/>
-          <w:color w:val="000000" w:themeColor="text1"/>
-          <w:sz w:val="22"/>
-          <w:szCs w:val="22"/>
-        </w:rPr>
-        <w:t xml:space="preserve">knockout </w:t>
-      </w:r>
-      <w:r>
-        <w:rPr>
-          <w:rFonts w:ascii="Arial" w:hAnsi="Arial" w:cs="Arial"/>
-          <w:color w:val="000000" w:themeColor="text1"/>
-          <w:sz w:val="22"/>
-          <w:szCs w:val="22"/>
-        </w:rPr>
-        <w:t>females by the end of the study</w:t>
+        <w:t>study</w:t>
       </w:r>
       <w:r>
         <w:rPr>
@@ -19724,7 +19695,7 @@
           <w:sz w:val="22"/>
           <w:szCs w:val="22"/>
         </w:rPr>
-        <w:t>ncreased signs of aging, including hunched and scruffy appearances at an earlier age</w:t>
+        <w:t>ncreased signs of aging, including hunched and scruffy appearances</w:t>
       </w:r>
       <w:r>
         <w:rPr>
@@ -19734,6 +19705,35 @@
           <w:szCs w:val="22"/>
         </w:rPr>
         <w:t xml:space="preserve">, were observed </w:t>
+      </w:r>
+      <w:r>
+        <w:rPr>
+          <w:rFonts w:ascii="Arial" w:hAnsi="Arial" w:cs="Arial"/>
+          <w:color w:val="000000" w:themeColor="text1"/>
+          <w:sz w:val="22"/>
+          <w:szCs w:val="22"/>
+        </w:rPr>
+        <w:t>a</w:t>
+      </w:r>
+      <w:bookmarkStart w:id="0" w:name="_GoBack"/>
+      <w:bookmarkEnd w:id="0"/>
+      <w:r>
+        <w:rPr>
+          <w:rFonts w:ascii="Arial" w:hAnsi="Arial" w:cs="Arial"/>
+          <w:color w:val="000000" w:themeColor="text1"/>
+          <w:sz w:val="22"/>
+          <w:szCs w:val="22"/>
+        </w:rPr>
+        <w:t>t an earlier age</w:t>
+      </w:r>
+      <w:r>
+        <w:rPr>
+          <w:rFonts w:ascii="Arial" w:hAnsi="Arial" w:cs="Arial"/>
+          <w:color w:val="000000" w:themeColor="text1"/>
+          <w:sz w:val="22"/>
+          <w:szCs w:val="22"/>
+        </w:rPr>
+        <w:t xml:space="preserve"> </w:t>
       </w:r>
       <w:r>
         <w:rPr>
@@ -25615,7 +25615,66 @@
           <w:sz w:val="22"/>
           <w:szCs w:val="22"/>
         </w:rPr>
-        <w:t xml:space="preserve">Transcriptional profiling across species has identified downregulation of mitochondrial genes in skeletal muscle as a common aging signature </w:t>
+        <w:t xml:space="preserve">As noted above, there are several similarities between our </w:t>
+      </w:r>
+      <w:proofErr w:type="spellStart"/>
+      <w:r>
+        <w:rPr>
+          <w:rFonts w:ascii="Arial" w:hAnsi="Arial" w:cs="Arial"/>
+          <w:i/>
+          <w:color w:val="000000" w:themeColor="text1"/>
+          <w:sz w:val="22"/>
+          <w:szCs w:val="22"/>
+        </w:rPr>
+        <w:t>Ckmm-Cre</w:t>
+      </w:r>
+      <w:proofErr w:type="spellEnd"/>
+      <w:r>
+        <w:rPr>
+          <w:rFonts w:ascii="Arial" w:hAnsi="Arial" w:cs="Arial"/>
+          <w:color w:val="000000" w:themeColor="text1"/>
+          <w:sz w:val="22"/>
+          <w:szCs w:val="22"/>
+        </w:rPr>
+        <w:t xml:space="preserve"> driven </w:t>
+      </w:r>
+      <w:r>
+        <w:rPr>
+          <w:rFonts w:ascii="Arial" w:hAnsi="Arial" w:cs="Arial"/>
+          <w:i/>
+          <w:color w:val="000000" w:themeColor="text1"/>
+          <w:sz w:val="22"/>
+          <w:szCs w:val="22"/>
+        </w:rPr>
+        <w:t xml:space="preserve">Tsc1 </w:t>
+      </w:r>
+      <w:r>
+        <w:rPr>
+          <w:rFonts w:ascii="Arial" w:hAnsi="Arial" w:cs="Arial"/>
+          <w:color w:val="000000" w:themeColor="text1"/>
+          <w:sz w:val="22"/>
+          <w:szCs w:val="22"/>
+        </w:rPr>
+        <w:t xml:space="preserve"> knockout and the previously published </w:t>
+      </w:r>
+      <w:r>
+        <w:rPr>
+          <w:rFonts w:ascii="Arial" w:hAnsi="Arial" w:cs="Arial"/>
+          <w:i/>
+          <w:color w:val="000000" w:themeColor="text1"/>
+          <w:sz w:val="22"/>
+          <w:szCs w:val="22"/>
+        </w:rPr>
+        <w:t>ACTA1-Cre</w:t>
+      </w:r>
+      <w:r>
+        <w:rPr>
+          <w:rFonts w:ascii="Arial" w:hAnsi="Arial" w:cs="Arial"/>
+          <w:color w:val="000000" w:themeColor="text1"/>
+          <w:sz w:val="22"/>
+          <w:szCs w:val="22"/>
+        </w:rPr>
+        <w:t xml:space="preserve"> driven knockout models </w:t>
       </w:r>
       <w:r>
         <w:rPr>
@@ -25633,43 +25692,7 @@
           <w:sz w:val="22"/>
           <w:szCs w:val="22"/>
         </w:rPr>
-        <w:instrText xml:space="preserve">ADDIN CSL_CITATION {"citationItems":[{"id":"ITEM-1","itemData":{"DOI":"10.1371/journal.pgen.0020115","ISBN":"1553-7404 (Electronic)","ISSN":"15537390","PMID":"16789832","abstract":"We analyzed expression of 81 normal muscle samples from humans of varying ages, and have identified a molecular profile for aging consisting of 250 age-regulated genes. This molecular profile correlates not only with chronological age but also with a measure of physiological age. We compared the transcriptional profile of muscle aging to previous transcriptional profiles of aging in the kidney and the brain, and found a common signature for aging in these diverse human tissues. The common aging signature consists of six genetic pathways; four pathways increase expression with age (genes in the extracellular matrix, genes involved in cell growth, genes encoding factors involved in complement activation, and genes encoding components of the cytosolic ribosome), while two pathways decrease expression with age (genes involved in chloride transport and genes encoding subunits of the mitochondrial electron transport chain). We also compared transcriptional profiles of aging in humans to those of the mouse and fly, and found that the electron transport chain pathway decreases expression with age in all three organisms, suggesting that this may be a public marker for aging across species.","author":[{"dropping-particle":"","family":"Zahn","given":"Jacob M.","non-dropping-particle":"","parse-names":false,"suffix":""},{"dropping-particle":"","family":"Sonu","given":"Rebecca","non-dropping-particle":"","parse-names":false,"suffix":""},{"dropping-particle":"","family":"Vogel","given":"Hannes","non-dropping-particle":"","parse-names":false,"suffix":""},{"dropping-particle":"","family":"Crane","given":"Emily","non-dropping-particle":"","parse-names":false,"suffix":""},{"dropping-particle":"","family":"Mazan-Mamczarz","given":"Krystyna","non-dropping-particle":"","parse-names":false,"suffix":""},{"dropping-particle":"","family":"Rabkin","given":"Ralph","non-dropping-particle":"","parse-names":false,"suffix":""},{"dropping-particle":"","family":"Davis","given":"Ronald W.","non-dropping-particle":"","parse-names":false,"suffix":""},{"dropping-particle":"","family":"Becker","given":"Kevin G.","non-dropping-particle":"","parse-names":false,"suffix":""},{"dropping-particle":"","family":"Owen","given":"Art B.","non-dropping-particle":"","parse-names":false,"suffix":""},{"dropping-particle":"","family":"Kim","given":"Stuart K.","non-dropping-particle":"","parse-names":false,"suffix":""}],"container-title":"PLoS Genetics","id":"ITEM-1","issue":"7","issued":{"date-parts":[["2006"]]},"page":"1058-1069","title":"Transcriptional profiling of aging in human muscle reveals a common aging signature","type":"article-journal","volume":"2"},"uris":["http://www.mendeley.com/documents/?uuid=de5d374d-6210-4f18-a4f4-e116564357e6"]},{"id":"ITEM-2","itemData":{"DOI":"10.1371/journal.pgen.1003389","ISBN":"1553-7404 (Electronic)\r1553-7390 (Linking)","ISSN":"15537390","PMID":"23555298","abstract":"Physical activity and molecular ageing presumably interact to precipitate musculoskeletal decline in humans with age. Herein, we have delineated molecular networks for these two major components of sarcopenic risk using multiple independent clinical cohorts. We generated genome-wide transcript profiles from individuals (n = 44) who then undertook 20 weeks of supervised resistance-exercise training (RET). Expectedly, our subjects exhibited a marked range of hypertrophic responses (3% to +28%), and when applying Ingenuity Pathway Analysis (IPA) up-stream analysis to </w:instrText>
-      </w:r>
-      <w:r>
-        <w:rPr>
-          <w:rFonts w:ascii="Cambria Math" w:hAnsi="Cambria Math" w:cs="Cambria Math"/>
-          <w:color w:val="000000" w:themeColor="text1"/>
-          <w:sz w:val="22"/>
-          <w:szCs w:val="22"/>
-        </w:rPr>
-        <w:instrText>∼</w:instrText>
-      </w:r>
-      <w:r>
-        <w:rPr>
-          <w:rFonts w:ascii="Arial" w:hAnsi="Arial" w:cs="Arial"/>
-          <w:color w:val="000000" w:themeColor="text1"/>
-          <w:sz w:val="22"/>
-          <w:szCs w:val="22"/>
-        </w:rPr>
-        <w:instrText xml:space="preserve">580 genes that co-varied with gain in lean mass, we identified rapamycin (mTOR) signaling associating with growth (P = 1.4×10−30). Paradoxically, those displaying most hypertrophy exhibited an inhibited mTOR activation signature, including the striking down-regulation of 70 rRNAs. Differential analysis found networks mimicking developmental processes (activated all-trans-retinoic acid (ATRA, Z-score = 4.5; P = 6×10−13) and inhibited aryl-hydrocarbon receptor signaling (AhR, Z-score = −2.3; P = 3×10−7)) with RET. Intriguingly, as ATRA and AhR gene-sets were also a feature of endurance exercise training (EET), they appear to represent “generic” physical activity responsive gene-networks. For age, we found that differential gene-expression methods do not produce consistent molecular differences between young versus old individuals. Instead, utilizing two independent cohorts (n = 45 and n = 52), with a continuum of subject ages (18–78 y), the first reproducible set of age-related transcripts in human muscle was identified. This analysis identified </w:instrText>
-      </w:r>
-      <w:r>
-        <w:rPr>
-          <w:rFonts w:ascii="Cambria Math" w:hAnsi="Cambria Math" w:cs="Cambria Math"/>
-          <w:color w:val="000000" w:themeColor="text1"/>
-          <w:sz w:val="22"/>
-          <w:szCs w:val="22"/>
-        </w:rPr>
-        <w:instrText>∼</w:instrText>
-      </w:r>
-      <w:r>
-        <w:rPr>
-          <w:rFonts w:ascii="Arial" w:hAnsi="Arial" w:cs="Arial"/>
-          <w:color w:val="000000" w:themeColor="text1"/>
-          <w:sz w:val="22"/>
-          <w:szCs w:val="22"/>
-        </w:rPr>
-        <w:instrText>500 genes highly enriched in post-transcriptional processes (P = 1×10−6) and with negligible links to the aforementioned generic exercise regulated gene-sets and some overlap with ribosomal genes. The RNA signatures from multiple compounds all targeting serotonin, DNA topoisomerase antagonism, and RXR activation were significantly related to the muscle age-related genes. Finally, a number of specific chromosomal loci, including 1q12 and 13q21, contributed by more than chance to the age-related gene list (P = 0.01–0.005), implying possible epigenetic events. We conclude that human muscle age-related molecular processes appear distinct from the processes regulated by those of physical activity. Author Summary A fundamental challenge for modern medicine is to generate new strategies to cope with the rising proportion of older people within society, as una…","author":[{"dropping-particle":"","family":"Phillips","given":"Bethan E.","non-dropping-particle":"","parse-names":false,"suffix":""},{"dropping-particle":"","family":"Williams","given":"John P.","non-dropping-particle":"","parse-names":false,"suffix":""},{"dropping-particle":"","family":"Gustafsson","given":"Thomas","non-dropping-particle":"","parse-names":false,"suffix":""},{"dropping-particle":"","family":"Bouchard","given":"Claude","non-dropping-particle":"","parse-names":false,"suffix":""},{"dropping-particle":"","family":"Rankinen","given":"Tuomo","non-dropping-particle":"","parse-names":false,"suffix":""},{"dropping-particle":"","family":"Knudsen","given":"Steen","non-dropping-particle":"","parse-names":false,"suffix":""},{"dropping-particle":"","family":"Smith","given":"Kenneth","non-dropping-particle":"","parse-names":false,"suffix":""},{"dropping-particle":"","family":"Timmons","given":"James A.","non-dropping-particle":"","parse-names":false,"suffix":""},{"dropping-particle":"","family":"Atherton","given":"Philip J.","non-dropping-particle":"","parse-names":false,"suffix":""}],"container-title":"PLoS Genetics","id":"ITEM-2","issue":"3","issued":{"date-parts":[["2013"]]},"title":"Molecular Networks of Human Muscle Adaptation to Exercise and Age","type":"article-journal","volume":"9"},"uris":["http://www.mendeley.com/documents/?uuid=fd916497-9bcd-4a0c-aafd-a959c7763d9a"]}],"mendeley":{"formattedCitation":"(68, 94)","plainTextFormattedCitation":"(68, 94)","previouslyFormattedCitation":"(68, 94)"},"properties":{"noteIndex":0},"schema":"https://github.com/citation-style-language/schema/raw/master/csl-citation.json"}</w:instrText>
+        <w:instrText>ADDIN CSL_CITATION {"citationItems":[{"id":"ITEM-1","itemData":{"DOI":"10.1016/j.cmet.2013.03.015","ISBN":"1932-7420 (Electronic)\\r1550-4131 (Linking)","ISSN":"15504131","PMID":"23602450","abstract":"Autophagy is a catabolic process that ensures homeostatic cell clearance and is deregulated in a growing number of myopathological conditions. Although FoxO3 was shown to promote the expression of autophagy-related genes in skeletal muscle, the mechanisms triggering autophagy are unclear. We show that TSC1-deficient mice (TSCmKO), characterized by sustained activation of mTORC1, develop a late-onset myopathy related to impaired autophagy. In young TSCmKO mice, constitutive and starvation-induced autophagy is blocked at the induction steps via mTORC1-mediated inhibition of Ulk1, despite FoxO3 activation. Rapamycin is sufficient to restore autophagy in TSCmKO mice and improves the muscle phenotype of old mutant mice. Inversely, abrogation of mTORC1 signaling by depletion of raptor induces autophagy regardless of FoxO inhibition. Thus, mTORC1 is the dominant regulator of autophagy induction in skeletal muscle and ensures a tight coordination of metabolic pathways. These findings may open interesting avenues for therapeutic strategies directed toward autophagy-related muscle diseases.","author":[{"dropping-particle":"","family":"Castets","given":"Perrine","non-dropping-particle":"","parse-names":false,"suffix":""},{"dropping-particle":"","family":"Lin","given":"Shuo","non-dropping-particle":"","parse-names":false,"suffix":""},{"dropping-particle":"","family":"Rion","given":"Nathalie","non-dropping-particle":"","parse-names":false,"suffix":""},{"dropping-particle":"","family":"Fulvio","given":"Sabrina","non-dropping-particle":"Di","parse-names":false,"suffix":""},{"dropping-particle":"","family":"Romanino","given":"Klaas","non-dropping-particle":"","parse-names":false,"suffix":""},{"dropping-particle":"","family":"Guridi","given":"Maitea","non-dropping-particle":"","parse-names":false,"suffix":""},{"dropping-particle":"","family":"Frank","given":"Stephan","non-dropping-particle":"","parse-names":false,"suffix":""},{"dropping-particle":"","family":"Tintignac","given":"Lionel A. A.","non-dropping-particle":"","parse-names":false,"suffix":""},{"dropping-particle":"","family":"Sinnreich","given":"Michael","non-dropping-particle":"","parse-names":false,"suffix":""},{"dropping-particle":"","family":"Rüegg","given":"Markus A.","non-dropping-particle":"","parse-names":false,"suffix":""},{"dropping-particle":"","family":"Di Fulvio","given":"Sabrina","non-dropping-particle":"","parse-names":false,"suffix":""},{"dropping-particle":"","family":"R??egg","given":"Markus A.","non-dropping-particle":"","parse-names":false,"suffix":""}],"container-title":"Cell metabolism","id":"ITEM-1","issue":"5","issued":{"date-parts":[["2013","4","7"]]},"note":"From Duplicate 2 (Sustained activation of mTORC1 in skeletal muscle inhibits constitutive and starvation-induced autophagy and causes a severe, late-onset myopathy. - Castets, Perrine; Lin, Shuo; Rion, Nathalie; Di Fulvio, Sabrina; Romanino, Klaas; Guridi, Maitea; Frank, Stephan; Tintignac, Lionel A. a; Sinnreich, Michael; Rüegg, Markus A.; Di Fulvio, Sabrina)\n\nFrom Duplicate 1 ( Sustained Activation of mTORC1 in Skeletal Muscle Inhibits Constitutive and Starvation-Induced Autophagy and Causes a Severe, Late-Onset Myopathy - Castets, Perrine; Lin, Shuo; Rion, Nathalie; Di Fulvio, Sabrina; Romanino, Klaas; Guridi, Maitea; Frank, Stephan; Tintignac, Lionel A.; Sinnreich, Michael; Rüegg, Markus A. )\n","page":"731-44","title":"Sustained activation of mTORC1 in skeletal muscle inhibits constitutive and starvation-induced autophagy and causes a severe, late-onset myopathy.","type":"article-journal","volume":"17"},"uris":["http://www.mendeley.com/documents/?uuid=d6bd3ee3-7d0c-41bb-b9bc-8951aa8e9090"]},{"id":"ITEM-2","itemData":{"DOI":"10.1126/scisignal.aab3715","ISBN":"1937-9145 (Electronic)","ISSN":"1937-9145","PMID":"26554817","abstract":"Skeletal muscle alters whole-body metabolism through the release of hormones into the bloodstream called myokines. Guridi et al. found that skeletal muscle released a hormone called FGF21 in mice with skeletal muscle–specific activation of mTORC1, a protein complex that links nutrient availability to cell growth. Compared to control mice, these mice weighed less, likely because of increased fatty acid oxidation and increased energy expenditure, and had lower plasma concentrations of glucose and insulin. Systemic administration of antibodies directed against FGF21 reversed these metabolic changes. Thus, FGF21 released from skeletal muscle can mediate changes in whole-body metabolism.Skeletal muscle is the largest organ, comprising 40% of the total body lean mass, and affects whole-body metabolism in multiple ways. We investigated the signaling pathways involved in this process using TSCmKO mice, which have a skeletal muscle–specific depletion of TSC1 (tuberous sclerosis complex 1). This deficiency results in the constitutive activation of mammalian target of rapamycin complex 1 (mTORC1), which enhances cell growth by promoting protein synthesis. TSCmKO mice were lean, with increased insulin sensitivity, as well as changes in white and brown adipose tissue and liver indicative of increased fatty acid oxidation. These differences were due to increased plasma concentrations of fibroblast growth factor 21 (FGF21), a hormone that stimulates glucose uptake and fatty acid oxidation. The skeletal muscle of TSCmKO mice released FGF21 because of mTORC1-triggered endoplasmic reticulum (ER) stress and activation of a pathway involving PERK (protein kinase RNA-like ER kinase), eIF2α (eukaryotic translation initiation factor 2α), and ATF4 (activating transcription factor 4). Treatment of TSCmKO mice with a chemical chaperone that alleviates ER stress reduced FGF21 production in muscle and increased body weight. Moreover, injection of function-blocking antibodies directed against FGF21 largely normalized the metabolic phenotype of the mice. Thus, sustained activation of mTORC1 signaling in skeletal muscle regulated whole-body metabolism through the induction of FGF21, which, over the long term, caused severe lipodystrophy.","author":[{"dropping-particle":"","family":"Guridi","given":"Maitea","non-dropping-particle":"","parse-names":false,"suffix":""},{"dropping-particle":"","family":"Tintignac","given":"Lionel A","non-dropping-particle":"","parse-names":false,"suffix":""},{"dropping-particle":"","family":"Lin","given":"Shuo","non-dropping-particle":"","parse-names":false,"suffix":""},{"dropping-particle":"","family":"Kupr","given":"Barbara","non-dropping-particle":"","parse-names":false,"suffix":""},{"dropping-particle":"","family":"Castets","given":"Perrine","non-dropping-particle":"","parse-names":false,"suffix":""},{"dropping-particle":"","family":"Rüegg","given":"Markus A.","non-dropping-particle":"","parse-names":false,"suffix":""}],"container-title":"Science Signaling","id":"ITEM-2","issue":"402","issued":{"date-parts":[["2015"]]},"page":"ra113-ra113","title":"Activation of mTORC1 in skeletal muscle regulates whole-body metabolism through FGF21","type":"article-journal","volume":"8"},"uris":["http://www.mendeley.com/documents/?uuid=657c7b73-0513-4458-8465-cfaef5a488ef"]},{"id":"ITEM-3","itemData":{"DOI":"10.1186/s13395-016-0084-8","ISBN":"1339501600","ISSN":"2044-5040","PMID":"27004103","author":[{"dropping-particle":"","family":"Guridi","given":"Maitea","non-dropping-particle":"","parse-names":false,"suffix":""},{"dropping-particle":"","family":"Kupr","given":"Barbara","non-dropping-particle":"","parse-names":false,"suffix":""},{"dropping-particle":"","family":"Romanino","given":"Klaas","non-dropping-particle":"","parse-names":false,"suffix":""},{"dropping-particle":"","family":"Lin","given":"Shuo","non-dropping-particle":"","parse-names":false,"suffix":""},{"dropping-particle":"","family":"Falcetta","given":"Denis","non-dropping-particle":"","parse-names":false,"suffix":""},{"dropping-particle":"","family":"Tintignac","given":"Lionel","non-dropping-particle":"","parse-names":false,"suffix":""},{"dropping-particle":"","family":"Rüegg","given":"Markus A.","non-dropping-particle":"","parse-names":false,"suffix":""}],"container-title":"Skeletal Muscle","id":"ITEM-3","issue":"1","issued":{"date-parts":[["2016"]]},"page":"13","publisher":"Skeletal Muscle","title":"Alterations to mTORC1 signaling in the skeletal muscle differentially affect whole-body metabolism","type":"article-journal","volume":"6"},"uris":["http://www.mendeley.com/documents/?uuid=1dfb21af-e3ac-424a-83b8-13f5b9b4a754"]},{"id":"ITEM-4","itemData":{"DOI":"10.1186/2044-5040-3-6","ISSN":"2044-5040","PMID":"23497627","abstract":"BACKGROUND: Skeletal muscle mass is determined by the balance between protein synthesis and degradation. Mammalian target of rapamycin complex 1 (mTORC1) is a master regulator of protein translation and has been implicated in the control of muscle mass. Inactivation of mTORC1 by skeletal muscle-specific deletion of its obligatory component raptor results in smaller muscles and a lethal dystrophy. Moreover, raptor-deficient muscles are less oxidative through changes in the expression PGC-1α, a critical determinant of mitochondrial biogenesis. These results suggest that activation of mTORC1 might be beneficial to skeletal muscle by providing resistance to muscle atrophy and increasing oxidative function. Here, we tested this hypothesis by deletion of the mTORC1 inhibitor tuberous sclerosis complex (TSC) in muscle fibers. METHOD: Skeletal muscles of mice with an acute or a permanent deletion of raptor or TSC1 were examined using histological, biochemical and molecular biological methods. Response of the muscles to changes in mechanical load and nerve input was investigated by ablation of synergistic muscles or by denervation . RESULTS: Genetic deletion or knockdown of raptor, causing inactivation of mTORC1, was sufficient to prevent muscle growth and enhance muscle atrophy. Conversely, short-term activation of mTORC1 by knockdown of TSC induced muscle fiber hypertrophy and atrophy-resistance upon denervation, in both fast tibialis anterior (TA) and slow soleus muscles. Surprisingly, however, sustained activation of mTORC1 by genetic deletion of Tsc1 caused muscle atrophy in all but soleus muscles. In contrast, oxidative capacity was increased in all muscles examined. Consistently, TSC1-deficient soleus muscle was atrophy-resistant whereas TA underwent normal atrophy upon denervation. Moreover, upon overloading, plantaris muscle did not display enhanced hypertrophy compared to controls. Biochemical analysis indicated that the atrophy response of muscles was based on the suppressed phosphorylation of PKB/Akt via feedback inhibition by mTORC1 and subsequent increased expression of the E3 ubiquitin ligases MuRF1 and atrogin-1/MAFbx. In contrast, expression of both E3 ligases was not increased in soleus muscle suggesting the presence of compensatory mechanisms in this muscle. CONCLUSIONS: Our study shows that the mTORC1- and the PKB/Akt-FoxO pathways are tightly interconnected and differentially regulated depending on the muscle type. These results indicate tha…","author":[{"dropping-particle":"","family":"Bentzinger","given":"C. Florian","non-dropping-particle":"","parse-names":false,"suffix":""},{"dropping-particle":"","family":"Lin","given":"Shuo","non-dropping-particle":"","parse-names":false,"suffix":""},{"dropping-particle":"","family":"Romanino","given":"Klaas","non-dropping-particle":"","parse-names":false,"suffix":""},{"dropping-particle":"","family":"Castets","given":"Perrine","non-dropping-particle":"","parse-names":false,"suffix":""},{"dropping-particle":"","family":"Guridi","given":"Maitea","non-dropping-particle":"","parse-names":false,"suffix":""},{"dropping-particle":"","family":"Summermatter","given":"Serge","non-dropping-particle":"","parse-names":false,"suffix":""},{"dropping-particle":"","family":"Handschin","given":"Christoph","non-dropping-particle":"","parse-names":false,"suffix":""},{"dropping-particle":"","family":"Tintignac","given":"Lionel A.","non-dropping-particle":"","parse-names":false,"suffix":""},{"dropping-particle":"","family":"Hall","given":"Michael N.","non-dropping-particle":"","parse-names":false,"suffix":""},{"dropping-particle":"","family":"Rüegg","given":"Markus A.","non-dropping-particle":"","parse-names":false,"suffix":""}],"container-title":"Skeletal muscle","id":"ITEM-4","issue":"1","issued":{"date-parts":[["2013","1"]]},"page":"6","title":"Differential response of skeletal muscles to mTORC1 signaling during atrophy and hypertrophy.","type":"article-journal","volume":"3"},"uris":["http://www.mendeley.com/documents/?uuid=0a749ec3-0f9f-470f-affa-fb5468a48dc2"]}],"mendeley":{"formattedCitation":"(9, 16, 33, 34)","plainTextFormattedCitation":"(9, 16, 33, 34)","previouslyFormattedCitation":"(9, 10, 16, 33, 34)"},"properties":{"noteIndex":0},"schema":"https://github.com/citation-style-language/schema/raw/master/csl-citation.json"}</w:instrText>
       </w:r>
       <w:r>
         <w:rPr>
@@ -25688,7 +25711,7 @@
           <w:sz w:val="22"/>
           <w:szCs w:val="22"/>
         </w:rPr>
-        <w:t>(68, 94)</w:t>
+        <w:t>(9, 16, 33, 34)</w:t>
       </w:r>
       <w:r>
         <w:rPr>
@@ -25706,28 +25729,62 @@
           <w:sz w:val="22"/>
           <w:szCs w:val="22"/>
         </w:rPr>
-        <w:t xml:space="preserve">, whereas loss of skeletal muscle mitochondrial function is associated with age-related sarcopenia in </w:t>
-      </w:r>
-      <w:r>
-        <w:rPr>
-          <w:rFonts w:ascii="Arial" w:hAnsi="Arial" w:cs="Arial"/>
-          <w:i/>
-          <w:color w:val="000000" w:themeColor="text1"/>
-          <w:sz w:val="22"/>
-          <w:szCs w:val="22"/>
-        </w:rPr>
-        <w:t xml:space="preserve">C. </w:t>
+        <w:t>.  Both models report elevated energy expenditure, a higher proportion of oxidative fibers, less adiposity and resilience to diet-induced obesity and insulin resistance.  Both models also show signs of elevated ageing including kyphosis and early death.  The model reported here is unique in that there is no obvious loss of lean mass with chronic mTORC1 activation</w:t>
+      </w:r>
+      <w:r>
+        <w:rPr>
+          <w:rFonts w:ascii="Arial" w:hAnsi="Arial" w:cs="Arial"/>
+          <w:color w:val="000000" w:themeColor="text1"/>
+          <w:sz w:val="22"/>
+          <w:szCs w:val="22"/>
+        </w:rPr>
+        <w:t>.</w:t>
+      </w:r>
+      <w:r>
+        <w:rPr>
+          <w:rFonts w:ascii="Arial" w:hAnsi="Arial" w:cs="Arial"/>
+          <w:color w:val="000000" w:themeColor="text1"/>
+          <w:sz w:val="22"/>
+          <w:szCs w:val="22"/>
+        </w:rPr>
+        <w:t xml:space="preserve">  </w:t>
+      </w:r>
+      <w:r>
+        <w:rPr>
+          <w:rFonts w:ascii="Arial" w:hAnsi="Arial" w:cs="Arial"/>
+          <w:color w:val="000000" w:themeColor="text1"/>
+          <w:sz w:val="22"/>
+          <w:szCs w:val="22"/>
+        </w:rPr>
+        <w:t>While we observed some similar transcriptional changes including induction of transcripts encoding PGC1</w:t>
+      </w:r>
+      <w:r>
+        <w:rPr>
+          <w:rFonts w:ascii="Symbol" w:hAnsi="Symbol" w:cs="Arial"/>
+          <w:color w:val="000000" w:themeColor="text1"/>
+          <w:sz w:val="22"/>
+          <w:szCs w:val="22"/>
+        </w:rPr>
+        <w:t></w:t>
+      </w:r>
+      <w:r>
+        <w:rPr>
+          <w:rFonts w:ascii="Arial" w:hAnsi="Arial" w:cs="Arial"/>
+          <w:color w:val="000000" w:themeColor="text1"/>
+          <w:sz w:val="22"/>
+          <w:szCs w:val="22"/>
+        </w:rPr>
+        <w:t xml:space="preserve">, FGF21, BIP and CHOP, we did not observe induction of the </w:t>
       </w:r>
       <w:proofErr w:type="spellStart"/>
       <w:r>
         <w:rPr>
           <w:rFonts w:ascii="Arial" w:hAnsi="Arial" w:cs="Arial"/>
-          <w:i/>
-          <w:color w:val="000000" w:themeColor="text1"/>
-          <w:sz w:val="22"/>
-          <w:szCs w:val="22"/>
-        </w:rPr>
-        <w:t>elegans</w:t>
+          <w:color w:val="000000" w:themeColor="text1"/>
+          <w:sz w:val="22"/>
+          <w:szCs w:val="22"/>
+        </w:rPr>
+        <w:t>atrogenes</w:t>
       </w:r>
       <w:proofErr w:type="spellEnd"/>
       <w:r>
@@ -25737,6 +25794,24 @@
           <w:sz w:val="22"/>
           <w:szCs w:val="22"/>
         </w:rPr>
+        <w:t xml:space="preserve"> MuRF1 or </w:t>
+      </w:r>
+      <w:r>
+        <w:rPr>
+          <w:rFonts w:ascii="Arial" w:hAnsi="Arial" w:cs="Arial"/>
+          <w:color w:val="000000" w:themeColor="text1"/>
+          <w:sz w:val="22"/>
+          <w:szCs w:val="22"/>
+        </w:rPr>
+        <w:t>Atrogin-1.</w:t>
+      </w:r>
+      <w:r>
+        <w:rPr>
+          <w:rFonts w:ascii="Arial" w:hAnsi="Arial" w:cs="Arial"/>
+          <w:color w:val="000000" w:themeColor="text1"/>
+          <w:sz w:val="22"/>
+          <w:szCs w:val="22"/>
+        </w:rPr>
         <w:t xml:space="preserve"> </w:t>
       </w:r>
       <w:r>
@@ -25746,509 +25821,25 @@
           <w:sz w:val="22"/>
           <w:szCs w:val="22"/>
         </w:rPr>
-        <w:fldChar w:fldCharType="begin" w:fldLock="1"/>
-      </w:r>
-      <w:r>
-        <w:rPr>
-          <w:rFonts w:ascii="Arial" w:hAnsi="Arial" w:cs="Arial"/>
-          <w:color w:val="000000" w:themeColor="text1"/>
-          <w:sz w:val="22"/>
-          <w:szCs w:val="22"/>
-        </w:rPr>
-        <w:instrText>ADDIN CSL_CITATION {"citationItems":[{"id":"ITEM-1","itemData":{"DOI":"10.18632/aging.101654","ISSN":"19454589","author":[{"dropping-particle":"","family":"Gaffney","given":"Christopher J.","non-dropping-particle":"","parse-names":false,"suffix":""},{"dropping-particle":"","family":"Pollard","given":"Amelia","non-dropping-particle":"","parse-names":false,"suffix":""},{"dropping-particle":"","family":"Barratt","given":"Thomas F.","non-dropping-particle":"","parse-names":false,"suffix":""},{"dropping-particle":"","family":"Constantin-Teodosiu","given":"Dumitru","non-dropping-particle":"","parse-names":false,"suffix":""},{"dropping-particle":"","family":"Greenhaff","given":"Paul L.","non-dropping-particle":"","parse-names":false,"suffix":""},{"dropping-particle":"","family":"Szewczyk","given":"Nathaniel J.","non-dropping-particle":"","parse-names":false,"suffix":""}],"container-title":"Aging","id":"ITEM-1","issue":"11","issued":{"date-parts":[["2018"]]},"page":"3382-3396","title":"Greater loss of mitochondrial function with ageing is associated with earlier onset of sarcopenia in C. elegans","type":"article-journal","volume":"10"},"uris":["http://www.mendeley.com/documents/?uuid=ce8db16c-7389-48db-b084-c57597bbeca1"]},{"id":"ITEM-2","itemData":{"DOI":"10.18632/aging.101358","ISBN":"0065-2504","ISSN":"19454589","PMID":"29302020","author":[{"dropping-particle":"","family":"Castro-Sepúlveda","given":"Mauricio","non-dropping-particle":"","parse-names":false,"suffix":""},{"dropping-particle":"","family":"Tevy","given":"María Florencia","non-dropping-particle":"","parse-names":false,"suffix":""},{"dropping-particle":"","family":"Jaimovich","given":"Enrique","non-dropping-particle":"","parse-names":false,"suffix":""},{"dropping-particle":"","family":"Campos","given":"Cristian A.","non-dropping-particle":"","parse-names":false,"suffix":""},{"dropping-particle":"","family":"Eisner","given":"Verónica","non-dropping-particle":"","parse-names":false,"suffix":""},{"dropping-particle":"","family":"Figueroa","given":"Reinaldo","non-dropping-particle":"","parse-names":false,"suffix":""},{"dropping-particle":"","family":"Campo","given":"Andrea","non-dropping-particle":"del","parse-names":false,"suffix":""},{"dropping-particle":"","family":"Contreras-Hernández","given":"Ignacio","non-dropping-particle":"","parse-names":false,"suffix":""},{"dropping-particle":"","family":"Casas","given":"Mariana","non-dropping-particle":"","parse-names":false,"suffix":""}],"container-title":"Aging","id":"ITEM-2","issue":"1","issued":{"date-parts":[["2018"]]},"page":"34-55","title":"Muscle function decline and mitochondria changes in middle age precede sarcopenia in mice","type":"article-journal","volume":"10"},"uris":["http://www.mendeley.com/documents/?uuid=9386b247-3dff-4125-8eaf-5dd3dcf3f8f2"]}],"mendeley":{"formattedCitation":"(17, 29)","plainTextFormattedCitation":"(17, 29)","previouslyFormattedCitation":"(17, 29)"},"properties":{"noteIndex":0},"schema":"https://github.com/citation-style-language/schema/raw/master/csl-citation.json"}</w:instrText>
-      </w:r>
-      <w:r>
-        <w:rPr>
-          <w:rFonts w:ascii="Arial" w:hAnsi="Arial" w:cs="Arial"/>
-          <w:color w:val="000000" w:themeColor="text1"/>
-          <w:sz w:val="22"/>
-          <w:szCs w:val="22"/>
-        </w:rPr>
-        <w:fldChar w:fldCharType="separate"/>
-      </w:r>
-      <w:r>
-        <w:rPr>
-          <w:rFonts w:ascii="Arial" w:hAnsi="Arial" w:cs="Arial"/>
-          <w:noProof/>
-          <w:color w:val="000000" w:themeColor="text1"/>
-          <w:sz w:val="22"/>
-          <w:szCs w:val="22"/>
-        </w:rPr>
-        <w:t>(17, 29)</w:t>
-      </w:r>
-      <w:r>
-        <w:rPr>
-          <w:rFonts w:ascii="Arial" w:hAnsi="Arial" w:cs="Arial"/>
-          <w:color w:val="000000" w:themeColor="text1"/>
-          <w:sz w:val="22"/>
-          <w:szCs w:val="22"/>
-        </w:rPr>
-        <w:fldChar w:fldCharType="end"/>
-      </w:r>
-      <w:r>
-        <w:rPr>
-          <w:rFonts w:ascii="Arial" w:hAnsi="Arial" w:cs="Arial"/>
-          <w:color w:val="000000" w:themeColor="text1"/>
-          <w:sz w:val="22"/>
-          <w:szCs w:val="22"/>
-        </w:rPr>
-        <w:t xml:space="preserve"> and mice. </w:t>
-      </w:r>
-      <w:bookmarkStart w:id="0" w:name="_GoBack"/>
-      <w:bookmarkEnd w:id="0"/>
-      <w:r>
-        <w:rPr>
-          <w:rFonts w:ascii="Arial" w:hAnsi="Arial" w:cs="Arial"/>
-          <w:color w:val="000000" w:themeColor="text1"/>
-          <w:sz w:val="22"/>
-          <w:szCs w:val="22"/>
-        </w:rPr>
-        <w:t xml:space="preserve">Candidate gene studies on aging have implicated genes with important roles in skeletal muscle metabolism, including </w:t>
-      </w:r>
-      <w:r>
-        <w:rPr>
-          <w:rFonts w:ascii="Arial" w:hAnsi="Arial" w:cs="Arial"/>
-          <w:i/>
-          <w:color w:val="000000" w:themeColor="text1"/>
-          <w:sz w:val="22"/>
-          <w:szCs w:val="22"/>
-        </w:rPr>
-        <w:t>IGF1R</w:t>
-      </w:r>
-      <w:r>
-        <w:rPr>
-          <w:rFonts w:ascii="Arial" w:hAnsi="Arial" w:cs="Arial"/>
-          <w:color w:val="000000" w:themeColor="text1"/>
-          <w:sz w:val="22"/>
-          <w:szCs w:val="22"/>
-        </w:rPr>
-        <w:t xml:space="preserve">, </w:t>
-      </w:r>
-      <w:r>
-        <w:rPr>
-          <w:rFonts w:ascii="Arial" w:hAnsi="Arial" w:cs="Arial"/>
-          <w:i/>
-          <w:color w:val="000000" w:themeColor="text1"/>
-          <w:sz w:val="22"/>
-          <w:szCs w:val="22"/>
-        </w:rPr>
-        <w:t>AKT1</w:t>
-      </w:r>
-      <w:r>
-        <w:rPr>
-          <w:rFonts w:ascii="Arial" w:hAnsi="Arial" w:cs="Arial"/>
-          <w:color w:val="000000" w:themeColor="text1"/>
-          <w:sz w:val="22"/>
-          <w:szCs w:val="22"/>
-        </w:rPr>
-        <w:t xml:space="preserve"> and </w:t>
-      </w:r>
-      <w:r>
-        <w:rPr>
-          <w:rFonts w:ascii="Arial" w:hAnsi="Arial" w:cs="Arial"/>
-          <w:i/>
-          <w:color w:val="000000" w:themeColor="text1"/>
-          <w:sz w:val="22"/>
-          <w:szCs w:val="22"/>
-        </w:rPr>
-        <w:t xml:space="preserve">FOXO3A </w:t>
-      </w:r>
-      <w:r>
-        <w:rPr>
-          <w:rFonts w:ascii="Arial" w:hAnsi="Arial" w:cs="Arial"/>
-          <w:color w:val="000000" w:themeColor="text1"/>
-          <w:sz w:val="22"/>
-          <w:szCs w:val="22"/>
-        </w:rPr>
-        <w:fldChar w:fldCharType="begin" w:fldLock="1"/>
-      </w:r>
-      <w:r>
-        <w:rPr>
-          <w:rFonts w:ascii="Arial" w:hAnsi="Arial" w:cs="Arial"/>
-          <w:color w:val="000000" w:themeColor="text1"/>
-          <w:sz w:val="22"/>
-          <w:szCs w:val="22"/>
-        </w:rPr>
-        <w:instrText>ADDIN CSL_CITATION {"citationItems":[{"id":"ITEM-1","itemData":{"DOI":"10.1073/pnas.0705467105","ISBN":"1091-6490 (Electronic)\\n0027-8424 (Linking)","ISSN":"1091-6490","PMID":"18316725","abstract":"Rather than being a passive, haphazard process of wear and tear, lifespan can be modulated actively by components of the insulin/insulin-like growth factor I (IGFI) pathway in laboratory animals. Complete or partial loss-of-function mutations in genes encoding components of the insulin/IGFI pathway result in extension of life span in yeasts, worms, flies, and mice. This remarkable conservation throughout evolution suggests that altered signaling in this pathway may also influence human lifespan. On the other hand, evolutionary tradeoffs predict that the laboratory findings may not be relevant to human populations, because of the high fitness cost during early life. Here, we studied the biochemical, phenotypic, and genetic variations in a cohort of Ashkenazi Jewish centenarians, their offspring, and offspring-matched controls and demonstrated a gender-specific increase in serum IGFI associated with a smaller stature in female offspring of centenarians. Sequence analysis of the IGF1 and IGF1 receptor (IGF1R) genes of female centenarians showed overrepresentation of heterozygous mutations in the IGF1R gene among centenarians relative to controls that are associated with high serum IGFI levels and reduced activity of the IGFIR as measured in transformed lymphocytes. Thus, genetic alterations in the human IGF1R that result in altered IGF signaling pathway confer an increase in susceptibility to human longevity, suggesting a role of this pathway in modulation of human lifespan.","author":[{"dropping-particle":"","family":"Suh","given":"Yousin","non-dropping-particle":"","parse-names":false,"suffix":""},{"dropping-particle":"","family":"Atzmon","given":"Gil","non-dropping-particle":"","parse-names":false,"suffix":""},{"dropping-particle":"","family":"Cho","given":"Mi-Ook","non-dropping-particle":"","parse-names":false,"suffix":""},{"dropping-particle":"","family":"Hwang","given":"David","non-dropping-particle":"","parse-names":false,"suffix":""},{"dropping-particle":"","family":"Liu","given":"Bingrong","non-dropping-particle":"","parse-names":false,"suffix":""},{"dropping-particle":"","family":"Leahy","given":"Daniel J","non-dropping-particle":"","parse-names":false,"suffix":""},{"dropping-particle":"","family":"Barzilai","given":"Nir","non-dropping-particle":"","parse-names":false,"suffix":""},{"dropping-particle":"","family":"Cohen","given":"Pinchas","non-dropping-particle":"","parse-names":false,"suffix":""}],"container-title":"Proceedings of the National Academy of Sciences of the United States of America","id":"ITEM-1","issue":"9","issued":{"date-parts":[["2008"]]},"page":"3438-42","title":"Functionally significant insulin-like growth factor I receptor mutations in centenarians.","type":"article-journal","volume":"105"},"uris":["http://www.mendeley.com/documents/?uuid=4f3ad7f4-797e-4b6e-b600-e90edba6bbc9"]},{"id":"ITEM-2","itemData":{"DOI":"10.1111/j.1474-9726.2009.00493.x","ISBN":"1474-9726","ISSN":"1474-9726","PMID":"19489743","abstract":"The insulin/IGF1 signaling pathways affect lifespan in several model organisms, including worms, flies and mice. To investigate whether common genetic variation in this pathway influences lifespan in humans, we genotyped 291 common variants in 30 genes encoding proteins in the insulin/IGF1 signaling pathway in a cohort of elderly Caucasian women selected from the Study of Osteoporotic Fractures (SOF). The cohort included 293 long-lived cases (lifespan &gt; or = 92 years (y), mean +/- standard deviation (SD) = 95.3 +/- 2.2y) and 603 average-lifespan controls (lifespan &lt; or = 79y, mean = 75.7 +/- 2.6y). Variants were selected for genotyping using a haplotype-tagging approach. We found a modest excess of variants nominally associated with longevity. Nominally significant variants were then replicated in two additional Caucasian cohorts including both males and females: the Cardiovascular Health Study and Ashkenazi Jewish Centenarians. An intronic single nucleotide polymorphism in AKT1, rs3803304, was significantly associated with lifespan in a meta-analysis across the three cohorts (OR = 0.78 95%CI = 0.68-0.89, adjusted P = 0.043); two intronic single nucleotide polymorphisms in FOXO3A demonstrated a significant lifespan association among women only (rs1935949, OR = 1.35, 95%CI = 1.15-1.57, adjusted P = 0.0093). These results demonstrate that common variants in several genes in the insulin/IGF1 pathway are associated with human lifespan.","author":[{"dropping-particle":"","family":"Pawlikowska","given":"Ludmila","non-dropping-particle":"","parse-names":false,"suffix":""},{"dropping-particle":"","family":"Hu","given":"Donglei","non-dropping-particle":"","parse-names":false,"suffix":""},{"dropping-particle":"","family":"Huntsman","given":"Scott","non-dropping-particle":"","parse-names":false,"suffix":""},{"dropping-particle":"","family":"Sung","given":"Andrew","non-dropping-particle":"","parse-names":false,"suffix":""},{"dropping-particle":"","family":"Chu","given":"Catherine","non-dropping-particle":"","parse-names":false,"suffix":""},{"dropping-particle":"","family":"Chen","given":"Justin","non-dropping-particle":"","parse-names":false,"suffix":""},{"dropping-particle":"","family":"Joyner","given":"Alexander H.","non-dropping-particle":"","parse-names":false,"suffix":""},{"dropping-particle":"","family":"Schork","given":"Nicholas J.","non-dropping-particle":"","parse-names":false,"suffix":""},{"dropping-particle":"","family":"Hsueh","given":"Wen-Chi Chi","non-dropping-particle":"","parse-names":false,"suffix":""},{"dropping-particle":"","family":"Reiner","given":"Alexander P.","non-dropping-particle":"","parse-names":false,"suffix":""},{"dropping-particle":"","family":"Psaty","given":"Bruce M.","non-dropping-particle":"","parse-names":false,"suffix":""},{"dropping-particle":"","family":"Atzmon","given":"Gil","non-dropping-particle":"","parse-names":false,"suffix":""},{"dropping-particle":"","family":"Barzilai","given":"Nir","non-dropping-particle":"","parse-names":false,"suffix":""},{"dropping-particle":"","family":"Cummings","given":"Steven R.","non-dropping-particle":"","parse-names":false,"suffix":""},{"dropping-particle":"","family":"Browner","given":"Warren S.","non-dropping-particle":"","parse-names":false,"suffix":""},{"dropping-particle":"","family":"Kwok","given":"Pui-Yan Yan","non-dropping-particle":"","parse-names":false,"suffix":""},{"dropping-particle":"","family":"Ziv","given":"Elad","non-dropping-particle":"","parse-names":false,"suffix":""},{"dropping-particle":"","family":"Study of Osteoporotic Fractures","given":"","non-dropping-particle":"","parse-names":false,"suffix":""}],"container-title":"Aging cell","id":"ITEM-2","issue":"4","issued":{"date-parts":[["2009","8"]]},"page":"460-72","title":"Association of common genetic variation in the insulin/IGF1 signaling pathway with human longevity.","type":"article-journal","volume":"8"},"uris":["http://www.mendeley.com/documents/?uuid=88af1fe8-b5cd-4f05-826c-57fef13471d9"]}],"mendeley":{"formattedCitation":"(66, 85)","plainTextFormattedCitation":"(66, 85)","previouslyFormattedCitation":"(66, 85)"},"properties":{"noteIndex":0},"schema":"https://github.com/citation-style-language/schema/raw/master/csl-citation.json"}</w:instrText>
-      </w:r>
-      <w:r>
-        <w:rPr>
-          <w:rFonts w:ascii="Arial" w:hAnsi="Arial" w:cs="Arial"/>
-          <w:color w:val="000000" w:themeColor="text1"/>
-          <w:sz w:val="22"/>
-          <w:szCs w:val="22"/>
-        </w:rPr>
-        <w:fldChar w:fldCharType="separate"/>
-      </w:r>
-      <w:r>
-        <w:rPr>
-          <w:rFonts w:ascii="Arial" w:hAnsi="Arial" w:cs="Arial"/>
-          <w:noProof/>
-          <w:color w:val="000000" w:themeColor="text1"/>
-          <w:sz w:val="22"/>
-          <w:szCs w:val="22"/>
-        </w:rPr>
-        <w:t>(66, 85)</w:t>
-      </w:r>
-      <w:r>
-        <w:rPr>
-          <w:rFonts w:ascii="Arial" w:hAnsi="Arial" w:cs="Arial"/>
-          <w:color w:val="000000" w:themeColor="text1"/>
-          <w:sz w:val="22"/>
-          <w:szCs w:val="22"/>
-        </w:rPr>
-        <w:fldChar w:fldCharType="end"/>
-      </w:r>
-      <w:r>
-        <w:rPr>
-          <w:rFonts w:ascii="Arial" w:hAnsi="Arial" w:cs="Arial"/>
-          <w:color w:val="000000" w:themeColor="text1"/>
-          <w:sz w:val="22"/>
-          <w:szCs w:val="22"/>
-        </w:rPr>
-        <w:t xml:space="preserve">, genes that are also linked to mTORC1 signaling. In humans, polymorphisms in </w:t>
-      </w:r>
-      <w:r>
-        <w:rPr>
-          <w:rFonts w:ascii="Arial" w:hAnsi="Arial" w:cs="Arial"/>
-          <w:i/>
-          <w:color w:val="000000" w:themeColor="text1"/>
-          <w:sz w:val="22"/>
-          <w:szCs w:val="22"/>
-        </w:rPr>
-        <w:t>FOXO3A</w:t>
-      </w:r>
-      <w:r>
-        <w:rPr>
-          <w:rFonts w:ascii="Arial" w:hAnsi="Arial" w:cs="Arial"/>
-          <w:color w:val="000000" w:themeColor="text1"/>
-          <w:sz w:val="22"/>
-          <w:szCs w:val="22"/>
-        </w:rPr>
-        <w:t xml:space="preserve"> have been associated with lengthened lifespan </w:t>
-      </w:r>
-      <w:r>
-        <w:rPr>
-          <w:rFonts w:ascii="Arial" w:hAnsi="Arial" w:cs="Arial"/>
-          <w:color w:val="000000" w:themeColor="text1"/>
-          <w:sz w:val="22"/>
-          <w:szCs w:val="22"/>
-        </w:rPr>
-        <w:fldChar w:fldCharType="begin" w:fldLock="1"/>
-      </w:r>
-      <w:r>
-        <w:rPr>
-          <w:rFonts w:ascii="Arial" w:hAnsi="Arial" w:cs="Arial"/>
-          <w:color w:val="000000" w:themeColor="text1"/>
-          <w:sz w:val="22"/>
-          <w:szCs w:val="22"/>
-        </w:rPr>
-        <w:instrText>ADDIN CSL_CITATION {"citationItems":[{"id":"ITEM-1","itemData":{"DOI":"10.1073/pnas.0801030105","ISBN":"00278424","ISSN":"1091-6490","PMID":"18765803","abstract":"Human longevity is a complex phenotype with a significant familial component, yet little is known about its genetic antecedents. Increasing evidence from animal models suggests that the insulin/IGF-1 signaling (IIS) pathway is an important, evolutionarily conserved biological pathway that influences aging and longevity. However, to date human data have been scarce. Studies have been hampered by small sample sizes, lack of precise phenotyping, and population stratification, among other challenges. Therefore, to more precisely assess potential genetic contributions to human longevity from genes linked to IIS signaling, we chose a large, homogeneous, long-lived population of men well-characterized for aging phenotypes, and we performed a nested-case control study of 5 candidate longevity genes. Genetic variation within the FOXO3A gene was strongly associated with human longevity. The OR for homozygous minor vs. homozygous major alleles between the cases and controls was 2.75 (P = 0.00009; adjusted P = 0.00135). Long-lived men also presented several additional phenotypes linked to healthy aging, including lower prevalence of cancer and cardiovascular disease, better self-reported health, and high physical and cognitive function, despite significantly older ages than controls. Several of these aging phenotypes were associated with FOXO3A genotype. Long-lived men also exhibited several biological markers indicative of greater insulin sensitivity and this was associated with homozygosity for the FOXO3A GG genotype. Further exploration of the FOXO3A gene, human longevity and other aging phenotypes is warranted in other populations.","author":[{"dropping-particle":"","family":"Willcox","given":"Bradley J","non-dropping-particle":"","parse-names":false,"suffix":""},{"dropping-particle":"","family":"Donlon","given":"Timothy a","non-dropping-particle":"","parse-names":false,"suffix":""},{"dropping-particle":"","family":"He","given":"Qimei","non-dropping-particle":"","parse-names":false,"suffix":""},{"dropping-particle":"","family":"Chen","given":"Randi","non-dropping-particle":"","parse-names":false,"suffix":""},{"dropping-particle":"","family":"Grove","given":"John S","non-dropping-particle":"","parse-names":false,"suffix":""},{"dropping-particle":"","family":"Yano","given":"Katsuhiko","non-dropping-particle":"","parse-names":false,"suffix":""},{"dropping-particle":"","family":"Masaki","given":"Kamal H","non-dropping-particle":"","parse-names":false,"suffix":""},{"dropping-particle":"","family":"Willcox","given":"D Craig","non-dropping-particle":"","parse-names":false,"suffix":""},{"dropping-particle":"","family":"Rodriguez","given":"Beatriz","non-dropping-particle":"","parse-names":false,"suffix":""},{"dropping-particle":"","family":"Curb","given":"J David","non-dropping-particle":"","parse-names":false,"suffix":""}],"container-title":"Proceedings of the National Academy of Sciences of the United States of America","id":"ITEM-1","issue":"37","issued":{"date-parts":[["2008"]]},"page":"13987-13992","title":"FOXO3A genotype is strongly associated with human longevity.","type":"article-journal","volume":"105"},"uris":["http://www.mendeley.com/documents/?uuid=2530519d-47c0-4a94-ae90-6fa8b17718b8"]},{"id":"ITEM-2","itemData":{"DOI":"10.4103/1008-682X.123673","ISSN":"1745-7262","PMID":"24589462","abstract":"Numerous studies have shown associations between the FOXO3A gene, encoding the forkhead box O3 transcription factor, and human or specifically male longevity. However, the associations of specific FOXO3A polymorphisms with longevity remain inconclusive. We performed a meta-analysis of existing studies to clarify these potential associations. A comprehensive search was conducted to identify studies of FOXO3A gene polymorphisms and longevity. Pooled odds ratios (ORs) and 95% confidence intervals (CIs) were calculated by comparing the minor and major alleles. A total of seven articles reporting associations of FOXO3A polymorphisms with longevity were identified and included in this meta-analysis. These comprised 11 independent studies with 5241 cases and 5724 controls from different ethnic groups. rs2802292, rs2764264, rs13217795, rs1935949 and rs2802288 polymorphisms were associated with human longevity (OR = 1.36, 95% CI = 1.10-1.69, P= 0.005; OR = 1.20, 95% CI = 1.04-1.37, P= 0.01; OR = 1.27, 95% CI = 1.10-1.46, P= 0.001; OR = 1.14, 95% CI = 1.01-1.27 and OR = 1.24, 95% CI = 1.07-1.43, P= 0.003, respectively). Analysis stratified by gender indicated significant associations between rs2802292, rs2764264 and rs13217795 and male longevity (OR = 1.54, 95% CI = 1.33-1.79, P &lt; 0.001; OR = 1.38, 95% CI = 1.15-1.66, P= 0.001; and OR = 1.39, 95% CI = 1.15-1.67, P= 0.001), but rs2802292, rs2764264 and rs1935949 were not linked to female longevity. Moreover, our study showed no association between rs2153960, rs7762395 or rs13220810 polymorphisms and longevity. In conclusion, this meta-analysis indicates a significant association of five FOXO3A gene polymorphisms with longevity, with the effects of rs2802292 and rs2764264 being male-specific. Further investigations are required to confirm these findings.","author":[{"dropping-particle":"","family":"Bao","given":"Ji-Ming","non-dropping-particle":"","parse-names":false,"suffix":""},{"dropping-particle":"","family":"Song","given":"Xian-Lu","non-dropping-particle":"","parse-names":false,"suffix":""},{"dropping-particle":"","family":"Hong","given":"Ying-Qia","non-dropping-particle":"","parse-names":false,"suffix":""},{"dropping-particle":"","family":"Zhu","given":"Hai-Li","non-dropping-particle":"","parse-names":false,"suffix":""},{"dropping-particle":"","family":"Li","given":"Cui","non-dropping-particle":"","parse-names":false,"suffix":""},{"dropping-particle":"","family":"Zhang","given":"Tao","non-dropping-particle":"","parse-names":false,"suffix":""},{"dropping-particle":"","family":"Chen","given":"Wei","non-dropping-particle":"","parse-names":false,"suffix":""},{"dropping-particle":"","family":"Zhao","given":"Shan-Chao","non-dropping-particle":"","parse-names":false,"suffix":""},{"dropping-particle":"","family":"Chen","given":"Qing","non-dropping-particle":"","parse-names":false,"suffix":""}],"container-title":"Asian journal of andrology","id":"ITEM-2","issue":"3","issued":{"date-parts":[["2014"]]},"page":"446-52","title":"Association between FOXO3A gene polymorphisms and human longevity: a meta-analysis.","type":"article-journal","volume":"16"},"uris":["http://www.mendeley.com/documents/?uuid=bddc8628-8f08-406b-b66a-43a16736831c"]},{"id":"ITEM-3","itemData":{"DOI":"10.1089/rej.2008.0827","ISBN":"1549-1684","ISSN":"1549-1684","PMID":"19415983","abstract":"A number of potential candidate genes in a variety of biological pathways have been associated with longevity in model organisms. Many of these genes have human homologs and thus have the potential to provide insights into human longevity. Recently, several studies suggested that FOXO3A functions as a key bridge for various signaling pathways that influence aging and longevity. Interestingly, Willcox and colleagues identified several variants that displayed significant genotype-gender interaction in male human longevity. In particular, a nested case-control study was performed in an ethnic Japanese population in Hawaii, and five candidate longevity genes were chosen based on links to the insulin-insulin-like growth factor-1 (IGF-1) signaling pathway. In the Willcox study, the investigated genetic variations (rs2802292, rs2764264, and rs13217795) within the FOXO3A gene were significantly associated with longevity in male centenarians. We validated the association of FOXO3A polymorphisms with extreme longevity in males from the Southern Italian Centenarian Study. Particularly, rs2802288, a proxy of rs2802292, showed the best allelic association--minor allele frequency (MAF) = 0.49; p = 0.003; odds ratio (OR) = 1.51; 95% confidence interval (CI), 1.15-1.98). Furthermore, we undertook a meta-analysis to explore the significance of rs2802292 association with longevity by combining the association results of the current study and the findings coming from the Willcox et al. investigation. Our data point to a key role of FOXO3A in human longevity and confirm the feasibility of the identification of such genes with centenarian-controls studies. Moreover, we hypothesize the susceptibility to the longevity phenotype may well be the result of complex interactions involving genes and environmental factors but also gender.","author":[{"dropping-particle":"","family":"Anselmi","given":"Chiara Viviani","non-dropping-particle":"","parse-names":false,"suffix":""},{"dropping-particle":"","family":"Malovini","given":"Alberto","non-dropping-particle":"","parse-names":false,"suffix":""},{"dropping-particle":"","family":"Roncarati","given":"Roberta","non-dropping-particle":"","parse-names":false,"suffix":""},{"dropping-particle":"","family":"Novelli","given":"Valeria","non-dropping-particle":"","parse-names":false,"suffix":""},{"dropping-particle":"","family":"Villa","given":"Francesco","non-dropping-particle":"","parse-names":false,"suffix":""},{"dropping-particle":"","family":"Condorelli","given":"Gianluigi","non-dropping-particle":"","parse-names":false,"suffix":""},{"dropping-particle":"","family":"Bellazzi","given":"Riccardo","non-dropping-particle":"","parse-names":false,"suffix":""},{"dropping-particle":"","family":"Puca","given":"Annibale Alessandro","non-dropping-particle":"","parse-names":false,"suffix":""}],"container-title":"Rejuvenation research","id":"ITEM-3","issue":"2","issued":{"date-parts":[["2009"]]},"page":"95-104","title":"Association of the FOXO3A locus with extreme longevity in a southern Italian centenarian study.","type":"article-journal","volume":"12"},"uris":["http://www.mendeley.com/documents/?uuid=fcf19dc4-f991-4278-91f7-2d05e2d8ae93"]},{"id":"ITEM-4","itemData":{"DOI":"10.1073/pnas.0809594106","ISBN":"1091-6490 (Electronic)\\r0027-8424 (Linking)","ISSN":"0027-8424","PMID":"19196970","abstract":"The human forkhead box O3A gene (FOXO3A) encodes an evolutionarily conserved key regulator of the insulin-IGF1 signaling pathway that is known to influence metabolism and lifespan in model organisms. A recent study described 3 SNPs in the FOXO3A gene that were statistically significantly associated with longevity in a discovery sample of long-lived men of Japanese ancestry [Willcox et al. (2008) Proc Natl Acad Sci USA 105:13987-13992]. However, this finding required replication in an independent population. Here, we have investigated 16 known FOXO3A SNPs in an extensive collection of 1,762 German centenarians/nonagenarians and younger controls and provide evidence that polymorphisms in this gene were indeed associated with the ability to attain exceptional old age. The FOXO3A association was considerably stronger in centenarians than in nonagenarians, highlighting the importance of centenarians for genetic longevity research. Our study extended the initial finding observed in Japanese men to women and indicates that both genders were likely to be equally affected by variation in FOXO3A. Replication in a French centenarian sample generated a trend that supported the previous results. Our findings confirmed the initial discovery in the Japanese sample and indicate FOXO3A as a susceptibility gene for prolonged survival in humans.","author":[{"dropping-particle":"","family":"Flachsbart","given":"Friederike","non-dropping-particle":"","parse-names":false,"suffix":""},{"dropping-particle":"","family":"Caliebe","given":"Amke","non-dropping-particle":"","parse-names":false,"suffix":""},{"dropping-particle":"","family":"Kleindorp","given":"Rabea","non-dropping-particle":"","parse-names":false,"suffix":""},{"dropping-particle":"","family":"Blanché","given":"Hélène","non-dropping-particle":"","parse-names":false,"suffix":""},{"dropping-particle":"","family":"Eller-Eberstein","given":"Huberta","non-dropping-particle":"von","parse-names":false,"suffix":""},{"dropping-particle":"","family":"Nikolaus","given":"Susanna","non-dropping-particle":"","parse-names":false,"suffix":""},{"dropping-particle":"","family":"Schreiber","given":"Stefan","non-dropping-particle":"","parse-names":false,"suffix":""},{"dropping-particle":"","family":"Nebel","given":"Almut","non-dropping-particle":"","parse-names":false,"suffix":""}],"container-title":"Proceedings of the National Academy of Sciences of the United States of America","id":"ITEM-4","issue":"8","issued":{"date-parts":[["2009"]]},"page":"2700-2705","title":"Association of FOXO3A variation with human longevity confirmed in German centenarians.","type":"article-journal","volume":"106"},"uris":["http://www.mendeley.com/documents/?uuid=95f42ab8-f6e3-4a93-91fe-76b58d1b5369"]},{"id":"ITEM-5","itemData":{"DOI":"10.1093/hmg/ddp459","ISBN":"1460-2083 (Electronic)\\r0964-6906 (Linking)","ISSN":"09646906","PMID":"19793722","abstract":"FOXO1A and FOXO3A are two members of the FoxO family. FOXO3A has recently been linked to human longevity in Japanese, German and Italian populations. Here we tested the genetic contribution of FOXO1A and FOXO3A to the longevity phenotype in Han Chinese population. Six tagging SNPs from FOXO1A and FOXO3A were selected and genotyped in 1817 centenarians and younger individuals. Two SNPs of FOXO1A were found to be associated with longevity in women (P = 0.01-0.005), whereas all three SNPs of FOXO3A were associated with longevity in both genders (P = 0.005-0.001). One SNP from FOXO1A was found not to be associated with longevity. In haplotype association tests, the OR (95% CI) for haplotypes TTG and CCG of FOXO1A in association with female longevity were 0.72 (0.58-0.90) and 1.38 (1.08-1.76), P = 0.0033 and 0.0063, respectively. The haplotypes of FOXO3A were associated with longevity in men [GTC: OR (95% CI) = 0.67 (0.51-0.86), P = 0.0014; CGT: OR (95% CI) = 1.48 (1.12-1.94), P = 0.0035] and in women [GTC: OR (95% CI) = 0.75 (0.60-0.94), P = 0.0094; CGT: OR (95% CI) = 1.47 (1.16-1.86), P = 0.0009]. The haplotype association tests were validated by permutation analysis. The association of FOXO1A with female longevity was replicated in 700 centenarians and younger individuals that were sampled geographically different from the original population. Thus, we demonstrate that, unlike FOXO3A, FOXO1A is more closely associated with human female longevity, suggesting that the genetic contribution to longevity trait may be affected by genders.","author":[{"dropping-particle":"","family":"Li","given":"Yang","non-dropping-particle":"","parse-names":false,"suffix":""},{"dropping-particle":"","family":"Wang","given":"Wen Jing","non-dropping-particle":"","parse-names":false,"suffix":""},{"dropping-particle":"","family":"Cao","given":"Huiqing","non-dropping-particle":"","parse-names":false,"suffix":""},{"dropping-particle":"","family":"Lu","given":"Jiehua","non-dropping-particle":"","parse-names":false,"suffix":""},{"dropping-particle":"","family":"Wu","given":"Chong","non-dropping-particle":"","parse-names":false,"suffix":""},{"dropping-particle":"","family":"Hu","given":"Fang Yuan","non-dropping-particle":"","parse-names":false,"suffix":""},{"dropping-particle":"","family":"Guo","given":"Jian","non-dropping-particle":"","parse-names":false,"suffix":""},{"dropping-particle":"","family":"Zhao","given":"Ling","non-dropping-particle":"","parse-names":false,"suffix":""},{"dropping-particle":"","family":"Yang","given":"Fan","non-dropping-particle":"","parse-names":false,"suffix":""},{"dropping-particle":"","family":"Zhang","given":"Yi Xin","non-dropping-particle":"","parse-names":false,"suffix":""},{"dropping-particle":"","family":"Li","given":"Wei","non-dropping-particle":"","parse-names":false,"suffix":""},{"dropping-particle":"","family":"Zheng","given":"Gu Yan","non-dropping-particle":"","parse-names":false,"suffix":""},{"dropping-particle":"","family":"Cui","given":"Hanbin","non-dropping-particle":"","parse-names":false,"suffix":""},{"dropping-particle":"","family":"Chen","given":"Xiaomin","non-dropping-particle":"","parse-names":false,"suffix":""},{"dropping-particle":"","family":"Zhu","given":"Zhiming","non-dropping-particle":"","parse-names":false,"suffix":""},{"dropping-particle":"","family":"He","given":"Hongbo","non-dropping-particle":"","parse-names":false,"suffix":""},{"dropping-particle":"","family":"Dong","given":"Birong","non-dropping-particle":"","parse-names":false,"suffix":""},{"dropping-particle":"","family":"Mo","given":"Xianming","non-dropping-particle":"","parse-names":false,"suffix":""},{"dropping-particle":"","family":"Zeng","given":"Yi","non-dropping-particle":"","parse-names":false,"suffix":""},{"dropping-particle":"","family":"Tian","given":"Xiao Li","non-dropping-particle":"","parse-names":false,"suffix":""}],"container-title":"Human Molecular Genetics","id":"ITEM-5","issue":"24","issued":{"date-parts":[["2009"]]},"page":"4897-4904","title":"Genetic association of FOXO1A and FOXO3A with longevity trait in Han Chinese populations","type":"article-journal","volume":"18"},"uris":["http://www.mendeley.com/documents/?uuid=75cd92d1-b4d5-4c3a-bb15-9a78076703ed"]},{"id":"ITEM-6","itemData":{"DOI":"10.1111/j.1474-9726.2009.00493.x","ISBN":"1474-9726","ISSN":"1474-9726","PMID":"19489743","abstract":"The insulin/IGF1 signaling pathways affect lifespan in several model organisms, including worms, flies and mice. To investigate whether common genetic variation in this pathway influences lifespan in humans, we genotyped 291 common variants in 30 genes encoding proteins in the insulin/IGF1 signaling pathway in a cohort of elderly Caucasian women selected from the Study of Osteoporotic Fractures (SOF). The cohort included 293 long-lived cases (lifespan &gt; or = 92 years (y), mean +/- standard deviation (SD) = 95.3 +/- 2.2y) and 603 average-lifespan controls (lifespan &lt; or = 79y, mean = 75.7 +/- 2.6y). Variants were selected for genotyping using a haplotype-tagging approach. We found a modest excess of variants nominally associated with longevity. Nominally significant variants were then replicated in two additional Caucasian cohorts including both males and females: the Cardiovascular Health Study and Ashkenazi Jewish Centenarians. An intronic single nucleotide polymorphism in AKT1, rs3803304, was significantly associated with lifespan in a meta-analysis across the three cohorts (OR = 0.78 95%CI = 0.68-0.89, adjusted P = 0.043); two intronic single nucleotide polymorphisms in FOXO3A demonstrated a significant lifespan association among women only (rs1935949, OR = 1.35, 95%CI = 1.15-1.57, adjusted P = 0.0093). These results demonstrate that common variants in several genes in the insulin/IGF1 pathway are associated with human lifespan.","author":[{"dropping-particle":"","family":"Pawlikowska","given":"Ludmila","non-dropping-particle":"","parse-names":false,"suffix":""},{"dropping-particle":"","family":"Hu","given":"Donglei","non-dropping-particle":"","parse-names":false,"suffix":""},{"dropping-particle":"","family":"Huntsman","given":"Scott","non-dropping-particle":"","parse-names":false,"suffix":""},{"dropping-particle":"","family":"Sung","given":"Andrew","non-dropping-particle":"","parse-names":false,"suffix":""},{"dropping-particle":"","family":"Chu","given":"Catherine","non-dropping-particle":"","parse-names":false,"suffix":""},{"dropping-particle":"","family":"Chen","given":"Justin","non-dropping-particle":"","parse-names":false,"suffix":""},{"dropping-particle":"","family":"Joyner","given":"Alexander H.","non-dropping-particle":"","parse-names":false,"suffix":""},{"dropping-particle":"","family":"Schork","given":"Nicholas J.","non-dropping-particle":"","parse-names":false,"suffix":""},{"dropping-particle":"","family":"Hsueh","given":"Wen-Chi Chi","non-dropping-particle":"","parse-names":false,"suffix":""},{"dropping-particle":"","family":"Reiner","given":"Alexander P.","non-dropping-particle":"","parse-names":false,"suffix":""},{"dropping-particle":"","family":"Psaty","given":"Bruce M.","non-dropping-particle":"","parse-names":false,"suffix":""},{"dropping-particle":"","family":"Atzmon","given":"Gil","non-dropping-particle":"","parse-names":false,"suffix":""},{"dropping-particle":"","family":"Barzilai","given":"Nir","non-dropping-particle":"","parse-names":false,"suffix":""},{"dropping-particle":"","family":"Cummings","given":"Steven R.","non-dropping-particle":"","parse-names":false,"suffix":""},{"dropping-particle":"","family":"Browner","given":"Warren S.","non-dropping-particle":"","parse-names":false,"suffix":""},{"dropping-particle":"","family":"Kwok","given":"Pui-Yan Yan","non-dropping-particle":"","parse-names":false,"suffix":""},{"dropping-particle":"","family":"Ziv","given":"Elad","non-dropping-particle":"","parse-names":false,"suffix":""},{"dropping-particle":"","family":"Study of Osteoporotic Fractures","given":"","non-dropping-particle":"","parse-names":false,"suffix":""}],"container-title":"Aging cell","id":"ITEM-6","issue":"4","issued":{"date-parts":[["2009","8"]]},"page":"460-72","title":"Association of common genetic variation in the insulin/IGF1 signaling pathway with human longevity.","type":"article-journal","volume":"8"},"uris":["http://www.mendeley.com/documents/?uuid=88af1fe8-b5cd-4f05-826c-57fef13471d9"]},{"id":"ITEM-7","itemData":{"DOI":"10.1111/j.1474-9726.2010.00627.x","ISBN":"1474-9726 (Electronic)\\r1474-9718 (Linking)","ISSN":"14749718","PMID":"20849522","abstract":"Genetic variation in FOXO3A has previously been associated with human longevity. Studies published so far have been case-control studies and hence vulnerable to bias introduced by cohort effects. In this study we extended the previous findings in the cohorts of oldest old Danes (the Danish 1905 cohort, N=1089) and middle-aged Danes (N=736), applying a longitudinal study design as well as the case-control study design. Fifteen SNPs were chosen in order to cover the known common variation in FOXO3A. Comparing SNP frequencies in the oldest old with middle-aged individuals, we found association (after correction for multiple testing) of eight SNPs; 4 (rs13217795, rs2764264, rs479744, and rs9400239) previously reported to be associated with longevity and four novel SNPs (rs12206094, rs13220810, rs7762395, and rs9486902 (corrected P-values 0.001-0.044). Moreover, we found association of the haplotypes TAC and CAC of rs9486902, rs10499051, and rs12206094 (corrected P-values: 0.01-0.03) with longevity. Finally, we here present data applying a longitudinal study design; when using follow-up survival data on the oldest old in a longitudinal analysis, we found no SNPs to remain significant after the correction for multiple testing (Bonferroni correction). Hence, our results support and extent the proposed role of FOXO3A as a candidate longevity gene for survival from younger ages to old age, yet not during old age.","author":[{"dropping-particle":"","family":"Soerensen","given":"Mette","non-dropping-particle":"","parse-names":false,"suffix":""},{"dropping-particle":"","family":"Dato","given":"Serena","non-dropping-particle":"","parse-names":false,"suffix":""},{"dropping-particle":"","family":"Christensen","given":"Kaare","non-dropping-particle":"","parse-names":false,"suffix":""},{"dropping-particle":"","family":"McGue","given":"Matt","non-dropping-particle":"","parse-names":false,"suffix":""},{"dropping-particle":"","family":"Stevnsner","given":"Tinna","non-dropping-particle":"","parse-names":false,"suffix":""},{"dropping-particle":"","family":"Bohr","given":"Vilhelm a.","non-dropping-particle":"","parse-names":false,"suffix":""},{"dropping-particle":"","family":"Christiansen","given":"Lene","non-dropping-particle":"","parse-names":false,"suffix":""}],"container-title":"Aging Cell","id":"ITEM-7","issue":"6","issued":{"date-parts":[["2010"]]},"page":"1010-1017","title":"Replication of an association of variation in the FOXO3A gene with human longevity using both case-control and longitudinal data","type":"article-journal","volume":"9"},"uris":["http://www.mendeley.com/documents/?uuid=e33d5bec-1a02-4d49-a066-2cb30085b59b"]}],"mendeley":{"formattedCitation":"(2, 6, 28, 51, 66, 82, 91)","plainTextFormattedCitation":"(2, 6, 28, 51, 66, 82, 91)","previouslyFormattedCitation":"(2, 6, 28, 51, 66, 82, 91)"},"properties":{"noteIndex":0},"schema":"https://github.com/citation-style-language/schema/raw/master/csl-citation.json"}</w:instrText>
-      </w:r>
-      <w:r>
-        <w:rPr>
-          <w:rFonts w:ascii="Arial" w:hAnsi="Arial" w:cs="Arial"/>
-          <w:color w:val="000000" w:themeColor="text1"/>
-          <w:sz w:val="22"/>
-          <w:szCs w:val="22"/>
-        </w:rPr>
-        <w:fldChar w:fldCharType="separate"/>
-      </w:r>
-      <w:r>
-        <w:rPr>
-          <w:rFonts w:ascii="Arial" w:hAnsi="Arial" w:cs="Arial"/>
-          <w:noProof/>
-          <w:color w:val="000000" w:themeColor="text1"/>
-          <w:sz w:val="22"/>
-          <w:szCs w:val="22"/>
-        </w:rPr>
-        <w:t>(2, 6, 28, 51, 66, 82, 91)</w:t>
-      </w:r>
-      <w:r>
-        <w:rPr>
-          <w:rFonts w:ascii="Arial" w:hAnsi="Arial" w:cs="Arial"/>
-          <w:color w:val="000000" w:themeColor="text1"/>
-          <w:sz w:val="22"/>
-          <w:szCs w:val="22"/>
-        </w:rPr>
-        <w:fldChar w:fldCharType="end"/>
-      </w:r>
-      <w:r>
-        <w:rPr>
-          <w:rFonts w:ascii="Arial" w:hAnsi="Arial" w:cs="Arial"/>
-          <w:color w:val="000000" w:themeColor="text1"/>
-          <w:sz w:val="22"/>
-          <w:szCs w:val="22"/>
-        </w:rPr>
-        <w:t xml:space="preserve">, whereas both mouse and fruit fly models of </w:t>
-      </w:r>
-      <w:r>
-        <w:rPr>
-          <w:rFonts w:ascii="Arial" w:hAnsi="Arial" w:cs="Arial"/>
-          <w:i/>
-          <w:color w:val="000000" w:themeColor="text1"/>
-          <w:sz w:val="22"/>
-          <w:szCs w:val="22"/>
-        </w:rPr>
-        <w:t>FOXO3A</w:t>
-      </w:r>
-      <w:r>
-        <w:rPr>
-          <w:rFonts w:ascii="Arial" w:hAnsi="Arial" w:cs="Arial"/>
-          <w:color w:val="000000" w:themeColor="text1"/>
-          <w:sz w:val="22"/>
-          <w:szCs w:val="22"/>
-        </w:rPr>
-        <w:t xml:space="preserve"> loss of function result in stronger and longer living model organisms </w:t>
-      </w:r>
-      <w:r>
-        <w:rPr>
-          <w:rFonts w:ascii="Arial" w:hAnsi="Arial" w:cs="Arial"/>
-          <w:color w:val="000000" w:themeColor="text1"/>
-          <w:sz w:val="22"/>
-          <w:szCs w:val="22"/>
-        </w:rPr>
-        <w:fldChar w:fldCharType="begin" w:fldLock="1"/>
-      </w:r>
-      <w:r>
-        <w:rPr>
-          <w:rFonts w:ascii="Arial" w:hAnsi="Arial" w:cs="Arial"/>
-          <w:color w:val="000000" w:themeColor="text1"/>
-          <w:sz w:val="22"/>
-          <w:szCs w:val="22"/>
-        </w:rPr>
-        <w:instrText>ADDIN CSL_CITATION {"citationItems":[{"id":"ITEM-1","itemData":{"DOI":"10.1126/science.1098219","ISBN":"0036-8075","ISSN":"0036-8075","PMID":"15192154","abstract":"Reduced activity of the insulin/insulin-like growth factor signaling (IIS) pathway increases life-span in diverse organisms. We investigated the timing of the effect of reduced IIS on life-span and the role of a potential target tissue, the fat body. We overexpressed dFOXO, a downstream effector of IIS, in the adult Drosophila fat body, which increased life-span and reduced fecundity of females but had no effect on male life-span. The role of FOXO transcription factors and the adipose tissue are therefore evolutionarily conserved in the regulation of aging, and reduction of IIS in the adult is sufficient to mediate its effects on life-span and fecundity.","author":[{"dropping-particle":"","family":"Giannakou","given":"Maria E","non-dropping-particle":"","parse-names":false,"suffix":""},{"dropping-particle":"","family":"Goss","given":"Martin","non-dropping-particle":"","parse-names":false,"suffix":""},{"dropping-particle":"","family":"Jünger","given":"Martin A","non-dropping-particle":"","parse-names":false,"suffix":""},{"dropping-particle":"","family":"Hafen","given":"Ernst","non-dropping-particle":"","parse-names":false,"suffix":""},{"dropping-particle":"","family":"Leevers","given":"Sally J","non-dropping-particle":"","parse-names":false,"suffix":""},{"dropping-particle":"","family":"Partridge","given":"Linda","non-dropping-particle":"","parse-names":false,"suffix":""}],"container-title":"Science","id":"ITEM-1","issue":"5682","issued":{"date-parts":[["2004"]]},"page":"361","title":"Long-lived Drosophila with overexpressed dFOXO in adult fat body.","type":"article-journal","volume":"305"},"uris":["http://www.mendeley.com/documents/?uuid=7ce129f1-e63d-4fa8-9107-f0e7873c4d40"]},{"id":"ITEM-2","itemData":{"DOI":"10.1038/nature03446","ISBN":"1476-4687 (Electronic)","ISSN":"0028-0836","PMID":"15175753","abstract":"In Drosophila melanogaster, ageing is slowed when insulin-like signalling is reduced: life expectancy is extended by more than 50% when the insulin-like receptor (InR) or its receptor substrate (chico) are mutated, or when insulin-producing cells are ablated. But we have yet to resolve when insulin affects ageing, or whether insulin signals regulate ageing directly or indirectly through secondary hormones. Caenorhabditis elegans lifespan is also extended when insulin signalling is inhibited in certain tissues, or when repressed in adult worms, and this requires the forkhead transcription factor (FOXO) encoded by daf-16 (ref. 6). The D. melanogaster insulin-like receptor mediates phosphorylation of dFOXO, the equivalent of nematode daf-16 and mammalian FOXO3a. We demonstrate here that dFOXO regulates D. melanogaster ageing when activated in the adult pericerebral fat body. We further show that this limited activation of dFOXO reduces expression of the Drosophila insulin-like peptide dilp-2 synthesized in neurons, and represses endogenous insulin-dependent signalling in peripheral fat body. These findings suggest that autonomous and non-autonomous roles of insulin signalling combine to control ageing.","author":[{"dropping-particle":"","family":"Hwangbo","given":"Dae Sung","non-dropping-particle":"","parse-names":false,"suffix":""},{"dropping-particle":"","family":"Gershman","given":"Boris","non-dropping-particle":"","parse-names":false,"suffix":""},{"dropping-particle":"","family":"Tu","given":"Meng-Ping","non-dropping-particle":"","parse-names":false,"suffix":""},{"dropping-particle":"","family":"Palmer","given":"Michael","non-dropping-particle":"","parse-names":false,"suffix":""},{"dropping-particle":"","family":"Tatar","given":"Marc","non-dropping-particle":"","parse-names":false,"suffix":""}],"container-title":"Nature","id":"ITEM-2","issue":"6991","issued":{"date-parts":[["2004"]]},"page":"562-566","title":"Drosophila dFOXO controls lifespan and regulates insulin signalling in brain and fat body.","type":"article-journal","volume":"429"},"uris":["http://www.mendeley.com/documents/?uuid=f03b6cf0-9fbf-4606-8fc3-c19926cda385"]},{"id":"ITEM-3","itemData":{"DOI":"10.1038/ncomms7670","ISSN":"2041-1723","PMID":"25858807","abstract":"Stresses like low nutrients, systemic inflammation, cancer or infections provoke a catabolic state characterized by enhanced muscle proteolysis and amino acid release to sustain liver gluconeogenesis and tissue protein synthesis. These conditions activate the family of Forkhead Box (Fox) O transcription factors. Here we report that muscle-specific deletion of FoxO members protects from muscle loss as a result of the role of FoxOs in the induction of autophagy-lysosome and ubiquitin-proteasome systems. Notably, in the setting of low nutrient signalling, we demonstrate that FoxOs are required for Akt activity but not for mTOR signalling. FoxOs control several stress-response pathways such as the unfolded protein response, ROS detoxification, DNA repair and translation. Finally, we identify FoxO-dependent ubiquitin ligases including MUSA1 and a previously uncharacterised ligase termed SMART (Specific of Muscle Atrophy and Regulated by Transcription). Our findings underscore the central function of FoxOs in coordinating a variety of stress-response genes during catabolic conditions.","author":[{"dropping-particle":"","family":"Milan","given":"Giulia","non-dropping-particle":"","parse-names":false,"suffix":""},{"dropping-particle":"","family":"Romanello","given":"Vanina","non-dropping-particle":"","parse-names":false,"suffix":""},{"dropping-particle":"","family":"Pescatore","given":"Francesca","non-dropping-particle":"","parse-names":false,"suffix":""},{"dropping-particle":"","family":"Armani","given":"Andrea","non-dropping-particle":"","parse-names":false,"suffix":""},{"dropping-particle":"","family":"Paik","given":"Ji-Hye","non-dropping-particle":"","parse-names":false,"suffix":""},{"dropping-particle":"","family":"Frasson","given":"Laura","non-dropping-particle":"","parse-names":false,"suffix":""},{"dropping-particle":"","family":"Seydel","given":"Anke","non-dropping-particle":"","parse-names":false,"suffix":""},{"dropping-particle":"","family":"Zhao","given":"Jinghui","non-dropping-particle":"","parse-names":false,"suffix":""},{"dropping-particle":"","family":"Abraham","given":"Reimar","non-dropping-particle":"","parse-names":false,"suffix":""},{"dropping-particle":"","family":"Goldberg","given":"Alfred L.","non-dropping-particle":"","parse-names":false,"suffix":""},{"dropping-particle":"","family":"Blaauw","given":"Bert","non-dropping-particle":"","parse-names":false,"suffix":""},{"dropping-particle":"","family":"DePinho","given":"Ronald a.","non-dropping-particle":"","parse-names":false,"suffix":""},{"dropping-particle":"","family":"Sandri","given":"Marco","non-dropping-particle":"","parse-names":false,"suffix":""}],"container-title":"Nature communications","id":"ITEM-3","issued":{"date-parts":[["2015"]]},"page":"6670","publisher":"Nature Publishing Group","title":"Regulation of autophagy and the ubiquitin-proteasome system by the FoxO transcriptional network during muscle atrophy.","type":"article-journal","volume":"6"},"uris":["http://www.mendeley.com/documents/?uuid=95b5c047-8825-4576-a6c5-c2342aa88275"]}],"mendeley":{"formattedCitation":"(31, 39, 61)","plainTextFormattedCitation":"(31, 39, 61)","previouslyFormattedCitation":"(31, 39, 61)"},"properties":{"noteIndex":0},"schema":"https://github.com/citation-style-language/schema/raw/master/csl-citation.json"}</w:instrText>
-      </w:r>
-      <w:r>
-        <w:rPr>
-          <w:rFonts w:ascii="Arial" w:hAnsi="Arial" w:cs="Arial"/>
-          <w:color w:val="000000" w:themeColor="text1"/>
-          <w:sz w:val="22"/>
-          <w:szCs w:val="22"/>
-        </w:rPr>
-        <w:fldChar w:fldCharType="separate"/>
-      </w:r>
-      <w:r>
-        <w:rPr>
-          <w:rFonts w:ascii="Arial" w:hAnsi="Arial" w:cs="Arial"/>
-          <w:noProof/>
-          <w:color w:val="000000" w:themeColor="text1"/>
-          <w:sz w:val="22"/>
-          <w:szCs w:val="22"/>
-        </w:rPr>
-        <w:t>(31, 39, 61)</w:t>
-      </w:r>
-      <w:r>
-        <w:rPr>
-          <w:rFonts w:ascii="Arial" w:hAnsi="Arial" w:cs="Arial"/>
-          <w:color w:val="000000" w:themeColor="text1"/>
-          <w:sz w:val="22"/>
-          <w:szCs w:val="22"/>
-        </w:rPr>
-        <w:fldChar w:fldCharType="end"/>
-      </w:r>
-      <w:r>
-        <w:rPr>
-          <w:rFonts w:ascii="Arial" w:hAnsi="Arial" w:cs="Arial"/>
-          <w:color w:val="000000" w:themeColor="text1"/>
-          <w:sz w:val="22"/>
-          <w:szCs w:val="22"/>
-        </w:rPr>
-        <w:t xml:space="preserve">. Indeed, nonagenarians show downregulation of mTOR pathway genes </w:t>
-      </w:r>
-      <w:r>
-        <w:rPr>
-          <w:rFonts w:ascii="Arial" w:hAnsi="Arial" w:cs="Arial"/>
-          <w:color w:val="000000" w:themeColor="text1"/>
-          <w:sz w:val="22"/>
-          <w:szCs w:val="22"/>
-        </w:rPr>
-        <w:fldChar w:fldCharType="begin" w:fldLock="1"/>
-      </w:r>
-      <w:r>
-        <w:rPr>
-          <w:rFonts w:ascii="Arial" w:hAnsi="Arial" w:cs="Arial"/>
-          <w:color w:val="000000" w:themeColor="text1"/>
-          <w:sz w:val="22"/>
-          <w:szCs w:val="22"/>
-        </w:rPr>
-        <w:instrText>ADDIN CSL_CITATION {"citationItems":[{"id":"ITEM-1","itemData":{"DOI":"10.1111/acel.12015","ISBN":"1474-9726 (Electronic)\\r1474-9718 (Linking)","ISSN":"1474-9726","PMID":"23061800","abstract":"mTOR signalling is implicated in the development of disease and in lifespan extension in model organisms. This pathway has been associated with human diseases such as diabetes and cancer, but has not been investigated for its impact on longevity per se. Here, we investigated whether transcriptional variation within the mTOR pathway is associated with human longevity using whole-blood samples from the Leiden Longevity Study. This is a unique cohort of Dutch families with extended survival across generations, decreased morbidity and beneficial metabolic profiles in middle-age. By comparing mRNA levels of nonagenarians and middle-aged controls, the mTOR signalling gene set was found to associate with old age (P = 4.6 × 10(-7)). Single gene analysis showed that seven of 40 mTOR pathway genes had a significant differential expression of at least 5%. Of these, the RPTOR (Raptor) gene was found to be differentially expressed also when the offspring of nonagenarians was compared with their spouses, indicating association with familial longevity in middle-age. This association was not explained by variation between the groups in the prevalence of type 2 diabetes and cancer or glucose levels. Thus, the mTOR pathway not only plays a role in the regulation of disease and aging in animal models, but also in human health and longevity.","author":[{"dropping-particle":"","family":"Passtoors","given":"Willemijn M.","non-dropping-particle":"","parse-names":false,"suffix":""},{"dropping-particle":"","family":"Beekman","given":"Marian","non-dropping-particle":"","parse-names":false,"suffix":""},{"dropping-particle":"","family":"Deelen","given":"Joris","non-dropping-particle":"","parse-names":false,"suffix":""},{"dropping-particle":"","family":"Breggen","given":"Ruud","non-dropping-particle":"van der","parse-names":false,"suffix":""},{"dropping-particle":"","family":"Maier","given":"Andrea B.","non-dropping-particle":"","parse-names":false,"suffix":""},{"dropping-particle":"","family":"Guigas","given":"Bruno","non-dropping-particle":"","parse-names":false,"suffix":""},{"dropping-particle":"","family":"Derhovanessian","given":"Evelyna","non-dropping-particle":"","parse-names":false,"suffix":""},{"dropping-particle":"","family":"Heemst","given":"Diana","non-dropping-particle":"van","parse-names":false,"suffix":""},{"dropping-particle":"","family":"Craen","given":"Anton J M","non-dropping-particle":"de","parse-names":false,"suffix":""},{"dropping-particle":"","family":"Gunn","given":"David A.","non-dropping-particle":"","parse-names":false,"suffix":""},{"dropping-particle":"","family":"Pawelec","given":"Graham","non-dropping-particle":"","parse-names":false,"suffix":""},{"dropping-particle":"","family":"Slagboom","given":"Pieternella E.","non-dropping-particle":"","parse-names":false,"suffix":""}],"container-title":"Aging cell","id":"ITEM-1","issue":"1","issued":{"date-parts":[["2013","2"]]},"page":"24-31","title":"Gene expression analysis of mTOR pathway: Association with human longevity","type":"article-journal","volume":"12"},"uris":["http://www.mendeley.com/documents/?uuid=31e4d34a-5c43-43c0-9bc5-be3892abd4fa"]}],"mendeley":{"formattedCitation":"(65)","plainTextFormattedCitation":"(65)","previouslyFormattedCitation":"(65)"},"properties":{"noteIndex":0},"schema":"https://github.com/citation-style-language/schema/raw/master/csl-citation.json"}</w:instrText>
-      </w:r>
-      <w:r>
-        <w:rPr>
-          <w:rFonts w:ascii="Arial" w:hAnsi="Arial" w:cs="Arial"/>
-          <w:color w:val="000000" w:themeColor="text1"/>
-          <w:sz w:val="22"/>
-          <w:szCs w:val="22"/>
-        </w:rPr>
-        <w:fldChar w:fldCharType="separate"/>
-      </w:r>
-      <w:r>
-        <w:rPr>
-          <w:rFonts w:ascii="Arial" w:hAnsi="Arial" w:cs="Arial"/>
-          <w:noProof/>
-          <w:color w:val="000000" w:themeColor="text1"/>
-          <w:sz w:val="22"/>
-          <w:szCs w:val="22"/>
-        </w:rPr>
-        <w:t>(65)</w:t>
-      </w:r>
-      <w:r>
-        <w:rPr>
-          <w:rFonts w:ascii="Arial" w:hAnsi="Arial" w:cs="Arial"/>
-          <w:color w:val="000000" w:themeColor="text1"/>
-          <w:sz w:val="22"/>
-          <w:szCs w:val="22"/>
-        </w:rPr>
-        <w:fldChar w:fldCharType="end"/>
-      </w:r>
-      <w:r>
-        <w:rPr>
-          <w:rFonts w:ascii="Arial" w:hAnsi="Arial" w:cs="Arial"/>
-          <w:color w:val="000000" w:themeColor="text1"/>
-          <w:sz w:val="22"/>
-          <w:szCs w:val="22"/>
-        </w:rPr>
-        <w:t xml:space="preserve">, supporting a role for decreased mTOR signaling in human longevity, whereas in rats, inhibition of mTORC1 via </w:t>
-      </w:r>
-      <w:proofErr w:type="spellStart"/>
-      <w:r>
-        <w:rPr>
-          <w:rFonts w:ascii="Arial" w:hAnsi="Arial" w:cs="Arial"/>
-          <w:color w:val="000000" w:themeColor="text1"/>
-          <w:sz w:val="22"/>
-          <w:szCs w:val="22"/>
-        </w:rPr>
-        <w:t>rapalog</w:t>
-      </w:r>
-      <w:proofErr w:type="spellEnd"/>
-      <w:r>
-        <w:rPr>
-          <w:rFonts w:ascii="Arial" w:hAnsi="Arial" w:cs="Arial"/>
-          <w:color w:val="000000" w:themeColor="text1"/>
-          <w:sz w:val="22"/>
-          <w:szCs w:val="22"/>
-        </w:rPr>
-        <w:t xml:space="preserve"> treatment ameliorates age-related sarcopenia </w:t>
-      </w:r>
-      <w:r>
-        <w:rPr>
-          <w:rFonts w:ascii="Arial" w:hAnsi="Arial" w:cs="Arial"/>
-          <w:color w:val="000000" w:themeColor="text1"/>
-          <w:sz w:val="22"/>
-          <w:szCs w:val="22"/>
-        </w:rPr>
-        <w:fldChar w:fldCharType="begin" w:fldLock="1"/>
-      </w:r>
-      <w:r>
-        <w:rPr>
-          <w:rFonts w:ascii="Arial" w:hAnsi="Arial" w:cs="Arial"/>
-          <w:color w:val="000000" w:themeColor="text1"/>
-          <w:sz w:val="22"/>
-          <w:szCs w:val="22"/>
-        </w:rPr>
-        <w:instrText>ADDIN CSL_CITATION {"citationItems":[{"id":"ITEM-1","itemData":{"DOI":"10.1128/MCB.00141-19","ISSN":"0270-7306","abstract":"There is a lack of pharmacological interventions available for sarcopenia, a progressive age-associated loss of muscle mass, leading to a decline in mobility and quality of life. We found mTORC1 (mammalian target of rapamycin complex 1), a well-established positive modulator of muscle mass, to be surprisingly hyperactivated in sarcopenic muscle. Furthermore, inhibition of the mTORC1 pathway counteracted sarcopenia, as determined by observing an increase in muscle mass and fiber type cross sectional area in select muscle groups, again surprising because mTORC1 signaling has been shown to be required for skeletal muscle mass gains in some models of hypertrophy. Additionally, several genes related to senescence were downregulated while gene expression indicators of neuromuscular junction denervation were diminished using a low dose of a rapalog. Therefore partial mTORC1 inhibition may delay the progression of sarcopenia by directly and indirectly modulating multiple age-associated pathways, implicating mTORC1 as a therapeutic target to treat sarcopenia.","author":[{"dropping-particle":"","family":"Joseph","given":"Giselle A","non-dropping-particle":"","parse-names":false,"suffix":""},{"dropping-particle":"","family":"Wang","given":"Sharon","non-dropping-particle":"","parse-names":false,"suffix":""},{"dropping-particle":"","family":"Jacobs","given":"Cody E.","non-dropping-particle":"","parse-names":false,"suffix":""},{"dropping-particle":"","family":"Zhou","given":"Weihua","non-dropping-particle":"","parse-names":false,"suffix":""},{"dropping-particle":"","family":"Kimble","given":"Garrett C.","non-dropping-particle":"","parse-names":false,"suffix":""},{"dropping-particle":"","family":"Tse","given":"Herman W.","non-dropping-particle":"","parse-names":false,"suffix":""},{"dropping-particle":"","family":"Eash","given":"John K.","non-dropping-particle":"","parse-names":false,"suffix":""},{"dropping-particle":"","family":"Shavlakadze","given":"Tea","non-dropping-particle":"","parse-names":false,"suffix":""},{"dropping-particle":"","family":"Glass","given":"David J.","non-dropping-particle":"","parse-names":false,"suffix":""}],"container-title":"Molecular and Cellular Biology","id":"ITEM-1","issued":{"date-parts":[["2019","7","15"]]},"title":"Partial inhibition of mTORC1 in aged rats counteracts the decline in muscle mass and reverses molecular signaling associated with sarcopenia","type":"article-journal"},"uris":["http://www.mendeley.com/documents/?uuid=43af54b8-c2f7-42d2-8c11-b5e0178263ac"]}],"mendeley":{"formattedCitation":"(41)","plainTextFormattedCitation":"(41)","previouslyFormattedCitation":"(41)"},"properties":{"noteIndex":0},"schema":"https://github.com/citation-style-language/schema/raw/master/csl-citation.json"}</w:instrText>
-      </w:r>
-      <w:r>
-        <w:rPr>
-          <w:rFonts w:ascii="Arial" w:hAnsi="Arial" w:cs="Arial"/>
-          <w:color w:val="000000" w:themeColor="text1"/>
-          <w:sz w:val="22"/>
-          <w:szCs w:val="22"/>
-        </w:rPr>
-        <w:fldChar w:fldCharType="separate"/>
-      </w:r>
-      <w:r>
-        <w:rPr>
-          <w:rFonts w:ascii="Arial" w:hAnsi="Arial" w:cs="Arial"/>
-          <w:noProof/>
-          <w:color w:val="000000" w:themeColor="text1"/>
-          <w:sz w:val="22"/>
-          <w:szCs w:val="22"/>
-        </w:rPr>
-        <w:t>(41)</w:t>
-      </w:r>
-      <w:r>
-        <w:rPr>
-          <w:rFonts w:ascii="Arial" w:hAnsi="Arial" w:cs="Arial"/>
-          <w:color w:val="000000" w:themeColor="text1"/>
-          <w:sz w:val="22"/>
-          <w:szCs w:val="22"/>
-        </w:rPr>
-        <w:fldChar w:fldCharType="end"/>
-      </w:r>
-      <w:r>
-        <w:rPr>
-          <w:rFonts w:ascii="Arial" w:hAnsi="Arial" w:cs="Arial"/>
-          <w:color w:val="000000" w:themeColor="text1"/>
-          <w:sz w:val="22"/>
-          <w:szCs w:val="22"/>
-        </w:rPr>
-        <w:t>. Here, we show that despite an apparent increase in the oxidative phenotype</w:t>
-      </w:r>
-      <w:r>
-        <w:rPr>
-          <w:rFonts w:ascii="Arial" w:hAnsi="Arial" w:cs="Arial"/>
-          <w:color w:val="000000" w:themeColor="text1"/>
-          <w:sz w:val="22"/>
-          <w:szCs w:val="22"/>
-        </w:rPr>
-        <w:t xml:space="preserve"> of muscle</w:t>
-      </w:r>
-      <w:r>
-        <w:rPr>
-          <w:rFonts w:ascii="Arial" w:hAnsi="Arial" w:cs="Arial"/>
-          <w:color w:val="000000" w:themeColor="text1"/>
-          <w:sz w:val="22"/>
-          <w:szCs w:val="22"/>
-        </w:rPr>
-        <w:t xml:space="preserve">, constituent activation of mTORC1 in skeletal muscle decreases lifespan in mice, a finding in consensus with other models of mTORC1 activation </w:t>
-      </w:r>
-      <w:r>
-        <w:rPr>
-          <w:rFonts w:ascii="Arial" w:hAnsi="Arial" w:cs="Arial"/>
-          <w:color w:val="000000" w:themeColor="text1"/>
-          <w:sz w:val="22"/>
-          <w:szCs w:val="22"/>
-        </w:rPr>
-        <w:fldChar w:fldCharType="begin" w:fldLock="1"/>
-      </w:r>
-      <w:r>
-        <w:rPr>
-          <w:rFonts w:ascii="Arial" w:hAnsi="Arial" w:cs="Arial"/>
-          <w:color w:val="000000" w:themeColor="text1"/>
-          <w:sz w:val="22"/>
-          <w:szCs w:val="22"/>
-        </w:rPr>
-        <w:instrText>ADDIN CSL_CITATION {"citationItems":[{"id":"ITEM-1","itemData":{"DOI":"10.1016/j.cmet.2009.11.010","ISBN":"1932-7420 (Electronic)\\r1550-4131 (Linking)","ISSN":"1932-7420","PMID":"20074526","abstract":"The target of rapamycin (TOR) pathway is a major nutrient-sensing pathway that, when genetically downregulated, increases life span in evolutionarily diverse organisms including mammals. The central component of this pathway, TOR kinase, is the target of the inhibitory drug rapamycin, a highly specific and well-described drug approved for human use. We show here that feeding rapamycin to adult Drosophila produces the life span extension seen in some TOR mutants. Increase in life span by rapamycin was associated with increased resistance to both starvation and paraquat. Analysis of the underlying mechanisms revealed that rapamycin increased longevity specifically through the TORC1 branch of the TOR pathway, through alterations to both autophagy and translation. Rapamycin could increase life span of weak insulin/Igf signaling (IIS) pathway mutants and of flies with life span maximized by dietary restriction, indicating additional mechanisms.","author":[{"dropping-particle":"","family":"Bjedov","given":"Ivana","non-dropping-particle":"","parse-names":false,"suffix":""},{"dropping-particle":"","family":"Toivonen","given":"Janne M.","non-dropping-particle":"","parse-names":false,"suffix":""},{"dropping-particle":"","family":"Kerr","given":"Fiona","non-dropping-particle":"","parse-names":false,"suffix":""},{"dropping-particle":"","family":"Slack","given":"Cathy","non-dropping-particle":"","parse-names":false,"suffix":""},{"dropping-particle":"","family":"Jacobson","given":"Jake","non-dropping-particle":"","parse-names":false,"suffix":""},{"dropping-particle":"","family":"Foley","given":"Andrea","non-dropping-particle":"","parse-names":false,"suffix":""},{"dropping-particle":"","family":"Partridge","given":"Linda","non-dropping-particle":"","parse-names":false,"suffix":""}],"container-title":"Cell metabolism","id":"ITEM-1","issue":"1","issued":{"date-parts":[["2010","1"]]},"page":"35-46","publisher":"Elsevier Ltd","title":"Mechanisms of life span extension by rapamycin in the fruit fly Drosophila melanogaster.","type":"article-journal","volume":"11"},"uris":["http://www.mendeley.com/documents/?uuid=361953e2-52a0-4f88-a8db-a3582769e832"]},{"id":"ITEM-2","itemData":{"DOI":"10.1038/nature08221","ISSN":"1476-4687","PMID":"19587680","abstract":"Inhibition of the TOR signalling pathway by genetic or pharmacological intervention extends lifespan in invertebrates, including yeast, nematodes and fruitflies; however, whether inhibition of mTOR signalling can extend lifespan in a mammalian species was unknown. Here we report that rapamycin, an inhibitor of the mTOR pathway, extends median and maximal lifespan of both male and female mice when fed beginning at 600 days of age. On the basis of age at 90% mortality, rapamycin led to an increase of 14% for females and 9% for males. The effect was seen at three independent test sites in genetically heterogeneous mice, chosen to avoid genotype-specific effects on disease susceptibility. Disease patterns of rapamycin-treated mice did not differ from those of control mice. In a separate study, rapamycin fed to mice beginning at 270 days of age also increased survival in both males and females, based on an interim analysis conducted near the median survival point. Rapamycin may extend lifespan by postponing death from cancer, by retarding mechanisms of ageing, or both. To our knowledge, these are the first results to demonstrate a role for mTOR signalling in the regulation of mammalian lifespan, as well as pharmacological extension of lifespan in both genders. These findings have implications for further development of interventions targeting mTOR for the treatment and prevention of age-related diseases.","author":[{"dropping-particle":"","family":"Harrison","given":"David E.","non-dropping-particle":"","parse-names":false,"suffix":""},{"dropping-particle":"","family":"Strong","given":"Randy","non-dropping-particle":"","parse-names":false,"suffix":""},{"dropping-particle":"","family":"Sharp","given":"Zelton Dave","non-dropping-particle":"","parse-names":false,"suffix":""},{"dropping-particle":"","family":"Nelson","given":"James F.","non-dropping-particle":"","parse-names":false,"suffix":""},{"dropping-particle":"","family":"Astle","given":"Clinton M","non-dropping-particle":"","parse-names":false,"suffix":""},{"dropping-particle":"","family":"Flurkey","given":"Kevin","non-dropping-particle":"","parse-names":false,"suffix":""},{"dropping-particle":"","family":"Nadon","given":"Nancy L","non-dropping-particle":"","parse-names":false,"suffix":""},{"dropping-particle":"","family":"Wilkinson","given":"J Erby","non-dropping-particle":"","parse-names":false,"suffix":""},{"dropping-particle":"","family":"Frenkel","given":"Krystyna","non-dropping-particle":"","parse-names":false,"suffix":""},{"dropping-particle":"","family":"Carter","given":"Christy S","non-dropping-particle":"","parse-names":false,"suffix":""},{"dropping-particle":"","family":"Pahor","given":"Marco","non-dropping-particle":"","parse-names":false,"suffix":""},{"dropping-particle":"","family":"Javors","given":"Martin A.","non-dropping-particle":"","parse-names":false,"suffix":""},{"dropping-particle":"","family":"Fernandez","given":"Elizabeth","non-dropping-particle":"","parse-names":false,"suffix":""},{"dropping-particle":"","family":"Miller","given":"Richard A.","non-dropping-particle":"","parse-names":false,"suffix":""}],"container-title":"Nature","id":"ITEM-2","issue":"7253","issued":{"date-parts":[["2009","7","16"]]},"page":"392-5","publisher":"Nature Publishing Group","title":"Rapamycin fed late in life extends lifespan in genetically heterogeneous mice.","type":"article-journal","volume":"460"},"uris":["http://www.mendeley.com/documents/?uuid=1e5c4d79-2ad7-4f31-9369-692c9617a2ad"]},{"id":"ITEM-3","itemData":{"DOI":"10.1016/j.cub.2004.03.059","ISSN":"0960-9822","PMID":"15186745","abstract":"In many species, reducing nutrient intake without causing malnutrition extends lifespan. Like DR (dietary restriction), modulation of genes in the insulin-signaling pathway, known to alter nutrient sensing, has been shown to extend lifespan in various species. In Drosophila, the target of rapamycin (TOR) and the insulin pathways have emerged as major regulators of growth and size. Hence we examined the role of TOR pathway genes in regulating lifespan by using Drosophila. We show that inhibition of TOR signaling pathway by alteration of the expression of genes in this nutrient-sensing pathway, which is conserved from yeast to human, extends lifespan in a manner that may overlap with known effects of dietary restriction on longevity. In Drosophila, TSC1 and TSC2 (tuberous sclerosis complex genes 1 and 2) act together to inhibit TOR (target of rapamycin), which mediates a signaling pathway that couples amino acid availability to S6 kinase, translation initiation, and growth. We find that overexpression of dTsc1, dTsc2, or dominant-negative forms of dTOR or dS6K all cause lifespan extension. Modulation of expression in the fat is sufficient for the lifespan-extension effects. The lifespan extensions are dependent on nutritional condition, suggesting a possible link between the TOR pathway and dietary restriction.","author":[{"dropping-particle":"","family":"Kapahi","given":"Pankaj","non-dropping-particle":"","parse-names":false,"suffix":""},{"dropping-particle":"","family":"Zid","given":"Brian M","non-dropping-particle":"","parse-names":false,"suffix":""},{"dropping-particle":"","family":"Harper","given":"Tony","non-dropping-particle":"","parse-names":false,"suffix":""},{"dropping-particle":"","family":"Koslover","given":"Daniel","non-dropping-particle":"","parse-names":false,"suffix":""},{"dropping-particle":"","family":"Sapin","given":"Viveca","non-dropping-particle":"","parse-names":false,"suffix":""},{"dropping-particle":"","family":"Benzer","given":"Seymour","non-dropping-particle":"","parse-names":false,"suffix":""}],"container-title":"Current Biology","id":"ITEM-3","issue":"10","issued":{"date-parts":[["2004","5","25"]]},"page":"885-90","title":"Regulation of lifespan in Drosophila by modulation of genes in the TOR signaling pathway.","type":"article-journal","volume":"14"},"uris":["http://www.mendeley.com/documents/?uuid=817ea978-53c4-45d4-9c30-7f80d7a48a41"]}],"mendeley":{"formattedCitation":"(14, 36, 42)","plainTextFormattedCitation":"(14, 36, 42)","previouslyFormattedCitation":"(14, 36, 42)"},"properties":{"noteIndex":0},"schema":"https://github.com/citation-style-language/schema/raw/master/csl-citation.json"}</w:instrText>
-      </w:r>
-      <w:r>
-        <w:rPr>
-          <w:rFonts w:ascii="Arial" w:hAnsi="Arial" w:cs="Arial"/>
-          <w:color w:val="000000" w:themeColor="text1"/>
-          <w:sz w:val="22"/>
-          <w:szCs w:val="22"/>
-        </w:rPr>
-        <w:fldChar w:fldCharType="separate"/>
-      </w:r>
-      <w:r>
-        <w:rPr>
-          <w:rFonts w:ascii="Arial" w:hAnsi="Arial" w:cs="Arial"/>
-          <w:noProof/>
-          <w:color w:val="000000" w:themeColor="text1"/>
-          <w:sz w:val="22"/>
-          <w:szCs w:val="22"/>
-        </w:rPr>
-        <w:t>(14, 36, 42)</w:t>
-      </w:r>
-      <w:r>
-        <w:rPr>
-          <w:rFonts w:ascii="Arial" w:hAnsi="Arial" w:cs="Arial"/>
-          <w:color w:val="000000" w:themeColor="text1"/>
-          <w:sz w:val="22"/>
-          <w:szCs w:val="22"/>
-        </w:rPr>
-        <w:fldChar w:fldCharType="end"/>
+        <w:t>In our view this reduces</w:t>
+      </w:r>
+      <w:r>
+        <w:rPr>
+          <w:rFonts w:ascii="Arial" w:hAnsi="Arial" w:cs="Arial"/>
+          <w:color w:val="000000" w:themeColor="text1"/>
+          <w:sz w:val="22"/>
+          <w:szCs w:val="22"/>
+        </w:rPr>
+        <w:t xml:space="preserve"> the likelihood that the above phenotypes are confounded by impaired muscle function</w:t>
+      </w:r>
+      <w:r>
+        <w:rPr>
+          <w:rFonts w:ascii="Arial" w:hAnsi="Arial" w:cs="Arial"/>
+          <w:color w:val="000000" w:themeColor="text1"/>
+          <w:sz w:val="22"/>
+          <w:szCs w:val="22"/>
+        </w:rPr>
+        <w:t xml:space="preserve"> in young mice</w:t>
       </w:r>
       <w:r>
         <w:rPr>
@@ -26258,15 +25849,6 @@
           <w:szCs w:val="22"/>
         </w:rPr>
         <w:t>.</w:t>
-      </w:r>
-      <w:r>
-        <w:rPr>
-          <w:rFonts w:ascii="Arial" w:hAnsi="Arial" w:cs="Arial"/>
-          <w:color w:val="000000" w:themeColor="text1"/>
-          <w:sz w:val="22"/>
-          <w:szCs w:val="22"/>
-        </w:rPr>
-        <w:t xml:space="preserve">  As we detect mTORC1 activation in both cardiac and skeletal muscle, we are not able to exclude the possibility that reduced lifespan is due to cardiac dysfunction.</w:t>
       </w:r>
     </w:p>
     <w:p>
@@ -26285,46 +25867,687 @@
         <w:spacing w:line="360" w:lineRule="auto"/>
         <w:rPr>
           <w:rFonts w:ascii="Arial" w:hAnsi="Arial" w:cs="Arial"/>
-          <w:b/>
-          <w:bCs/>
-          <w:color w:val="000000" w:themeColor="text1"/>
+          <w:color w:val="000000" w:themeColor="text1"/>
+          <w:sz w:val="22"/>
+          <w:szCs w:val="22"/>
         </w:rPr>
       </w:pPr>
       <w:r>
         <w:rPr>
           <w:rFonts w:ascii="Arial" w:hAnsi="Arial" w:cs="Arial"/>
-          <w:b/>
-          <w:bCs/>
-          <w:color w:val="000000" w:themeColor="text1"/>
-        </w:rPr>
-        <w:t>5.0 C</w:t>
-      </w:r>
-      <w:r>
-        <w:rPr>
-          <w:rFonts w:ascii="Arial" w:hAnsi="Arial" w:cs="Arial"/>
-          <w:b/>
-          <w:bCs/>
-          <w:color w:val="000000" w:themeColor="text1"/>
-        </w:rPr>
-        <w:t>onclusion</w:t>
-      </w:r>
-      <w:r>
-        <w:rPr>
-          <w:rFonts w:ascii="Arial" w:hAnsi="Arial" w:cs="Arial"/>
-          <w:b/>
-          <w:bCs/>
-          <w:color w:val="000000" w:themeColor="text1"/>
-        </w:rPr>
-        <w:t>s</w:t>
-      </w:r>
-      <w:r>
-        <w:rPr>
-          <w:rFonts w:ascii="Arial" w:hAnsi="Arial" w:cs="Arial"/>
-          <w:b/>
-          <w:bCs/>
-          <w:color w:val="000000" w:themeColor="text1"/>
+          <w:color w:val="000000" w:themeColor="text1"/>
+          <w:sz w:val="22"/>
+          <w:szCs w:val="22"/>
+        </w:rPr>
+        <w:t xml:space="preserve">Transcriptional profiling across species has identified downregulation of mitochondrial genes in skeletal muscle as a common aging signature </w:t>
+      </w:r>
+      <w:r>
+        <w:rPr>
+          <w:rFonts w:ascii="Arial" w:hAnsi="Arial" w:cs="Arial"/>
+          <w:color w:val="000000" w:themeColor="text1"/>
+          <w:sz w:val="22"/>
+          <w:szCs w:val="22"/>
+        </w:rPr>
+        <w:fldChar w:fldCharType="begin" w:fldLock="1"/>
+      </w:r>
+      <w:r>
+        <w:rPr>
+          <w:rFonts w:ascii="Arial" w:hAnsi="Arial" w:cs="Arial"/>
+          <w:color w:val="000000" w:themeColor="text1"/>
+          <w:sz w:val="22"/>
+          <w:szCs w:val="22"/>
+        </w:rPr>
+        <w:instrText xml:space="preserve">ADDIN CSL_CITATION {"citationItems":[{"id":"ITEM-1","itemData":{"DOI":"10.1371/journal.pgen.0020115","ISBN":"1553-7404 (Electronic)","ISSN":"15537390","PMID":"16789832","abstract":"We analyzed expression of 81 normal muscle samples from humans of varying ages, and have identified a molecular profile for aging consisting of 250 age-regulated genes. This molecular profile correlates not only with chronological age but also with a measure of physiological age. We compared the transcriptional profile of muscle aging to previous transcriptional profiles of aging in the kidney and the brain, and found a common signature for aging in these diverse human tissues. The common aging signature consists of six genetic pathways; four pathways increase expression with age (genes in the extracellular matrix, genes involved in cell growth, genes encoding factors involved in complement activation, and genes encoding components of the cytosolic ribosome), while two pathways decrease expression with age (genes involved in chloride transport and genes encoding subunits of the mitochondrial electron transport chain). We also compared transcriptional profiles of aging in humans to those of the mouse and fly, and found that the electron transport chain pathway decreases expression with age in all three organisms, suggesting that this may be a public marker for aging across species.","author":[{"dropping-particle":"","family":"Zahn","given":"Jacob M.","non-dropping-particle":"","parse-names":false,"suffix":""},{"dropping-particle":"","family":"Sonu","given":"Rebecca","non-dropping-particle":"","parse-names":false,"suffix":""},{"dropping-particle":"","family":"Vogel","given":"Hannes","non-dropping-particle":"","parse-names":false,"suffix":""},{"dropping-particle":"","family":"Crane","given":"Emily","non-dropping-particle":"","parse-names":false,"suffix":""},{"dropping-particle":"","family":"Mazan-Mamczarz","given":"Krystyna","non-dropping-particle":"","parse-names":false,"suffix":""},{"dropping-particle":"","family":"Rabkin","given":"Ralph","non-dropping-particle":"","parse-names":false,"suffix":""},{"dropping-particle":"","family":"Davis","given":"Ronald W.","non-dropping-particle":"","parse-names":false,"suffix":""},{"dropping-particle":"","family":"Becker","given":"Kevin G.","non-dropping-particle":"","parse-names":false,"suffix":""},{"dropping-particle":"","family":"Owen","given":"Art B.","non-dropping-particle":"","parse-names":false,"suffix":""},{"dropping-particle":"","family":"Kim","given":"Stuart K.","non-dropping-particle":"","parse-names":false,"suffix":""}],"container-title":"PLoS Genetics","id":"ITEM-1","issue":"7","issued":{"date-parts":[["2006"]]},"page":"1058-1069","title":"Transcriptional profiling of aging in human muscle reveals a common aging signature","type":"article-journal","volume":"2"},"uris":["http://www.mendeley.com/documents/?uuid=de5d374d-6210-4f18-a4f4-e116564357e6"]},{"id":"ITEM-2","itemData":{"DOI":"10.1371/journal.pgen.1003389","ISBN":"1553-7404 (Electronic)\r1553-7390 (Linking)","ISSN":"15537390","PMID":"23555298","abstract":"Physical activity and molecular ageing presumably interact to precipitate musculoskeletal decline in humans with age. Herein, we have delineated molecular networks for these two major components of sarcopenic risk using multiple independent clinical cohorts. We generated genome-wide transcript profiles from individuals (n = 44) who then undertook 20 weeks of supervised resistance-exercise training (RET). Expectedly, our subjects exhibited a marked range of hypertrophic responses (3% to +28%), and when applying Ingenuity Pathway Analysis (IPA) up-stream analysis to </w:instrText>
+      </w:r>
+      <w:r>
+        <w:rPr>
+          <w:rFonts w:ascii="Cambria Math" w:hAnsi="Cambria Math" w:cs="Cambria Math"/>
+          <w:color w:val="000000" w:themeColor="text1"/>
+          <w:sz w:val="22"/>
+          <w:szCs w:val="22"/>
+        </w:rPr>
+        <w:instrText>∼</w:instrText>
+      </w:r>
+      <w:r>
+        <w:rPr>
+          <w:rFonts w:ascii="Arial" w:hAnsi="Arial" w:cs="Arial"/>
+          <w:color w:val="000000" w:themeColor="text1"/>
+          <w:sz w:val="22"/>
+          <w:szCs w:val="22"/>
+        </w:rPr>
+        <w:instrText xml:space="preserve">580 genes that co-varied with gain in lean mass, we identified rapamycin (mTOR) signaling associating with growth (P = 1.4×10−30). Paradoxically, those displaying most hypertrophy exhibited an inhibited mTOR activation signature, including the striking down-regulation of 70 rRNAs. Differential analysis found networks mimicking developmental processes (activated all-trans-retinoic acid (ATRA, Z-score = 4.5; P = 6×10−13) and inhibited aryl-hydrocarbon receptor signaling (AhR, Z-score = −2.3; P = 3×10−7)) with RET. Intriguingly, as ATRA and AhR gene-sets were also a feature of endurance exercise training (EET), they appear to represent “generic” physical activity responsive gene-networks. For age, we found that differential gene-expression methods do not produce consistent molecular differences between young versus old individuals. Instead, utilizing two independent cohorts (n = 45 and n = 52), with a continuum of subject ages (18–78 y), the first reproducible set of age-related transcripts in human muscle was identified. This analysis identified </w:instrText>
+      </w:r>
+      <w:r>
+        <w:rPr>
+          <w:rFonts w:ascii="Cambria Math" w:hAnsi="Cambria Math" w:cs="Cambria Math"/>
+          <w:color w:val="000000" w:themeColor="text1"/>
+          <w:sz w:val="22"/>
+          <w:szCs w:val="22"/>
+        </w:rPr>
+        <w:instrText>∼</w:instrText>
+      </w:r>
+      <w:r>
+        <w:rPr>
+          <w:rFonts w:ascii="Arial" w:hAnsi="Arial" w:cs="Arial"/>
+          <w:color w:val="000000" w:themeColor="text1"/>
+          <w:sz w:val="22"/>
+          <w:szCs w:val="22"/>
+        </w:rPr>
+        <w:instrText>500 genes highly enriched in post-transcriptional processes (P = 1×10−6) and with negligible links to the aforementioned generic exercise regulated gene-sets and some overlap with ribosomal genes. The RNA signatures from multiple compounds all targeting serotonin, DNA topoisomerase antagonism, and RXR activation were significantly related to the muscle age-related genes. Finally, a number of specific chromosomal loci, including 1q12 and 13q21, contributed by more than chance to the age-related gene list (P = 0.01–0.005), implying possible epigenetic events. We conclude that human muscle age-related molecular processes appear distinct from the processes regulated by those of physical activity. Author Summary A fundamental challenge for modern medicine is to generate new strategies to cope with the rising proportion of older people within society, as una…","author":[{"dropping-particle":"","family":"Phillips","given":"Bethan E.","non-dropping-particle":"","parse-names":false,"suffix":""},{"dropping-particle":"","family":"Williams","given":"John P.","non-dropping-particle":"","parse-names":false,"suffix":""},{"dropping-particle":"","family":"Gustafsson","given":"Thomas","non-dropping-particle":"","parse-names":false,"suffix":""},{"dropping-particle":"","family":"Bouchard","given":"Claude","non-dropping-particle":"","parse-names":false,"suffix":""},{"dropping-particle":"","family":"Rankinen","given":"Tuomo","non-dropping-particle":"","parse-names":false,"suffix":""},{"dropping-particle":"","family":"Knudsen","given":"Steen","non-dropping-particle":"","parse-names":false,"suffix":""},{"dropping-particle":"","family":"Smith","given":"Kenneth","non-dropping-particle":"","parse-names":false,"suffix":""},{"dropping-particle":"","family":"Timmons","given":"James A.","non-dropping-particle":"","parse-names":false,"suffix":""},{"dropping-particle":"","family":"Atherton","given":"Philip J.","non-dropping-particle":"","parse-names":false,"suffix":""}],"container-title":"PLoS Genetics","id":"ITEM-2","issue":"3","issued":{"date-parts":[["2013"]]},"title":"Molecular Networks of Human Muscle Adaptation to Exercise and Age","type":"article-journal","volume":"9"},"uris":["http://www.mendeley.com/documents/?uuid=fd916497-9bcd-4a0c-aafd-a959c7763d9a"]}],"mendeley":{"formattedCitation":"(68, 94)","plainTextFormattedCitation":"(68, 94)","previouslyFormattedCitation":"(68, 94)"},"properties":{"noteIndex":0},"schema":"https://github.com/citation-style-language/schema/raw/master/csl-citation.json"}</w:instrText>
+      </w:r>
+      <w:r>
+        <w:rPr>
+          <w:rFonts w:ascii="Arial" w:hAnsi="Arial" w:cs="Arial"/>
+          <w:color w:val="000000" w:themeColor="text1"/>
+          <w:sz w:val="22"/>
+          <w:szCs w:val="22"/>
+        </w:rPr>
+        <w:fldChar w:fldCharType="separate"/>
+      </w:r>
+      <w:r>
+        <w:rPr>
+          <w:rFonts w:ascii="Arial" w:hAnsi="Arial" w:cs="Arial"/>
+          <w:noProof/>
+          <w:color w:val="000000" w:themeColor="text1"/>
+          <w:sz w:val="22"/>
+          <w:szCs w:val="22"/>
+        </w:rPr>
+        <w:t>(68, 94)</w:t>
+      </w:r>
+      <w:r>
+        <w:rPr>
+          <w:rFonts w:ascii="Arial" w:hAnsi="Arial" w:cs="Arial"/>
+          <w:color w:val="000000" w:themeColor="text1"/>
+          <w:sz w:val="22"/>
+          <w:szCs w:val="22"/>
+        </w:rPr>
+        <w:fldChar w:fldCharType="end"/>
+      </w:r>
+      <w:r>
+        <w:rPr>
+          <w:rFonts w:ascii="Arial" w:hAnsi="Arial" w:cs="Arial"/>
+          <w:color w:val="000000" w:themeColor="text1"/>
+          <w:sz w:val="22"/>
+          <w:szCs w:val="22"/>
+        </w:rPr>
+        <w:t xml:space="preserve">, whereas loss of skeletal muscle mitochondrial function is associated with age-related sarcopenia in </w:t>
+      </w:r>
+      <w:r>
+        <w:rPr>
+          <w:rFonts w:ascii="Arial" w:hAnsi="Arial" w:cs="Arial"/>
+          <w:i/>
+          <w:color w:val="000000" w:themeColor="text1"/>
+          <w:sz w:val="22"/>
+          <w:szCs w:val="22"/>
+        </w:rPr>
+        <w:t xml:space="preserve">C. </w:t>
+      </w:r>
+      <w:proofErr w:type="spellStart"/>
+      <w:r>
+        <w:rPr>
+          <w:rFonts w:ascii="Arial" w:hAnsi="Arial" w:cs="Arial"/>
+          <w:i/>
+          <w:color w:val="000000" w:themeColor="text1"/>
+          <w:sz w:val="22"/>
+          <w:szCs w:val="22"/>
+        </w:rPr>
+        <w:t>elegans</w:t>
+      </w:r>
+      <w:proofErr w:type="spellEnd"/>
+      <w:r>
+        <w:rPr>
+          <w:rFonts w:ascii="Arial" w:hAnsi="Arial" w:cs="Arial"/>
+          <w:color w:val="000000" w:themeColor="text1"/>
+          <w:sz w:val="22"/>
+          <w:szCs w:val="22"/>
         </w:rPr>
         <w:t xml:space="preserve"> </w:t>
+      </w:r>
+      <w:r>
+        <w:rPr>
+          <w:rFonts w:ascii="Arial" w:hAnsi="Arial" w:cs="Arial"/>
+          <w:color w:val="000000" w:themeColor="text1"/>
+          <w:sz w:val="22"/>
+          <w:szCs w:val="22"/>
+        </w:rPr>
+        <w:fldChar w:fldCharType="begin" w:fldLock="1"/>
+      </w:r>
+      <w:r>
+        <w:rPr>
+          <w:rFonts w:ascii="Arial" w:hAnsi="Arial" w:cs="Arial"/>
+          <w:color w:val="000000" w:themeColor="text1"/>
+          <w:sz w:val="22"/>
+          <w:szCs w:val="22"/>
+        </w:rPr>
+        <w:instrText>ADDIN CSL_CITATION {"citationItems":[{"id":"ITEM-1","itemData":{"DOI":"10.18632/aging.101654","ISSN":"19454589","author":[{"dropping-particle":"","family":"Gaffney","given":"Christopher J.","non-dropping-particle":"","parse-names":false,"suffix":""},{"dropping-particle":"","family":"Pollard","given":"Amelia","non-dropping-particle":"","parse-names":false,"suffix":""},{"dropping-particle":"","family":"Barratt","given":"Thomas F.","non-dropping-particle":"","parse-names":false,"suffix":""},{"dropping-particle":"","family":"Constantin-Teodosiu","given":"Dumitru","non-dropping-particle":"","parse-names":false,"suffix":""},{"dropping-particle":"","family":"Greenhaff","given":"Paul L.","non-dropping-particle":"","parse-names":false,"suffix":""},{"dropping-particle":"","family":"Szewczyk","given":"Nathaniel J.","non-dropping-particle":"","parse-names":false,"suffix":""}],"container-title":"Aging","id":"ITEM-1","issue":"11","issued":{"date-parts":[["2018"]]},"page":"3382-3396","title":"Greater loss of mitochondrial function with ageing is associated with earlier onset of sarcopenia in C. elegans","type":"article-journal","volume":"10"},"uris":["http://www.mendeley.com/documents/?uuid=ce8db16c-7389-48db-b084-c57597bbeca1"]},{"id":"ITEM-2","itemData":{"DOI":"10.18632/aging.101358","ISBN":"0065-2504","ISSN":"19454589","PMID":"29302020","author":[{"dropping-particle":"","family":"Castro-Sepúlveda","given":"Mauricio","non-dropping-particle":"","parse-names":false,"suffix":""},{"dropping-particle":"","family":"Tevy","given":"María Florencia","non-dropping-particle":"","parse-names":false,"suffix":""},{"dropping-particle":"","family":"Jaimovich","given":"Enrique","non-dropping-particle":"","parse-names":false,"suffix":""},{"dropping-particle":"","family":"Campos","given":"Cristian A.","non-dropping-particle":"","parse-names":false,"suffix":""},{"dropping-particle":"","family":"Eisner","given":"Verónica","non-dropping-particle":"","parse-names":false,"suffix":""},{"dropping-particle":"","family":"Figueroa","given":"Reinaldo","non-dropping-particle":"","parse-names":false,"suffix":""},{"dropping-particle":"","family":"Campo","given":"Andrea","non-dropping-particle":"del","parse-names":false,"suffix":""},{"dropping-particle":"","family":"Contreras-Hernández","given":"Ignacio","non-dropping-particle":"","parse-names":false,"suffix":""},{"dropping-particle":"","family":"Casas","given":"Mariana","non-dropping-particle":"","parse-names":false,"suffix":""}],"container-title":"Aging","id":"ITEM-2","issue":"1","issued":{"date-parts":[["2018"]]},"page":"34-55","title":"Muscle function decline and mitochondria changes in middle age precede sarcopenia in mice","type":"article-journal","volume":"10"},"uris":["http://www.mendeley.com/documents/?uuid=9386b247-3dff-4125-8eaf-5dd3dcf3f8f2"]}],"mendeley":{"formattedCitation":"(17, 29)","plainTextFormattedCitation":"(17, 29)","previouslyFormattedCitation":"(17, 29)"},"properties":{"noteIndex":0},"schema":"https://github.com/citation-style-language/schema/raw/master/csl-citation.json"}</w:instrText>
+      </w:r>
+      <w:r>
+        <w:rPr>
+          <w:rFonts w:ascii="Arial" w:hAnsi="Arial" w:cs="Arial"/>
+          <w:color w:val="000000" w:themeColor="text1"/>
+          <w:sz w:val="22"/>
+          <w:szCs w:val="22"/>
+        </w:rPr>
+        <w:fldChar w:fldCharType="separate"/>
+      </w:r>
+      <w:r>
+        <w:rPr>
+          <w:rFonts w:ascii="Arial" w:hAnsi="Arial" w:cs="Arial"/>
+          <w:noProof/>
+          <w:color w:val="000000" w:themeColor="text1"/>
+          <w:sz w:val="22"/>
+          <w:szCs w:val="22"/>
+        </w:rPr>
+        <w:t>(17, 29)</w:t>
+      </w:r>
+      <w:r>
+        <w:rPr>
+          <w:rFonts w:ascii="Arial" w:hAnsi="Arial" w:cs="Arial"/>
+          <w:color w:val="000000" w:themeColor="text1"/>
+          <w:sz w:val="22"/>
+          <w:szCs w:val="22"/>
+        </w:rPr>
+        <w:fldChar w:fldCharType="end"/>
+      </w:r>
+      <w:r>
+        <w:rPr>
+          <w:rFonts w:ascii="Arial" w:hAnsi="Arial" w:cs="Arial"/>
+          <w:color w:val="000000" w:themeColor="text1"/>
+          <w:sz w:val="22"/>
+          <w:szCs w:val="22"/>
+        </w:rPr>
+        <w:t xml:space="preserve"> and mice. Candidate gene studies on aging have implicated genes with important roles in skeletal muscle metabolism, including </w:t>
+      </w:r>
+      <w:r>
+        <w:rPr>
+          <w:rFonts w:ascii="Arial" w:hAnsi="Arial" w:cs="Arial"/>
+          <w:i/>
+          <w:color w:val="000000" w:themeColor="text1"/>
+          <w:sz w:val="22"/>
+          <w:szCs w:val="22"/>
+        </w:rPr>
+        <w:t>IGF1R</w:t>
+      </w:r>
+      <w:r>
+        <w:rPr>
+          <w:rFonts w:ascii="Arial" w:hAnsi="Arial" w:cs="Arial"/>
+          <w:color w:val="000000" w:themeColor="text1"/>
+          <w:sz w:val="22"/>
+          <w:szCs w:val="22"/>
+        </w:rPr>
+        <w:t xml:space="preserve">, </w:t>
+      </w:r>
+      <w:r>
+        <w:rPr>
+          <w:rFonts w:ascii="Arial" w:hAnsi="Arial" w:cs="Arial"/>
+          <w:i/>
+          <w:color w:val="000000" w:themeColor="text1"/>
+          <w:sz w:val="22"/>
+          <w:szCs w:val="22"/>
+        </w:rPr>
+        <w:t>AKT1</w:t>
+      </w:r>
+      <w:r>
+        <w:rPr>
+          <w:rFonts w:ascii="Arial" w:hAnsi="Arial" w:cs="Arial"/>
+          <w:color w:val="000000" w:themeColor="text1"/>
+          <w:sz w:val="22"/>
+          <w:szCs w:val="22"/>
+        </w:rPr>
+        <w:t xml:space="preserve"> and </w:t>
+      </w:r>
+      <w:r>
+        <w:rPr>
+          <w:rFonts w:ascii="Arial" w:hAnsi="Arial" w:cs="Arial"/>
+          <w:i/>
+          <w:color w:val="000000" w:themeColor="text1"/>
+          <w:sz w:val="22"/>
+          <w:szCs w:val="22"/>
+        </w:rPr>
+        <w:t xml:space="preserve">FOXO3A </w:t>
+      </w:r>
+      <w:r>
+        <w:rPr>
+          <w:rFonts w:ascii="Arial" w:hAnsi="Arial" w:cs="Arial"/>
+          <w:color w:val="000000" w:themeColor="text1"/>
+          <w:sz w:val="22"/>
+          <w:szCs w:val="22"/>
+        </w:rPr>
+        <w:fldChar w:fldCharType="begin" w:fldLock="1"/>
+      </w:r>
+      <w:r>
+        <w:rPr>
+          <w:rFonts w:ascii="Arial" w:hAnsi="Arial" w:cs="Arial"/>
+          <w:color w:val="000000" w:themeColor="text1"/>
+          <w:sz w:val="22"/>
+          <w:szCs w:val="22"/>
+        </w:rPr>
+        <w:instrText>ADDIN CSL_CITATION {"citationItems":[{"id":"ITEM-1","itemData":{"DOI":"10.1073/pnas.0705467105","ISBN":"1091-6490 (Electronic)\\n0027-8424 (Linking)","ISSN":"1091-6490","PMID":"18316725","abstract":"Rather than being a passive, haphazard process of wear and tear, lifespan can be modulated actively by components of the insulin/insulin-like growth factor I (IGFI) pathway in laboratory animals. Complete or partial loss-of-function mutations in genes encoding components of the insulin/IGFI pathway result in extension of life span in yeasts, worms, flies, and mice. This remarkable conservation throughout evolution suggests that altered signaling in this pathway may also influence human lifespan. On the other hand, evolutionary tradeoffs predict that the laboratory findings may not be relevant to human populations, because of the high fitness cost during early life. Here, we studied the biochemical, phenotypic, and genetic variations in a cohort of Ashkenazi Jewish centenarians, their offspring, and offspring-matched controls and demonstrated a gender-specific increase in serum IGFI associated with a smaller stature in female offspring of centenarians. Sequence analysis of the IGF1 and IGF1 receptor (IGF1R) genes of female centenarians showed overrepresentation of heterozygous mutations in the IGF1R gene among centenarians relative to controls that are associated with high serum IGFI levels and reduced activity of the IGFIR as measured in transformed lymphocytes. Thus, genetic alterations in the human IGF1R that result in altered IGF signaling pathway confer an increase in susceptibility to human longevity, suggesting a role of this pathway in modulation of human lifespan.","author":[{"dropping-particle":"","family":"Suh","given":"Yousin","non-dropping-particle":"","parse-names":false,"suffix":""},{"dropping-particle":"","family":"Atzmon","given":"Gil","non-dropping-particle":"","parse-names":false,"suffix":""},{"dropping-particle":"","family":"Cho","given":"Mi-Ook","non-dropping-particle":"","parse-names":false,"suffix":""},{"dropping-particle":"","family":"Hwang","given":"David","non-dropping-particle":"","parse-names":false,"suffix":""},{"dropping-particle":"","family":"Liu","given":"Bingrong","non-dropping-particle":"","parse-names":false,"suffix":""},{"dropping-particle":"","family":"Leahy","given":"Daniel J","non-dropping-particle":"","parse-names":false,"suffix":""},{"dropping-particle":"","family":"Barzilai","given":"Nir","non-dropping-particle":"","parse-names":false,"suffix":""},{"dropping-particle":"","family":"Cohen","given":"Pinchas","non-dropping-particle":"","parse-names":false,"suffix":""}],"container-title":"Proceedings of the National Academy of Sciences of the United States of America","id":"ITEM-1","issue":"9","issued":{"date-parts":[["2008"]]},"page":"3438-42","title":"Functionally significant insulin-like growth factor I receptor mutations in centenarians.","type":"article-journal","volume":"105"},"uris":["http://www.mendeley.com/documents/?uuid=4f3ad7f4-797e-4b6e-b600-e90edba6bbc9"]},{"id":"ITEM-2","itemData":{"DOI":"10.1111/j.1474-9726.2009.00493.x","ISBN":"1474-9726","ISSN":"1474-9726","PMID":"19489743","abstract":"The insulin/IGF1 signaling pathways affect lifespan in several model organisms, including worms, flies and mice. To investigate whether common genetic variation in this pathway influences lifespan in humans, we genotyped 291 common variants in 30 genes encoding proteins in the insulin/IGF1 signaling pathway in a cohort of elderly Caucasian women selected from the Study of Osteoporotic Fractures (SOF). The cohort included 293 long-lived cases (lifespan &gt; or = 92 years (y), mean +/- standard deviation (SD) = 95.3 +/- 2.2y) and 603 average-lifespan controls (lifespan &lt; or = 79y, mean = 75.7 +/- 2.6y). Variants were selected for genotyping using a haplotype-tagging approach. We found a modest excess of variants nominally associated with longevity. Nominally significant variants were then replicated in two additional Caucasian cohorts including both males and females: the Cardiovascular Health Study and Ashkenazi Jewish Centenarians. An intronic single nucleotide polymorphism in AKT1, rs3803304, was significantly associated with lifespan in a meta-analysis across the three cohorts (OR = 0.78 95%CI = 0.68-0.89, adjusted P = 0.043); two intronic single nucleotide polymorphisms in FOXO3A demonstrated a significant lifespan association among women only (rs1935949, OR = 1.35, 95%CI = 1.15-1.57, adjusted P = 0.0093). These results demonstrate that common variants in several genes in the insulin/IGF1 pathway are associated with human lifespan.","author":[{"dropping-particle":"","family":"Pawlikowska","given":"Ludmila","non-dropping-particle":"","parse-names":false,"suffix":""},{"dropping-particle":"","family":"Hu","given":"Donglei","non-dropping-particle":"","parse-names":false,"suffix":""},{"dropping-particle":"","family":"Huntsman","given":"Scott","non-dropping-particle":"","parse-names":false,"suffix":""},{"dropping-particle":"","family":"Sung","given":"Andrew","non-dropping-particle":"","parse-names":false,"suffix":""},{"dropping-particle":"","family":"Chu","given":"Catherine","non-dropping-particle":"","parse-names":false,"suffix":""},{"dropping-particle":"","family":"Chen","given":"Justin","non-dropping-particle":"","parse-names":false,"suffix":""},{"dropping-particle":"","family":"Joyner","given":"Alexander H.","non-dropping-particle":"","parse-names":false,"suffix":""},{"dropping-particle":"","family":"Schork","given":"Nicholas J.","non-dropping-particle":"","parse-names":false,"suffix":""},{"dropping-particle":"","family":"Hsueh","given":"Wen-Chi Chi","non-dropping-particle":"","parse-names":false,"suffix":""},{"dropping-particle":"","family":"Reiner","given":"Alexander P.","non-dropping-particle":"","parse-names":false,"suffix":""},{"dropping-particle":"","family":"Psaty","given":"Bruce M.","non-dropping-particle":"","parse-names":false,"suffix":""},{"dropping-particle":"","family":"Atzmon","given":"Gil","non-dropping-particle":"","parse-names":false,"suffix":""},{"dropping-particle":"","family":"Barzilai","given":"Nir","non-dropping-particle":"","parse-names":false,"suffix":""},{"dropping-particle":"","family":"Cummings","given":"Steven R.","non-dropping-particle":"","parse-names":false,"suffix":""},{"dropping-particle":"","family":"Browner","given":"Warren S.","non-dropping-particle":"","parse-names":false,"suffix":""},{"dropping-particle":"","family":"Kwok","given":"Pui-Yan Yan","non-dropping-particle":"","parse-names":false,"suffix":""},{"dropping-particle":"","family":"Ziv","given":"Elad","non-dropping-particle":"","parse-names":false,"suffix":""},{"dropping-particle":"","family":"Study of Osteoporotic Fractures","given":"","non-dropping-particle":"","parse-names":false,"suffix":""}],"container-title":"Aging cell","id":"ITEM-2","issue":"4","issued":{"date-parts":[["2009","8"]]},"page":"460-72","title":"Association of common genetic variation in the insulin/IGF1 signaling pathway with human longevity.","type":"article-journal","volume":"8"},"uris":["http://www.mendeley.com/documents/?uuid=88af1fe8-b5cd-4f05-826c-57fef13471d9"]}],"mendeley":{"formattedCitation":"(66, 85)","plainTextFormattedCitation":"(66, 85)","previouslyFormattedCitation":"(66, 85)"},"properties":{"noteIndex":0},"schema":"https://github.com/citation-style-language/schema/raw/master/csl-citation.json"}</w:instrText>
+      </w:r>
+      <w:r>
+        <w:rPr>
+          <w:rFonts w:ascii="Arial" w:hAnsi="Arial" w:cs="Arial"/>
+          <w:color w:val="000000" w:themeColor="text1"/>
+          <w:sz w:val="22"/>
+          <w:szCs w:val="22"/>
+        </w:rPr>
+        <w:fldChar w:fldCharType="separate"/>
+      </w:r>
+      <w:r>
+        <w:rPr>
+          <w:rFonts w:ascii="Arial" w:hAnsi="Arial" w:cs="Arial"/>
+          <w:noProof/>
+          <w:color w:val="000000" w:themeColor="text1"/>
+          <w:sz w:val="22"/>
+          <w:szCs w:val="22"/>
+        </w:rPr>
+        <w:t>(66, 85)</w:t>
+      </w:r>
+      <w:r>
+        <w:rPr>
+          <w:rFonts w:ascii="Arial" w:hAnsi="Arial" w:cs="Arial"/>
+          <w:color w:val="000000" w:themeColor="text1"/>
+          <w:sz w:val="22"/>
+          <w:szCs w:val="22"/>
+        </w:rPr>
+        <w:fldChar w:fldCharType="end"/>
+      </w:r>
+      <w:r>
+        <w:rPr>
+          <w:rFonts w:ascii="Arial" w:hAnsi="Arial" w:cs="Arial"/>
+          <w:color w:val="000000" w:themeColor="text1"/>
+          <w:sz w:val="22"/>
+          <w:szCs w:val="22"/>
+        </w:rPr>
+        <w:t xml:space="preserve">, genes that are also linked to mTORC1 signaling. In humans, polymorphisms in </w:t>
+      </w:r>
+      <w:r>
+        <w:rPr>
+          <w:rFonts w:ascii="Arial" w:hAnsi="Arial" w:cs="Arial"/>
+          <w:i/>
+          <w:color w:val="000000" w:themeColor="text1"/>
+          <w:sz w:val="22"/>
+          <w:szCs w:val="22"/>
+        </w:rPr>
+        <w:t>FOXO3A</w:t>
+      </w:r>
+      <w:r>
+        <w:rPr>
+          <w:rFonts w:ascii="Arial" w:hAnsi="Arial" w:cs="Arial"/>
+          <w:color w:val="000000" w:themeColor="text1"/>
+          <w:sz w:val="22"/>
+          <w:szCs w:val="22"/>
+        </w:rPr>
+        <w:t xml:space="preserve"> have been associated with lengthened lifespan </w:t>
+      </w:r>
+      <w:r>
+        <w:rPr>
+          <w:rFonts w:ascii="Arial" w:hAnsi="Arial" w:cs="Arial"/>
+          <w:color w:val="000000" w:themeColor="text1"/>
+          <w:sz w:val="22"/>
+          <w:szCs w:val="22"/>
+        </w:rPr>
+        <w:fldChar w:fldCharType="begin" w:fldLock="1"/>
+      </w:r>
+      <w:r>
+        <w:rPr>
+          <w:rFonts w:ascii="Arial" w:hAnsi="Arial" w:cs="Arial"/>
+          <w:color w:val="000000" w:themeColor="text1"/>
+          <w:sz w:val="22"/>
+          <w:szCs w:val="22"/>
+        </w:rPr>
+        <w:instrText>ADDIN CSL_CITATION {"citationItems":[{"id":"ITEM-1","itemData":{"DOI":"10.1073/pnas.0801030105","ISBN":"00278424","ISSN":"1091-6490","PMID":"18765803","abstract":"Human longevity is a complex phenotype with a significant familial component, yet little is known about its genetic antecedents. Increasing evidence from animal models suggests that the insulin/IGF-1 signaling (IIS) pathway is an important, evolutionarily conserved biological pathway that influences aging and longevity. However, to date human data have been scarce. Studies have been hampered by small sample sizes, lack of precise phenotyping, and population stratification, among other challenges. Therefore, to more precisely assess potential genetic contributions to human longevity from genes linked to IIS signaling, we chose a large, homogeneous, long-lived population of men well-characterized for aging phenotypes, and we performed a nested-case control study of 5 candidate longevity genes. Genetic variation within the FOXO3A gene was strongly associated with human longevity. The OR for homozygous minor vs. homozygous major alleles between the cases and controls was 2.75 (P = 0.00009; adjusted P = 0.00135). Long-lived men also presented several additional phenotypes linked to healthy aging, including lower prevalence of cancer and cardiovascular disease, better self-reported health, and high physical and cognitive function, despite significantly older ages than controls. Several of these aging phenotypes were associated with FOXO3A genotype. Long-lived men also exhibited several biological markers indicative of greater insulin sensitivity and this was associated with homozygosity for the FOXO3A GG genotype. Further exploration of the FOXO3A gene, human longevity and other aging phenotypes is warranted in other populations.","author":[{"dropping-particle":"","family":"Willcox","given":"Bradley J","non-dropping-particle":"","parse-names":false,"suffix":""},{"dropping-particle":"","family":"Donlon","given":"Timothy a","non-dropping-particle":"","parse-names":false,"suffix":""},{"dropping-particle":"","family":"He","given":"Qimei","non-dropping-particle":"","parse-names":false,"suffix":""},{"dropping-particle":"","family":"Chen","given":"Randi","non-dropping-particle":"","parse-names":false,"suffix":""},{"dropping-particle":"","family":"Grove","given":"John S","non-dropping-particle":"","parse-names":false,"suffix":""},{"dropping-particle":"","family":"Yano","given":"Katsuhiko","non-dropping-particle":"","parse-names":false,"suffix":""},{"dropping-particle":"","family":"Masaki","given":"Kamal H","non-dropping-particle":"","parse-names":false,"suffix":""},{"dropping-particle":"","family":"Willcox","given":"D Craig","non-dropping-particle":"","parse-names":false,"suffix":""},{"dropping-particle":"","family":"Rodriguez","given":"Beatriz","non-dropping-particle":"","parse-names":false,"suffix":""},{"dropping-particle":"","family":"Curb","given":"J David","non-dropping-particle":"","parse-names":false,"suffix":""}],"container-title":"Proceedings of the National Academy of Sciences of the United States of America","id":"ITEM-1","issue":"37","issued":{"date-parts":[["2008"]]},"page":"13987-13992","title":"FOXO3A genotype is strongly associated with human longevity.","type":"article-journal","volume":"105"},"uris":["http://www.mendeley.com/documents/?uuid=2530519d-47c0-4a94-ae90-6fa8b17718b8"]},{"id":"ITEM-2","itemData":{"DOI":"10.4103/1008-682X.123673","ISSN":"1745-7262","PMID":"24589462","abstract":"Numerous studies have shown associations between the FOXO3A gene, encoding the forkhead box O3 transcription factor, and human or specifically male longevity. However, the associations of specific FOXO3A polymorphisms with longevity remain inconclusive. We performed a meta-analysis of existing studies to clarify these potential associations. A comprehensive search was conducted to identify studies of FOXO3A gene polymorphisms and longevity. Pooled odds ratios (ORs) and 95% confidence intervals (CIs) were calculated by comparing the minor and major alleles. A total of seven articles reporting associations of FOXO3A polymorphisms with longevity were identified and included in this meta-analysis. These comprised 11 independent studies with 5241 cases and 5724 controls from different ethnic groups. rs2802292, rs2764264, rs13217795, rs1935949 and rs2802288 polymorphisms were associated with human longevity (OR = 1.36, 95% CI = 1.10-1.69, P= 0.005; OR = 1.20, 95% CI = 1.04-1.37, P= 0.01; OR = 1.27, 95% CI = 1.10-1.46, P= 0.001; OR = 1.14, 95% CI = 1.01-1.27 and OR = 1.24, 95% CI = 1.07-1.43, P= 0.003, respectively). Analysis stratified by gender indicated significant associations between rs2802292, rs2764264 and rs13217795 and male longevity (OR = 1.54, 95% CI = 1.33-1.79, P &lt; 0.001; OR = 1.38, 95% CI = 1.15-1.66, P= 0.001; and OR = 1.39, 95% CI = 1.15-1.67, P= 0.001), but rs2802292, rs2764264 and rs1935949 were not linked to female longevity. Moreover, our study showed no association between rs2153960, rs7762395 or rs13220810 polymorphisms and longevity. In conclusion, this meta-analysis indicates a significant association of five FOXO3A gene polymorphisms with longevity, with the effects of rs2802292 and rs2764264 being male-specific. Further investigations are required to confirm these findings.","author":[{"dropping-particle":"","family":"Bao","given":"Ji-Ming","non-dropping-particle":"","parse-names":false,"suffix":""},{"dropping-particle":"","family":"Song","given":"Xian-Lu","non-dropping-particle":"","parse-names":false,"suffix":""},{"dropping-particle":"","family":"Hong","given":"Ying-Qia","non-dropping-particle":"","parse-names":false,"suffix":""},{"dropping-particle":"","family":"Zhu","given":"Hai-Li","non-dropping-particle":"","parse-names":false,"suffix":""},{"dropping-particle":"","family":"Li","given":"Cui","non-dropping-particle":"","parse-names":false,"suffix":""},{"dropping-particle":"","family":"Zhang","given":"Tao","non-dropping-particle":"","parse-names":false,"suffix":""},{"dropping-particle":"","family":"Chen","given":"Wei","non-dropping-particle":"","parse-names":false,"suffix":""},{"dropping-particle":"","family":"Zhao","given":"Shan-Chao","non-dropping-particle":"","parse-names":false,"suffix":""},{"dropping-particle":"","family":"Chen","given":"Qing","non-dropping-particle":"","parse-names":false,"suffix":""}],"container-title":"Asian journal of andrology","id":"ITEM-2","issue":"3","issued":{"date-parts":[["2014"]]},"page":"446-52","title":"Association between FOXO3A gene polymorphisms and human longevity: a meta-analysis.","type":"article-journal","volume":"16"},"uris":["http://www.mendeley.com/documents/?uuid=bddc8628-8f08-406b-b66a-43a16736831c"]},{"id":"ITEM-3","itemData":{"DOI":"10.1089/rej.2008.0827","ISBN":"1549-1684","ISSN":"1549-1684","PMID":"19415983","abstract":"A number of potential candidate genes in a variety of biological pathways have been associated with longevity in model organisms. Many of these genes have human homologs and thus have the potential to provide insights into human longevity. Recently, several studies suggested that FOXO3A functions as a key bridge for various signaling pathways that influence aging and longevity. Interestingly, Willcox and colleagues identified several variants that displayed significant genotype-gender interaction in male human longevity. In particular, a nested case-control study was performed in an ethnic Japanese population in Hawaii, and five candidate longevity genes were chosen based on links to the insulin-insulin-like growth factor-1 (IGF-1) signaling pathway. In the Willcox study, the investigated genetic variations (rs2802292, rs2764264, and rs13217795) within the FOXO3A gene were significantly associated with longevity in male centenarians. We validated the association of FOXO3A polymorphisms with extreme longevity in males from the Southern Italian Centenarian Study. Particularly, rs2802288, a proxy of rs2802292, showed the best allelic association--minor allele frequency (MAF) = 0.49; p = 0.003; odds ratio (OR) = 1.51; 95% confidence interval (CI), 1.15-1.98). Furthermore, we undertook a meta-analysis to explore the significance of rs2802292 association with longevity by combining the association results of the current study and the findings coming from the Willcox et al. investigation. Our data point to a key role of FOXO3A in human longevity and confirm the feasibility of the identification of such genes with centenarian-controls studies. Moreover, we hypothesize the susceptibility to the longevity phenotype may well be the result of complex interactions involving genes and environmental factors but also gender.","author":[{"dropping-particle":"","family":"Anselmi","given":"Chiara Viviani","non-dropping-particle":"","parse-names":false,"suffix":""},{"dropping-particle":"","family":"Malovini","given":"Alberto","non-dropping-particle":"","parse-names":false,"suffix":""},{"dropping-particle":"","family":"Roncarati","given":"Roberta","non-dropping-particle":"","parse-names":false,"suffix":""},{"dropping-particle":"","family":"Novelli","given":"Valeria","non-dropping-particle":"","parse-names":false,"suffix":""},{"dropping-particle":"","family":"Villa","given":"Francesco","non-dropping-particle":"","parse-names":false,"suffix":""},{"dropping-particle":"","family":"Condorelli","given":"Gianluigi","non-dropping-particle":"","parse-names":false,"suffix":""},{"dropping-particle":"","family":"Bellazzi","given":"Riccardo","non-dropping-particle":"","parse-names":false,"suffix":""},{"dropping-particle":"","family":"Puca","given":"Annibale Alessandro","non-dropping-particle":"","parse-names":false,"suffix":""}],"container-title":"Rejuvenation research","id":"ITEM-3","issue":"2","issued":{"date-parts":[["2009"]]},"page":"95-104","title":"Association of the FOXO3A locus with extreme longevity in a southern Italian centenarian study.","type":"article-journal","volume":"12"},"uris":["http://www.mendeley.com/documents/?uuid=fcf19dc4-f991-4278-91f7-2d05e2d8ae93"]},{"id":"ITEM-4","itemData":{"DOI":"10.1073/pnas.0809594106","ISBN":"1091-6490 (Electronic)\\r0027-8424 (Linking)","ISSN":"0027-8424","PMID":"19196970","abstract":"The human forkhead box O3A gene (FOXO3A) encodes an evolutionarily conserved key regulator of the insulin-IGF1 signaling pathway that is known to influence metabolism and lifespan in model organisms. A recent study described 3 SNPs in the FOXO3A gene that were statistically significantly associated with longevity in a discovery sample of long-lived men of Japanese ancestry [Willcox et al. (2008) Proc Natl Acad Sci USA 105:13987-13992]. However, this finding required replication in an independent population. Here, we have investigated 16 known FOXO3A SNPs in an extensive collection of 1,762 German centenarians/nonagenarians and younger controls and provide evidence that polymorphisms in this gene were indeed associated with the ability to attain exceptional old age. The FOXO3A association was considerably stronger in centenarians than in nonagenarians, highlighting the importance of centenarians for genetic longevity research. Our study extended the initial finding observed in Japanese men to women and indicates that both genders were likely to be equally affected by variation in FOXO3A. Replication in a French centenarian sample generated a trend that supported the previous results. Our findings confirmed the initial discovery in the Japanese sample and indicate FOXO3A as a susceptibility gene for prolonged survival in humans.","author":[{"dropping-particle":"","family":"Flachsbart","given":"Friederike","non-dropping-particle":"","parse-names":false,"suffix":""},{"dropping-particle":"","family":"Caliebe","given":"Amke","non-dropping-particle":"","parse-names":false,"suffix":""},{"dropping-particle":"","family":"Kleindorp","given":"Rabea","non-dropping-particle":"","parse-names":false,"suffix":""},{"dropping-particle":"","family":"Blanché","given":"Hélène","non-dropping-particle":"","parse-names":false,"suffix":""},{"dropping-particle":"","family":"Eller-Eberstein","given":"Huberta","non-dropping-particle":"von","parse-names":false,"suffix":""},{"dropping-particle":"","family":"Nikolaus","given":"Susanna","non-dropping-particle":"","parse-names":false,"suffix":""},{"dropping-particle":"","family":"Schreiber","given":"Stefan","non-dropping-particle":"","parse-names":false,"suffix":""},{"dropping-particle":"","family":"Nebel","given":"Almut","non-dropping-particle":"","parse-names":false,"suffix":""}],"container-title":"Proceedings of the National Academy of Sciences of the United States of America","id":"ITEM-4","issue":"8","issued":{"date-parts":[["2009"]]},"page":"2700-2705","title":"Association of FOXO3A variation with human longevity confirmed in German centenarians.","type":"article-journal","volume":"106"},"uris":["http://www.mendeley.com/documents/?uuid=95f42ab8-f6e3-4a93-91fe-76b58d1b5369"]},{"id":"ITEM-5","itemData":{"DOI":"10.1093/hmg/ddp459","ISBN":"1460-2083 (Electronic)\\r0964-6906 (Linking)","ISSN":"09646906","PMID":"19793722","abstract":"FOXO1A and FOXO3A are two members of the FoxO family. FOXO3A has recently been linked to human longevity in Japanese, German and Italian populations. Here we tested the genetic contribution of FOXO1A and FOXO3A to the longevity phenotype in Han Chinese population. Six tagging SNPs from FOXO1A and FOXO3A were selected and genotyped in 1817 centenarians and younger individuals. Two SNPs of FOXO1A were found to be associated with longevity in women (P = 0.01-0.005), whereas all three SNPs of FOXO3A were associated with longevity in both genders (P = 0.005-0.001). One SNP from FOXO1A was found not to be associated with longevity. In haplotype association tests, the OR (95% CI) for haplotypes TTG and CCG of FOXO1A in association with female longevity were 0.72 (0.58-0.90) and 1.38 (1.08-1.76), P = 0.0033 and 0.0063, respectively. The haplotypes of FOXO3A were associated with longevity in men [GTC: OR (95% CI) = 0.67 (0.51-0.86), P = 0.0014; CGT: OR (95% CI) = 1.48 (1.12-1.94), P = 0.0035] and in women [GTC: OR (95% CI) = 0.75 (0.60-0.94), P = 0.0094; CGT: OR (95% CI) = 1.47 (1.16-1.86), P = 0.0009]. The haplotype association tests were validated by permutation analysis. The association of FOXO1A with female longevity was replicated in 700 centenarians and younger individuals that were sampled geographically different from the original population. Thus, we demonstrate that, unlike FOXO3A, FOXO1A is more closely associated with human female longevity, suggesting that the genetic contribution to longevity trait may be affected by genders.","author":[{"dropping-particle":"","family":"Li","given":"Yang","non-dropping-particle":"","parse-names":false,"suffix":""},{"dropping-particle":"","family":"Wang","given":"Wen Jing","non-dropping-particle":"","parse-names":false,"suffix":""},{"dropping-particle":"","family":"Cao","given":"Huiqing","non-dropping-particle":"","parse-names":false,"suffix":""},{"dropping-particle":"","family":"Lu","given":"Jiehua","non-dropping-particle":"","parse-names":false,"suffix":""},{"dropping-particle":"","family":"Wu","given":"Chong","non-dropping-particle":"","parse-names":false,"suffix":""},{"dropping-particle":"","family":"Hu","given":"Fang Yuan","non-dropping-particle":"","parse-names":false,"suffix":""},{"dropping-particle":"","family":"Guo","given":"Jian","non-dropping-particle":"","parse-names":false,"suffix":""},{"dropping-particle":"","family":"Zhao","given":"Ling","non-dropping-particle":"","parse-names":false,"suffix":""},{"dropping-particle":"","family":"Yang","given":"Fan","non-dropping-particle":"","parse-names":false,"suffix":""},{"dropping-particle":"","family":"Zhang","given":"Yi Xin","non-dropping-particle":"","parse-names":false,"suffix":""},{"dropping-particle":"","family":"Li","given":"Wei","non-dropping-particle":"","parse-names":false,"suffix":""},{"dropping-particle":"","family":"Zheng","given":"Gu Yan","non-dropping-particle":"","parse-names":false,"suffix":""},{"dropping-particle":"","family":"Cui","given":"Hanbin","non-dropping-particle":"","parse-names":false,"suffix":""},{"dropping-particle":"","family":"Chen","given":"Xiaomin","non-dropping-particle":"","parse-names":false,"suffix":""},{"dropping-particle":"","family":"Zhu","given":"Zhiming","non-dropping-particle":"","parse-names":false,"suffix":""},{"dropping-particle":"","family":"He","given":"Hongbo","non-dropping-particle":"","parse-names":false,"suffix":""},{"dropping-particle":"","family":"Dong","given":"Birong","non-dropping-particle":"","parse-names":false,"suffix":""},{"dropping-particle":"","family":"Mo","given":"Xianming","non-dropping-particle":"","parse-names":false,"suffix":""},{"dropping-particle":"","family":"Zeng","given":"Yi","non-dropping-particle":"","parse-names":false,"suffix":""},{"dropping-particle":"","family":"Tian","given":"Xiao Li","non-dropping-particle":"","parse-names":false,"suffix":""}],"container-title":"Human Molecular Genetics","id":"ITEM-5","issue":"24","issued":{"date-parts":[["2009"]]},"page":"4897-4904","title":"Genetic association of FOXO1A and FOXO3A with longevity trait in Han Chinese populations","type":"article-journal","volume":"18"},"uris":["http://www.mendeley.com/documents/?uuid=75cd92d1-b4d5-4c3a-bb15-9a78076703ed"]},{"id":"ITEM-6","itemData":{"DOI":"10.1111/j.1474-9726.2009.00493.x","ISBN":"1474-9726","ISSN":"1474-9726","PMID":"19489743","abstract":"The insulin/IGF1 signaling pathways affect lifespan in several model organisms, including worms, flies and mice. To investigate whether common genetic variation in this pathway influences lifespan in humans, we genotyped 291 common variants in 30 genes encoding proteins in the insulin/IGF1 signaling pathway in a cohort of elderly Caucasian women selected from the Study of Osteoporotic Fractures (SOF). The cohort included 293 long-lived cases (lifespan &gt; or = 92 years (y), mean +/- standard deviation (SD) = 95.3 +/- 2.2y) and 603 average-lifespan controls (lifespan &lt; or = 79y, mean = 75.7 +/- 2.6y). Variants were selected for genotyping using a haplotype-tagging approach. We found a modest excess of variants nominally associated with longevity. Nominally significant variants were then replicated in two additional Caucasian cohorts including both males and females: the Cardiovascular Health Study and Ashkenazi Jewish Centenarians. An intronic single nucleotide polymorphism in AKT1, rs3803304, was significantly associated with lifespan in a meta-analysis across the three cohorts (OR = 0.78 95%CI = 0.68-0.89, adjusted P = 0.043); two intronic single nucleotide polymorphisms in FOXO3A demonstrated a significant lifespan association among women only (rs1935949, OR = 1.35, 95%CI = 1.15-1.57, adjusted P = 0.0093). These results demonstrate that common variants in several genes in the insulin/IGF1 pathway are associated with human lifespan.","author":[{"dropping-particle":"","family":"Pawlikowska","given":"Ludmila","non-dropping-particle":"","parse-names":false,"suffix":""},{"dropping-particle":"","family":"Hu","given":"Donglei","non-dropping-particle":"","parse-names":false,"suffix":""},{"dropping-particle":"","family":"Huntsman","given":"Scott","non-dropping-particle":"","parse-names":false,"suffix":""},{"dropping-particle":"","family":"Sung","given":"Andrew","non-dropping-particle":"","parse-names":false,"suffix":""},{"dropping-particle":"","family":"Chu","given":"Catherine","non-dropping-particle":"","parse-names":false,"suffix":""},{"dropping-particle":"","family":"Chen","given":"Justin","non-dropping-particle":"","parse-names":false,"suffix":""},{"dropping-particle":"","family":"Joyner","given":"Alexander H.","non-dropping-particle":"","parse-names":false,"suffix":""},{"dropping-particle":"","family":"Schork","given":"Nicholas J.","non-dropping-particle":"","parse-names":false,"suffix":""},{"dropping-particle":"","family":"Hsueh","given":"Wen-Chi Chi","non-dropping-particle":"","parse-names":false,"suffix":""},{"dropping-particle":"","family":"Reiner","given":"Alexander P.","non-dropping-particle":"","parse-names":false,"suffix":""},{"dropping-particle":"","family":"Psaty","given":"Bruce M.","non-dropping-particle":"","parse-names":false,"suffix":""},{"dropping-particle":"","family":"Atzmon","given":"Gil","non-dropping-particle":"","parse-names":false,"suffix":""},{"dropping-particle":"","family":"Barzilai","given":"Nir","non-dropping-particle":"","parse-names":false,"suffix":""},{"dropping-particle":"","family":"Cummings","given":"Steven R.","non-dropping-particle":"","parse-names":false,"suffix":""},{"dropping-particle":"","family":"Browner","given":"Warren S.","non-dropping-particle":"","parse-names":false,"suffix":""},{"dropping-particle":"","family":"Kwok","given":"Pui-Yan Yan","non-dropping-particle":"","parse-names":false,"suffix":""},{"dropping-particle":"","family":"Ziv","given":"Elad","non-dropping-particle":"","parse-names":false,"suffix":""},{"dropping-particle":"","family":"Study of Osteoporotic Fractures","given":"","non-dropping-particle":"","parse-names":false,"suffix":""}],"container-title":"Aging cell","id":"ITEM-6","issue":"4","issued":{"date-parts":[["2009","8"]]},"page":"460-72","title":"Association of common genetic variation in the insulin/IGF1 signaling pathway with human longevity.","type":"article-journal","volume":"8"},"uris":["http://www.mendeley.com/documents/?uuid=88af1fe8-b5cd-4f05-826c-57fef13471d9"]},{"id":"ITEM-7","itemData":{"DOI":"10.1111/j.1474-9726.2010.00627.x","ISBN":"1474-9726 (Electronic)\\r1474-9718 (Linking)","ISSN":"14749718","PMID":"20849522","abstract":"Genetic variation in FOXO3A has previously been associated with human longevity. Studies published so far have been case-control studies and hence vulnerable to bias introduced by cohort effects. In this study we extended the previous findings in the cohorts of oldest old Danes (the Danish 1905 cohort, N=1089) and middle-aged Danes (N=736), applying a longitudinal study design as well as the case-control study design. Fifteen SNPs were chosen in order to cover the known common variation in FOXO3A. Comparing SNP frequencies in the oldest old with middle-aged individuals, we found association (after correction for multiple testing) of eight SNPs; 4 (rs13217795, rs2764264, rs479744, and rs9400239) previously reported to be associated with longevity and four novel SNPs (rs12206094, rs13220810, rs7762395, and rs9486902 (corrected P-values 0.001-0.044). Moreover, we found association of the haplotypes TAC and CAC of rs9486902, rs10499051, and rs12206094 (corrected P-values: 0.01-0.03) with longevity. Finally, we here present data applying a longitudinal study design; when using follow-up survival data on the oldest old in a longitudinal analysis, we found no SNPs to remain significant after the correction for multiple testing (Bonferroni correction). Hence, our results support and extent the proposed role of FOXO3A as a candidate longevity gene for survival from younger ages to old age, yet not during old age.","author":[{"dropping-particle":"","family":"Soerensen","given":"Mette","non-dropping-particle":"","parse-names":false,"suffix":""},{"dropping-particle":"","family":"Dato","given":"Serena","non-dropping-particle":"","parse-names":false,"suffix":""},{"dropping-particle":"","family":"Christensen","given":"Kaare","non-dropping-particle":"","parse-names":false,"suffix":""},{"dropping-particle":"","family":"McGue","given":"Matt","non-dropping-particle":"","parse-names":false,"suffix":""},{"dropping-particle":"","family":"Stevnsner","given":"Tinna","non-dropping-particle":"","parse-names":false,"suffix":""},{"dropping-particle":"","family":"Bohr","given":"Vilhelm a.","non-dropping-particle":"","parse-names":false,"suffix":""},{"dropping-particle":"","family":"Christiansen","given":"Lene","non-dropping-particle":"","parse-names":false,"suffix":""}],"container-title":"Aging Cell","id":"ITEM-7","issue":"6","issued":{"date-parts":[["2010"]]},"page":"1010-1017","title":"Replication of an association of variation in the FOXO3A gene with human longevity using both case-control and longitudinal data","type":"article-journal","volume":"9"},"uris":["http://www.mendeley.com/documents/?uuid=e33d5bec-1a02-4d49-a066-2cb30085b59b"]}],"mendeley":{"formattedCitation":"(2, 6, 28, 51, 66, 82, 91)","plainTextFormattedCitation":"(2, 6, 28, 51, 66, 82, 91)","previouslyFormattedCitation":"(2, 6, 28, 51, 66, 82, 91)"},"properties":{"noteIndex":0},"schema":"https://github.com/citation-style-language/schema/raw/master/csl-citation.json"}</w:instrText>
+      </w:r>
+      <w:r>
+        <w:rPr>
+          <w:rFonts w:ascii="Arial" w:hAnsi="Arial" w:cs="Arial"/>
+          <w:color w:val="000000" w:themeColor="text1"/>
+          <w:sz w:val="22"/>
+          <w:szCs w:val="22"/>
+        </w:rPr>
+        <w:fldChar w:fldCharType="separate"/>
+      </w:r>
+      <w:r>
+        <w:rPr>
+          <w:rFonts w:ascii="Arial" w:hAnsi="Arial" w:cs="Arial"/>
+          <w:noProof/>
+          <w:color w:val="000000" w:themeColor="text1"/>
+          <w:sz w:val="22"/>
+          <w:szCs w:val="22"/>
+        </w:rPr>
+        <w:t>(2, 6, 28, 51, 66, 82, 91)</w:t>
+      </w:r>
+      <w:r>
+        <w:rPr>
+          <w:rFonts w:ascii="Arial" w:hAnsi="Arial" w:cs="Arial"/>
+          <w:color w:val="000000" w:themeColor="text1"/>
+          <w:sz w:val="22"/>
+          <w:szCs w:val="22"/>
+        </w:rPr>
+        <w:fldChar w:fldCharType="end"/>
+      </w:r>
+      <w:r>
+        <w:rPr>
+          <w:rFonts w:ascii="Arial" w:hAnsi="Arial" w:cs="Arial"/>
+          <w:color w:val="000000" w:themeColor="text1"/>
+          <w:sz w:val="22"/>
+          <w:szCs w:val="22"/>
+        </w:rPr>
+        <w:t xml:space="preserve">, </w:t>
+      </w:r>
+      <w:r>
+        <w:rPr>
+          <w:rFonts w:ascii="Arial" w:hAnsi="Arial" w:cs="Arial"/>
+          <w:color w:val="000000" w:themeColor="text1"/>
+          <w:sz w:val="22"/>
+          <w:szCs w:val="22"/>
+        </w:rPr>
+        <w:lastRenderedPageBreak/>
+        <w:t xml:space="preserve">whereas both mouse and fruit fly models of </w:t>
+      </w:r>
+      <w:r>
+        <w:rPr>
+          <w:rFonts w:ascii="Arial" w:hAnsi="Arial" w:cs="Arial"/>
+          <w:i/>
+          <w:color w:val="000000" w:themeColor="text1"/>
+          <w:sz w:val="22"/>
+          <w:szCs w:val="22"/>
+        </w:rPr>
+        <w:t>FOXO3A</w:t>
+      </w:r>
+      <w:r>
+        <w:rPr>
+          <w:rFonts w:ascii="Arial" w:hAnsi="Arial" w:cs="Arial"/>
+          <w:color w:val="000000" w:themeColor="text1"/>
+          <w:sz w:val="22"/>
+          <w:szCs w:val="22"/>
+        </w:rPr>
+        <w:t xml:space="preserve"> loss of function result in stronger and longer living model organisms </w:t>
+      </w:r>
+      <w:r>
+        <w:rPr>
+          <w:rFonts w:ascii="Arial" w:hAnsi="Arial" w:cs="Arial"/>
+          <w:color w:val="000000" w:themeColor="text1"/>
+          <w:sz w:val="22"/>
+          <w:szCs w:val="22"/>
+        </w:rPr>
+        <w:fldChar w:fldCharType="begin" w:fldLock="1"/>
+      </w:r>
+      <w:r>
+        <w:rPr>
+          <w:rFonts w:ascii="Arial" w:hAnsi="Arial" w:cs="Arial"/>
+          <w:color w:val="000000" w:themeColor="text1"/>
+          <w:sz w:val="22"/>
+          <w:szCs w:val="22"/>
+        </w:rPr>
+        <w:instrText>ADDIN CSL_CITATION {"citationItems":[{"id":"ITEM-1","itemData":{"DOI":"10.1126/science.1098219","ISBN":"0036-8075","ISSN":"0036-8075","PMID":"15192154","abstract":"Reduced activity of the insulin/insulin-like growth factor signaling (IIS) pathway increases life-span in diverse organisms. We investigated the timing of the effect of reduced IIS on life-span and the role of a potential target tissue, the fat body. We overexpressed dFOXO, a downstream effector of IIS, in the adult Drosophila fat body, which increased life-span and reduced fecundity of females but had no effect on male life-span. The role of FOXO transcription factors and the adipose tissue are therefore evolutionarily conserved in the regulation of aging, and reduction of IIS in the adult is sufficient to mediate its effects on life-span and fecundity.","author":[{"dropping-particle":"","family":"Giannakou","given":"Maria E","non-dropping-particle":"","parse-names":false,"suffix":""},{"dropping-particle":"","family":"Goss","given":"Martin","non-dropping-particle":"","parse-names":false,"suffix":""},{"dropping-particle":"","family":"Jünger","given":"Martin A","non-dropping-particle":"","parse-names":false,"suffix":""},{"dropping-particle":"","family":"Hafen","given":"Ernst","non-dropping-particle":"","parse-names":false,"suffix":""},{"dropping-particle":"","family":"Leevers","given":"Sally J","non-dropping-particle":"","parse-names":false,"suffix":""},{"dropping-particle":"","family":"Partridge","given":"Linda","non-dropping-particle":"","parse-names":false,"suffix":""}],"container-title":"Science","id":"ITEM-1","issue":"5682","issued":{"date-parts":[["2004"]]},"page":"361","title":"Long-lived Drosophila with overexpressed dFOXO in adult fat body.","type":"article-journal","volume":"305"},"uris":["http://www.mendeley.com/documents/?uuid=7ce129f1-e63d-4fa8-9107-f0e7873c4d40"]},{"id":"ITEM-2","itemData":{"DOI":"10.1038/nature03446","ISBN":"1476-4687 (Electronic)","ISSN":"0028-0836","PMID":"15175753","abstract":"In Drosophila melanogaster, ageing is slowed when insulin-like signalling is reduced: life expectancy is extended by more than 50% when the insulin-like receptor (InR) or its receptor substrate (chico) are mutated, or when insulin-producing cells are ablated. But we have yet to resolve when insulin affects ageing, or whether insulin signals regulate ageing directly or indirectly through secondary hormones. Caenorhabditis elegans lifespan is also extended when insulin signalling is inhibited in certain tissues, or when repressed in adult worms, and this requires the forkhead transcription factor (FOXO) encoded by daf-16 (ref. 6). The D. melanogaster insulin-like receptor mediates phosphorylation of dFOXO, the equivalent of nematode daf-16 and mammalian FOXO3a. We demonstrate here that dFOXO regulates D. melanogaster ageing when activated in the adult pericerebral fat body. We further show that this limited activation of dFOXO reduces expression of the Drosophila insulin-like peptide dilp-2 synthesized in neurons, and represses endogenous insulin-dependent signalling in peripheral fat body. These findings suggest that autonomous and non-autonomous roles of insulin signalling combine to control ageing.","author":[{"dropping-particle":"","family":"Hwangbo","given":"Dae Sung","non-dropping-particle":"","parse-names":false,"suffix":""},{"dropping-particle":"","family":"Gershman","given":"Boris","non-dropping-particle":"","parse-names":false,"suffix":""},{"dropping-particle":"","family":"Tu","given":"Meng-Ping","non-dropping-particle":"","parse-names":false,"suffix":""},{"dropping-particle":"","family":"Palmer","given":"Michael","non-dropping-particle":"","parse-names":false,"suffix":""},{"dropping-particle":"","family":"Tatar","given":"Marc","non-dropping-particle":"","parse-names":false,"suffix":""}],"container-title":"Nature","id":"ITEM-2","issue":"6991","issued":{"date-parts":[["2004"]]},"page":"562-566","title":"Drosophila dFOXO controls lifespan and regulates insulin signalling in brain and fat body.","type":"article-journal","volume":"429"},"uris":["http://www.mendeley.com/documents/?uuid=f03b6cf0-9fbf-4606-8fc3-c19926cda385"]},{"id":"ITEM-3","itemData":{"DOI":"10.1038/ncomms7670","ISSN":"2041-1723","PMID":"25858807","abstract":"Stresses like low nutrients, systemic inflammation, cancer or infections provoke a catabolic state characterized by enhanced muscle proteolysis and amino acid release to sustain liver gluconeogenesis and tissue protein synthesis. These conditions activate the family of Forkhead Box (Fox) O transcription factors. Here we report that muscle-specific deletion of FoxO members protects from muscle loss as a result of the role of FoxOs in the induction of autophagy-lysosome and ubiquitin-proteasome systems. Notably, in the setting of low nutrient signalling, we demonstrate that FoxOs are required for Akt activity but not for mTOR signalling. FoxOs control several stress-response pathways such as the unfolded protein response, ROS detoxification, DNA repair and translation. Finally, we identify FoxO-dependent ubiquitin ligases including MUSA1 and a previously uncharacterised ligase termed SMART (Specific of Muscle Atrophy and Regulated by Transcription). Our findings underscore the central function of FoxOs in coordinating a variety of stress-response genes during catabolic conditions.","author":[{"dropping-particle":"","family":"Milan","given":"Giulia","non-dropping-particle":"","parse-names":false,"suffix":""},{"dropping-particle":"","family":"Romanello","given":"Vanina","non-dropping-particle":"","parse-names":false,"suffix":""},{"dropping-particle":"","family":"Pescatore","given":"Francesca","non-dropping-particle":"","parse-names":false,"suffix":""},{"dropping-particle":"","family":"Armani","given":"Andrea","non-dropping-particle":"","parse-names":false,"suffix":""},{"dropping-particle":"","family":"Paik","given":"Ji-Hye","non-dropping-particle":"","parse-names":false,"suffix":""},{"dropping-particle":"","family":"Frasson","given":"Laura","non-dropping-particle":"","parse-names":false,"suffix":""},{"dropping-particle":"","family":"Seydel","given":"Anke","non-dropping-particle":"","parse-names":false,"suffix":""},{"dropping-particle":"","family":"Zhao","given":"Jinghui","non-dropping-particle":"","parse-names":false,"suffix":""},{"dropping-particle":"","family":"Abraham","given":"Reimar","non-dropping-particle":"","parse-names":false,"suffix":""},{"dropping-particle":"","family":"Goldberg","given":"Alfred L.","non-dropping-particle":"","parse-names":false,"suffix":""},{"dropping-particle":"","family":"Blaauw","given":"Bert","non-dropping-particle":"","parse-names":false,"suffix":""},{"dropping-particle":"","family":"DePinho","given":"Ronald a.","non-dropping-particle":"","parse-names":false,"suffix":""},{"dropping-particle":"","family":"Sandri","given":"Marco","non-dropping-particle":"","parse-names":false,"suffix":""}],"container-title":"Nature communications","id":"ITEM-3","issued":{"date-parts":[["2015"]]},"page":"6670","publisher":"Nature Publishing Group","title":"Regulation of autophagy and the ubiquitin-proteasome system by the FoxO transcriptional network during muscle atrophy.","type":"article-journal","volume":"6"},"uris":["http://www.mendeley.com/documents/?uuid=95b5c047-8825-4576-a6c5-c2342aa88275"]}],"mendeley":{"formattedCitation":"(31, 39, 61)","plainTextFormattedCitation":"(31, 39, 61)","previouslyFormattedCitation":"(31, 39, 61)"},"properties":{"noteIndex":0},"schema":"https://github.com/citation-style-language/schema/raw/master/csl-citation.json"}</w:instrText>
+      </w:r>
+      <w:r>
+        <w:rPr>
+          <w:rFonts w:ascii="Arial" w:hAnsi="Arial" w:cs="Arial"/>
+          <w:color w:val="000000" w:themeColor="text1"/>
+          <w:sz w:val="22"/>
+          <w:szCs w:val="22"/>
+        </w:rPr>
+        <w:fldChar w:fldCharType="separate"/>
+      </w:r>
+      <w:r>
+        <w:rPr>
+          <w:rFonts w:ascii="Arial" w:hAnsi="Arial" w:cs="Arial"/>
+          <w:noProof/>
+          <w:color w:val="000000" w:themeColor="text1"/>
+          <w:sz w:val="22"/>
+          <w:szCs w:val="22"/>
+        </w:rPr>
+        <w:t>(31, 39, 61)</w:t>
+      </w:r>
+      <w:r>
+        <w:rPr>
+          <w:rFonts w:ascii="Arial" w:hAnsi="Arial" w:cs="Arial"/>
+          <w:color w:val="000000" w:themeColor="text1"/>
+          <w:sz w:val="22"/>
+          <w:szCs w:val="22"/>
+        </w:rPr>
+        <w:fldChar w:fldCharType="end"/>
+      </w:r>
+      <w:r>
+        <w:rPr>
+          <w:rFonts w:ascii="Arial" w:hAnsi="Arial" w:cs="Arial"/>
+          <w:color w:val="000000" w:themeColor="text1"/>
+          <w:sz w:val="22"/>
+          <w:szCs w:val="22"/>
+        </w:rPr>
+        <w:t xml:space="preserve">. Indeed, nonagenarians show downregulation of mTOR pathway genes </w:t>
+      </w:r>
+      <w:r>
+        <w:rPr>
+          <w:rFonts w:ascii="Arial" w:hAnsi="Arial" w:cs="Arial"/>
+          <w:color w:val="000000" w:themeColor="text1"/>
+          <w:sz w:val="22"/>
+          <w:szCs w:val="22"/>
+        </w:rPr>
+        <w:fldChar w:fldCharType="begin" w:fldLock="1"/>
+      </w:r>
+      <w:r>
+        <w:rPr>
+          <w:rFonts w:ascii="Arial" w:hAnsi="Arial" w:cs="Arial"/>
+          <w:color w:val="000000" w:themeColor="text1"/>
+          <w:sz w:val="22"/>
+          <w:szCs w:val="22"/>
+        </w:rPr>
+        <w:instrText>ADDIN CSL_CITATION {"citationItems":[{"id":"ITEM-1","itemData":{"DOI":"10.1111/acel.12015","ISBN":"1474-9726 (Electronic)\\r1474-9718 (Linking)","ISSN":"1474-9726","PMID":"23061800","abstract":"mTOR signalling is implicated in the development of disease and in lifespan extension in model organisms. This pathway has been associated with human diseases such as diabetes and cancer, but has not been investigated for its impact on longevity per se. Here, we investigated whether transcriptional variation within the mTOR pathway is associated with human longevity using whole-blood samples from the Leiden Longevity Study. This is a unique cohort of Dutch families with extended survival across generations, decreased morbidity and beneficial metabolic profiles in middle-age. By comparing mRNA levels of nonagenarians and middle-aged controls, the mTOR signalling gene set was found to associate with old age (P = 4.6 × 10(-7)). Single gene analysis showed that seven of 40 mTOR pathway genes had a significant differential expression of at least 5%. Of these, the RPTOR (Raptor) gene was found to be differentially expressed also when the offspring of nonagenarians was compared with their spouses, indicating association with familial longevity in middle-age. This association was not explained by variation between the groups in the prevalence of type 2 diabetes and cancer or glucose levels. Thus, the mTOR pathway not only plays a role in the regulation of disease and aging in animal models, but also in human health and longevity.","author":[{"dropping-particle":"","family":"Passtoors","given":"Willemijn M.","non-dropping-particle":"","parse-names":false,"suffix":""},{"dropping-particle":"","family":"Beekman","given":"Marian","non-dropping-particle":"","parse-names":false,"suffix":""},{"dropping-particle":"","family":"Deelen","given":"Joris","non-dropping-particle":"","parse-names":false,"suffix":""},{"dropping-particle":"","family":"Breggen","given":"Ruud","non-dropping-particle":"van der","parse-names":false,"suffix":""},{"dropping-particle":"","family":"Maier","given":"Andrea B.","non-dropping-particle":"","parse-names":false,"suffix":""},{"dropping-particle":"","family":"Guigas","given":"Bruno","non-dropping-particle":"","parse-names":false,"suffix":""},{"dropping-particle":"","family":"Derhovanessian","given":"Evelyna","non-dropping-particle":"","parse-names":false,"suffix":""},{"dropping-particle":"","family":"Heemst","given":"Diana","non-dropping-particle":"van","parse-names":false,"suffix":""},{"dropping-particle":"","family":"Craen","given":"Anton J M","non-dropping-particle":"de","parse-names":false,"suffix":""},{"dropping-particle":"","family":"Gunn","given":"David A.","non-dropping-particle":"","parse-names":false,"suffix":""},{"dropping-particle":"","family":"Pawelec","given":"Graham","non-dropping-particle":"","parse-names":false,"suffix":""},{"dropping-particle":"","family":"Slagboom","given":"Pieternella E.","non-dropping-particle":"","parse-names":false,"suffix":""}],"container-title":"Aging cell","id":"ITEM-1","issue":"1","issued":{"date-parts":[["2013","2"]]},"page":"24-31","title":"Gene expression analysis of mTOR pathway: Association with human longevity","type":"article-journal","volume":"12"},"uris":["http://www.mendeley.com/documents/?uuid=31e4d34a-5c43-43c0-9bc5-be3892abd4fa"]}],"mendeley":{"formattedCitation":"(65)","plainTextFormattedCitation":"(65)","previouslyFormattedCitation":"(65)"},"properties":{"noteIndex":0},"schema":"https://github.com/citation-style-language/schema/raw/master/csl-citation.json"}</w:instrText>
+      </w:r>
+      <w:r>
+        <w:rPr>
+          <w:rFonts w:ascii="Arial" w:hAnsi="Arial" w:cs="Arial"/>
+          <w:color w:val="000000" w:themeColor="text1"/>
+          <w:sz w:val="22"/>
+          <w:szCs w:val="22"/>
+        </w:rPr>
+        <w:fldChar w:fldCharType="separate"/>
+      </w:r>
+      <w:r>
+        <w:rPr>
+          <w:rFonts w:ascii="Arial" w:hAnsi="Arial" w:cs="Arial"/>
+          <w:noProof/>
+          <w:color w:val="000000" w:themeColor="text1"/>
+          <w:sz w:val="22"/>
+          <w:szCs w:val="22"/>
+        </w:rPr>
+        <w:t>(65)</w:t>
+      </w:r>
+      <w:r>
+        <w:rPr>
+          <w:rFonts w:ascii="Arial" w:hAnsi="Arial" w:cs="Arial"/>
+          <w:color w:val="000000" w:themeColor="text1"/>
+          <w:sz w:val="22"/>
+          <w:szCs w:val="22"/>
+        </w:rPr>
+        <w:fldChar w:fldCharType="end"/>
+      </w:r>
+      <w:r>
+        <w:rPr>
+          <w:rFonts w:ascii="Arial" w:hAnsi="Arial" w:cs="Arial"/>
+          <w:color w:val="000000" w:themeColor="text1"/>
+          <w:sz w:val="22"/>
+          <w:szCs w:val="22"/>
+        </w:rPr>
+        <w:t xml:space="preserve">, supporting a role for decreased mTOR signaling in human longevity, whereas in rats, inhibition of mTORC1 via </w:t>
+      </w:r>
+      <w:proofErr w:type="spellStart"/>
+      <w:r>
+        <w:rPr>
+          <w:rFonts w:ascii="Arial" w:hAnsi="Arial" w:cs="Arial"/>
+          <w:color w:val="000000" w:themeColor="text1"/>
+          <w:sz w:val="22"/>
+          <w:szCs w:val="22"/>
+        </w:rPr>
+        <w:t>rapalog</w:t>
+      </w:r>
+      <w:proofErr w:type="spellEnd"/>
+      <w:r>
+        <w:rPr>
+          <w:rFonts w:ascii="Arial" w:hAnsi="Arial" w:cs="Arial"/>
+          <w:color w:val="000000" w:themeColor="text1"/>
+          <w:sz w:val="22"/>
+          <w:szCs w:val="22"/>
+        </w:rPr>
+        <w:t xml:space="preserve"> treatment ameliorates age-related sarcopenia </w:t>
+      </w:r>
+      <w:r>
+        <w:rPr>
+          <w:rFonts w:ascii="Arial" w:hAnsi="Arial" w:cs="Arial"/>
+          <w:color w:val="000000" w:themeColor="text1"/>
+          <w:sz w:val="22"/>
+          <w:szCs w:val="22"/>
+        </w:rPr>
+        <w:fldChar w:fldCharType="begin" w:fldLock="1"/>
+      </w:r>
+      <w:r>
+        <w:rPr>
+          <w:rFonts w:ascii="Arial" w:hAnsi="Arial" w:cs="Arial"/>
+          <w:color w:val="000000" w:themeColor="text1"/>
+          <w:sz w:val="22"/>
+          <w:szCs w:val="22"/>
+        </w:rPr>
+        <w:instrText>ADDIN CSL_CITATION {"citationItems":[{"id":"ITEM-1","itemData":{"DOI":"10.1128/MCB.00141-19","ISSN":"0270-7306","abstract":"There is a lack of pharmacological interventions available for sarcopenia, a progressive age-associated loss of muscle mass, leading to a decline in mobility and quality of life. We found mTORC1 (mammalian target of rapamycin complex 1), a well-established positive modulator of muscle mass, to be surprisingly hyperactivated in sarcopenic muscle. Furthermore, inhibition of the mTORC1 pathway counteracted sarcopenia, as determined by observing an increase in muscle mass and fiber type cross sectional area in select muscle groups, again surprising because mTORC1 signaling has been shown to be required for skeletal muscle mass gains in some models of hypertrophy. Additionally, several genes related to senescence were downregulated while gene expression indicators of neuromuscular junction denervation were diminished using a low dose of a rapalog. Therefore partial mTORC1 inhibition may delay the progression of sarcopenia by directly and indirectly modulating multiple age-associated pathways, implicating mTORC1 as a therapeutic target to treat sarcopenia.","author":[{"dropping-particle":"","family":"Joseph","given":"Giselle A","non-dropping-particle":"","parse-names":false,"suffix":""},{"dropping-particle":"","family":"Wang","given":"Sharon","non-dropping-particle":"","parse-names":false,"suffix":""},{"dropping-particle":"","family":"Jacobs","given":"Cody E.","non-dropping-particle":"","parse-names":false,"suffix":""},{"dropping-particle":"","family":"Zhou","given":"Weihua","non-dropping-particle":"","parse-names":false,"suffix":""},{"dropping-particle":"","family":"Kimble","given":"Garrett C.","non-dropping-particle":"","parse-names":false,"suffix":""},{"dropping-particle":"","family":"Tse","given":"Herman W.","non-dropping-particle":"","parse-names":false,"suffix":""},{"dropping-particle":"","family":"Eash","given":"John K.","non-dropping-particle":"","parse-names":false,"suffix":""},{"dropping-particle":"","family":"Shavlakadze","given":"Tea","non-dropping-particle":"","parse-names":false,"suffix":""},{"dropping-particle":"","family":"Glass","given":"David J.","non-dropping-particle":"","parse-names":false,"suffix":""}],"container-title":"Molecular and Cellular Biology","id":"ITEM-1","issued":{"date-parts":[["2019","7","15"]]},"title":"Partial inhibition of mTORC1 in aged rats counteracts the decline in muscle mass and reverses molecular signaling associated with sarcopenia","type":"article-journal"},"uris":["http://www.mendeley.com/documents/?uuid=43af54b8-c2f7-42d2-8c11-b5e0178263ac"]}],"mendeley":{"formattedCitation":"(41)","plainTextFormattedCitation":"(41)","previouslyFormattedCitation":"(41)"},"properties":{"noteIndex":0},"schema":"https://github.com/citation-style-language/schema/raw/master/csl-citation.json"}</w:instrText>
+      </w:r>
+      <w:r>
+        <w:rPr>
+          <w:rFonts w:ascii="Arial" w:hAnsi="Arial" w:cs="Arial"/>
+          <w:color w:val="000000" w:themeColor="text1"/>
+          <w:sz w:val="22"/>
+          <w:szCs w:val="22"/>
+        </w:rPr>
+        <w:fldChar w:fldCharType="separate"/>
+      </w:r>
+      <w:r>
+        <w:rPr>
+          <w:rFonts w:ascii="Arial" w:hAnsi="Arial" w:cs="Arial"/>
+          <w:noProof/>
+          <w:color w:val="000000" w:themeColor="text1"/>
+          <w:sz w:val="22"/>
+          <w:szCs w:val="22"/>
+        </w:rPr>
+        <w:t>(41)</w:t>
+      </w:r>
+      <w:r>
+        <w:rPr>
+          <w:rFonts w:ascii="Arial" w:hAnsi="Arial" w:cs="Arial"/>
+          <w:color w:val="000000" w:themeColor="text1"/>
+          <w:sz w:val="22"/>
+          <w:szCs w:val="22"/>
+        </w:rPr>
+        <w:fldChar w:fldCharType="end"/>
+      </w:r>
+      <w:r>
+        <w:rPr>
+          <w:rFonts w:ascii="Arial" w:hAnsi="Arial" w:cs="Arial"/>
+          <w:color w:val="000000" w:themeColor="text1"/>
+          <w:sz w:val="22"/>
+          <w:szCs w:val="22"/>
+        </w:rPr>
+        <w:t>. Here, we show that despite an apparent increase in the oxidative phenotype</w:t>
+      </w:r>
+      <w:r>
+        <w:rPr>
+          <w:rFonts w:ascii="Arial" w:hAnsi="Arial" w:cs="Arial"/>
+          <w:color w:val="000000" w:themeColor="text1"/>
+          <w:sz w:val="22"/>
+          <w:szCs w:val="22"/>
+        </w:rPr>
+        <w:t xml:space="preserve"> of muscle</w:t>
+      </w:r>
+      <w:r>
+        <w:rPr>
+          <w:rFonts w:ascii="Arial" w:hAnsi="Arial" w:cs="Arial"/>
+          <w:color w:val="000000" w:themeColor="text1"/>
+          <w:sz w:val="22"/>
+          <w:szCs w:val="22"/>
+        </w:rPr>
+        <w:t xml:space="preserve">, constituent activation of mTORC1 in skeletal muscle decreases lifespan in mice, a finding in consensus with other models of mTORC1 activation </w:t>
+      </w:r>
+      <w:r>
+        <w:rPr>
+          <w:rFonts w:ascii="Arial" w:hAnsi="Arial" w:cs="Arial"/>
+          <w:color w:val="000000" w:themeColor="text1"/>
+          <w:sz w:val="22"/>
+          <w:szCs w:val="22"/>
+        </w:rPr>
+        <w:fldChar w:fldCharType="begin" w:fldLock="1"/>
+      </w:r>
+      <w:r>
+        <w:rPr>
+          <w:rFonts w:ascii="Arial" w:hAnsi="Arial" w:cs="Arial"/>
+          <w:color w:val="000000" w:themeColor="text1"/>
+          <w:sz w:val="22"/>
+          <w:szCs w:val="22"/>
+        </w:rPr>
+        <w:instrText>ADDIN CSL_CITATION {"citationItems":[{"id":"ITEM-1","itemData":{"DOI":"10.1016/j.cmet.2009.11.010","ISBN":"1932-7420 (Electronic)\\r1550-4131 (Linking)","ISSN":"1932-7420","PMID":"20074526","abstract":"The target of rapamycin (TOR) pathway is a major nutrient-sensing pathway that, when genetically downregulated, increases life span in evolutionarily diverse organisms including mammals. The central component of this pathway, TOR kinase, is the target of the inhibitory drug rapamycin, a highly specific and well-described drug approved for human use. We show here that feeding rapamycin to adult Drosophila produces the life span extension seen in some TOR mutants. Increase in life span by rapamycin was associated with increased resistance to both starvation and paraquat. Analysis of the underlying mechanisms revealed that rapamycin increased longevity specifically through the TORC1 branch of the TOR pathway, through alterations to both autophagy and translation. Rapamycin could increase life span of weak insulin/Igf signaling (IIS) pathway mutants and of flies with life span maximized by dietary restriction, indicating additional mechanisms.","author":[{"dropping-particle":"","family":"Bjedov","given":"Ivana","non-dropping-particle":"","parse-names":false,"suffix":""},{"dropping-particle":"","family":"Toivonen","given":"Janne M.","non-dropping-particle":"","parse-names":false,"suffix":""},{"dropping-particle":"","family":"Kerr","given":"Fiona","non-dropping-particle":"","parse-names":false,"suffix":""},{"dropping-particle":"","family":"Slack","given":"Cathy","non-dropping-particle":"","parse-names":false,"suffix":""},{"dropping-particle":"","family":"Jacobson","given":"Jake","non-dropping-particle":"","parse-names":false,"suffix":""},{"dropping-particle":"","family":"Foley","given":"Andrea","non-dropping-particle":"","parse-names":false,"suffix":""},{"dropping-particle":"","family":"Partridge","given":"Linda","non-dropping-particle":"","parse-names":false,"suffix":""}],"container-title":"Cell metabolism","id":"ITEM-1","issue":"1","issued":{"date-parts":[["2010","1"]]},"page":"35-46","publisher":"Elsevier Ltd","title":"Mechanisms of life span extension by rapamycin in the fruit fly Drosophila melanogaster.","type":"article-journal","volume":"11"},"uris":["http://www.mendeley.com/documents/?uuid=361953e2-52a0-4f88-a8db-a3582769e832"]},{"id":"ITEM-2","itemData":{"DOI":"10.1038/nature08221","ISSN":"1476-4687","PMID":"19587680","abstract":"Inhibition of the TOR signalling pathway by genetic or pharmacological intervention extends lifespan in invertebrates, including yeast, nematodes and fruitflies; however, whether inhibition of mTOR signalling can extend lifespan in a mammalian species was unknown. Here we report that rapamycin, an inhibitor of the mTOR pathway, extends median and maximal lifespan of both male and female mice when fed beginning at 600 days of age. On the basis of age at 90% mortality, rapamycin led to an increase of 14% for females and 9% for males. The effect was seen at three independent test sites in genetically heterogeneous mice, chosen to avoid genotype-specific effects on disease susceptibility. Disease patterns of rapamycin-treated mice did not differ from those of control mice. In a separate study, rapamycin fed to mice beginning at 270 days of age also increased survival in both males and females, based on an interim analysis conducted near the median survival point. Rapamycin may extend lifespan by postponing death from cancer, by retarding mechanisms of ageing, or both. To our knowledge, these are the first results to demonstrate a role for mTOR signalling in the regulation of mammalian lifespan, as well as pharmacological extension of lifespan in both genders. These findings have implications for further development of interventions targeting mTOR for the treatment and prevention of age-related diseases.","author":[{"dropping-particle":"","family":"Harrison","given":"David E.","non-dropping-particle":"","parse-names":false,"suffix":""},{"dropping-particle":"","family":"Strong","given":"Randy","non-dropping-particle":"","parse-names":false,"suffix":""},{"dropping-particle":"","family":"Sharp","given":"Zelton Dave","non-dropping-particle":"","parse-names":false,"suffix":""},{"dropping-particle":"","family":"Nelson","given":"James F.","non-dropping-particle":"","parse-names":false,"suffix":""},{"dropping-particle":"","family":"Astle","given":"Clinton M","non-dropping-particle":"","parse-names":false,"suffix":""},{"dropping-particle":"","family":"Flurkey","given":"Kevin","non-dropping-particle":"","parse-names":false,"suffix":""},{"dropping-particle":"","family":"Nadon","given":"Nancy L","non-dropping-particle":"","parse-names":false,"suffix":""},{"dropping-particle":"","family":"Wilkinson","given":"J Erby","non-dropping-particle":"","parse-names":false,"suffix":""},{"dropping-particle":"","family":"Frenkel","given":"Krystyna","non-dropping-particle":"","parse-names":false,"suffix":""},{"dropping-particle":"","family":"Carter","given":"Christy S","non-dropping-particle":"","parse-names":false,"suffix":""},{"dropping-particle":"","family":"Pahor","given":"Marco","non-dropping-particle":"","parse-names":false,"suffix":""},{"dropping-particle":"","family":"Javors","given":"Martin A.","non-dropping-particle":"","parse-names":false,"suffix":""},{"dropping-particle":"","family":"Fernandez","given":"Elizabeth","non-dropping-particle":"","parse-names":false,"suffix":""},{"dropping-particle":"","family":"Miller","given":"Richard A.","non-dropping-particle":"","parse-names":false,"suffix":""}],"container-title":"Nature","id":"ITEM-2","issue":"7253","issued":{"date-parts":[["2009","7","16"]]},"page":"392-5","publisher":"Nature Publishing Group","title":"Rapamycin fed late in life extends lifespan in genetically heterogeneous mice.","type":"article-journal","volume":"460"},"uris":["http://www.mendeley.com/documents/?uuid=1e5c4d79-2ad7-4f31-9369-692c9617a2ad"]},{"id":"ITEM-3","itemData":{"DOI":"10.1016/j.cub.2004.03.059","ISSN":"0960-9822","PMID":"15186745","abstract":"In many species, reducing nutrient intake without causing malnutrition extends lifespan. Like DR (dietary restriction), modulation of genes in the insulin-signaling pathway, known to alter nutrient sensing, has been shown to extend lifespan in various species. In Drosophila, the target of rapamycin (TOR) and the insulin pathways have emerged as major regulators of growth and size. Hence we examined the role of TOR pathway genes in regulating lifespan by using Drosophila. We show that inhibition of TOR signaling pathway by alteration of the expression of genes in this nutrient-sensing pathway, which is conserved from yeast to human, extends lifespan in a manner that may overlap with known effects of dietary restriction on longevity. In Drosophila, TSC1 and TSC2 (tuberous sclerosis complex genes 1 and 2) act together to inhibit TOR (target of rapamycin), which mediates a signaling pathway that couples amino acid availability to S6 kinase, translation initiation, and growth. We find that overexpression of dTsc1, dTsc2, or dominant-negative forms of dTOR or dS6K all cause lifespan extension. Modulation of expression in the fat is sufficient for the lifespan-extension effects. The lifespan extensions are dependent on nutritional condition, suggesting a possible link between the TOR pathway and dietary restriction.","author":[{"dropping-particle":"","family":"Kapahi","given":"Pankaj","non-dropping-particle":"","parse-names":false,"suffix":""},{"dropping-particle":"","family":"Zid","given":"Brian M","non-dropping-particle":"","parse-names":false,"suffix":""},{"dropping-particle":"","family":"Harper","given":"Tony","non-dropping-particle":"","parse-names":false,"suffix":""},{"dropping-particle":"","family":"Koslover","given":"Daniel","non-dropping-particle":"","parse-names":false,"suffix":""},{"dropping-particle":"","family":"Sapin","given":"Viveca","non-dropping-particle":"","parse-names":false,"suffix":""},{"dropping-particle":"","family":"Benzer","given":"Seymour","non-dropping-particle":"","parse-names":false,"suffix":""}],"container-title":"Current Biology","id":"ITEM-3","issue":"10","issued":{"date-parts":[["2004","5","25"]]},"page":"885-90","title":"Regulation of lifespan in Drosophila by modulation of genes in the TOR signaling pathway.","type":"article-journal","volume":"14"},"uris":["http://www.mendeley.com/documents/?uuid=817ea978-53c4-45d4-9c30-7f80d7a48a41"]}],"mendeley":{"formattedCitation":"(14, 36, 42)","plainTextFormattedCitation":"(14, 36, 42)","previouslyFormattedCitation":"(14, 36, 42)"},"properties":{"noteIndex":0},"schema":"https://github.com/citation-style-language/schema/raw/master/csl-citation.json"}</w:instrText>
+      </w:r>
+      <w:r>
+        <w:rPr>
+          <w:rFonts w:ascii="Arial" w:hAnsi="Arial" w:cs="Arial"/>
+          <w:color w:val="000000" w:themeColor="text1"/>
+          <w:sz w:val="22"/>
+          <w:szCs w:val="22"/>
+        </w:rPr>
+        <w:fldChar w:fldCharType="separate"/>
+      </w:r>
+      <w:r>
+        <w:rPr>
+          <w:rFonts w:ascii="Arial" w:hAnsi="Arial" w:cs="Arial"/>
+          <w:noProof/>
+          <w:color w:val="000000" w:themeColor="text1"/>
+          <w:sz w:val="22"/>
+          <w:szCs w:val="22"/>
+        </w:rPr>
+        <w:t>(14, 36, 42)</w:t>
+      </w:r>
+      <w:r>
+        <w:rPr>
+          <w:rFonts w:ascii="Arial" w:hAnsi="Arial" w:cs="Arial"/>
+          <w:color w:val="000000" w:themeColor="text1"/>
+          <w:sz w:val="22"/>
+          <w:szCs w:val="22"/>
+        </w:rPr>
+        <w:fldChar w:fldCharType="end"/>
+      </w:r>
+      <w:r>
+        <w:rPr>
+          <w:rFonts w:ascii="Arial" w:hAnsi="Arial" w:cs="Arial"/>
+          <w:color w:val="000000" w:themeColor="text1"/>
+          <w:sz w:val="22"/>
+          <w:szCs w:val="22"/>
+        </w:rPr>
+        <w:t>.</w:t>
+      </w:r>
+      <w:r>
+        <w:rPr>
+          <w:rFonts w:ascii="Arial" w:hAnsi="Arial" w:cs="Arial"/>
+          <w:color w:val="000000" w:themeColor="text1"/>
+          <w:sz w:val="22"/>
+          <w:szCs w:val="22"/>
+        </w:rPr>
+        <w:t xml:space="preserve">  As we detect mTORC1 activation in both cardiac and skeletal muscle, we are not able to exclude the possibility that reduced lifespan is due to </w:t>
+      </w:r>
+      <w:r>
+        <w:rPr>
+          <w:rFonts w:ascii="Arial" w:hAnsi="Arial" w:cs="Arial"/>
+          <w:color w:val="000000" w:themeColor="text1"/>
+          <w:sz w:val="22"/>
+          <w:szCs w:val="22"/>
+        </w:rPr>
+        <w:t xml:space="preserve">age-related </w:t>
+      </w:r>
+      <w:r>
+        <w:rPr>
+          <w:rFonts w:ascii="Arial" w:hAnsi="Arial" w:cs="Arial"/>
+          <w:color w:val="000000" w:themeColor="text1"/>
+          <w:sz w:val="22"/>
+          <w:szCs w:val="22"/>
+        </w:rPr>
+        <w:t>cardiac dysfunction.</w:t>
       </w:r>
     </w:p>
     <w:p>
@@ -26337,14 +26560,71 @@
           <w:szCs w:val="22"/>
         </w:rPr>
       </w:pPr>
-      <w:r>
-        <w:rPr>
-          <w:rFonts w:ascii="Arial" w:hAnsi="Arial" w:cs="Arial"/>
-          <w:color w:val="000000" w:themeColor="text1"/>
-          <w:sz w:val="22"/>
-          <w:szCs w:val="22"/>
-        </w:rPr>
-        <w:lastRenderedPageBreak/>
+    </w:p>
+    <w:p>
+      <w:pPr>
+        <w:spacing w:line="360" w:lineRule="auto"/>
+        <w:rPr>
+          <w:rFonts w:ascii="Arial" w:hAnsi="Arial" w:cs="Arial"/>
+          <w:b/>
+          <w:bCs/>
+          <w:color w:val="000000" w:themeColor="text1"/>
+        </w:rPr>
+      </w:pPr>
+      <w:r>
+        <w:rPr>
+          <w:rFonts w:ascii="Arial" w:hAnsi="Arial" w:cs="Arial"/>
+          <w:b/>
+          <w:bCs/>
+          <w:color w:val="000000" w:themeColor="text1"/>
+        </w:rPr>
+        <w:t>5.0 C</w:t>
+      </w:r>
+      <w:r>
+        <w:rPr>
+          <w:rFonts w:ascii="Arial" w:hAnsi="Arial" w:cs="Arial"/>
+          <w:b/>
+          <w:bCs/>
+          <w:color w:val="000000" w:themeColor="text1"/>
+        </w:rPr>
+        <w:t>onclusion</w:t>
+      </w:r>
+      <w:r>
+        <w:rPr>
+          <w:rFonts w:ascii="Arial" w:hAnsi="Arial" w:cs="Arial"/>
+          <w:b/>
+          <w:bCs/>
+          <w:color w:val="000000" w:themeColor="text1"/>
+        </w:rPr>
+        <w:t>s</w:t>
+      </w:r>
+      <w:r>
+        <w:rPr>
+          <w:rFonts w:ascii="Arial" w:hAnsi="Arial" w:cs="Arial"/>
+          <w:b/>
+          <w:bCs/>
+          <w:color w:val="000000" w:themeColor="text1"/>
+        </w:rPr>
+        <w:t xml:space="preserve"> </w:t>
+      </w:r>
+    </w:p>
+    <w:p>
+      <w:pPr>
+        <w:spacing w:line="360" w:lineRule="auto"/>
+        <w:rPr>
+          <w:rFonts w:ascii="Arial" w:hAnsi="Arial" w:cs="Arial"/>
+          <w:color w:val="000000" w:themeColor="text1"/>
+          <w:sz w:val="22"/>
+          <w:szCs w:val="22"/>
+        </w:rPr>
+      </w:pPr>
+      <w:r>
+        <w:rPr>
+          <w:rFonts w:ascii="Arial" w:hAnsi="Arial" w:cs="Arial"/>
+          <w:color w:val="000000" w:themeColor="text1"/>
+          <w:sz w:val="22"/>
+          <w:szCs w:val="22"/>
+        </w:rPr>
         <w:t>W</w:t>
       </w:r>
       <w:r>
@@ -27396,6 +27676,7 @@
           <w:sz w:val="22"/>
           <w:szCs w:val="22"/>
         </w:rPr>
+        <w:lastRenderedPageBreak/>
         <w:t xml:space="preserve">7.0 </w:t>
       </w:r>
       <w:r>
@@ -27885,16 +28166,7 @@
           <w:noProof/>
           <w:sz w:val="22"/>
         </w:rPr>
-        <w:t xml:space="preserve"> (2018). doi: 10.1136/bjsports-</w:t>
-      </w:r>
-      <w:r>
-        <w:rPr>
-          <w:rFonts w:ascii="Arial" w:hAnsi="Arial" w:cs="Arial"/>
-          <w:noProof/>
-          <w:sz w:val="22"/>
-        </w:rPr>
-        <w:lastRenderedPageBreak/>
-        <w:t>2017-098970.</w:t>
+        <w:t xml:space="preserve"> (2018). doi: 10.1136/bjsports-2017-098970.</w:t>
       </w:r>
     </w:p>
     <w:p>
@@ -29407,7 +29679,18 @@
           <w:noProof/>
           <w:sz w:val="22"/>
         </w:rPr>
-        <w:t>Curr Opin Clin Nutr Metab Care</w:t>
+        <w:t xml:space="preserve">Curr Opin </w:t>
+      </w:r>
+      <w:r>
+        <w:rPr>
+          <w:rFonts w:ascii="Arial" w:hAnsi="Arial" w:cs="Arial"/>
+          <w:i/>
+          <w:iCs/>
+          <w:noProof/>
+          <w:sz w:val="22"/>
+        </w:rPr>
+        <w:lastRenderedPageBreak/>
+        <w:t>Clin Nutr Metab Care</w:t>
       </w:r>
       <w:r>
         <w:rPr>
@@ -29976,16 +30259,7 @@
           <w:noProof/>
           <w:sz w:val="22"/>
         </w:rPr>
-        <w:t xml:space="preserve">. Sarcolipin trumps β-adrenergic receptor signaling as the favored </w:t>
-      </w:r>
-      <w:r>
-        <w:rPr>
-          <w:rFonts w:ascii="Arial" w:hAnsi="Arial" w:cs="Arial"/>
-          <w:noProof/>
-          <w:sz w:val="22"/>
-        </w:rPr>
-        <w:lastRenderedPageBreak/>
-        <w:t xml:space="preserve">mechanism for muscle-based diet-induced thermogenesis. </w:t>
+        <w:t xml:space="preserve">. Sarcolipin trumps β-adrenergic receptor signaling as the favored mechanism for muscle-based diet-induced thermogenesis. </w:t>
       </w:r>
       <w:r>
         <w:rPr>
@@ -31647,6 +31921,7 @@
           <w:noProof/>
           <w:sz w:val="22"/>
         </w:rPr>
+        <w:lastRenderedPageBreak/>
         <w:t>Yu Y</w:t>
       </w:r>
       <w:r>
@@ -32198,16 +32473,7 @@
           <w:noProof/>
           <w:sz w:val="22"/>
         </w:rPr>
-        <w:t xml:space="preserve">. The mammalian target of rapamycin regulates C2C12 myogenesis via a </w:t>
-      </w:r>
-      <w:r>
-        <w:rPr>
-          <w:rFonts w:ascii="Arial" w:hAnsi="Arial" w:cs="Arial"/>
-          <w:noProof/>
-          <w:sz w:val="22"/>
-        </w:rPr>
-        <w:lastRenderedPageBreak/>
-        <w:t xml:space="preserve">kinase-independent mechanism. </w:t>
+        <w:t xml:space="preserve">. The mammalian target of rapamycin regulates C2C12 myogenesis via a kinase-independent mechanism. </w:t>
       </w:r>
       <w:r>
         <w:rPr>
@@ -33612,7 +33878,18 @@
           <w:noProof/>
           <w:sz w:val="22"/>
         </w:rPr>
-        <w:t>Am J Physiol</w:t>
+        <w:t xml:space="preserve">Am J </w:t>
+      </w:r>
+      <w:r>
+        <w:rPr>
+          <w:rFonts w:ascii="Arial" w:hAnsi="Arial" w:cs="Arial"/>
+          <w:i/>
+          <w:iCs/>
+          <w:noProof/>
+          <w:sz w:val="22"/>
+        </w:rPr>
+        <w:lastRenderedPageBreak/>
+        <w:t>Physiol</w:t>
       </w:r>
       <w:r>
         <w:rPr>
@@ -34276,7 +34553,6 @@
           <w:noProof/>
           <w:sz w:val="22"/>
         </w:rPr>
-        <w:lastRenderedPageBreak/>
         <w:t xml:space="preserve">39. </w:t>
       </w:r>
       <w:r>
@@ -35857,6 +36133,7 @@
           <w:noProof/>
           <w:sz w:val="22"/>
         </w:rPr>
+        <w:lastRenderedPageBreak/>
         <w:t xml:space="preserve">47. </w:t>
       </w:r>
       <w:r>
@@ -36287,7 +36564,6 @@
           <w:noProof/>
           <w:sz w:val="22"/>
         </w:rPr>
-        <w:lastRenderedPageBreak/>
         <w:t xml:space="preserve">51. </w:t>
       </w:r>
       <w:r>
@@ -38056,7 +38332,16 @@
           <w:noProof/>
           <w:sz w:val="22"/>
         </w:rPr>
-        <w:t xml:space="preserve">. NIH experiment in centralized mouse phenotyping: the Vanderbilt experience and recommendations for evaluating glucose homeostasis in the mouse. </w:t>
+        <w:t xml:space="preserve">. NIH experiment in centralized </w:t>
+      </w:r>
+      <w:r>
+        <w:rPr>
+          <w:rFonts w:ascii="Arial" w:hAnsi="Arial" w:cs="Arial"/>
+          <w:noProof/>
+          <w:sz w:val="22"/>
+        </w:rPr>
+        <w:lastRenderedPageBreak/>
+        <w:t xml:space="preserve">mouse phenotyping: the Vanderbilt experience and recommendations for evaluating glucose homeostasis in the mouse. </w:t>
       </w:r>
       <w:r>
         <w:rPr>
@@ -38635,16 +38920,7 @@
           <w:noProof/>
           <w:sz w:val="22"/>
         </w:rPr>
-        <w:t xml:space="preserve">. Loss of the </w:t>
-      </w:r>
-      <w:r>
-        <w:rPr>
-          <w:rFonts w:ascii="Arial" w:hAnsi="Arial" w:cs="Arial"/>
-          <w:noProof/>
-          <w:sz w:val="22"/>
-        </w:rPr>
-        <w:lastRenderedPageBreak/>
-        <w:t xml:space="preserve">Tuberous Sclerosis Complex Tumor Suppressors Triggers the Unfolded Protein Response to Regulate Insulin Signaling and Apoptosis. </w:t>
+        <w:t xml:space="preserve">. Loss of the Tuberous Sclerosis Complex Tumor Suppressors Triggers the Unfolded Protein Response to Regulate Insulin Signaling and Apoptosis. </w:t>
       </w:r>
       <w:r>
         <w:rPr>
@@ -40283,7 +40559,16 @@
           <w:noProof/>
           <w:sz w:val="22"/>
         </w:rPr>
-        <w:t xml:space="preserve">. Rapamycin does not prevent increases in myofibrillar or mitochondrial protein synthesis following endurance exercise. </w:t>
+        <w:t xml:space="preserve">. Rapamycin does not prevent increases in myofibrillar or mitochondrial </w:t>
+      </w:r>
+      <w:r>
+        <w:rPr>
+          <w:rFonts w:ascii="Arial" w:hAnsi="Arial" w:cs="Arial"/>
+          <w:noProof/>
+          <w:sz w:val="22"/>
+        </w:rPr>
+        <w:lastRenderedPageBreak/>
+        <w:t xml:space="preserve">protein synthesis following endurance exercise. </w:t>
       </w:r>
       <w:r>
         <w:rPr>
@@ -40759,18 +41044,7 @@
           <w:noProof/>
           <w:sz w:val="22"/>
         </w:rPr>
-        <w:t xml:space="preserve">J Am </w:t>
-      </w:r>
-      <w:r>
-        <w:rPr>
-          <w:rFonts w:ascii="Arial" w:hAnsi="Arial" w:cs="Arial"/>
-          <w:i/>
-          <w:iCs/>
-          <w:noProof/>
-          <w:sz w:val="22"/>
-        </w:rPr>
-        <w:lastRenderedPageBreak/>
-        <w:t>Geriatr Soc</w:t>
+        <w:t>J Am Geriatr Soc</w:t>
       </w:r>
       <w:r>
         <w:rPr>
@@ -42044,6 +42318,7 @@
           <w:noProof/>
           <w:sz w:val="22"/>
         </w:rPr>
+        <w:lastRenderedPageBreak/>
         <w:t xml:space="preserve">81. </w:t>
       </w:r>
       <w:r>
@@ -42528,16 +42803,7 @@
           <w:noProof/>
           <w:sz w:val="22"/>
         </w:rPr>
-        <w:t xml:space="preserve">. Exposure to environmentally persistent free radicals during gestation lowers energy expenditure and impairs skeletal muscle mitochondrial </w:t>
-      </w:r>
-      <w:r>
-        <w:rPr>
-          <w:rFonts w:ascii="Arial" w:hAnsi="Arial" w:cs="Arial"/>
-          <w:noProof/>
-          <w:sz w:val="22"/>
-        </w:rPr>
-        <w:lastRenderedPageBreak/>
-        <w:t xml:space="preserve">function in adult mice. </w:t>
+        <w:t xml:space="preserve">. Exposure to environmentally persistent free radicals during gestation lowers energy expenditure and impairs skeletal muscle mitochondrial function in adult mice. </w:t>
       </w:r>
       <w:r>
         <w:rPr>
@@ -44145,7 +44411,18 @@
           <w:noProof/>
           <w:sz w:val="22"/>
         </w:rPr>
-        <w:t>Proc Natl Acad Sci U S A</w:t>
+        <w:t xml:space="preserve">Proc </w:t>
+      </w:r>
+      <w:r>
+        <w:rPr>
+          <w:rFonts w:ascii="Arial" w:hAnsi="Arial" w:cs="Arial"/>
+          <w:i/>
+          <w:iCs/>
+          <w:noProof/>
+          <w:sz w:val="22"/>
+        </w:rPr>
+        <w:lastRenderedPageBreak/>
+        <w:t>Natl Acad Sci U S A</w:t>
       </w:r>
       <w:r>
         <w:rPr>
@@ -44701,7 +44978,6 @@
           <w:noProof/>
           <w:sz w:val="22"/>
         </w:rPr>
-        <w:lastRenderedPageBreak/>
         <w:t xml:space="preserve">95. </w:t>
       </w:r>
       <w:r>
@@ -50070,7 +50346,7 @@
 </file>
 
 <file path=customXml/itemProps1.xml><?xml version="1.0" encoding="utf-8"?>
-<ds:datastoreItem xmlns:ds="http://schemas.openxmlformats.org/officeDocument/2006/customXml" ds:itemID="{68F48C8A-465A-FD44-B23C-2A3BF8BC44BA}">
+<ds:datastoreItem xmlns:ds="http://schemas.openxmlformats.org/officeDocument/2006/customXml" ds:itemID="{1A469FF6-5EB6-4348-A474-0952C0DFDD79}">
   <ds:schemaRefs>
     <ds:schemaRef ds:uri="http://schemas.openxmlformats.org/officeDocument/2006/bibliography"/>
   </ds:schemaRefs>

</xml_diff>

<commit_message>
Added results for ATF4 over-expression studies
</commit_message>
<xml_diff>
--- a/Manuscripts/Muscle Tsc1 Knockout Paper/Manuscript.docx
+++ b/Manuscripts/Muscle Tsc1 Knockout Paper/Manuscript.docx
@@ -4940,6 +4940,13 @@
     </w:p>
     <w:p/>
     <w:p>
+      <w:pPr>
+        <w:rPr>
+          <w:rFonts w:ascii="Times New Roman" w:eastAsia="Times New Roman" w:hAnsi="Times New Roman" w:cs="Times New Roman"/>
+          <w:color w:val="000000" w:themeColor="text1"/>
+          <w:sz w:val="24"/>
+        </w:rPr>
+      </w:pPr>
       <w:r>
         <w:rPr>
           <w:b/>
@@ -4984,10 +4991,69 @@
         <w:t xml:space="preserve">significant upregulation of </w:t>
       </w:r>
       <w:r>
-        <w:t xml:space="preserve">transcripts encoding for GADD45, DDIT3, CDKN1A, GRB10, GDF15, and several </w:t>
+        <w:t xml:space="preserve">transcripts encoding for GADD45, </w:t>
+      </w:r>
+      <w:r>
+        <w:t>CHOP (</w:t>
+      </w:r>
+      <w:r>
+        <w:rPr>
+          <w:i/>
+        </w:rPr>
+        <w:t>D</w:t>
+      </w:r>
+      <w:r>
+        <w:rPr>
+          <w:i/>
+        </w:rPr>
+        <w:t>dit3</w:t>
+      </w:r>
+      <w:r>
+        <w:t>)</w:t>
+      </w:r>
+      <w:r>
+        <w:t xml:space="preserve">, </w:t>
       </w:r>
       <w:proofErr w:type="spellStart"/>
       <w:r>
+        <w:t>BiP</w:t>
+      </w:r>
+      <w:proofErr w:type="spellEnd"/>
+      <w:r>
+        <w:t xml:space="preserve"> (</w:t>
+      </w:r>
+      <w:r>
+        <w:rPr>
+          <w:i/>
+        </w:rPr>
+        <w:t>Hspa5</w:t>
+      </w:r>
+      <w:r>
+        <w:t xml:space="preserve">), </w:t>
+      </w:r>
+      <w:r>
+        <w:t>P21 (</w:t>
+      </w:r>
+      <w:r>
+        <w:rPr>
+          <w:i/>
+        </w:rPr>
+        <w:t>Cdkn1a</w:t>
+      </w:r>
+      <w:r>
+        <w:t>)</w:t>
+      </w:r>
+      <w:r>
+        <w:t xml:space="preserve">, GRB10, GDF15, </w:t>
+      </w:r>
+      <w:r>
+        <w:t xml:space="preserve">the large neutral amino acid transporter SLC7A5, </w:t>
+      </w:r>
+      <w:r>
+        <w:t xml:space="preserve">and several </w:t>
+      </w:r>
+      <w:proofErr w:type="spellStart"/>
+      <w:r>
         <w:t>tRNA</w:t>
       </w:r>
       <w:proofErr w:type="spellEnd"/>
@@ -5034,11 +5100,101 @@
       <w:r>
         <w:t>See Figure 5A</w:t>
       </w:r>
-      <w:bookmarkStart w:id="0" w:name="_GoBack"/>
-      <w:bookmarkEnd w:id="0"/>
       <w:r>
         <w:t>).</w:t>
       </w:r>
+      <w:r>
+        <w:t xml:space="preserve">  To test this more rigorously we compared the transcriptional profiles of our </w:t>
+      </w:r>
+      <w:r>
+        <w:rPr>
+          <w:i/>
+        </w:rPr>
+        <w:t>Tsc1</w:t>
+      </w:r>
+      <w:r>
+        <w:t xml:space="preserve"> knockout muscles to previously published transcriptomes of ATF4 overexpression muscles.  Using a gene set enrichment </w:t>
+      </w:r>
+      <w:r>
+        <w:t>approach,</w:t>
+      </w:r>
+      <w:r>
+        <w:t xml:space="preserve"> we compared genes that were significantly upregulated in ATF4 overexpression muscles and compared these to the expression of the same transcripts in </w:t>
+      </w:r>
+      <w:r>
+        <w:rPr>
+          <w:i/>
+        </w:rPr>
+        <w:t xml:space="preserve">Tsc1 </w:t>
+      </w:r>
+      <w:r>
+        <w:t>knockout.  As show in in Figure 5B,</w:t>
+      </w:r>
+      <w:r>
+        <w:t xml:space="preserve"> </w:t>
+      </w:r>
+      <w:r>
+        <w:t xml:space="preserve">there is significant enrichment of ATF4 dependent targets in </w:t>
+      </w:r>
+      <w:r>
+        <w:rPr>
+          <w:i/>
+        </w:rPr>
+        <w:t>Tsc1</w:t>
+      </w:r>
+      <w:r>
+        <w:t xml:space="preserve"> knockout transcriptomes </w:t>
+      </w:r>
+      <w:r>
+        <w:t xml:space="preserve">(normalized enrichment </w:t>
+      </w:r>
+      <w:proofErr w:type="gramStart"/>
+      <w:r>
+        <w:t>score</w:t>
+      </w:r>
+      <w:proofErr w:type="gramEnd"/>
+      <w:r>
+        <w:t xml:space="preserve"> 2.05, p=2.6 x 10</w:t>
+      </w:r>
+      <w:r>
+        <w:rPr>
+          <w:vertAlign w:val="superscript"/>
+        </w:rPr>
+        <w:t>-7</w:t>
+      </w:r>
+      <w:r>
+        <w:t xml:space="preserve">).  This includes the upregulation of transcripts encoding Sarcolipin, </w:t>
+      </w:r>
+      <w:r>
+        <w:rPr>
+          <w:rFonts w:ascii="Helvetica Neue" w:eastAsia="Times New Roman" w:hAnsi="Helvetica Neue" w:cs="Times New Roman"/>
+          <w:color w:val="000000" w:themeColor="text1"/>
+          <w:sz w:val="21"/>
+          <w:szCs w:val="21"/>
+          <w:shd w:val="clear" w:color="auto" w:fill="FFFFFF"/>
+        </w:rPr>
+        <w:t xml:space="preserve">SLC7A5, and GDF15, suggesting that these </w:t>
+      </w:r>
+      <w:r>
+        <w:rPr>
+          <w:rFonts w:ascii="Helvetica Neue" w:eastAsia="Times New Roman" w:hAnsi="Helvetica Neue" w:cs="Times New Roman"/>
+          <w:color w:val="000000" w:themeColor="text1"/>
+          <w:sz w:val="21"/>
+          <w:szCs w:val="21"/>
+          <w:shd w:val="clear" w:color="auto" w:fill="FFFFFF"/>
+        </w:rPr>
+        <w:t>genes</w:t>
+      </w:r>
+      <w:r>
+        <w:rPr>
+          <w:rFonts w:ascii="Helvetica Neue" w:eastAsia="Times New Roman" w:hAnsi="Helvetica Neue" w:cs="Times New Roman"/>
+          <w:color w:val="000000" w:themeColor="text1"/>
+          <w:sz w:val="21"/>
+          <w:szCs w:val="21"/>
+          <w:shd w:val="clear" w:color="auto" w:fill="FFFFFF"/>
+        </w:rPr>
+        <w:t xml:space="preserve"> may be upregulated in a mTORC1/ATF4 dependent manner.</w:t>
+      </w:r>
     </w:p>
     <w:p/>
     <w:p>
@@ -5212,7 +5368,11 @@
         <w:t xml:space="preserve"> were unable to identify a </w:t>
       </w:r>
       <w:r>
-        <w:t>consistent cause of death</w:t>
+        <w:t xml:space="preserve">consistent cause of </w:t>
+      </w:r>
+      <w:r>
+        <w:lastRenderedPageBreak/>
+        <w:t>death</w:t>
       </w:r>
       <w:r>
         <w:t xml:space="preserve"> in these mice</w:t>
@@ -5275,7 +5435,6 @@
     </w:p>
     <w:p>
       <w:r>
-        <w:lastRenderedPageBreak/>
         <w:t xml:space="preserve">Skeletal muscle is an important determinant of tissue insulin responsiveness, energy balance and healthy aging. Humans with high baseline grip strength have decreased risk of all-cause mortality </w:t>
       </w:r>
       <w:r>
@@ -5525,7 +5684,7 @@
     <w:p/>
     <w:p/>
     <w:p>
-      <w:commentRangeStart w:id="1"/>
+      <w:commentRangeStart w:id="0"/>
       <w:r>
         <w:t>Our understanding of how</w:t>
       </w:r>
@@ -5886,13 +6045,13 @@
       <w:r>
         <w:t xml:space="preserve">skeletal muscle. </w:t>
       </w:r>
-      <w:commentRangeEnd w:id="1"/>
+      <w:commentRangeEnd w:id="0"/>
       <w:r>
         <w:rPr>
           <w:rStyle w:val="CommentReference"/>
           <w:rFonts w:asciiTheme="minorHAnsi" w:hAnsiTheme="minorHAnsi" w:cstheme="minorBidi"/>
         </w:rPr>
-        <w:commentReference w:id="1"/>
+        <w:commentReference w:id="0"/>
       </w:r>
     </w:p>
     <w:p/>
@@ -6067,6 +6226,7 @@
         <w:t xml:space="preserve"> back into the sarcoplasm, thereby </w:t>
       </w:r>
       <w:r>
+        <w:lastRenderedPageBreak/>
         <w:t>‘decoupling’ Ca</w:t>
       </w:r>
       <w:r>
@@ -6400,82 +6560,1007 @@
         <w:t xml:space="preserve"> increase </w:t>
       </w:r>
       <w:r>
+        <w:t xml:space="preserve">organismal </w:t>
+      </w:r>
+      <w:r>
+        <w:t>energy expenditure</w:t>
+      </w:r>
+      <w:r>
+        <w:t>,</w:t>
+      </w:r>
+      <w:r>
+        <w:t xml:space="preserve"> </w:t>
+      </w:r>
+      <w:r>
+        <w:t xml:space="preserve">thereby </w:t>
+      </w:r>
+      <w:r>
+        <w:t xml:space="preserve">resulting in </w:t>
+      </w:r>
+      <w:r>
+        <w:t>lower</w:t>
+      </w:r>
+      <w:r>
+        <w:t xml:space="preserve"> </w:t>
+      </w:r>
+      <w:r>
+        <w:t>adiposity</w:t>
+      </w:r>
+      <w:r>
+        <w:t xml:space="preserve"> </w:t>
+      </w:r>
+      <w:r>
+        <w:t>gains</w:t>
+      </w:r>
+      <w:r>
+        <w:t xml:space="preserve">. </w:t>
+      </w:r>
+      <w:r>
+        <w:t>Indeed, t</w:t>
+      </w:r>
+      <w:r>
+        <w:t xml:space="preserve">his </w:t>
+      </w:r>
+      <w:r>
+        <w:t xml:space="preserve">hypothesis </w:t>
+      </w:r>
+      <w:r>
+        <w:t xml:space="preserve">is </w:t>
+      </w:r>
+      <w:r>
+        <w:t xml:space="preserve">consistent with </w:t>
+      </w:r>
+      <w:r>
+        <w:t>reports</w:t>
+      </w:r>
+      <w:r>
+        <w:t xml:space="preserve"> that obesity is </w:t>
+      </w:r>
+      <w:r>
+        <w:t xml:space="preserve">exacerbated when </w:t>
+      </w:r>
+      <w:proofErr w:type="spellStart"/>
+      <w:r>
+        <w:rPr>
+          <w:i/>
+        </w:rPr>
+        <w:t>Sln</w:t>
+      </w:r>
+      <w:proofErr w:type="spellEnd"/>
+      <w:r>
+        <w:t xml:space="preserve"> is ablated </w:t>
+      </w:r>
+      <w:r>
+        <w:fldChar w:fldCharType="begin" w:fldLock="1"/>
+      </w:r>
+      <w:r>
+        <w:instrText>ADDIN CSL_CITATION {"citationItems":[{"id":"ITEM-1","itemData":{"DOI":"10.1038/nm.2897","ISSN":"1546-170X","PMID":"22961106","abstract":"The role of skeletal muscle in nonshivering thermogenesis (NST) is not well understood. Here we show that sarcolipin (Sln), a newly identified regulator of the sarco/endoplasmic reticulum Ca(2+)-ATPase (Serca) pump, is necessary for muscle-based thermogenesis. When challenged to acute cold (4 °C), Sln(-/-) mice were not able to maintain their core body temperature (37 °C) and developed hypothermia. Surgical ablation of brown adipose tissue and functional knockdown of Ucp1 allowed us to highlight the role of muscle in NST. Overexpression of Sln in the Sln-null background fully restored muscle-based thermogenesis, suggesting that Sln is the basis for Serca-mediated heat production. We show that ryanodine receptor 1 (Ryr1)-mediated Ca(2+) leak is an important mechanism for Serca-activated heat generation. Here we present data to suggest that Sln can continue to interact with Serca in the presence of Ca(2+), which can promote uncoupling of the Serca pump and cause futile cycling. We further show that loss of Sln predisposes mice to diet-induced obesity, which suggests that Sln-mediated NST is recruited during metabolic overload. These data collectively suggest that SLN is an important mediator of muscle thermogenesis and whole-body energy metabolism.","author":[{"dropping-particle":"","family":"Bal","given":"Naresh Chandra","non-dropping-particle":"","parse-names":false,"suffix":""},{"dropping-particle":"","family":"Maurya","given":"Santosh K","non-dropping-particle":"","parse-names":false,"suffix":""},{"dropping-particle":"","family":"Sopariwala","given":"Danesh H","non-dropping-particle":"","parse-names":false,"suffix":""},{"dropping-particle":"","family":"Sahoo","given":"Sanjaya Kumar","non-dropping-particle":"","parse-names":false,"suffix":""},{"dropping-particle":"","family":"Gupta","given":"Subash C.","non-dropping-particle":"","parse-names":false,"suffix":""},{"dropping-particle":"","family":"Shaikh","given":"Sana A","non-dropping-particle":"","parse-names":false,"suffix":""},{"dropping-particle":"","family":"Pant","given":"Meghna","non-dropping-particle":"","parse-names":false,"suffix":""},{"dropping-particle":"","family":"Rowland","given":"Leslie A","non-dropping-particle":"","parse-names":false,"suffix":""},{"dropping-particle":"","family":"Goonasekera","given":"Sanjeewa A","non-dropping-particle":"","parse-names":false,"suffix":""},{"dropping-particle":"","family":"Molkentin","given":"Jeffery D","non-dropping-particle":"","parse-names":false,"suffix":""},{"dropping-particle":"","family":"Periasamy","given":"Muthu","non-dropping-particle":"","parse-names":false,"suffix":""}],"container-title":"Nature medicine","id":"ITEM-1","issue":"10","issued":{"date-parts":[["2012","9","9"]]},"page":"1575-9","publisher":"Nature Publishing Group","title":"Sarcolipin is a newly identified regulator of muscle-based thermogenesis in mammals.","type":"article-journal","volume":"18"},"uris":["http://www.mendeley.com/documents/?uuid=f36c1370-eb1f-4fdf-8bd8-856c4867e261"]},{"id":"ITEM-2","itemData":{"DOI":"10.1096/fj.13-230631","ISBN":"1530-6860 (Electronic)\\r0892-6638 (Linking)","ISSN":"15306860","PMID":"23752204","abstract":"Sarcolipin (SLN) regulates muscle-based nonshivering thermogenesis and is up-regulated with high-fat feeding (HFF). To investigate whether other muscle-based thermogenic systems compensate for a lack of Sln and to firmly establish SLN as a mediator of diet-induced thermogenesis (DIT), we measured muscle and whole-body energy expenditure in chow- and high-fat-fed Sln(-/-) and wild-type (WT) mice. Following HFF, resting muscle metabolic rate (Vo2, μl/g/s) was increased similarly in WT (0.28±0.02 vs. 0.31±0.03) and Sln(-/-) (0.23±0.03 vs. 0.35±0.02) mice due to increased sympathetic nervous system activation in Sln(-/-) mice; however, whole-body metabolic rate (Vo2, ml/kg/h) was lower in Sln(-/-) compared with WT mice following HFF but only during periods when the mice were active in their cages (WT, 2894±87 vs. Sln(-/-), 2708±61). Treatment with the β-adrenergic receptor (β-AR) antagonist propranolol during HFF completely prevented muscle-based DIT in Sln(-/-) mice; however, it had no effect in WT mice, resulting in greater differences in whole-body metabolic rate and diet-induced weight gain. Our results suggest that β-AR signaling partially compensates for a lack of SLN to activate muscle-based DIT, but SLN is the primary and more effective mediator.-Bombardier, E., Smith, I. C., Gamu, D., Fajardo, V. A., Vigna, C., Sayer, R. A., Gupta, S. C., Bal, N. C., Periasamy, M., Tupling, A. R. Sarcolipin trumps β-adrenergic receptor signaling as the favored mechanism for muscle-based diet-induced thermogenesis.","author":[{"dropping-particle":"","family":"Bombardier","given":"Eric","non-dropping-particle":"","parse-names":false,"suffix":""},{"dropping-particle":"","family":"Smith","given":"Ian C.","non-dropping-particle":"","parse-names":false,"suffix":""},{"dropping-particle":"","family":"Gamu","given":"Daniel","non-dropping-particle":"","parse-names":false,"suffix":""},{"dropping-particle":"","family":"Fajardo","given":"Val A.","non-dropping-particle":"","parse-names":false,"suffix":""},{"dropping-particle":"","family":"Vigna","given":"Chris","non-dropping-particle":"","parse-names":false,"suffix":""},{"dropping-particle":"","family":"Sayer","given":"Ryan A.","non-dropping-particle":"","parse-names":false,"suffix":""},{"dropping-particle":"","family":"Gupta","given":"Subash C.","non-dropping-particle":"","parse-names":false,"suffix":""},{"dropping-particle":"","family":"Bal","given":"Naresh Chandra","non-dropping-particle":"","parse-names":false,"suffix":""},{"dropping-particle":"","family":"Periasamy","given":"Muthu","non-dropping-particle":"","parse-names":false,"suffix":""},{"dropping-particle":"","family":"Tupling","given":"A. Russell","non-dropping-particle":"","parse-names":false,"suffix":""}],"container-title":"FASEB Journal","id":"ITEM-2","issue":"9","issued":{"date-parts":[["2013"]]},"page":"3871-3878","title":"Sarcolipin trumps β-adrenergic receptor signaling as the favored mechanism for muscle-based diet-induced thermogenesis","type":"article-journal","volume":"27"},"uris":["http://www.mendeley.com/documents/?uuid=8c51dc30-6c2b-4e21-a6f8-8bc62717d7ef"]},{"id":"ITEM-3","itemData":{"DOI":"10.1002/oby.21542","ISSN":"19307381","author":[{"dropping-particle":"","family":"Rowland","given":"Leslie A.","non-dropping-particle":"","parse-names":false,"suffix":""},{"dropping-particle":"","family":"Maurya","given":"Santosh K.","non-dropping-particle":"","parse-names":false,"suffix":""},{"dropping-particle":"","family":"Bal","given":"Naresh Chandra","non-dropping-particle":"","parse-names":false,"suffix":""},{"dropping-particle":"","family":"Kozak","given":"Leslie","non-dropping-particle":"","parse-names":false,"suffix":""},{"dropping-particle":"","family":"Periasamy","given":"Muthu","non-dropping-particle":"","parse-names":false,"suffix":""}],"container-title":"Obesity","id":"ITEM-3","issue":"00","issued":{"date-parts":[["2016"]]},"page":"10-13","title":"Sarcolipin and uncoupling protein 1 play distinct roles in diet-induced thermogenesis and do not compensate for one another","type":"article-journal","volume":"00"},"uris":["http://www.mendeley.com/documents/?uuid=4b569f4b-80ba-4902-b284-74d3d551ce6f"]}],"mendeley":{"formattedCitation":"(64–66)","plainTextFormattedCitation":"(64–66)","previouslyFormattedCitation":"(63–65)"},"properties":{"noteIndex":0},"schema":"https://github.com/citation-style-language/schema/raw/master/csl-citation.json"}</w:instrText>
+      </w:r>
+      <w:r>
+        <w:fldChar w:fldCharType="separate"/>
+      </w:r>
+      <w:r>
+        <w:rPr>
+          <w:noProof/>
+        </w:rPr>
+        <w:t>(64–66)</w:t>
+      </w:r>
+      <w:r>
+        <w:fldChar w:fldCharType="end"/>
+      </w:r>
+      <w:r>
+        <w:t xml:space="preserve"> </w:t>
+      </w:r>
+      <w:r>
+        <w:t xml:space="preserve">or </w:t>
+      </w:r>
+      <w:r>
+        <w:t>prevent</w:t>
+      </w:r>
+      <w:r>
+        <w:t>ed</w:t>
+      </w:r>
+      <w:r>
+        <w:t xml:space="preserve"> when it is </w:t>
+      </w:r>
+      <w:proofErr w:type="spellStart"/>
+      <w:r>
+        <w:rPr>
+          <w:i/>
+        </w:rPr>
+        <w:t>Sln</w:t>
+      </w:r>
+      <w:proofErr w:type="spellEnd"/>
+      <w:r>
+        <w:t xml:space="preserve"> is </w:t>
+      </w:r>
+      <w:r>
+        <w:t xml:space="preserve">overexpressed </w:t>
+      </w:r>
+      <w:r>
+        <w:fldChar w:fldCharType="begin" w:fldLock="1"/>
+      </w:r>
+      <w:r>
+        <w:instrText xml:space="preserve">ADDIN CSL_CITATION {"citationItems":[{"id":"ITEM-1","itemData":{"DOI":"10.1016/j.phrs.2015.10.020","ISSN":"1096-1186","PMID":"26521759","abstract":"Obesity is increasing at an alarming rate, both in adults and adolescents, across the globe due to increased consumption of caloric rich diet. Obesity and its associated complications appear to be major contributing factors not only to diabetes/heart disease but also to cancer, and neurological diseases causing a huge burden on the health care system. To date, there are no effective treatments to reduce weight gain, other than caloric restriction and exercise which are often difficult to enforce. There are very few drugs available for treating obesity and those that are available only reduce obesity by </w:instrText>
+      </w:r>
+      <w:r>
+        <w:rPr>
+          <w:rFonts w:ascii="Cambria Math" w:hAnsi="Cambria Math" w:cs="Cambria Math"/>
+        </w:rPr>
+        <w:instrText>∼</w:instrText>
+      </w:r>
+      <w:r>
+        <w:instrText>10%. Identifying mechanisms to increase energy expenditure, on top of the increase elicited by exercise, would be more beneficial to control weight gain. The purpose of this review is to highlight the role of sarcolipin (SLN), a regulator of SERCA pump, in muscle thermogenesis and metabolism. We will further discuss if enhancing SLN activity could be an effective mechanism to increase energy expenditure and control weight gain. We will also discuss the merits of adaptive thermogenesis in muscle and brown fat as potential mechanisms to increase energy expenditure during caloric overload. That said, there is still a great need for further research into the mechanism of diet induced thermogenesis and its relevance to overall metabolism and obesity.","author":[{"dropping-particle":"","family":"Maurya","given":"Santosh Kumar","non-dropping-particle":"","parse-names":false,"suffix":""},{"dropping-particle":"","family":"Periasamy","given":"Muthu","non-dropping-particle":"","parse-names":false,"suffix":""}],"container-title":"Pharmacological research","id":"ITEM-1","issued":{"date-parts":[["2015","12"]]},"page":"270-5","title":"Sarcolipin is a novel regulator of muscle metabolism and obesity.","type":"article-journal","volume":"102"},"uris":["http://www.mendeley.com/documents/?uuid=dbecfda7-956f-4340-8ccc-055b2f9a16c5"]}],"mendeley":{"formattedCitation":"(67)","plainTextFormattedCitation":"(67)","previouslyFormattedCitation":"(66)"},"properties":{"noteIndex":0},"schema":"https://github.com/citation-style-language/schema/raw/master/csl-citation.json"}</w:instrText>
+      </w:r>
+      <w:r>
+        <w:fldChar w:fldCharType="separate"/>
+      </w:r>
+      <w:r>
+        <w:rPr>
+          <w:noProof/>
+        </w:rPr>
+        <w:t>(67)</w:t>
+      </w:r>
+      <w:r>
+        <w:fldChar w:fldCharType="end"/>
+      </w:r>
+      <w:r>
+        <w:t>.</w:t>
+      </w:r>
+      <w:r>
+        <w:t xml:space="preserve">  </w:t>
+      </w:r>
+      <w:r>
+        <w:t>H</w:t>
+      </w:r>
+      <w:r>
+        <w:t xml:space="preserve">uman cross-sectional studies </w:t>
+      </w:r>
+      <w:r>
+        <w:t>demonstrate</w:t>
+      </w:r>
+      <w:r>
+        <w:t xml:space="preserve"> elevated Sarcolipin mRNA and protein alongside more inefficient fuel oxidation in muscle fibers </w:t>
+      </w:r>
+      <w:r>
+        <w:fldChar w:fldCharType="begin" w:fldLock="1"/>
+      </w:r>
+      <w:r>
+        <w:instrText>ADDIN CSL_CITATION {"citationItems":[{"id":"ITEM-1","itemData":{"DOI":"10.1002/oby.21123","ISSN":"1930-739X","PMID":"25970801","abstract":"OBJECTIVE: Sarcolipin (SLN) regulates muscle energy expenditure through its action on sarco/endoplasmic reticulum Ca(2+) -ATPase (SERCA) pump. It is unknown whether SLN-dependent respiration has relevance to human obesity, but whole-transcriptome gene expression profiling revealed that SLN was more highly expressed in myocytes from individuals with severe obesity (OB) than in lean controls (LN). The purpose of this study was to examine SLN-dependent cellular respiratory rates in LN and OB human muscles.\\n\\nMETHODS: Primary myocytes were isolated from muscle biopsy from seven LN and OB Caucasian females. Cellular respiration was assessed with and without lentivirus-mediated SLN knockdown in LN and OB myocytes.\\n\\nRESULTS: SLN mRNA and protein abundance was greater in OB compared to LN cells. Despite elevated SLN levels in wild-type OB cells, respiratory rates among SLN-deficient cells were higher in OB compared to LN. Obesity-induced reduction in efficiency of SLN-dependent respiration was associated with altered sarcoplasmic reticulum phospholipidome.\\n\\nCONCLUSIONS: SLN-dependent respiration is reduced in muscles from humans with severe obesity compared to lean controls. Identification of the molecular mechanism that affects SLN efficiency might lead to interventions that promote an increase in skeletal muscle energy expenditure.","author":[{"dropping-particle":"","family":"Paran","given":"Christopher W","non-dropping-particle":"","parse-names":false,"suffix":""},{"dropping-particle":"","family":"Verkerke","given":"Anthony R P","non-dropping-particle":"","parse-names":false,"suffix":""},{"dropping-particle":"","family":"Heden","given":"Timothy D","non-dropping-particle":"","parse-names":false,"suffix":""},{"dropping-particle":"","family":"Park","given":"Sanghee","non-dropping-particle":"","parse-names":false,"suffix":""},{"dropping-particle":"","family":"Zou","given":"Kai","non-dropping-particle":"","parse-names":false,"suffix":""},{"dropping-particle":"","family":"Lawson","given":"Heather A","non-dropping-particle":"","parse-names":false,"suffix":""},{"dropping-particle":"","family":"Song","given":"Haowei","non-dropping-particle":"","parse-names":false,"suffix":""},{"dropping-particle":"","family":"Turk","given":"John","non-dropping-particle":"","parse-names":false,"suffix":""},{"dropping-particle":"","family":"Houmard","given":"Joseph A","non-dropping-particle":"","parse-names":false,"suffix":""},{"dropping-particle":"","family":"Funai","given":"Katsuhiko","non-dropping-particle":"","parse-names":false,"suffix":""}],"container-title":"Obesity (Silver Spring, Md.)","id":"ITEM-1","issue":"7","issued":{"date-parts":[["2015"]]},"page":"1440-9","title":"Reduced efficiency of sarcolipin-dependent respiration in myocytes from humans with severe obesity.","type":"article-journal","volume":"23"},"uris":["http://www.mendeley.com/documents/?uuid=79702619-1c07-4fc9-b97a-0852f3146159"]}],"mendeley":{"formattedCitation":"(75)","plainTextFormattedCitation":"(75)","previouslyFormattedCitation":"(74)"},"properties":{"noteIndex":0},"schema":"https://github.com/citation-style-language/schema/raw/master/csl-citation.json"}</w:instrText>
+      </w:r>
+      <w:r>
+        <w:fldChar w:fldCharType="separate"/>
+      </w:r>
+      <w:r>
+        <w:rPr>
+          <w:noProof/>
+        </w:rPr>
+        <w:t>(75)</w:t>
+      </w:r>
+      <w:r>
+        <w:fldChar w:fldCharType="end"/>
+      </w:r>
+      <w:r>
+        <w:t>.</w:t>
+      </w:r>
+      <w:r>
+        <w:t xml:space="preserve"> </w:t>
+      </w:r>
+      <w:r>
+        <w:t xml:space="preserve"> </w:t>
+      </w:r>
+      <w:r>
+        <w:t>These data point to an important role for Sarcolipin as a potential mediator of weight-induced adaptive thermogenesis</w:t>
+      </w:r>
+      <w:r>
+        <w:t xml:space="preserve"> </w:t>
+      </w:r>
+      <w:r>
+        <w:t xml:space="preserve">  </w:t>
+      </w:r>
+    </w:p>
+    <w:p/>
+    <w:p>
+      <w:r>
+        <w:t xml:space="preserve">In addition to </w:t>
+      </w:r>
+      <w:r>
+        <w:t xml:space="preserve">the changes </w:t>
+      </w:r>
+      <w:r>
+        <w:t xml:space="preserve">in </w:t>
+      </w:r>
+      <w:r>
+        <w:t>Ca</w:t>
+      </w:r>
+      <w:r>
+        <w:rPr>
+          <w:vertAlign w:val="superscript"/>
+        </w:rPr>
+        <w:t>2+</w:t>
+      </w:r>
+      <w:r>
+        <w:t xml:space="preserve"> </w:t>
+      </w:r>
+      <w:r>
+        <w:t>related transcripts, w</w:t>
+      </w:r>
+      <w:r>
+        <w:t xml:space="preserve">e and others have observed that skeletal muscle-specific activation of mTORC1 via deletion of </w:t>
+      </w:r>
+      <w:r>
+        <w:rPr>
+          <w:i/>
+        </w:rPr>
+        <w:t>Tsc1</w:t>
+      </w:r>
+      <w:r>
+        <w:t xml:space="preserve"> results in an increase in the oxidative profile of the skeletal muscle</w:t>
+      </w:r>
+      <w:r>
+        <w:t xml:space="preserve"> </w:t>
+      </w:r>
+      <w:r>
+        <w:fldChar w:fldCharType="begin" w:fldLock="1"/>
+      </w:r>
+      <w:r>
+        <w:instrText>ADDIN CSL_CITATION {"citationItems":[{"id":"ITEM-1","itemData":{"DOI":"10.1186/2044-5040-3-6","ISSN":"2044-5040","PMID":"23497627","abstract":"BACKGROUND: Skeletal muscle mass is determined by the balance between protein synthesis and degradation. Mammalian target of rapamycin complex 1 (mTORC1) is a master regulator of protein translation and has been implicated in the control of muscle mass. Inactivation of mTORC1 by skeletal muscle-specific deletion of its obligatory component raptor results in smaller muscles and a lethal dystrophy. Moreover, raptor-deficient muscles are less oxidative through changes in the expression PGC-1α, a critical determinant of mitochondrial biogenesis. These results suggest that activation of mTORC1 might be beneficial to skeletal muscle by providing resistance to muscle atrophy and increasing oxidative function. Here, we tested this hypothesis by deletion of the mTORC1 inhibitor tuberous sclerosis complex (TSC) in muscle fibers. METHOD: Skeletal muscles of mice with an acute or a permanent deletion of raptor or TSC1 were examined using histological, biochemical and molecular biological methods. Response of the muscles to changes in mechanical load and nerve input was investigated by ablation of synergistic muscles or by denervation . RESULTS: Genetic deletion or knockdown of raptor, causing inactivation of mTORC1, was sufficient to prevent muscle growth and enhance muscle atrophy. Conversely, short-term activation of mTORC1 by knockdown of TSC induced muscle fiber hypertrophy and atrophy-resistance upon denervation, in both fast tibialis anterior (TA) and slow soleus muscles. Surprisingly, however, sustained activation of mTORC1 by genetic deletion of Tsc1 caused muscle atrophy in all but soleus muscles. In contrast, oxidative capacity was increased in all muscles examined. Consistently, TSC1-deficient soleus muscle was atrophy-resistant whereas TA underwent normal atrophy upon denervation. Moreover, upon overloading, plantaris muscle did not display enhanced hypertrophy compared to controls. Biochemical analysis indicated that the atrophy response of muscles was based on the suppressed phosphorylation of PKB/Akt via feedback inhibition by mTORC1 and subsequent increased expression of the E3 ubiquitin ligases MuRF1 and atrogin-1/MAFbx. In contrast, expression of both E3 ligases was not increased in soleus muscle suggesting the presence of compensatory mechanisms in this muscle. CONCLUSIONS: Our study shows that the mTORC1- and the PKB/Akt-FoxO pathways are tightly interconnected and differentially regulated depending on the muscle type. These results indicate tha…","author":[{"dropping-particle":"","family":"Bentzinger","given":"C. Florian","non-dropping-particle":"","parse-names":false,"suffix":""},{"dropping-particle":"","family":"Lin","given":"Shuo","non-dropping-particle":"","parse-names":false,"suffix":""},{"dropping-particle":"","family":"Romanino","given":"Klaas","non-dropping-particle":"","parse-names":false,"suffix":""},{"dropping-particle":"","family":"Castets","given":"Perrine","non-dropping-particle":"","parse-names":false,"suffix":""},{"dropping-particle":"","family":"Guridi","given":"Maitea","non-dropping-particle":"","parse-names":false,"suffix":""},{"dropping-particle":"","family":"Summermatter","given":"Serge","non-dropping-particle":"","parse-names":false,"suffix":""},{"dropping-particle":"","family":"Handschin","given":"Christoph","non-dropping-particle":"","parse-names":false,"suffix":""},{"dropping-particle":"","family":"Tintignac","given":"Lionel A.","non-dropping-particle":"","parse-names":false,"suffix":""},{"dropping-particle":"","family":"Hall","given":"Michael N.","non-dropping-particle":"","parse-names":false,"suffix":""},{"dropping-particle":"","family":"Rüegg","given":"Markus A.","non-dropping-particle":"","parse-names":false,"suffix":""}],"container-title":"Skeletal muscle","id":"ITEM-1","issue":"1","issued":{"date-parts":[["2013","1"]]},"page":"6","title":"Differential response of skeletal muscles to mTORC1 signaling during atrophy and hypertrophy.","type":"article-journal","volume":"3"},"uris":["http://www.mendeley.com/documents/?uuid=0a749ec3-0f9f-470f-affa-fb5468a48dc2"]}],"mendeley":{"formattedCitation":"(22)","plainTextFormattedCitation":"(22)","previouslyFormattedCitation":"(22)"},"properties":{"noteIndex":0},"schema":"https://github.com/citation-style-language/schema/raw/master/csl-citation.json"}</w:instrText>
+      </w:r>
+      <w:r>
+        <w:fldChar w:fldCharType="separate"/>
+      </w:r>
+      <w:r>
+        <w:rPr>
+          <w:noProof/>
+        </w:rPr>
+        <w:t>(22)</w:t>
+      </w:r>
+      <w:r>
+        <w:fldChar w:fldCharType="end"/>
+      </w:r>
+      <w:r>
+        <w:t xml:space="preserve">.  </w:t>
+      </w:r>
+      <w:r>
+        <w:t xml:space="preserve">Furthermore, </w:t>
+      </w:r>
+      <w:r>
+        <w:t>non-</w:t>
+      </w:r>
+      <w:r>
+        <w:rPr>
+          <w:i/>
+        </w:rPr>
+        <w:t>Tsc1</w:t>
+      </w:r>
+      <w:r>
+        <w:t>-driven</w:t>
+      </w:r>
+      <w:r>
+        <w:t xml:space="preserve"> models of muscle-specific mTORC1 activation</w:t>
+      </w:r>
+      <w:r>
+        <w:t xml:space="preserve">, such as </w:t>
+      </w:r>
+      <w:r>
+        <w:t xml:space="preserve">those involving </w:t>
+      </w:r>
+      <w:r>
+        <w:t>knockout of individual components of</w:t>
+      </w:r>
+      <w:r>
+        <w:t xml:space="preserve"> the GATOR1 complex</w:t>
+      </w:r>
+      <w:r>
+        <w:t>,</w:t>
+      </w:r>
+      <w:r>
+        <w:t xml:space="preserve"> result in </w:t>
+      </w:r>
+      <w:r>
+        <w:t xml:space="preserve">increased expression of mitochondrial </w:t>
+      </w:r>
+      <w:r>
+        <w:t>components</w:t>
+      </w:r>
+      <w:r>
+        <w:t xml:space="preserve">, </w:t>
+      </w:r>
+      <w:r>
+        <w:t xml:space="preserve">particularly </w:t>
+      </w:r>
+      <w:r>
+        <w:t>TCA cycle intermediates</w:t>
+      </w:r>
+      <w:r>
+        <w:t xml:space="preserve"> </w:t>
+      </w:r>
+      <w:r>
+        <w:fldChar w:fldCharType="begin" w:fldLock="1"/>
+      </w:r>
+      <w:r>
+        <w:instrText>ADDIN CSL_CITATION {"citationItems":[{"id":"ITEM-1","itemData":{"DOI":"10.1016/j.celrep.2018.04.058","ISBN":"0000000000000","ISSN":"22111247","PMID":"29768191","abstract":"The conserved GATOR1 complex consisting of NPRL2-NPRL3-DEPDC5 inhibits mammalian target of rapamycin complex 1 (mTORC1) in response to amino acid insufficiency. Here, we show that loss of NPRL2 and GATOR1 function in skeletal muscle causes constitutive activation of mTORC1 signaling in the fed and fasted states. Muscle fibers of NPRL2 knockout animals are significantly larger and show altered fiber-type composition, with more fast-twitch glycolytic and fewer slow-twitch oxidative fibers. NPRL2 muscle knockout mice also have altered running behavior and enhanced glucose tolerance. Furthermore, loss of NPRL2 induces aerobic glycolysis and suppresses glucose entry into the TCA cycle. Such chronic activation of mTORC1 leads to compensatory increases in anaplerotic pathways to replenish TCA intermediates that are consumed for biosynthetic purposes. These phenotypes reveal a fundamental role for the GATOR1 complex in the homeostatic regulation of mitochondrial functions (biosynthesis versus ATP) to mediate carbohydrate utilization in muscle. Dutchak et al. investigate how mTORC1 activation rewires cellular metabolism in skeletal muscle by analyzing the consequences of loss of NPRL2, a component of the GATOR1 complex that is a conserved negative regulator of mTORC1.","author":[{"dropping-particle":"","family":"Dutchak","given":"Paul A.","non-dropping-particle":"","parse-names":false,"suffix":""},{"dropping-particle":"","family":"Estill-Terpack","given":"Sandi J.","non-dropping-particle":"","parse-names":false,"suffix":""},{"dropping-particle":"","family":"Plec","given":"Abigail A.","non-dropping-particle":"","parse-names":false,"suffix":""},{"dropping-particle":"","family":"Zhao","given":"Xiaozheng","non-dropping-particle":"","parse-names":false,"suffix":""},{"dropping-particle":"","family":"Yang","given":"Chendong","non-dropping-particle":"","parse-names":false,"suffix":""},{"dropping-particle":"","family":"Chen","given":"Jun","non-dropping-particle":"","parse-names":false,"suffix":""},{"dropping-particle":"","family":"Ko","given":"Bookyung","non-dropping-particle":"","parse-names":false,"suffix":""},{"dropping-particle":"","family":"Deberardinis","given":"Ralph J.","non-dropping-particle":"","parse-names":false,"suffix":""},{"dropping-particle":"","family":"Yu","given":"Yonghao","non-dropping-particle":"","parse-names":false,"suffix":""},{"dropping-particle":"","family":"Tu","given":"Benjamin P.","non-dropping-particle":"","parse-names":false,"suffix":""}],"container-title":"Cell Reports","id":"ITEM-1","issue":"7","issued":{"date-parts":[["2018"]]},"page":"1907-1914","publisher":"ElsevierCompany.","title":"Loss of a Negative Regulator of mTORC1 Induces Aerobic Glycolysis and Altered Fiber Composition in Skeletal Muscle","type":"article-journal","volume":"23"},"uris":["http://www.mendeley.com/documents/?uuid=54689804-d53f-4b47-b23a-3f4552373c0a"]}],"mendeley":{"formattedCitation":"(76)","plainTextFormattedCitation":"(76)","previouslyFormattedCitation":"(75)"},"properties":{"noteIndex":0},"schema":"https://github.com/citation-style-language/schema/raw/master/csl-citation.json"}</w:instrText>
+      </w:r>
+      <w:r>
+        <w:fldChar w:fldCharType="separate"/>
+      </w:r>
+      <w:r>
+        <w:rPr>
+          <w:noProof/>
+        </w:rPr>
+        <w:t>(76)</w:t>
+      </w:r>
+      <w:r>
+        <w:fldChar w:fldCharType="end"/>
+      </w:r>
+      <w:r>
+        <w:t>,</w:t>
+      </w:r>
+      <w:r>
+        <w:t xml:space="preserve"> </w:t>
+      </w:r>
+      <w:r>
+        <w:t>and increase</w:t>
+      </w:r>
+      <w:r>
+        <w:t>d</w:t>
+      </w:r>
+      <w:r>
+        <w:t xml:space="preserve"> mitochondrial respiration</w:t>
+      </w:r>
+      <w:r>
+        <w:t xml:space="preserve"> </w:t>
+      </w:r>
+      <w:r>
+        <w:fldChar w:fldCharType="begin" w:fldLock="1"/>
+      </w:r>
+      <w:r>
+        <w:instrText>ADDIN CSL_CITATION {"citationItems":[{"id":"ITEM-1","itemData":{"DOI":"10.1074/jbc.RA118.005970","ISSN":"0021-9258","abstract":"mTORC1 regulates protein synthesis, and in turn is regulated by growth factors, energy status, and amino acid availability. In kidney cell (HEK293-T) culture, the GAP activity towards RAG (GATOR1) protein complex suppresses activation of the RAG A/B-RAG C/D heterodimer when amino acids are insufficient. During amino acid sufficiency, the RAG heterodimer recruits mTORC1 to the lysosomal membrane where its interaction with Ras homolog enriched in brain (Rheb) stimulates mTORC1's kinase activity. The DEP-like domain containing 5 (DEPDC5) protein, a GATOR1 subunit, causes familial focal epilepsy when mutated, and global knockout of the Depdc5 gene is embryonic lethal. To study the function of DEPDC5 in skeletal muscle, we generated a muscle-specific inducible Depdc5 knockout mouse, hypothesizing that knocking out Depdc5 in muscle would make mTORC1 constitutively active, causing hypertrophy and improving muscle function. Examining mTORC1 signaling, morphology, mitochondrial respiratory capacity, contractile function, and applied physical function (e.g. rotarod, treadmill, grip test, and wheel running), we observed that mTORC1 activity was significantly higher in knockout (KO) mice, indicated by the increased phosphorylation of mTOR and its downstream effectors (by 118% for p-mTOR/mTOR, 114% for p-S6K1/S6K1, and 35% for p-4E-BP1/4E-BP1). The KO animals also exhibited soleus muscle cell hypertrophy and a 2.5-fold increase in mitochondrial respiratory capacity. However, contrary to our hypothesis, neither physical nor contractile function improved. In conclusion, DEPDC5 depletion in adult skeletal muscle removes GATOR1 inhibition of mTORC1, resulting in muscle hypertrophy and increased mitochondrial respiration, but does not improve overall muscle quality and function.","author":[{"dropping-particle":"","family":"Graber","given":"Ted G.","non-dropping-particle":"","parse-names":false,"suffix":""},{"dropping-particle":"","family":"Fry","given":"Christopher S.","non-dropping-particle":"","parse-names":false,"suffix":""},{"dropping-particle":"","family":"Brightwell","given":"Camille R.","non-dropping-particle":"","parse-names":false,"suffix":""},{"dropping-particle":"","family":"Moro","given":"Tatiana","non-dropping-particle":"","parse-names":false,"suffix":""},{"dropping-particle":"","family":"Maroto","given":"Rosario","non-dropping-particle":"","parse-names":false,"suffix":""},{"dropping-particle":"","family":"Bhattari","given":"Nisha","non-dropping-particle":"","parse-names":false,"suffix":""},{"dropping-particle":"","family":"Porter","given":"Craig","non-dropping-particle":"","parse-names":false,"suffix":""},{"dropping-particle":"","family":"Wakamiya","given":"Maki","non-dropping-particle":"","parse-names":false,"suffix":""},{"dropping-particle":"","family":"Rasmussen","given":"Blake B.","non-dropping-particle":"","parse-names":false,"suffix":""}],"container-title":"Journal of Biological Chemistry","id":"ITEM-1","issued":{"date-parts":[["2019"]]},"page":"4091-4102","title":"Skeletal Muscle Specific Knockout of DEP-like domain-containing 5 Increases mTORC1 Signaling, Muscle Cell Hypertrophy, and Mitochondrial Respiration.","type":"article-journal","volume":"294"},"uris":["http://www.mendeley.com/documents/?uuid=a0617606-bfaf-4161-a786-5c8df69604cb"]}],"mendeley":{"formattedCitation":"(77)","plainTextFormattedCitation":"(77)","previouslyFormattedCitation":"(76)"},"properties":{"noteIndex":0},"schema":"https://github.com/citation-style-language/schema/raw/master/csl-citation.json"}</w:instrText>
+      </w:r>
+      <w:r>
+        <w:fldChar w:fldCharType="separate"/>
+      </w:r>
+      <w:r>
+        <w:rPr>
+          <w:noProof/>
+        </w:rPr>
+        <w:t>(77)</w:t>
+      </w:r>
+      <w:r>
+        <w:fldChar w:fldCharType="end"/>
+      </w:r>
+      <w:r>
+        <w:t xml:space="preserve">.  </w:t>
+      </w:r>
+      <w:r>
+        <w:t xml:space="preserve">Conversely, </w:t>
+      </w:r>
+      <w:r>
+        <w:t xml:space="preserve">abolishing skeletal muscle mTORC1 activity via </w:t>
+      </w:r>
+      <w:r>
+        <w:t>Raptor knockout increases mitochondrial coupling efficiency</w:t>
+      </w:r>
+      <w:r>
+        <w:t xml:space="preserve"> </w:t>
+      </w:r>
+      <w:r>
+        <w:t>but</w:t>
+      </w:r>
+      <w:r>
+        <w:t xml:space="preserve"> lowers</w:t>
+      </w:r>
+      <w:r>
+        <w:t xml:space="preserve"> </w:t>
+      </w:r>
+      <w:r>
+        <w:t xml:space="preserve">mitochondrial </w:t>
+      </w:r>
+      <w:r>
+        <w:t xml:space="preserve">respiration and </w:t>
+      </w:r>
+      <w:r>
+        <w:t xml:space="preserve">reduces </w:t>
+      </w:r>
+      <w:r>
+        <w:t xml:space="preserve">the abundance and activities of </w:t>
+      </w:r>
+      <w:r>
+        <w:t>mitochondrial enzyme</w:t>
+      </w:r>
+      <w:r>
+        <w:t>s</w:t>
+      </w:r>
+      <w:r>
+        <w:t xml:space="preserve"> </w:t>
+      </w:r>
+      <w:r>
+        <w:fldChar w:fldCharType="begin" w:fldLock="1"/>
+      </w:r>
+      <w:r>
+        <w:instrText>ADDIN CSL_CITATION {"citationItems":[{"id":"ITEM-1","itemData":{"DOI":"10.1083/jcb.200903131","ISSN":"1540-8140","PMID":"20008564","abstract":"Mammalian target of rapamycin (mTOR) is a key regulator of cell growth that associates with raptor and rictor to form the mTOR complex 1 (mTORC1) and mTORC2, respectively. Raptor is required for oxidative muscle integrity, whereas rictor is dispensable. In this study, we show that muscle-specific inactivation of mTOR leads to severe myopathy, resulting in premature death. mTOR-deficient muscles display metabolic changes similar to those observed in muscles lacking raptor, including impaired oxidative metabolism, altered mitochondrial regulation, and glycogen accumulation associated with protein kinase B/Akt hyperactivation. In addition, mTOR-deficient muscles exhibit increased basal glucose uptake, whereas whole body glucose homeostasis is essentially maintained. Importantly, loss of mTOR exacerbates the myopathic features in both slow oxidative and fast glycolytic muscles. Moreover, mTOR but not raptor and rictor deficiency leads to reduced muscle dystrophin content. We provide evidence that mTOR controls dystrophin transcription in a cell-autonomous, rapamycin-resistant, and kinase-independent manner. Collectively, our results demonstrate that mTOR acts mainly via mTORC1, whereas regulation of dystrophin is raptor and rictor independent.","author":[{"dropping-particle":"","family":"Risson","given":"Valérie","non-dropping-particle":"","parse-names":false,"suffix":""},{"dropping-particle":"","family":"Mazelin","given":"Laetitia","non-dropping-particle":"","parse-names":false,"suffix":""},{"dropping-particle":"","family":"Roceri","given":"Mila","non-dropping-particle":"","parse-names":false,"suffix":""},{"dropping-particle":"","family":"Sanchez","given":"Hervé","non-dropping-particle":"","parse-names":false,"suffix":""},{"dropping-particle":"","family":"Moncollin","given":"Vincent","non-dropping-particle":"","parse-names":false,"suffix":""},{"dropping-particle":"","family":"Corneloup","given":"Claudine","non-dropping-particle":"","parse-names":false,"suffix":""},{"dropping-particle":"","family":"Richard-Bulteau","given":"Hélène","non-dropping-particle":"","parse-names":false,"suffix":""},{"dropping-particle":"","family":"Vignaud","given":"Alban","non-dropping-particle":"","parse-names":false,"suffix":""},{"dropping-particle":"","family":"Baas","given":"Dominique","non-dropping-particle":"","parse-names":false,"suffix":""},{"dropping-particle":"","family":"Defour","given":"Aurélia","non-dropping-particle":"","parse-names":false,"suffix":""},{"dropping-particle":"","family":"Freyssenet","given":"Damien","non-dropping-particle":"","parse-names":false,"suffix":""},{"dropping-particle":"","family":"Tanti","given":"Jean-François","non-dropping-particle":"","parse-names":false,"suffix":""},{"dropping-particle":"","family":"Le-Marchand-Brustel","given":"Yannick","non-dropping-particle":"","parse-names":false,"suffix":""},{"dropping-particle":"","family":"Ferrier","given":"Bernard","non-dropping-particle":"","parse-names":false,"suffix":""},{"dropping-particle":"","family":"Conjard-Duplany","given":"Agnès","non-dropping-particle":"","parse-names":false,"suffix":""},{"dropping-particle":"","family":"Romanino","given":"Klaas","non-dropping-particle":"","parse-names":false,"suffix":""},{"dropping-particle":"","family":"Bauché","given":"Stéphanie","non-dropping-particle":"","parse-names":false,"suffix":""},{"dropping-particle":"","family":"Hantaï","given":"Daniel","non-dropping-particle":"","parse-names":false,"suffix":""},{"dropping-particle":"","family":"Mueller","given":"Matthias","non-dropping-particle":"","parse-names":false,"suffix":""},{"dropping-particle":"","family":"Kozma","given":"Sara C","non-dropping-particle":"","parse-names":false,"suffix":""},{"dropping-particle":"","family":"Thomas","given":"George","non-dropping-particle":"","parse-names":false,"suffix":""},{"dropping-particle":"","family":"Rüegg","given":"Markus A.","non-dropping-particle":"","parse-names":false,"suffix":""},{"dropping-particle":"","family":"Ferry","given":"Arnaud","non-dropping-particle":"","parse-names":false,"suffix":""},{"dropping-particle":"","family":"Pende","given":"Mario","non-dropping-particle":"","parse-names":false,"suffix":""},{"dropping-particle":"","family":"Bigard","given":"Xavier","non-dropping-particle":"","parse-names":false,"suffix":""},{"dropping-particle":"","family":"Koulmann","given":"Nathalie","non-dropping-particle":"","parse-names":false,"suffix":""},{"dropping-particle":"","family":"Schaeffer","given":"Laurent","non-dropping-particle":"","parse-names":false,"suffix":""},{"dropping-particle":"","family":"Gangloff","given":"Yann-Gaël","non-dropping-particle":"","parse-names":false,"suffix":""}],"container-title":"The Journal of cell biology","id":"ITEM-1","issue":"6","issued":{"date-parts":[["2009","12","14"]]},"page":"859-74","title":"Muscle inactivation of mTOR causes metabolic and dystrophin defects leading to severe myopathy.","type":"article-journal","volume":"187"},"uris":["http://www.mendeley.com/documents/?uuid=05411eed-773d-4e24-9bbd-d25acedebaed"]}],"mendeley":{"formattedCitation":"(78)","plainTextFormattedCitation":"(78)","previouslyFormattedCitation":"(77)"},"properties":{"noteIndex":0},"schema":"https://github.com/citation-style-language/schema/raw/master/csl-citation.json"}</w:instrText>
+      </w:r>
+      <w:r>
+        <w:fldChar w:fldCharType="separate"/>
+      </w:r>
+      <w:r>
+        <w:rPr>
+          <w:noProof/>
+        </w:rPr>
+        <w:t>(78)</w:t>
+      </w:r>
+      <w:r>
+        <w:fldChar w:fldCharType="end"/>
+      </w:r>
+      <w:r>
+        <w:t xml:space="preserve">. </w:t>
+      </w:r>
+      <w:r>
+        <w:t xml:space="preserve">Here, we </w:t>
+      </w:r>
+      <w:r>
+        <w:t xml:space="preserve">show </w:t>
+      </w:r>
+      <w:r>
+        <w:t xml:space="preserve">that muscle </w:t>
+      </w:r>
+      <w:r>
+        <w:rPr>
+          <w:i/>
+          <w:iCs/>
+        </w:rPr>
+        <w:t>Tsc</w:t>
+      </w:r>
+      <w:r>
+        <w:rPr>
+          <w:i/>
+          <w:iCs/>
+        </w:rPr>
+        <w:t>1</w:t>
+      </w:r>
+      <w:r>
+        <w:rPr>
+          <w:i/>
+          <w:iCs/>
+        </w:rPr>
+        <w:t xml:space="preserve"> </w:t>
+      </w:r>
+      <w:r>
+        <w:t>knockout mice have an increased reliance on carbohydrate oxidation (Figure 1G</w:t>
+      </w:r>
+      <w:r>
+        <w:t>)</w:t>
+      </w:r>
+      <w:r>
+        <w:t>.</w:t>
+      </w:r>
+      <w:r>
+        <w:t xml:space="preserve"> </w:t>
+      </w:r>
+      <w:r>
+        <w:t xml:space="preserve">Taken together, these </w:t>
+      </w:r>
+      <w:r>
+        <w:t>observations</w:t>
+      </w:r>
+      <w:r>
+        <w:t xml:space="preserve"> </w:t>
+      </w:r>
+      <w:r>
+        <w:t xml:space="preserve">suggest that mTORC1 influences </w:t>
+      </w:r>
+      <w:r>
+        <w:t xml:space="preserve">metabolism </w:t>
+      </w:r>
+      <w:r>
+        <w:t xml:space="preserve">by </w:t>
+      </w:r>
+      <w:r>
+        <w:t>increasing</w:t>
+      </w:r>
+      <w:r>
+        <w:t xml:space="preserve"> </w:t>
+      </w:r>
+      <w:r>
+        <w:t xml:space="preserve">mitochondrial </w:t>
+      </w:r>
+      <w:r>
+        <w:t xml:space="preserve">enzyme </w:t>
+      </w:r>
+      <w:r>
+        <w:t>content</w:t>
+      </w:r>
+      <w:r>
+        <w:t>,</w:t>
+      </w:r>
+      <w:r>
+        <w:t xml:space="preserve"> </w:t>
+      </w:r>
+      <w:r>
+        <w:t>the coupling of oxidative phosphorylation to ATP production</w:t>
+      </w:r>
+      <w:r>
+        <w:t xml:space="preserve">, </w:t>
+      </w:r>
+      <w:r>
+        <w:t xml:space="preserve">and the dissipation of </w:t>
+      </w:r>
+      <w:r>
+        <w:t>energy</w:t>
+      </w:r>
+      <w:r>
+        <w:t xml:space="preserve"> via uncoupling</w:t>
+      </w:r>
+      <w:r>
+        <w:t xml:space="preserve"> of the sarcoplasmic reticulum</w:t>
+      </w:r>
+      <w:r>
+        <w:t>.</w:t>
+      </w:r>
+      <w:r>
+        <w:t xml:space="preserve"> </w:t>
+      </w:r>
+    </w:p>
+    <w:p/>
+    <w:p>
+      <w:r>
+        <w:t xml:space="preserve">One response to nutrient overload is to promote anabolism, consistent with mTORC1-dependent activation of protein synthesis, lipogenesis, and glycogenesis </w:t>
+      </w:r>
+      <w:r>
+        <w:fldChar w:fldCharType="begin" w:fldLock="1"/>
+      </w:r>
+      <w:r>
+        <w:instrText>ADDIN CSL_CITATION {"citationItems":[{"id":"ITEM-1","itemData":{"DOI":"10.1073/pnas.1000323107","ISSN":"1091-6490","PMID":"20167806","author":[{"dropping-particle":"","family":"Laplante","given":"Mathieu","non-dropping-particle":"","parse-names":false,"suffix":""},{"dropping-particle":"","family":"Sabatini","given":"David M.","non-dropping-particle":"","parse-names":false,"suffix":""}],"container-title":"Proceedings of the National Academy of Sciences of the United States of America","id":"ITEM-1","issue":"8","issued":{"date-parts":[["2010","2"]]},"page":"3281-2","title":"mTORC1 activates SREBP-1c and uncouples lipogenesis from gluconeogenesis.","type":"article-journal","volume":"107"},"uris":["http://www.mendeley.com/documents/?uuid=2e898fef-e65a-4ede-9156-f326ec9ee236"]},{"id":"ITEM-2","itemData":{"DOI":"10.1042/BST20110682","ISBN":"03005127","ISSN":"0300-5127","PMID":"22260684","abstract":"mTORC1 (mammalian target of rapamycin complex 1) is controlled by diverse signals (e.g. hormones, growth factors, nutrients and cellular energy status) and regulates a range of processes including anabolic metabolism, cell growth and cell division. We have studied the impact of inhibiting mTOR on protein synthesis in human cells. Partial inhibition of mTORC1 by rapamycin has only a limited impact on protein synthesis, but inhibiting mTOR kinase activity causes much greater inhibition of protein synthesis. Using a pulsed stable-isotope-labelling technique, we show that the rapamycin and mTOR (mammalian target of rapamycin) kinase inhibitors have differential effects on the synthesis of specific proteins. In particular, the synthesis of proteins encoded by mRNAs that have a 5'-terminal pyrimidine tract is strongly inhibited by mTOR kinase inhibitors. Many of these mRNAs encode ribosomal proteins. mTORC1 also promotes the synthesis of rRNA, although the mechanisms involved remain to be clarified. We found that mTORC1 also regulates the processing of the precursors of rRNA. mTORC1 thus co-ordinates several steps in ribosome biogenesis.","author":[{"dropping-particle":"","family":"Iadevaia","given":"Valentina","non-dropping-particle":"","parse-names":false,"suffix":""},{"dropping-particle":"","family":"Huo","given":"Yilin","non-dropping-particle":"","parse-names":false,"suffix":""},{"dropping-particle":"","family":"Zhang","given":"Ze","non-dropping-particle":"","parse-names":false,"suffix":""},{"dropping-particle":"","family":"Foster","given":"Leonard J.","non-dropping-particle":"","parse-names":false,"suffix":""},{"dropping-particle":"","family":"Proud","given":"Christopher G.","non-dropping-particle":"","parse-names":false,"suffix":""}],"container-title":"Biochemical Society Transactions","id":"ITEM-2","issue":"1","issued":{"date-parts":[["2012"]]},"page":"168-172","title":"Roles of the mammalian target of rapamycin, mTOR, in controlling ribosome biogenesis and protein synthesis: Figure 1","type":"article-journal","volume":"40"},"uris":["http://www.mendeley.com/documents/?uuid=ae1e7da2-7b8d-4a7c-86ff-fce8d56ebabc"]},{"id":"ITEM-3","itemData":{"DOI":"10.2337/db13-1531","ISBN":"1939-327X (Electronic)\\r0012-1797 (Linking)","ISSN":"1939-327X","PMID":"24722244","abstract":"Glycogen and lipids are major storage forms of energy that are tightly regulated by hormones and metabolic signals. We demonstrate that feeding mice a high-fat diet (HFD) increases hepatic glycogen due to increased expression of the glycogenic scaffolding protein PTG/R5. PTG promoter activity was increased and glycogen levels were augmented in mice and cells after activation of the mechanistic target of rapamycin complex 1 (mTORC1) and its downstream target SREBP1. Deletion of the PTG gene in mice prevented HFD-induced hepatic glycogen accumulation. Of note, PTG deletion also blocked hepatic steatosis in HFD-fed mice and reduced the expression of numerous lipogenic genes. Additionally, PTG deletion reduced fasting glucose and insulin levels in obese mice while improving insulin sensitivity, a result of reduced hepatic glucose output. This metabolic crosstalk was due to decreased mTORC1 and SREBP activity in PTG knockout mice or knockdown cells, suggesting a positive feedback loop in which once accumulated, glycogen stimulates the mTORC1/SREBP1 pathway to shift energy storage to lipogenesis. Together, these data reveal a previously unappreciated broad role for glycogen in the control of energy homeostasis.","author":[{"dropping-particle":"","family":"Lu","given":"Binbin","non-dropping-particle":"","parse-names":false,"suffix":""},{"dropping-particle":"","family":"Bridges","given":"Dave","non-dropping-particle":"","parse-names":false,"suffix":""},{"dropping-particle":"","family":"Yang","given":"Yemen","non-dropping-particle":"","parse-names":false,"suffix":""},{"dropping-particle":"","family":"Fisher","given":"Kaleigh","non-dropping-particle":"","parse-names":false,"suffix":""},{"dropping-particle":"","family":"Cheng","given":"Alan","non-dropping-particle":"","parse-names":false,"suffix":""},{"dropping-particle":"","family":"Chang","given":"Louise","non-dropping-particle":"","parse-names":false,"suffix":""},{"dropping-particle":"","family":"Meng","given":"Zhuoxian","non-dropping-particle":"","parse-names":false,"suffix":""},{"dropping-particle":"","family":"Lin","given":"Jiandie D.","non-dropping-particle":"","parse-names":false,"suffix":""},{"dropping-particle":"","family":"Downes","given":"Michael","non-dropping-particle":"","parse-names":false,"suffix":""},{"dropping-particle":"","family":"Yu","given":"Ruth T.","non-dropping-particle":"","parse-names":false,"suffix":""},{"dropping-particle":"","family":"Liddle","given":"Christopher","non-dropping-particle":"","parse-names":false,"suffix":""},{"dropping-particle":"","family":"Evans","given":"Ronald M.","non-dropping-particle":"","parse-names":false,"suffix":""},{"dropping-particle":"","family":"Saltiel","given":"Alan R.","non-dropping-particle":"","parse-names":false,"suffix":""}],"container-title":"Diabetes","id":"ITEM-3","issue":"9","issued":{"date-parts":[["2014","9","10"]]},"page":"2935-48","title":"Metabolic crosstalk: molecular links between glycogen and lipid metabolism in obesity.","type":"article-journal","volume":"63"},"uris":["http://www.mendeley.com/documents/?uuid=763cc112-bc93-48cf-8961-48ee54811acf"]}],"mendeley":{"formattedCitation":"(15, 37, 79)","plainTextFormattedCitation":"(15, 37, 79)","previouslyFormattedCitation":"(15, 37, 78)"},"properties":{"noteIndex":0},"schema":"https://github.com/citation-style-language/schema/raw/master/csl-citation.json"}</w:instrText>
+      </w:r>
+      <w:r>
+        <w:fldChar w:fldCharType="separate"/>
+      </w:r>
+      <w:r>
+        <w:rPr>
+          <w:noProof/>
+        </w:rPr>
+        <w:t>(15, 37, 79)</w:t>
+      </w:r>
+      <w:r>
+        <w:fldChar w:fldCharType="end"/>
+      </w:r>
+      <w:r>
+        <w:t>.  Thus, it is reasonable to propose that nutrient overload may promote ineffective catabolism as a way of reducing systemic nutrient stress.</w:t>
+      </w:r>
+      <w:r>
+        <w:t xml:space="preserve">  Examples of this include mTORC1-dependent activation of amino acid catabolism through glutamate dehydrogenase </w:t>
+      </w:r>
+      <w:r>
+        <w:fldChar w:fldCharType="begin" w:fldLock="1"/>
+      </w:r>
+      <w:r>
+        <w:instrText>ADDIN CSL_CITATION {"citationItems":[{"id":"ITEM-1","itemData":{"DOI":"10.1016/j.cell.2013.04.023","ISSN":"1097-4172","PMID":"23663782","abstract":"Proliferating mammalian cells use glutamine as a source of nitrogen and as a key anaplerotic source to provide metabolites to the tricarboxylic acid cycle (TCA) for biosynthesis. Recently, mammalian target of rapamycin complex 1 (mTORC1) activation has been correlated with increased nutrient uptake and metabolism, but no molecular connection to glutaminolysis has been reported. Here, we show that mTORC1 promotes glutamine anaplerosis by activating glutamate dehydrogenase (GDH). This regulation requires transcriptional repression of SIRT4, the mitochondrial-localized sirtuin that inhibits GDH. Mechanistically, mTORC1 represses SIRT4 by promoting the proteasome-mediated destabilization of cAMP-responsive element binding 2 (CREB2). Thus, a relationship between mTORC1, SIRT4, and cancer is suggested by our findings. Indeed, SIRT4 expression is reduced in human cancer, and its overexpression reduces cell proliferation, transformation, and tumor development. Finally, our data indicate that targeting nutrient metabolism in energy-addicted cancers with high mTORC1 signaling may be an effective therapeutic approach.","author":[{"dropping-particle":"","family":"Csibi","given":"Alfred","non-dropping-particle":"","parse-names":false,"suffix":""},{"dropping-particle":"","family":"Fendt","given":"Sarah-Maria","non-dropping-particle":"","parse-names":false,"suffix":""},{"dropping-particle":"","family":"Li","given":"Chenggang","non-dropping-particle":"","parse-names":false,"suffix":""},{"dropping-particle":"","family":"Poulogiannis","given":"George","non-dropping-particle":"","parse-names":false,"suffix":""},{"dropping-particle":"","family":"Choo","given":"Andrew Y","non-dropping-particle":"","parse-names":false,"suffix":""},{"dropping-particle":"","family":"Chapski","given":"Douglas J","non-dropping-particle":"","parse-names":false,"suffix":""},{"dropping-particle":"","family":"Jeong","given":"Seung Min","non-dropping-particle":"","parse-names":false,"suffix":""},{"dropping-particle":"","family":"Dempsey","given":"Jamie M","non-dropping-particle":"","parse-names":false,"suffix":""},{"dropping-particle":"","family":"Parkhitko","given":"Andrey","non-dropping-particle":"","parse-names":false,"suffix":""},{"dropping-particle":"","family":"Morrison","given":"Tasha","non-dropping-particle":"","parse-names":false,"suffix":""},{"dropping-particle":"","family":"Henske","given":"Elizabeth Petri","non-dropping-particle":"","parse-names":false,"suffix":""},{"dropping-particle":"","family":"Haigis","given":"Marcia C","non-dropping-particle":"","parse-names":false,"suffix":""},{"dropping-particle":"","family":"Cantley","given":"Lewis C.","non-dropping-particle":"","parse-names":false,"suffix":""},{"dropping-particle":"","family":"Stephanopoulos","given":"Gregory","non-dropping-particle":"","parse-names":false,"suffix":""},{"dropping-particle":"","family":"Yu","given":"Jane","non-dropping-particle":"","parse-names":false,"suffix":""},{"dropping-particle":"","family":"Blenis","given":"John","non-dropping-particle":"","parse-names":false,"suffix":""}],"container-title":"Cell","id":"ITEM-1","issue":"4","issued":{"date-parts":[["2013","5","9"]]},"page":"840-54","publisher":"Elsevier Inc.","title":"The mTORC1 Pathway Stimulates Glutamine Metabolism and Cell Proliferation by Repressing SIRT4.","type":"article-journal","volume":"153"},"uris":["http://www.mendeley.com/documents/?uuid=e31e15d3-9b05-4f7d-8b9c-a410de5a4604"]},{"id":"ITEM-2","itemData":{"DOI":"10.1016/j.cub.2014.08.007","ISBN":"1879-0445 (Electronic)\\r0960-9822 (Linking)","ISSN":"09609822","PMID":"25220053","abstract":"Growth-promoting signaling molecules, including the mammalian target of rapamycin complex 1 (mTORC1), drive the metabolic reprogramming of cancer cells required to support their biosynthetic needs for rapid growth and proliferation [1]. Glutamine is catabolyzed to ??-ketoglutarate (??KG), a tricarboxylic acid (TCA) cycle intermediate, through two deamination reactions, the first requiring glutaminase (GLS) to generate glutamate and the second occurring via glutamate dehydrogenase (GDH) or transaminases [2]. Activation of the mTORC1 pathway has been shown previously to promote the anaplerotic entry of glutamine to the TCA cycle via GDH. Moreover, mTORC1 activation also stimulates the uptake of glutamine, but the mechanism is unknown [3]. It is generally thought that rates of glutamine utilization are limited by mitochondrial uptake via GLS, suggesting that, in addition to GDH, mTORC1 could regulate GLS. Here we demonstrate that mTORC1 positively regulates GLS and glutamine flux through this enzyme. We show that mTORC1 controls GLS levels through the S6K1-dependent regulation of c-Myc (Myc). Molecularly, S6K1 enhances Myc translation efficiency by modulating the phosphorylation of eukaryotic initiation factor eIF4B, which is critical to unwind its structured 5??? untranslated region (5???UTR). Finally, our data show that the pharmacological inhibition of GLS is a promising target in pancreatic cancers expressing low levels of PTEN.","author":[{"dropping-particle":"","family":"Csibi","given":"Alfredo","non-dropping-particle":"","parse-names":false,"suffix":""},{"dropping-particle":"","family":"Lee","given":"Gina","non-dropping-particle":"","parse-names":false,"suffix":""},{"dropping-particle":"","family":"Yoon","given":"Sang Oh","non-dropping-particle":"","parse-names":false,"suffix":""},{"dropping-particle":"","family":"Tong","given":"Haoxuan","non-dropping-particle":"","parse-names":false,"suffix":""},{"dropping-particle":"","family":"Ilter","given":"Didem","non-dropping-particle":"","parse-names":false,"suffix":""},{"dropping-particle":"","family":"Elia","given":"Ilaria","non-dropping-particle":"","parse-names":false,"suffix":""},{"dropping-particle":"","family":"Fendt","given":"Sarah Maria","non-dropping-particle":"","parse-names":false,"suffix":""},{"dropping-particle":"","family":"Roberts","given":"Thomas M.","non-dropping-particle":"","parse-names":false,"suffix":""},{"dropping-particle":"","family":"Blenis","given":"John","non-dropping-particle":"","parse-names":false,"suffix":""}],"container-title":"Current Biology","id":"ITEM-2","issue":"19","issued":{"date-parts":[["2014"]]},"page":"2274-2280","publisher":"Elsevier Ltd","title":"The mTORC1/S6K1 pathway regulates glutamine metabolism through the eif4b-dependent control of c-Myc translation","type":"article-journal","volume":"24"},"uris":["http://www.mendeley.com/documents/?uuid=72553ec5-ae34-482c-9197-b4a26c462d2f"]}],"mendeley":{"formattedCitation":"(80, 81)","plainTextFormattedCitation":"(80, 81)","previouslyFormattedCitation":"(79, 80)"},"properties":{"noteIndex":0},"schema":"https://github.com/citation-style-language/schema/raw/master/csl-citation.json"}</w:instrText>
+      </w:r>
+      <w:r>
+        <w:fldChar w:fldCharType="separate"/>
+      </w:r>
+      <w:r>
+        <w:rPr>
+          <w:noProof/>
+        </w:rPr>
+        <w:t>(80, 81)</w:t>
+      </w:r>
+      <w:r>
+        <w:fldChar w:fldCharType="end"/>
+      </w:r>
+      <w:r>
+        <w:t xml:space="preserve">, and mTORC1-dependent activation of brown adipose tissue </w:t>
+      </w:r>
+      <w:r>
+        <w:fldChar w:fldCharType="begin" w:fldLock="1"/>
+      </w:r>
+      <w:r>
+        <w:instrText>ADDIN CSL_CITATION {"citationItems":[{"id":"ITEM-1","itemData":{"DOI":"10.1172/JCI83532","ISBN":"0021-9738","ISSN":"0021-9738","PMID":"27018708","abstract":"A classic metabolic concept posits that insulin promotes energy storage and adipose expansion, while catecholamines stimulate release of adipose energy stores by hydrolysis of triglycerides through β-adrenergic receptor (βARs) and protein kinase A (PKA) signaling. Here, we have shown that a key hub in the insulin signaling pathway, activation of p70 ribosomal S6 kinase (S6K1) through mTORC1, is also triggered by PKA activation in both mouse and human adipocytes. Mice with mTORC1 impairment, either through adipocyte-specific deletion of Raptor or pharmacologic rapamycin treatment, were refractory to the well-known βAR-dependent increase of uncoupling protein UCP1 expression and expansion of beige/brite adipocytes (so-called browning) in white adipose tissue (WAT). Mechanistically, PKA directly phosphorylated mTOR and RAPTOR on unique serine residues, an effect that was independent of insulin/AKT signaling. Abrogation of the PKA site within RAPTOR disrupted βAR/mTORC1 activation of S6K1 without affecting mTORC1 activation by insulin. Conversely, a phosphomimetic RAPTOR augmented S6K1 activity. Together, these studies reveal a signaling pathway from βARs and PKA through mTORC1 that is required for adipose browning by catecholamines and provides potential therapeutic strategies to enhance energy expenditure and combat metabolic disease.","author":[{"dropping-particle":"","family":"Liu","given":"Dianxin","non-dropping-particle":"","parse-names":false,"suffix":""},{"dropping-particle":"","family":"Bordicchia","given":"Marica","non-dropping-particle":"","parse-names":false,"suffix":""},{"dropping-particle":"","family":"Zhang","given":"Chaoying","non-dropping-particle":"","parse-names":false,"suffix":""},{"dropping-particle":"","family":"Fang","given":"Huafeng","non-dropping-particle":"","parse-names":false,"suffix":""},{"dropping-particle":"","family":"Wei","given":"Wan","non-dropping-particle":"","parse-names":false,"suffix":""},{"dropping-particle":"","family":"Li","given":"Jian-Liang Liang","non-dropping-particle":"","parse-names":false,"suffix":""},{"dropping-particle":"","family":"Guilherme","given":"Adilson","non-dropping-particle":"","parse-names":false,"suffix":""},{"dropping-particle":"","family":"Guntur","given":"Kalyani","non-dropping-particle":"","parse-names":false,"suffix":""},{"dropping-particle":"","family":"Czech","given":"Michael P.","non-dropping-particle":"","parse-names":false,"suffix":""},{"dropping-particle":"","family":"Collins","given":"Sheila","non-dropping-particle":"","parse-names":false,"suffix":""}],"container-title":"Journal of Clinical Investigation","id":"ITEM-1","issue":"5","issued":{"date-parts":[["2016","3","28"]]},"page":"1-13","title":"Activation of mTORC1 is essential for β-adrenergic stimulation of adipose browning","type":"article-journal","volume":"1"},"uris":["http://www.mendeley.com/documents/?uuid=54eebe34-208d-422b-9a7a-d867a3ab55d4"]},{"id":"ITEM-2","itemData":{"DOI":"10.1038/srep37223","ISSN":"2045-2322","PMID":"27876792","abstract":"In response to cold, brown adipose tissue (BAT) increases its metabolic rate and expands its mass to produce heat required for survival, a process known as BAT recruitment. The mechanistic target of rapamycin complex 1 (mTORC1) controls metabolism, cell growth and proliferation, but its role in regulating BAT recruitment in response to chronic cold stimulation is unknown. Here, we show that cold activates mTORC1 in BAT, an effect that depends on the sympathetic nervous system. Adipocyte-specific mTORC1 loss in mice completely blocks cold-induced BAT expansion and severely impairs mitochondrial biogenesis. Accordingly, mTORC1 loss reduces oxygen consumption and causes a severe defect in BAT oxidative metabolism upon cold exposure. Using in vivo metabolic imaging, metabolomics and transcriptomics, we show that mTORC1 deletion impairs glucose and lipid oxidation, an effect linked to a defect in tricarboxylic acid (TCA) cycle activity. These analyses also reveal a severe defect in nucleotide synthesis in the absence of mTORC1. Overall, these findings demonstrate an essential role for mTORC1 in the regulation of BAT recruitment and metabolism in response to cold.","author":[{"dropping-particle":"","family":"Labbé","given":"Sébastien M.","non-dropping-particle":"","parse-names":false,"suffix":""},{"dropping-particle":"","family":"Mouchiroud","given":"Mathilde","non-dropping-particle":"","parse-names":false,"suffix":""},{"dropping-particle":"","family":"Caron","given":"Alexandre","non-dropping-particle":"","parse-names":false,"suffix":""},{"dropping-particle":"","family":"Secco","given":"Blandine","non-dropping-particle":"","parse-names":false,"suffix":""},{"dropping-particle":"","family":"Freinkman","given":"Elizaveta","non-dropping-particle":"","parse-names":false,"suffix":""},{"dropping-particle":"","family":"Lamoureux","given":"Guillaume","non-dropping-particle":"","parse-names":false,"suffix":""},{"dropping-particle":"","family":"Gélinas","given":"Yves","non-dropping-particle":"","parse-names":false,"suffix":""},{"dropping-particle":"","family":"Lecomte","given":"Roger","non-dropping-particle":"","parse-names":false,"suffix":""},{"dropping-particle":"","family":"Bossé","given":"Yohan","non-dropping-particle":"","parse-names":false,"suffix":""},{"dropping-particle":"","family":"Chimin","given":"Patricia","non-dropping-particle":"","parse-names":false,"suffix":""},{"dropping-particle":"","family":"Festuccia","given":"William T.","non-dropping-particle":"","parse-names":false,"suffix":""},{"dropping-particle":"","family":"Richard","given":"Denis","non-dropping-particle":"","parse-names":false,"suffix":""},{"dropping-particle":"","family":"Laplante","given":"Mathieu","non-dropping-particle":"","parse-names":false,"suffix":""}],"container-title":"Scientific reports","id":"ITEM-2","issue":"November","issued":{"date-parts":[["2016"]]},"page":"37223","publisher":"Nature Publishing Group","title":"mTORC1 is Required for Brown Adipose Tissue Recruitment and Metabolic Adaptation to Cold.","type":"article-journal","volume":"6"},"uris":["http://www.mendeley.com/documents/?uuid=ac1359d0-5214-43c6-8ccb-6765bf56e2c4"]},{"id":"ITEM-3","itemData":{"DOI":"10.1016/j.molmet.2016.04.001","ISSN":"22128778","abstract":"Objective: Normal adipose tissue growth and function is critical to maintaining metabolic homeostasis and its excess (e.g. obesity) or absence (e.g. lipodystrophy) is associated with severe metabolic disease. The goal of this study was to understand the mechanisms maintaining healthy adipose tissue growth and function. Methods: Adipose tissue senses and responds to systemic changes in growth factor and nutrient availability; in cells mTORC1 regulates metabolism in response to growth factors and nutrients. Thus, mTORC1 is poised to be a critical intracellular regulator of adipocyte metabolism. Here, we investigate the role of mTORC1 in mature adipocytes by generating and characterizing mice in which the Adiponectin-Cre driver is used to delete floxed alleles of Raptor, which encodes an essential regulatory subunit of mTORC1. Results: Raptor Adipoq-cre mice have normal white adipose tissue (WAT) mass for the first few weeks of life, but soon thereafter develop lipodystrophy associated with hepatomegaly, hepatic steatosis, and insulin intolerance. Raptor Adipoq-cre mice are also resistant to becoming obese when consuming a high fat diet (HFD). Resistance to obesity does not appear to be due to increased energy expenditure, but rather from failed adipose tissue expansion resulting in severe hepatomegaly associated with hyperphagia and defective dietary lipid absorption. Deleting Raptor in WAT also decreases C/EBP?? expression and the expression of its downstream target adiponectin, providing one possible mechanism of mTORC1 function in WAT. Conclusions: mTORC1 activity in mature adipocytes is essential for maintaining normal adipose tissue growth and its selective loss in mature adipocytes leads to a progressive lipodystrophy disorder and systemic metabolic disease that shares many of the hallmarks of human congenital generalized lipodystrophy.","author":[{"dropping-particle":"","family":"Lee","given":"Peter L.","non-dropping-particle":"","parse-names":false,"suffix":""},{"dropping-particle":"","family":"Tang","given":"Yuefeng","non-dropping-particle":"","parse-names":false,"suffix":""},{"dropping-particle":"","family":"Li","given":"Huawei","non-dropping-particle":"","parse-names":false,"suffix":""},{"dropping-particle":"","family":"Guertin","given":"David A.","non-dropping-particle":"","parse-names":false,"suffix":""}],"container-title":"Molecular Metabolism","id":"ITEM-3","issue":"6","issued":{"date-parts":[["2016"]]},"page":"422-432","publisher":"Elsevier GmbH","title":"Raptor/mTORC1 loss in adipocytes causes progressive lipodystrophy and fatty liver disease","type":"article-journal","volume":"5"},"uris":["http://www.mendeley.com/documents/?uuid=ee150d11-feb5-4474-aecc-46d213d415a3"]},{"id":"ITEM-4","itemData":{"DOI":"10.2337/db15-0502","ISBN":"6177133460","ISSN":"0012-1797","PMID":"26858361","abstract":"Rapamycin extends lifespan in mice, yet paradoxically causes lipid dysregulation and glucose intolerance through mechanisms that remain incompletely understood. Whole body energy balance can be influenced by beige/brite adipocytes, which are inducible by cold and other stimuli via beta-adrenergic signaling in white adipose depots. Induction of beige adipocytes is considered a promising strategy to combat obesity because of their ability to metabolize glucose and lipids, dissipating the resulting energy as heat through uncoupling protein 1 (UCP1). Here, we report that rapamycin blocks the ability of beta-adrenergic signaling to induce beige adipocytes and expression of thermogenic genes in white adipose depots. Rapamycin enhanced transcriptional negative feedback on the beta3-adrenergic receptor. However, thermogenic gene expression remained impaired even when the receptor was bypassed with a cell-permeable cAMP analogue, revealing the existence of a second inhibitory mechanism. Accordingly, rapamycin-treated mice are cold-intolerant, failing to maintain body temperature and weight when shifted to 4 degrees : C. Adipocyte-specific deletion of the mTORC1 subunit Raptor recapitulated the block in beta-adrenergic signaling. Our findings demonstrate a positive role for mTORC1 in the recruitment of beige adipocytes and suggest that inhibition of beta-adrenergic signaling by rapamycin may contribute to its physiological effects.","author":[{"dropping-particle":"","family":"Tran","given":"Cassie M.","non-dropping-particle":"","parse-names":false,"suffix":""},{"dropping-particle":"","family":"Mukherjee","given":"Saemistha","non-dropping-particle":"","parse-names":false,"suffix":""},{"dropping-particle":"","family":"Ye","given":"Lan","non-dropping-particle":"","parse-names":false,"suffix":""},{"dropping-particle":"","family":"Frederick","given":"David W.","non-dropping-particle":"","parse-names":false,"suffix":""},{"dropping-particle":"","family":"Kissig","given":"Megan","non-dropping-particle":"","parse-names":false,"suffix":""},{"dropping-particle":"","family":"Davis","given":"James G.","non-dropping-particle":"","parse-names":false,"suffix":""},{"dropping-particle":"","family":"Lamming","given":"Dudley W.","non-dropping-particle":"","parse-names":false,"suffix":""},{"dropping-particle":"","family":"Seale","given":"Patrick","non-dropping-particle":"","parse-names":false,"suffix":""},{"dropping-particle":"","family":"Baur","given":"Joseph A.","non-dropping-particle":"","parse-names":false,"suffix":""}],"container-title":"Diabetes","id":"ITEM-4","issue":"April 2015","issued":{"date-parts":[["2016"]]},"page":"1-35","title":"Rapamycin blocks induction of the thermogenic program in white adipose tissue","type":"article-journal","volume":"65"},"uris":["http://www.mendeley.com/documents/?uuid=a55649eb-ffab-4386-89e0-66ac8b91b1f0"]},{"id":"ITEM-5","itemData":{"DOI":"10.1016/j.bbalip.2016.02.023","ISSN":"18792618","PMID":"26923434","abstract":"Mechanistic target of rapamycin complex 1 (mTORC1) loss of function reduces adiposity whereas partial mTORC1 inhibition enhances fat deposition. Herein we evaluated how constitutive mTORC1 activation in adipocytes modulates adiposity in vivo. Mice with constitutive mTORC1 activation in adipocytes induced by tuberous sclerosis complex (Tsc)1 deletion and littermate controls were evaluated for body mass, energy expenditure, glucose and fatty acid metabolism, mitochondrial function, mRNA and protein contents. Adipocyte-specific Tsc1 deletion reduced visceral, but not subcutaneous, fat mass, as well as adipocyte number and diameter, phenotypes that were associated with increased lipolysis, UCP-1 content (browning) and mRNA levels of pro-browning transcriptional factors C/EBPβ and ERRα. Adipocyte Tsc1 deletion enhanced mitochondrial oxidative activity, fatty acid oxidation and the expression of PGC-1α and PPARα in both visceral and subcutaneous fat. In brown adipocytes, however, Tsc1 deletion did not affect UCP-1 content and basal respiration. Adipocyte Tsc1 deletion also reduced visceral adiposity and enhanced glucose tolerance, liver and muscle insulin signaling and adiponectin secretion in mice fed with purified low- or high-fat diet. In conclusion, adipocyte-specific Tsc1 deletion enhances mitochondrial activity, induces browning and reduces visceral adiposity in mice.","author":[{"dropping-particle":"","family":"Magdalon","given":"Juliana","non-dropping-particle":"","parse-names":false,"suffix":""},{"dropping-particle":"","family":"Chimin","given":"Patricia","non-dropping-particle":"","parse-names":false,"suffix":""},{"dropping-particle":"","family":"Belchior","given":"Thiago","non-dropping-particle":"","parse-names":false,"suffix":""},{"dropping-particle":"","family":"Neves","given":"Rodrigo X.","non-dropping-particle":"","parse-names":false,"suffix":""},{"dropping-particle":"","family":"Vieira-Lara","given":"Marcel A.","non-dropping-particle":"","parse-names":false,"suffix":""},{"dropping-particle":"","family":"Andrade","given":"Maynara L.","non-dropping-particle":"","parse-names":false,"suffix":""},{"dropping-particle":"","family":"Farias","given":"Talita S.","non-dropping-particle":"","parse-names":false,"suffix":""},{"dropping-particle":"","family":"Bolsoni-Lopes","given":"Andressa","non-dropping-particle":"","parse-names":false,"suffix":""},{"dropping-particle":"","family":"Paschoal","given":"Vivian A.","non-dropping-particle":"","parse-names":false,"suffix":""},{"dropping-particle":"","family":"Yamashita","given":"Alex S.","non-dropping-particle":"","parse-names":false,"suffix":""},{"dropping-particle":"","family":"Kowaltowski","given":"Alicia J.","non-dropping-particle":"","parse-names":false,"suffix":""},{"dropping-particle":"","family":"Festuccia","given":"William T.","non-dropping-particle":"","parse-names":false,"suffix":""}],"container-title":"Biochimica et Biophysica Acta - Molecular and Cell Biology of Lipids","id":"ITEM-5","issue":"5","issued":{"date-parts":[["2016"]]},"page":"430-438","publisher":"Elsevier B.V.","title":"Constitutive adipocyte mTORC1 activation enhances mitochondrial activity and reduces visceral adiposity in mice","type":"article-journal","volume":"1861"},"uris":["http://www.mendeley.com/documents/?uuid=2090052b-38b1-4b79-9425-975d1d79ec4d"]}],"mendeley":{"formattedCitation":"(4, 5, 82–84)","plainTextFormattedCitation":"(4, 5, 82–84)","previouslyFormattedCitation":"(4, 5, 81–83)"},"properties":{"noteIndex":0},"schema":"https://github.com/citation-style-language/schema/raw/master/csl-citation.json"}</w:instrText>
+      </w:r>
+      <w:r>
+        <w:fldChar w:fldCharType="separate"/>
+      </w:r>
+      <w:r>
+        <w:rPr>
+          <w:noProof/>
+        </w:rPr>
+        <w:t>(4, 5, 82–84)</w:t>
+      </w:r>
+      <w:r>
+        <w:fldChar w:fldCharType="end"/>
+      </w:r>
+      <w:r>
+        <w:t xml:space="preserve">.  It is notable however that in our model, we do not detect mTORC1 activation </w:t>
+      </w:r>
+      <w:r>
+        <w:t xml:space="preserve">in BAT </w:t>
+      </w:r>
+      <w:r>
+        <w:t>(Supplementary Figure 1).  That being said, w</w:t>
+      </w:r>
+      <w:r>
+        <w:t xml:space="preserve">e </w:t>
+      </w:r>
+      <w:r>
+        <w:t xml:space="preserve">are </w:t>
+      </w:r>
+      <w:r>
+        <w:t>not able</w:t>
+      </w:r>
+      <w:r>
+        <w:t xml:space="preserve"> to rule </w:t>
+      </w:r>
+      <w:r>
+        <w:t xml:space="preserve">out </w:t>
+      </w:r>
+      <w:r>
+        <w:t>indirect</w:t>
+      </w:r>
+      <w:r>
+        <w:t xml:space="preserve"> mechanisms linking muscle mTORC1 activity to elevated energy </w:t>
+      </w:r>
+      <w:r>
+        <w:t>expenditur</w:t>
+      </w:r>
+      <w:r>
+        <w:t>e</w:t>
+      </w:r>
+      <w:r>
+        <w:t>, such as FGF21</w:t>
+      </w:r>
+      <w:r>
+        <w:t xml:space="preserve">, </w:t>
+      </w:r>
+      <w:r>
+        <w:t xml:space="preserve">other </w:t>
+      </w:r>
+      <w:r>
+        <w:t>myokines</w:t>
+      </w:r>
+      <w:r>
+        <w:t xml:space="preserve"> or muscle</w:t>
+      </w:r>
+      <w:r>
+        <w:t>-</w:t>
+      </w:r>
+      <w:r>
+        <w:t>derived metabolites</w:t>
+      </w:r>
+      <w:r>
+        <w:t>.</w:t>
+      </w:r>
+      <w:r>
+        <w:t xml:space="preserve"> </w:t>
+      </w:r>
+      <w:r>
+        <w:t xml:space="preserve"> </w:t>
+      </w:r>
+      <w:r>
+        <w:t>A dual role of mTORC1 in combatting nutrient excess by promoting both catabolism and anabolism warrants further study.</w:t>
+      </w:r>
+      <w:r>
+        <w:t xml:space="preserve"> </w:t>
+      </w:r>
+    </w:p>
+    <w:p/>
+    <w:p>
+      <w:r>
+        <w:t xml:space="preserve">As noted </w:t>
+      </w:r>
+      <w:r>
+        <w:t>throughout</w:t>
+      </w:r>
+      <w:r>
+        <w:t xml:space="preserve">, there are several similarities between our </w:t>
+      </w:r>
+      <w:proofErr w:type="spellStart"/>
+      <w:r>
+        <w:rPr>
+          <w:i/>
+        </w:rPr>
+        <w:t>Ckmm-Cre</w:t>
+      </w:r>
+      <w:proofErr w:type="spellEnd"/>
+      <w:r>
+        <w:t xml:space="preserve"> driven </w:t>
+      </w:r>
+      <w:r>
+        <w:rPr>
+          <w:i/>
+        </w:rPr>
+        <w:t xml:space="preserve">Tsc1 </w:t>
+      </w:r>
+      <w:r>
+        <w:t xml:space="preserve"> knockout and the previously published </w:t>
+      </w:r>
+      <w:r>
+        <w:rPr>
+          <w:i/>
+        </w:rPr>
+        <w:t>ACTA1-Cre</w:t>
+      </w:r>
+      <w:r>
+        <w:t xml:space="preserve"> driven knockout models </w:t>
+      </w:r>
+      <w:r>
+        <w:fldChar w:fldCharType="begin" w:fldLock="1"/>
+      </w:r>
+      <w:r>
+        <w:instrText>ADDIN CSL_CITATION {"citationItems":[{"id":"ITEM-1","itemData":{"DOI":"10.1016/j.cmet.2013.03.015","ISBN":"1932-7420 (Electronic)\\r1550-4131 (Linking)","ISSN":"15504131","PMID":"23602450","abstract":"Autophagy is a catabolic process that ensures homeostatic cell clearance and is deregulated in a growing number of myopathological conditions. Although FoxO3 was shown to promote the expression of autophagy-related genes in skeletal muscle, the mechanisms triggering autophagy are unclear. We show that TSC1-deficient mice (TSCmKO), characterized by sustained activation of mTORC1, develop a late-onset myopathy related to impaired autophagy. In young TSCmKO mice, constitutive and starvation-induced autophagy is blocked at the induction steps via mTORC1-mediated inhibition of Ulk1, despite FoxO3 activation. Rapamycin is sufficient to restore autophagy in TSCmKO mice and improves the muscle phenotype of old mutant mice. Inversely, abrogation of mTORC1 signaling by depletion of raptor induces autophagy regardless of FoxO inhibition. Thus, mTORC1 is the dominant regulator of autophagy induction in skeletal muscle and ensures a tight coordination of metabolic pathways. These findings may open interesting avenues for therapeutic strategies directed toward autophagy-related muscle diseases.","author":[{"dropping-particle":"","family":"Castets","given":"Perrine","non-dropping-particle":"","parse-names":false,"suffix":""},{"dropping-particle":"","family":"Lin","given":"Shuo","non-dropping-particle":"","parse-names":false,"suffix":""},{"dropping-particle":"","family":"Rion","given":"Nathalie","non-dropping-particle":"","parse-names":false,"suffix":""},{"dropping-particle":"","family":"Fulvio","given":"Sabrina","non-dropping-particle":"Di","parse-names":false,"suffix":""},{"dropping-particle":"","family":"Romanino","given":"Klaas","non-dropping-particle":"","parse-names":false,"suffix":""},{"dropping-particle":"","family":"Guridi","given":"Maitea","non-dropping-particle":"","parse-names":false,"suffix":""},{"dropping-particle":"","family":"Frank","given":"Stephan","non-dropping-particle":"","parse-names":false,"suffix":""},{"dropping-particle":"","family":"Tintignac","given":"Lionel A. A.","non-dropping-particle":"","parse-names":false,"suffix":""},{"dropping-particle":"","family":"Sinnreich","given":"Michael","non-dropping-particle":"","parse-names":false,"suffix":""},{"dropping-particle":"","family":"Rüegg","given":"Markus A.","non-dropping-particle":"","parse-names":false,"suffix":""},{"dropping-particle":"","family":"Di Fulvio","given":"Sabrina","non-dropping-particle":"","parse-names":false,"suffix":""},{"dropping-particle":"","family":"R??egg","given":"Markus A.","non-dropping-particle":"","parse-names":false,"suffix":""}],"container-title":"Cell metabolism","id":"ITEM-1","issue":"5","issued":{"date-parts":[["2013","4","7"]]},"note":"From Duplicate 2 (Sustained activation of mTORC1 in skeletal muscle inhibits constitutive and starvation-induced autophagy and causes a severe, late-onset myopathy. - Castets, Perrine; Lin, Shuo; Rion, Nathalie; Di Fulvio, Sabrina; Romanino, Klaas; Guridi, Maitea; Frank, Stephan; Tintignac, Lionel A. a; Sinnreich, Michael; Rüegg, Markus A.; Di Fulvio, Sabrina)\n\nFrom Duplicate 1 ( Sustained Activation of mTORC1 in Skeletal Muscle Inhibits Constitutive and Starvation-Induced Autophagy and Causes a Severe, Late-Onset Myopathy - Castets, Perrine; Lin, Shuo; Rion, Nathalie; Di Fulvio, Sabrina; Romanino, Klaas; Guridi, Maitea; Frank, Stephan; Tintignac, Lionel A.; Sinnreich, Michael; Rüegg, Markus A. )\n","page":"731-44","title":"Sustained activation of mTORC1 in skeletal muscle inhibits constitutive and starvation-induced autophagy and causes a severe, late-onset myopathy.","type":"article-journal","volume":"17"},"uris":["http://www.mendeley.com/documents/?uuid=d6bd3ee3-7d0c-41bb-b9bc-8951aa8e9090"]},{"id":"ITEM-2","itemData":{"DOI":"10.1126/scisignal.aab3715","ISBN":"1937-9145 (Electronic)","ISSN":"1937-9145","PMID":"26554817","abstract":"Skeletal muscle alters whole-body metabolism through the release of hormones into the bloodstream called myokines. Guridi et al. found that skeletal muscle released a hormone called FGF21 in mice with skeletal muscle–specific activation of mTORC1, a protein complex that links nutrient availability to cell growth. Compared to control mice, these mice weighed less, likely because of increased fatty acid oxidation and increased energy expenditure, and had lower plasma concentrations of glucose and insulin. Systemic administration of antibodies directed against FGF21 reversed these metabolic changes. Thus, FGF21 released from skeletal muscle can mediate changes in whole-body metabolism.Skeletal muscle is the largest organ, comprising 40% of the total body lean mass, and affects whole-body metabolism in multiple ways. We investigated the signaling pathways involved in this process using TSCmKO mice, which have a skeletal muscle–specific depletion of TSC1 (tuberous sclerosis complex 1). This deficiency results in the constitutive activation of mammalian target of rapamycin complex 1 (mTORC1), which enhances cell growth by promoting protein synthesis. TSCmKO mice were lean, with increased insulin sensitivity, as well as changes in white and brown adipose tissue and liver indicative of increased fatty acid oxidation. These differences were due to increased plasma concentrations of fibroblast growth factor 21 (FGF21), a hormone that stimulates glucose uptake and fatty acid oxidation. The skeletal muscle of TSCmKO mice released FGF21 because of mTORC1-triggered endoplasmic reticulum (ER) stress and activation of a pathway involving PERK (protein kinase RNA-like ER kinase), eIF2α (eukaryotic translation initiation factor 2α), and ATF4 (activating transcription factor 4). Treatment of TSCmKO mice with a chemical chaperone that alleviates ER stress reduced FGF21 production in muscle and increased body weight. Moreover, injection of function-blocking antibodies directed against FGF21 largely normalized the metabolic phenotype of the mice. Thus, sustained activation of mTORC1 signaling in skeletal muscle regulated whole-body metabolism through the induction of FGF21, which, over the long term, caused severe lipodystrophy.","author":[{"dropping-particle":"","family":"Guridi","given":"Maitea","non-dropping-particle":"","parse-names":false,"suffix":""},{"dropping-particle":"","family":"Tintignac","given":"Lionel A","non-dropping-particle":"","parse-names":false,"suffix":""},{"dropping-particle":"","family":"Lin","given":"Shuo","non-dropping-particle":"","parse-names":false,"suffix":""},{"dropping-particle":"","family":"Kupr","given":"Barbara","non-dropping-particle":"","parse-names":false,"suffix":""},{"dropping-particle":"","family":"Castets","given":"Perrine","non-dropping-particle":"","parse-names":false,"suffix":""},{"dropping-particle":"","family":"Rüegg","given":"Markus A.","non-dropping-particle":"","parse-names":false,"suffix":""}],"container-title":"Science Signaling","id":"ITEM-2","issue":"402","issued":{"date-parts":[["2015"]]},"page":"ra113-ra113","title":"Activation of mTORC1 in skeletal muscle regulates whole-body metabolism through FGF21","type":"article-journal","volume":"8"},"uris":["http://www.mendeley.com/documents/?uuid=657c7b73-0513-4458-8465-cfaef5a488ef"]},{"id":"ITEM-3","itemData":{"DOI":"10.1186/s13395-016-0084-8","ISBN":"1339501600","ISSN":"2044-5040","PMID":"27004103","author":[{"dropping-particle":"","family":"Guridi","given":"Maitea","non-dropping-particle":"","parse-names":false,"suffix":""},{"dropping-particle":"","family":"Kupr","given":"Barbara","non-dropping-particle":"","parse-names":false,"suffix":""},{"dropping-particle":"","family":"Romanino","given":"Klaas","non-dropping-particle":"","parse-names":false,"suffix":""},{"dropping-particle":"","family":"Lin","given":"Shuo","non-dropping-particle":"","parse-names":false,"suffix":""},{"dropping-particle":"","family":"Falcetta","given":"Denis","non-dropping-particle":"","parse-names":false,"suffix":""},{"dropping-particle":"","family":"Tintignac","given":"Lionel","non-dropping-particle":"","parse-names":false,"suffix":""},{"dropping-particle":"","family":"Rüegg","given":"Markus A.","non-dropping-particle":"","parse-names":false,"suffix":""}],"container-title":"Skeletal Muscle","id":"ITEM-3","issue":"1","issued":{"date-parts":[["2016"]]},"page":"13","publisher":"Skeletal Muscle","title":"Alterations to mTORC1 signaling in the skeletal muscle differentially affect whole-body metabolism","type":"article-journal","volume":"6"},"uris":["http://www.mendeley.com/documents/?uuid=1dfb21af-e3ac-424a-83b8-13f5b9b4a754"]},{"id":"ITEM-4","itemData":{"DOI":"10.1186/2044-5040-3-6","ISSN":"2044-5040","PMID":"23497627","abstract":"BACKGROUND: Skeletal muscle mass is determined by the balance between protein synthesis and degradation. Mammalian target of rapamycin complex 1 (mTORC1) is a master regulator of protein translation and has been implicated in the control of muscle mass. Inactivation of mTORC1 by skeletal muscle-specific deletion of its obligatory component raptor results in smaller muscles and a lethal dystrophy. Moreover, raptor-deficient muscles are less oxidative through changes in the expression PGC-1α, a critical determinant of mitochondrial biogenesis. These results suggest that activation of mTORC1 might be beneficial to skeletal muscle by providing resistance to muscle atrophy and increasing oxidative function. Here, we tested this hypothesis by deletion of the mTORC1 inhibitor tuberous sclerosis complex (TSC) in muscle fibers. METHOD: Skeletal muscles of mice with an acute or a permanent deletion of raptor or TSC1 were examined using histological, biochemical and molecular biological methods. Response of the muscles to changes in mechanical load and nerve input was investigated by ablation of synergistic muscles or by denervation . RESULTS: Genetic deletion or knockdown of raptor, causing inactivation of mTORC1, was sufficient to prevent muscle growth and enhance muscle atrophy. Conversely, short-term activation of mTORC1 by knockdown of TSC induced muscle fiber hypertrophy and atrophy-resistance upon denervation, in both fast tibialis anterior (TA) and slow soleus muscles. Surprisingly, however, sustained activation of mTORC1 by genetic deletion of Tsc1 caused muscle atrophy in all but soleus muscles. In contrast, oxidative capacity was increased in all muscles examined. Consistently, TSC1-deficient soleus muscle was atrophy-resistant whereas TA underwent normal atrophy upon denervation. Moreover, upon overloading, plantaris muscle did not display enhanced hypertrophy compared to controls. Biochemical analysis indicated that the atrophy response of muscles was based on the suppressed phosphorylation of PKB/Akt via feedback inhibition by mTORC1 and subsequent increased expression of the E3 ubiquitin ligases MuRF1 and atrogin-1/MAFbx. In contrast, expression of both E3 ligases was not increased in soleus muscle suggesting the presence of compensatory mechanisms in this muscle. CONCLUSIONS: Our study shows that the mTORC1- and the PKB/Akt-FoxO pathways are tightly interconnected and differentially regulated depending on the muscle type. These results indicate tha…","author":[{"dropping-particle":"","family":"Bentzinger","given":"C. Florian","non-dropping-particle":"","parse-names":false,"suffix":""},{"dropping-particle":"","family":"Lin","given":"Shuo","non-dropping-particle":"","parse-names":false,"suffix":""},{"dropping-particle":"","family":"Romanino","given":"Klaas","non-dropping-particle":"","parse-names":false,"suffix":""},{"dropping-particle":"","family":"Castets","given":"Perrine","non-dropping-particle":"","parse-names":false,"suffix":""},{"dropping-particle":"","family":"Guridi","given":"Maitea","non-dropping-particle":"","parse-names":false,"suffix":""},{"dropping-particle":"","family":"Summermatter","given":"Serge","non-dropping-particle":"","parse-names":false,"suffix":""},{"dropping-particle":"","family":"Handschin","given":"Christoph","non-dropping-particle":"","parse-names":false,"suffix":""},{"dropping-particle":"","family":"Tintignac","given":"Lionel A.","non-dropping-particle":"","parse-names":false,"suffix":""},{"dropping-particle":"","family":"Hall","given":"Michael N.","non-dropping-particle":"","parse-names":false,"suffix":""},{"dropping-particle":"","family":"Rüegg","given":"Markus A.","non-dropping-particle":"","parse-names":false,"suffix":""}],"container-title":"Skeletal muscle","id":"ITEM-4","issue":"1","issued":{"date-parts":[["2013","1"]]},"page":"6","title":"Differential response of skeletal muscles to mTORC1 signaling during atrophy and hypertrophy.","type":"article-journal","volume":"3"},"uris":["http://www.mendeley.com/documents/?uuid=0a749ec3-0f9f-470f-affa-fb5468a48dc2"]}],"mendeley":{"formattedCitation":"(2, 3, 22, 23)","plainTextFormattedCitation":"(2, 3, 22, 23)","previouslyFormattedCitation":"(2, 3, 22, 23)"},"properties":{"noteIndex":0},"schema":"https://github.com/citation-style-language/schema/raw/master/csl-citation.json"}</w:instrText>
+      </w:r>
+      <w:r>
+        <w:fldChar w:fldCharType="separate"/>
+      </w:r>
+      <w:r>
+        <w:rPr>
+          <w:noProof/>
+        </w:rPr>
+        <w:t>(2, 3, 22, 23)</w:t>
+      </w:r>
+      <w:r>
+        <w:fldChar w:fldCharType="end"/>
+      </w:r>
+      <w:r>
+        <w:t>.  Both models report elevated energy expenditure, a higher proportion of oxidative fibers, less adiposity and resilience to diet-induced obesity and insulin resistance.  Both models also show signs of elevated ageing including kyphosis and early death.  The model reported here is unique in that there is no obvious loss of lean mass with chronic mTORC1 activation</w:t>
+      </w:r>
+      <w:r>
+        <w:t>.</w:t>
+      </w:r>
+      <w:r>
+        <w:t xml:space="preserve">  </w:t>
+      </w:r>
+      <w:r>
+        <w:t>While we observed some similar transcriptional changes including induction of transcripts encoding PGC1</w:t>
+      </w:r>
+      <w:r>
+        <w:rPr>
+          <w:rFonts w:ascii="Symbol" w:hAnsi="Symbol"/>
+        </w:rPr>
+        <w:t></w:t>
+      </w:r>
+      <w:r>
+        <w:t xml:space="preserve">, FGF21, BIP and CHOP, we did not observe induction of the </w:t>
+      </w:r>
+      <w:proofErr w:type="spellStart"/>
+      <w:r>
+        <w:t>atrogenes</w:t>
+      </w:r>
+      <w:proofErr w:type="spellEnd"/>
+      <w:r>
+        <w:t xml:space="preserve"> MuRF1 or </w:t>
+      </w:r>
+      <w:r>
+        <w:t>Atrogin-1.</w:t>
+      </w:r>
+      <w:r>
+        <w:t xml:space="preserve"> </w:t>
+      </w:r>
+      <w:r>
+        <w:t>In our view this reduces the likelihood that the above phenotypes are confounded by impaired muscle function in young mice.</w:t>
+      </w:r>
+    </w:p>
+    <w:p/>
+    <w:p>
+      <w:r>
+        <w:t xml:space="preserve">Transcriptional profiling across species has identified downregulation of mitochondrial genes in skeletal muscle as a common aging signature </w:t>
+      </w:r>
+      <w:r>
+        <w:fldChar w:fldCharType="begin" w:fldLock="1"/>
+      </w:r>
+      <w:r>
+        <w:instrText xml:space="preserve">ADDIN CSL_CITATION {"citationItems":[{"id":"ITEM-1","itemData":{"DOI":"10.1371/journal.pgen.0020115","ISBN":"1553-7404 (Electronic)","ISSN":"15537390","PMID":"16789832","abstract":"We analyzed expression of 81 normal muscle samples from humans of varying ages, and have identified a molecular profile for aging consisting of 250 age-regulated genes. This molecular profile correlates not only with chronological age but also with a measure of physiological age. We compared the transcriptional profile of muscle aging to previous transcriptional profiles of aging in the kidney and the brain, and found a common signature for aging in these diverse human tissues. The common aging signature consists of six genetic pathways; four pathways increase expression with age (genes in the extracellular matrix, genes involved in cell growth, genes encoding factors involved in complement activation, and genes encoding components of the cytosolic ribosome), while two pathways decrease expression with age (genes involved in chloride transport and genes encoding subunits of the mitochondrial electron transport chain). We also compared transcriptional profiles of aging in humans to those of the mouse and fly, and found that the electron transport chain pathway decreases expression with age in all three organisms, suggesting that this may be a public marker for aging across species.","author":[{"dropping-particle":"","family":"Zahn","given":"Jacob M.","non-dropping-particle":"","parse-names":false,"suffix":""},{"dropping-particle":"","family":"Sonu","given":"Rebecca","non-dropping-particle":"","parse-names":false,"suffix":""},{"dropping-particle":"","family":"Vogel","given":"Hannes","non-dropping-particle":"","parse-names":false,"suffix":""},{"dropping-particle":"","family":"Crane","given":"Emily","non-dropping-particle":"","parse-names":false,"suffix":""},{"dropping-particle":"","family":"Mazan-Mamczarz","given":"Krystyna","non-dropping-particle":"","parse-names":false,"suffix":""},{"dropping-particle":"","family":"Rabkin","given":"Ralph","non-dropping-particle":"","parse-names":false,"suffix":""},{"dropping-particle":"","family":"Davis","given":"Ronald W.","non-dropping-particle":"","parse-names":false,"suffix":""},{"dropping-particle":"","family":"Becker","given":"Kevin G.","non-dropping-particle":"","parse-names":false,"suffix":""},{"dropping-particle":"","family":"Owen","given":"Art B.","non-dropping-particle":"","parse-names":false,"suffix":""},{"dropping-particle":"","family":"Kim","given":"Stuart K.","non-dropping-particle":"","parse-names":false,"suffix":""}],"container-title":"PLoS Genetics","id":"ITEM-1","issue":"7","issued":{"date-parts":[["2006"]]},"page":"1058-1069","title":"Transcriptional profiling of aging in human muscle reveals a common aging signature","type":"article-journal","volume":"2"},"uris":["http://www.mendeley.com/documents/?uuid=de5d374d-6210-4f18-a4f4-e116564357e6"]},{"id":"ITEM-2","itemData":{"DOI":"10.1371/journal.pgen.1003389","ISBN":"1553-7404 (Electronic)\r1553-7390 (Linking)","ISSN":"15537390","PMID":"23555298","abstract":"Physical activity and molecular ageing presumably interact to precipitate musculoskeletal decline in humans with age. Herein, we have delineated molecular networks for these two major components of sarcopenic risk using multiple independent clinical cohorts. We generated genome-wide transcript profiles from individuals (n = 44) who then undertook 20 weeks of supervised resistance-exercise training (RET). Expectedly, our subjects exhibited a marked range of hypertrophic responses (3% to +28%), and when applying Ingenuity Pathway Analysis (IPA) up-stream analysis to </w:instrText>
+      </w:r>
+      <w:r>
+        <w:rPr>
+          <w:rFonts w:ascii="Cambria Math" w:hAnsi="Cambria Math" w:cs="Cambria Math"/>
+        </w:rPr>
+        <w:instrText>∼</w:instrText>
+      </w:r>
+      <w:r>
+        <w:instrText xml:space="preserve">580 genes that co-varied with gain in lean mass, we identified rapamycin (mTOR) signaling associating with growth (P = 1.4×10−30). Paradoxically, those displaying most hypertrophy exhibited an inhibited mTOR activation signature, including the striking down-regulation of 70 rRNAs. Differential analysis found networks mimicking developmental processes (activated all-trans-retinoic acid (ATRA, Z-score = 4.5; P = 6×10−13) and inhibited aryl-hydrocarbon receptor signaling (AhR, Z-score = −2.3; P = 3×10−7)) with RET. Intriguingly, as ATRA and AhR gene-sets were also a feature of endurance exercise training (EET), they appear to represent “generic” physical activity responsive gene-networks. For age, we found that differential gene-expression methods do not produce consistent molecular differences between young versus old individuals. Instead, utilizing two independent cohorts (n = 45 and n = 52), with a continuum of subject ages (18–78 y), the first reproducible set of age-related transcripts in human muscle was identified. This analysis identified </w:instrText>
+      </w:r>
+      <w:r>
+        <w:rPr>
+          <w:rFonts w:ascii="Cambria Math" w:hAnsi="Cambria Math" w:cs="Cambria Math"/>
+        </w:rPr>
+        <w:instrText>∼</w:instrText>
+      </w:r>
+      <w:r>
+        <w:instrText>500 genes highly enriched in post-transcriptional processes (P = 1×10−6) and with negligible links to the aforementioned generic exercise regulated gene-sets and some overlap with ribosomal genes. The RNA signatures from multiple compounds all targeting serotonin, DNA topoisomerase antagonism, and RXR activation were significantly related to the muscle age-related genes. Finally, a number of specific chromosomal loci, including 1q12 and 13q21, contributed by more than chance to the age-related gene list (P = 0.01–0.005), implying possible epigenetic events. We conclude that human muscle age-related molecular processes appear distinct from the processes regulated by those of physical activity. Author Summary A fundamental challenge for modern medicine is to generate new strategies to cope with the rising proportion of older people within society, as una…","author":[{"dropping-particle":"","family":"Phillips","given":"Bethan E.","non-dropping-particle":"","parse-names":false,"suffix":""},{"dropping-particle":"","family":"Williams","given":"John P.","non-dropping-particle":"","parse-names":false,"suffix":""},{"dropping-particle":"","family":"Gustafsson","given":"Thomas","non-dropping-particle":"","parse-names":false,"suffix":""},{"dropping-particle":"","family":"Bouchard","given":"Claude","non-dropping-particle":"","parse-names":false,"suffix":""},{"dropping-particle":"","family":"Rankinen","given":"Tuomo","non-dropping-particle":"","parse-names":false,"suffix":""},{"dropping-particle":"","family":"Knudsen","given":"Steen","non-dropping-particle":"","parse-names":false,"suffix":""},{"dropping-particle":"","family":"Smith","given":"Kenneth","non-dropping-particle":"","parse-names":false,"suffix":""},{"dropping-particle":"","family":"Timmons","given":"James A.","non-dropping-particle":"","parse-names":false,"suffix":""},{"dropping-particle":"","family":"Atherton","given":"Philip J.","non-dropping-particle":"","parse-names":false,"suffix":""}],"container-title":"PLoS Genetics","id":"ITEM-2","issue":"3","issued":{"date-parts":[["2013"]]},"title":"Molecular Networks of Human Muscle Adaptation to Exercise and Age","type":"article-journal","volume":"9"},"uris":["http://www.mendeley.com/documents/?uuid=fd916497-9bcd-4a0c-aafd-a959c7763d9a"]}],"mendeley":{"formattedCitation":"(85, 86)","plainTextFormattedCitation":"(85, 86)","previouslyFormattedCitation":"(84, 85)"},"properties":{"noteIndex":0},"schema":"https://github.com/citation-style-language/schema/raw/master/csl-citation.json"}</w:instrText>
+      </w:r>
+      <w:r>
+        <w:fldChar w:fldCharType="separate"/>
+      </w:r>
+      <w:r>
+        <w:rPr>
+          <w:noProof/>
+        </w:rPr>
+        <w:t>(85, 86)</w:t>
+      </w:r>
+      <w:r>
+        <w:fldChar w:fldCharType="end"/>
+      </w:r>
+      <w:r>
+        <w:t xml:space="preserve">, whereas loss of skeletal muscle mitochondrial function is associated with age-related sarcopenia in </w:t>
+      </w:r>
+      <w:r>
+        <w:rPr>
+          <w:i/>
+        </w:rPr>
+        <w:t xml:space="preserve">C. </w:t>
+      </w:r>
+      <w:proofErr w:type="spellStart"/>
+      <w:r>
+        <w:rPr>
+          <w:i/>
+        </w:rPr>
+        <w:t>elegans</w:t>
+      </w:r>
+      <w:proofErr w:type="spellEnd"/>
+      <w:r>
+        <w:t xml:space="preserve"> </w:t>
+      </w:r>
+      <w:r>
+        <w:fldChar w:fldCharType="begin" w:fldLock="1"/>
+      </w:r>
+      <w:r>
+        <w:instrText>ADDIN CSL_CITATION {"citationItems":[{"id":"ITEM-1","itemData":{"DOI":"10.18632/aging.101654","ISSN":"19454589","author":[{"dropping-particle":"","family":"Gaffney","given":"Christopher J.","non-dropping-particle":"","parse-names":false,"suffix":""},{"dropping-particle":"","family":"Pollard","given":"Amelia","non-dropping-particle":"","parse-names":false,"suffix":""},{"dropping-particle":"","family":"Barratt","given":"Thomas F.","non-dropping-particle":"","parse-names":false,"suffix":""},{"dropping-particle":"","family":"Constantin-Teodosiu","given":"Dumitru","non-dropping-particle":"","parse-names":false,"suffix":""},{"dropping-particle":"","family":"Greenhaff","given":"Paul L.","non-dropping-particle":"","parse-names":false,"suffix":""},{"dropping-particle":"","family":"Szewczyk","given":"Nathaniel J.","non-dropping-particle":"","parse-names":false,"suffix":""}],"container-title":"Aging","id":"ITEM-1","issue":"11","issued":{"date-parts":[["2018"]]},"page":"3382-3396","title":"Greater loss of mitochondrial function with ageing is associated with earlier onset of sarcopenia in C. elegans","type":"article-journal","volume":"10"},"uris":["http://www.mendeley.com/documents/?uuid=ce8db16c-7389-48db-b084-c57597bbeca1"]},{"id":"ITEM-2","itemData":{"DOI":"10.18632/aging.101358","ISBN":"0065-2504","ISSN":"19454589","PMID":"29302020","author":[{"dropping-particle":"","family":"Castro-Sepúlveda","given":"Mauricio","non-dropping-particle":"","parse-names":false,"suffix":""},{"dropping-particle":"","family":"Tevy","given":"María Florencia","non-dropping-particle":"","parse-names":false,"suffix":""},{"dropping-particle":"","family":"Jaimovich","given":"Enrique","non-dropping-particle":"","parse-names":false,"suffix":""},{"dropping-particle":"","family":"Campos","given":"Cristian A.","non-dropping-particle":"","parse-names":false,"suffix":""},{"dropping-particle":"","family":"Eisner","given":"Verónica","non-dropping-particle":"","parse-names":false,"suffix":""},{"dropping-particle":"","family":"Figueroa","given":"Reinaldo","non-dropping-particle":"","parse-names":false,"suffix":""},{"dropping-particle":"","family":"Campo","given":"Andrea","non-dropping-particle":"del","parse-names":false,"suffix":""},{"dropping-particle":"","family":"Contreras-Hernández","given":"Ignacio","non-dropping-particle":"","parse-names":false,"suffix":""},{"dropping-particle":"","family":"Casas","given":"Mariana","non-dropping-particle":"","parse-names":false,"suffix":""}],"container-title":"Aging","id":"ITEM-2","issue":"1","issued":{"date-parts":[["2018"]]},"page":"34-55","title":"Muscle function decline and mitochondria changes in middle age precede sarcopenia in mice","type":"article-journal","volume":"10"},"uris":["http://www.mendeley.com/documents/?uuid=9386b247-3dff-4125-8eaf-5dd3dcf3f8f2"]}],"mendeley":{"formattedCitation":"(87, 88)","plainTextFormattedCitation":"(87, 88)","previouslyFormattedCitation":"(86, 87)"},"properties":{"noteIndex":0},"schema":"https://github.com/citation-style-language/schema/raw/master/csl-citation.json"}</w:instrText>
+      </w:r>
+      <w:r>
+        <w:fldChar w:fldCharType="separate"/>
+      </w:r>
+      <w:r>
+        <w:rPr>
+          <w:noProof/>
+        </w:rPr>
+        <w:t>(87, 88)</w:t>
+      </w:r>
+      <w:r>
+        <w:fldChar w:fldCharType="end"/>
+      </w:r>
+      <w:r>
+        <w:t xml:space="preserve"> and mice. Candidate gene studies on aging have implicated genes with important roles in skeletal muscle metabolism, including </w:t>
+      </w:r>
+      <w:r>
+        <w:rPr>
+          <w:i/>
+        </w:rPr>
+        <w:t>IGF1R</w:t>
+      </w:r>
+      <w:r>
+        <w:t xml:space="preserve">, </w:t>
+      </w:r>
+      <w:r>
+        <w:rPr>
+          <w:i/>
+        </w:rPr>
         <w:lastRenderedPageBreak/>
-        <w:t xml:space="preserve">organismal </w:t>
-      </w:r>
-      <w:r>
-        <w:t>energy expenditure</w:t>
-      </w:r>
-      <w:r>
-        <w:t>,</w:t>
-      </w:r>
-      <w:r>
-        <w:t xml:space="preserve"> </w:t>
-      </w:r>
-      <w:r>
-        <w:t xml:space="preserve">thereby </w:t>
-      </w:r>
-      <w:r>
-        <w:t xml:space="preserve">resulting in </w:t>
-      </w:r>
-      <w:r>
-        <w:t>lower</w:t>
-      </w:r>
-      <w:r>
-        <w:t xml:space="preserve"> </w:t>
-      </w:r>
-      <w:r>
-        <w:t>adiposity</w:t>
-      </w:r>
-      <w:r>
-        <w:t xml:space="preserve"> </w:t>
-      </w:r>
-      <w:r>
-        <w:t>gains</w:t>
-      </w:r>
-      <w:r>
-        <w:t xml:space="preserve">. </w:t>
-      </w:r>
-      <w:r>
-        <w:t>Indeed, t</w:t>
-      </w:r>
-      <w:r>
-        <w:t xml:space="preserve">his </w:t>
-      </w:r>
-      <w:r>
-        <w:t xml:space="preserve">hypothesis </w:t>
-      </w:r>
-      <w:r>
-        <w:t xml:space="preserve">is </w:t>
-      </w:r>
-      <w:r>
-        <w:t xml:space="preserve">consistent with </w:t>
-      </w:r>
-      <w:r>
-        <w:t>reports</w:t>
-      </w:r>
-      <w:r>
-        <w:t xml:space="preserve"> that obesity is </w:t>
-      </w:r>
-      <w:r>
-        <w:t xml:space="preserve">exacerbated when </w:t>
+        <w:t>AKT1</w:t>
+      </w:r>
+      <w:r>
+        <w:t xml:space="preserve"> and </w:t>
+      </w:r>
+      <w:r>
+        <w:rPr>
+          <w:i/>
+        </w:rPr>
+        <w:t xml:space="preserve">FOXO3A </w:t>
+      </w:r>
+      <w:r>
+        <w:fldChar w:fldCharType="begin" w:fldLock="1"/>
+      </w:r>
+      <w:r>
+        <w:instrText>ADDIN CSL_CITATION {"citationItems":[{"id":"ITEM-1","itemData":{"DOI":"10.1073/pnas.0705467105","ISBN":"1091-6490 (Electronic)\\n0027-8424 (Linking)","ISSN":"1091-6490","PMID":"18316725","abstract":"Rather than being a passive, haphazard process of wear and tear, lifespan can be modulated actively by components of the insulin/insulin-like growth factor I (IGFI) pathway in laboratory animals. Complete or partial loss-of-function mutations in genes encoding components of the insulin/IGFI pathway result in extension of life span in yeasts, worms, flies, and mice. This remarkable conservation throughout evolution suggests that altered signaling in this pathway may also influence human lifespan. On the other hand, evolutionary tradeoffs predict that the laboratory findings may not be relevant to human populations, because of the high fitness cost during early life. Here, we studied the biochemical, phenotypic, and genetic variations in a cohort of Ashkenazi Jewish centenarians, their offspring, and offspring-matched controls and demonstrated a gender-specific increase in serum IGFI associated with a smaller stature in female offspring of centenarians. Sequence analysis of the IGF1 and IGF1 receptor (IGF1R) genes of female centenarians showed overrepresentation of heterozygous mutations in the IGF1R gene among centenarians relative to controls that are associated with high serum IGFI levels and reduced activity of the IGFIR as measured in transformed lymphocytes. Thus, genetic alterations in the human IGF1R that result in altered IGF signaling pathway confer an increase in susceptibility to human longevity, suggesting a role of this pathway in modulation of human lifespan.","author":[{"dropping-particle":"","family":"Suh","given":"Yousin","non-dropping-particle":"","parse-names":false,"suffix":""},{"dropping-particle":"","family":"Atzmon","given":"Gil","non-dropping-particle":"","parse-names":false,"suffix":""},{"dropping-particle":"","family":"Cho","given":"Mi-Ook","non-dropping-particle":"","parse-names":false,"suffix":""},{"dropping-particle":"","family":"Hwang","given":"David","non-dropping-particle":"","parse-names":false,"suffix":""},{"dropping-particle":"","family":"Liu","given":"Bingrong","non-dropping-particle":"","parse-names":false,"suffix":""},{"dropping-particle":"","family":"Leahy","given":"Daniel J","non-dropping-particle":"","parse-names":false,"suffix":""},{"dropping-particle":"","family":"Barzilai","given":"Nir","non-dropping-particle":"","parse-names":false,"suffix":""},{"dropping-particle":"","family":"Cohen","given":"Pinchas","non-dropping-particle":"","parse-names":false,"suffix":""}],"container-title":"Proceedings of the National Academy of Sciences of the United States of America","id":"ITEM-1","issue":"9","issued":{"date-parts":[["2008"]]},"page":"3438-42","title":"Functionally significant insulin-like growth factor I receptor mutations in centenarians.","type":"article-journal","volume":"105"},"uris":["http://www.mendeley.com/documents/?uuid=4f3ad7f4-797e-4b6e-b600-e90edba6bbc9"]},{"id":"ITEM-2","itemData":{"DOI":"10.1111/j.1474-9726.2009.00493.x","ISBN":"1474-9726","ISSN":"1474-9726","PMID":"19489743","abstract":"The insulin/IGF1 signaling pathways affect lifespan in several model organisms, including worms, flies and mice. To investigate whether common genetic variation in this pathway influences lifespan in humans, we genotyped 291 common variants in 30 genes encoding proteins in the insulin/IGF1 signaling pathway in a cohort of elderly Caucasian women selected from the Study of Osteoporotic Fractures (SOF). The cohort included 293 long-lived cases (lifespan &gt; or = 92 years (y), mean +/- standard deviation (SD) = 95.3 +/- 2.2y) and 603 average-lifespan controls (lifespan &lt; or = 79y, mean = 75.7 +/- 2.6y). Variants were selected for genotyping using a haplotype-tagging approach. We found a modest excess of variants nominally associated with longevity. Nominally significant variants were then replicated in two additional Caucasian cohorts including both males and females: the Cardiovascular Health Study and Ashkenazi Jewish Centenarians. An intronic single nucleotide polymorphism in AKT1, rs3803304, was significantly associated with lifespan in a meta-analysis across the three cohorts (OR = 0.78 95%CI = 0.68-0.89, adjusted P = 0.043); two intronic single nucleotide polymorphisms in FOXO3A demonstrated a significant lifespan association among women only (rs1935949, OR = 1.35, 95%CI = 1.15-1.57, adjusted P = 0.0093). These results demonstrate that common variants in several genes in the insulin/IGF1 pathway are associated with human lifespan.","author":[{"dropping-particle":"","family":"Pawlikowska","given":"Ludmila","non-dropping-particle":"","parse-names":false,"suffix":""},{"dropping-particle":"","family":"Hu","given":"Donglei","non-dropping-particle":"","parse-names":false,"suffix":""},{"dropping-particle":"","family":"Huntsman","given":"Scott","non-dropping-particle":"","parse-names":false,"suffix":""},{"dropping-particle":"","family":"Sung","given":"Andrew","non-dropping-particle":"","parse-names":false,"suffix":""},{"dropping-particle":"","family":"Chu","given":"Catherine","non-dropping-particle":"","parse-names":false,"suffix":""},{"dropping-particle":"","family":"Chen","given":"Justin","non-dropping-particle":"","parse-names":false,"suffix":""},{"dropping-particle":"","family":"Joyner","given":"Alexander H.","non-dropping-particle":"","parse-names":false,"suffix":""},{"dropping-particle":"","family":"Schork","given":"Nicholas J.","non-dropping-particle":"","parse-names":false,"suffix":""},{"dropping-particle":"","family":"Hsueh","given":"Wen-Chi Chi","non-dropping-particle":"","parse-names":false,"suffix":""},{"dropping-particle":"","family":"Reiner","given":"Alexander P.","non-dropping-particle":"","parse-names":false,"suffix":""},{"dropping-particle":"","family":"Psaty","given":"Bruce M.","non-dropping-particle":"","parse-names":false,"suffix":""},{"dropping-particle":"","family":"Atzmon","given":"Gil","non-dropping-particle":"","parse-names":false,"suffix":""},{"dropping-particle":"","family":"Barzilai","given":"Nir","non-dropping-particle":"","parse-names":false,"suffix":""},{"dropping-particle":"","family":"Cummings","given":"Steven R.","non-dropping-particle":"","parse-names":false,"suffix":""},{"dropping-particle":"","family":"Browner","given":"Warren S.","non-dropping-particle":"","parse-names":false,"suffix":""},{"dropping-particle":"","family":"Kwok","given":"Pui-Yan Yan","non-dropping-particle":"","parse-names":false,"suffix":""},{"dropping-particle":"","family":"Ziv","given":"Elad","non-dropping-particle":"","parse-names":false,"suffix":""},{"dropping-particle":"","family":"Study of Osteoporotic Fractures","given":"","non-dropping-particle":"","parse-names":false,"suffix":""}],"container-title":"Aging cell","id":"ITEM-2","issue":"4","issued":{"date-parts":[["2009","8"]]},"page":"460-72","title":"Association of common genetic variation in the insulin/IGF1 signaling pathway with human longevity.","type":"article-journal","volume":"8"},"uris":["http://www.mendeley.com/documents/?uuid=88af1fe8-b5cd-4f05-826c-57fef13471d9"]}],"mendeley":{"formattedCitation":"(89, 90)","plainTextFormattedCitation":"(89, 90)","previouslyFormattedCitation":"(88, 89)"},"properties":{"noteIndex":0},"schema":"https://github.com/citation-style-language/schema/raw/master/csl-citation.json"}</w:instrText>
+      </w:r>
+      <w:r>
+        <w:fldChar w:fldCharType="separate"/>
+      </w:r>
+      <w:r>
+        <w:rPr>
+          <w:noProof/>
+        </w:rPr>
+        <w:t>(89, 90)</w:t>
+      </w:r>
+      <w:r>
+        <w:fldChar w:fldCharType="end"/>
+      </w:r>
+      <w:r>
+        <w:t xml:space="preserve">, genes that are also linked to mTORC1 signaling. In humans, polymorphisms in </w:t>
+      </w:r>
+      <w:r>
+        <w:rPr>
+          <w:i/>
+        </w:rPr>
+        <w:t>FOXO3A</w:t>
+      </w:r>
+      <w:r>
+        <w:t xml:space="preserve"> have been associated with lengthened lifespan </w:t>
+      </w:r>
+      <w:r>
+        <w:fldChar w:fldCharType="begin" w:fldLock="1"/>
+      </w:r>
+      <w:r>
+        <w:instrText>ADDIN CSL_CITATION {"citationItems":[{"id":"ITEM-1","itemData":{"DOI":"10.1073/pnas.0801030105","ISBN":"00278424","ISSN":"1091-6490","PMID":"18765803","abstract":"Human longevity is a complex phenotype with a significant familial component, yet little is known about its genetic antecedents. Increasing evidence from animal models suggests that the insulin/IGF-1 signaling (IIS) pathway is an important, evolutionarily conserved biological pathway that influences aging and longevity. However, to date human data have been scarce. Studies have been hampered by small sample sizes, lack of precise phenotyping, and population stratification, among other challenges. Therefore, to more precisely assess potential genetic contributions to human longevity from genes linked to IIS signaling, we chose a large, homogeneous, long-lived population of men well-characterized for aging phenotypes, and we performed a nested-case control study of 5 candidate longevity genes. Genetic variation within the FOXO3A gene was strongly associated with human longevity. The OR for homozygous minor vs. homozygous major alleles between the cases and controls was 2.75 (P = 0.00009; adjusted P = 0.00135). Long-lived men also presented several additional phenotypes linked to healthy aging, including lower prevalence of cancer and cardiovascular disease, better self-reported health, and high physical and cognitive function, despite significantly older ages than controls. Several of these aging phenotypes were associated with FOXO3A genotype. Long-lived men also exhibited several biological markers indicative of greater insulin sensitivity and this was associated with homozygosity for the FOXO3A GG genotype. Further exploration of the FOXO3A gene, human longevity and other aging phenotypes is warranted in other populations.","author":[{"dropping-particle":"","family":"Willcox","given":"Bradley J","non-dropping-particle":"","parse-names":false,"suffix":""},{"dropping-particle":"","family":"Donlon","given":"Timothy a","non-dropping-particle":"","parse-names":false,"suffix":""},{"dropping-particle":"","family":"He","given":"Qimei","non-dropping-particle":"","parse-names":false,"suffix":""},{"dropping-particle":"","family":"Chen","given":"Randi","non-dropping-particle":"","parse-names":false,"suffix":""},{"dropping-particle":"","family":"Grove","given":"John S","non-dropping-particle":"","parse-names":false,"suffix":""},{"dropping-particle":"","family":"Yano","given":"Katsuhiko","non-dropping-particle":"","parse-names":false,"suffix":""},{"dropping-particle":"","family":"Masaki","given":"Kamal H","non-dropping-particle":"","parse-names":false,"suffix":""},{"dropping-particle":"","family":"Willcox","given":"D Craig","non-dropping-particle":"","parse-names":false,"suffix":""},{"dropping-particle":"","family":"Rodriguez","given":"Beatriz","non-dropping-particle":"","parse-names":false,"suffix":""},{"dropping-particle":"","family":"Curb","given":"J David","non-dropping-particle":"","parse-names":false,"suffix":""}],"container-title":"Proceedings of the National Academy of Sciences of the United States of America","id":"ITEM-1","issue":"37","issued":{"date-parts":[["2008"]]},"page":"13987-13992","title":"FOXO3A genotype is strongly associated with human longevity.","type":"article-journal","volume":"105"},"uris":["http://www.mendeley.com/documents/?uuid=2530519d-47c0-4a94-ae90-6fa8b17718b8"]},{"id":"ITEM-2","itemData":{"DOI":"10.4103/1008-682X.123673","ISSN":"1745-7262","PMID":"24589462","abstract":"Numerous studies have shown associations between the FOXO3A gene, encoding the forkhead box O3 transcription factor, and human or specifically male longevity. However, the associations of specific FOXO3A polymorphisms with longevity remain inconclusive. We performed a meta-analysis of existing studies to clarify these potential associations. A comprehensive search was conducted to identify studies of FOXO3A gene polymorphisms and longevity. Pooled odds ratios (ORs) and 95% confidence intervals (CIs) were calculated by comparing the minor and major alleles. A total of seven articles reporting associations of FOXO3A polymorphisms with longevity were identified and included in this meta-analysis. These comprised 11 independent studies with 5241 cases and 5724 controls from different ethnic groups. rs2802292, rs2764264, rs13217795, rs1935949 and rs2802288 polymorphisms were associated with human longevity (OR = 1.36, 95% CI = 1.10-1.69, P= 0.005; OR = 1.20, 95% CI = 1.04-1.37, P= 0.01; OR = 1.27, 95% CI = 1.10-1.46, P= 0.001; OR = 1.14, 95% CI = 1.01-1.27 and OR = 1.24, 95% CI = 1.07-1.43, P= 0.003, respectively). Analysis stratified by gender indicated significant associations between rs2802292, rs2764264 and rs13217795 and male longevity (OR = 1.54, 95% CI = 1.33-1.79, P &lt; 0.001; OR = 1.38, 95% CI = 1.15-1.66, P= 0.001; and OR = 1.39, 95% CI = 1.15-1.67, P= 0.001), but rs2802292, rs2764264 and rs1935949 were not linked to female longevity. Moreover, our study showed no association between rs2153960, rs7762395 or rs13220810 polymorphisms and longevity. In conclusion, this meta-analysis indicates a significant association of five FOXO3A gene polymorphisms with longevity, with the effects of rs2802292 and rs2764264 being male-specific. Further investigations are required to confirm these findings.","author":[{"dropping-particle":"","family":"Bao","given":"Ji-Ming","non-dropping-particle":"","parse-names":false,"suffix":""},{"dropping-particle":"","family":"Song","given":"Xian-Lu","non-dropping-particle":"","parse-names":false,"suffix":""},{"dropping-particle":"","family":"Hong","given":"Ying-Qia","non-dropping-particle":"","parse-names":false,"suffix":""},{"dropping-particle":"","family":"Zhu","given":"Hai-Li","non-dropping-particle":"","parse-names":false,"suffix":""},{"dropping-particle":"","family":"Li","given":"Cui","non-dropping-particle":"","parse-names":false,"suffix":""},{"dropping-particle":"","family":"Zhang","given":"Tao","non-dropping-particle":"","parse-names":false,"suffix":""},{"dropping-particle":"","family":"Chen","given":"Wei","non-dropping-particle":"","parse-names":false,"suffix":""},{"dropping-particle":"","family":"Zhao","given":"Shan-Chao","non-dropping-particle":"","parse-names":false,"suffix":""},{"dropping-particle":"","family":"Chen","given":"Qing","non-dropping-particle":"","parse-names":false,"suffix":""}],"container-title":"Asian journal of andrology","id":"ITEM-2","issue":"3","issued":{"date-parts":[["2014"]]},"page":"446-52","title":"Association between FOXO3A gene polymorphisms and human longevity: a meta-analysis.","type":"article-journal","volume":"16"},"uris":["http://www.mendeley.com/documents/?uuid=bddc8628-8f08-406b-b66a-43a16736831c"]},{"id":"ITEM-3","itemData":{"DOI":"10.1089/rej.2008.0827","ISBN":"1549-1684","ISSN":"1549-1684","PMID":"19415983","abstract":"A number of potential candidate genes in a variety of biological pathways have been associated with longevity in model organisms. Many of these genes have human homologs and thus have the potential to provide insights into human longevity. Recently, several studies suggested that FOXO3A functions as a key bridge for various signaling pathways that influence aging and longevity. Interestingly, Willcox and colleagues identified several variants that displayed significant genotype-gender interaction in male human longevity. In particular, a nested case-control study was performed in an ethnic Japanese population in Hawaii, and five candidate longevity genes were chosen based on links to the insulin-insulin-like growth factor-1 (IGF-1) signaling pathway. In the Willcox study, the investigated genetic variations (rs2802292, rs2764264, and rs13217795) within the FOXO3A gene were significantly associated with longevity in male centenarians. We validated the association of FOXO3A polymorphisms with extreme longevity in males from the Southern Italian Centenarian Study. Particularly, rs2802288, a proxy of rs2802292, showed the best allelic association--minor allele frequency (MAF) = 0.49; p = 0.003; odds ratio (OR) = 1.51; 95% confidence interval (CI), 1.15-1.98). Furthermore, we undertook a meta-analysis to explore the significance of rs2802292 association with longevity by combining the association results of the current study and the findings coming from the Willcox et al. investigation. Our data point to a key role of FOXO3A in human longevity and confirm the feasibility of the identification of such genes with centenarian-controls studies. Moreover, we hypothesize the susceptibility to the longevity phenotype may well be the result of complex interactions involving genes and environmental factors but also gender.","author":[{"dropping-particle":"","family":"Anselmi","given":"Chiara Viviani","non-dropping-particle":"","parse-names":false,"suffix":""},{"dropping-particle":"","family":"Malovini","given":"Alberto","non-dropping-particle":"","parse-names":false,"suffix":""},{"dropping-particle":"","family":"Roncarati","given":"Roberta","non-dropping-particle":"","parse-names":false,"suffix":""},{"dropping-particle":"","family":"Novelli","given":"Valeria","non-dropping-particle":"","parse-names":false,"suffix":""},{"dropping-particle":"","family":"Villa","given":"Francesco","non-dropping-particle":"","parse-names":false,"suffix":""},{"dropping-particle":"","family":"Condorelli","given":"Gianluigi","non-dropping-particle":"","parse-names":false,"suffix":""},{"dropping-particle":"","family":"Bellazzi","given":"Riccardo","non-dropping-particle":"","parse-names":false,"suffix":""},{"dropping-particle":"","family":"Puca","given":"Annibale Alessandro","non-dropping-particle":"","parse-names":false,"suffix":""}],"container-title":"Rejuvenation research","id":"ITEM-3","issue":"2","issued":{"date-parts":[["2009"]]},"page":"95-104","title":"Association of the FOXO3A locus with extreme longevity in a southern Italian centenarian study.","type":"article-journal","volume":"12"},"uris":["http://www.mendeley.com/documents/?uuid=fcf19dc4-f991-4278-91f7-2d05e2d8ae93"]},{"id":"ITEM-4","itemData":{"DOI":"10.1073/pnas.0809594106","ISBN":"1091-6490 (Electronic)\\r0027-8424 (Linking)","ISSN":"0027-8424","PMID":"19196970","abstract":"The human forkhead box O3A gene (FOXO3A) encodes an evolutionarily conserved key regulator of the insulin-IGF1 signaling pathway that is known to influence metabolism and lifespan in model organisms. A recent study described 3 SNPs in the FOXO3A gene that were statistically significantly associated with longevity in a discovery sample of long-lived men of Japanese ancestry [Willcox et al. (2008) Proc Natl Acad Sci USA 105:13987-13992]. However, this finding required replication in an independent population. Here, we have investigated 16 known FOXO3A SNPs in an extensive collection of 1,762 German centenarians/nonagenarians and younger controls and provide evidence that polymorphisms in this gene were indeed associated with the ability to attain exceptional old age. The FOXO3A association was considerably stronger in centenarians than in nonagenarians, highlighting the importance of centenarians for genetic longevity research. Our study extended the initial finding observed in Japanese men to women and indicates that both genders were likely to be equally affected by variation in FOXO3A. Replication in a French centenarian sample generated a trend that supported the previous results. Our findings confirmed the initial discovery in the Japanese sample and indicate FOXO3A as a susceptibility gene for prolonged survival in humans.","author":[{"dropping-particle":"","family":"Flachsbart","given":"Friederike","non-dropping-particle":"","parse-names":false,"suffix":""},{"dropping-particle":"","family":"Caliebe","given":"Amke","non-dropping-particle":"","parse-names":false,"suffix":""},{"dropping-particle":"","family":"Kleindorp","given":"Rabea","non-dropping-particle":"","parse-names":false,"suffix":""},{"dropping-particle":"","family":"Blanché","given":"Hélène","non-dropping-particle":"","parse-names":false,"suffix":""},{"dropping-particle":"","family":"Eller-Eberstein","given":"Huberta","non-dropping-particle":"von","parse-names":false,"suffix":""},{"dropping-particle":"","family":"Nikolaus","given":"Susanna","non-dropping-particle":"","parse-names":false,"suffix":""},{"dropping-particle":"","family":"Schreiber","given":"Stefan","non-dropping-particle":"","parse-names":false,"suffix":""},{"dropping-particle":"","family":"Nebel","given":"Almut","non-dropping-particle":"","parse-names":false,"suffix":""}],"container-title":"Proceedings of the National Academy of Sciences of the United States of America","id":"ITEM-4","issue":"8","issued":{"date-parts":[["2009"]]},"page":"2700-2705","title":"Association of FOXO3A variation with human longevity confirmed in German centenarians.","type":"article-journal","volume":"106"},"uris":["http://www.mendeley.com/documents/?uuid=95f42ab8-f6e3-4a93-91fe-76b58d1b5369"]},{"id":"ITEM-5","itemData":{"DOI":"10.1093/hmg/ddp459","ISBN":"1460-2083 (Electronic)\\r0964-6906 (Linking)","ISSN":"09646906","PMID":"19793722","abstract":"FOXO1A and FOXO3A are two members of the FoxO family. FOXO3A has recently been linked to human longevity in Japanese, German and Italian populations. Here we tested the genetic contribution of FOXO1A and FOXO3A to the longevity phenotype in Han Chinese population. Six tagging SNPs from FOXO1A and FOXO3A were selected and genotyped in 1817 centenarians and younger individuals. Two SNPs of FOXO1A were found to be associated with longevity in women (P = 0.01-0.005), whereas all three SNPs of FOXO3A were associated with longevity in both genders (P = 0.005-0.001). One SNP from FOXO1A was found not to be associated with longevity. In haplotype association tests, the OR (95% CI) for haplotypes TTG and CCG of FOXO1A in association with female longevity were 0.72 (0.58-0.90) and 1.38 (1.08-1.76), P = 0.0033 and 0.0063, respectively. The haplotypes of FOXO3A were associated with longevity in men [GTC: OR (95% CI) = 0.67 (0.51-0.86), P = 0.0014; CGT: OR (95% CI) = 1.48 (1.12-1.94), P = 0.0035] and in women [GTC: OR (95% CI) = 0.75 (0.60-0.94), P = 0.0094; CGT: OR (95% CI) = 1.47 (1.16-1.86), P = 0.0009]. The haplotype association tests were validated by permutation analysis. The association of FOXO1A with female longevity was replicated in 700 centenarians and younger individuals that were sampled geographically different from the original population. Thus, we demonstrate that, unlike FOXO3A, FOXO1A is more closely associated with human female longevity, suggesting that the genetic contribution to longevity trait may be affected by genders.","author":[{"dropping-particle":"","family":"Li","given":"Yang","non-dropping-particle":"","parse-names":false,"suffix":""},{"dropping-particle":"","family":"Wang","given":"Wen Jing","non-dropping-particle":"","parse-names":false,"suffix":""},{"dropping-particle":"","family":"Cao","given":"Huiqing","non-dropping-particle":"","parse-names":false,"suffix":""},{"dropping-particle":"","family":"Lu","given":"Jiehua","non-dropping-particle":"","parse-names":false,"suffix":""},{"dropping-particle":"","family":"Wu","given":"Chong","non-dropping-particle":"","parse-names":false,"suffix":""},{"dropping-particle":"","family":"Hu","given":"Fang Yuan","non-dropping-particle":"","parse-names":false,"suffix":""},{"dropping-particle":"","family":"Guo","given":"Jian","non-dropping-particle":"","parse-names":false,"suffix":""},{"dropping-particle":"","family":"Zhao","given":"Ling","non-dropping-particle":"","parse-names":false,"suffix":""},{"dropping-particle":"","family":"Yang","given":"Fan","non-dropping-particle":"","parse-names":false,"suffix":""},{"dropping-particle":"","family":"Zhang","given":"Yi Xin","non-dropping-particle":"","parse-names":false,"suffix":""},{"dropping-particle":"","family":"Li","given":"Wei","non-dropping-particle":"","parse-names":false,"suffix":""},{"dropping-particle":"","family":"Zheng","given":"Gu Yan","non-dropping-particle":"","parse-names":false,"suffix":""},{"dropping-particle":"","family":"Cui","given":"Hanbin","non-dropping-particle":"","parse-names":false,"suffix":""},{"dropping-particle":"","family":"Chen","given":"Xiaomin","non-dropping-particle":"","parse-names":false,"suffix":""},{"dropping-particle":"","family":"Zhu","given":"Zhiming","non-dropping-particle":"","parse-names":false,"suffix":""},{"dropping-particle":"","family":"He","given":"Hongbo","non-dropping-particle":"","parse-names":false,"suffix":""},{"dropping-particle":"","family":"Dong","given":"Birong","non-dropping-particle":"","parse-names":false,"suffix":""},{"dropping-particle":"","family":"Mo","given":"Xianming","non-dropping-particle":"","parse-names":false,"suffix":""},{"dropping-particle":"","family":"Zeng","given":"Yi","non-dropping-particle":"","parse-names":false,"suffix":""},{"dropping-particle":"","family":"Tian","given":"Xiao Li","non-dropping-particle":"","parse-names":false,"suffix":""}],"container-title":"Human Molecular Genetics","id":"ITEM-5","issue":"24","issued":{"date-parts":[["2009"]]},"page":"4897-4904","title":"Genetic association of FOXO1A and FOXO3A with longevity trait in Han Chinese populations","type":"article-journal","volume":"18"},"uris":["http://www.mendeley.com/documents/?uuid=75cd92d1-b4d5-4c3a-bb15-9a78076703ed"]},{"id":"ITEM-6","itemData":{"DOI":"10.1111/j.1474-9726.2009.00493.x","ISBN":"1474-9726","ISSN":"1474-9726","PMID":"19489743","abstract":"The insulin/IGF1 signaling pathways affect lifespan in several model organisms, including worms, flies and mice. To investigate whether common genetic variation in this pathway influences lifespan in humans, we genotyped 291 common variants in 30 genes encoding proteins in the insulin/IGF1 signaling pathway in a cohort of elderly Caucasian women selected from the Study of Osteoporotic Fractures (SOF). The cohort included 293 long-lived cases (lifespan &gt; or = 92 years (y), mean +/- standard deviation (SD) = 95.3 +/- 2.2y) and 603 average-lifespan controls (lifespan &lt; or = 79y, mean = 75.7 +/- 2.6y). Variants were selected for genotyping using a haplotype-tagging approach. We found a modest excess of variants nominally associated with longevity. Nominally significant variants were then replicated in two additional Caucasian cohorts including both males and females: the Cardiovascular Health Study and Ashkenazi Jewish Centenarians. An intronic single nucleotide polymorphism in AKT1, rs3803304, was significantly associated with lifespan in a meta-analysis across the three cohorts (OR = 0.78 95%CI = 0.68-0.89, adjusted P = 0.043); two intronic single nucleotide polymorphisms in FOXO3A demonstrated a significant lifespan association among women only (rs1935949, OR = 1.35, 95%CI = 1.15-1.57, adjusted P = 0.0093). These results demonstrate that common variants in several genes in the insulin/IGF1 pathway are associated with human lifespan.","author":[{"dropping-particle":"","family":"Pawlikowska","given":"Ludmila","non-dropping-particle":"","parse-names":false,"suffix":""},{"dropping-particle":"","family":"Hu","given":"Donglei","non-dropping-particle":"","parse-names":false,"suffix":""},{"dropping-particle":"","family":"Huntsman","given":"Scott","non-dropping-particle":"","parse-names":false,"suffix":""},{"dropping-particle":"","family":"Sung","given":"Andrew","non-dropping-particle":"","parse-names":false,"suffix":""},{"dropping-particle":"","family":"Chu","given":"Catherine","non-dropping-particle":"","parse-names":false,"suffix":""},{"dropping-particle":"","family":"Chen","given":"Justin","non-dropping-particle":"","parse-names":false,"suffix":""},{"dropping-particle":"","family":"Joyner","given":"Alexander H.","non-dropping-particle":"","parse-names":false,"suffix":""},{"dropping-particle":"","family":"Schork","given":"Nicholas J.","non-dropping-particle":"","parse-names":false,"suffix":""},{"dropping-particle":"","family":"Hsueh","given":"Wen-Chi Chi","non-dropping-particle":"","parse-names":false,"suffix":""},{"dropping-particle":"","family":"Reiner","given":"Alexander P.","non-dropping-particle":"","parse-names":false,"suffix":""},{"dropping-particle":"","family":"Psaty","given":"Bruce M.","non-dropping-particle":"","parse-names":false,"suffix":""},{"dropping-particle":"","family":"Atzmon","given":"Gil","non-dropping-particle":"","parse-names":false,"suffix":""},{"dropping-particle":"","family":"Barzilai","given":"Nir","non-dropping-particle":"","parse-names":false,"suffix":""},{"dropping-particle":"","family":"Cummings","given":"Steven R.","non-dropping-particle":"","parse-names":false,"suffix":""},{"dropping-particle":"","family":"Browner","given":"Warren S.","non-dropping-particle":"","parse-names":false,"suffix":""},{"dropping-particle":"","family":"Kwok","given":"Pui-Yan Yan","non-dropping-particle":"","parse-names":false,"suffix":""},{"dropping-particle":"","family":"Ziv","given":"Elad","non-dropping-particle":"","parse-names":false,"suffix":""},{"dropping-particle":"","family":"Study of Osteoporotic Fractures","given":"","non-dropping-particle":"","parse-names":false,"suffix":""}],"container-title":"Aging cell","id":"ITEM-6","issue":"4","issued":{"date-parts":[["2009","8"]]},"page":"460-72","title":"Association of common genetic variation in the insulin/IGF1 signaling pathway with human longevity.","type":"article-journal","volume":"8"},"uris":["http://www.mendeley.com/documents/?uuid=88af1fe8-b5cd-4f05-826c-57fef13471d9"]},{"id":"ITEM-7","itemData":{"DOI":"10.1111/j.1474-9726.2010.00627.x","ISBN":"1474-9726 (Electronic)\\r1474-9718 (Linking)","ISSN":"14749718","PMID":"20849522","abstract":"Genetic variation in FOXO3A has previously been associated with human longevity. Studies published so far have been case-control studies and hence vulnerable to bias introduced by cohort effects. In this study we extended the previous findings in the cohorts of oldest old Danes (the Danish 1905 cohort, N=1089) and middle-aged Danes (N=736), applying a longitudinal study design as well as the case-control study design. Fifteen SNPs were chosen in order to cover the known common variation in FOXO3A. Comparing SNP frequencies in the oldest old with middle-aged individuals, we found association (after correction for multiple testing) of eight SNPs; 4 (rs13217795, rs2764264, rs479744, and rs9400239) previously reported to be associated with longevity and four novel SNPs (rs12206094, rs13220810, rs7762395, and rs9486902 (corrected P-values 0.001-0.044). Moreover, we found association of the haplotypes TAC and CAC of rs9486902, rs10499051, and rs12206094 (corrected P-values: 0.01-0.03) with longevity. Finally, we here present data applying a longitudinal study design; when using follow-up survival data on the oldest old in a longitudinal analysis, we found no SNPs to remain significant after the correction for multiple testing (Bonferroni correction). Hence, our results support and extent the proposed role of FOXO3A as a candidate longevity gene for survival from younger ages to old age, yet not during old age.","author":[{"dropping-particle":"","family":"Soerensen","given":"Mette","non-dropping-particle":"","parse-names":false,"suffix":""},{"dropping-particle":"","family":"Dato","given":"Serena","non-dropping-particle":"","parse-names":false,"suffix":""},{"dropping-particle":"","family":"Christensen","given":"Kaare","non-dropping-particle":"","parse-names":false,"suffix":""},{"dropping-particle":"","family":"McGue","given":"Matt","non-dropping-particle":"","parse-names":false,"suffix":""},{"dropping-particle":"","family":"Stevnsner","given":"Tinna","non-dropping-particle":"","parse-names":false,"suffix":""},{"dropping-particle":"","family":"Bohr","given":"Vilhelm a.","non-dropping-particle":"","parse-names":false,"suffix":""},{"dropping-particle":"","family":"Christiansen","given":"Lene","non-dropping-particle":"","parse-names":false,"suffix":""}],"container-title":"Aging Cell","id":"ITEM-7","issue":"6","issued":{"date-parts":[["2010"]]},"page":"1010-1017","title":"Replication of an association of variation in the FOXO3A gene with human longevity using both case-control and longitudinal data","type":"article-journal","volume":"9"},"uris":["http://www.mendeley.com/documents/?uuid=e33d5bec-1a02-4d49-a066-2cb30085b59b"]}],"mendeley":{"formattedCitation":"(90–96)","plainTextFormattedCitation":"(90–96)","previouslyFormattedCitation":"(89–95)"},"properties":{"noteIndex":0},"schema":"https://github.com/citation-style-language/schema/raw/master/csl-citation.json"}</w:instrText>
+      </w:r>
+      <w:r>
+        <w:fldChar w:fldCharType="separate"/>
+      </w:r>
+      <w:r>
+        <w:rPr>
+          <w:noProof/>
+        </w:rPr>
+        <w:t>(90–96)</w:t>
+      </w:r>
+      <w:r>
+        <w:fldChar w:fldCharType="end"/>
+      </w:r>
+      <w:r>
+        <w:t xml:space="preserve">, whereas both mouse and fruit fly models of </w:t>
+      </w:r>
+      <w:r>
+        <w:rPr>
+          <w:i/>
+        </w:rPr>
+        <w:t>FOXO3A</w:t>
+      </w:r>
+      <w:r>
+        <w:t xml:space="preserve"> loss of function result in stronger and longer living model organisms </w:t>
+      </w:r>
+      <w:r>
+        <w:fldChar w:fldCharType="begin" w:fldLock="1"/>
+      </w:r>
+      <w:r>
+        <w:instrText>ADDIN CSL_CITATION {"citationItems":[{"id":"ITEM-1","itemData":{"DOI":"10.1126/science.1098219","ISBN":"0036-8075","ISSN":"0036-8075","PMID":"15192154","abstract":"Reduced activity of the insulin/insulin-like growth factor signaling (IIS) pathway increases life-span in diverse organisms. We investigated the timing of the effect of reduced IIS on life-span and the role of a potential target tissue, the fat body. We overexpressed dFOXO, a downstream effector of IIS, in the adult Drosophila fat body, which increased life-span and reduced fecundity of females but had no effect on male life-span. The role of FOXO transcription factors and the adipose tissue are therefore evolutionarily conserved in the regulation of aging, and reduction of IIS in the adult is sufficient to mediate its effects on life-span and fecundity.","author":[{"dropping-particle":"","family":"Giannakou","given":"Maria E","non-dropping-particle":"","parse-names":false,"suffix":""},{"dropping-particle":"","family":"Goss","given":"Martin","non-dropping-particle":"","parse-names":false,"suffix":""},{"dropping-particle":"","family":"Jünger","given":"Martin A","non-dropping-particle":"","parse-names":false,"suffix":""},{"dropping-particle":"","family":"Hafen","given":"Ernst","non-dropping-particle":"","parse-names":false,"suffix":""},{"dropping-particle":"","family":"Leevers","given":"Sally J","non-dropping-particle":"","parse-names":false,"suffix":""},{"dropping-particle":"","family":"Partridge","given":"Linda","non-dropping-particle":"","parse-names":false,"suffix":""}],"container-title":"Science","id":"ITEM-1","issue":"5682","issued":{"date-parts":[["2004"]]},"page":"361","title":"Long-lived Drosophila with overexpressed dFOXO in adult fat body.","type":"article-journal","volume":"305"},"uris":["http://www.mendeley.com/documents/?uuid=7ce129f1-e63d-4fa8-9107-f0e7873c4d40"]},{"id":"ITEM-2","itemData":{"DOI":"10.1038/nature03446","ISBN":"1476-4687 (Electronic)","ISSN":"0028-0836","PMID":"15175753","abstract":"In Drosophila melanogaster, ageing is slowed when insulin-like signalling is reduced: life expectancy is extended by more than 50% when the insulin-like receptor (InR) or its receptor substrate (chico) are mutated, or when insulin-producing cells are ablated. But we have yet to resolve when insulin affects ageing, or whether insulin signals regulate ageing directly or indirectly through secondary hormones. Caenorhabditis elegans lifespan is also extended when insulin signalling is inhibited in certain tissues, or when repressed in adult worms, and this requires the forkhead transcription factor (FOXO) encoded by daf-16 (ref. 6). The D. melanogaster insulin-like receptor mediates phosphorylation of dFOXO, the equivalent of nematode daf-16 and mammalian FOXO3a. We demonstrate here that dFOXO regulates D. melanogaster ageing when activated in the adult pericerebral fat body. We further show that this limited activation of dFOXO reduces expression of the Drosophila insulin-like peptide dilp-2 synthesized in neurons, and represses endogenous insulin-dependent signalling in peripheral fat body. These findings suggest that autonomous and non-autonomous roles of insulin signalling combine to control ageing.","author":[{"dropping-particle":"","family":"Hwangbo","given":"Dae Sung","non-dropping-particle":"","parse-names":false,"suffix":""},{"dropping-particle":"","family":"Gershman","given":"Boris","non-dropping-particle":"","parse-names":false,"suffix":""},{"dropping-particle":"","family":"Tu","given":"Meng-Ping","non-dropping-particle":"","parse-names":false,"suffix":""},{"dropping-particle":"","family":"Palmer","given":"Michael","non-dropping-particle":"","parse-names":false,"suffix":""},{"dropping-particle":"","family":"Tatar","given":"Marc","non-dropping-particle":"","parse-names":false,"suffix":""}],"container-title":"Nature","id":"ITEM-2","issue":"6991","issued":{"date-parts":[["2004"]]},"page":"562-566","title":"Drosophila dFOXO controls lifespan and regulates insulin signalling in brain and fat body.","type":"article-journal","volume":"429"},"uris":["http://www.mendeley.com/documents/?uuid=f03b6cf0-9fbf-4606-8fc3-c19926cda385"]},{"id":"ITEM-3","itemData":{"DOI":"10.1038/ncomms7670","ISSN":"2041-1723","PMID":"25858807","abstract":"Stresses like low nutrients, systemic inflammation, cancer or infections provoke a catabolic state characterized by enhanced muscle proteolysis and amino acid release to sustain liver gluconeogenesis and tissue protein synthesis. These conditions activate the family of Forkhead Box (Fox) O transcription factors. Here we report that muscle-specific deletion of FoxO members protects from muscle loss as a result of the role of FoxOs in the induction of autophagy-lysosome and ubiquitin-proteasome systems. Notably, in the setting of low nutrient signalling, we demonstrate that FoxOs are required for Akt activity but not for mTOR signalling. FoxOs control several stress-response pathways such as the unfolded protein response, ROS detoxification, DNA repair and translation. Finally, we identify FoxO-dependent ubiquitin ligases including MUSA1 and a previously uncharacterised ligase termed SMART (Specific of Muscle Atrophy and Regulated by Transcription). Our findings underscore the central function of FoxOs in coordinating a variety of stress-response genes during catabolic conditions.","author":[{"dropping-particle":"","family":"Milan","given":"Giulia","non-dropping-particle":"","parse-names":false,"suffix":""},{"dropping-particle":"","family":"Romanello","given":"Vanina","non-dropping-particle":"","parse-names":false,"suffix":""},{"dropping-particle":"","family":"Pescatore","given":"Francesca","non-dropping-particle":"","parse-names":false,"suffix":""},{"dropping-particle":"","family":"Armani","given":"Andrea","non-dropping-particle":"","parse-names":false,"suffix":""},{"dropping-particle":"","family":"Paik","given":"Ji-Hye","non-dropping-particle":"","parse-names":false,"suffix":""},{"dropping-particle":"","family":"Frasson","given":"Laura","non-dropping-particle":"","parse-names":false,"suffix":""},{"dropping-particle":"","family":"Seydel","given":"Anke","non-dropping-particle":"","parse-names":false,"suffix":""},{"dropping-particle":"","family":"Zhao","given":"Jinghui","non-dropping-particle":"","parse-names":false,"suffix":""},{"dropping-particle":"","family":"Abraham","given":"Reimar","non-dropping-particle":"","parse-names":false,"suffix":""},{"dropping-particle":"","family":"Goldberg","given":"Alfred L.","non-dropping-particle":"","parse-names":false,"suffix":""},{"dropping-particle":"","family":"Blaauw","given":"Bert","non-dropping-particle":"","parse-names":false,"suffix":""},{"dropping-particle":"","family":"DePinho","given":"Ronald a.","non-dropping-particle":"","parse-names":false,"suffix":""},{"dropping-particle":"","family":"Sandri","given":"Marco","non-dropping-particle":"","parse-names":false,"suffix":""}],"container-title":"Nature communications","id":"ITEM-3","issued":{"date-parts":[["2015"]]},"page":"6670","publisher":"Nature Publishing Group","title":"Regulation of autophagy and the ubiquitin-proteasome system by the FoxO transcriptional network during muscle atrophy.","type":"article-journal","volume":"6"},"uris":["http://www.mendeley.com/documents/?uuid=95b5c047-8825-4576-a6c5-c2342aa88275"]}],"mendeley":{"formattedCitation":"(97–99)","plainTextFormattedCitation":"(97–99)","previouslyFormattedCitation":"(96–98)"},"properties":{"noteIndex":0},"schema":"https://github.com/citation-style-language/schema/raw/master/csl-citation.json"}</w:instrText>
+      </w:r>
+      <w:r>
+        <w:fldChar w:fldCharType="separate"/>
+      </w:r>
+      <w:r>
+        <w:rPr>
+          <w:noProof/>
+        </w:rPr>
+        <w:t>(97–99)</w:t>
+      </w:r>
+      <w:r>
+        <w:fldChar w:fldCharType="end"/>
+      </w:r>
+      <w:r>
+        <w:t xml:space="preserve">. Indeed, nonagenarians show downregulation of mTOR pathway genes </w:t>
+      </w:r>
+      <w:r>
+        <w:fldChar w:fldCharType="begin" w:fldLock="1"/>
+      </w:r>
+      <w:r>
+        <w:instrText>ADDIN CSL_CITATION {"citationItems":[{"id":"ITEM-1","itemData":{"DOI":"10.1111/acel.12015","ISBN":"1474-9726 (Electronic)\\r1474-9718 (Linking)","ISSN":"1474-9726","PMID":"23061800","abstract":"mTOR signalling is implicated in the development of disease and in lifespan extension in model organisms. This pathway has been associated with human diseases such as diabetes and cancer, but has not been investigated for its impact on longevity per se. Here, we investigated whether transcriptional variation within the mTOR pathway is associated with human longevity using whole-blood samples from the Leiden Longevity Study. This is a unique cohort of Dutch families with extended survival across generations, decreased morbidity and beneficial metabolic profiles in middle-age. By comparing mRNA levels of nonagenarians and middle-aged controls, the mTOR signalling gene set was found to associate with old age (P = 4.6 × 10(-7)). Single gene analysis showed that seven of 40 mTOR pathway genes had a significant differential expression of at least 5%. Of these, the RPTOR (Raptor) gene was found to be differentially expressed also when the offspring of nonagenarians was compared with their spouses, indicating association with familial longevity in middle-age. This association was not explained by variation between the groups in the prevalence of type 2 diabetes and cancer or glucose levels. Thus, the mTOR pathway not only plays a role in the regulation of disease and aging in animal models, but also in human health and longevity.","author":[{"dropping-particle":"","family":"Passtoors","given":"Willemijn M.","non-dropping-particle":"","parse-names":false,"suffix":""},{"dropping-particle":"","family":"Beekman","given":"Marian","non-dropping-particle":"","parse-names":false,"suffix":""},{"dropping-particle":"","family":"Deelen","given":"Joris","non-dropping-particle":"","parse-names":false,"suffix":""},{"dropping-particle":"","family":"Breggen","given":"Ruud","non-dropping-particle":"van der","parse-names":false,"suffix":""},{"dropping-particle":"","family":"Maier","given":"Andrea B.","non-dropping-particle":"","parse-names":false,"suffix":""},{"dropping-particle":"","family":"Guigas","given":"Bruno","non-dropping-particle":"","parse-names":false,"suffix":""},{"dropping-particle":"","family":"Derhovanessian","given":"Evelyna","non-dropping-particle":"","parse-names":false,"suffix":""},{"dropping-particle":"","family":"Heemst","given":"Diana","non-dropping-particle":"van","parse-names":false,"suffix":""},{"dropping-particle":"","family":"Craen","given":"Anton J M","non-dropping-particle":"de","parse-names":false,"suffix":""},{"dropping-particle":"","family":"Gunn","given":"David A.","non-dropping-particle":"","parse-names":false,"suffix":""},{"dropping-particle":"","family":"Pawelec","given":"Graham","non-dropping-particle":"","parse-names":false,"suffix":""},{"dropping-particle":"","family":"Slagboom","given":"Pieternella E.","non-dropping-particle":"","parse-names":false,"suffix":""}],"container-title":"Aging cell","id":"ITEM-1","issue":"1","issued":{"date-parts":[["2013","2"]]},"page":"24-31","title":"Gene expression analysis of mTOR pathway: Association with human longevity","type":"article-journal","volume":"12"},"uris":["http://www.mendeley.com/documents/?uuid=31e4d34a-5c43-43c0-9bc5-be3892abd4fa"]}],"mendeley":{"formattedCitation":"(100)","plainTextFormattedCitation":"(100)","previouslyFormattedCitation":"(99)"},"properties":{"noteIndex":0},"schema":"https://github.com/citation-style-language/schema/raw/master/csl-citation.json"}</w:instrText>
+      </w:r>
+      <w:r>
+        <w:fldChar w:fldCharType="separate"/>
+      </w:r>
+      <w:r>
+        <w:rPr>
+          <w:noProof/>
+        </w:rPr>
+        <w:t>(100)</w:t>
+      </w:r>
+      <w:r>
+        <w:fldChar w:fldCharType="end"/>
+      </w:r>
+      <w:r>
+        <w:t xml:space="preserve">, supporting a role for decreased mTOR signaling in human longevity, whereas in rats, inhibition of mTORC1 via </w:t>
       </w:r>
       <w:proofErr w:type="spellStart"/>
       <w:r>
-        <w:rPr>
-          <w:i/>
-        </w:rPr>
-        <w:t>Sln</w:t>
+        <w:t>rapalog</w:t>
       </w:r>
       <w:proofErr w:type="spellEnd"/>
       <w:r>
-        <w:t xml:space="preserve"> is ablated </w:t>
+        <w:t xml:space="preserve"> treatment ameliorates age-related sarcopenia </w:t>
       </w:r>
       <w:r>
         <w:fldChar w:fldCharType="begin" w:fldLock="1"/>
       </w:r>
       <w:r>
-        <w:instrText>ADDIN CSL_CITATION {"citationItems":[{"id":"ITEM-1","itemData":{"DOI":"10.1038/nm.2897","ISSN":"1546-170X","PMID":"22961106","abstract":"The role of skeletal muscle in nonshivering thermogenesis (NST) is not well understood. Here we show that sarcolipin (Sln), a newly identified regulator of the sarco/endoplasmic reticulum Ca(2+)-ATPase (Serca) pump, is necessary for muscle-based thermogenesis. When challenged to acute cold (4 °C), Sln(-/-) mice were not able to maintain their core body temperature (37 °C) and developed hypothermia. Surgical ablation of brown adipose tissue and functional knockdown of Ucp1 allowed us to highlight the role of muscle in NST. Overexpression of Sln in the Sln-null background fully restored muscle-based thermogenesis, suggesting that Sln is the basis for Serca-mediated heat production. We show that ryanodine receptor 1 (Ryr1)-mediated Ca(2+) leak is an important mechanism for Serca-activated heat generation. Here we present data to suggest that Sln can continue to interact with Serca in the presence of Ca(2+), which can promote uncoupling of the Serca pump and cause futile cycling. We further show that loss of Sln predisposes mice to diet-induced obesity, which suggests that Sln-mediated NST is recruited during metabolic overload. These data collectively suggest that SLN is an important mediator of muscle thermogenesis and whole-body energy metabolism.","author":[{"dropping-particle":"","family":"Bal","given":"Naresh Chandra","non-dropping-particle":"","parse-names":false,"suffix":""},{"dropping-particle":"","family":"Maurya","given":"Santosh K","non-dropping-particle":"","parse-names":false,"suffix":""},{"dropping-particle":"","family":"Sopariwala","given":"Danesh H","non-dropping-particle":"","parse-names":false,"suffix":""},{"dropping-particle":"","family":"Sahoo","given":"Sanjaya Kumar","non-dropping-particle":"","parse-names":false,"suffix":""},{"dropping-particle":"","family":"Gupta","given":"Subash C.","non-dropping-particle":"","parse-names":false,"suffix":""},{"dropping-particle":"","family":"Shaikh","given":"Sana A","non-dropping-particle":"","parse-names":false,"suffix":""},{"dropping-particle":"","family":"Pant","given":"Meghna","non-dropping-particle":"","parse-names":false,"suffix":""},{"dropping-particle":"","family":"Rowland","given":"Leslie A","non-dropping-particle":"","parse-names":false,"suffix":""},{"dropping-particle":"","family":"Goonasekera","given":"Sanjeewa A","non-dropping-particle":"","parse-names":false,"suffix":""},{"dropping-particle":"","family":"Molkentin","given":"Jeffery D","non-dropping-particle":"","parse-names":false,"suffix":""},{"dropping-particle":"","family":"Periasamy","given":"Muthu","non-dropping-particle":"","parse-names":false,"suffix":""}],"container-title":"Nature medicine","id":"ITEM-1","issue":"10","issued":{"date-parts":[["2012","9","9"]]},"page":"1575-9","publisher":"Nature Publishing Group","title":"Sarcolipin is a newly identified regulator of muscle-based thermogenesis in mammals.","type":"article-journal","volume":"18"},"uris":["http://www.mendeley.com/documents/?uuid=f36c1370-eb1f-4fdf-8bd8-856c4867e261"]},{"id":"ITEM-2","itemData":{"DOI":"10.1096/fj.13-230631","ISBN":"1530-6860 (Electronic)\\r0892-6638 (Linking)","ISSN":"15306860","PMID":"23752204","abstract":"Sarcolipin (SLN) regulates muscle-based nonshivering thermogenesis and is up-regulated with high-fat feeding (HFF). To investigate whether other muscle-based thermogenic systems compensate for a lack of Sln and to firmly establish SLN as a mediator of diet-induced thermogenesis (DIT), we measured muscle and whole-body energy expenditure in chow- and high-fat-fed Sln(-/-) and wild-type (WT) mice. Following HFF, resting muscle metabolic rate (Vo2, μl/g/s) was increased similarly in WT (0.28±0.02 vs. 0.31±0.03) and Sln(-/-) (0.23±0.03 vs. 0.35±0.02) mice due to increased sympathetic nervous system activation in Sln(-/-) mice; however, whole-body metabolic rate (Vo2, ml/kg/h) was lower in Sln(-/-) compared with WT mice following HFF but only during periods when the mice were active in their cages (WT, 2894±87 vs. Sln(-/-), 2708±61). Treatment with the β-adrenergic receptor (β-AR) antagonist propranolol during HFF completely prevented muscle-based DIT in Sln(-/-) mice; however, it had no effect in WT mice, resulting in greater differences in whole-body metabolic rate and diet-induced weight gain. Our results suggest that β-AR signaling partially compensates for a lack of SLN to activate muscle-based DIT, but SLN is the primary and more effective mediator.-Bombardier, E., Smith, I. C., Gamu, D., Fajardo, V. A., Vigna, C., Sayer, R. A., Gupta, S. C., Bal, N. C., Periasamy, M., Tupling, A. R. Sarcolipin trumps β-adrenergic receptor signaling as the favored mechanism for muscle-based diet-induced thermogenesis.","author":[{"dropping-particle":"","family":"Bombardier","given":"Eric","non-dropping-particle":"","parse-names":false,"suffix":""},{"dropping-particle":"","family":"Smith","given":"Ian C.","non-dropping-particle":"","parse-names":false,"suffix":""},{"dropping-particle":"","family":"Gamu","given":"Daniel","non-dropping-particle":"","parse-names":false,"suffix":""},{"dropping-particle":"","family":"Fajardo","given":"Val A.","non-dropping-particle":"","parse-names":false,"suffix":""},{"dropping-particle":"","family":"Vigna","given":"Chris","non-dropping-particle":"","parse-names":false,"suffix":""},{"dropping-particle":"","family":"Sayer","given":"Ryan A.","non-dropping-particle":"","parse-names":false,"suffix":""},{"dropping-particle":"","family":"Gupta","given":"Subash C.","non-dropping-particle":"","parse-names":false,"suffix":""},{"dropping-particle":"","family":"Bal","given":"Naresh Chandra","non-dropping-particle":"","parse-names":false,"suffix":""},{"dropping-particle":"","family":"Periasamy","given":"Muthu","non-dropping-particle":"","parse-names":false,"suffix":""},{"dropping-particle":"","family":"Tupling","given":"A. Russell","non-dropping-particle":"","parse-names":false,"suffix":""}],"container-title":"FASEB Journal","id":"ITEM-2","issue":"9","issued":{"date-parts":[["2013"]]},"page":"3871-3878","title":"Sarcolipin trumps β-adrenergic receptor signaling as the favored mechanism for muscle-based diet-induced thermogenesis","type":"article-journal","volume":"27"},"uris":["http://www.mendeley.com/documents/?uuid=8c51dc30-6c2b-4e21-a6f8-8bc62717d7ef"]},{"id":"ITEM-3","itemData":{"DOI":"10.1002/oby.21542","ISSN":"19307381","author":[{"dropping-particle":"","family":"Rowland","given":"Leslie A.","non-dropping-particle":"","parse-names":false,"suffix":""},{"dropping-particle":"","family":"Maurya","given":"Santosh K.","non-dropping-particle":"","parse-names":false,"suffix":""},{"dropping-particle":"","family":"Bal","given":"Naresh Chandra","non-dropping-particle":"","parse-names":false,"suffix":""},{"dropping-particle":"","family":"Kozak","given":"Leslie","non-dropping-particle":"","parse-names":false,"suffix":""},{"dropping-particle":"","family":"Periasamy","given":"Muthu","non-dropping-particle":"","parse-names":false,"suffix":""}],"container-title":"Obesity","id":"ITEM-3","issue":"00","issued":{"date-parts":[["2016"]]},"page":"10-13","title":"Sarcolipin and uncoupling protein 1 play distinct roles in diet-induced thermogenesis and do not compensate for one another","type":"article-journal","volume":"00"},"uris":["http://www.mendeley.com/documents/?uuid=4b569f4b-80ba-4902-b284-74d3d551ce6f"]}],"mendeley":{"formattedCitation":"(64–66)","plainTextFormattedCitation":"(64–66)","previouslyFormattedCitation":"(63–65)"},"properties":{"noteIndex":0},"schema":"https://github.com/citation-style-language/schema/raw/master/csl-citation.json"}</w:instrText>
+        <w:instrText>ADDIN CSL_CITATION {"citationItems":[{"id":"ITEM-1","itemData":{"DOI":"10.1128/MCB.00141-19","ISSN":"0270-7306","abstract":"There is a lack of pharmacological interventions available for sarcopenia, a progressive age-associated loss of muscle mass, leading to a decline in mobility and quality of life. We found mTORC1 (mammalian target of rapamycin complex 1), a well-established positive modulator of muscle mass, to be surprisingly hyperactivated in sarcopenic muscle. Furthermore, inhibition of the mTORC1 pathway counteracted sarcopenia, as determined by observing an increase in muscle mass and fiber type cross sectional area in select muscle groups, again surprising because mTORC1 signaling has been shown to be required for skeletal muscle mass gains in some models of hypertrophy. Additionally, several genes related to senescence were downregulated while gene expression indicators of neuromuscular junction denervation were diminished using a low dose of a rapalog. Therefore partial mTORC1 inhibition may delay the progression of sarcopenia by directly and indirectly modulating multiple age-associated pathways, implicating mTORC1 as a therapeutic target to treat sarcopenia.","author":[{"dropping-particle":"","family":"Joseph","given":"Giselle A","non-dropping-particle":"","parse-names":false,"suffix":""},{"dropping-particle":"","family":"Wang","given":"Sharon","non-dropping-particle":"","parse-names":false,"suffix":""},{"dropping-particle":"","family":"Jacobs","given":"Cody E.","non-dropping-particle":"","parse-names":false,"suffix":""},{"dropping-particle":"","family":"Zhou","given":"Weihua","non-dropping-particle":"","parse-names":false,"suffix":""},{"dropping-particle":"","family":"Kimble","given":"Garrett C.","non-dropping-particle":"","parse-names":false,"suffix":""},{"dropping-particle":"","family":"Tse","given":"Herman W.","non-dropping-particle":"","parse-names":false,"suffix":""},{"dropping-particle":"","family":"Eash","given":"John K.","non-dropping-particle":"","parse-names":false,"suffix":""},{"dropping-particle":"","family":"Shavlakadze","given":"Tea","non-dropping-particle":"","parse-names":false,"suffix":""},{"dropping-particle":"","family":"Glass","given":"David J.","non-dropping-particle":"","parse-names":false,"suffix":""}],"container-title":"Molecular and Cellular Biology","id":"ITEM-1","issued":{"date-parts":[["2019","7","15"]]},"title":"Partial inhibition of mTORC1 in aged rats counteracts the decline in muscle mass and reverses molecular signaling associated with sarcopenia","type":"article-journal"},"uris":["http://www.mendeley.com/documents/?uuid=43af54b8-c2f7-42d2-8c11-b5e0178263ac"]}],"mendeley":{"formattedCitation":"(101)","plainTextFormattedCitation":"(101)","previouslyFormattedCitation":"(100)"},"properties":{"noteIndex":0},"schema":"https://github.com/citation-style-language/schema/raw/master/csl-citation.json"}</w:instrText>
       </w:r>
       <w:r>
         <w:fldChar w:fldCharType="separate"/>
@@ -6484,945 +7569,19 @@
         <w:rPr>
           <w:noProof/>
         </w:rPr>
-        <w:t>(64–66)</w:t>
+        <w:t>(101)</w:t>
       </w:r>
       <w:r>
         <w:fldChar w:fldCharType="end"/>
       </w:r>
       <w:r>
-        <w:t xml:space="preserve"> </w:t>
-      </w:r>
-      <w:r>
-        <w:t xml:space="preserve">or </w:t>
-      </w:r>
-      <w:r>
-        <w:t>prevent</w:t>
-      </w:r>
-      <w:r>
-        <w:t>ed</w:t>
-      </w:r>
-      <w:r>
-        <w:t xml:space="preserve"> when it is </w:t>
-      </w:r>
-      <w:proofErr w:type="spellStart"/>
-      <w:r>
-        <w:rPr>
-          <w:i/>
-        </w:rPr>
-        <w:t>Sln</w:t>
-      </w:r>
-      <w:proofErr w:type="spellEnd"/>
-      <w:r>
-        <w:t xml:space="preserve"> is </w:t>
-      </w:r>
-      <w:r>
-        <w:t xml:space="preserve">overexpressed </w:t>
-      </w:r>
-      <w:r>
-        <w:fldChar w:fldCharType="begin" w:fldLock="1"/>
-      </w:r>
-      <w:r>
-        <w:instrText xml:space="preserve">ADDIN CSL_CITATION {"citationItems":[{"id":"ITEM-1","itemData":{"DOI":"10.1016/j.phrs.2015.10.020","ISSN":"1096-1186","PMID":"26521759","abstract":"Obesity is increasing at an alarming rate, both in adults and adolescents, across the globe due to increased consumption of caloric rich diet. Obesity and its associated complications appear to be major contributing factors not only to diabetes/heart disease but also to cancer, and neurological diseases causing a huge burden on the health care system. To date, there are no effective treatments to reduce weight gain, other than caloric restriction and exercise which are often difficult to enforce. There are very few drugs available for treating obesity and those that are available only reduce obesity by </w:instrText>
-      </w:r>
-      <w:r>
-        <w:rPr>
-          <w:rFonts w:ascii="Cambria Math" w:hAnsi="Cambria Math" w:cs="Cambria Math"/>
-        </w:rPr>
-        <w:instrText>∼</w:instrText>
-      </w:r>
-      <w:r>
-        <w:instrText>10%. Identifying mechanisms to increase energy expenditure, on top of the increase elicited by exercise, would be more beneficial to control weight gain. The purpose of this review is to highlight the role of sarcolipin (SLN), a regulator of SERCA pump, in muscle thermogenesis and metabolism. We will further discuss if enhancing SLN activity could be an effective mechanism to increase energy expenditure and control weight gain. We will also discuss the merits of adaptive thermogenesis in muscle and brown fat as potential mechanisms to increase energy expenditure during caloric overload. That said, there is still a great need for further research into the mechanism of diet induced thermogenesis and its relevance to overall metabolism and obesity.","author":[{"dropping-particle":"","family":"Maurya","given":"Santosh Kumar","non-dropping-particle":"","parse-names":false,"suffix":""},{"dropping-particle":"","family":"Periasamy","given":"Muthu","non-dropping-particle":"","parse-names":false,"suffix":""}],"container-title":"Pharmacological research","id":"ITEM-1","issued":{"date-parts":[["2015","12"]]},"page":"270-5","title":"Sarcolipin is a novel regulator of muscle metabolism and obesity.","type":"article-journal","volume":"102"},"uris":["http://www.mendeley.com/documents/?uuid=dbecfda7-956f-4340-8ccc-055b2f9a16c5"]}],"mendeley":{"formattedCitation":"(67)","plainTextFormattedCitation":"(67)","previouslyFormattedCitation":"(66)"},"properties":{"noteIndex":0},"schema":"https://github.com/citation-style-language/schema/raw/master/csl-citation.json"}</w:instrText>
-      </w:r>
-      <w:r>
-        <w:fldChar w:fldCharType="separate"/>
-      </w:r>
-      <w:r>
-        <w:rPr>
-          <w:noProof/>
-        </w:rPr>
-        <w:t>(67)</w:t>
-      </w:r>
-      <w:r>
-        <w:fldChar w:fldCharType="end"/>
-      </w:r>
-      <w:r>
-        <w:t>.</w:t>
-      </w:r>
-      <w:r>
-        <w:t xml:space="preserve">  </w:t>
-      </w:r>
-      <w:r>
-        <w:t>H</w:t>
-      </w:r>
-      <w:r>
-        <w:t xml:space="preserve">uman cross-sectional studies </w:t>
-      </w:r>
-      <w:r>
-        <w:t>demonstrate</w:t>
-      </w:r>
-      <w:r>
-        <w:t xml:space="preserve"> elevated Sarcolipin mRNA and protein alongside more inefficient fuel oxidation in muscle fibers </w:t>
-      </w:r>
-      <w:r>
-        <w:fldChar w:fldCharType="begin" w:fldLock="1"/>
-      </w:r>
-      <w:r>
-        <w:instrText>ADDIN CSL_CITATION {"citationItems":[{"id":"ITEM-1","itemData":{"DOI":"10.1002/oby.21123","ISSN":"1930-739X","PMID":"25970801","abstract":"OBJECTIVE: Sarcolipin (SLN) regulates muscle energy expenditure through its action on sarco/endoplasmic reticulum Ca(2+) -ATPase (SERCA) pump. It is unknown whether SLN-dependent respiration has relevance to human obesity, but whole-transcriptome gene expression profiling revealed that SLN was more highly expressed in myocytes from individuals with severe obesity (OB) than in lean controls (LN). The purpose of this study was to examine SLN-dependent cellular respiratory rates in LN and OB human muscles.\\n\\nMETHODS: Primary myocytes were isolated from muscle biopsy from seven LN and OB Caucasian females. Cellular respiration was assessed with and without lentivirus-mediated SLN knockdown in LN and OB myocytes.\\n\\nRESULTS: SLN mRNA and protein abundance was greater in OB compared to LN cells. Despite elevated SLN levels in wild-type OB cells, respiratory rates among SLN-deficient cells were higher in OB compared to LN. Obesity-induced reduction in efficiency of SLN-dependent respiration was associated with altered sarcoplasmic reticulum phospholipidome.\\n\\nCONCLUSIONS: SLN-dependent respiration is reduced in muscles from humans with severe obesity compared to lean controls. Identification of the molecular mechanism that affects SLN efficiency might lead to interventions that promote an increase in skeletal muscle energy expenditure.","author":[{"dropping-particle":"","family":"Paran","given":"Christopher W","non-dropping-particle":"","parse-names":false,"suffix":""},{"dropping-particle":"","family":"Verkerke","given":"Anthony R P","non-dropping-particle":"","parse-names":false,"suffix":""},{"dropping-particle":"","family":"Heden","given":"Timothy D","non-dropping-particle":"","parse-names":false,"suffix":""},{"dropping-particle":"","family":"Park","given":"Sanghee","non-dropping-particle":"","parse-names":false,"suffix":""},{"dropping-particle":"","family":"Zou","given":"Kai","non-dropping-particle":"","parse-names":false,"suffix":""},{"dropping-particle":"","family":"Lawson","given":"Heather A","non-dropping-particle":"","parse-names":false,"suffix":""},{"dropping-particle":"","family":"Song","given":"Haowei","non-dropping-particle":"","parse-names":false,"suffix":""},{"dropping-particle":"","family":"Turk","given":"John","non-dropping-particle":"","parse-names":false,"suffix":""},{"dropping-particle":"","family":"Houmard","given":"Joseph A","non-dropping-particle":"","parse-names":false,"suffix":""},{"dropping-particle":"","family":"Funai","given":"Katsuhiko","non-dropping-particle":"","parse-names":false,"suffix":""}],"container-title":"Obesity (Silver Spring, Md.)","id":"ITEM-1","issue":"7","issued":{"date-parts":[["2015"]]},"page":"1440-9","title":"Reduced efficiency of sarcolipin-dependent respiration in myocytes from humans with severe obesity.","type":"article-journal","volume":"23"},"uris":["http://www.mendeley.com/documents/?uuid=79702619-1c07-4fc9-b97a-0852f3146159"]}],"mendeley":{"formattedCitation":"(75)","plainTextFormattedCitation":"(75)","previouslyFormattedCitation":"(74)"},"properties":{"noteIndex":0},"schema":"https://github.com/citation-style-language/schema/raw/master/csl-citation.json"}</w:instrText>
-      </w:r>
-      <w:r>
-        <w:fldChar w:fldCharType="separate"/>
-      </w:r>
-      <w:r>
-        <w:rPr>
-          <w:noProof/>
-        </w:rPr>
-        <w:t>(75)</w:t>
-      </w:r>
-      <w:r>
-        <w:fldChar w:fldCharType="end"/>
-      </w:r>
-      <w:r>
-        <w:t>.</w:t>
-      </w:r>
-      <w:r>
-        <w:t xml:space="preserve"> </w:t>
-      </w:r>
-      <w:r>
-        <w:t xml:space="preserve"> </w:t>
-      </w:r>
-      <w:r>
-        <w:t>These data point to an important role for Sarcolipin as a potential mediator of weight-induced adaptive thermogenesis</w:t>
-      </w:r>
-      <w:r>
-        <w:t xml:space="preserve"> </w:t>
-      </w:r>
-      <w:r>
-        <w:t xml:space="preserve">  </w:t>
-      </w:r>
-    </w:p>
-    <w:p/>
-    <w:p>
-      <w:r>
-        <w:t xml:space="preserve">In addition to </w:t>
-      </w:r>
-      <w:r>
-        <w:t xml:space="preserve">the changes </w:t>
-      </w:r>
-      <w:r>
-        <w:t xml:space="preserve">in </w:t>
-      </w:r>
-      <w:r>
-        <w:t>Ca</w:t>
-      </w:r>
-      <w:r>
-        <w:rPr>
-          <w:vertAlign w:val="superscript"/>
-        </w:rPr>
-        <w:t>2+</w:t>
-      </w:r>
-      <w:r>
-        <w:t xml:space="preserve"> </w:t>
-      </w:r>
-      <w:r>
-        <w:t>related transcripts, w</w:t>
-      </w:r>
-      <w:r>
-        <w:t xml:space="preserve">e and others have observed that skeletal muscle-specific activation of mTORC1 via deletion of </w:t>
-      </w:r>
-      <w:r>
-        <w:rPr>
-          <w:i/>
-        </w:rPr>
-        <w:t>Tsc1</w:t>
-      </w:r>
-      <w:r>
-        <w:t xml:space="preserve"> results in an increase in the oxidative profile of the skeletal muscle</w:t>
-      </w:r>
-      <w:r>
-        <w:t xml:space="preserve"> </w:t>
-      </w:r>
-      <w:r>
-        <w:fldChar w:fldCharType="begin" w:fldLock="1"/>
-      </w:r>
-      <w:r>
-        <w:instrText>ADDIN CSL_CITATION {"citationItems":[{"id":"ITEM-1","itemData":{"DOI":"10.1186/2044-5040-3-6","ISSN":"2044-5040","PMID":"23497627","abstract":"BACKGROUND: Skeletal muscle mass is determined by the balance between protein synthesis and degradation. Mammalian target of rapamycin complex 1 (mTORC1) is a master regulator of protein translation and has been implicated in the control of muscle mass. Inactivation of mTORC1 by skeletal muscle-specific deletion of its obligatory component raptor results in smaller muscles and a lethal dystrophy. Moreover, raptor-deficient muscles are less oxidative through changes in the expression PGC-1α, a critical determinant of mitochondrial biogenesis. These results suggest that activation of mTORC1 might be beneficial to skeletal muscle by providing resistance to muscle atrophy and increasing oxidative function. Here, we tested this hypothesis by deletion of the mTORC1 inhibitor tuberous sclerosis complex (TSC) in muscle fibers. METHOD: Skeletal muscles of mice with an acute or a permanent deletion of raptor or TSC1 were examined using histological, biochemical and molecular biological methods. Response of the muscles to changes in mechanical load and nerve input was investigated by ablation of synergistic muscles or by denervation . RESULTS: Genetic deletion or knockdown of raptor, causing inactivation of mTORC1, was sufficient to prevent muscle growth and enhance muscle atrophy. Conversely, short-term activation of mTORC1 by knockdown of TSC induced muscle fiber hypertrophy and atrophy-resistance upon denervation, in both fast tibialis anterior (TA) and slow soleus muscles. Surprisingly, however, sustained activation of mTORC1 by genetic deletion of Tsc1 caused muscle atrophy in all but soleus muscles. In contrast, oxidative capacity was increased in all muscles examined. Consistently, TSC1-deficient soleus muscle was atrophy-resistant whereas TA underwent normal atrophy upon denervation. Moreover, upon overloading, plantaris muscle did not display enhanced hypertrophy compared to controls. Biochemical analysis indicated that the atrophy response of muscles was based on the suppressed phosphorylation of PKB/Akt via feedback inhibition by mTORC1 and subsequent increased expression of the E3 ubiquitin ligases MuRF1 and atrogin-1/MAFbx. In contrast, expression of both E3 ligases was not increased in soleus muscle suggesting the presence of compensatory mechanisms in this muscle. CONCLUSIONS: Our study shows that the mTORC1- and the PKB/Akt-FoxO pathways are tightly interconnected and differentially regulated depending on the muscle type. These results indicate tha…","author":[{"dropping-particle":"","family":"Bentzinger","given":"C. Florian","non-dropping-particle":"","parse-names":false,"suffix":""},{"dropping-particle":"","family":"Lin","given":"Shuo","non-dropping-particle":"","parse-names":false,"suffix":""},{"dropping-particle":"","family":"Romanino","given":"Klaas","non-dropping-particle":"","parse-names":false,"suffix":""},{"dropping-particle":"","family":"Castets","given":"Perrine","non-dropping-particle":"","parse-names":false,"suffix":""},{"dropping-particle":"","family":"Guridi","given":"Maitea","non-dropping-particle":"","parse-names":false,"suffix":""},{"dropping-particle":"","family":"Summermatter","given":"Serge","non-dropping-particle":"","parse-names":false,"suffix":""},{"dropping-particle":"","family":"Handschin","given":"Christoph","non-dropping-particle":"","parse-names":false,"suffix":""},{"dropping-particle":"","family":"Tintignac","given":"Lionel A.","non-dropping-particle":"","parse-names":false,"suffix":""},{"dropping-particle":"","family":"Hall","given":"Michael N.","non-dropping-particle":"","parse-names":false,"suffix":""},{"dropping-particle":"","family":"Rüegg","given":"Markus A.","non-dropping-particle":"","parse-names":false,"suffix":""}],"container-title":"Skeletal muscle","id":"ITEM-1","issue":"1","issued":{"date-parts":[["2013","1"]]},"page":"6","title":"Differential response of skeletal muscles to mTORC1 signaling during atrophy and hypertrophy.","type":"article-journal","volume":"3"},"uris":["http://www.mendeley.com/documents/?uuid=0a749ec3-0f9f-470f-affa-fb5468a48dc2"]}],"mendeley":{"formattedCitation":"(22)","plainTextFormattedCitation":"(22)","previouslyFormattedCitation":"(22)"},"properties":{"noteIndex":0},"schema":"https://github.com/citation-style-language/schema/raw/master/csl-citation.json"}</w:instrText>
-      </w:r>
-      <w:r>
-        <w:fldChar w:fldCharType="separate"/>
-      </w:r>
-      <w:r>
-        <w:rPr>
-          <w:noProof/>
-        </w:rPr>
-        <w:t>(22)</w:t>
-      </w:r>
-      <w:r>
-        <w:fldChar w:fldCharType="end"/>
-      </w:r>
-      <w:r>
-        <w:t xml:space="preserve">.  </w:t>
-      </w:r>
-      <w:r>
-        <w:t xml:space="preserve">Furthermore, </w:t>
-      </w:r>
-      <w:r>
-        <w:t>non-</w:t>
-      </w:r>
-      <w:r>
-        <w:rPr>
-          <w:i/>
-        </w:rPr>
-        <w:t>Tsc1</w:t>
-      </w:r>
-      <w:r>
-        <w:t>-driven</w:t>
-      </w:r>
-      <w:r>
-        <w:t xml:space="preserve"> models of muscle-specific mTORC1 activation</w:t>
-      </w:r>
-      <w:r>
-        <w:t xml:space="preserve">, such as </w:t>
-      </w:r>
-      <w:r>
-        <w:t xml:space="preserve">those involving </w:t>
-      </w:r>
-      <w:r>
-        <w:t>knockout of individual components of</w:t>
-      </w:r>
-      <w:r>
-        <w:t xml:space="preserve"> the GATOR1 complex</w:t>
-      </w:r>
-      <w:r>
-        <w:t>,</w:t>
-      </w:r>
-      <w:r>
-        <w:t xml:space="preserve"> result in </w:t>
-      </w:r>
-      <w:r>
-        <w:t xml:space="preserve">increased expression of mitochondrial </w:t>
-      </w:r>
-      <w:r>
-        <w:t>components</w:t>
-      </w:r>
-      <w:r>
-        <w:t xml:space="preserve">, </w:t>
-      </w:r>
-      <w:r>
-        <w:t xml:space="preserve">particularly </w:t>
-      </w:r>
-      <w:r>
-        <w:t>TCA cycle intermediates</w:t>
-      </w:r>
-      <w:r>
-        <w:t xml:space="preserve"> </w:t>
-      </w:r>
-      <w:r>
-        <w:fldChar w:fldCharType="begin" w:fldLock="1"/>
-      </w:r>
-      <w:r>
-        <w:instrText>ADDIN CSL_CITATION {"citationItems":[{"id":"ITEM-1","itemData":{"DOI":"10.1016/j.celrep.2018.04.058","ISBN":"0000000000000","ISSN":"22111247","PMID":"29768191","abstract":"The conserved GATOR1 complex consisting of NPRL2-NPRL3-DEPDC5 inhibits mammalian target of rapamycin complex 1 (mTORC1) in response to amino acid insufficiency. Here, we show that loss of NPRL2 and GATOR1 function in skeletal muscle causes constitutive activation of mTORC1 signaling in the fed and fasted states. Muscle fibers of NPRL2 knockout animals are significantly larger and show altered fiber-type composition, with more fast-twitch glycolytic and fewer slow-twitch oxidative fibers. NPRL2 muscle knockout mice also have altered running behavior and enhanced glucose tolerance. Furthermore, loss of NPRL2 induces aerobic glycolysis and suppresses glucose entry into the TCA cycle. Such chronic activation of mTORC1 leads to compensatory increases in anaplerotic pathways to replenish TCA intermediates that are consumed for biosynthetic purposes. These phenotypes reveal a fundamental role for the GATOR1 complex in the homeostatic regulation of mitochondrial functions (biosynthesis versus ATP) to mediate carbohydrate utilization in muscle. Dutchak et al. investigate how mTORC1 activation rewires cellular metabolism in skeletal muscle by analyzing the consequences of loss of NPRL2, a component of the GATOR1 complex that is a conserved negative regulator of mTORC1.","author":[{"dropping-particle":"","family":"Dutchak","given":"Paul A.","non-dropping-particle":"","parse-names":false,"suffix":""},{"dropping-particle":"","family":"Estill-Terpack","given":"Sandi J.","non-dropping-particle":"","parse-names":false,"suffix":""},{"dropping-particle":"","family":"Plec","given":"Abigail A.","non-dropping-particle":"","parse-names":false,"suffix":""},{"dropping-particle":"","family":"Zhao","given":"Xiaozheng","non-dropping-particle":"","parse-names":false,"suffix":""},{"dropping-particle":"","family":"Yang","given":"Chendong","non-dropping-particle":"","parse-names":false,"suffix":""},{"dropping-particle":"","family":"Chen","given":"Jun","non-dropping-particle":"","parse-names":false,"suffix":""},{"dropping-particle":"","family":"Ko","given":"Bookyung","non-dropping-particle":"","parse-names":false,"suffix":""},{"dropping-particle":"","family":"Deberardinis","given":"Ralph J.","non-dropping-particle":"","parse-names":false,"suffix":""},{"dropping-particle":"","family":"Yu","given":"Yonghao","non-dropping-particle":"","parse-names":false,"suffix":""},{"dropping-particle":"","family":"Tu","given":"Benjamin P.","non-dropping-particle":"","parse-names":false,"suffix":""}],"container-title":"Cell Reports","id":"ITEM-1","issue":"7","issued":{"date-parts":[["2018"]]},"page":"1907-1914","publisher":"ElsevierCompany.","title":"Loss of a Negative Regulator of mTORC1 Induces Aerobic Glycolysis and Altered Fiber Composition in Skeletal Muscle","type":"article-journal","volume":"23"},"uris":["http://www.mendeley.com/documents/?uuid=54689804-d53f-4b47-b23a-3f4552373c0a"]}],"mendeley":{"formattedCitation":"(76)","plainTextFormattedCitation":"(76)","previouslyFormattedCitation":"(75)"},"properties":{"noteIndex":0},"schema":"https://github.com/citation-style-language/schema/raw/master/csl-citation.json"}</w:instrText>
-      </w:r>
-      <w:r>
-        <w:fldChar w:fldCharType="separate"/>
-      </w:r>
-      <w:r>
-        <w:rPr>
-          <w:noProof/>
-        </w:rPr>
-        <w:t>(76)</w:t>
-      </w:r>
-      <w:r>
-        <w:fldChar w:fldCharType="end"/>
-      </w:r>
-      <w:r>
-        <w:t>,</w:t>
-      </w:r>
-      <w:r>
-        <w:t xml:space="preserve"> </w:t>
-      </w:r>
-      <w:r>
-        <w:t>and increase</w:t>
-      </w:r>
-      <w:r>
-        <w:t>d</w:t>
-      </w:r>
-      <w:r>
-        <w:t xml:space="preserve"> mitochondrial respiration</w:t>
-      </w:r>
-      <w:r>
-        <w:t xml:space="preserve"> </w:t>
-      </w:r>
-      <w:r>
-        <w:fldChar w:fldCharType="begin" w:fldLock="1"/>
-      </w:r>
-      <w:r>
-        <w:instrText>ADDIN CSL_CITATION {"citationItems":[{"id":"ITEM-1","itemData":{"DOI":"10.1074/jbc.RA118.005970","ISSN":"0021-9258","abstract":"mTORC1 regulates protein synthesis, and in turn is regulated by growth factors, energy status, and amino acid availability. In kidney cell (HEK293-T) culture, the GAP activity towards RAG (GATOR1) protein complex suppresses activation of the RAG A/B-RAG C/D heterodimer when amino acids are insufficient. During amino acid sufficiency, the RAG heterodimer recruits mTORC1 to the lysosomal membrane where its interaction with Ras homolog enriched in brain (Rheb) stimulates mTORC1's kinase activity. The DEP-like domain containing 5 (DEPDC5) protein, a GATOR1 subunit, causes familial focal epilepsy when mutated, and global knockout of the Depdc5 gene is embryonic lethal. To study the function of DEPDC5 in skeletal muscle, we generated a muscle-specific inducible Depdc5 knockout mouse, hypothesizing that knocking out Depdc5 in muscle would make mTORC1 constitutively active, causing hypertrophy and improving muscle function. Examining mTORC1 signaling, morphology, mitochondrial respiratory capacity, contractile function, and applied physical function (e.g. rotarod, treadmill, grip test, and wheel running), we observed that mTORC1 activity was significantly higher in knockout (KO) mice, indicated by the increased phosphorylation of mTOR and its downstream effectors (by 118% for p-mTOR/mTOR, 114% for p-S6K1/S6K1, and 35% for p-4E-BP1/4E-BP1). The KO animals also exhibited soleus muscle cell hypertrophy and a 2.5-fold increase in mitochondrial respiratory capacity. However, contrary to our hypothesis, neither physical nor contractile function improved. In conclusion, DEPDC5 depletion in adult skeletal muscle removes GATOR1 inhibition of mTORC1, resulting in muscle hypertrophy and increased mitochondrial respiration, but does not improve overall muscle quality and function.","author":[{"dropping-particle":"","family":"Graber","given":"Ted G.","non-dropping-particle":"","parse-names":false,"suffix":""},{"dropping-particle":"","family":"Fry","given":"Christopher S.","non-dropping-particle":"","parse-names":false,"suffix":""},{"dropping-particle":"","family":"Brightwell","given":"Camille R.","non-dropping-particle":"","parse-names":false,"suffix":""},{"dropping-particle":"","family":"Moro","given":"Tatiana","non-dropping-particle":"","parse-names":false,"suffix":""},{"dropping-particle":"","family":"Maroto","given":"Rosario","non-dropping-particle":"","parse-names":false,"suffix":""},{"dropping-particle":"","family":"Bhattari","given":"Nisha","non-dropping-particle":"","parse-names":false,"suffix":""},{"dropping-particle":"","family":"Porter","given":"Craig","non-dropping-particle":"","parse-names":false,"suffix":""},{"dropping-particle":"","family":"Wakamiya","given":"Maki","non-dropping-particle":"","parse-names":false,"suffix":""},{"dropping-particle":"","family":"Rasmussen","given":"Blake B.","non-dropping-particle":"","parse-names":false,"suffix":""}],"container-title":"Journal of Biological Chemistry","id":"ITEM-1","issued":{"date-parts":[["2019"]]},"page":"4091-4102","title":"Skeletal Muscle Specific Knockout of DEP-like domain-containing 5 Increases mTORC1 Signaling, Muscle Cell Hypertrophy, and Mitochondrial Respiration.","type":"article-journal","volume":"294"},"uris":["http://www.mendeley.com/documents/?uuid=a0617606-bfaf-4161-a786-5c8df69604cb"]}],"mendeley":{"formattedCitation":"(77)","plainTextFormattedCitation":"(77)","previouslyFormattedCitation":"(76)"},"properties":{"noteIndex":0},"schema":"https://github.com/citation-style-language/schema/raw/master/csl-citation.json"}</w:instrText>
-      </w:r>
-      <w:r>
-        <w:fldChar w:fldCharType="separate"/>
-      </w:r>
-      <w:r>
-        <w:rPr>
-          <w:noProof/>
-        </w:rPr>
-        <w:t>(77)</w:t>
-      </w:r>
-      <w:r>
-        <w:fldChar w:fldCharType="end"/>
-      </w:r>
-      <w:r>
-        <w:t xml:space="preserve">.  </w:t>
-      </w:r>
-      <w:r>
-        <w:t xml:space="preserve">Conversely, </w:t>
-      </w:r>
-      <w:r>
-        <w:t xml:space="preserve">abolishing skeletal muscle mTORC1 activity via </w:t>
-      </w:r>
-      <w:r>
-        <w:t>Raptor knockout increases mitochondrial coupling efficiency</w:t>
-      </w:r>
-      <w:r>
-        <w:t xml:space="preserve"> </w:t>
-      </w:r>
-      <w:r>
-        <w:t>but</w:t>
-      </w:r>
-      <w:r>
-        <w:t xml:space="preserve"> lowers</w:t>
-      </w:r>
-      <w:r>
-        <w:t xml:space="preserve"> </w:t>
-      </w:r>
-      <w:r>
-        <w:t xml:space="preserve">mitochondrial </w:t>
-      </w:r>
-      <w:r>
-        <w:t xml:space="preserve">respiration and </w:t>
-      </w:r>
-      <w:r>
-        <w:t xml:space="preserve">reduces </w:t>
-      </w:r>
-      <w:r>
-        <w:t xml:space="preserve">the abundance and activities of </w:t>
-      </w:r>
-      <w:r>
-        <w:t>mitochondrial enzyme</w:t>
-      </w:r>
-      <w:r>
-        <w:t>s</w:t>
-      </w:r>
-      <w:r>
-        <w:t xml:space="preserve"> </w:t>
-      </w:r>
-      <w:r>
-        <w:fldChar w:fldCharType="begin" w:fldLock="1"/>
-      </w:r>
-      <w:r>
-        <w:instrText>ADDIN CSL_CITATION {"citationItems":[{"id":"ITEM-1","itemData":{"DOI":"10.1083/jcb.200903131","ISSN":"1540-8140","PMID":"20008564","abstract":"Mammalian target of rapamycin (mTOR) is a key regulator of cell growth that associates with raptor and rictor to form the mTOR complex 1 (mTORC1) and mTORC2, respectively. Raptor is required for oxidative muscle integrity, whereas rictor is dispensable. In this study, we show that muscle-specific inactivation of mTOR leads to severe myopathy, resulting in premature death. mTOR-deficient muscles display metabolic changes similar to those observed in muscles lacking raptor, including impaired oxidative metabolism, altered mitochondrial regulation, and glycogen accumulation associated with protein kinase B/Akt hyperactivation. In addition, mTOR-deficient muscles exhibit increased basal glucose uptake, whereas whole body glucose homeostasis is essentially maintained. Importantly, loss of mTOR exacerbates the myopathic features in both slow oxidative and fast glycolytic muscles. Moreover, mTOR but not raptor and rictor deficiency leads to reduced muscle dystrophin content. We provide evidence that mTOR controls dystrophin transcription in a cell-autonomous, rapamycin-resistant, and kinase-independent manner. Collectively, our results demonstrate that mTOR acts mainly via mTORC1, whereas regulation of dystrophin is raptor and rictor independent.","author":[{"dropping-particle":"","family":"Risson","given":"Valérie","non-dropping-particle":"","parse-names":false,"suffix":""},{"dropping-particle":"","family":"Mazelin","given":"Laetitia","non-dropping-particle":"","parse-names":false,"suffix":""},{"dropping-particle":"","family":"Roceri","given":"Mila","non-dropping-particle":"","parse-names":false,"suffix":""},{"dropping-particle":"","family":"Sanchez","given":"Hervé","non-dropping-particle":"","parse-names":false,"suffix":""},{"dropping-particle":"","family":"Moncollin","given":"Vincent","non-dropping-particle":"","parse-names":false,"suffix":""},{"dropping-particle":"","family":"Corneloup","given":"Claudine","non-dropping-particle":"","parse-names":false,"suffix":""},{"dropping-particle":"","family":"Richard-Bulteau","given":"Hélène","non-dropping-particle":"","parse-names":false,"suffix":""},{"dropping-particle":"","family":"Vignaud","given":"Alban","non-dropping-particle":"","parse-names":false,"suffix":""},{"dropping-particle":"","family":"Baas","given":"Dominique","non-dropping-particle":"","parse-names":false,"suffix":""},{"dropping-particle":"","family":"Defour","given":"Aurélia","non-dropping-particle":"","parse-names":false,"suffix":""},{"dropping-particle":"","family":"Freyssenet","given":"Damien","non-dropping-particle":"","parse-names":false,"suffix":""},{"dropping-particle":"","family":"Tanti","given":"Jean-François","non-dropping-particle":"","parse-names":false,"suffix":""},{"dropping-particle":"","family":"Le-Marchand-Brustel","given":"Yannick","non-dropping-particle":"","parse-names":false,"suffix":""},{"dropping-particle":"","family":"Ferrier","given":"Bernard","non-dropping-particle":"","parse-names":false,"suffix":""},{"dropping-particle":"","family":"Conjard-Duplany","given":"Agnès","non-dropping-particle":"","parse-names":false,"suffix":""},{"dropping-particle":"","family":"Romanino","given":"Klaas","non-dropping-particle":"","parse-names":false,"suffix":""},{"dropping-particle":"","family":"Bauché","given":"Stéphanie","non-dropping-particle":"","parse-names":false,"suffix":""},{"dropping-particle":"","family":"Hantaï","given":"Daniel","non-dropping-particle":"","parse-names":false,"suffix":""},{"dropping-particle":"","family":"Mueller","given":"Matthias","non-dropping-particle":"","parse-names":false,"suffix":""},{"dropping-particle":"","family":"Kozma","given":"Sara C","non-dropping-particle":"","parse-names":false,"suffix":""},{"dropping-particle":"","family":"Thomas","given":"George","non-dropping-particle":"","parse-names":false,"suffix":""},{"dropping-particle":"","family":"Rüegg","given":"Markus A.","non-dropping-particle":"","parse-names":false,"suffix":""},{"dropping-particle":"","family":"Ferry","given":"Arnaud","non-dropping-particle":"","parse-names":false,"suffix":""},{"dropping-particle":"","family":"Pende","given":"Mario","non-dropping-particle":"","parse-names":false,"suffix":""},{"dropping-particle":"","family":"Bigard","given":"Xavier","non-dropping-particle":"","parse-names":false,"suffix":""},{"dropping-particle":"","family":"Koulmann","given":"Nathalie","non-dropping-particle":"","parse-names":false,"suffix":""},{"dropping-particle":"","family":"Schaeffer","given":"Laurent","non-dropping-particle":"","parse-names":false,"suffix":""},{"dropping-particle":"","family":"Gangloff","given":"Yann-Gaël","non-dropping-particle":"","parse-names":false,"suffix":""}],"container-title":"The Journal of cell biology","id":"ITEM-1","issue":"6","issued":{"date-parts":[["2009","12","14"]]},"page":"859-74","title":"Muscle inactivation of mTOR causes metabolic and dystrophin defects leading to severe myopathy.","type":"article-journal","volume":"187"},"uris":["http://www.mendeley.com/documents/?uuid=05411eed-773d-4e24-9bbd-d25acedebaed"]}],"mendeley":{"formattedCitation":"(78)","plainTextFormattedCitation":"(78)","previouslyFormattedCitation":"(77)"},"properties":{"noteIndex":0},"schema":"https://github.com/citation-style-language/schema/raw/master/csl-citation.json"}</w:instrText>
-      </w:r>
-      <w:r>
-        <w:fldChar w:fldCharType="separate"/>
-      </w:r>
-      <w:r>
-        <w:rPr>
-          <w:noProof/>
-        </w:rPr>
-        <w:t>(78)</w:t>
-      </w:r>
-      <w:r>
-        <w:fldChar w:fldCharType="end"/>
-      </w:r>
-      <w:r>
-        <w:t xml:space="preserve">. </w:t>
-      </w:r>
-      <w:r>
-        <w:t xml:space="preserve">Here, we </w:t>
-      </w:r>
-      <w:r>
-        <w:t xml:space="preserve">show </w:t>
-      </w:r>
-      <w:r>
-        <w:t xml:space="preserve">that muscle </w:t>
-      </w:r>
-      <w:r>
-        <w:rPr>
-          <w:i/>
-          <w:iCs/>
-        </w:rPr>
-        <w:t>Tsc</w:t>
-      </w:r>
-      <w:r>
-        <w:rPr>
-          <w:i/>
-          <w:iCs/>
-        </w:rPr>
-        <w:t>1</w:t>
-      </w:r>
-      <w:r>
-        <w:rPr>
-          <w:i/>
-          <w:iCs/>
-        </w:rPr>
-        <w:t xml:space="preserve"> </w:t>
-      </w:r>
-      <w:r>
-        <w:t>knockout mice have an increased reliance on carbohydrate oxidation (Figure 1G</w:t>
-      </w:r>
-      <w:r>
-        <w:t>)</w:t>
-      </w:r>
-      <w:r>
-        <w:t>.</w:t>
-      </w:r>
-      <w:r>
-        <w:t xml:space="preserve"> </w:t>
-      </w:r>
-      <w:r>
-        <w:t xml:space="preserve">Taken together, these </w:t>
-      </w:r>
-      <w:r>
-        <w:t>observations</w:t>
-      </w:r>
-      <w:r>
-        <w:t xml:space="preserve"> </w:t>
-      </w:r>
-      <w:r>
-        <w:t xml:space="preserve">suggest that mTORC1 influences </w:t>
-      </w:r>
-      <w:r>
-        <w:t xml:space="preserve">metabolism </w:t>
-      </w:r>
-      <w:r>
-        <w:t xml:space="preserve">by </w:t>
-      </w:r>
-      <w:r>
-        <w:t>increasing</w:t>
-      </w:r>
-      <w:r>
-        <w:t xml:space="preserve"> </w:t>
-      </w:r>
-      <w:r>
-        <w:t xml:space="preserve">mitochondrial </w:t>
-      </w:r>
-      <w:r>
-        <w:t xml:space="preserve">enzyme </w:t>
-      </w:r>
-      <w:r>
-        <w:t>content</w:t>
-      </w:r>
-      <w:r>
-        <w:t>,</w:t>
-      </w:r>
-      <w:r>
-        <w:t xml:space="preserve"> </w:t>
-      </w:r>
-      <w:r>
-        <w:t>the coupling of oxidative phosphorylation to ATP production</w:t>
-      </w:r>
-      <w:r>
-        <w:t xml:space="preserve">, </w:t>
-      </w:r>
-      <w:r>
-        <w:t xml:space="preserve">and the dissipation of </w:t>
-      </w:r>
-      <w:r>
-        <w:t>energy</w:t>
-      </w:r>
-      <w:r>
-        <w:t xml:space="preserve"> via uncoupling</w:t>
-      </w:r>
-      <w:r>
-        <w:t xml:space="preserve"> of the sarcoplasmic reticulum</w:t>
-      </w:r>
-      <w:r>
-        <w:t>.</w:t>
-      </w:r>
-      <w:r>
-        <w:t xml:space="preserve"> </w:t>
-      </w:r>
-    </w:p>
-    <w:p/>
-    <w:p>
-      <w:r>
-        <w:t xml:space="preserve">One response to nutrient overload is to promote anabolism, consistent with mTORC1-dependent activation of protein synthesis, lipogenesis, and glycogenesis </w:t>
-      </w:r>
-      <w:r>
-        <w:fldChar w:fldCharType="begin" w:fldLock="1"/>
-      </w:r>
-      <w:r>
-        <w:instrText>ADDIN CSL_CITATION {"citationItems":[{"id":"ITEM-1","itemData":{"DOI":"10.1073/pnas.1000323107","ISSN":"1091-6490","PMID":"20167806","author":[{"dropping-particle":"","family":"Laplante","given":"Mathieu","non-dropping-particle":"","parse-names":false,"suffix":""},{"dropping-particle":"","family":"Sabatini","given":"David M.","non-dropping-particle":"","parse-names":false,"suffix":""}],"container-title":"Proceedings of the National Academy of Sciences of the United States of America","id":"ITEM-1","issue":"8","issued":{"date-parts":[["2010","2"]]},"page":"3281-2","title":"mTORC1 activates SREBP-1c and uncouples lipogenesis from gluconeogenesis.","type":"article-journal","volume":"107"},"uris":["http://www.mendeley.com/documents/?uuid=2e898fef-e65a-4ede-9156-f326ec9ee236"]},{"id":"ITEM-2","itemData":{"DOI":"10.1042/BST20110682","ISBN":"03005127","ISSN":"0300-5127","PMID":"22260684","abstract":"mTORC1 (mammalian target of rapamycin complex 1) is controlled by diverse signals (e.g. hormones, growth factors, nutrients and cellular energy status) and regulates a range of processes including anabolic metabolism, cell growth and cell division. We have studied the impact of inhibiting mTOR on protein synthesis in human cells. Partial inhibition of mTORC1 by rapamycin has only a limited impact on protein synthesis, but inhibiting mTOR kinase activity causes much greater inhibition of protein synthesis. Using a pulsed stable-isotope-labelling technique, we show that the rapamycin and mTOR (mammalian target of rapamycin) kinase inhibitors have differential effects on the synthesis of specific proteins. In particular, the synthesis of proteins encoded by mRNAs that have a 5'-terminal pyrimidine tract is strongly inhibited by mTOR kinase inhibitors. Many of these mRNAs encode ribosomal proteins. mTORC1 also promotes the synthesis of rRNA, although the mechanisms involved remain to be clarified. We found that mTORC1 also regulates the processing of the precursors of rRNA. mTORC1 thus co-ordinates several steps in ribosome biogenesis.","author":[{"dropping-particle":"","family":"Iadevaia","given":"Valentina","non-dropping-particle":"","parse-names":false,"suffix":""},{"dropping-particle":"","family":"Huo","given":"Yilin","non-dropping-particle":"","parse-names":false,"suffix":""},{"dropping-particle":"","family":"Zhang","given":"Ze","non-dropping-particle":"","parse-names":false,"suffix":""},{"dropping-particle":"","family":"Foster","given":"Leonard J.","non-dropping-particle":"","parse-names":false,"suffix":""},{"dropping-particle":"","family":"Proud","given":"Christopher G.","non-dropping-particle":"","parse-names":false,"suffix":""}],"container-title":"Biochemical Society Transactions","id":"ITEM-2","issue":"1","issued":{"date-parts":[["2012"]]},"page":"168-172","title":"Roles of the mammalian target of rapamycin, mTOR, in controlling ribosome biogenesis and protein synthesis: Figure 1","type":"article-journal","volume":"40"},"uris":["http://www.mendeley.com/documents/?uuid=ae1e7da2-7b8d-4a7c-86ff-fce8d56ebabc"]},{"id":"ITEM-3","itemData":{"DOI":"10.2337/db13-1531","ISBN":"1939-327X (Electronic)\\r0012-1797 (Linking)","ISSN":"1939-327X","PMID":"24722244","abstract":"Glycogen and lipids are major storage forms of energy that are tightly regulated by hormones and metabolic signals. We demonstrate that feeding mice a high-fat diet (HFD) increases hepatic glycogen due to increased expression of the glycogenic scaffolding protein PTG/R5. PTG promoter activity was increased and glycogen levels were augmented in mice and cells after activation of the mechanistic target of rapamycin complex 1 (mTORC1) and its downstream target SREBP1. Deletion of the PTG gene in mice prevented HFD-induced hepatic glycogen accumulation. Of note, PTG deletion also blocked hepatic steatosis in HFD-fed mice and reduced the expression of numerous lipogenic genes. Additionally, PTG deletion reduced fasting glucose and insulin levels in obese mice while improving insulin sensitivity, a result of reduced hepatic glucose output. This metabolic crosstalk was due to decreased mTORC1 and SREBP activity in PTG knockout mice or knockdown cells, suggesting a positive feedback loop in which once accumulated, glycogen stimulates the mTORC1/SREBP1 pathway to shift energy storage to lipogenesis. Together, these data reveal a previously unappreciated broad role for glycogen in the control of energy homeostasis.","author":[{"dropping-particle":"","family":"Lu","given":"Binbin","non-dropping-particle":"","parse-names":false,"suffix":""},{"dropping-particle":"","family":"Bridges","given":"Dave","non-dropping-particle":"","parse-names":false,"suffix":""},{"dropping-particle":"","family":"Yang","given":"Yemen","non-dropping-particle":"","parse-names":false,"suffix":""},{"dropping-particle":"","family":"Fisher","given":"Kaleigh","non-dropping-particle":"","parse-names":false,"suffix":""},{"dropping-particle":"","family":"Cheng","given":"Alan","non-dropping-particle":"","parse-names":false,"suffix":""},{"dropping-particle":"","family":"Chang","given":"Louise","non-dropping-particle":"","parse-names":false,"suffix":""},{"dropping-particle":"","family":"Meng","given":"Zhuoxian","non-dropping-particle":"","parse-names":false,"suffix":""},{"dropping-particle":"","family":"Lin","given":"Jiandie D.","non-dropping-particle":"","parse-names":false,"suffix":""},{"dropping-particle":"","family":"Downes","given":"Michael","non-dropping-particle":"","parse-names":false,"suffix":""},{"dropping-particle":"","family":"Yu","given":"Ruth T.","non-dropping-particle":"","parse-names":false,"suffix":""},{"dropping-particle":"","family":"Liddle","given":"Christopher","non-dropping-particle":"","parse-names":false,"suffix":""},{"dropping-particle":"","family":"Evans","given":"Ronald M.","non-dropping-particle":"","parse-names":false,"suffix":""},{"dropping-particle":"","family":"Saltiel","given":"Alan R.","non-dropping-particle":"","parse-names":false,"suffix":""}],"container-title":"Diabetes","id":"ITEM-3","issue":"9","issued":{"date-parts":[["2014","9","10"]]},"page":"2935-48","title":"Metabolic crosstalk: molecular links between glycogen and lipid metabolism in obesity.","type":"article-journal","volume":"63"},"uris":["http://www.mendeley.com/documents/?uuid=763cc112-bc93-48cf-8961-48ee54811acf"]}],"mendeley":{"formattedCitation":"(15, 37, 79)","plainTextFormattedCitation":"(15, 37, 79)","previouslyFormattedCitation":"(15, 37, 78)"},"properties":{"noteIndex":0},"schema":"https://github.com/citation-style-language/schema/raw/master/csl-citation.json"}</w:instrText>
-      </w:r>
-      <w:r>
-        <w:fldChar w:fldCharType="separate"/>
-      </w:r>
-      <w:r>
-        <w:rPr>
-          <w:noProof/>
-        </w:rPr>
-        <w:t>(15, 37, 79)</w:t>
-      </w:r>
-      <w:r>
-        <w:fldChar w:fldCharType="end"/>
-      </w:r>
-      <w:r>
-        <w:t>.  Thus, it is reasonable to propose that nutrient overload may promote ineffective catabolism as a way of reducing systemic nutrient stress.</w:t>
-      </w:r>
-      <w:r>
-        <w:t xml:space="preserve">  Examples of this include mTORC1-dependent activation of amino acid catabolism through glutamate dehydrogenase </w:t>
-      </w:r>
-      <w:r>
-        <w:fldChar w:fldCharType="begin" w:fldLock="1"/>
-      </w:r>
-      <w:r>
-        <w:instrText>ADDIN CSL_CITATION {"citationItems":[{"id":"ITEM-1","itemData":{"DOI":"10.1016/j.cell.2013.04.023","ISSN":"1097-4172","PMID":"23663782","abstract":"Proliferating mammalian cells use glutamine as a source of nitrogen and as a key anaplerotic source to provide metabolites to the tricarboxylic acid cycle (TCA) for biosynthesis. Recently, mammalian target of rapamycin complex 1 (mTORC1) activation has been correlated with increased nutrient uptake and metabolism, but no molecular connection to glutaminolysis has been reported. Here, we show that mTORC1 promotes glutamine anaplerosis by activating glutamate dehydrogenase (GDH). This regulation requires transcriptional repression of SIRT4, the mitochondrial-localized sirtuin that inhibits GDH. Mechanistically, mTORC1 represses SIRT4 by promoting the proteasome-mediated destabilization of cAMP-responsive element binding 2 (CREB2). Thus, a relationship between mTORC1, SIRT4, and cancer is suggested by our findings. Indeed, SIRT4 expression is reduced in human cancer, and its overexpression reduces cell proliferation, transformation, and tumor development. Finally, our data indicate that targeting nutrient metabolism in energy-addicted cancers with high mTORC1 signaling may be an effective therapeutic approach.","author":[{"dropping-particle":"","family":"Csibi","given":"Alfred","non-dropping-particle":"","parse-names":false,"suffix":""},{"dropping-particle":"","family":"Fendt","given":"Sarah-Maria","non-dropping-particle":"","parse-names":false,"suffix":""},{"dropping-particle":"","family":"Li","given":"Chenggang","non-dropping-particle":"","parse-names":false,"suffix":""},{"dropping-particle":"","family":"Poulogiannis","given":"George","non-dropping-particle":"","parse-names":false,"suffix":""},{"dropping-particle":"","family":"Choo","given":"Andrew Y","non-dropping-particle":"","parse-names":false,"suffix":""},{"dropping-particle":"","family":"Chapski","given":"Douglas J","non-dropping-particle":"","parse-names":false,"suffix":""},{"dropping-particle":"","family":"Jeong","given":"Seung Min","non-dropping-particle":"","parse-names":false,"suffix":""},{"dropping-particle":"","family":"Dempsey","given":"Jamie M","non-dropping-particle":"","parse-names":false,"suffix":""},{"dropping-particle":"","family":"Parkhitko","given":"Andrey","non-dropping-particle":"","parse-names":false,"suffix":""},{"dropping-particle":"","family":"Morrison","given":"Tasha","non-dropping-particle":"","parse-names":false,"suffix":""},{"dropping-particle":"","family":"Henske","given":"Elizabeth Petri","non-dropping-particle":"","parse-names":false,"suffix":""},{"dropping-particle":"","family":"Haigis","given":"Marcia C","non-dropping-particle":"","parse-names":false,"suffix":""},{"dropping-particle":"","family":"Cantley","given":"Lewis C.","non-dropping-particle":"","parse-names":false,"suffix":""},{"dropping-particle":"","family":"Stephanopoulos","given":"Gregory","non-dropping-particle":"","parse-names":false,"suffix":""},{"dropping-particle":"","family":"Yu","given":"Jane","non-dropping-particle":"","parse-names":false,"suffix":""},{"dropping-particle":"","family":"Blenis","given":"John","non-dropping-particle":"","parse-names":false,"suffix":""}],"container-title":"Cell","id":"ITEM-1","issue":"4","issued":{"date-parts":[["2013","5","9"]]},"page":"840-54","publisher":"Elsevier Inc.","title":"The mTORC1 Pathway Stimulates Glutamine Metabolism and Cell Proliferation by Repressing SIRT4.","type":"article-journal","volume":"153"},"uris":["http://www.mendeley.com/documents/?uuid=e31e15d3-9b05-4f7d-8b9c-a410de5a4604"]},{"id":"ITEM-2","itemData":{"DOI":"10.1016/j.cub.2014.08.007","ISBN":"1879-0445 (Electronic)\\r0960-9822 (Linking)","ISSN":"09609822","PMID":"25220053","abstract":"Growth-promoting signaling molecules, including the mammalian target of rapamycin complex 1 (mTORC1), drive the metabolic reprogramming of cancer cells required to support their biosynthetic needs for rapid growth and proliferation [1]. Glutamine is catabolyzed to ??-ketoglutarate (??KG), a tricarboxylic acid (TCA) cycle intermediate, through two deamination reactions, the first requiring glutaminase (GLS) to generate glutamate and the second occurring via glutamate dehydrogenase (GDH) or transaminases [2]. Activation of the mTORC1 pathway has been shown previously to promote the anaplerotic entry of glutamine to the TCA cycle via GDH. Moreover, mTORC1 activation also stimulates the uptake of glutamine, but the mechanism is unknown [3]. It is generally thought that rates of glutamine utilization are limited by mitochondrial uptake via GLS, suggesting that, in addition to GDH, mTORC1 could regulate GLS. Here we demonstrate that mTORC1 positively regulates GLS and glutamine flux through this enzyme. We show that mTORC1 controls GLS levels through the S6K1-dependent regulation of c-Myc (Myc). Molecularly, S6K1 enhances Myc translation efficiency by modulating the phosphorylation of eukaryotic initiation factor eIF4B, which is critical to unwind its structured 5??? untranslated region (5???UTR). Finally, our data show that the pharmacological inhibition of GLS is a promising target in pancreatic cancers expressing low levels of PTEN.","author":[{"dropping-particle":"","family":"Csibi","given":"Alfredo","non-dropping-particle":"","parse-names":false,"suffix":""},{"dropping-particle":"","family":"Lee","given":"Gina","non-dropping-particle":"","parse-names":false,"suffix":""},{"dropping-particle":"","family":"Yoon","given":"Sang Oh","non-dropping-particle":"","parse-names":false,"suffix":""},{"dropping-particle":"","family":"Tong","given":"Haoxuan","non-dropping-particle":"","parse-names":false,"suffix":""},{"dropping-particle":"","family":"Ilter","given":"Didem","non-dropping-particle":"","parse-names":false,"suffix":""},{"dropping-particle":"","family":"Elia","given":"Ilaria","non-dropping-particle":"","parse-names":false,"suffix":""},{"dropping-particle":"","family":"Fendt","given":"Sarah Maria","non-dropping-particle":"","parse-names":false,"suffix":""},{"dropping-particle":"","family":"Roberts","given":"Thomas M.","non-dropping-particle":"","parse-names":false,"suffix":""},{"dropping-particle":"","family":"Blenis","given":"John","non-dropping-particle":"","parse-names":false,"suffix":""}],"container-title":"Current Biology","id":"ITEM-2","issue":"19","issued":{"date-parts":[["2014"]]},"page":"2274-2280","publisher":"Elsevier Ltd","title":"The mTORC1/S6K1 pathway regulates glutamine metabolism through the eif4b-dependent control of c-Myc translation","type":"article-journal","volume":"24"},"uris":["http://www.mendeley.com/documents/?uuid=72553ec5-ae34-482c-9197-b4a26c462d2f"]}],"mendeley":{"formattedCitation":"(80, 81)","plainTextFormattedCitation":"(80, 81)","previouslyFormattedCitation":"(79, 80)"},"properties":{"noteIndex":0},"schema":"https://github.com/citation-style-language/schema/raw/master/csl-citation.json"}</w:instrText>
-      </w:r>
-      <w:r>
-        <w:fldChar w:fldCharType="separate"/>
-      </w:r>
-      <w:r>
-        <w:rPr>
-          <w:noProof/>
-        </w:rPr>
-        <w:t>(80, 81)</w:t>
-      </w:r>
-      <w:r>
-        <w:fldChar w:fldCharType="end"/>
-      </w:r>
-      <w:r>
-        <w:t xml:space="preserve">, and mTORC1-dependent activation of brown adipose tissue </w:t>
-      </w:r>
-      <w:r>
-        <w:fldChar w:fldCharType="begin" w:fldLock="1"/>
-      </w:r>
-      <w:r>
-        <w:instrText>ADDIN CSL_CITATION {"citationItems":[{"id":"ITEM-1","itemData":{"DOI":"10.1172/JCI83532","ISBN":"0021-9738","ISSN":"0021-9738","PMID":"27018708","abstract":"A classic metabolic concept posits that insulin promotes energy storage and adipose expansion, while catecholamines stimulate release of adipose energy stores by hydrolysis of triglycerides through β-adrenergic receptor (βARs) and protein kinase A (PKA) signaling. Here, we have shown that a key hub in the insulin signaling pathway, activation of p70 ribosomal S6 kinase (S6K1) through mTORC1, is also triggered by PKA activation in both mouse and human adipocytes. Mice with mTORC1 impairment, either through adipocyte-specific deletion of Raptor or pharmacologic rapamycin treatment, were refractory to the well-known βAR-dependent increase of uncoupling protein UCP1 expression and expansion of beige/brite adipocytes (so-called browning) in white adipose tissue (WAT). Mechanistically, PKA directly phosphorylated mTOR and RAPTOR on unique serine residues, an effect that was independent of insulin/AKT signaling. Abrogation of the PKA site within RAPTOR disrupted βAR/mTORC1 activation of S6K1 without affecting mTORC1 activation by insulin. Conversely, a phosphomimetic RAPTOR augmented S6K1 activity. Together, these studies reveal a signaling pathway from βARs and PKA through mTORC1 that is required for adipose browning by catecholamines and provides potential therapeutic strategies to enhance energy expenditure and combat metabolic disease.","author":[{"dropping-particle":"","family":"Liu","given":"Dianxin","non-dropping-particle":"","parse-names":false,"suffix":""},{"dropping-particle":"","family":"Bordicchia","given":"Marica","non-dropping-particle":"","parse-names":false,"suffix":""},{"dropping-particle":"","family":"Zhang","given":"Chaoying","non-dropping-particle":"","parse-names":false,"suffix":""},{"dropping-particle":"","family":"Fang","given":"Huafeng","non-dropping-particle":"","parse-names":false,"suffix":""},{"dropping-particle":"","family":"Wei","given":"Wan","non-dropping-particle":"","parse-names":false,"suffix":""},{"dropping-particle":"","family":"Li","given":"Jian-Liang Liang","non-dropping-particle":"","parse-names":false,"suffix":""},{"dropping-particle":"","family":"Guilherme","given":"Adilson","non-dropping-particle":"","parse-names":false,"suffix":""},{"dropping-particle":"","family":"Guntur","given":"Kalyani","non-dropping-particle":"","parse-names":false,"suffix":""},{"dropping-particle":"","family":"Czech","given":"Michael P.","non-dropping-particle":"","parse-names":false,"suffix":""},{"dropping-particle":"","family":"Collins","given":"Sheila","non-dropping-particle":"","parse-names":false,"suffix":""}],"container-title":"Journal of Clinical Investigation","id":"ITEM-1","issue":"5","issued":{"date-parts":[["2016","3","28"]]},"page":"1-13","title":"Activation of mTORC1 is essential for β-adrenergic stimulation of adipose browning","type":"article-journal","volume":"1"},"uris":["http://www.mendeley.com/documents/?uuid=54eebe34-208d-422b-9a7a-d867a3ab55d4"]},{"id":"ITEM-2","itemData":{"DOI":"10.1038/srep37223","ISSN":"2045-2322","PMID":"27876792","abstract":"In response to cold, brown adipose tissue (BAT) increases its metabolic rate and expands its mass to produce heat required for survival, a process known as BAT recruitment. The mechanistic target of rapamycin complex 1 (mTORC1) controls metabolism, cell growth and proliferation, but its role in regulating BAT recruitment in response to chronic cold stimulation is unknown. Here, we show that cold activates mTORC1 in BAT, an effect that depends on the sympathetic nervous system. Adipocyte-specific mTORC1 loss in mice completely blocks cold-induced BAT expansion and severely impairs mitochondrial biogenesis. Accordingly, mTORC1 loss reduces oxygen consumption and causes a severe defect in BAT oxidative metabolism upon cold exposure. Using in vivo metabolic imaging, metabolomics and transcriptomics, we show that mTORC1 deletion impairs glucose and lipid oxidation, an effect linked to a defect in tricarboxylic acid (TCA) cycle activity. These analyses also reveal a severe defect in nucleotide synthesis in the absence of mTORC1. Overall, these findings demonstrate an essential role for mTORC1 in the regulation of BAT recruitment and metabolism in response to cold.","author":[{"dropping-particle":"","family":"Labbé","given":"Sébastien M.","non-dropping-particle":"","parse-names":false,"suffix":""},{"dropping-particle":"","family":"Mouchiroud","given":"Mathilde","non-dropping-particle":"","parse-names":false,"suffix":""},{"dropping-particle":"","family":"Caron","given":"Alexandre","non-dropping-particle":"","parse-names":false,"suffix":""},{"dropping-particle":"","family":"Secco","given":"Blandine","non-dropping-particle":"","parse-names":false,"suffix":""},{"dropping-particle":"","family":"Freinkman","given":"Elizaveta","non-dropping-particle":"","parse-names":false,"suffix":""},{"dropping-particle":"","family":"Lamoureux","given":"Guillaume","non-dropping-particle":"","parse-names":false,"suffix":""},{"dropping-particle":"","family":"Gélinas","given":"Yves","non-dropping-particle":"","parse-names":false,"suffix":""},{"dropping-particle":"","family":"Lecomte","given":"Roger","non-dropping-particle":"","parse-names":false,"suffix":""},{"dropping-particle":"","family":"Bossé","given":"Yohan","non-dropping-particle":"","parse-names":false,"suffix":""},{"dropping-particle":"","family":"Chimin","given":"Patricia","non-dropping-particle":"","parse-names":false,"suffix":""},{"dropping-particle":"","family":"Festuccia","given":"William T.","non-dropping-particle":"","parse-names":false,"suffix":""},{"dropping-particle":"","family":"Richard","given":"Denis","non-dropping-particle":"","parse-names":false,"suffix":""},{"dropping-particle":"","family":"Laplante","given":"Mathieu","non-dropping-particle":"","parse-names":false,"suffix":""}],"container-title":"Scientific reports","id":"ITEM-2","issue":"November","issued":{"date-parts":[["2016"]]},"page":"37223","publisher":"Nature Publishing Group","title":"mTORC1 is Required for Brown Adipose Tissue Recruitment and Metabolic Adaptation to Cold.","type":"article-journal","volume":"6"},"uris":["http://www.mendeley.com/documents/?uuid=ac1359d0-5214-43c6-8ccb-6765bf56e2c4"]},{"id":"ITEM-3","itemData":{"DOI":"10.1016/j.molmet.2016.04.001","ISSN":"22128778","abstract":"Objective: Normal adipose tissue growth and function is critical to maintaining metabolic homeostasis and its excess (e.g. obesity) or absence (e.g. lipodystrophy) is associated with severe metabolic disease. The goal of this study was to understand the mechanisms maintaining healthy adipose tissue growth and function. Methods: Adipose tissue senses and responds to systemic changes in growth factor and nutrient availability; in cells mTORC1 regulates metabolism in response to growth factors and nutrients. Thus, mTORC1 is poised to be a critical intracellular regulator of adipocyte metabolism. Here, we investigate the role of mTORC1 in mature adipocytes by generating and characterizing mice in which the Adiponectin-Cre driver is used to delete floxed alleles of Raptor, which encodes an essential regulatory subunit of mTORC1. Results: Raptor Adipoq-cre mice have normal white adipose tissue (WAT) mass for the first few weeks of life, but soon thereafter develop lipodystrophy associated with hepatomegaly, hepatic steatosis, and insulin intolerance. Raptor Adipoq-cre mice are also resistant to becoming obese when consuming a high fat diet (HFD). Resistance to obesity does not appear to be due to increased energy expenditure, but rather from failed adipose tissue expansion resulting in severe hepatomegaly associated with hyperphagia and defective dietary lipid absorption. Deleting Raptor in WAT also decreases C/EBP?? expression and the expression of its downstream target adiponectin, providing one possible mechanism of mTORC1 function in WAT. Conclusions: mTORC1 activity in mature adipocytes is essential for maintaining normal adipose tissue growth and its selective loss in mature adipocytes leads to a progressive lipodystrophy disorder and systemic metabolic disease that shares many of the hallmarks of human congenital generalized lipodystrophy.","author":[{"dropping-particle":"","family":"Lee","given":"Peter L.","non-dropping-particle":"","parse-names":false,"suffix":""},{"dropping-particle":"","family":"Tang","given":"Yuefeng","non-dropping-particle":"","parse-names":false,"suffix":""},{"dropping-particle":"","family":"Li","given":"Huawei","non-dropping-particle":"","parse-names":false,"suffix":""},{"dropping-particle":"","family":"Guertin","given":"David A.","non-dropping-particle":"","parse-names":false,"suffix":""}],"container-title":"Molecular Metabolism","id":"ITEM-3","issue":"6","issued":{"date-parts":[["2016"]]},"page":"422-432","publisher":"Elsevier GmbH","title":"Raptor/mTORC1 loss in adipocytes causes progressive lipodystrophy and fatty liver disease","type":"article-journal","volume":"5"},"uris":["http://www.mendeley.com/documents/?uuid=ee150d11-feb5-4474-aecc-46d213d415a3"]},{"id":"ITEM-4","itemData":{"DOI":"10.2337/db15-0502","ISBN":"6177133460","ISSN":"0012-1797","PMID":"26858361","abstract":"Rapamycin extends lifespan in mice, yet paradoxically causes lipid dysregulation and glucose intolerance through mechanisms that remain incompletely understood. Whole body energy balance can be influenced by beige/brite adipocytes, which are inducible by cold and other stimuli via beta-adrenergic signaling in white adipose depots. Induction of beige adipocytes is considered a promising strategy to combat obesity because of their ability to metabolize glucose and lipids, dissipating the resulting energy as heat through uncoupling protein 1 (UCP1). Here, we report that rapamycin blocks the ability of beta-adrenergic signaling to induce beige adipocytes and expression of thermogenic genes in white adipose depots. Rapamycin enhanced transcriptional negative feedback on the beta3-adrenergic receptor. However, thermogenic gene expression remained impaired even when the receptor was bypassed with a cell-permeable cAMP analogue, revealing the existence of a second inhibitory mechanism. Accordingly, rapamycin-treated mice are cold-intolerant, failing to maintain body temperature and weight when shifted to 4 degrees : C. Adipocyte-specific deletion of the mTORC1 subunit Raptor recapitulated the block in beta-adrenergic signaling. Our findings demonstrate a positive role for mTORC1 in the recruitment of beige adipocytes and suggest that inhibition of beta-adrenergic signaling by rapamycin may contribute to its physiological effects.","author":[{"dropping-particle":"","family":"Tran","given":"Cassie M.","non-dropping-particle":"","parse-names":false,"suffix":""},{"dropping-particle":"","family":"Mukherjee","given":"Saemistha","non-dropping-particle":"","parse-names":false,"suffix":""},{"dropping-particle":"","family":"Ye","given":"Lan","non-dropping-particle":"","parse-names":false,"suffix":""},{"dropping-particle":"","family":"Frederick","given":"David W.","non-dropping-particle":"","parse-names":false,"suffix":""},{"dropping-particle":"","family":"Kissig","given":"Megan","non-dropping-particle":"","parse-names":false,"suffix":""},{"dropping-particle":"","family":"Davis","given":"James G.","non-dropping-particle":"","parse-names":false,"suffix":""},{"dropping-particle":"","family":"Lamming","given":"Dudley W.","non-dropping-particle":"","parse-names":false,"suffix":""},{"dropping-particle":"","family":"Seale","given":"Patrick","non-dropping-particle":"","parse-names":false,"suffix":""},{"dropping-particle":"","family":"Baur","given":"Joseph A.","non-dropping-particle":"","parse-names":false,"suffix":""}],"container-title":"Diabetes","id":"ITEM-4","issue":"April 2015","issued":{"date-parts":[["2016"]]},"page":"1-35","title":"Rapamycin blocks induction of the thermogenic program in white adipose tissue","type":"article-journal","volume":"65"},"uris":["http://www.mendeley.com/documents/?uuid=a55649eb-ffab-4386-89e0-66ac8b91b1f0"]},{"id":"ITEM-5","itemData":{"DOI":"10.1016/j.bbalip.2016.02.023","ISSN":"18792618","PMID":"26923434","abstract":"Mechanistic target of rapamycin complex 1 (mTORC1) loss of function reduces adiposity whereas partial mTORC1 inhibition enhances fat deposition. Herein we evaluated how constitutive mTORC1 activation in adipocytes modulates adiposity in vivo. Mice with constitutive mTORC1 activation in adipocytes induced by tuberous sclerosis complex (Tsc)1 deletion and littermate controls were evaluated for body mass, energy expenditure, glucose and fatty acid metabolism, mitochondrial function, mRNA and protein contents. Adipocyte-specific Tsc1 deletion reduced visceral, but not subcutaneous, fat mass, as well as adipocyte number and diameter, phenotypes that were associated with increased lipolysis, UCP-1 content (browning) and mRNA levels of pro-browning transcriptional factors C/EBPβ and ERRα. Adipocyte Tsc1 deletion enhanced mitochondrial oxidative activity, fatty acid oxidation and the expression of PGC-1α and PPARα in both visceral and subcutaneous fat. In brown adipocytes, however, Tsc1 deletion did not affect UCP-1 content and basal respiration. Adipocyte Tsc1 deletion also reduced visceral adiposity and enhanced glucose tolerance, liver and muscle insulin signaling and adiponectin secretion in mice fed with purified low- or high-fat diet. In conclusion, adipocyte-specific Tsc1 deletion enhances mitochondrial activity, induces browning and reduces visceral adiposity in mice.","author":[{"dropping-particle":"","family":"Magdalon","given":"Juliana","non-dropping-particle":"","parse-names":false,"suffix":""},{"dropping-particle":"","family":"Chimin","given":"Patricia","non-dropping-particle":"","parse-names":false,"suffix":""},{"dropping-particle":"","family":"Belchior","given":"Thiago","non-dropping-particle":"","parse-names":false,"suffix":""},{"dropping-particle":"","family":"Neves","given":"Rodrigo X.","non-dropping-particle":"","parse-names":false,"suffix":""},{"dropping-particle":"","family":"Vieira-Lara","given":"Marcel A.","non-dropping-particle":"","parse-names":false,"suffix":""},{"dropping-particle":"","family":"Andrade","given":"Maynara L.","non-dropping-particle":"","parse-names":false,"suffix":""},{"dropping-particle":"","family":"Farias","given":"Talita S.","non-dropping-particle":"","parse-names":false,"suffix":""},{"dropping-particle":"","family":"Bolsoni-Lopes","given":"Andressa","non-dropping-particle":"","parse-names":false,"suffix":""},{"dropping-particle":"","family":"Paschoal","given":"Vivian A.","non-dropping-particle":"","parse-names":false,"suffix":""},{"dropping-particle":"","family":"Yamashita","given":"Alex S.","non-dropping-particle":"","parse-names":false,"suffix":""},{"dropping-particle":"","family":"Kowaltowski","given":"Alicia J.","non-dropping-particle":"","parse-names":false,"suffix":""},{"dropping-particle":"","family":"Festuccia","given":"William T.","non-dropping-particle":"","parse-names":false,"suffix":""}],"container-title":"Biochimica et Biophysica Acta - Molecular and Cell Biology of Lipids","id":"ITEM-5","issue":"5","issued":{"date-parts":[["2016"]]},"page":"430-438","publisher":"Elsevier B.V.","title":"Constitutive adipocyte mTORC1 activation enhances mitochondrial activity and reduces visceral adiposity in mice","type":"article-journal","volume":"1861"},"uris":["http://www.mendeley.com/documents/?uuid=2090052b-38b1-4b79-9425-975d1d79ec4d"]}],"mendeley":{"formattedCitation":"(4, 5, 82–84)","plainTextFormattedCitation":"(4, 5, 82–84)","previouslyFormattedCitation":"(4, 5, 81–83)"},"properties":{"noteIndex":0},"schema":"https://github.com/citation-style-language/schema/raw/master/csl-citation.json"}</w:instrText>
-      </w:r>
-      <w:r>
-        <w:fldChar w:fldCharType="separate"/>
-      </w:r>
-      <w:r>
-        <w:rPr>
-          <w:noProof/>
-        </w:rPr>
-        <w:t>(4, 5, 82–84)</w:t>
-      </w:r>
-      <w:r>
-        <w:fldChar w:fldCharType="end"/>
-      </w:r>
-      <w:r>
-        <w:t xml:space="preserve">.  It is notable however that in our model, we do not detect mTORC1 activation </w:t>
-      </w:r>
-      <w:r>
-        <w:t xml:space="preserve">in BAT </w:t>
-      </w:r>
-      <w:r>
-        <w:t>(Supplementary Figure 1).  That being said, w</w:t>
-      </w:r>
-      <w:r>
-        <w:t xml:space="preserve">e </w:t>
-      </w:r>
-      <w:r>
-        <w:t xml:space="preserve">are </w:t>
-      </w:r>
-      <w:r>
-        <w:t>not able</w:t>
-      </w:r>
-      <w:r>
-        <w:t xml:space="preserve"> to rule </w:t>
-      </w:r>
-      <w:r>
-        <w:t xml:space="preserve">out </w:t>
-      </w:r>
-      <w:r>
-        <w:t>indirect</w:t>
-      </w:r>
-      <w:r>
-        <w:t xml:space="preserve"> mechanisms linking muscle mTORC1 activity to elevated energy </w:t>
-      </w:r>
-      <w:r>
-        <w:t>expenditur</w:t>
-      </w:r>
-      <w:r>
-        <w:t>e</w:t>
-      </w:r>
-      <w:r>
-        <w:t>, such as FGF21</w:t>
-      </w:r>
-      <w:r>
-        <w:t xml:space="preserve">, </w:t>
-      </w:r>
-      <w:r>
-        <w:t xml:space="preserve">other </w:t>
-      </w:r>
-      <w:r>
-        <w:t>myokines</w:t>
-      </w:r>
-      <w:r>
-        <w:t xml:space="preserve"> or muscle</w:t>
-      </w:r>
-      <w:r>
-        <w:t>-</w:t>
-      </w:r>
-      <w:r>
-        <w:t>derived metabolites</w:t>
-      </w:r>
-      <w:r>
-        <w:t>.</w:t>
-      </w:r>
-      <w:r>
-        <w:t xml:space="preserve"> </w:t>
-      </w:r>
-      <w:r>
-        <w:t xml:space="preserve"> </w:t>
-      </w:r>
-      <w:r>
-        <w:t>A dual role of mTORC1 in combatting nutrient excess by promoting both catabolism and anabolism warrants further study.</w:t>
-      </w:r>
-    </w:p>
-    <w:p/>
-    <w:p>
-      <w:r>
-        <w:t xml:space="preserve">As noted </w:t>
-      </w:r>
-      <w:r>
-        <w:t>throughout</w:t>
-      </w:r>
-      <w:r>
-        <w:t xml:space="preserve">, there are several similarities between our </w:t>
-      </w:r>
-      <w:proofErr w:type="spellStart"/>
-      <w:r>
-        <w:rPr>
-          <w:i/>
-        </w:rPr>
-        <w:t>Ckmm-Cre</w:t>
-      </w:r>
-      <w:proofErr w:type="spellEnd"/>
-      <w:r>
-        <w:t xml:space="preserve"> driven </w:t>
-      </w:r>
-      <w:r>
-        <w:rPr>
-          <w:i/>
-        </w:rPr>
-        <w:t xml:space="preserve">Tsc1 </w:t>
-      </w:r>
-      <w:r>
-        <w:t xml:space="preserve"> knockout and the previously published </w:t>
-      </w:r>
-      <w:r>
-        <w:rPr>
-          <w:i/>
-        </w:rPr>
-        <w:t>ACTA1-Cre</w:t>
-      </w:r>
-      <w:r>
-        <w:t xml:space="preserve"> driven knockout models </w:t>
-      </w:r>
-      <w:r>
-        <w:fldChar w:fldCharType="begin" w:fldLock="1"/>
-      </w:r>
-      <w:r>
-        <w:instrText>ADDIN CSL_CITATION {"citationItems":[{"id":"ITEM-1","itemData":{"DOI":"10.1016/j.cmet.2013.03.015","ISBN":"1932-7420 (Electronic)\\r1550-4131 (Linking)","ISSN":"15504131","PMID":"23602450","abstract":"Autophagy is a catabolic process that ensures homeostatic cell clearance and is deregulated in a growing number of myopathological conditions. Although FoxO3 was shown to promote the expression of autophagy-related genes in skeletal muscle, the mechanisms triggering autophagy are unclear. We show that TSC1-deficient mice (TSCmKO), characterized by sustained activation of mTORC1, develop a late-onset myopathy related to impaired autophagy. In young TSCmKO mice, constitutive and starvation-induced autophagy is blocked at the induction steps via mTORC1-mediated inhibition of Ulk1, despite FoxO3 activation. Rapamycin is sufficient to restore autophagy in TSCmKO mice and improves the muscle phenotype of old mutant mice. Inversely, abrogation of mTORC1 signaling by depletion of raptor induces autophagy regardless of FoxO inhibition. Thus, mTORC1 is the dominant regulator of autophagy induction in skeletal muscle and ensures a tight coordination of metabolic pathways. These findings may open interesting avenues for therapeutic strategies directed toward autophagy-related muscle diseases.","author":[{"dropping-particle":"","family":"Castets","given":"Perrine","non-dropping-particle":"","parse-names":false,"suffix":""},{"dropping-particle":"","family":"Lin","given":"Shuo","non-dropping-particle":"","parse-names":false,"suffix":""},{"dropping-particle":"","family":"Rion","given":"Nathalie","non-dropping-particle":"","parse-names":false,"suffix":""},{"dropping-particle":"","family":"Fulvio","given":"Sabrina","non-dropping-particle":"Di","parse-names":false,"suffix":""},{"dropping-particle":"","family":"Romanino","given":"Klaas","non-dropping-particle":"","parse-names":false,"suffix":""},{"dropping-particle":"","family":"Guridi","given":"Maitea","non-dropping-particle":"","parse-names":false,"suffix":""},{"dropping-particle":"","family":"Frank","given":"Stephan","non-dropping-particle":"","parse-names":false,"suffix":""},{"dropping-particle":"","family":"Tintignac","given":"Lionel A. A.","non-dropping-particle":"","parse-names":false,"suffix":""},{"dropping-particle":"","family":"Sinnreich","given":"Michael","non-dropping-particle":"","parse-names":false,"suffix":""},{"dropping-particle":"","family":"Rüegg","given":"Markus A.","non-dropping-particle":"","parse-names":false,"suffix":""},{"dropping-particle":"","family":"Di Fulvio","given":"Sabrina","non-dropping-particle":"","parse-names":false,"suffix":""},{"dropping-particle":"","family":"R??egg","given":"Markus A.","non-dropping-particle":"","parse-names":false,"suffix":""}],"container-title":"Cell metabolism","id":"ITEM-1","issue":"5","issued":{"date-parts":[["2013","4","7"]]},"note":"From Duplicate 2 (Sustained activation of mTORC1 in skeletal muscle inhibits constitutive and starvation-induced autophagy and causes a severe, late-onset myopathy. - Castets, Perrine; Lin, Shuo; Rion, Nathalie; Di Fulvio, Sabrina; Romanino, Klaas; Guridi, Maitea; Frank, Stephan; Tintignac, Lionel A. a; Sinnreich, Michael; Rüegg, Markus A.; Di Fulvio, Sabrina)\n\nFrom Duplicate 1 ( Sustained Activation of mTORC1 in Skeletal Muscle Inhibits Constitutive and Starvation-Induced Autophagy and Causes a Severe, Late-Onset Myopathy - Castets, Perrine; Lin, Shuo; Rion, Nathalie; Di Fulvio, Sabrina; Romanino, Klaas; Guridi, Maitea; Frank, Stephan; Tintignac, Lionel A.; Sinnreich, Michael; Rüegg, Markus A. )\n","page":"731-44","title":"Sustained activation of mTORC1 in skeletal muscle inhibits constitutive and starvation-induced autophagy and causes a severe, late-onset myopathy.","type":"article-journal","volume":"17"},"uris":["http://www.mendeley.com/documents/?uuid=d6bd3ee3-7d0c-41bb-b9bc-8951aa8e9090"]},{"id":"ITEM-2","itemData":{"DOI":"10.1126/scisignal.aab3715","ISBN":"1937-9145 (Electronic)","ISSN":"1937-9145","PMID":"26554817","abstract":"Skeletal muscle alters whole-body metabolism through the release of hormones into the bloodstream called myokines. Guridi et al. found that skeletal muscle released a hormone called FGF21 in mice with skeletal muscle–specific activation of mTORC1, a protein complex that links nutrient availability to cell growth. Compared to control mice, these mice weighed less, likely because of increased fatty acid oxidation and increased energy expenditure, and had lower plasma concentrations of glucose and insulin. Systemic administration of antibodies directed against FGF21 reversed these metabolic changes. Thus, FGF21 released from skeletal muscle can mediate changes in whole-body metabolism.Skeletal muscle is the largest organ, comprising 40% of the total body lean mass, and affects whole-body metabolism in multiple ways. We investigated the signaling pathways involved in this process using TSCmKO mice, which have a skeletal muscle–specific depletion of TSC1 (tuberous sclerosis complex 1). This deficiency results in the constitutive activation of mammalian target of rapamycin complex 1 (mTORC1), which enhances cell growth by promoting protein synthesis. TSCmKO mice were lean, with increased insulin sensitivity, as well as changes in white and brown adipose tissue and liver indicative of increased fatty acid oxidation. These differences were due to increased plasma concentrations of fibroblast growth factor 21 (FGF21), a hormone that stimulates glucose uptake and fatty acid oxidation. The skeletal muscle of TSCmKO mice released FGF21 because of mTORC1-triggered endoplasmic reticulum (ER) stress and activation of a pathway involving PERK (protein kinase RNA-like ER kinase), eIF2α (eukaryotic translation initiation factor 2α), and ATF4 (activating transcription factor 4). Treatment of TSCmKO mice with a chemical chaperone that alleviates ER stress reduced FGF21 production in muscle and increased body weight. Moreover, injection of function-blocking antibodies directed against FGF21 largely normalized the metabolic phenotype of the mice. Thus, sustained activation of mTORC1 signaling in skeletal muscle regulated whole-body metabolism through the induction of FGF21, which, over the long term, caused severe lipodystrophy.","author":[{"dropping-particle":"","family":"Guridi","given":"Maitea","non-dropping-particle":"","parse-names":false,"suffix":""},{"dropping-particle":"","family":"Tintignac","given":"Lionel A","non-dropping-particle":"","parse-names":false,"suffix":""},{"dropping-particle":"","family":"Lin","given":"Shuo","non-dropping-particle":"","parse-names":false,"suffix":""},{"dropping-particle":"","family":"Kupr","given":"Barbara","non-dropping-particle":"","parse-names":false,"suffix":""},{"dropping-particle":"","family":"Castets","given":"Perrine","non-dropping-particle":"","parse-names":false,"suffix":""},{"dropping-particle":"","family":"Rüegg","given":"Markus A.","non-dropping-particle":"","parse-names":false,"suffix":""}],"container-title":"Science Signaling","id":"ITEM-2","issue":"402","issued":{"date-parts":[["2015"]]},"page":"ra113-ra113","title":"Activation of mTORC1 in skeletal muscle regulates whole-body metabolism through FGF21","type":"article-journal","volume":"8"},"uris":["http://www.mendeley.com/documents/?uuid=657c7b73-0513-4458-8465-cfaef5a488ef"]},{"id":"ITEM-3","itemData":{"DOI":"10.1186/s13395-016-0084-8","ISBN":"1339501600","ISSN":"2044-5040","PMID":"27004103","author":[{"dropping-particle":"","family":"Guridi","given":"Maitea","non-dropping-particle":"","parse-names":false,"suffix":""},{"dropping-particle":"","family":"Kupr","given":"Barbara","non-dropping-particle":"","parse-names":false,"suffix":""},{"dropping-particle":"","family":"Romanino","given":"Klaas","non-dropping-particle":"","parse-names":false,"suffix":""},{"dropping-particle":"","family":"Lin","given":"Shuo","non-dropping-particle":"","parse-names":false,"suffix":""},{"dropping-particle":"","family":"Falcetta","given":"Denis","non-dropping-particle":"","parse-names":false,"suffix":""},{"dropping-particle":"","family":"Tintignac","given":"Lionel","non-dropping-particle":"","parse-names":false,"suffix":""},{"dropping-particle":"","family":"Rüegg","given":"Markus A.","non-dropping-particle":"","parse-names":false,"suffix":""}],"container-title":"Skeletal Muscle","id":"ITEM-3","issue":"1","issued":{"date-parts":[["2016"]]},"page":"13","publisher":"Skeletal Muscle","title":"Alterations to mTORC1 signaling in the skeletal muscle differentially affect whole-body metabolism","type":"article-journal","volume":"6"},"uris":["http://www.mendeley.com/documents/?uuid=1dfb21af-e3ac-424a-83b8-13f5b9b4a754"]},{"id":"ITEM-4","itemData":{"DOI":"10.1186/2044-5040-3-6","ISSN":"2044-5040","PMID":"23497627","abstract":"BACKGROUND: Skeletal muscle mass is determined by the balance between protein synthesis and degradation. Mammalian target of rapamycin complex 1 (mTORC1) is a master regulator of protein translation and has been implicated in the control of muscle mass. Inactivation of mTORC1 by skeletal muscle-specific deletion of its obligatory component raptor results in smaller muscles and a lethal dystrophy. Moreover, raptor-deficient muscles are less oxidative through changes in the expression PGC-1α, a critical determinant of mitochondrial biogenesis. These results suggest that activation of mTORC1 might be beneficial to skeletal muscle by providing resistance to muscle atrophy and increasing oxidative function. Here, we tested this hypothesis by deletion of the mTORC1 inhibitor tuberous sclerosis complex (TSC) in muscle fibers. METHOD: Skeletal muscles of mice with an acute or a permanent deletion of raptor or TSC1 were examined using histological, biochemical and molecular biological methods. Response of the muscles to changes in mechanical load and nerve input was investigated by ablation of synergistic muscles or by denervation . RESULTS: Genetic deletion or knockdown of raptor, causing inactivation of mTORC1, was sufficient to prevent muscle growth and enhance muscle atrophy. Conversely, short-term activation of mTORC1 by knockdown of TSC induced muscle fiber hypertrophy and atrophy-resistance upon denervation, in both fast tibialis anterior (TA) and slow soleus muscles. Surprisingly, however, sustained activation of mTORC1 by genetic deletion of Tsc1 caused muscle atrophy in all but soleus muscles. In contrast, oxidative capacity was increased in all muscles examined. Consistently, TSC1-deficient soleus muscle was atrophy-resistant whereas TA underwent normal atrophy upon denervation. Moreover, upon overloading, plantaris muscle did not display enhanced hypertrophy compared to controls. Biochemical analysis indicated that the atrophy response of muscles was based on the suppressed phosphorylation of PKB/Akt via feedback inhibition by mTORC1 and subsequent increased expression of the E3 ubiquitin ligases MuRF1 and atrogin-1/MAFbx. In contrast, expression of both E3 ligases was not increased in soleus muscle suggesting the presence of compensatory mechanisms in this muscle. CONCLUSIONS: Our study shows that the mTORC1- and the PKB/Akt-FoxO pathways are tightly interconnected and differentially regulated depending on the muscle type. These results indicate tha…","author":[{"dropping-particle":"","family":"Bentzinger","given":"C. Florian","non-dropping-particle":"","parse-names":false,"suffix":""},{"dropping-particle":"","family":"Lin","given":"Shuo","non-dropping-particle":"","parse-names":false,"suffix":""},{"dropping-particle":"","family":"Romanino","given":"Klaas","non-dropping-particle":"","parse-names":false,"suffix":""},{"dropping-particle":"","family":"Castets","given":"Perrine","non-dropping-particle":"","parse-names":false,"suffix":""},{"dropping-particle":"","family":"Guridi","given":"Maitea","non-dropping-particle":"","parse-names":false,"suffix":""},{"dropping-particle":"","family":"Summermatter","given":"Serge","non-dropping-particle":"","parse-names":false,"suffix":""},{"dropping-particle":"","family":"Handschin","given":"Christoph","non-dropping-particle":"","parse-names":false,"suffix":""},{"dropping-particle":"","family":"Tintignac","given":"Lionel A.","non-dropping-particle":"","parse-names":false,"suffix":""},{"dropping-particle":"","family":"Hall","given":"Michael N.","non-dropping-particle":"","parse-names":false,"suffix":""},{"dropping-particle":"","family":"Rüegg","given":"Markus A.","non-dropping-particle":"","parse-names":false,"suffix":""}],"container-title":"Skeletal muscle","id":"ITEM-4","issue":"1","issued":{"date-parts":[["2013","1"]]},"page":"6","title":"Differential response of skeletal muscles to mTORC1 signaling during atrophy and hypertrophy.","type":"article-journal","volume":"3"},"uris":["http://www.mendeley.com/documents/?uuid=0a749ec3-0f9f-470f-affa-fb5468a48dc2"]}],"mendeley":{"formattedCitation":"(2, 3, 22, 23)","plainTextFormattedCitation":"(2, 3, 22, 23)","previouslyFormattedCitation":"(2, 3, 22, 23)"},"properties":{"noteIndex":0},"schema":"https://github.com/citation-style-language/schema/raw/master/csl-citation.json"}</w:instrText>
-      </w:r>
-      <w:r>
-        <w:fldChar w:fldCharType="separate"/>
-      </w:r>
-      <w:r>
-        <w:rPr>
-          <w:noProof/>
-        </w:rPr>
-        <w:t>(2, 3, 22, 23)</w:t>
-      </w:r>
-      <w:r>
-        <w:fldChar w:fldCharType="end"/>
-      </w:r>
-      <w:r>
-        <w:t>.  Both models report elevated energy expenditure, a higher proportion of oxidative fibers, less adiposity and resilience to diet-induced obesity and insulin resistance.  Both models also show signs of elevated ageing including kyphosis and early death.  The model reported here is unique in that there is no obvious loss of lean mass with chronic mTORC1 activation</w:t>
-      </w:r>
-      <w:r>
-        <w:t>.</w:t>
-      </w:r>
-      <w:r>
-        <w:t xml:space="preserve">  </w:t>
-      </w:r>
-      <w:r>
-        <w:t>While we observed some similar transcriptional changes including induction of transcripts encoding PGC1</w:t>
-      </w:r>
-      <w:r>
-        <w:rPr>
-          <w:rFonts w:ascii="Symbol" w:hAnsi="Symbol"/>
-        </w:rPr>
-        <w:t></w:t>
-      </w:r>
-      <w:r>
-        <w:t xml:space="preserve">, FGF21, BIP and CHOP, we did not observe induction of the </w:t>
-      </w:r>
-      <w:proofErr w:type="spellStart"/>
-      <w:r>
-        <w:t>atrogenes</w:t>
-      </w:r>
-      <w:proofErr w:type="spellEnd"/>
-      <w:r>
-        <w:t xml:space="preserve"> MuRF1 or </w:t>
-      </w:r>
-      <w:r>
-        <w:t>Atrogin-1.</w:t>
-      </w:r>
-      <w:r>
-        <w:t xml:space="preserve"> </w:t>
-      </w:r>
-      <w:r>
-        <w:t>In our view this reduces the likelihood that the above phenotypes are confounded by impaired muscle function in young mice.</w:t>
-      </w:r>
-    </w:p>
-    <w:p/>
-    <w:p>
-      <w:r>
-        <w:t xml:space="preserve">Transcriptional profiling across species has identified downregulation of mitochondrial genes in skeletal muscle as a common aging signature </w:t>
-      </w:r>
-      <w:r>
-        <w:fldChar w:fldCharType="begin" w:fldLock="1"/>
-      </w:r>
-      <w:r>
-        <w:instrText xml:space="preserve">ADDIN CSL_CITATION {"citationItems":[{"id":"ITEM-1","itemData":{"DOI":"10.1371/journal.pgen.0020115","ISBN":"1553-7404 (Electronic)","ISSN":"15537390","PMID":"16789832","abstract":"We analyzed expression of 81 normal muscle samples from humans of varying ages, and have identified a molecular profile for aging consisting of 250 age-regulated genes. This molecular profile correlates not only with chronological age but also with a measure of physiological age. We compared the transcriptional profile of muscle aging to previous transcriptional profiles of aging in the kidney and the brain, and found a common signature for aging in these diverse human tissues. The common aging signature consists of six genetic pathways; four pathways increase expression with age (genes in the extracellular matrix, genes involved in cell growth, genes encoding factors involved in complement activation, and genes encoding components of the cytosolic ribosome), while two pathways decrease expression with age (genes involved in chloride transport and genes encoding subunits of the mitochondrial electron transport chain). We also compared transcriptional profiles of aging in humans to those of the mouse and fly, and found that the electron transport chain pathway decreases expression with age in all three organisms, suggesting that this may be a public marker for aging across species.","author":[{"dropping-particle":"","family":"Zahn","given":"Jacob M.","non-dropping-particle":"","parse-names":false,"suffix":""},{"dropping-particle":"","family":"Sonu","given":"Rebecca","non-dropping-particle":"","parse-names":false,"suffix":""},{"dropping-particle":"","family":"Vogel","given":"Hannes","non-dropping-particle":"","parse-names":false,"suffix":""},{"dropping-particle":"","family":"Crane","given":"Emily","non-dropping-particle":"","parse-names":false,"suffix":""},{"dropping-particle":"","family":"Mazan-Mamczarz","given":"Krystyna","non-dropping-particle":"","parse-names":false,"suffix":""},{"dropping-particle":"","family":"Rabkin","given":"Ralph","non-dropping-particle":"","parse-names":false,"suffix":""},{"dropping-particle":"","family":"Davis","given":"Ronald W.","non-dropping-particle":"","parse-names":false,"suffix":""},{"dropping-particle":"","family":"Becker","given":"Kevin G.","non-dropping-particle":"","parse-names":false,"suffix":""},{"dropping-particle":"","family":"Owen","given":"Art B.","non-dropping-particle":"","parse-names":false,"suffix":""},{"dropping-particle":"","family":"Kim","given":"Stuart K.","non-dropping-particle":"","parse-names":false,"suffix":""}],"container-title":"PLoS Genetics","id":"ITEM-1","issue":"7","issued":{"date-parts":[["2006"]]},"page":"1058-1069","title":"Transcriptional profiling of aging in human muscle reveals a common aging signature","type":"article-journal","volume":"2"},"uris":["http://www.mendeley.com/documents/?uuid=de5d374d-6210-4f18-a4f4-e116564357e6"]},{"id":"ITEM-2","itemData":{"DOI":"10.1371/journal.pgen.1003389","ISBN":"1553-7404 (Electronic)\r1553-7390 (Linking)","ISSN":"15537390","PMID":"23555298","abstract":"Physical activity and molecular ageing presumably interact to precipitate musculoskeletal decline in humans with age. Herein, we have delineated molecular networks for these two major components of sarcopenic risk using multiple independent clinical cohorts. We generated genome-wide transcript profiles from individuals (n = 44) who then undertook 20 weeks of supervised resistance-exercise training (RET). Expectedly, our subjects exhibited a marked range of hypertrophic responses (3% to +28%), and when applying Ingenuity Pathway Analysis (IPA) up-stream analysis to </w:instrText>
-      </w:r>
-      <w:r>
-        <w:rPr>
-          <w:rFonts w:ascii="Cambria Math" w:hAnsi="Cambria Math" w:cs="Cambria Math"/>
-        </w:rPr>
-        <w:instrText>∼</w:instrText>
-      </w:r>
-      <w:r>
-        <w:instrText xml:space="preserve">580 genes that co-varied with gain in lean mass, we identified rapamycin (mTOR) signaling associating with growth (P = 1.4×10−30). Paradoxically, those displaying most hypertrophy exhibited an inhibited mTOR activation signature, including the striking down-regulation of 70 rRNAs. Differential analysis found networks mimicking developmental processes (activated all-trans-retinoic acid (ATRA, Z-score = 4.5; P = 6×10−13) and inhibited aryl-hydrocarbon receptor signaling (AhR, Z-score = −2.3; P = 3×10−7)) with RET. Intriguingly, as ATRA and AhR gene-sets were also a feature of endurance exercise training (EET), they appear to represent “generic” physical activity responsive gene-networks. For age, we found that differential gene-expression methods do not produce consistent molecular differences between young versus old individuals. Instead, utilizing two independent cohorts (n = 45 and n = 52), with a continuum of subject ages (18–78 y), the first reproducible set of age-related transcripts in human muscle was identified. This analysis identified </w:instrText>
-      </w:r>
-      <w:r>
-        <w:rPr>
-          <w:rFonts w:ascii="Cambria Math" w:hAnsi="Cambria Math" w:cs="Cambria Math"/>
-        </w:rPr>
-        <w:instrText>∼</w:instrText>
-      </w:r>
-      <w:r>
-        <w:instrText>500 genes highly enriched in post-transcriptional processes (P = 1×10−6) and with negligible links to the aforementioned generic exercise regulated gene-sets and some overlap with ribosomal genes. The RNA signatures from multiple compounds all targeting serotonin, DNA topoisomerase antagonism, and RXR activation were significantly related to the muscle age-related genes. Finally, a number of specific chromosomal loci, including 1q12 and 13q21, contributed by more than chance to the age-related gene list (P = 0.01–0.005), implying possible epigenetic events. We conclude that human muscle age-related molecular processes appear distinct from the processes regulated by those of physical activity. Author Summary A fundamental challenge for modern medicine is to generate new strategies to cope with the rising proportion of older people within society, as una…","author":[{"dropping-particle":"","family":"Phillips","given":"Bethan E.","non-dropping-particle":"","parse-names":false,"suffix":""},{"dropping-particle":"","family":"Williams","given":"John P.","non-dropping-particle":"","parse-names":false,"suffix":""},{"dropping-particle":"","family":"Gustafsson","given":"Thomas","non-dropping-particle":"","parse-names":false,"suffix":""},{"dropping-particle":"","family":"Bouchard","given":"Claude","non-dropping-particle":"","parse-names":false,"suffix":""},{"dropping-particle":"","family":"Rankinen","given":"Tuomo","non-dropping-particle":"","parse-names":false,"suffix":""},{"dropping-particle":"","family":"Knudsen","given":"Steen","non-dropping-particle":"","parse-names":false,"suffix":""},{"dropping-particle":"","family":"Smith","given":"Kenneth","non-dropping-particle":"","parse-names":false,"suffix":""},{"dropping-particle":"","family":"Timmons","given":"James A.","non-dropping-particle":"","parse-names":false,"suffix":""},{"dropping-particle":"","family":"Atherton","given":"Philip J.","non-dropping-particle":"","parse-names":false,"suffix":""}],"container-title":"PLoS Genetics","id":"ITEM-2","issue":"3","issued":{"date-parts":[["2013"]]},"title":"Molecular Networks of Human Muscle Adaptation to Exercise and Age","type":"article-journal","volume":"9"},"uris":["http://www.mendeley.com/documents/?uuid=fd916497-9bcd-4a0c-aafd-a959c7763d9a"]}],"mendeley":{"formattedCitation":"(85, 86)","plainTextFormattedCitation":"(85, 86)","previouslyFormattedCitation":"(84, 85)"},"properties":{"noteIndex":0},"schema":"https://github.com/citation-style-language/schema/raw/master/csl-citation.json"}</w:instrText>
-      </w:r>
-      <w:r>
-        <w:fldChar w:fldCharType="separate"/>
-      </w:r>
-      <w:r>
-        <w:rPr>
-          <w:noProof/>
-        </w:rPr>
-        <w:t>(85, 86)</w:t>
-      </w:r>
-      <w:r>
-        <w:fldChar w:fldCharType="end"/>
-      </w:r>
-      <w:r>
-        <w:t xml:space="preserve">, whereas loss of skeletal muscle mitochondrial function is associated with age-related sarcopenia in </w:t>
-      </w:r>
-      <w:r>
-        <w:rPr>
-          <w:i/>
-        </w:rPr>
-        <w:t xml:space="preserve">C. </w:t>
-      </w:r>
-      <w:proofErr w:type="spellStart"/>
-      <w:r>
-        <w:rPr>
-          <w:i/>
-        </w:rPr>
-        <w:t>elegans</w:t>
-      </w:r>
-      <w:proofErr w:type="spellEnd"/>
-      <w:r>
-        <w:t xml:space="preserve"> </w:t>
-      </w:r>
-      <w:r>
-        <w:fldChar w:fldCharType="begin" w:fldLock="1"/>
-      </w:r>
-      <w:r>
-        <w:instrText>ADDIN CSL_CITATION {"citationItems":[{"id":"ITEM-1","itemData":{"DOI":"10.18632/aging.101654","ISSN":"19454589","author":[{"dropping-particle":"","family":"Gaffney","given":"Christopher J.","non-dropping-particle":"","parse-names":false,"suffix":""},{"dropping-particle":"","family":"Pollard","given":"Amelia","non-dropping-particle":"","parse-names":false,"suffix":""},{"dropping-particle":"","family":"Barratt","given":"Thomas F.","non-dropping-particle":"","parse-names":false,"suffix":""},{"dropping-particle":"","family":"Constantin-Teodosiu","given":"Dumitru","non-dropping-particle":"","parse-names":false,"suffix":""},{"dropping-particle":"","family":"Greenhaff","given":"Paul L.","non-dropping-particle":"","parse-names":false,"suffix":""},{"dropping-particle":"","family":"Szewczyk","given":"Nathaniel J.","non-dropping-particle":"","parse-names":false,"suffix":""}],"container-title":"Aging","id":"ITEM-1","issue":"11","issued":{"date-parts":[["2018"]]},"page":"3382-3396","title":"Greater loss of mitochondrial function with ageing is associated with earlier onset of sarcopenia in C. elegans","type":"article-journal","volume":"10"},"uris":["http://www.mendeley.com/documents/?uuid=ce8db16c-7389-48db-b084-c57597bbeca1"]},{"id":"ITEM-2","itemData":{"DOI":"10.18632/aging.101358","ISBN":"0065-2504","ISSN":"19454589","PMID":"29302020","author":[{"dropping-particle":"","family":"Castro-Sepúlveda","given":"Mauricio","non-dropping-particle":"","parse-names":false,"suffix":""},{"dropping-particle":"","family":"Tevy","given":"María Florencia","non-dropping-particle":"","parse-names":false,"suffix":""},{"dropping-particle":"","family":"Jaimovich","given":"Enrique","non-dropping-particle":"","parse-names":false,"suffix":""},{"dropping-particle":"","family":"Campos","given":"Cristian A.","non-dropping-particle":"","parse-names":false,"suffix":""},{"dropping-particle":"","family":"Eisner","given":"Verónica","non-dropping-particle":"","parse-names":false,"suffix":""},{"dropping-particle":"","family":"Figueroa","given":"Reinaldo","non-dropping-particle":"","parse-names":false,"suffix":""},{"dropping-particle":"","family":"Campo","given":"Andrea","non-dropping-particle":"del","parse-names":false,"suffix":""},{"dropping-particle":"","family":"Contreras-Hernández","given":"Ignacio","non-dropping-particle":"","parse-names":false,"suffix":""},{"dropping-particle":"","family":"Casas","given":"Mariana","non-dropping-particle":"","parse-names":false,"suffix":""}],"container-title":"Aging","id":"ITEM-2","issue":"1","issued":{"date-parts":[["2018"]]},"page":"34-55","title":"Muscle function decline and mitochondria changes in middle age precede sarcopenia in mice","type":"article-journal","volume":"10"},"uris":["http://www.mendeley.com/documents/?uuid=9386b247-3dff-4125-8eaf-5dd3dcf3f8f2"]}],"mendeley":{"formattedCitation":"(87, 88)","plainTextFormattedCitation":"(87, 88)","previouslyFormattedCitation":"(86, 87)"},"properties":{"noteIndex":0},"schema":"https://github.com/citation-style-language/schema/raw/master/csl-citation.json"}</w:instrText>
-      </w:r>
-      <w:r>
-        <w:fldChar w:fldCharType="separate"/>
-      </w:r>
-      <w:r>
-        <w:rPr>
-          <w:noProof/>
-        </w:rPr>
-        <w:t>(87, 88)</w:t>
-      </w:r>
-      <w:r>
-        <w:fldChar w:fldCharType="end"/>
-      </w:r>
-      <w:r>
-        <w:t xml:space="preserve"> and mice. Candidate gene studies on aging have implicated genes with important roles in skeletal muscle metabolism, including </w:t>
-      </w:r>
-      <w:r>
-        <w:rPr>
-          <w:i/>
-        </w:rPr>
-        <w:t>IGF1R</w:t>
-      </w:r>
-      <w:r>
-        <w:t xml:space="preserve">, </w:t>
-      </w:r>
-      <w:r>
-        <w:rPr>
-          <w:i/>
-        </w:rPr>
-        <w:t>AKT1</w:t>
-      </w:r>
-      <w:r>
-        <w:t xml:space="preserve"> and </w:t>
-      </w:r>
-      <w:r>
-        <w:rPr>
-          <w:i/>
-        </w:rPr>
-        <w:t xml:space="preserve">FOXO3A </w:t>
-      </w:r>
-      <w:r>
-        <w:fldChar w:fldCharType="begin" w:fldLock="1"/>
-      </w:r>
-      <w:r>
-        <w:instrText>ADDIN CSL_CITATION {"citationItems":[{"id":"ITEM-1","itemData":{"DOI":"10.1073/pnas.0705467105","ISBN":"1091-6490 (Electronic)\\n0027-8424 (Linking)","ISSN":"1091-6490","PMID":"18316725","abstract":"Rather than being a passive, haphazard process of wear and tear, lifespan can be modulated actively by components of the insulin/insulin-like growth factor I (IGFI) pathway in laboratory animals. Complete or partial loss-of-function mutations in genes encoding components of the insulin/IGFI pathway result in extension of life span in yeasts, worms, flies, and mice. This remarkable conservation throughout evolution suggests that altered signaling in this pathway may also influence human lifespan. On the other hand, evolutionary tradeoffs predict that the laboratory findings may not be relevant to human populations, because of the high fitness cost during early life. Here, we studied the biochemical, phenotypic, and genetic variations in a cohort of Ashkenazi Jewish centenarians, their offspring, and offspring-matched controls and demonstrated a gender-specific increase in serum IGFI associated with a smaller stature in female offspring of centenarians. Sequence analysis of the IGF1 and IGF1 receptor (IGF1R) genes of female centenarians showed overrepresentation of heterozygous mutations in the IGF1R gene among centenarians relative to controls that are associated with high serum IGFI levels and reduced activity of the IGFIR as measured in transformed lymphocytes. Thus, genetic alterations in the human IGF1R that result in altered IGF signaling pathway confer an increase in susceptibility to human longevity, suggesting a role of this pathway in modulation of human lifespan.","author":[{"dropping-particle":"","family":"Suh","given":"Yousin","non-dropping-particle":"","parse-names":false,"suffix":""},{"dropping-particle":"","family":"Atzmon","given":"Gil","non-dropping-particle":"","parse-names":false,"suffix":""},{"dropping-particle":"","family":"Cho","given":"Mi-Ook","non-dropping-particle":"","parse-names":false,"suffix":""},{"dropping-particle":"","family":"Hwang","given":"David","non-dropping-particle":"","parse-names":false,"suffix":""},{"dropping-particle":"","family":"Liu","given":"Bingrong","non-dropping-particle":"","parse-names":false,"suffix":""},{"dropping-particle":"","family":"Leahy","given":"Daniel J","non-dropping-particle":"","parse-names":false,"suffix":""},{"dropping-particle":"","family":"Barzilai","given":"Nir","non-dropping-particle":"","parse-names":false,"suffix":""},{"dropping-particle":"","family":"Cohen","given":"Pinchas","non-dropping-particle":"","parse-names":false,"suffix":""}],"container-title":"Proceedings of the National Academy of Sciences of the United States of America","id":"ITEM-1","issue":"9","issued":{"date-parts":[["2008"]]},"page":"3438-42","title":"Functionally significant insulin-like growth factor I receptor mutations in centenarians.","type":"article-journal","volume":"105"},"uris":["http://www.mendeley.com/documents/?uuid=4f3ad7f4-797e-4b6e-b600-e90edba6bbc9"]},{"id":"ITEM-2","itemData":{"DOI":"10.1111/j.1474-9726.2009.00493.x","ISBN":"1474-9726","ISSN":"1474-9726","PMID":"19489743","abstract":"The insulin/IGF1 signaling pathways affect lifespan in several model organisms, including worms, flies and mice. To investigate whether common genetic variation in this pathway influences lifespan in humans, we genotyped 291 common variants in 30 genes encoding proteins in the insulin/IGF1 signaling pathway in a cohort of elderly Caucasian women selected from the Study of Osteoporotic Fractures (SOF). The cohort included 293 long-lived cases (lifespan &gt; or = 92 years (y), mean +/- standard deviation (SD) = 95.3 +/- 2.2y) and 603 average-lifespan controls (lifespan &lt; or = 79y, mean = 75.7 +/- 2.6y). Variants were selected for genotyping using a haplotype-tagging approach. We found a modest excess of variants nominally associated with longevity. Nominally significant variants were then replicated in two additional Caucasian cohorts including both males and females: the Cardiovascular Health Study and Ashkenazi Jewish Centenarians. An intronic single nucleotide polymorphism in AKT1, rs3803304, was significantly associated with lifespan in a meta-analysis across the three cohorts (OR = 0.78 95%CI = 0.68-0.89, adjusted P = 0.043); two intronic single nucleotide polymorphisms in FOXO3A demonstrated a significant lifespan association among women only (rs1935949, OR = 1.35, 95%CI = 1.15-1.57, adjusted P = 0.0093). These results demonstrate that common variants in several genes in the insulin/IGF1 pathway are associated with human lifespan.","author":[{"dropping-particle":"","family":"Pawlikowska","given":"Ludmila","non-dropping-particle":"","parse-names":false,"suffix":""},{"dropping-particle":"","family":"Hu","given":"Donglei","non-dropping-particle":"","parse-names":false,"suffix":""},{"dropping-particle":"","family":"Huntsman","given":"Scott","non-dropping-particle":"","parse-names":false,"suffix":""},{"dropping-particle":"","family":"Sung","given":"Andrew","non-dropping-particle":"","parse-names":false,"suffix":""},{"dropping-particle":"","family":"Chu","given":"Catherine","non-dropping-particle":"","parse-names":false,"suffix":""},{"dropping-particle":"","family":"Chen","given":"Justin","non-dropping-particle":"","parse-names":false,"suffix":""},{"dropping-particle":"","family":"Joyner","given":"Alexander H.","non-dropping-particle":"","parse-names":false,"suffix":""},{"dropping-particle":"","family":"Schork","given":"Nicholas J.","non-dropping-particle":"","parse-names":false,"suffix":""},{"dropping-particle":"","family":"Hsueh","given":"Wen-Chi Chi","non-dropping-particle":"","parse-names":false,"suffix":""},{"dropping-particle":"","family":"Reiner","given":"Alexander P.","non-dropping-particle":"","parse-names":false,"suffix":""},{"dropping-particle":"","family":"Psaty","given":"Bruce M.","non-dropping-particle":"","parse-names":false,"suffix":""},{"dropping-particle":"","family":"Atzmon","given":"Gil","non-dropping-particle":"","parse-names":false,"suffix":""},{"dropping-particle":"","family":"Barzilai","given":"Nir","non-dropping-particle":"","parse-names":false,"suffix":""},{"dropping-particle":"","family":"Cummings","given":"Steven R.","non-dropping-particle":"","parse-names":false,"suffix":""},{"dropping-particle":"","family":"Browner","given":"Warren S.","non-dropping-particle":"","parse-names":false,"suffix":""},{"dropping-particle":"","family":"Kwok","given":"Pui-Yan Yan","non-dropping-particle":"","parse-names":false,"suffix":""},{"dropping-particle":"","family":"Ziv","given":"Elad","non-dropping-particle":"","parse-names":false,"suffix":""},{"dropping-particle":"","family":"Study of Osteoporotic Fractures","given":"","non-dropping-particle":"","parse-names":false,"suffix":""}],"container-title":"Aging cell","id":"ITEM-2","issue":"4","issued":{"date-parts":[["2009","8"]]},"page":"460-72","title":"Association of common genetic variation in the insulin/IGF1 signaling pathway with human longevity.","type":"article-journal","volume":"8"},"uris":["http://www.mendeley.com/documents/?uuid=88af1fe8-b5cd-4f05-826c-57fef13471d9"]}],"mendeley":{"formattedCitation":"(89, 90)","plainTextFormattedCitation":"(89, 90)","previouslyFormattedCitation":"(88, 89)"},"properties":{"noteIndex":0},"schema":"https://github.com/citation-style-language/schema/raw/master/csl-citation.json"}</w:instrText>
-      </w:r>
-      <w:r>
-        <w:fldChar w:fldCharType="separate"/>
-      </w:r>
-      <w:r>
-        <w:rPr>
-          <w:noProof/>
-        </w:rPr>
-        <w:t>(89, 90)</w:t>
-      </w:r>
-      <w:r>
-        <w:fldChar w:fldCharType="end"/>
-      </w:r>
-      <w:r>
-        <w:t xml:space="preserve">, genes that are also linked to mTORC1 signaling. In humans, polymorphisms in </w:t>
-      </w:r>
-      <w:r>
-        <w:rPr>
-          <w:i/>
-        </w:rPr>
-        <w:t>FOXO3A</w:t>
-      </w:r>
-      <w:r>
-        <w:t xml:space="preserve"> have been associated with lengthened lifespan </w:t>
-      </w:r>
-      <w:r>
-        <w:fldChar w:fldCharType="begin" w:fldLock="1"/>
-      </w:r>
-      <w:r>
-        <w:instrText>ADDIN CSL_CITATION {"citationItems":[{"id":"ITEM-1","itemData":{"DOI":"10.1073/pnas.0801030105","ISBN":"00278424","ISSN":"1091-6490","PMID":"18765803","abstract":"Human longevity is a complex phenotype with a significant familial component, yet little is known about its genetic antecedents. Increasing evidence from animal models suggests that the insulin/IGF-1 signaling (IIS) pathway is an important, evolutionarily conserved biological pathway that influences aging and longevity. However, to date human data have been scarce. Studies have been hampered by small sample sizes, lack of precise phenotyping, and population stratification, among other challenges. Therefore, to more precisely assess potential genetic contributions to human longevity from genes linked to IIS signaling, we chose a large, homogeneous, long-lived population of men well-characterized for aging phenotypes, and we performed a nested-case control study of 5 candidate longevity genes. Genetic variation within the FOXO3A gene was strongly associated with human longevity. The OR for homozygous minor vs. homozygous major alleles between the cases and controls was 2.75 (P = 0.00009; adjusted P = 0.00135). Long-lived men also presented several additional phenotypes linked to healthy aging, including lower prevalence of cancer and cardiovascular disease, better self-reported health, and high physical and cognitive function, despite significantly older ages than controls. Several of these aging phenotypes were associated with FOXO3A genotype. Long-lived men also exhibited several biological markers indicative of greater insulin sensitivity and this was associated with homozygosity for the FOXO3A GG genotype. Further exploration of the FOXO3A gene, human longevity and other aging phenotypes is warranted in other populations.","author":[{"dropping-particle":"","family":"Willcox","given":"Bradley J","non-dropping-particle":"","parse-names":false,"suffix":""},{"dropping-particle":"","family":"Donlon","given":"Timothy a","non-dropping-particle":"","parse-names":false,"suffix":""},{"dropping-particle":"","family":"He","given":"Qimei","non-dropping-particle":"","parse-names":false,"suffix":""},{"dropping-particle":"","family":"Chen","given":"Randi","non-dropping-particle":"","parse-names":false,"suffix":""},{"dropping-particle":"","family":"Grove","given":"John S","non-dropping-particle":"","parse-names":false,"suffix":""},{"dropping-particle":"","family":"Yano","given":"Katsuhiko","non-dropping-particle":"","parse-names":false,"suffix":""},{"dropping-particle":"","family":"Masaki","given":"Kamal H","non-dropping-particle":"","parse-names":false,"suffix":""},{"dropping-particle":"","family":"Willcox","given":"D Craig","non-dropping-particle":"","parse-names":false,"suffix":""},{"dropping-particle":"","family":"Rodriguez","given":"Beatriz","non-dropping-particle":"","parse-names":false,"suffix":""},{"dropping-particle":"","family":"Curb","given":"J David","non-dropping-particle":"","parse-names":false,"suffix":""}],"container-title":"Proceedings of the National Academy of Sciences of the United States of America","id":"ITEM-1","issue":"37","issued":{"date-parts":[["2008"]]},"page":"13987-13992","title":"FOXO3A genotype is strongly associated with human longevity.","type":"article-journal","volume":"105"},"uris":["http://www.mendeley.com/documents/?uuid=2530519d-47c0-4a94-ae90-6fa8b17718b8"]},{"id":"ITEM-2","itemData":{"DOI":"10.4103/1008-682X.123673","ISSN":"1745-7262","PMID":"24589462","abstract":"Numerous studies have shown associations between the FOXO3A gene, encoding the forkhead box O3 transcription factor, and human or specifically male longevity. However, the associations of specific FOXO3A polymorphisms with longevity remain inconclusive. We performed a meta-analysis of existing studies to clarify these potential associations. A comprehensive search was conducted to identify studies of FOXO3A gene polymorphisms and longevity. Pooled odds ratios (ORs) and 95% confidence intervals (CIs) were calculated by comparing the minor and major alleles. A total of seven articles reporting associations of FOXO3A polymorphisms with longevity were identified and included in this meta-analysis. These comprised 11 independent studies with 5241 cases and 5724 controls from different ethnic groups. rs2802292, rs2764264, rs13217795, rs1935949 and rs2802288 polymorphisms were associated with human longevity (OR = 1.36, 95% CI = 1.10-1.69, P= 0.005; OR = 1.20, 95% CI = 1.04-1.37, P= 0.01; OR = 1.27, 95% CI = 1.10-1.46, P= 0.001; OR = 1.14, 95% CI = 1.01-1.27 and OR = 1.24, 95% CI = 1.07-1.43, P= 0.003, respectively). Analysis stratified by gender indicated significant associations between rs2802292, rs2764264 and rs13217795 and male longevity (OR = 1.54, 95% CI = 1.33-1.79, P &lt; 0.001; OR = 1.38, 95% CI = 1.15-1.66, P= 0.001; and OR = 1.39, 95% CI = 1.15-1.67, P= 0.001), but rs2802292, rs2764264 and rs1935949 were not linked to female longevity. Moreover, our study showed no association between rs2153960, rs7762395 or rs13220810 polymorphisms and longevity. In conclusion, this meta-analysis indicates a significant association of five FOXO3A gene polymorphisms with longevity, with the effects of rs2802292 and rs2764264 being male-specific. Further investigations are required to confirm these findings.","author":[{"dropping-particle":"","family":"Bao","given":"Ji-Ming","non-dropping-particle":"","parse-names":false,"suffix":""},{"dropping-particle":"","family":"Song","given":"Xian-Lu","non-dropping-particle":"","parse-names":false,"suffix":""},{"dropping-particle":"","family":"Hong","given":"Ying-Qia","non-dropping-particle":"","parse-names":false,"suffix":""},{"dropping-particle":"","family":"Zhu","given":"Hai-Li","non-dropping-particle":"","parse-names":false,"suffix":""},{"dropping-particle":"","family":"Li","given":"Cui","non-dropping-particle":"","parse-names":false,"suffix":""},{"dropping-particle":"","family":"Zhang","given":"Tao","non-dropping-particle":"","parse-names":false,"suffix":""},{"dropping-particle":"","family":"Chen","given":"Wei","non-dropping-particle":"","parse-names":false,"suffix":""},{"dropping-particle":"","family":"Zhao","given":"Shan-Chao","non-dropping-particle":"","parse-names":false,"suffix":""},{"dropping-particle":"","family":"Chen","given":"Qing","non-dropping-particle":"","parse-names":false,"suffix":""}],"container-title":"Asian journal of andrology","id":"ITEM-2","issue":"3","issued":{"date-parts":[["2014"]]},"page":"446-52","title":"Association between FOXO3A gene polymorphisms and human longevity: a meta-analysis.","type":"article-journal","volume":"16"},"uris":["http://www.mendeley.com/documents/?uuid=bddc8628-8f08-406b-b66a-43a16736831c"]},{"id":"ITEM-3","itemData":{"DOI":"10.1089/rej.2008.0827","ISBN":"1549-1684","ISSN":"1549-1684","PMID":"19415983","abstract":"A number of potential candidate genes in a variety of biological pathways have been associated with longevity in model organisms. Many of these genes have human homologs and thus have the potential to provide insights into human longevity. Recently, several studies suggested that FOXO3A functions as a key bridge for various signaling pathways that influence aging and longevity. Interestingly, Willcox and colleagues identified several variants that displayed significant genotype-gender interaction in male human longevity. In particular, a nested case-control study was performed in an ethnic Japanese population in Hawaii, and five candidate longevity genes were chosen based on links to the insulin-insulin-like growth factor-1 (IGF-1) signaling pathway. In the Willcox study, the investigated genetic variations (rs2802292, rs2764264, and rs13217795) within the FOXO3A gene were significantly associated with longevity in male centenarians. We validated the association of FOXO3A polymorphisms with extreme longevity in males from the Southern Italian Centenarian Study. Particularly, rs2802288, a proxy of rs2802292, showed the best allelic association--minor allele frequency (MAF) = 0.49; p = 0.003; odds ratio (OR) = 1.51; 95% confidence interval (CI), 1.15-1.98). Furthermore, we undertook a meta-analysis to explore the significance of rs2802292 association with longevity by combining the association results of the current study and the findings coming from the Willcox et al. investigation. Our data point to a key role of FOXO3A in human longevity and confirm the feasibility of the identification of such genes with centenarian-controls studies. Moreover, we hypothesize the susceptibility to the longevity phenotype may well be the result of complex interactions involving genes and environmental factors but also gender.","author":[{"dropping-particle":"","family":"Anselmi","given":"Chiara Viviani","non-dropping-particle":"","parse-names":false,"suffix":""},{"dropping-particle":"","family":"Malovini","given":"Alberto","non-dropping-particle":"","parse-names":false,"suffix":""},{"dropping-particle":"","family":"Roncarati","given":"Roberta","non-dropping-particle":"","parse-names":false,"suffix":""},{"dropping-particle":"","family":"Novelli","given":"Valeria","non-dropping-particle":"","parse-names":false,"suffix":""},{"dropping-particle":"","family":"Villa","given":"Francesco","non-dropping-particle":"","parse-names":false,"suffix":""},{"dropping-particle":"","family":"Condorelli","given":"Gianluigi","non-dropping-particle":"","parse-names":false,"suffix":""},{"dropping-particle":"","family":"Bellazzi","given":"Riccardo","non-dropping-particle":"","parse-names":false,"suffix":""},{"dropping-particle":"","family":"Puca","given":"Annibale Alessandro","non-dropping-particle":"","parse-names":false,"suffix":""}],"container-title":"Rejuvenation research","id":"ITEM-3","issue":"2","issued":{"date-parts":[["2009"]]},"page":"95-104","title":"Association of the FOXO3A locus with extreme longevity in a southern Italian centenarian study.","type":"article-journal","volume":"12"},"uris":["http://www.mendeley.com/documents/?uuid=fcf19dc4-f991-4278-91f7-2d05e2d8ae93"]},{"id":"ITEM-4","itemData":{"DOI":"10.1073/pnas.0809594106","ISBN":"1091-6490 (Electronic)\\r0027-8424 (Linking)","ISSN":"0027-8424","PMID":"19196970","abstract":"The human forkhead box O3A gene (FOXO3A) encodes an evolutionarily conserved key regulator of the insulin-IGF1 signaling pathway that is known to influence metabolism and lifespan in model organisms. A recent study described 3 SNPs in the FOXO3A gene that were statistically significantly associated with longevity in a discovery sample of long-lived men of Japanese ancestry [Willcox et al. (2008) Proc Natl Acad Sci USA 105:13987-13992]. However, this finding required replication in an independent population. Here, we have investigated 16 known FOXO3A SNPs in an extensive collection of 1,762 German centenarians/nonagenarians and younger controls and provide evidence that polymorphisms in this gene were indeed associated with the ability to attain exceptional old age. The FOXO3A association was considerably stronger in centenarians than in nonagenarians, highlighting the importance of centenarians for genetic longevity research. Our study extended the initial finding observed in Japanese men to women and indicates that both genders were likely to be equally affected by variation in FOXO3A. Replication in a French centenarian sample generated a trend that supported the previous results. Our findings confirmed the initial discovery in the Japanese sample and indicate FOXO3A as a susceptibility gene for prolonged survival in humans.","author":[{"dropping-particle":"","family":"Flachsbart","given":"Friederike","non-dropping-particle":"","parse-names":false,"suffix":""},{"dropping-particle":"","family":"Caliebe","given":"Amke","non-dropping-particle":"","parse-names":false,"suffix":""},{"dropping-particle":"","family":"Kleindorp","given":"Rabea","non-dropping-particle":"","parse-names":false,"suffix":""},{"dropping-particle":"","family":"Blanché","given":"Hélène","non-dropping-particle":"","parse-names":false,"suffix":""},{"dropping-particle":"","family":"Eller-Eberstein","given":"Huberta","non-dropping-particle":"von","parse-names":false,"suffix":""},{"dropping-particle":"","family":"Nikolaus","given":"Susanna","non-dropping-particle":"","parse-names":false,"suffix":""},{"dropping-particle":"","family":"Schreiber","given":"Stefan","non-dropping-particle":"","parse-names":false,"suffix":""},{"dropping-particle":"","family":"Nebel","given":"Almut","non-dropping-particle":"","parse-names":false,"suffix":""}],"container-title":"Proceedings of the National Academy of Sciences of the United States of America","id":"ITEM-4","issue":"8","issued":{"date-parts":[["2009"]]},"page":"2700-2705","title":"Association of FOXO3A variation with human longevity confirmed in German centenarians.","type":"article-journal","volume":"106"},"uris":["http://www.mendeley.com/documents/?uuid=95f42ab8-f6e3-4a93-91fe-76b58d1b5369"]},{"id":"ITEM-5","itemData":{"DOI":"10.1093/hmg/ddp459","ISBN":"1460-2083 (Electronic)\\r0964-6906 (Linking)","ISSN":"09646906","PMID":"19793722","abstract":"FOXO1A and FOXO3A are two members of the FoxO family. FOXO3A has recently been linked to human longevity in Japanese, German and Italian populations. Here we tested the genetic contribution of FOXO1A and FOXO3A to the longevity phenotype in Han Chinese population. Six tagging SNPs from FOXO1A and FOXO3A were selected and genotyped in 1817 centenarians and younger individuals. Two SNPs of FOXO1A were found to be associated with longevity in women (P = 0.01-0.005), whereas all three SNPs of FOXO3A were associated with longevity in both genders (P = 0.005-0.001). One SNP from FOXO1A was found not to be associated with longevity. In haplotype association tests, the OR (95% CI) for haplotypes TTG and CCG of FOXO1A in association with female longevity were 0.72 (0.58-0.90) and 1.38 (1.08-1.76), P = 0.0033 and 0.0063, respectively. The haplotypes of FOXO3A were associated with longevity in men [GTC: OR (95% CI) = 0.67 (0.51-0.86), P = 0.0014; CGT: OR (95% CI) = 1.48 (1.12-1.94), P = 0.0035] and in women [GTC: OR (95% CI) = 0.75 (0.60-0.94), P = 0.0094; CGT: OR (95% CI) = 1.47 (1.16-1.86), P = 0.0009]. The haplotype association tests were validated by permutation analysis. The association of FOXO1A with female longevity was replicated in 700 centenarians and younger individuals that were sampled geographically different from the original population. Thus, we demonstrate that, unlike FOXO3A, FOXO1A is more closely associated with human female longevity, suggesting that the genetic contribution to longevity trait may be affected by genders.","author":[{"dropping-particle":"","family":"Li","given":"Yang","non-dropping-particle":"","parse-names":false,"suffix":""},{"dropping-particle":"","family":"Wang","given":"Wen Jing","non-dropping-particle":"","parse-names":false,"suffix":""},{"dropping-particle":"","family":"Cao","given":"Huiqing","non-dropping-particle":"","parse-names":false,"suffix":""},{"dropping-particle":"","family":"Lu","given":"Jiehua","non-dropping-particle":"","parse-names":false,"suffix":""},{"dropping-particle":"","family":"Wu","given":"Chong","non-dropping-particle":"","parse-names":false,"suffix":""},{"dropping-particle":"","family":"Hu","given":"Fang Yuan","non-dropping-particle":"","parse-names":false,"suffix":""},{"dropping-particle":"","family":"Guo","given":"Jian","non-dropping-particle":"","parse-names":false,"suffix":""},{"dropping-particle":"","family":"Zhao","given":"Ling","non-dropping-particle":"","parse-names":false,"suffix":""},{"dropping-particle":"","family":"Yang","given":"Fan","non-dropping-particle":"","parse-names":false,"suffix":""},{"dropping-particle":"","family":"Zhang","given":"Yi Xin","non-dropping-particle":"","parse-names":false,"suffix":""},{"dropping-particle":"","family":"Li","given":"Wei","non-dropping-particle":"","parse-names":false,"suffix":""},{"dropping-particle":"","family":"Zheng","given":"Gu Yan","non-dropping-particle":"","parse-names":false,"suffix":""},{"dropping-particle":"","family":"Cui","given":"Hanbin","non-dropping-particle":"","parse-names":false,"suffix":""},{"dropping-particle":"","family":"Chen","given":"Xiaomin","non-dropping-particle":"","parse-names":false,"suffix":""},{"dropping-particle":"","family":"Zhu","given":"Zhiming","non-dropping-particle":"","parse-names":false,"suffix":""},{"dropping-particle":"","family":"He","given":"Hongbo","non-dropping-particle":"","parse-names":false,"suffix":""},{"dropping-particle":"","family":"Dong","given":"Birong","non-dropping-particle":"","parse-names":false,"suffix":""},{"dropping-particle":"","family":"Mo","given":"Xianming","non-dropping-particle":"","parse-names":false,"suffix":""},{"dropping-particle":"","family":"Zeng","given":"Yi","non-dropping-particle":"","parse-names":false,"suffix":""},{"dropping-particle":"","family":"Tian","given":"Xiao Li","non-dropping-particle":"","parse-names":false,"suffix":""}],"container-title":"Human Molecular Genetics","id":"ITEM-5","issue":"24","issued":{"date-parts":[["2009"]]},"page":"4897-4904","title":"Genetic association of FOXO1A and FOXO3A with longevity trait in Han Chinese populations","type":"article-journal","volume":"18"},"uris":["http://www.mendeley.com/documents/?uuid=75cd92d1-b4d5-4c3a-bb15-9a78076703ed"]},{"id":"ITEM-6","itemData":{"DOI":"10.1111/j.1474-9726.2009.00493.x","ISBN":"1474-9726","ISSN":"1474-9726","PMID":"19489743","abstract":"The insulin/IGF1 signaling pathways affect lifespan in several model organisms, including worms, flies and mice. To investigate whether common genetic variation in this pathway influences lifespan in humans, we genotyped 291 common variants in 30 genes encoding proteins in the insulin/IGF1 signaling pathway in a cohort of elderly Caucasian women selected from the Study of Osteoporotic Fractures (SOF). The cohort included 293 long-lived cases (lifespan &gt; or = 92 years (y), mean +/- standard deviation (SD) = 95.3 +/- 2.2y) and 603 average-lifespan controls (lifespan &lt; or = 79y, mean = 75.7 +/- 2.6y). Variants were selected for genotyping using a haplotype-tagging approach. We found a modest excess of variants nominally associated with longevity. Nominally significant variants were then replicated in two additional Caucasian cohorts including both males and females: the Cardiovascular Health Study and Ashkenazi Jewish Centenarians. An intronic single nucleotide polymorphism in AKT1, rs3803304, was significantly associated with lifespan in a meta-analysis across the three cohorts (OR = 0.78 95%CI = 0.68-0.89, adjusted P = 0.043); two intronic single nucleotide polymorphisms in FOXO3A demonstrated a significant lifespan association among women only (rs1935949, OR = 1.35, 95%CI = 1.15-1.57, adjusted P = 0.0093). These results demonstrate that common variants in several genes in the insulin/IGF1 pathway are associated with human lifespan.","author":[{"dropping-particle":"","family":"Pawlikowska","given":"Ludmila","non-dropping-particle":"","parse-names":false,"suffix":""},{"dropping-particle":"","family":"Hu","given":"Donglei","non-dropping-particle":"","parse-names":false,"suffix":""},{"dropping-particle":"","family":"Huntsman","given":"Scott","non-dropping-particle":"","parse-names":false,"suffix":""},{"dropping-particle":"","family":"Sung","given":"Andrew","non-dropping-particle":"","parse-names":false,"suffix":""},{"dropping-particle":"","family":"Chu","given":"Catherine","non-dropping-particle":"","parse-names":false,"suffix":""},{"dropping-particle":"","family":"Chen","given":"Justin","non-dropping-particle":"","parse-names":false,"suffix":""},{"dropping-particle":"","family":"Joyner","given":"Alexander H.","non-dropping-particle":"","parse-names":false,"suffix":""},{"dropping-particle":"","family":"Schork","given":"Nicholas J.","non-dropping-particle":"","parse-names":false,"suffix":""},{"dropping-particle":"","family":"Hsueh","given":"Wen-Chi Chi","non-dropping-particle":"","parse-names":false,"suffix":""},{"dropping-particle":"","family":"Reiner","given":"Alexander P.","non-dropping-particle":"","parse-names":false,"suffix":""},{"dropping-particle":"","family":"Psaty","given":"Bruce M.","non-dropping-particle":"","parse-names":false,"suffix":""},{"dropping-particle":"","family":"Atzmon","given":"Gil","non-dropping-particle":"","parse-names":false,"suffix":""},{"dropping-particle":"","family":"Barzilai","given":"Nir","non-dropping-particle":"","parse-names":false,"suffix":""},{"dropping-particle":"","family":"Cummings","given":"Steven R.","non-dropping-particle":"","parse-names":false,"suffix":""},{"dropping-particle":"","family":"Browner","given":"Warren S.","non-dropping-particle":"","parse-names":false,"suffix":""},{"dropping-particle":"","family":"Kwok","given":"Pui-Yan Yan","non-dropping-particle":"","parse-names":false,"suffix":""},{"dropping-particle":"","family":"Ziv","given":"Elad","non-dropping-particle":"","parse-names":false,"suffix":""},{"dropping-particle":"","family":"Study of Osteoporotic Fractures","given":"","non-dropping-particle":"","parse-names":false,"suffix":""}],"container-title":"Aging cell","id":"ITEM-6","issue":"4","issued":{"date-parts":[["2009","8"]]},"page":"460-72","title":"Association of common genetic variation in the insulin/IGF1 signaling pathway with human longevity.","type":"article-journal","volume":"8"},"uris":["http://www.mendeley.com/documents/?uuid=88af1fe8-b5cd-4f05-826c-57fef13471d9"]},{"id":"ITEM-7","itemData":{"DOI":"10.1111/j.1474-9726.2010.00627.x","ISBN":"1474-9726 (Electronic)\\r1474-9718 (Linking)","ISSN":"14749718","PMID":"20849522","abstract":"Genetic variation in FOXO3A has previously been associated with human longevity. Studies published so far have been case-control studies and hence vulnerable to bias introduced by cohort effects. In this study we extended the previous findings in the cohorts of oldest old Danes (the Danish 1905 cohort, N=1089) and middle-aged Danes (N=736), applying a longitudinal study design as well as the case-control study design. Fifteen SNPs were chosen in order to cover the known common variation in FOXO3A. Comparing SNP frequencies in the oldest old with middle-aged individuals, we found association (after correction for multiple testing) of eight SNPs; 4 (rs13217795, rs2764264, rs479744, and rs9400239) previously reported to be associated with longevity and four novel SNPs (rs12206094, rs13220810, rs7762395, and rs9486902 (corrected P-values 0.001-0.044). Moreover, we found association of the haplotypes TAC and CAC of rs9486902, rs10499051, and rs12206094 (corrected P-values: 0.01-0.03) with longevity. Finally, we here present data applying a longitudinal study design; when using follow-up survival data on the oldest old in a longitudinal analysis, we found no SNPs to remain significant after the correction for multiple testing (Bonferroni correction). Hence, our results support and extent the proposed role of FOXO3A as a candidate longevity gene for survival from younger ages to old age, yet not during old age.","author":[{"dropping-particle":"","family":"Soerensen","given":"Mette","non-dropping-particle":"","parse-names":false,"suffix":""},{"dropping-particle":"","family":"Dato","given":"Serena","non-dropping-particle":"","parse-names":false,"suffix":""},{"dropping-particle":"","family":"Christensen","given":"Kaare","non-dropping-particle":"","parse-names":false,"suffix":""},{"dropping-particle":"","family":"McGue","given":"Matt","non-dropping-particle":"","parse-names":false,"suffix":""},{"dropping-particle":"","family":"Stevnsner","given":"Tinna","non-dropping-particle":"","parse-names":false,"suffix":""},{"dropping-particle":"","family":"Bohr","given":"Vilhelm a.","non-dropping-particle":"","parse-names":false,"suffix":""},{"dropping-particle":"","family":"Christiansen","given":"Lene","non-dropping-particle":"","parse-names":false,"suffix":""}],"container-title":"Aging Cell","id":"ITEM-7","issue":"6","issued":{"date-parts":[["2010"]]},"page":"1010-1017","title":"Replication of an association of variation in the FOXO3A gene with human longevity using both case-control and longitudinal data","type":"article-journal","volume":"9"},"uris":["http://www.mendeley.com/documents/?uuid=e33d5bec-1a02-4d49-a066-2cb30085b59b"]}],"mendeley":{"formattedCitation":"(90–96)","plainTextFormattedCitation":"(90–96)","previouslyFormattedCitation":"(89–95)"},"properties":{"noteIndex":0},"schema":"https://github.com/citation-style-language/schema/raw/master/csl-citation.json"}</w:instrText>
-      </w:r>
-      <w:r>
-        <w:fldChar w:fldCharType="separate"/>
-      </w:r>
-      <w:r>
-        <w:rPr>
-          <w:noProof/>
-        </w:rPr>
-        <w:t>(90–96)</w:t>
-      </w:r>
-      <w:r>
-        <w:fldChar w:fldCharType="end"/>
-      </w:r>
-      <w:r>
-        <w:t xml:space="preserve">, whereas both mouse and fruit fly models of </w:t>
-      </w:r>
-      <w:r>
-        <w:rPr>
-          <w:i/>
-        </w:rPr>
-        <w:t>FOXO3A</w:t>
-      </w:r>
-      <w:r>
-        <w:t xml:space="preserve"> loss of function result in stronger and longer living model organisms </w:t>
-      </w:r>
-      <w:r>
-        <w:fldChar w:fldCharType="begin" w:fldLock="1"/>
-      </w:r>
-      <w:r>
-        <w:instrText>ADDIN CSL_CITATION {"citationItems":[{"id":"ITEM-1","itemData":{"DOI":"10.1126/science.1098219","ISBN":"0036-8075","ISSN":"0036-8075","PMID":"15192154","abstract":"Reduced activity of the insulin/insulin-like growth factor signaling (IIS) pathway increases life-span in diverse organisms. We investigated the timing of the effect of reduced IIS on life-span and the role of a potential target tissue, the fat body. We overexpressed dFOXO, a downstream effector of IIS, in the adult Drosophila fat body, which increased life-span and reduced fecundity of females but had no effect on male life-span. The role of FOXO transcription factors and the adipose tissue are therefore evolutionarily conserved in the regulation of aging, and reduction of IIS in the adult is sufficient to mediate its effects on life-span and fecundity.","author":[{"dropping-particle":"","family":"Giannakou","given":"Maria E","non-dropping-particle":"","parse-names":false,"suffix":""},{"dropping-particle":"","family":"Goss","given":"Martin","non-dropping-particle":"","parse-names":false,"suffix":""},{"dropping-particle":"","family":"Jünger","given":"Martin A","non-dropping-particle":"","parse-names":false,"suffix":""},{"dropping-particle":"","family":"Hafen","given":"Ernst","non-dropping-particle":"","parse-names":false,"suffix":""},{"dropping-particle":"","family":"Leevers","given":"Sally J","non-dropping-particle":"","parse-names":false,"suffix":""},{"dropping-particle":"","family":"Partridge","given":"Linda","non-dropping-particle":"","parse-names":false,"suffix":""}],"container-title":"Science","id":"ITEM-1","issue":"5682","issued":{"date-parts":[["2004"]]},"page":"361","title":"Long-lived Drosophila with overexpressed dFOXO in adult fat body.","type":"article-journal","volume":"305"},"uris":["http://www.mendeley.com/documents/?uuid=7ce129f1-e63d-4fa8-9107-f0e7873c4d40"]},{"id":"ITEM-2","itemData":{"DOI":"10.1038/nature03446","ISBN":"1476-4687 (Electronic)","ISSN":"0028-0836","PMID":"15175753","abstract":"In Drosophila melanogaster, ageing is slowed when insulin-like signalling is reduced: life expectancy is extended by more than 50% when the insulin-like receptor (InR) or its receptor substrate (chico) are mutated, or when insulin-producing cells are ablated. But we have yet to resolve when insulin affects ageing, or whether insulin signals regulate ageing directly or indirectly through secondary hormones. Caenorhabditis elegans lifespan is also extended when insulin signalling is inhibited in certain tissues, or when repressed in adult worms, and this requires the forkhead transcription factor (FOXO) encoded by daf-16 (ref. 6). The D. melanogaster insulin-like receptor mediates phosphorylation of dFOXO, the equivalent of nematode daf-16 and mammalian FOXO3a. We demonstrate here that dFOXO regulates D. melanogaster ageing when activated in the adult pericerebral fat body. We further show that this limited activation of dFOXO reduces expression of the Drosophila insulin-like peptide dilp-2 synthesized in neurons, and represses endogenous insulin-dependent signalling in peripheral fat body. These findings suggest that autonomous and non-autonomous roles of insulin signalling combine to control ageing.","author":[{"dropping-particle":"","family":"Hwangbo","given":"Dae Sung","non-dropping-particle":"","parse-names":false,"suffix":""},{"dropping-particle":"","family":"Gershman","given":"Boris","non-dropping-particle":"","parse-names":false,"suffix":""},{"dropping-particle":"","family":"Tu","given":"Meng-Ping","non-dropping-particle":"","parse-names":false,"suffix":""},{"dropping-particle":"","family":"Palmer","given":"Michael","non-dropping-particle":"","parse-names":false,"suffix":""},{"dropping-particle":"","family":"Tatar","given":"Marc","non-dropping-particle":"","parse-names":false,"suffix":""}],"container-title":"Nature","id":"ITEM-2","issue":"6991","issued":{"date-parts":[["2004"]]},"page":"562-566","title":"Drosophila dFOXO controls lifespan and regulates insulin signalling in brain and fat body.","type":"article-journal","volume":"429"},"uris":["http://www.mendeley.com/documents/?uuid=f03b6cf0-9fbf-4606-8fc3-c19926cda385"]},{"id":"ITEM-3","itemData":{"DOI":"10.1038/ncomms7670","ISSN":"2041-1723","PMID":"25858807","abstract":"Stresses like low nutrients, systemic inflammation, cancer or infections provoke a catabolic state characterized by enhanced muscle proteolysis and amino acid release to sustain liver gluconeogenesis and tissue protein synthesis. These conditions activate the family of Forkhead Box (Fox) O transcription factors. Here we report that muscle-specific deletion of FoxO members protects from muscle loss as a result of the role of FoxOs in the induction of autophagy-lysosome and ubiquitin-proteasome systems. Notably, in the setting of low nutrient signalling, we demonstrate that FoxOs are required for Akt activity but not for mTOR signalling. FoxOs control several stress-response pathways such as the unfolded protein response, ROS detoxification, DNA repair and translation. Finally, we identify FoxO-dependent ubiquitin ligases including MUSA1 and a previously uncharacterised ligase termed SMART (Specific of Muscle Atrophy and Regulated by Transcription). Our findings underscore the central function of FoxOs in coordinating a variety of stress-response genes during catabolic conditions.","author":[{"dropping-particle":"","family":"Milan","given":"Giulia","non-dropping-particle":"","parse-names":false,"suffix":""},{"dropping-particle":"","family":"Romanello","given":"Vanina","non-dropping-particle":"","parse-names":false,"suffix":""},{"dropping-particle":"","family":"Pescatore","given":"Francesca","non-dropping-particle":"","parse-names":false,"suffix":""},{"dropping-particle":"","family":"Armani","given":"Andrea","non-dropping-particle":"","parse-names":false,"suffix":""},{"dropping-particle":"","family":"Paik","given":"Ji-Hye","non-dropping-particle":"","parse-names":false,"suffix":""},{"dropping-particle":"","family":"Frasson","given":"Laura","non-dropping-particle":"","parse-names":false,"suffix":""},{"dropping-particle":"","family":"Seydel","given":"Anke","non-dropping-particle":"","parse-names":false,"suffix":""},{"dropping-particle":"","family":"Zhao","given":"Jinghui","non-dropping-particle":"","parse-names":false,"suffix":""},{"dropping-particle":"","family":"Abraham","given":"Reimar","non-dropping-particle":"","parse-names":false,"suffix":""},{"dropping-particle":"","family":"Goldberg","given":"Alfred L.","non-dropping-particle":"","parse-names":false,"suffix":""},{"dropping-particle":"","family":"Blaauw","given":"Bert","non-dropping-particle":"","parse-names":false,"suffix":""},{"dropping-particle":"","family":"DePinho","given":"Ronald a.","non-dropping-particle":"","parse-names":false,"suffix":""},{"dropping-particle":"","family":"Sandri","given":"Marco","non-dropping-particle":"","parse-names":false,"suffix":""}],"container-title":"Nature communications","id":"ITEM-3","issued":{"date-parts":[["2015"]]},"page":"6670","publisher":"Nature Publishing Group","title":"Regulation of autophagy and the ubiquitin-proteasome system by the FoxO transcriptional network during muscle atrophy.","type":"article-journal","volume":"6"},"uris":["http://www.mendeley.com/documents/?uuid=95b5c047-8825-4576-a6c5-c2342aa88275"]}],"mendeley":{"formattedCitation":"(97–99)","plainTextFormattedCitation":"(97–99)","previouslyFormattedCitation":"(96–98)"},"properties":{"noteIndex":0},"schema":"https://github.com/citation-style-language/schema/raw/master/csl-citation.json"}</w:instrText>
-      </w:r>
-      <w:r>
-        <w:fldChar w:fldCharType="separate"/>
-      </w:r>
-      <w:r>
-        <w:rPr>
-          <w:noProof/>
-        </w:rPr>
-        <w:t>(97–99)</w:t>
-      </w:r>
-      <w:r>
-        <w:fldChar w:fldCharType="end"/>
-      </w:r>
-      <w:r>
-        <w:t xml:space="preserve">. Indeed, nonagenarians show downregulation of mTOR pathway genes </w:t>
-      </w:r>
-      <w:r>
-        <w:fldChar w:fldCharType="begin" w:fldLock="1"/>
-      </w:r>
-      <w:r>
-        <w:instrText>ADDIN CSL_CITATION {"citationItems":[{"id":"ITEM-1","itemData":{"DOI":"10.1111/acel.12015","ISBN":"1474-9726 (Electronic)\\r1474-9718 (Linking)","ISSN":"1474-9726","PMID":"23061800","abstract":"mTOR signalling is implicated in the development of disease and in lifespan extension in model organisms. This pathway has been associated with human diseases such as diabetes and cancer, but has not been investigated for its impact on longevity per se. Here, we investigated whether transcriptional variation within the mTOR pathway is associated with human longevity using whole-blood samples from the Leiden Longevity Study. This is a unique cohort of Dutch families with extended survival across generations, decreased morbidity and beneficial metabolic profiles in middle-age. By comparing mRNA levels of nonagenarians and middle-aged controls, the mTOR signalling gene set was found to associate with old age (P = 4.6 × 10(-7)). Single gene analysis showed that seven of 40 mTOR pathway genes had a significant differential expression of at least 5%. Of these, the RPTOR (Raptor) gene was found to be differentially expressed also when the offspring of nonagenarians was compared with their spouses, indicating association with familial longevity in middle-age. This association was not explained by variation between the groups in the prevalence of type 2 diabetes and cancer or glucose levels. Thus, the mTOR pathway not only plays a role in the regulation of disease and aging in animal models, but also in human health and longevity.","author":[{"dropping-particle":"","family":"Passtoors","given":"Willemijn M.","non-dropping-particle":"","parse-names":false,"suffix":""},{"dropping-particle":"","family":"Beekman","given":"Marian","non-dropping-particle":"","parse-names":false,"suffix":""},{"dropping-particle":"","family":"Deelen","given":"Joris","non-dropping-particle":"","parse-names":false,"suffix":""},{"dropping-particle":"","family":"Breggen","given":"Ruud","non-dropping-particle":"van der","parse-names":false,"suffix":""},{"dropping-particle":"","family":"Maier","given":"Andrea B.","non-dropping-particle":"","parse-names":false,"suffix":""},{"dropping-particle":"","family":"Guigas","given":"Bruno","non-dropping-particle":"","parse-names":false,"suffix":""},{"dropping-particle":"","family":"Derhovanessian","given":"Evelyna","non-dropping-particle":"","parse-names":false,"suffix":""},{"dropping-particle":"","family":"Heemst","given":"Diana","non-dropping-particle":"van","parse-names":false,"suffix":""},{"dropping-particle":"","family":"Craen","given":"Anton J M","non-dropping-particle":"de","parse-names":false,"suffix":""},{"dropping-particle":"","family":"Gunn","given":"David A.","non-dropping-particle":"","parse-names":false,"suffix":""},{"dropping-particle":"","family":"Pawelec","given":"Graham","non-dropping-particle":"","parse-names":false,"suffix":""},{"dropping-particle":"","family":"Slagboom","given":"Pieternella E.","non-dropping-particle":"","parse-names":false,"suffix":""}],"container-title":"Aging cell","id":"ITEM-1","issue":"1","issued":{"date-parts":[["2013","2"]]},"page":"24-31","title":"Gene expression analysis of mTOR pathway: Association with human longevity","type":"article-journal","volume":"12"},"uris":["http://www.mendeley.com/documents/?uuid=31e4d34a-5c43-43c0-9bc5-be3892abd4fa"]}],"mendeley":{"formattedCitation":"(100)","plainTextFormattedCitation":"(100)","previouslyFormattedCitation":"(99)"},"properties":{"noteIndex":0},"schema":"https://github.com/citation-style-language/schema/raw/master/csl-citation.json"}</w:instrText>
-      </w:r>
-      <w:r>
-        <w:fldChar w:fldCharType="separate"/>
-      </w:r>
-      <w:r>
-        <w:rPr>
-          <w:noProof/>
-        </w:rPr>
-        <w:t>(100)</w:t>
-      </w:r>
-      <w:r>
-        <w:fldChar w:fldCharType="end"/>
-      </w:r>
-      <w:r>
-        <w:t xml:space="preserve">, supporting a role for decreased mTOR signaling in human longevity, whereas in rats, inhibition of mTORC1 via </w:t>
-      </w:r>
-      <w:proofErr w:type="spellStart"/>
-      <w:r>
-        <w:t>rapalog</w:t>
-      </w:r>
-      <w:proofErr w:type="spellEnd"/>
-      <w:r>
-        <w:t xml:space="preserve"> treatment ameliorates age-related sarcopenia </w:t>
-      </w:r>
-      <w:r>
-        <w:fldChar w:fldCharType="begin" w:fldLock="1"/>
-      </w:r>
-      <w:r>
-        <w:instrText>ADDIN CSL_CITATION {"citationItems":[{"id":"ITEM-1","itemData":{"DOI":"10.1128/MCB.00141-19","ISSN":"0270-7306","abstract":"There is a lack of pharmacological interventions available for sarcopenia, a progressive age-associated loss of muscle mass, leading to a decline in mobility and quality of life. We found mTORC1 (mammalian target of rapamycin complex 1), a well-established positive modulator of muscle mass, to be surprisingly hyperactivated in sarcopenic muscle. Furthermore, inhibition of the mTORC1 pathway counteracted sarcopenia, as determined by observing an increase in muscle mass and fiber type cross sectional area in select muscle groups, again surprising because mTORC1 signaling has been shown to be required for skeletal muscle mass gains in some models of hypertrophy. Additionally, several genes related to senescence were downregulated while gene expression indicators of neuromuscular junction denervation were diminished using a low dose of a rapalog. Therefore partial mTORC1 inhibition may delay the progression of sarcopenia by directly and indirectly modulating multiple age-associated pathways, implicating mTORC1 as a therapeutic target to treat sarcopenia.","author":[{"dropping-particle":"","family":"Joseph","given":"Giselle A","non-dropping-particle":"","parse-names":false,"suffix":""},{"dropping-particle":"","family":"Wang","given":"Sharon","non-dropping-particle":"","parse-names":false,"suffix":""},{"dropping-particle":"","family":"Jacobs","given":"Cody E.","non-dropping-particle":"","parse-names":false,"suffix":""},{"dropping-particle":"","family":"Zhou","given":"Weihua","non-dropping-particle":"","parse-names":false,"suffix":""},{"dropping-particle":"","family":"Kimble","given":"Garrett C.","non-dropping-particle":"","parse-names":false,"suffix":""},{"dropping-particle":"","family":"Tse","given":"Herman W.","non-dropping-particle":"","parse-names":false,"suffix":""},{"dropping-particle":"","family":"Eash","given":"John K.","non-dropping-particle":"","parse-names":false,"suffix":""},{"dropping-particle":"","family":"Shavlakadze","given":"Tea","non-dropping-particle":"","parse-names":false,"suffix":""},{"dropping-particle":"","family":"Glass","given":"David J.","non-dropping-particle":"","parse-names":false,"suffix":""}],"container-title":"Molecular and Cellular Biology","id":"ITEM-1","issued":{"date-parts":[["2019","7","15"]]},"title":"Partial inhibition of mTORC1 in aged rats counteracts the decline in muscle mass and reverses molecular signaling associated with sarcopenia","type":"article-journal"},"uris":["http://www.mendeley.com/documents/?uuid=43af54b8-c2f7-42d2-8c11-b5e0178263ac"]}],"mendeley":{"formattedCitation":"(101)","plainTextFormattedCitation":"(101)","previouslyFormattedCitation":"(100)"},"properties":{"noteIndex":0},"schema":"https://github.com/citation-style-language/schema/raw/master/csl-citation.json"}</w:instrText>
-      </w:r>
-      <w:r>
-        <w:fldChar w:fldCharType="separate"/>
-      </w:r>
-      <w:r>
-        <w:rPr>
-          <w:noProof/>
-        </w:rPr>
-        <w:t>(101)</w:t>
-      </w:r>
-      <w:r>
-        <w:fldChar w:fldCharType="end"/>
-      </w:r>
-      <w:r>
         <w:t>. Here, we show that despite an apparent increase in the oxidative phenotype</w:t>
       </w:r>
       <w:r>
         <w:t xml:space="preserve"> of muscle</w:t>
       </w:r>
       <w:r>
-        <w:t xml:space="preserve">, constituent activation of mTORC1 in skeletal muscle decreases lifespan in mice, a finding in consensus with other models of mTORC1 </w:t>
-      </w:r>
-      <w:r>
-        <w:lastRenderedPageBreak/>
-        <w:t xml:space="preserve">activation </w:t>
+        <w:t xml:space="preserve">, constituent activation of mTORC1 in skeletal muscle decreases lifespan in mice, a finding in consensus with other models of mTORC1 activation </w:t>
       </w:r>
       <w:r>
         <w:fldChar w:fldCharType="begin" w:fldLock="1"/>
@@ -8015,7 +8174,11 @@
         <w:t>2</w:t>
       </w:r>
       <w:r>
-        <w:t xml:space="preserve"> were determined using a home-cage style Comprehensive Laboratory Animal Monitoring System (CLAMS, Columbus Instruments, Columbus, OH) with hanging feeders containing pelleted food, under light and temperature-controlled conditions (12:12hr, 25ºC). Ambulatory activity was calculated as the sum of x and y axis beam breaks.  The first 6h of CLAMS measurements were discarded to accommodate acclimation, after which continuous measurements were made over three consecutive days. Data were analyzed by mixed linear models with considerations </w:t>
+        <w:t xml:space="preserve"> were determined using a home-cage style Comprehensive Laboratory Animal Monitoring System (CLAMS, Columbus Instruments, Columbus, OH) with hanging feeders containing pelleted food, under light and temperature-controlled conditions (12:12hr, 25ºC). Ambulatory activity was </w:t>
+      </w:r>
+      <w:r>
+        <w:lastRenderedPageBreak/>
+        <w:t xml:space="preserve">calculated as the sum of x and y axis beam breaks.  The first 6h of CLAMS measurements were discarded to accommodate acclimation, after which continuous measurements were made over three consecutive days. Data were analyzed by mixed linear models with considerations </w:t>
       </w:r>
       <w:r>
         <w:fldChar w:fldCharType="begin" w:fldLock="1"/>
@@ -8087,41 +8250,342 @@
         <w:fldChar w:fldCharType="end"/>
       </w:r>
       <w:r>
-        <w:t xml:space="preserve"> with the assumption that the rate of protein oxidation occurring under standard housing conditions is negligible. For rapamycin treatments, animals were individually housed </w:t>
+        <w:t xml:space="preserve"> with the assumption that the rate of protein oxidation occurring under standard housing conditions is negligible. For rapamycin treatments, animals were individually housed for 10 consecutive days (days 3-10 were in CLAMS cages). Mice received four days of vehicle treatment (1% Tween, 1% PEG-8000), followed by three days of treatment with either vehicle or the selective mTOR</w:t>
+      </w:r>
+      <w:r>
+        <w:t>C1</w:t>
+      </w:r>
+      <w:r>
+        <w:t xml:space="preserve"> inhibitor rapamycin (3 mg/kg/d, via intraperitoneal injection). Mice were then switched to HFD and indirect calorimetry measurements continued for an additional three days, during which time mice continued to receive daily injections of either vehicle or rapamycin.</w:t>
+      </w:r>
+    </w:p>
+    <w:p>
+      <w:pPr>
+        <w:pStyle w:val="Heading2"/>
+      </w:pPr>
+      <w:proofErr w:type="spellStart"/>
+      <w:r>
+        <w:t>Hyperinsulinemic</w:t>
+      </w:r>
+      <w:proofErr w:type="spellEnd"/>
+      <w:r>
+        <w:t xml:space="preserve"> Euglycemic Clamp and Tissue 2-Deoxyglucose Uptake</w:t>
+      </w:r>
+    </w:p>
+    <w:p>
+      <w:r>
+        <w:t xml:space="preserve">Animals were anesthetized with sodium pentobarbital (50−60 mg/kg, given intraperitoneally) and indwelling catheters were implanted into the right jugular vein and the right carotid artery. The catheters were tunneled subcutaneously and exteriorized at the back of the neck via a stainless-steel tubing connector that was fixed subcutaneously upon closure of the incision. Animals were allowed to recover and mice with healthy appearance, normal activity, and weight regain to or above 90% of their pre-surgery levels were used for the study. Experiments were carried out in conscious and unrestrained animals using techniques described previously </w:t>
+      </w:r>
+      <w:r>
+        <w:fldChar w:fldCharType="begin" w:fldLock="1"/>
+      </w:r>
+      <w:r>
+        <w:instrText>ADDIN CSL_CITATION {"citationItems":[{"id":"ITEM-1","itemData":{"author":[{"dropping-particle":"","family":"McGuinness","given":"Owen P.","non-dropping-particle":"","parse-names":false,"suffix":""},{"dropping-particle":"","family":"Ayala","given":"Julio E.","non-dropping-particle":"","parse-names":false,"suffix":""},{"dropping-particle":"","family":"Laughlin","given":"Maren R.","non-dropping-particle":"","parse-names":false,"suffix":""},{"dropping-particle":"","family":"Wasserman","given":"David H.","non-dropping-particle":"","parse-names":false,"suffix":""}],"container-title":"American Journal of Physiology - Endocrinology and Metabolism","id":"ITEM-1","issue":"4","issued":{"date-parts":[["2009"]]},"title":"NIH experiment in centralized mouse phenotyping: the Vanderbilt experience and recommendations for evaluating glucose homeostasis in the mouse","type":"article-journal","volume":"297"},"uris":["http://www.mendeley.com/documents/?uuid=ac5bd77f-6bd1-36ef-803e-5329284e3166","http://www.mendeley.com/documents/?uuid=3f66bed3-c81f-41c3-ad94-ae00d85c4e5a"]},{"id":"ITEM-2","itemData":{"author":[{"dropping-particle":"","family":"Ayala","given":"Julio E","non-dropping-particle":"","parse-names":false,"suffix":""},{"dropping-particle":"","family":"Bracy","given":"Deanna P","non-dropping-particle":"","parse-names":false,"suffix":""},{"dropping-particle":"","family":"Mcguinness","given":"Owen P","non-dropping-particle":"","parse-names":false,"suffix":""},{"dropping-particle":"","family":"Wasserman","given":"David H","non-dropping-particle":"","parse-names":false,"suffix":""}],"container-title":"Diabetes","id":"ITEM-2","issue":"2","issued":{"date-parts":[["2006"]]},"page":"390-397","title":"Considerations in the Design of Hyperinsulinemic- Euglycemic Clamps in the Conscious Mouse","type":"article-journal","volume":"55"},"uris":["http://www.mendeley.com/documents/?uuid=52fb0a1c-82a2-4e21-970a-45229a7a3c43","http://www.mendeley.com/documents/?uuid=e5c7bed5-9cce-47ce-ac54-c3f59700e136","http://www.mendeley.com/documents/?uuid=bd20ba3c-7c1d-421b-9af2-1b6d76409d9f"]},{"id":"ITEM-3","itemData":{"author":[{"dropping-particle":"","family":"Halseth","given":"A M Y E","non-dropping-particle":"","parse-names":false,"suffix":""},{"dropping-particle":"","family":"Bracy","given":"Deanna P","non-dropping-particle":"","parse-names":false,"suffix":""},{"dropping-particle":"","family":"Wasserman","given":"David H","non-dropping-particle":"","parse-names":false,"suffix":""},{"dropping-particle":"","family":"Amy","given":"E","non-dropping-particle":"","parse-names":false,"suffix":""},{"dropping-particle":"","family":"Bracy","given":"Deanna P","non-dropping-particle":"","parse-names":false,"suffix":""},{"dropping-particle":"","family":"David","given":"H","non-dropping-particle":"","parse-names":false,"suffix":""}],"container-title":"The American journal of physiology","id":"ITEM-3","issue":"1","issued":{"date-parts":[["1999"]]},"page":"E70-77","title":"Overexpression of hexokinase II increases insulin- and exercise-stimulated muscle glucose uptake in vivo","type":"article-journal","volume":"276"},"uris":["http://www.mendeley.com/documents/?uuid=bef8145d-9b99-40e6-829b-0d7ca5826d80","http://www.mendeley.com/documents/?uuid=3a2a722c-d7e8-4146-ae3c-e8d00ff1b34b","http://www.mendeley.com/documents/?uuid=ac57cab3-1fed-4194-b165-621a1586ac76"]},{"id":"ITEM-4","itemData":{"DOI":"10.1210/en.2018-00147","ISSN":"19457170","PMID":"29659785","abstract":"The purpose of this study was to determine the effects of glucocorticoid-induced metabolic dysfunction in the presence of diet-induced obesity. C57BL/6J adult male lean and diet-induced obese mice were given dexamethasone and levels of hepatic steatosis, insulin resistance and lipolysis were determined. Obese mice given dexamethasone had significant, synergistic effects on fasting glucose, insulin resistance and markers of lipolysis, as well as hepatic steatosis. This was associated with synergistic transactivation of the lipolytic enzyme ATGL. The combination of chronically elevated glucocorticoids and obesity leads to exacerbations in metabolic dysfunction. Our findings suggest lipolysis may be a key player in glucocorticoid-induced insulin resistance and fatty liver in individuals with obesity.","author":[{"dropping-particle":"","family":"Harvey","given":"Innocence","non-dropping-particle":"","parse-names":false,"suffix":""},{"dropping-particle":"","family":"Stephenson","given":"Erin J.","non-dropping-particle":"","parse-names":false,"suffix":""},{"dropping-particle":"","family":"Redd","given":"Jeanna R.","non-dropping-particle":"","parse-names":false,"suffix":""},{"dropping-particle":"","family":"Tran","given":"Quynh T.","non-dropping-particle":"","parse-names":false,"suffix":""},{"dropping-particle":"","family":"Hochberg","given":"Irit","non-dropping-particle":"","parse-names":false,"suffix":""},{"dropping-particle":"","family":"Qi","given":"Nathan","non-dropping-particle":"","parse-names":false,"suffix":""},{"dropping-particle":"","family":"Bridges","given":"Dave","non-dropping-particle":"","parse-names":false,"suffix":""}],"container-title":"Endocrinology","id":"ITEM-4","issue":"6","issued":{"date-parts":[["2018","4","11"]]},"page":"2275-2287","title":"Glucocorticoid-Induced Metabolic Disturbances Are Exacerbated in Obese Male Mice","type":"article-journal","volume":"159"},"uris":["http://www.mendeley.com/documents/?uuid=d0178e14-223a-4a7c-9120-b9340661a101"]}],"mendeley":{"formattedCitation":"(41–44)","plainTextFormattedCitation":"(41–44)","previouslyFormattedCitation":"(41–44)"},"properties":{"noteIndex":0},"schema":"https://github.com/citation-style-language/schema/raw/master/csl-citation.json"}</w:instrText>
+      </w:r>
+      <w:r>
+        <w:fldChar w:fldCharType="separate"/>
+      </w:r>
+      <w:r>
+        <w:rPr>
+          <w:noProof/>
+        </w:rPr>
+        <w:t>(41–44)</w:t>
+      </w:r>
+      <w:r>
+        <w:fldChar w:fldCharType="end"/>
+      </w:r>
+      <w:r>
+        <w:t>. The primed (1.0 µCi)-continuous infusion (0.05 µCi/min and increased to 0.1 µCi/min at t = 0) of [3-</w:t>
+      </w:r>
+      <w:r>
+        <w:rPr>
+          <w:vertAlign w:val="superscript"/>
+        </w:rPr>
+        <w:t>3</w:t>
+      </w:r>
+      <w:r>
+        <w:t xml:space="preserve">H] glucose (50 µCi/ml in saline) was started at t = -120min. After a 5-6 hour fast, the insulin clamp was initiated at t = 0, with a prime-continuous infusion (40 </w:t>
+      </w:r>
+      <w:proofErr w:type="spellStart"/>
+      <w:r>
+        <w:t>mU</w:t>
+      </w:r>
+      <w:proofErr w:type="spellEnd"/>
+      <w:r>
+        <w:t xml:space="preserve">/kg bolus, followed by 2.5 </w:t>
+      </w:r>
+      <w:proofErr w:type="spellStart"/>
+      <w:r>
+        <w:t>mU</w:t>
+      </w:r>
+      <w:proofErr w:type="spellEnd"/>
+      <w:r>
+        <w:t>/kg/min) of human insulin (Novo Nordisk). Euglycemia (120~130 mg/</w:t>
+      </w:r>
+      <w:proofErr w:type="spellStart"/>
+      <w:r>
+        <w:t>dL</w:t>
+      </w:r>
+      <w:proofErr w:type="spellEnd"/>
+      <w:r>
+        <w:t>) was maintained during the clamp by measuring blood glucose every 10 min and infusing 50% glucose at variable rates, accordingly.  Blood samples were collected from the right carotid artery at t = 80, 90, 100, and 120 min for determination of glucose specific activity.  Blood insulin concentrations were determined from samples taken at t = -10 and 120 min. A bolus injection of [1-</w:t>
+      </w:r>
+      <w:r>
+        <w:rPr>
+          <w:vertAlign w:val="superscript"/>
+        </w:rPr>
+        <w:t>14</w:t>
+      </w:r>
+      <w:r>
+        <w:t>C]-2-deoxyglucose ([</w:t>
+      </w:r>
+      <w:r>
+        <w:rPr>
+          <w:vertAlign w:val="superscript"/>
+        </w:rPr>
+        <w:t>14</w:t>
+      </w:r>
+      <w:r>
+        <w:t>C]2DG; PerkinElmer) (10 µCi) was given at t = 120 min. Blood samples were taken at 2, 5, 10, 15, and 25 min after the injection for determination of plasma [</w:t>
+      </w:r>
+      <w:r>
+        <w:rPr>
+          <w:vertAlign w:val="superscript"/>
+        </w:rPr>
+        <w:t>14</w:t>
+      </w:r>
+      <w:r>
+        <w:t>C]2DG radioactivity. At the end of the experiment, animals were anesthetized with an intravenous injection of sodium pentobarbital and tissues were collected and immediately frozen in liquid nitrogen for later analysis of tissue [1-</w:t>
+      </w:r>
+      <w:r>
+        <w:rPr>
+          <w:vertAlign w:val="superscript"/>
+        </w:rPr>
+        <w:t>14</w:t>
+      </w:r>
+      <w:r>
+        <w:t>C]-2-deoxyglucose phosphate ([</w:t>
+      </w:r>
+      <w:r>
+        <w:rPr>
+          <w:vertAlign w:val="superscript"/>
+        </w:rPr>
+        <w:t>14</w:t>
+      </w:r>
+      <w:r>
+        <w:t xml:space="preserve">C]2DGP) radioactivity. Blood glucose was measured using an Accu-Chek glucometer (Roche, Germany). Plasma insulin was measured using the </w:t>
+      </w:r>
+      <w:proofErr w:type="spellStart"/>
+      <w:r>
+        <w:t>Linco</w:t>
+      </w:r>
+      <w:proofErr w:type="spellEnd"/>
+      <w:r>
+        <w:t xml:space="preserve"> rat/mouse insulin ELISA kits.  For determination of plasma radioactivity of [3-</w:t>
+      </w:r>
+      <w:r>
+        <w:rPr>
+          <w:vertAlign w:val="superscript"/>
+        </w:rPr>
+        <w:t>3</w:t>
+      </w:r>
+      <w:proofErr w:type="gramStart"/>
+      <w:r>
+        <w:t>H]glucose</w:t>
+      </w:r>
+      <w:proofErr w:type="gramEnd"/>
+      <w:r>
+        <w:t xml:space="preserve"> and [1-</w:t>
+      </w:r>
+      <w:r>
+        <w:rPr>
+          <w:vertAlign w:val="superscript"/>
+        </w:rPr>
+        <w:t>14</w:t>
+      </w:r>
+      <w:r>
+        <w:t>C]2DG, plasma samples were deproteinized with ZnSO</w:t>
+      </w:r>
+      <w:r>
+        <w:rPr>
+          <w:vertAlign w:val="subscript"/>
+        </w:rPr>
+        <w:t>4</w:t>
+      </w:r>
+      <w:r>
+        <w:t> and Ba(OH)</w:t>
+      </w:r>
+      <w:r>
+        <w:rPr>
+          <w:vertAlign w:val="subscript"/>
+        </w:rPr>
+        <w:t>2</w:t>
+      </w:r>
+      <w:r>
+        <w:t xml:space="preserve"> and counted using a Liquid Scintillation Counter (Beckman Coulter LS6500 Multi-purpose Scintillation Counter). Glucose turnover rate, hepatic glucose production and tissue glucose uptake were calculated as described elsewhere </w:t>
+      </w:r>
+      <w:r>
+        <w:fldChar w:fldCharType="begin" w:fldLock="1"/>
+      </w:r>
+      <w:r>
+        <w:instrText>ADDIN CSL_CITATION {"citationItems":[{"id":"ITEM-1","itemData":{"author":[{"dropping-particle":"","family":"Kraegen","given":"EW","non-dropping-particle":"","parse-names":false,"suffix":""},{"dropping-particle":"","family":"James","given":"DE","non-dropping-particle":"","parse-names":false,"suffix":""},{"dropping-particle":"","family":"Jenkins","given":"AB","non-dropping-particle":"","parse-names":false,"suffix":""},{"dropping-particle":"","family":"Chisholm","given":"DJ","non-dropping-particle":"","parse-names":false,"suffix":""}],"container-title":"The American Physiological Society","id":"ITEM-1","issue":"248","issued":{"date-parts":[["1985"]]},"page":"E353–E362","title":"Dose-response curves for in vivo insulin sensitivity in individual tissues in rats","type":"article-journal"},"uris":["http://www.mendeley.com/documents/?uuid=59086f8e-b830-4bcb-ba74-d9c08f0f19ab","http://www.mendeley.com/documents/?uuid=f6b29524-f652-4691-94e8-65eed196874d","http://www.mendeley.com/documents/?uuid=c412ff23-21dc-4759-aba7-9402162567f5"]},{"id":"ITEM-2","itemData":{"author":[{"dropping-particle":"","family":"Ayala","given":"Julio E","non-dropping-particle":"","parse-names":false,"suffix":""},{"dropping-particle":"","family":"Bracy","given":"Deanna P","non-dropping-particle":"","parse-names":false,"suffix":""},{"dropping-particle":"","family":"Mcguinness","given":"Owen P","non-dropping-particle":"","parse-names":false,"suffix":""},{"dropping-particle":"","family":"Wasserman","given":"David H","non-dropping-particle":"","parse-names":false,"suffix":""}],"container-title":"Diabetes","id":"ITEM-2","issue":"2","issued":{"date-parts":[["2006"]]},"page":"390-397","title":"Considerations in the Design of Hyperinsulinemic- Euglycemic Clamps in the Conscious Mouse","type":"article-journal","volume":"55"},"uris":["http://www.mendeley.com/documents/?uuid=bd20ba3c-7c1d-421b-9af2-1b6d76409d9f","http://www.mendeley.com/documents/?uuid=e5c7bed5-9cce-47ce-ac54-c3f59700e136","http://www.mendeley.com/documents/?uuid=52fb0a1c-82a2-4e21-970a-45229a7a3c43"]},{"id":"ITEM-3","itemData":{"author":[{"dropping-particle":"","family":"Halseth","given":"A M Y E","non-dropping-particle":"","parse-names":false,"suffix":""},{"dropping-particle":"","family":"Bracy","given":"Deanna P","non-dropping-particle":"","parse-names":false,"suffix":""},{"dropping-particle":"","family":"Wasserman","given":"David H","non-dropping-particle":"","parse-names":false,"suffix":""},{"dropping-particle":"","family":"Amy","given":"E","non-dropping-particle":"","parse-names":false,"suffix":""},{"dropping-particle":"","family":"Bracy","given":"Deanna P","non-dropping-particle":"","parse-names":false,"suffix":""},{"dropping-particle":"","family":"David","given":"H","non-dropping-particle":"","parse-names":false,"suffix":""}],"container-title":"The American journal of physiology","id":"ITEM-3","issue":"1","issued":{"date-parts":[["1999"]]},"page":"E70-77","title":"Overexpression of hexokinase II increases insulin- and exercise-stimulated muscle glucose uptake in vivo","type":"article-journal","volume":"276"},"uris":["http://www.mendeley.com/documents/?uuid=ac57cab3-1fed-4194-b165-621a1586ac76","http://www.mendeley.com/documents/?uuid=3a2a722c-d7e8-4146-ae3c-e8d00ff1b34b","http://www.mendeley.com/documents/?uuid=bef8145d-9b99-40e6-829b-0d7ca5826d80","http://www.mendeley.com/documents/?uuid=21fe669b-c309-43aa-9bbb-b918e4048e46","http://www.mendeley.com/documents/?uuid=c4e6490f-0629-415f-9254-79470c66dc57"]}],"mendeley":{"formattedCitation":"(42, 43, 45)","plainTextFormattedCitation":"(42, 43, 45)","previouslyFormattedCitation":"(42, 43, 45)"},"properties":{"noteIndex":0},"schema":"https://github.com/citation-style-language/schema/raw/master/csl-citation.json"}</w:instrText>
+      </w:r>
+      <w:r>
+        <w:fldChar w:fldCharType="separate"/>
+      </w:r>
+      <w:r>
+        <w:rPr>
+          <w:noProof/>
+        </w:rPr>
+        <w:t>(42, 43, 45)</w:t>
+      </w:r>
+      <w:r>
+        <w:fldChar w:fldCharType="end"/>
+      </w:r>
+      <w:r>
+        <w:t>.</w:t>
+      </w:r>
+    </w:p>
+    <w:p>
+      <w:pPr>
+        <w:pStyle w:val="Heading2"/>
+      </w:pPr>
+      <w:r>
+        <w:t>Insulin Tolerance Test</w:t>
+      </w:r>
+    </w:p>
+    <w:p>
+      <w:r>
+        <w:t>Insulin tolerance tests were performed in high fat fed mice at 24 weeks of age</w:t>
+      </w:r>
+      <w:r>
+        <w:t xml:space="preserve"> as described in </w:t>
+      </w:r>
+      <w:r>
+        <w:fldChar w:fldCharType="begin" w:fldLock="1"/>
+      </w:r>
+      <w:r>
+        <w:instrText>ADDIN CSL_CITATION {"citationItems":[{"id":"ITEM-1","itemData":{"DOI":"10.17504/protocols.io.b5zxq77n","URL":"https://dx.doi.org/10.17504/protocols.io.b5zxq77n","accessed":{"date-parts":[["2022","3","7"]]},"author":[{"dropping-particle":"","family":"Bridges","given":"Dave","non-dropping-particle":"","parse-names":false,"suffix":""},{"dropping-particle":"","family":"Mulcahy","given":"Molly C.","non-dropping-particle":"","parse-names":false,"suffix":""},{"dropping-particle":"","family":"Redd","given":"JeAnna R.","non-dropping-particle":"","parse-names":false,"suffix":""}],"id":"ITEM-1","issued":{"date-parts":[["2022"]]},"title":"Insulin Tolerance Test","type":"webpage"},"uris":["http://www.mendeley.com/documents/?uuid=7893e6a2-bf06-486f-b49e-adc9a8f95855"]}],"mendeley":{"formattedCitation":"(46)","plainTextFormattedCitation":"(46)"},"properties":{"noteIndex":0},"schema":"https://github.com/citation-style-language/schema/raw/master/csl-citation.json"}</w:instrText>
+      </w:r>
+      <w:r>
+        <w:fldChar w:fldCharType="separate"/>
+      </w:r>
+      <w:r>
+        <w:rPr>
+          <w:noProof/>
+        </w:rPr>
+        <w:t>(46)</w:t>
+      </w:r>
+      <w:r>
+        <w:fldChar w:fldCharType="end"/>
+      </w:r>
+      <w:r>
+        <w:t xml:space="preserve">. The day prior to the test, body composition was determined </w:t>
+      </w:r>
+      <w:r>
+        <w:rPr>
+          <w:bCs/>
+        </w:rPr>
+        <w:t xml:space="preserve">by magnetic resonance </w:t>
+      </w:r>
+      <w:r>
+        <w:t xml:space="preserve">(Echo MRI1100, Houston, TX) and lean mass values were used to calculate insulin dose (1 U/kg of lean mass; Humulin R-100, Lilly, U.S.A). On the day of the test, fasting blood glucose concentrations were determined following a 6 </w:t>
+      </w:r>
+      <w:proofErr w:type="spellStart"/>
+      <w:r>
+        <w:t>hr</w:t>
+      </w:r>
+      <w:proofErr w:type="spellEnd"/>
+      <w:r>
+        <w:t xml:space="preserve"> fast, after which mice received an intraperitoneal injection of insulin diluted in sterile PBS. Blood glucose concentrations were measured every 15 min over a two-hour period post-injection (One Touch Ultra2 hand-held glucometer, </w:t>
+      </w:r>
+      <w:proofErr w:type="spellStart"/>
+      <w:r>
+        <w:t>LifeScan</w:t>
+      </w:r>
+      <w:proofErr w:type="spellEnd"/>
+      <w:r>
+        <w:t xml:space="preserve"> Europe, Zug, Switzerland).</w:t>
+      </w:r>
+    </w:p>
+    <w:p>
+      <w:pPr>
+        <w:pStyle w:val="Heading2"/>
+      </w:pPr>
+      <w:r>
+        <w:t>RNA Sequencing Analysis and Bioinformatics</w:t>
+      </w:r>
+    </w:p>
+    <w:p>
+      <w:r>
+        <w:t xml:space="preserve">Total RNA was extracted from </w:t>
+      </w:r>
+      <w:r>
+        <w:rPr>
+          <w:i/>
+        </w:rPr>
+        <w:t>m. quadriceps femoris</w:t>
+      </w:r>
+      <w:r>
+        <w:t xml:space="preserve"> using a Pure Link RNA mini kit (Life Technologies) and then analyzed using an Agilent Bioanalyzer DNA High Sensitivity kit.  All samples had </w:t>
+      </w:r>
+      <w:proofErr w:type="gramStart"/>
+      <w:r>
+        <w:t>a</w:t>
+      </w:r>
+      <w:proofErr w:type="gramEnd"/>
+      <w:r>
+        <w:t xml:space="preserve"> RNA Integrity numbers &gt;7.9.  The RNA (1 </w:t>
+      </w:r>
+      <w:proofErr w:type="spellStart"/>
+      <w:r>
+        <w:t>μg</w:t>
+      </w:r>
+      <w:proofErr w:type="spellEnd"/>
+      <w:r>
+        <w:t xml:space="preserve">) was enriched for Poly </w:t>
+      </w:r>
+      <w:proofErr w:type="gramStart"/>
+      <w:r>
+        <w:t>A</w:t>
+      </w:r>
+      <w:proofErr w:type="gramEnd"/>
+      <w:r>
+        <w:t xml:space="preserve"> RNA using an </w:t>
+      </w:r>
+      <w:proofErr w:type="spellStart"/>
+      <w:r>
+        <w:t>Ambion</w:t>
+      </w:r>
+      <w:proofErr w:type="spellEnd"/>
+      <w:r>
+        <w:t xml:space="preserve"> </w:t>
+      </w:r>
+      <w:proofErr w:type="spellStart"/>
+      <w:r>
+        <w:t>Dynabeads</w:t>
+      </w:r>
+      <w:proofErr w:type="spellEnd"/>
+      <w:r>
+        <w:t xml:space="preserve"> mRNA Direct Micro kit and barcoded libraries for sequencing were prepared using the Life </w:t>
       </w:r>
       <w:r>
         <w:lastRenderedPageBreak/>
-        <w:t>for 10 consecutive days (days 3-10 were in CLAMS cages). Mice received four days of vehicle treatment (1% Tween, 1% PEG-8000), followed by three days of treatment with either vehicle or the selective mTOR</w:t>
-      </w:r>
-      <w:r>
-        <w:t>C1</w:t>
-      </w:r>
-      <w:r>
-        <w:t xml:space="preserve"> inhibitor rapamycin (3 mg/kg/d, via intraperitoneal injection). Mice were then switched to HFD and indirect calorimetry measurements continued for an additional three days, during which time mice continued to receive daily injections of either vehicle or rapamycin.</w:t>
-      </w:r>
-    </w:p>
-    <w:p>
-      <w:pPr>
-        <w:pStyle w:val="Heading2"/>
-      </w:pPr>
+        <w:t xml:space="preserve">Technologies RNAseq V2 kit for Ion Torrent according to manufacturer’s standard protocol. The libraries were pooled based on the concentration of each sample between 200-350bp, purified on a Pippin Prep gel, quantified by the Agilent Bioanalyzer and sequenced on an Ion Torrent Proton sequencer.  Alignments were made to the mouse genome GRCm38.75 using </w:t>
+      </w:r>
       <w:proofErr w:type="spellStart"/>
       <w:r>
-        <w:t>Hyperinsulinemic</w:t>
+        <w:t>Tophat</w:t>
       </w:r>
       <w:proofErr w:type="spellEnd"/>
       <w:r>
-        <w:t xml:space="preserve"> Euglycemic Clamp and Tissue 2-Deoxyglucose Uptake</w:t>
-      </w:r>
-    </w:p>
-    <w:p>
-      <w:r>
-        <w:t xml:space="preserve">Animals were anesthetized with sodium pentobarbital (50−60 mg/kg, given intraperitoneally) and indwelling catheters were implanted into the right jugular vein and the right carotid artery. The catheters were tunneled subcutaneously and exteriorized at the back of the neck via a stainless-steel tubing connector that was fixed subcutaneously upon closure of the incision. Animals were allowed to recover and mice with healthy appearance, normal activity, and weight regain to or above 90% of their pre-surgery levels were used for the study. Experiments were carried out in conscious and unrestrained animals using techniques described previously </w:t>
+        <w:t xml:space="preserve"> </w:t>
       </w:r>
       <w:r>
         <w:fldChar w:fldCharType="begin" w:fldLock="1"/>
       </w:r>
       <w:r>
-        <w:instrText>ADDIN CSL_CITATION {"citationItems":[{"id":"ITEM-1","itemData":{"author":[{"dropping-particle":"","family":"McGuinness","given":"Owen P.","non-dropping-particle":"","parse-names":false,"suffix":""},{"dropping-particle":"","family":"Ayala","given":"Julio E.","non-dropping-particle":"","parse-names":false,"suffix":""},{"dropping-particle":"","family":"Laughlin","given":"Maren R.","non-dropping-particle":"","parse-names":false,"suffix":""},{"dropping-particle":"","family":"Wasserman","given":"David H.","non-dropping-particle":"","parse-names":false,"suffix":""}],"container-title":"American Journal of Physiology - Endocrinology and Metabolism","id":"ITEM-1","issue":"4","issued":{"date-parts":[["2009"]]},"title":"NIH experiment in centralized mouse phenotyping: the Vanderbilt experience and recommendations for evaluating glucose homeostasis in the mouse","type":"article-journal","volume":"297"},"uris":["http://www.mendeley.com/documents/?uuid=ac5bd77f-6bd1-36ef-803e-5329284e3166","http://www.mendeley.com/documents/?uuid=3f66bed3-c81f-41c3-ad94-ae00d85c4e5a"]},{"id":"ITEM-2","itemData":{"author":[{"dropping-particle":"","family":"Ayala","given":"Julio E","non-dropping-particle":"","parse-names":false,"suffix":""},{"dropping-particle":"","family":"Bracy","given":"Deanna P","non-dropping-particle":"","parse-names":false,"suffix":""},{"dropping-particle":"","family":"Mcguinness","given":"Owen P","non-dropping-particle":"","parse-names":false,"suffix":""},{"dropping-particle":"","family":"Wasserman","given":"David H","non-dropping-particle":"","parse-names":false,"suffix":""}],"container-title":"Diabetes","id":"ITEM-2","issue":"2","issued":{"date-parts":[["2006"]]},"page":"390-397","title":"Considerations in the Design of Hyperinsulinemic- Euglycemic Clamps in the Conscious Mouse","type":"article-journal","volume":"55"},"uris":["http://www.mendeley.com/documents/?uuid=52fb0a1c-82a2-4e21-970a-45229a7a3c43","http://www.mendeley.com/documents/?uuid=e5c7bed5-9cce-47ce-ac54-c3f59700e136","http://www.mendeley.com/documents/?uuid=bd20ba3c-7c1d-421b-9af2-1b6d76409d9f"]},{"id":"ITEM-3","itemData":{"author":[{"dropping-particle":"","family":"Halseth","given":"A M Y E","non-dropping-particle":"","parse-names":false,"suffix":""},{"dropping-particle":"","family":"Bracy","given":"Deanna P","non-dropping-particle":"","parse-names":false,"suffix":""},{"dropping-particle":"","family":"Wasserman","given":"David H","non-dropping-particle":"","parse-names":false,"suffix":""},{"dropping-particle":"","family":"Amy","given":"E","non-dropping-particle":"","parse-names":false,"suffix":""},{"dropping-particle":"","family":"Bracy","given":"Deanna P","non-dropping-particle":"","parse-names":false,"suffix":""},{"dropping-particle":"","family":"David","given":"H","non-dropping-particle":"","parse-names":false,"suffix":""}],"container-title":"The American journal of physiology","id":"ITEM-3","issue":"1","issued":{"date-parts":[["1999"]]},"page":"E70-77","title":"Overexpression of hexokinase II increases insulin- and exercise-stimulated muscle glucose uptake in vivo","type":"article-journal","volume":"276"},"uris":["http://www.mendeley.com/documents/?uuid=bef8145d-9b99-40e6-829b-0d7ca5826d80","http://www.mendeley.com/documents/?uuid=3a2a722c-d7e8-4146-ae3c-e8d00ff1b34b","http://www.mendeley.com/documents/?uuid=ac57cab3-1fed-4194-b165-621a1586ac76"]},{"id":"ITEM-4","itemData":{"DOI":"10.1210/en.2018-00147","ISSN":"19457170","PMID":"29659785","abstract":"The purpose of this study was to determine the effects of glucocorticoid-induced metabolic dysfunction in the presence of diet-induced obesity. C57BL/6J adult male lean and diet-induced obese mice were given dexamethasone and levels of hepatic steatosis, insulin resistance and lipolysis were determined. Obese mice given dexamethasone had significant, synergistic effects on fasting glucose, insulin resistance and markers of lipolysis, as well as hepatic steatosis. This was associated with synergistic transactivation of the lipolytic enzyme ATGL. The combination of chronically elevated glucocorticoids and obesity leads to exacerbations in metabolic dysfunction. Our findings suggest lipolysis may be a key player in glucocorticoid-induced insulin resistance and fatty liver in individuals with obesity.","author":[{"dropping-particle":"","family":"Harvey","given":"Innocence","non-dropping-particle":"","parse-names":false,"suffix":""},{"dropping-particle":"","family":"Stephenson","given":"Erin J.","non-dropping-particle":"","parse-names":false,"suffix":""},{"dropping-particle":"","family":"Redd","given":"Jeanna R.","non-dropping-particle":"","parse-names":false,"suffix":""},{"dropping-particle":"","family":"Tran","given":"Quynh T.","non-dropping-particle":"","parse-names":false,"suffix":""},{"dropping-particle":"","family":"Hochberg","given":"Irit","non-dropping-particle":"","parse-names":false,"suffix":""},{"dropping-particle":"","family":"Qi","given":"Nathan","non-dropping-particle":"","parse-names":false,"suffix":""},{"dropping-particle":"","family":"Bridges","given":"Dave","non-dropping-particle":"","parse-names":false,"suffix":""}],"container-title":"Endocrinology","id":"ITEM-4","issue":"6","issued":{"date-parts":[["2018","4","11"]]},"page":"2275-2287","title":"Glucocorticoid-Induced Metabolic Disturbances Are Exacerbated in Obese Male Mice","type":"article-journal","volume":"159"},"uris":["http://www.mendeley.com/documents/?uuid=d0178e14-223a-4a7c-9120-b9340661a101"]}],"mendeley":{"formattedCitation":"(41–44)","plainTextFormattedCitation":"(41–44)","previouslyFormattedCitation":"(41–44)"},"properties":{"noteIndex":0},"schema":"https://github.com/citation-style-language/schema/raw/master/csl-citation.json"}</w:instrText>
+        <w:instrText>ADDIN CSL_CITATION {"citationItems":[{"id":"ITEM-1","itemData":{"DOI":"10.1186/gb-2013-14-4-r36","ISSN":"1465-6914","PMID":"23618408","abstract":"TopHat is a popular spliced aligner for RNA-sequence (RNA-seq) experiments. In this paper, we describe TopHat2, which incorporates many significant enhancements to TopHat. TopHat2 can align reads of various lengths produced by the latest sequencing technologies, while allowing for variable-length indels with respect to the reference genome. In addition to de novo spliced alignment, TopHat2 can align reads across fusion breaks, which can occur after genomic translocations. TopHat2 combines the ability to identify novel splice sites with direct mapping to known transcripts, producing sensitive and accurate alignments, even for highly repetitive genomes or in the presence of pseudogenes. TopHat2 is available at http://ccb.jhu.edu/software/tophat.","author":[{"dropping-particle":"","family":"Kim","given":"Daehwan","non-dropping-particle":"","parse-names":false,"suffix":""},{"dropping-particle":"","family":"Pertea","given":"Geo","non-dropping-particle":"","parse-names":false,"suffix":""},{"dropping-particle":"","family":"Trapnell","given":"Cole","non-dropping-particle":"","parse-names":false,"suffix":""},{"dropping-particle":"","family":"Pimentel","given":"Harold","non-dropping-particle":"","parse-names":false,"suffix":""},{"dropping-particle":"","family":"Kelley","given":"Ryan","non-dropping-particle":"","parse-names":false,"suffix":""},{"dropping-particle":"","family":"Salzberg","given":"Steven L","non-dropping-particle":"","parse-names":false,"suffix":""}],"container-title":"Genome biology","id":"ITEM-1","issue":"4","issued":{"date-parts":[["2013","4","25"]]},"page":"R36","publisher":"BioMed Central Ltd","title":"TopHat2: accurate alignment of transcriptomes in the presence of insertions, deletions and gene fusions.","type":"article-journal","volume":"14"},"uris":["http://www.mendeley.com/documents/?uuid=9969dfae-4a8d-48f6-b61a-20e01309e9a9"]}],"mendeley":{"formattedCitation":"(47)","plainTextFormattedCitation":"(47)","previouslyFormattedCitation":"(46)"},"properties":{"noteIndex":0},"schema":"https://github.com/citation-style-language/schema/raw/master/csl-citation.json"}</w:instrText>
       </w:r>
       <w:r>
         <w:fldChar w:fldCharType="separate"/>
@@ -8130,146 +8594,48 @@
         <w:rPr>
           <w:noProof/>
         </w:rPr>
-        <w:t>(41–44)</w:t>
+        <w:t>(47)</w:t>
       </w:r>
       <w:r>
         <w:fldChar w:fldCharType="end"/>
       </w:r>
       <w:r>
-        <w:t>. The primed (1.0 µCi)-continuous infusion (0.05 µCi/min and increased to 0.1 µCi/min at t = 0) of [3-</w:t>
-      </w:r>
-      <w:r>
-        <w:rPr>
-          <w:vertAlign w:val="superscript"/>
-        </w:rPr>
-        <w:t>3</w:t>
-      </w:r>
-      <w:r>
-        <w:t xml:space="preserve">H] glucose (50 µCi/ml in saline) was started at t = -120min. After a 5-6 hour fast, the insulin clamp was initiated at t = 0, with a prime-continuous infusion (40 </w:t>
+        <w:t xml:space="preserve"> and Bowtie </w:t>
+      </w:r>
+      <w:r>
+        <w:fldChar w:fldCharType="begin" w:fldLock="1"/>
+      </w:r>
+      <w:r>
+        <w:instrText>ADDIN CSL_CITATION {"citationItems":[{"id":"ITEM-1","itemData":{"DOI":"10.1186/gb-2009-10-3-r25","ISSN":"1465-6914","PMID":"19261174","abstract":"Bowtie is an ultrafast, memory-efficient alignment program for aligning short DNA sequence reads to large genomes. For the human genome, Burrows-Wheeler indexing allows Bowtie to align more than 25 million reads per CPU hour with a memory footprint of approximately 1.3 gigabytes. Bowtie extends previous Burrows-Wheeler techniques with a novel quality-aware backtracking algorithm that permits mismatches. Multiple processor cores can be used simultaneously to achieve even greater alignment speeds. Bowtie is open source (http://bowtie.cbcb.umd.edu).","author":[{"dropping-particle":"","family":"Langmead","given":"Ben","non-dropping-particle":"","parse-names":false,"suffix":""},{"dropping-particle":"","family":"Trapnell","given":"Cole","non-dropping-particle":"","parse-names":false,"suffix":""},{"dropping-particle":"","family":"Pop","given":"Mihai","non-dropping-particle":"","parse-names":false,"suffix":""},{"dropping-particle":"","family":"Salzberg","given":"Steven L","non-dropping-particle":"","parse-names":false,"suffix":""}],"container-title":"Genome biology","id":"ITEM-1","issue":"3","issued":{"date-parts":[["2009","1"]]},"page":"R25","title":"Ultrafast and memory-efficient alignment of short DNA sequences to the human genome.","type":"article-journal","volume":"10"},"uris":["http://www.mendeley.com/documents/?uuid=f150acdc-3b9c-4838-acd5-d54b70f28560"]}],"mendeley":{"formattedCitation":"(48)","plainTextFormattedCitation":"(48)","previouslyFormattedCitation":"(47)"},"properties":{"noteIndex":0},"schema":"https://github.com/citation-style-language/schema/raw/master/csl-citation.json"}</w:instrText>
+      </w:r>
+      <w:r>
+        <w:fldChar w:fldCharType="separate"/>
+      </w:r>
+      <w:r>
+        <w:rPr>
+          <w:noProof/>
+        </w:rPr>
+        <w:t>(48)</w:t>
+      </w:r>
+      <w:r>
+        <w:fldChar w:fldCharType="end"/>
+      </w:r>
+      <w:r>
+        <w:t xml:space="preserve"> to incorporate color space data.  Counts tables were generated using </w:t>
       </w:r>
       <w:proofErr w:type="spellStart"/>
       <w:r>
-        <w:t>mU</w:t>
+        <w:t>HTSeq</w:t>
       </w:r>
       <w:proofErr w:type="spellEnd"/>
       <w:r>
-        <w:t xml:space="preserve">/kg bolus, followed by 2.5 </w:t>
-      </w:r>
-      <w:proofErr w:type="spellStart"/>
-      <w:r>
-        <w:t>mU</w:t>
-      </w:r>
-      <w:proofErr w:type="spellEnd"/>
-      <w:r>
-        <w:t>/kg/min) of human insulin (Novo Nordisk). Euglycemia (120~130 mg/</w:t>
-      </w:r>
-      <w:proofErr w:type="spellStart"/>
-      <w:r>
-        <w:t>dL</w:t>
-      </w:r>
-      <w:proofErr w:type="spellEnd"/>
-      <w:r>
-        <w:t>) was maintained during the clamp by measuring blood glucose every 10 min and infusing 50% glucose at variable rates, accordingly.  Blood samples were collected from the right carotid artery at t = 80, 90, 100, and 120 min for determination of glucose specific activity.  Blood insulin concentrations were determined from samples taken at t = -10 and 120 min. A bolus injection of [1-</w:t>
-      </w:r>
-      <w:r>
-        <w:rPr>
-          <w:vertAlign w:val="superscript"/>
-        </w:rPr>
-        <w:t>14</w:t>
-      </w:r>
-      <w:r>
-        <w:t>C]-2-deoxyglucose ([</w:t>
-      </w:r>
-      <w:r>
-        <w:rPr>
-          <w:vertAlign w:val="superscript"/>
-        </w:rPr>
-        <w:t>14</w:t>
-      </w:r>
-      <w:r>
-        <w:t>C]2DG; PerkinElmer) (10 µCi) was given at t = 120 min. Blood samples were taken at 2, 5, 10, 15, and 25 min after the injection for determination of plasma [</w:t>
-      </w:r>
-      <w:r>
-        <w:rPr>
-          <w:vertAlign w:val="superscript"/>
-        </w:rPr>
-        <w:t>14</w:t>
-      </w:r>
-      <w:r>
-        <w:t>C]2DG radioactivity. At the end of the experiment, animals were anesthetized with an intravenous injection of sodium pentobarbital and tissues were collected and immediately frozen in liquid nitrogen for later analysis of tissue [1-</w:t>
-      </w:r>
-      <w:r>
-        <w:rPr>
-          <w:vertAlign w:val="superscript"/>
-        </w:rPr>
-        <w:t>14</w:t>
-      </w:r>
-      <w:r>
-        <w:t>C]-2-deoxyglucose phosphate ([</w:t>
-      </w:r>
-      <w:r>
-        <w:rPr>
-          <w:vertAlign w:val="superscript"/>
-        </w:rPr>
-        <w:t>14</w:t>
-      </w:r>
-      <w:r>
-        <w:t xml:space="preserve">C]2DGP) radioactivity. Blood glucose was measured using an Accu-Chek glucometer (Roche, Germany). Plasma insulin was measured using the </w:t>
-      </w:r>
-      <w:proofErr w:type="spellStart"/>
-      <w:r>
-        <w:t>Linco</w:t>
-      </w:r>
-      <w:proofErr w:type="spellEnd"/>
-      <w:r>
-        <w:t xml:space="preserve"> rat/mouse insulin ELISA kits.  For determination of plasma radioactivity of [3-</w:t>
-      </w:r>
-      <w:r>
-        <w:rPr>
-          <w:vertAlign w:val="superscript"/>
-        </w:rPr>
-        <w:t>3</w:t>
-      </w:r>
-      <w:proofErr w:type="gramStart"/>
-      <w:r>
-        <w:t>H]glucose</w:t>
-      </w:r>
-      <w:proofErr w:type="gramEnd"/>
-      <w:r>
-        <w:t xml:space="preserve"> and [1-</w:t>
-      </w:r>
-      <w:r>
-        <w:rPr>
-          <w:vertAlign w:val="superscript"/>
-        </w:rPr>
-        <w:t>14</w:t>
-      </w:r>
-      <w:r>
-        <w:t>C]2DG, plasma samples were deproteinized with ZnSO</w:t>
-      </w:r>
-      <w:r>
-        <w:rPr>
-          <w:vertAlign w:val="subscript"/>
-        </w:rPr>
-        <w:t>4</w:t>
-      </w:r>
-      <w:r>
-        <w:t> and Ba(OH)</w:t>
-      </w:r>
-      <w:r>
-        <w:rPr>
-          <w:vertAlign w:val="subscript"/>
-        </w:rPr>
-        <w:t>2</w:t>
-      </w:r>
-      <w:r>
-        <w:t xml:space="preserve"> and counted using a Liquid Scintillation Counter (Beckman Coulter LS6500 Multi-purpose Scintillation Counter). Glucose turnover rate, hepatic glucose production and tissue glucose uptake were calculated as described elsewhere </w:t>
+        <w:t xml:space="preserve"> </w:t>
       </w:r>
       <w:r>
         <w:fldChar w:fldCharType="begin" w:fldLock="1"/>
       </w:r>
       <w:r>
-        <w:instrText>ADDIN CSL_CITATION {"citationItems":[{"id":"ITEM-1","itemData":{"author":[{"dropping-particle":"","family":"Kraegen","given":"EW","non-dropping-particle":"","parse-names":false,"suffix":""},{"dropping-particle":"","family":"James","given":"DE","non-dropping-particle":"","parse-names":false,"suffix":""},{"dropping-particle":"","family":"Jenkins","given":"AB","non-dropping-particle":"","parse-names":false,"suffix":""},{"dropping-particle":"","family":"Chisholm","given":"DJ","non-dropping-particle":"","parse-names":false,"suffix":""}],"container-title":"The American Physiological Society","id":"ITEM-1","issue":"248","issued":{"date-parts":[["1985"]]},"page":"E353–E362","title":"Dose-response curves for in vivo insulin sensitivity in individual tissues in rats","type":"article-journal"},"uris":["http://www.mendeley.com/documents/?uuid=59086f8e-b830-4bcb-ba74-d9c08f0f19ab","http://www.mendeley.com/documents/?uuid=f6b29524-f652-4691-94e8-65eed196874d","http://www.mendeley.com/documents/?uuid=c412ff23-21dc-4759-aba7-9402162567f5"]},{"id":"ITEM-2","itemData":{"author":[{"dropping-particle":"","family":"Ayala","given":"Julio E","non-dropping-particle":"","parse-names":false,"suffix":""},{"dropping-particle":"","family":"Bracy","given":"Deanna P","non-dropping-particle":"","parse-names":false,"suffix":""},{"dropping-particle":"","family":"Mcguinness","given":"Owen P","non-dropping-particle":"","parse-names":false,"suffix":""},{"dropping-particle":"","family":"Wasserman","given":"David H","non-dropping-particle":"","parse-names":false,"suffix":""}],"container-title":"Diabetes","id":"ITEM-2","issue":"2","issued":{"date-parts":[["2006"]]},"page":"390-397","title":"Considerations in the Design of Hyperinsulinemic- Euglycemic Clamps in the Conscious Mouse","type":"article-journal","volume":"55"},"uris":["http://www.mendeley.com/documents/?uuid=bd20ba3c-7c1d-421b-9af2-1b6d76409d9f","http://www.mendeley.com/documents/?uuid=e5c7bed5-9cce-47ce-ac54-c3f59700e136","http://www.mendeley.com/documents/?uuid=52fb0a1c-82a2-4e21-970a-45229a7a3c43"]},{"id":"ITEM-3","itemData":{"author":[{"dropping-particle":"","family":"Halseth","given":"A M Y E","non-dropping-particle":"","parse-names":false,"suffix":""},{"dropping-particle":"","family":"Bracy","given":"Deanna P","non-dropping-particle":"","parse-names":false,"suffix":""},{"dropping-particle":"","family":"Wasserman","given":"David H","non-dropping-particle":"","parse-names":false,"suffix":""},{"dropping-particle":"","family":"Amy","given":"E","non-dropping-particle":"","parse-names":false,"suffix":""},{"dropping-particle":"","family":"Bracy","given":"Deanna P","non-dropping-particle":"","parse-names":false,"suffix":""},{"dropping-particle":"","family":"David","given":"H","non-dropping-particle":"","parse-names":false,"suffix":""}],"container-title":"The American journal of physiology","id":"ITEM-3","issue":"1","issued":{"date-parts":[["1999"]]},"page":"E70-77","title":"Overexpression of hexokinase II increases insulin- and exercise-stimulated muscle glucose uptake in vivo","type":"article-journal","volume":"276"},"uris":["http://www.mendeley.com/documents/?uuid=ac57cab3-1fed-4194-b165-621a1586ac76","http://www.mendeley.com/documents/?uuid=3a2a722c-d7e8-4146-ae3c-e8d00ff1b34b","http://www.mendeley.com/documents/?uuid=bef8145d-9b99-40e6-829b-0d7ca5826d80","http://www.mendeley.com/documents/?uuid=21fe669b-c309-43aa-9bbb-b918e4048e46","http://www.mendeley.com/documents/?uuid=c4e6490f-0629-415f-9254-79470c66dc57"]}],"mendeley":{"formattedCitation":"(42, 43, 45)","plainTextFormattedCitation":"(42, 43, 45)","previouslyFormattedCitation":"(42, 43, 45)"},"properties":{"noteIndex":0},"schema":"https://github.com/citation-style-language/schema/raw/master/csl-citation.json"}</w:instrText>
+        <w:instrText>ADDIN CSL_CITATION {"citationItems":[{"id":"ITEM-1","itemData":{"DOI":"10.1093/bioinformatics/btu638","ISBN":"1367-4811 (Electronic) 1367-4803 (Linking)","ISSN":"14602059","PMID":"25260700","abstract":"MOTIVATION: A large choice of tools exists for many standard tasks in the analysis of high-throughput sequencing (HTS) data. However, once a project deviates from standard work flows, custom scripts are needed.\\n\\nRESULTS: We present HTSeq, a Python library to facilitate the rapid development of such scripts. HTSeq offers parsers for many common data formats in HTS projects, as well as classes to represent data such as genomic coordinates, sequences, sequencing reads, alignments, gene model information, variant calls, and provides data structures that allow for querying via genomic coordinates. We also present htseq-count, a tool developed with HTSeq that preprocesses RNA-Seq data for differential expression analysis by counting the overlap of reads with genes. Availability: HTSeq is released as open-source software under the GNU General Public Licence and available from http://www-huber.embl.de/HTSeq or from the Python Package Index https://pypi.python.org/pypi/HTSeq.\\n\\nCONTACT: sanders@fs.tum.de.","author":[{"dropping-particle":"","family":"Anders","given":"Simon","non-dropping-particle":"","parse-names":false,"suffix":""},{"dropping-particle":"","family":"Pyl","given":"Paul Theodor","non-dropping-particle":"","parse-names":false,"suffix":""},{"dropping-particle":"","family":"Huber","given":"Wolfgang","non-dropping-particle":"","parse-names":false,"suffix":""}],"container-title":"Bioinformatics","id":"ITEM-1","issue":"2","issued":{"date-parts":[["2015","9","25"]]},"page":"166-169","title":"HTSeq-A Python framework to work with high-throughput sequencing data","type":"article-journal","volume":"31"},"uris":["http://www.mendeley.com/documents/?uuid=0bc05a39-818d-4a05-9bc1-a733a7b83d00"]}],"mendeley":{"formattedCitation":"(49)","plainTextFormattedCitation":"(49)","previouslyFormattedCitation":"(48)"},"properties":{"noteIndex":0},"schema":"https://github.com/citation-style-language/schema/raw/master/csl-citation.json"}</w:instrText>
       </w:r>
       <w:r>
         <w:fldChar w:fldCharType="separate"/>
@@ -8278,35 +8644,19 @@
         <w:rPr>
           <w:noProof/>
         </w:rPr>
-        <w:t>(42, 43, 45)</w:t>
+        <w:t>(49)</w:t>
       </w:r>
       <w:r>
         <w:fldChar w:fldCharType="end"/>
       </w:r>
       <w:r>
-        <w:t>.</w:t>
-      </w:r>
-    </w:p>
-    <w:p>
-      <w:pPr>
-        <w:pStyle w:val="Heading2"/>
-      </w:pPr>
-      <w:r>
-        <w:t>Insulin Tolerance Test</w:t>
-      </w:r>
-    </w:p>
-    <w:p>
-      <w:r>
-        <w:t>Insulin tolerance tests were performed in high fat fed mice at 24 weeks of age</w:t>
-      </w:r>
-      <w:r>
-        <w:t xml:space="preserve"> as described in </w:t>
+        <w:t xml:space="preserve">.  Differential expression analyses were performed using DESeq2 </w:t>
       </w:r>
       <w:r>
         <w:fldChar w:fldCharType="begin" w:fldLock="1"/>
       </w:r>
       <w:r>
-        <w:instrText>ADDIN CSL_CITATION {"citationItems":[{"id":"ITEM-1","itemData":{"DOI":"10.17504/protocols.io.b5zxq77n","URL":"https://dx.doi.org/10.17504/protocols.io.b5zxq77n","accessed":{"date-parts":[["2022","3","7"]]},"author":[{"dropping-particle":"","family":"Bridges","given":"Dave","non-dropping-particle":"","parse-names":false,"suffix":""},{"dropping-particle":"","family":"Mulcahy","given":"Molly C.","non-dropping-particle":"","parse-names":false,"suffix":""},{"dropping-particle":"","family":"Redd","given":"JeAnna R.","non-dropping-particle":"","parse-names":false,"suffix":""}],"id":"ITEM-1","issued":{"date-parts":[["2022"]]},"title":"Insulin Tolerance Test","type":"webpage"},"uris":["http://www.mendeley.com/documents/?uuid=7893e6a2-bf06-486f-b49e-adc9a8f95855"]}],"mendeley":{"formattedCitation":"(46)","plainTextFormattedCitation":"(46)"},"properties":{"noteIndex":0},"schema":"https://github.com/citation-style-language/schema/raw/master/csl-citation.json"}</w:instrText>
+        <w:instrText>ADDIN CSL_CITATION {"citationItems":[{"id":"ITEM-1","itemData":{"DOI":"10.1186/s13059-014-0550-8","ISSN":"1474-760X","author":[{"dropping-particle":"","family":"Love","given":"Michael I.","non-dropping-particle":"","parse-names":false,"suffix":""},{"dropping-particle":"","family":"Huber","given":"Wolfgang","non-dropping-particle":"","parse-names":false,"suffix":""},{"dropping-particle":"","family":"Anders","given":"Simon","non-dropping-particle":"","parse-names":false,"suffix":""}],"container-title":"Genome Biology","id":"ITEM-1","issue":"12","issued":{"date-parts":[["2014","12","5"]]},"page":"550","title":"Moderated estimation of fold change and dispersion for RNA-seq data with DESeq2","type":"article-journal","volume":"15"},"uris":["http://www.mendeley.com/documents/?uuid=b6734364-aafd-472e-8268-3e56586c5859"]}],"mendeley":{"formattedCitation":"(50)","plainTextFormattedCitation":"(50)","previouslyFormattedCitation":"(49)"},"properties":{"noteIndex":0},"schema":"https://github.com/citation-style-language/schema/raw/master/csl-citation.json"}</w:instrText>
       </w:r>
       <w:r>
         <w:fldChar w:fldCharType="separate"/>
@@ -8315,204 +8665,13 @@
         <w:rPr>
           <w:noProof/>
         </w:rPr>
-        <w:t>(46)</w:t>
+        <w:t>(50)</w:t>
       </w:r>
       <w:r>
         <w:fldChar w:fldCharType="end"/>
       </w:r>
       <w:r>
-        <w:t xml:space="preserve">. The day prior to the test, body composition was determined </w:t>
-      </w:r>
-      <w:r>
-        <w:rPr>
-          <w:bCs/>
-        </w:rPr>
-        <w:t xml:space="preserve">by magnetic resonance </w:t>
-      </w:r>
-      <w:r>
-        <w:t xml:space="preserve">(Echo MRI1100, Houston, TX) and lean mass values were used to calculate insulin dose (1 U/kg of lean mass; Humulin R-100, Lilly, U.S.A). On the day of the test, fasting blood glucose concentrations were determined following a 6 </w:t>
-      </w:r>
-      <w:proofErr w:type="spellStart"/>
-      <w:r>
-        <w:t>hr</w:t>
-      </w:r>
-      <w:proofErr w:type="spellEnd"/>
-      <w:r>
-        <w:t xml:space="preserve"> fast, after which mice received an intraperitoneal injection of insulin diluted in sterile PBS. Blood glucose concentrations were measured every 15 min over a two-hour period post-injection (One Touch Ultra2 hand-held glucometer, </w:t>
-      </w:r>
-      <w:proofErr w:type="spellStart"/>
-      <w:r>
-        <w:t>LifeScan</w:t>
-      </w:r>
-      <w:proofErr w:type="spellEnd"/>
-      <w:r>
-        <w:t xml:space="preserve"> Europe, Zug, Switzerland).</w:t>
-      </w:r>
-    </w:p>
-    <w:p>
-      <w:pPr>
-        <w:pStyle w:val="Heading2"/>
-      </w:pPr>
-      <w:r>
-        <w:t>RNA Sequencing Analysis and Bioinformatics</w:t>
-      </w:r>
-    </w:p>
-    <w:p>
-      <w:r>
-        <w:t xml:space="preserve">Total RNA was extracted from </w:t>
-      </w:r>
-      <w:r>
-        <w:rPr>
-          <w:i/>
-        </w:rPr>
-        <w:t>m. quadriceps femoris</w:t>
-      </w:r>
-      <w:r>
-        <w:t xml:space="preserve"> using a Pure Link RNA mini kit (Life Technologies) and then analyzed using an Agilent Bioanalyzer DNA High Sensitivity kit.  All samples had </w:t>
-      </w:r>
-      <w:proofErr w:type="gramStart"/>
-      <w:r>
-        <w:t>a</w:t>
-      </w:r>
-      <w:proofErr w:type="gramEnd"/>
-      <w:r>
-        <w:t xml:space="preserve"> RNA Integrity numbers &gt;7.9.  The RNA (1 </w:t>
-      </w:r>
-      <w:proofErr w:type="spellStart"/>
-      <w:r>
-        <w:t>μg</w:t>
-      </w:r>
-      <w:proofErr w:type="spellEnd"/>
-      <w:r>
-        <w:t xml:space="preserve">) was enriched for Poly </w:t>
-      </w:r>
-      <w:proofErr w:type="gramStart"/>
-      <w:r>
-        <w:t>A</w:t>
-      </w:r>
-      <w:proofErr w:type="gramEnd"/>
-      <w:r>
-        <w:t xml:space="preserve"> RNA using an </w:t>
-      </w:r>
-      <w:proofErr w:type="spellStart"/>
-      <w:r>
-        <w:t>Ambion</w:t>
-      </w:r>
-      <w:proofErr w:type="spellEnd"/>
-      <w:r>
-        <w:t xml:space="preserve"> </w:t>
-      </w:r>
-      <w:proofErr w:type="spellStart"/>
-      <w:r>
-        <w:t>Dynabeads</w:t>
-      </w:r>
-      <w:proofErr w:type="spellEnd"/>
-      <w:r>
-        <w:t xml:space="preserve"> mRNA Direct Micro kit and barcoded libraries for sequencing were prepared using the Life Technologies RNAseq V2 kit for Ion Torrent according to manufacturer’s standard protocol. The libraries were pooled based on the concentration of each sample between 200-350bp, purified on a Pippin Prep gel, quantified by the Agilent Bioanalyzer and sequenced on an Ion Torrent Proton sequencer.  Alignments were made to the mouse genome GRCm38.75 using </w:t>
-      </w:r>
-      <w:proofErr w:type="spellStart"/>
-      <w:r>
-        <w:t>Tophat</w:t>
-      </w:r>
-      <w:proofErr w:type="spellEnd"/>
-      <w:r>
-        <w:t xml:space="preserve"> </w:t>
-      </w:r>
-      <w:r>
-        <w:fldChar w:fldCharType="begin" w:fldLock="1"/>
-      </w:r>
-      <w:r>
-        <w:instrText>ADDIN CSL_CITATION {"citationItems":[{"id":"ITEM-1","itemData":{"DOI":"10.1186/gb-2013-14-4-r36","ISSN":"1465-6914","PMID":"23618408","abstract":"TopHat is a popular spliced aligner for RNA-sequence (RNA-seq) experiments. In this paper, we describe TopHat2, which incorporates many significant enhancements to TopHat. TopHat2 can align reads of various lengths produced by the latest sequencing technologies, while allowing for variable-length indels with respect to the reference genome. In addition to de novo spliced alignment, TopHat2 can align reads across fusion breaks, which can occur after genomic translocations. TopHat2 combines the ability to identify novel splice sites with direct mapping to known transcripts, producing sensitive and accurate alignments, even for highly repetitive genomes or in the presence of pseudogenes. TopHat2 is available at http://ccb.jhu.edu/software/tophat.","author":[{"dropping-particle":"","family":"Kim","given":"Daehwan","non-dropping-particle":"","parse-names":false,"suffix":""},{"dropping-particle":"","family":"Pertea","given":"Geo","non-dropping-particle":"","parse-names":false,"suffix":""},{"dropping-particle":"","family":"Trapnell","given":"Cole","non-dropping-particle":"","parse-names":false,"suffix":""},{"dropping-particle":"","family":"Pimentel","given":"Harold","non-dropping-particle":"","parse-names":false,"suffix":""},{"dropping-particle":"","family":"Kelley","given":"Ryan","non-dropping-particle":"","parse-names":false,"suffix":""},{"dropping-particle":"","family":"Salzberg","given":"Steven L","non-dropping-particle":"","parse-names":false,"suffix":""}],"container-title":"Genome biology","id":"ITEM-1","issue":"4","issued":{"date-parts":[["2013","4","25"]]},"page":"R36","publisher":"BioMed Central Ltd","title":"TopHat2: accurate alignment of transcriptomes in the presence of insertions, deletions and gene fusions.","type":"article-journal","volume":"14"},"uris":["http://www.mendeley.com/documents/?uuid=9969dfae-4a8d-48f6-b61a-20e01309e9a9"]}],"mendeley":{"formattedCitation":"(47)","plainTextFormattedCitation":"(47)","previouslyFormattedCitation":"(46)"},"properties":{"noteIndex":0},"schema":"https://github.com/citation-style-language/schema/raw/master/csl-citation.json"}</w:instrText>
-      </w:r>
-      <w:r>
-        <w:fldChar w:fldCharType="separate"/>
-      </w:r>
-      <w:r>
-        <w:rPr>
-          <w:noProof/>
-        </w:rPr>
-        <w:t>(47)</w:t>
-      </w:r>
-      <w:r>
-        <w:fldChar w:fldCharType="end"/>
-      </w:r>
-      <w:r>
-        <w:t xml:space="preserve"> and Bowtie </w:t>
-      </w:r>
-      <w:r>
-        <w:fldChar w:fldCharType="begin" w:fldLock="1"/>
-      </w:r>
-      <w:r>
-        <w:instrText>ADDIN CSL_CITATION {"citationItems":[{"id":"ITEM-1","itemData":{"DOI":"10.1186/gb-2009-10-3-r25","ISSN":"1465-6914","PMID":"19261174","abstract":"Bowtie is an ultrafast, memory-efficient alignment program for aligning short DNA sequence reads to large genomes. For the human genome, Burrows-Wheeler indexing allows Bowtie to align more than 25 million reads per CPU hour with a memory footprint of approximately 1.3 gigabytes. Bowtie extends previous Burrows-Wheeler techniques with a novel quality-aware backtracking algorithm that permits mismatches. Multiple processor cores can be used simultaneously to achieve even greater alignment speeds. Bowtie is open source (http://bowtie.cbcb.umd.edu).","author":[{"dropping-particle":"","family":"Langmead","given":"Ben","non-dropping-particle":"","parse-names":false,"suffix":""},{"dropping-particle":"","family":"Trapnell","given":"Cole","non-dropping-particle":"","parse-names":false,"suffix":""},{"dropping-particle":"","family":"Pop","given":"Mihai","non-dropping-particle":"","parse-names":false,"suffix":""},{"dropping-particle":"","family":"Salzberg","given":"Steven L","non-dropping-particle":"","parse-names":false,"suffix":""}],"container-title":"Genome biology","id":"ITEM-1","issue":"3","issued":{"date-parts":[["2009","1"]]},"page":"R25","title":"Ultrafast and memory-efficient alignment of short DNA sequences to the human genome.","type":"article-journal","volume":"10"},"uris":["http://www.mendeley.com/documents/?uuid=f150acdc-3b9c-4838-acd5-d54b70f28560"]}],"mendeley":{"formattedCitation":"(48)","plainTextFormattedCitation":"(48)","previouslyFormattedCitation":"(47)"},"properties":{"noteIndex":0},"schema":"https://github.com/citation-style-language/schema/raw/master/csl-citation.json"}</w:instrText>
-      </w:r>
-      <w:r>
-        <w:fldChar w:fldCharType="separate"/>
-      </w:r>
-      <w:r>
-        <w:rPr>
-          <w:noProof/>
-        </w:rPr>
-        <w:t>(48)</w:t>
-      </w:r>
-      <w:r>
-        <w:fldChar w:fldCharType="end"/>
-      </w:r>
-      <w:r>
-        <w:t xml:space="preserve"> to incorporate color space data.  Counts tables were generated using </w:t>
-      </w:r>
-      <w:proofErr w:type="spellStart"/>
-      <w:r>
-        <w:t>HTSeq</w:t>
-      </w:r>
-      <w:proofErr w:type="spellEnd"/>
-      <w:r>
-        <w:t xml:space="preserve"> </w:t>
-      </w:r>
-      <w:r>
-        <w:fldChar w:fldCharType="begin" w:fldLock="1"/>
-      </w:r>
-      <w:r>
-        <w:instrText>ADDIN CSL_CITATION {"citationItems":[{"id":"ITEM-1","itemData":{"DOI":"10.1093/bioinformatics/btu638","ISBN":"1367-4811 (Electronic) 1367-4803 (Linking)","ISSN":"14602059","PMID":"25260700","abstract":"MOTIVATION: A large choice of tools exists for many standard tasks in the analysis of high-throughput sequencing (HTS) data. However, once a project deviates from standard work flows, custom scripts are needed.\\n\\nRESULTS: We present HTSeq, a Python library to facilitate the rapid development of such scripts. HTSeq offers parsers for many common data formats in HTS projects, as well as classes to represent data such as genomic coordinates, sequences, sequencing reads, alignments, gene model information, variant calls, and provides data structures that allow for querying via genomic coordinates. We also present htseq-count, a tool developed with HTSeq that preprocesses RNA-Seq data for differential expression analysis by counting the overlap of reads with genes. Availability: HTSeq is released as open-source software under the GNU General Public Licence and available from http://www-huber.embl.de/HTSeq or from the Python Package Index https://pypi.python.org/pypi/HTSeq.\\n\\nCONTACT: sanders@fs.tum.de.","author":[{"dropping-particle":"","family":"Anders","given":"Simon","non-dropping-particle":"","parse-names":false,"suffix":""},{"dropping-particle":"","family":"Pyl","given":"Paul Theodor","non-dropping-particle":"","parse-names":false,"suffix":""},{"dropping-particle":"","family":"Huber","given":"Wolfgang","non-dropping-particle":"","parse-names":false,"suffix":""}],"container-title":"Bioinformatics","id":"ITEM-1","issue":"2","issued":{"date-parts":[["2015","9","25"]]},"page":"166-169","title":"HTSeq-A Python framework to work with high-throughput sequencing data","type":"article-journal","volume":"31"},"uris":["http://www.mendeley.com/documents/?uuid=0bc05a39-818d-4a05-9bc1-a733a7b83d00"]}],"mendeley":{"formattedCitation":"(49)","plainTextFormattedCitation":"(49)","previouslyFormattedCitation":"(48)"},"properties":{"noteIndex":0},"schema":"https://github.com/citation-style-language/schema/raw/master/csl-citation.json"}</w:instrText>
-      </w:r>
-      <w:r>
-        <w:fldChar w:fldCharType="separate"/>
-      </w:r>
-      <w:r>
-        <w:rPr>
-          <w:noProof/>
-        </w:rPr>
-        <w:t>(49)</w:t>
-      </w:r>
-      <w:r>
-        <w:fldChar w:fldCharType="end"/>
-      </w:r>
-      <w:r>
-        <w:t xml:space="preserve">.  Differential expression analyses were performed using DESeq2 </w:t>
-      </w:r>
-      <w:r>
-        <w:fldChar w:fldCharType="begin" w:fldLock="1"/>
-      </w:r>
-      <w:r>
-        <w:instrText>ADDIN CSL_CITATION {"citationItems":[{"id":"ITEM-1","itemData":{"DOI":"10.1186/s13059-014-0550-8","ISSN":"1474-760X","author":[{"dropping-particle":"","family":"Love","given":"Michael I.","non-dropping-particle":"","parse-names":false,"suffix":""},{"dropping-particle":"","family":"Huber","given":"Wolfgang","non-dropping-particle":"","parse-names":false,"suffix":""},{"dropping-particle":"","family":"Anders","given":"Simon","non-dropping-particle":"","parse-names":false,"suffix":""}],"container-title":"Genome Biology","id":"ITEM-1","issue":"12","issued":{"date-parts":[["2014","12","5"]]},"page":"550","title":"Moderated estimation of fold change and dispersion for RNA-seq data with DESeq2","type":"article-journal","volume":"15"},"uris":["http://www.mendeley.com/documents/?uuid=b6734364-aafd-472e-8268-3e56586c5859"]}],"mendeley":{"formattedCitation":"(50)","plainTextFormattedCitation":"(50)","previouslyFormattedCitation":"(49)"},"properties":{"noteIndex":0},"schema":"https://github.com/citation-style-language/schema/raw/master/csl-citation.json"}</w:instrText>
-      </w:r>
-      <w:r>
-        <w:fldChar w:fldCharType="separate"/>
-      </w:r>
-      <w:r>
-        <w:rPr>
-          <w:noProof/>
-        </w:rPr>
-        <w:t>(50)</w:t>
-      </w:r>
-      <w:r>
-        <w:fldChar w:fldCharType="end"/>
-      </w:r>
-      <w:r>
-        <w:t xml:space="preserve">.  All results are presented in Supplementary Table 1, and deposited into the Gene Expression Omnibus as GSE84312.  To compare our results to other gene-sets we performed Gene Set Enrichment Analyses (GSEA) comparing our rank-ordered </w:t>
-      </w:r>
-      <w:r>
-        <w:lastRenderedPageBreak/>
-        <w:t xml:space="preserve">gene lists to annotated gene sets from Gene Ontology, KEGG, </w:t>
+        <w:t xml:space="preserve">.  All results are presented in Supplementary Table 1, and deposited into the Gene Expression Omnibus as GSE84312.  To compare our results to other gene-sets we performed Gene Set Enrichment Analyses (GSEA) comparing our rank-ordered gene lists to annotated gene sets from Gene Ontology, KEGG, </w:t>
       </w:r>
       <w:proofErr w:type="spellStart"/>
       <w:r>
@@ -9756,6 +9915,7 @@
         <w:rPr>
           <w:noProof/>
         </w:rPr>
+        <w:lastRenderedPageBreak/>
         <w:t xml:space="preserve">12. </w:t>
       </w:r>
       <w:r>
@@ -9852,7 +10012,6 @@
         <w:rPr>
           <w:noProof/>
         </w:rPr>
-        <w:lastRenderedPageBreak/>
         <w:t xml:space="preserve">14. </w:t>
       </w:r>
       <w:r>
@@ -10607,6 +10766,7 @@
         <w:rPr>
           <w:noProof/>
         </w:rPr>
+        <w:lastRenderedPageBreak/>
         <w:t xml:space="preserve">30. </w:t>
       </w:r>
       <w:r>
@@ -10751,7 +10911,6 @@
         <w:rPr>
           <w:noProof/>
         </w:rPr>
-        <w:lastRenderedPageBreak/>
         <w:t xml:space="preserve">33. </w:t>
       </w:r>
       <w:r>
@@ -11452,6 +11611,7 @@
         <w:rPr>
           <w:noProof/>
         </w:rPr>
+        <w:lastRenderedPageBreak/>
         <w:t xml:space="preserve">49. </w:t>
       </w:r>
       <w:r>
@@ -11596,7 +11756,6 @@
         <w:rPr>
           <w:noProof/>
         </w:rPr>
-        <w:lastRenderedPageBreak/>
         <w:t xml:space="preserve">52. </w:t>
       </w:r>
       <w:r>
@@ -12351,6 +12510,7 @@
         <w:rPr>
           <w:noProof/>
         </w:rPr>
+        <w:lastRenderedPageBreak/>
         <w:t xml:space="preserve">69. </w:t>
       </w:r>
       <w:r>
@@ -12481,7 +12641,6 @@
         <w:rPr>
           <w:noProof/>
         </w:rPr>
-        <w:lastRenderedPageBreak/>
         <w:t xml:space="preserve">72. </w:t>
       </w:r>
       <w:r>
@@ -13106,6 +13265,7 @@
         <w:rPr>
           <w:noProof/>
         </w:rPr>
+        <w:lastRenderedPageBreak/>
         <w:t xml:space="preserve">85. </w:t>
       </w:r>
       <w:r>
@@ -13188,7 +13348,6 @@
         <w:rPr>
           <w:noProof/>
         </w:rPr>
-        <w:lastRenderedPageBreak/>
         <w:t xml:space="preserve">87. </w:t>
       </w:r>
       <w:r>
@@ -13868,7 +14027,14 @@
           <w:noProof/>
         </w:rPr>
         <w:tab/>
-        <w:t xml:space="preserve">Joseph, G. A., Wang, S., Jacobs, C. E., Zhou, W., Kimble, G. C., Tse, H. W., Eash, J. K., Shavlakadze, T., and Glass, D. J. (2019) Partial inhibition of mTORC1 in aged rats counteracts the decline in muscle mass and reverses molecular signaling associated with sarcopenia. </w:t>
+        <w:t xml:space="preserve">Joseph, G. A., Wang, S., Jacobs, C. E., Zhou, W., Kimble, G. C., Tse, H. W., Eash, J. K., Shavlakadze, T., and Glass, D. J. (2019) Partial inhibition of mTORC1 in aged rats counteracts the </w:t>
+      </w:r>
+      <w:r>
+        <w:rPr>
+          <w:noProof/>
+        </w:rPr>
+        <w:lastRenderedPageBreak/>
+        <w:t xml:space="preserve">decline in muscle mass and reverses molecular signaling associated with sarcopenia. </w:t>
       </w:r>
       <w:r>
         <w:rPr>
@@ -15955,29 +16121,77 @@
     </w:p>
     <w:p/>
     <w:p>
-      <w:pPr>
+      <w:r>
         <w:rPr>
           <w:b/>
         </w:rPr>
-      </w:pPr>
+        <w:t xml:space="preserve">Figure 5: Activation of ATF4 dependent targets in muscle </w:t>
+      </w:r>
       <w:r>
         <w:rPr>
           <w:b/>
-        </w:rPr>
-        <w:t xml:space="preserve">Figure 5: Activation of ATF4 dependent targets in muscle </w:t>
+          <w:i/>
+        </w:rPr>
+        <w:t xml:space="preserve">Tsc1 </w:t>
       </w:r>
       <w:r>
         <w:rPr>
           <w:b/>
+        </w:rPr>
+        <w:t xml:space="preserve">knockout mice.  </w:t>
+      </w:r>
+      <w:r>
+        <w:rPr>
+          <w:b/>
+        </w:rPr>
+        <w:t xml:space="preserve"> </w:t>
+      </w:r>
+      <w:r>
+        <w:t xml:space="preserve">A) Expression of </w:t>
+      </w:r>
+      <w:r>
+        <w:t>canonical</w:t>
+      </w:r>
+      <w:r>
+        <w:t xml:space="preserve"> ATF4 targets in </w:t>
+      </w:r>
+      <w:r>
+        <w:rPr>
           <w:i/>
         </w:rPr>
         <w:t xml:space="preserve">Tsc1 </w:t>
       </w:r>
       <w:r>
-        <w:rPr>
-          <w:b/>
-        </w:rPr>
-        <w:t xml:space="preserve">knockout mice.  </w:t>
+        <w:t xml:space="preserve">knockout muscles.  B) Gene set enrichment analysis of </w:t>
+      </w:r>
+      <w:r>
+        <w:t>ATF4 induced transcripts</w:t>
+      </w:r>
+      <w:r>
+        <w:t xml:space="preserve"> in muscle</w:t>
+      </w:r>
+      <w:bookmarkStart w:id="1" w:name="_GoBack"/>
+      <w:bookmarkEnd w:id="1"/>
+      <w:r>
+        <w:t xml:space="preserve"> (nominal p value &lt;0.01, reanalyzed from</w:t>
+      </w:r>
+      <w:r>
+        <w:t xml:space="preserve"> GSE20104</w:t>
+      </w:r>
+      <w:r>
+        <w:t xml:space="preserve">) compared to transcriptomes of </w:t>
+      </w:r>
+      <w:r>
+        <w:rPr>
+          <w:i/>
+        </w:rPr>
+        <w:t xml:space="preserve">Tsc1 </w:t>
+      </w:r>
+      <w:r>
+        <w:t>knockout muscles</w:t>
+      </w:r>
+      <w:r>
+        <w:t>.</w:t>
       </w:r>
     </w:p>
     <w:p>
@@ -16106,7 +16320,13 @@
     </w:p>
     <w:p>
       <w:r>
-        <w:t xml:space="preserve">Supplementary Table 1: Gene expression differences in muscle </w:t>
+        <w:rPr>
+          <w:b/>
+        </w:rPr>
+        <w:t>Supplementary Table 1:</w:t>
+      </w:r>
+      <w:r>
+        <w:t xml:space="preserve"> Gene expression differences in muscle </w:t>
       </w:r>
       <w:r>
         <w:rPr>
@@ -16173,7 +16393,7 @@
 
 <file path=word/comments.xml><?xml version="1.0" encoding="utf-8"?>
 <w:comments xmlns:wpc="http://schemas.microsoft.com/office/word/2010/wordprocessingCanvas" xmlns:cx="http://schemas.microsoft.com/office/drawing/2014/chartex" xmlns:cx1="http://schemas.microsoft.com/office/drawing/2015/9/8/chartex" xmlns:cx2="http://schemas.microsoft.com/office/drawing/2015/10/21/chartex" xmlns:cx3="http://schemas.microsoft.com/office/drawing/2016/5/9/chartex" xmlns:cx4="http://schemas.microsoft.com/office/drawing/2016/5/10/chartex" xmlns:cx5="http://schemas.microsoft.com/office/drawing/2016/5/11/chartex" xmlns:cx6="http://schemas.microsoft.com/office/drawing/2016/5/12/chartex" xmlns:cx7="http://schemas.microsoft.com/office/drawing/2016/5/13/chartex" xmlns:cx8="http://schemas.microsoft.com/office/drawing/2016/5/14/chartex" xmlns:mc="http://schemas.openxmlformats.org/markup-compatibility/2006" xmlns:aink="http://schemas.microsoft.com/office/drawing/2016/ink" xmlns:am3d="http://schemas.microsoft.com/office/drawing/2017/model3d" xmlns:o="urn:schemas-microsoft-com:office:office" xmlns:r="http://schemas.openxmlformats.org/officeDocument/2006/relationships" xmlns:m="http://schemas.openxmlformats.org/officeDocument/2006/math" xmlns:v="urn:schemas-microsoft-com:vml" xmlns:wp14="http://schemas.microsoft.com/office/word/2010/wordprocessingDrawing" xmlns:wp="http://schemas.openxmlformats.org/drawingml/2006/wordprocessingDrawing" xmlns:w10="urn:schemas-microsoft-com:office:word" xmlns:w="http://schemas.openxmlformats.org/wordprocessingml/2006/main" xmlns:w14="http://schemas.microsoft.com/office/word/2010/wordml" xmlns:w15="http://schemas.microsoft.com/office/word/2012/wordml" xmlns:w16cid="http://schemas.microsoft.com/office/word/2016/wordml/cid" xmlns:w16se="http://schemas.microsoft.com/office/word/2015/wordml/symex" xmlns:wpg="http://schemas.microsoft.com/office/word/2010/wordprocessingGroup" xmlns:wpi="http://schemas.microsoft.com/office/word/2010/wordprocessingInk" xmlns:wne="http://schemas.microsoft.com/office/word/2006/wordml" xmlns:wps="http://schemas.microsoft.com/office/word/2010/wordprocessingShape" mc:Ignorable="w14 w15 w16se w16cid wp14">
-  <w:comment w:id="1" w:author="Dave Bridges" w:date="2022-03-28T13:05:00Z" w:initials="DB">
+  <w:comment w:id="0" w:author="Dave Bridges" w:date="2022-03-28T13:05:00Z" w:initials="DB">
     <w:p>
       <w:pPr>
         <w:pStyle w:val="CommentText"/>
@@ -18367,7 +18587,7 @@
 </file>
 
 <file path=customXml/itemProps1.xml><?xml version="1.0" encoding="utf-8"?>
-<ds:datastoreItem xmlns:ds="http://schemas.openxmlformats.org/officeDocument/2006/customXml" ds:itemID="{A9658EC6-1BE4-684A-9466-14E1F2881E02}">
+<ds:datastoreItem xmlns:ds="http://schemas.openxmlformats.org/officeDocument/2006/customXml" ds:itemID="{79D6EC41-A21A-324D-B190-E56F340FD6C1}">
   <ds:schemaRefs>
     <ds:schemaRef ds:uri="http://schemas.openxmlformats.org/officeDocument/2006/bibliography"/>
   </ds:schemaRefs>

</xml_diff>

<commit_message>
Added notes to the discussion about ATF4
</commit_message>
<xml_diff>
--- a/Manuscripts/Muscle Tsc1 Knockout Paper/Manuscript.docx
+++ b/Manuscripts/Muscle Tsc1 Knockout Paper/Manuscript.docx
@@ -6753,58 +6753,635 @@
         <w:t>These data point to an important role for Sarcolipin as a potential mediator of weight-induced adaptive thermogenesis</w:t>
       </w:r>
       <w:r>
-        <w:t xml:space="preserve"> </w:t>
+        <w:t>.  Downstream of mTORC1, we show that mTORC1 activated muscles have upregulation of ATF4 and its downstream targets, and that there is strong concordance between mTORC1 and ATF4 induced gene expression changes, including the co-incident target Sarcolipin.</w:t>
+      </w:r>
+      <w:r>
+        <w:t xml:space="preserve"> </w:t>
+      </w:r>
+      <w:r>
+        <w:t>This is consistent with prior work demonstrating in other cell types that mTORC1 can activate ATF4.  In this context, f</w:t>
+      </w:r>
+      <w:r>
+        <w:t xml:space="preserve">urther studies are needed to </w:t>
+      </w:r>
+      <w:r>
+        <w:t>how adaptations to nutrient overload are mTORC1 or ATF4 dependent, including which mTORC1 targets are due to induction of ATF4 and the integrated stress response.</w:t>
+      </w:r>
+      <w:bookmarkStart w:id="1" w:name="_GoBack"/>
+      <w:bookmarkEnd w:id="1"/>
+    </w:p>
+    <w:p/>
+    <w:p>
+      <w:r>
+        <w:t xml:space="preserve">In addition to </w:t>
+      </w:r>
+      <w:r>
+        <w:t xml:space="preserve">the changes </w:t>
+      </w:r>
+      <w:r>
+        <w:t xml:space="preserve">in </w:t>
+      </w:r>
+      <w:r>
+        <w:t>Ca</w:t>
+      </w:r>
+      <w:r>
+        <w:rPr>
+          <w:vertAlign w:val="superscript"/>
+        </w:rPr>
+        <w:t>2+</w:t>
+      </w:r>
+      <w:r>
+        <w:t xml:space="preserve"> </w:t>
+      </w:r>
+      <w:r>
+        <w:t>related transcripts, w</w:t>
+      </w:r>
+      <w:r>
+        <w:t xml:space="preserve">e and others have observed that skeletal muscle-specific activation of mTORC1 via deletion of </w:t>
+      </w:r>
+      <w:r>
+        <w:rPr>
+          <w:i/>
+        </w:rPr>
+        <w:t>Tsc1</w:t>
+      </w:r>
+      <w:r>
+        <w:t xml:space="preserve"> results in an increase in the oxidative profile of the skeletal muscle</w:t>
+      </w:r>
+      <w:r>
+        <w:t xml:space="preserve"> </w:t>
+      </w:r>
+      <w:r>
+        <w:fldChar w:fldCharType="begin" w:fldLock="1"/>
+      </w:r>
+      <w:r>
+        <w:instrText>ADDIN CSL_CITATION {"citationItems":[{"id":"ITEM-1","itemData":{"DOI":"10.1186/2044-5040-3-6","ISSN":"2044-5040","PMID":"23497627","abstract":"BACKGROUND: Skeletal muscle mass is determined by the balance between protein synthesis and degradation. Mammalian target of rapamycin complex 1 (mTORC1) is a master regulator of protein translation and has been implicated in the control of muscle mass. Inactivation of mTORC1 by skeletal muscle-specific deletion of its obligatory component raptor results in smaller muscles and a lethal dystrophy. Moreover, raptor-deficient muscles are less oxidative through changes in the expression PGC-1α, a critical determinant of mitochondrial biogenesis. These results suggest that activation of mTORC1 might be beneficial to skeletal muscle by providing resistance to muscle atrophy and increasing oxidative function. Here, we tested this hypothesis by deletion of the mTORC1 inhibitor tuberous sclerosis complex (TSC) in muscle fibers. METHOD: Skeletal muscles of mice with an acute or a permanent deletion of raptor or TSC1 were examined using histological, biochemical and molecular biological methods. Response of the muscles to changes in mechanical load and nerve input was investigated by ablation of synergistic muscles or by denervation . RESULTS: Genetic deletion or knockdown of raptor, causing inactivation of mTORC1, was sufficient to prevent muscle growth and enhance muscle atrophy. Conversely, short-term activation of mTORC1 by knockdown of TSC induced muscle fiber hypertrophy and atrophy-resistance upon denervation, in both fast tibialis anterior (TA) and slow soleus muscles. Surprisingly, however, sustained activation of mTORC1 by genetic deletion of Tsc1 caused muscle atrophy in all but soleus muscles. In contrast, oxidative capacity was increased in all muscles examined. Consistently, TSC1-deficient soleus muscle was atrophy-resistant whereas TA underwent normal atrophy upon denervation. Moreover, upon overloading, plantaris muscle did not display enhanced hypertrophy compared to controls. Biochemical analysis indicated that the atrophy response of muscles was based on the suppressed phosphorylation of PKB/Akt via feedback inhibition by mTORC1 and subsequent increased expression of the E3 ubiquitin ligases MuRF1 and atrogin-1/MAFbx. In contrast, expression of both E3 ligases was not increased in soleus muscle suggesting the presence of compensatory mechanisms in this muscle. CONCLUSIONS: Our study shows that the mTORC1- and the PKB/Akt-FoxO pathways are tightly interconnected and differentially regulated depending on the muscle type. These results indicate tha…","author":[{"dropping-particle":"","family":"Bentzinger","given":"C. Florian","non-dropping-particle":"","parse-names":false,"suffix":""},{"dropping-particle":"","family":"Lin","given":"Shuo","non-dropping-particle":"","parse-names":false,"suffix":""},{"dropping-particle":"","family":"Romanino","given":"Klaas","non-dropping-particle":"","parse-names":false,"suffix":""},{"dropping-particle":"","family":"Castets","given":"Perrine","non-dropping-particle":"","parse-names":false,"suffix":""},{"dropping-particle":"","family":"Guridi","given":"Maitea","non-dropping-particle":"","parse-names":false,"suffix":""},{"dropping-particle":"","family":"Summermatter","given":"Serge","non-dropping-particle":"","parse-names":false,"suffix":""},{"dropping-particle":"","family":"Handschin","given":"Christoph","non-dropping-particle":"","parse-names":false,"suffix":""},{"dropping-particle":"","family":"Tintignac","given":"Lionel A.","non-dropping-particle":"","parse-names":false,"suffix":""},{"dropping-particle":"","family":"Hall","given":"Michael N.","non-dropping-particle":"","parse-names":false,"suffix":""},{"dropping-particle":"","family":"Rüegg","given":"Markus A.","non-dropping-particle":"","parse-names":false,"suffix":""}],"container-title":"Skeletal muscle","id":"ITEM-1","issue":"1","issued":{"date-parts":[["2013","1"]]},"page":"6","title":"Differential response of skeletal muscles to mTORC1 signaling during atrophy and hypertrophy.","type":"article-journal","volume":"3"},"uris":["http://www.mendeley.com/documents/?uuid=0a749ec3-0f9f-470f-affa-fb5468a48dc2"]}],"mendeley":{"formattedCitation":"(22)","plainTextFormattedCitation":"(22)","previouslyFormattedCitation":"(22)"},"properties":{"noteIndex":0},"schema":"https://github.com/citation-style-language/schema/raw/master/csl-citation.json"}</w:instrText>
+      </w:r>
+      <w:r>
+        <w:fldChar w:fldCharType="separate"/>
+      </w:r>
+      <w:r>
+        <w:rPr>
+          <w:noProof/>
+        </w:rPr>
+        <w:t>(22)</w:t>
+      </w:r>
+      <w:r>
+        <w:fldChar w:fldCharType="end"/>
+      </w:r>
+      <w:r>
+        <w:t xml:space="preserve">.  </w:t>
+      </w:r>
+      <w:r>
+        <w:t xml:space="preserve">Furthermore, </w:t>
+      </w:r>
+      <w:r>
+        <w:t>non-</w:t>
+      </w:r>
+      <w:r>
+        <w:rPr>
+          <w:i/>
+        </w:rPr>
+        <w:t>Tsc1</w:t>
+      </w:r>
+      <w:r>
+        <w:t>-driven</w:t>
+      </w:r>
+      <w:r>
+        <w:t xml:space="preserve"> models of muscle-specific mTORC1 activation</w:t>
+      </w:r>
+      <w:r>
+        <w:t xml:space="preserve">, such as </w:t>
+      </w:r>
+      <w:r>
+        <w:t xml:space="preserve">those involving </w:t>
+      </w:r>
+      <w:r>
+        <w:t>knockout of individual components of</w:t>
+      </w:r>
+      <w:r>
+        <w:t xml:space="preserve"> the GATOR1 complex</w:t>
+      </w:r>
+      <w:r>
+        <w:t>,</w:t>
+      </w:r>
+      <w:r>
+        <w:t xml:space="preserve"> result in </w:t>
+      </w:r>
+      <w:r>
+        <w:t xml:space="preserve">increased expression of mitochondrial </w:t>
+      </w:r>
+      <w:r>
+        <w:t>components</w:t>
+      </w:r>
+      <w:r>
+        <w:t xml:space="preserve">, </w:t>
+      </w:r>
+      <w:r>
+        <w:t xml:space="preserve">particularly </w:t>
+      </w:r>
+      <w:r>
+        <w:t>TCA cycle intermediates</w:t>
+      </w:r>
+      <w:r>
+        <w:t xml:space="preserve"> </w:t>
+      </w:r>
+      <w:r>
+        <w:fldChar w:fldCharType="begin" w:fldLock="1"/>
+      </w:r>
+      <w:r>
+        <w:instrText>ADDIN CSL_CITATION {"citationItems":[{"id":"ITEM-1","itemData":{"DOI":"10.1016/j.celrep.2018.04.058","ISBN":"0000000000000","ISSN":"22111247","PMID":"29768191","abstract":"The conserved GATOR1 complex consisting of NPRL2-NPRL3-DEPDC5 inhibits mammalian target of rapamycin complex 1 (mTORC1) in response to amino acid insufficiency. Here, we show that loss of NPRL2 and GATOR1 function in skeletal muscle causes constitutive activation of mTORC1 signaling in the fed and fasted states. Muscle fibers of NPRL2 knockout animals are significantly larger and show altered fiber-type composition, with more fast-twitch glycolytic and fewer slow-twitch oxidative fibers. NPRL2 muscle knockout mice also have altered running behavior and enhanced glucose tolerance. Furthermore, loss of NPRL2 induces aerobic glycolysis and suppresses glucose entry into the TCA cycle. Such chronic activation of mTORC1 leads to compensatory increases in anaplerotic pathways to replenish TCA intermediates that are consumed for biosynthetic purposes. These phenotypes reveal a fundamental role for the GATOR1 complex in the homeostatic regulation of mitochondrial functions (biosynthesis versus ATP) to mediate carbohydrate utilization in muscle. Dutchak et al. investigate how mTORC1 activation rewires cellular metabolism in skeletal muscle by analyzing the consequences of loss of NPRL2, a component of the GATOR1 complex that is a conserved negative regulator of mTORC1.","author":[{"dropping-particle":"","family":"Dutchak","given":"Paul A.","non-dropping-particle":"","parse-names":false,"suffix":""},{"dropping-particle":"","family":"Estill-Terpack","given":"Sandi J.","non-dropping-particle":"","parse-names":false,"suffix":""},{"dropping-particle":"","family":"Plec","given":"Abigail A.","non-dropping-particle":"","parse-names":false,"suffix":""},{"dropping-particle":"","family":"Zhao","given":"Xiaozheng","non-dropping-particle":"","parse-names":false,"suffix":""},{"dropping-particle":"","family":"Yang","given":"Chendong","non-dropping-particle":"","parse-names":false,"suffix":""},{"dropping-particle":"","family":"Chen","given":"Jun","non-dropping-particle":"","parse-names":false,"suffix":""},{"dropping-particle":"","family":"Ko","given":"Bookyung","non-dropping-particle":"","parse-names":false,"suffix":""},{"dropping-particle":"","family":"Deberardinis","given":"Ralph J.","non-dropping-particle":"","parse-names":false,"suffix":""},{"dropping-particle":"","family":"Yu","given":"Yonghao","non-dropping-particle":"","parse-names":false,"suffix":""},{"dropping-particle":"","family":"Tu","given":"Benjamin P.","non-dropping-particle":"","parse-names":false,"suffix":""}],"container-title":"Cell Reports","id":"ITEM-1","issue":"7","issued":{"date-parts":[["2018"]]},"page":"1907-1914","publisher":"ElsevierCompany.","title":"Loss of a Negative Regulator of mTORC1 Induces Aerobic Glycolysis and Altered Fiber Composition in Skeletal Muscle","type":"article-journal","volume":"23"},"uris":["http://www.mendeley.com/documents/?uuid=54689804-d53f-4b47-b23a-3f4552373c0a"]}],"mendeley":{"formattedCitation":"(76)","plainTextFormattedCitation":"(76)","previouslyFormattedCitation":"(75)"},"properties":{"noteIndex":0},"schema":"https://github.com/citation-style-language/schema/raw/master/csl-citation.json"}</w:instrText>
+      </w:r>
+      <w:r>
+        <w:fldChar w:fldCharType="separate"/>
+      </w:r>
+      <w:r>
+        <w:rPr>
+          <w:noProof/>
+        </w:rPr>
+        <w:t>(76)</w:t>
+      </w:r>
+      <w:r>
+        <w:fldChar w:fldCharType="end"/>
+      </w:r>
+      <w:r>
+        <w:t>,</w:t>
+      </w:r>
+      <w:r>
+        <w:t xml:space="preserve"> </w:t>
+      </w:r>
+      <w:r>
+        <w:t>and increase</w:t>
+      </w:r>
+      <w:r>
+        <w:t>d</w:t>
+      </w:r>
+      <w:r>
+        <w:t xml:space="preserve"> mitochondrial respiration</w:t>
+      </w:r>
+      <w:r>
+        <w:t xml:space="preserve"> </w:t>
+      </w:r>
+      <w:r>
+        <w:fldChar w:fldCharType="begin" w:fldLock="1"/>
+      </w:r>
+      <w:r>
+        <w:instrText>ADDIN CSL_CITATION {"citationItems":[{"id":"ITEM-1","itemData":{"DOI":"10.1074/jbc.RA118.005970","ISSN":"0021-9258","abstract":"mTORC1 regulates protein synthesis, and in turn is regulated by growth factors, energy status, and amino acid availability. In kidney cell (HEK293-T) culture, the GAP activity towards RAG (GATOR1) protein complex suppresses activation of the RAG A/B-RAG C/D heterodimer when amino acids are insufficient. During amino acid sufficiency, the RAG heterodimer recruits mTORC1 to the lysosomal membrane where its interaction with Ras homolog enriched in brain (Rheb) stimulates mTORC1's kinase activity. The DEP-like domain containing 5 (DEPDC5) protein, a GATOR1 subunit, causes familial focal epilepsy when mutated, and global knockout of the Depdc5 gene is embryonic lethal. To study the function of DEPDC5 in skeletal muscle, we generated a muscle-specific inducible Depdc5 knockout mouse, hypothesizing that knocking out Depdc5 in muscle would make mTORC1 constitutively active, causing hypertrophy and improving muscle function. Examining mTORC1 signaling, morphology, mitochondrial respiratory capacity, contractile function, and applied physical function (e.g. rotarod, treadmill, grip test, and wheel running), we observed that mTORC1 activity was significantly higher in knockout (KO) mice, indicated by the increased phosphorylation of mTOR and its downstream effectors (by 118% for p-mTOR/mTOR, 114% for p-S6K1/S6K1, and 35% for p-4E-BP1/4E-BP1). The KO animals also exhibited soleus muscle cell hypertrophy and a 2.5-fold increase in mitochondrial respiratory capacity. However, contrary to our hypothesis, neither physical nor contractile function improved. In conclusion, DEPDC5 depletion in adult skeletal muscle removes GATOR1 inhibition of mTORC1, resulting in muscle hypertrophy and increased mitochondrial respiration, but does not improve overall muscle quality and function.","author":[{"dropping-particle":"","family":"Graber","given":"Ted G.","non-dropping-particle":"","parse-names":false,"suffix":""},{"dropping-particle":"","family":"Fry","given":"Christopher S.","non-dropping-particle":"","parse-names":false,"suffix":""},{"dropping-particle":"","family":"Brightwell","given":"Camille R.","non-dropping-particle":"","parse-names":false,"suffix":""},{"dropping-particle":"","family":"Moro","given":"Tatiana","non-dropping-particle":"","parse-names":false,"suffix":""},{"dropping-particle":"","family":"Maroto","given":"Rosario","non-dropping-particle":"","parse-names":false,"suffix":""},{"dropping-particle":"","family":"Bhattari","given":"Nisha","non-dropping-particle":"","parse-names":false,"suffix":""},{"dropping-particle":"","family":"Porter","given":"Craig","non-dropping-particle":"","parse-names":false,"suffix":""},{"dropping-particle":"","family":"Wakamiya","given":"Maki","non-dropping-particle":"","parse-names":false,"suffix":""},{"dropping-particle":"","family":"Rasmussen","given":"Blake B.","non-dropping-particle":"","parse-names":false,"suffix":""}],"container-title":"Journal of Biological Chemistry","id":"ITEM-1","issued":{"date-parts":[["2019"]]},"page":"4091-4102","title":"Skeletal Muscle Specific Knockout of DEP-like domain-containing 5 Increases mTORC1 Signaling, Muscle Cell Hypertrophy, and Mitochondrial Respiration.","type":"article-journal","volume":"294"},"uris":["http://www.mendeley.com/documents/?uuid=a0617606-bfaf-4161-a786-5c8df69604cb"]}],"mendeley":{"formattedCitation":"(77)","plainTextFormattedCitation":"(77)","previouslyFormattedCitation":"(76)"},"properties":{"noteIndex":0},"schema":"https://github.com/citation-style-language/schema/raw/master/csl-citation.json"}</w:instrText>
+      </w:r>
+      <w:r>
+        <w:fldChar w:fldCharType="separate"/>
+      </w:r>
+      <w:r>
+        <w:rPr>
+          <w:noProof/>
+        </w:rPr>
+        <w:t>(77)</w:t>
+      </w:r>
+      <w:r>
+        <w:fldChar w:fldCharType="end"/>
+      </w:r>
+      <w:r>
+        <w:t xml:space="preserve">.  </w:t>
+      </w:r>
+      <w:r>
+        <w:t xml:space="preserve">Conversely, </w:t>
+      </w:r>
+      <w:r>
+        <w:t xml:space="preserve">abolishing skeletal muscle mTORC1 activity via </w:t>
+      </w:r>
+      <w:r>
+        <w:t>Raptor knockout increases mitochondrial coupling efficiency</w:t>
+      </w:r>
+      <w:r>
+        <w:t xml:space="preserve"> </w:t>
+      </w:r>
+      <w:r>
+        <w:t>but</w:t>
+      </w:r>
+      <w:r>
+        <w:t xml:space="preserve"> lowers</w:t>
+      </w:r>
+      <w:r>
+        <w:t xml:space="preserve"> </w:t>
+      </w:r>
+      <w:r>
+        <w:t xml:space="preserve">mitochondrial </w:t>
+      </w:r>
+      <w:r>
+        <w:t xml:space="preserve">respiration and </w:t>
+      </w:r>
+      <w:r>
+        <w:t xml:space="preserve">reduces </w:t>
+      </w:r>
+      <w:r>
+        <w:t xml:space="preserve">the abundance and activities of </w:t>
+      </w:r>
+      <w:r>
+        <w:t>mitochondrial enzyme</w:t>
+      </w:r>
+      <w:r>
+        <w:t>s</w:t>
+      </w:r>
+      <w:r>
+        <w:t xml:space="preserve"> </w:t>
+      </w:r>
+      <w:r>
+        <w:fldChar w:fldCharType="begin" w:fldLock="1"/>
+      </w:r>
+      <w:r>
+        <w:instrText>ADDIN CSL_CITATION {"citationItems":[{"id":"ITEM-1","itemData":{"DOI":"10.1083/jcb.200903131","ISSN":"1540-8140","PMID":"20008564","abstract":"Mammalian target of rapamycin (mTOR) is a key regulator of cell growth that associates with raptor and rictor to form the mTOR complex 1 (mTORC1) and mTORC2, respectively. Raptor is required for oxidative muscle integrity, whereas rictor is dispensable. In this study, we show that muscle-specific inactivation of mTOR leads to severe myopathy, resulting in premature death. mTOR-deficient muscles display metabolic changes similar to those observed in muscles lacking raptor, including impaired oxidative metabolism, altered mitochondrial regulation, and glycogen accumulation associated with protein kinase B/Akt hyperactivation. In addition, mTOR-deficient muscles exhibit increased basal glucose uptake, whereas whole body glucose homeostasis is essentially maintained. Importantly, loss of mTOR exacerbates the myopathic features in both slow oxidative and fast glycolytic muscles. Moreover, mTOR but not raptor and rictor deficiency leads to reduced muscle dystrophin content. We provide evidence that mTOR controls dystrophin transcription in a cell-autonomous, rapamycin-resistant, and kinase-independent manner. Collectively, our results demonstrate that mTOR acts mainly via mTORC1, whereas regulation of dystrophin is raptor and rictor independent.","author":[{"dropping-particle":"","family":"Risson","given":"Valérie","non-dropping-particle":"","parse-names":false,"suffix":""},{"dropping-particle":"","family":"Mazelin","given":"Laetitia","non-dropping-particle":"","parse-names":false,"suffix":""},{"dropping-particle":"","family":"Roceri","given":"Mila","non-dropping-particle":"","parse-names":false,"suffix":""},{"dropping-particle":"","family":"Sanchez","given":"Hervé","non-dropping-particle":"","parse-names":false,"suffix":""},{"dropping-particle":"","family":"Moncollin","given":"Vincent","non-dropping-particle":"","parse-names":false,"suffix":""},{"dropping-particle":"","family":"Corneloup","given":"Claudine","non-dropping-particle":"","parse-names":false,"suffix":""},{"dropping-particle":"","family":"Richard-Bulteau","given":"Hélène","non-dropping-particle":"","parse-names":false,"suffix":""},{"dropping-particle":"","family":"Vignaud","given":"Alban","non-dropping-particle":"","parse-names":false,"suffix":""},{"dropping-particle":"","family":"Baas","given":"Dominique","non-dropping-particle":"","parse-names":false,"suffix":""},{"dropping-particle":"","family":"Defour","given":"Aurélia","non-dropping-particle":"","parse-names":false,"suffix":""},{"dropping-particle":"","family":"Freyssenet","given":"Damien","non-dropping-particle":"","parse-names":false,"suffix":""},{"dropping-particle":"","family":"Tanti","given":"Jean-François","non-dropping-particle":"","parse-names":false,"suffix":""},{"dropping-particle":"","family":"Le-Marchand-Brustel","given":"Yannick","non-dropping-particle":"","parse-names":false,"suffix":""},{"dropping-particle":"","family":"Ferrier","given":"Bernard","non-dropping-particle":"","parse-names":false,"suffix":""},{"dropping-particle":"","family":"Conjard-Duplany","given":"Agnès","non-dropping-particle":"","parse-names":false,"suffix":""},{"dropping-particle":"","family":"Romanino","given":"Klaas","non-dropping-particle":"","parse-names":false,"suffix":""},{"dropping-particle":"","family":"Bauché","given":"Stéphanie","non-dropping-particle":"","parse-names":false,"suffix":""},{"dropping-particle":"","family":"Hantaï","given":"Daniel","non-dropping-particle":"","parse-names":false,"suffix":""},{"dropping-particle":"","family":"Mueller","given":"Matthias","non-dropping-particle":"","parse-names":false,"suffix":""},{"dropping-particle":"","family":"Kozma","given":"Sara C","non-dropping-particle":"","parse-names":false,"suffix":""},{"dropping-particle":"","family":"Thomas","given":"George","non-dropping-particle":"","parse-names":false,"suffix":""},{"dropping-particle":"","family":"Rüegg","given":"Markus A.","non-dropping-particle":"","parse-names":false,"suffix":""},{"dropping-particle":"","family":"Ferry","given":"Arnaud","non-dropping-particle":"","parse-names":false,"suffix":""},{"dropping-particle":"","family":"Pende","given":"Mario","non-dropping-particle":"","parse-names":false,"suffix":""},{"dropping-particle":"","family":"Bigard","given":"Xavier","non-dropping-particle":"","parse-names":false,"suffix":""},{"dropping-particle":"","family":"Koulmann","given":"Nathalie","non-dropping-particle":"","parse-names":false,"suffix":""},{"dropping-particle":"","family":"Schaeffer","given":"Laurent","non-dropping-particle":"","parse-names":false,"suffix":""},{"dropping-particle":"","family":"Gangloff","given":"Yann-Gaël","non-dropping-particle":"","parse-names":false,"suffix":""}],"container-title":"The Journal of cell biology","id":"ITEM-1","issue":"6","issued":{"date-parts":[["2009","12","14"]]},"page":"859-74","title":"Muscle inactivation of mTOR causes metabolic and dystrophin defects leading to severe myopathy.","type":"article-journal","volume":"187"},"uris":["http://www.mendeley.com/documents/?uuid=05411eed-773d-4e24-9bbd-d25acedebaed"]}],"mendeley":{"formattedCitation":"(78)","plainTextFormattedCitation":"(78)","previouslyFormattedCitation":"(77)"},"properties":{"noteIndex":0},"schema":"https://github.com/citation-style-language/schema/raw/master/csl-citation.json"}</w:instrText>
+      </w:r>
+      <w:r>
+        <w:fldChar w:fldCharType="separate"/>
+      </w:r>
+      <w:r>
+        <w:rPr>
+          <w:noProof/>
+        </w:rPr>
+        <w:t>(78)</w:t>
+      </w:r>
+      <w:r>
+        <w:fldChar w:fldCharType="end"/>
+      </w:r>
+      <w:r>
+        <w:t xml:space="preserve">. </w:t>
+      </w:r>
+      <w:r>
+        <w:t xml:space="preserve">Here, we </w:t>
+      </w:r>
+      <w:r>
+        <w:t xml:space="preserve">show </w:t>
+      </w:r>
+      <w:r>
+        <w:t xml:space="preserve">that muscle </w:t>
+      </w:r>
+      <w:r>
+        <w:rPr>
+          <w:i/>
+          <w:iCs/>
+        </w:rPr>
+        <w:t>Tsc</w:t>
+      </w:r>
+      <w:r>
+        <w:rPr>
+          <w:i/>
+          <w:iCs/>
+        </w:rPr>
+        <w:t>1</w:t>
+      </w:r>
+      <w:r>
+        <w:rPr>
+          <w:i/>
+          <w:iCs/>
+        </w:rPr>
+        <w:t xml:space="preserve"> </w:t>
+      </w:r>
+      <w:r>
+        <w:t>knockout mice have an increased reliance on carbohydrate oxidation (Figure 1G</w:t>
+      </w:r>
+      <w:r>
+        <w:t>)</w:t>
+      </w:r>
+      <w:r>
+        <w:t>.</w:t>
+      </w:r>
+      <w:r>
+        <w:t xml:space="preserve"> </w:t>
+      </w:r>
+      <w:r>
+        <w:t xml:space="preserve">Taken together, these </w:t>
+      </w:r>
+      <w:r>
+        <w:t>observations</w:t>
+      </w:r>
+      <w:r>
+        <w:t xml:space="preserve"> </w:t>
+      </w:r>
+      <w:r>
+        <w:t xml:space="preserve">suggest that mTORC1 influences </w:t>
+      </w:r>
+      <w:r>
+        <w:t xml:space="preserve">metabolism </w:t>
+      </w:r>
+      <w:r>
+        <w:t xml:space="preserve">by </w:t>
+      </w:r>
+      <w:r>
+        <w:t>increasing</w:t>
+      </w:r>
+      <w:r>
+        <w:t xml:space="preserve"> </w:t>
+      </w:r>
+      <w:r>
+        <w:t xml:space="preserve">mitochondrial </w:t>
+      </w:r>
+      <w:r>
+        <w:t xml:space="preserve">enzyme </w:t>
+      </w:r>
+      <w:r>
+        <w:t>content</w:t>
+      </w:r>
+      <w:r>
+        <w:t>,</w:t>
+      </w:r>
+      <w:r>
+        <w:t xml:space="preserve"> </w:t>
+      </w:r>
+      <w:r>
+        <w:t>the coupling of oxidative phosphorylation to ATP production</w:t>
+      </w:r>
+      <w:r>
+        <w:t xml:space="preserve">, </w:t>
+      </w:r>
+      <w:r>
+        <w:t xml:space="preserve">and the dissipation of </w:t>
+      </w:r>
+      <w:r>
+        <w:t>energy</w:t>
+      </w:r>
+      <w:r>
+        <w:t xml:space="preserve"> via uncoupling</w:t>
+      </w:r>
+      <w:r>
+        <w:t xml:space="preserve"> of the sarcoplasmic reticulum</w:t>
+      </w:r>
+      <w:r>
+        <w:t>.</w:t>
+      </w:r>
+      <w:r>
+        <w:t xml:space="preserve"> </w:t>
+      </w:r>
+    </w:p>
+    <w:p/>
+    <w:p>
+      <w:r>
+        <w:t xml:space="preserve">One response to nutrient overload is to promote anabolism, consistent with mTORC1-dependent activation of protein synthesis, lipogenesis, and glycogenesis </w:t>
+      </w:r>
+      <w:r>
+        <w:fldChar w:fldCharType="begin" w:fldLock="1"/>
+      </w:r>
+      <w:r>
+        <w:instrText>ADDIN CSL_CITATION {"citationItems":[{"id":"ITEM-1","itemData":{"DOI":"10.1073/pnas.1000323107","ISSN":"1091-6490","PMID":"20167806","author":[{"dropping-particle":"","family":"Laplante","given":"Mathieu","non-dropping-particle":"","parse-names":false,"suffix":""},{"dropping-particle":"","family":"Sabatini","given":"David M.","non-dropping-particle":"","parse-names":false,"suffix":""}],"container-title":"Proceedings of the National Academy of Sciences of the United States of America","id":"ITEM-1","issue":"8","issued":{"date-parts":[["2010","2"]]},"page":"3281-2","title":"mTORC1 activates SREBP-1c and uncouples lipogenesis from gluconeogenesis.","type":"article-journal","volume":"107"},"uris":["http://www.mendeley.com/documents/?uuid=2e898fef-e65a-4ede-9156-f326ec9ee236"]},{"id":"ITEM-2","itemData":{"DOI":"10.1042/BST20110682","ISBN":"03005127","ISSN":"0300-5127","PMID":"22260684","abstract":"mTORC1 (mammalian target of rapamycin complex 1) is controlled by diverse signals (e.g. hormones, growth factors, nutrients and cellular energy status) and regulates a range of processes including anabolic metabolism, cell growth and cell division. We have studied the impact of inhibiting mTOR on protein synthesis in human cells. Partial inhibition of mTORC1 by rapamycin has only a limited impact on protein synthesis, but inhibiting mTOR kinase activity causes much greater inhibition of protein synthesis. Using a pulsed stable-isotope-labelling technique, we show that the rapamycin and mTOR (mammalian target of rapamycin) kinase inhibitors have differential effects on the synthesis of specific proteins. In particular, the synthesis of proteins encoded by mRNAs that have a 5'-terminal pyrimidine tract is strongly inhibited by mTOR kinase inhibitors. Many of these mRNAs encode ribosomal proteins. mTORC1 also promotes the synthesis of rRNA, although the mechanisms involved remain to be clarified. We found that mTORC1 also regulates the processing of the precursors of rRNA. mTORC1 thus co-ordinates several steps in ribosome biogenesis.","author":[{"dropping-particle":"","family":"Iadevaia","given":"Valentina","non-dropping-particle":"","parse-names":false,"suffix":""},{"dropping-particle":"","family":"Huo","given":"Yilin","non-dropping-particle":"","parse-names":false,"suffix":""},{"dropping-particle":"","family":"Zhang","given":"Ze","non-dropping-particle":"","parse-names":false,"suffix":""},{"dropping-particle":"","family":"Foster","given":"Leonard J.","non-dropping-particle":"","parse-names":false,"suffix":""},{"dropping-particle":"","family":"Proud","given":"Christopher G.","non-dropping-particle":"","parse-names":false,"suffix":""}],"container-title":"Biochemical Society Transactions","id":"ITEM-2","issue":"1","issued":{"date-parts":[["2012"]]},"page":"168-172","title":"Roles of the mammalian target of rapamycin, mTOR, in controlling ribosome biogenesis and protein synthesis: Figure 1","type":"article-journal","volume":"40"},"uris":["http://www.mendeley.com/documents/?uuid=ae1e7da2-7b8d-4a7c-86ff-fce8d56ebabc"]},{"id":"ITEM-3","itemData":{"DOI":"10.2337/db13-1531","ISBN":"1939-327X (Electronic)\\r0012-1797 (Linking)","ISSN":"1939-327X","PMID":"24722244","abstract":"Glycogen and lipids are major storage forms of energy that are tightly regulated by hormones and metabolic signals. We demonstrate that feeding mice a high-fat diet (HFD) increases hepatic glycogen due to increased expression of the glycogenic scaffolding protein PTG/R5. PTG promoter activity was increased and glycogen levels were augmented in mice and cells after activation of the mechanistic target of rapamycin complex 1 (mTORC1) and its downstream target SREBP1. Deletion of the PTG gene in mice prevented HFD-induced hepatic glycogen accumulation. Of note, PTG deletion also blocked hepatic steatosis in HFD-fed mice and reduced the expression of numerous lipogenic genes. Additionally, PTG deletion reduced fasting glucose and insulin levels in obese mice while improving insulin sensitivity, a result of reduced hepatic glucose output. This metabolic crosstalk was due to decreased mTORC1 and SREBP activity in PTG knockout mice or knockdown cells, suggesting a positive feedback loop in which once accumulated, glycogen stimulates the mTORC1/SREBP1 pathway to shift energy storage to lipogenesis. Together, these data reveal a previously unappreciated broad role for glycogen in the control of energy homeostasis.","author":[{"dropping-particle":"","family":"Lu","given":"Binbin","non-dropping-particle":"","parse-names":false,"suffix":""},{"dropping-particle":"","family":"Bridges","given":"Dave","non-dropping-particle":"","parse-names":false,"suffix":""},{"dropping-particle":"","family":"Yang","given":"Yemen","non-dropping-particle":"","parse-names":false,"suffix":""},{"dropping-particle":"","family":"Fisher","given":"Kaleigh","non-dropping-particle":"","parse-names":false,"suffix":""},{"dropping-particle":"","family":"Cheng","given":"Alan","non-dropping-particle":"","parse-names":false,"suffix":""},{"dropping-particle":"","family":"Chang","given":"Louise","non-dropping-particle":"","parse-names":false,"suffix":""},{"dropping-particle":"","family":"Meng","given":"Zhuoxian","non-dropping-particle":"","parse-names":false,"suffix":""},{"dropping-particle":"","family":"Lin","given":"Jiandie D.","non-dropping-particle":"","parse-names":false,"suffix":""},{"dropping-particle":"","family":"Downes","given":"Michael","non-dropping-particle":"","parse-names":false,"suffix":""},{"dropping-particle":"","family":"Yu","given":"Ruth T.","non-dropping-particle":"","parse-names":false,"suffix":""},{"dropping-particle":"","family":"Liddle","given":"Christopher","non-dropping-particle":"","parse-names":false,"suffix":""},{"dropping-particle":"","family":"Evans","given":"Ronald M.","non-dropping-particle":"","parse-names":false,"suffix":""},{"dropping-particle":"","family":"Saltiel","given":"Alan R.","non-dropping-particle":"","parse-names":false,"suffix":""}],"container-title":"Diabetes","id":"ITEM-3","issue":"9","issued":{"date-parts":[["2014","9","10"]]},"page":"2935-48","title":"Metabolic crosstalk: molecular links between glycogen and lipid metabolism in obesity.","type":"article-journal","volume":"63"},"uris":["http://www.mendeley.com/documents/?uuid=763cc112-bc93-48cf-8961-48ee54811acf"]}],"mendeley":{"formattedCitation":"(15, 37, 79)","plainTextFormattedCitation":"(15, 37, 79)","previouslyFormattedCitation":"(15, 37, 78)"},"properties":{"noteIndex":0},"schema":"https://github.com/citation-style-language/schema/raw/master/csl-citation.json"}</w:instrText>
+      </w:r>
+      <w:r>
+        <w:fldChar w:fldCharType="separate"/>
+      </w:r>
+      <w:r>
+        <w:rPr>
+          <w:noProof/>
+        </w:rPr>
+        <w:t>(15, 37, 79)</w:t>
+      </w:r>
+      <w:r>
+        <w:fldChar w:fldCharType="end"/>
+      </w:r>
+      <w:r>
+        <w:t>.  Thus, it is reasonable to propose that nutrient overload may promote ineffective catabolism as a way of reducing systemic nutrient stress.</w:t>
+      </w:r>
+      <w:r>
+        <w:t xml:space="preserve">  Examples of this include mTORC1-dependent activation of amino acid catabolism through glutamate dehydrogenase </w:t>
+      </w:r>
+      <w:r>
+        <w:fldChar w:fldCharType="begin" w:fldLock="1"/>
+      </w:r>
+      <w:r>
+        <w:instrText>ADDIN CSL_CITATION {"citationItems":[{"id":"ITEM-1","itemData":{"DOI":"10.1016/j.cell.2013.04.023","ISSN":"1097-4172","PMID":"23663782","abstract":"Proliferating mammalian cells use glutamine as a source of nitrogen and as a key anaplerotic source to provide metabolites to the tricarboxylic acid cycle (TCA) for biosynthesis. Recently, mammalian target of rapamycin complex 1 (mTORC1) activation has been correlated with increased nutrient uptake and metabolism, but no molecular connection to glutaminolysis has been reported. Here, we show that mTORC1 promotes glutamine anaplerosis by activating glutamate dehydrogenase (GDH). This regulation requires transcriptional repression of SIRT4, the mitochondrial-localized sirtuin that inhibits GDH. Mechanistically, mTORC1 represses SIRT4 by promoting the proteasome-mediated destabilization of cAMP-responsive element binding 2 (CREB2). Thus, a relationship between mTORC1, SIRT4, and cancer is suggested by our findings. Indeed, SIRT4 expression is reduced in human cancer, and its overexpression reduces cell proliferation, transformation, and tumor development. Finally, our data indicate that targeting nutrient metabolism in energy-addicted cancers with high mTORC1 signaling may be an effective therapeutic approach.","author":[{"dropping-particle":"","family":"Csibi","given":"Alfred","non-dropping-particle":"","parse-names":false,"suffix":""},{"dropping-particle":"","family":"Fendt","given":"Sarah-Maria","non-dropping-particle":"","parse-names":false,"suffix":""},{"dropping-particle":"","family":"Li","given":"Chenggang","non-dropping-particle":"","parse-names":false,"suffix":""},{"dropping-particle":"","family":"Poulogiannis","given":"George","non-dropping-particle":"","parse-names":false,"suffix":""},{"dropping-particle":"","family":"Choo","given":"Andrew Y","non-dropping-particle":"","parse-names":false,"suffix":""},{"dropping-particle":"","family":"Chapski","given":"Douglas J","non-dropping-particle":"","parse-names":false,"suffix":""},{"dropping-particle":"","family":"Jeong","given":"Seung Min","non-dropping-particle":"","parse-names":false,"suffix":""},{"dropping-particle":"","family":"Dempsey","given":"Jamie M","non-dropping-particle":"","parse-names":false,"suffix":""},{"dropping-particle":"","family":"Parkhitko","given":"Andrey","non-dropping-particle":"","parse-names":false,"suffix":""},{"dropping-particle":"","family":"Morrison","given":"Tasha","non-dropping-particle":"","parse-names":false,"suffix":""},{"dropping-particle":"","family":"Henske","given":"Elizabeth Petri","non-dropping-particle":"","parse-names":false,"suffix":""},{"dropping-particle":"","family":"Haigis","given":"Marcia C","non-dropping-particle":"","parse-names":false,"suffix":""},{"dropping-particle":"","family":"Cantley","given":"Lewis C.","non-dropping-particle":"","parse-names":false,"suffix":""},{"dropping-particle":"","family":"Stephanopoulos","given":"Gregory","non-dropping-particle":"","parse-names":false,"suffix":""},{"dropping-particle":"","family":"Yu","given":"Jane","non-dropping-particle":"","parse-names":false,"suffix":""},{"dropping-particle":"","family":"Blenis","given":"John","non-dropping-particle":"","parse-names":false,"suffix":""}],"container-title":"Cell","id":"ITEM-1","issue":"4","issued":{"date-parts":[["2013","5","9"]]},"page":"840-54","publisher":"Elsevier Inc.","title":"The mTORC1 Pathway Stimulates Glutamine Metabolism and Cell Proliferation by Repressing SIRT4.","type":"article-journal","volume":"153"},"uris":["http://www.mendeley.com/documents/?uuid=e31e15d3-9b05-4f7d-8b9c-a410de5a4604"]},{"id":"ITEM-2","itemData":{"DOI":"10.1016/j.cub.2014.08.007","ISBN":"1879-0445 (Electronic)\\r0960-9822 (Linking)","ISSN":"09609822","PMID":"25220053","abstract":"Growth-promoting signaling molecules, including the mammalian target of rapamycin complex 1 (mTORC1), drive the metabolic reprogramming of cancer cells required to support their biosynthetic needs for rapid growth and proliferation [1]. Glutamine is catabolyzed to ??-ketoglutarate (??KG), a tricarboxylic acid (TCA) cycle intermediate, through two deamination reactions, the first requiring glutaminase (GLS) to generate glutamate and the second occurring via glutamate dehydrogenase (GDH) or transaminases [2]. Activation of the mTORC1 pathway has been shown previously to promote the anaplerotic entry of glutamine to the TCA cycle via GDH. Moreover, mTORC1 activation also stimulates the uptake of glutamine, but the mechanism is unknown [3]. It is generally thought that rates of glutamine utilization are limited by mitochondrial uptake via GLS, suggesting that, in addition to GDH, mTORC1 could regulate GLS. Here we demonstrate that mTORC1 positively regulates GLS and glutamine flux through this enzyme. We show that mTORC1 controls GLS levels through the S6K1-dependent regulation of c-Myc (Myc). Molecularly, S6K1 enhances Myc translation efficiency by modulating the phosphorylation of eukaryotic initiation factor eIF4B, which is critical to unwind its structured 5??? untranslated region (5???UTR). Finally, our data show that the pharmacological inhibition of GLS is a promising target in pancreatic cancers expressing low levels of PTEN.","author":[{"dropping-particle":"","family":"Csibi","given":"Alfredo","non-dropping-particle":"","parse-names":false,"suffix":""},{"dropping-particle":"","family":"Lee","given":"Gina","non-dropping-particle":"","parse-names":false,"suffix":""},{"dropping-particle":"","family":"Yoon","given":"Sang Oh","non-dropping-particle":"","parse-names":false,"suffix":""},{"dropping-particle":"","family":"Tong","given":"Haoxuan","non-dropping-particle":"","parse-names":false,"suffix":""},{"dropping-particle":"","family":"Ilter","given":"Didem","non-dropping-particle":"","parse-names":false,"suffix":""},{"dropping-particle":"","family":"Elia","given":"Ilaria","non-dropping-particle":"","parse-names":false,"suffix":""},{"dropping-particle":"","family":"Fendt","given":"Sarah Maria","non-dropping-particle":"","parse-names":false,"suffix":""},{"dropping-particle":"","family":"Roberts","given":"Thomas M.","non-dropping-particle":"","parse-names":false,"suffix":""},{"dropping-particle":"","family":"Blenis","given":"John","non-dropping-particle":"","parse-names":false,"suffix":""}],"container-title":"Current Biology","id":"ITEM-2","issue":"19","issued":{"date-parts":[["2014"]]},"page":"2274-2280","publisher":"Elsevier Ltd","title":"The mTORC1/S6K1 pathway regulates glutamine metabolism through the eif4b-dependent control of c-Myc translation","type":"article-journal","volume":"24"},"uris":["http://www.mendeley.com/documents/?uuid=72553ec5-ae34-482c-9197-b4a26c462d2f"]}],"mendeley":{"formattedCitation":"(80, 81)","plainTextFormattedCitation":"(80, 81)","previouslyFormattedCitation":"(79, 80)"},"properties":{"noteIndex":0},"schema":"https://github.com/citation-style-language/schema/raw/master/csl-citation.json"}</w:instrText>
+      </w:r>
+      <w:r>
+        <w:fldChar w:fldCharType="separate"/>
+      </w:r>
+      <w:r>
+        <w:rPr>
+          <w:noProof/>
+        </w:rPr>
+        <w:t>(80, 81)</w:t>
+      </w:r>
+      <w:r>
+        <w:fldChar w:fldCharType="end"/>
+      </w:r>
+      <w:r>
+        <w:t xml:space="preserve">, and mTORC1-dependent activation of brown adipose tissue </w:t>
+      </w:r>
+      <w:r>
+        <w:fldChar w:fldCharType="begin" w:fldLock="1"/>
+      </w:r>
+      <w:r>
+        <w:instrText>ADDIN CSL_CITATION {"citationItems":[{"id":"ITEM-1","itemData":{"DOI":"10.1172/JCI83532","ISBN":"0021-9738","ISSN":"0021-9738","PMID":"27018708","abstract":"A classic metabolic concept posits that insulin promotes energy storage and adipose expansion, while catecholamines stimulate release of adipose energy stores by hydrolysis of triglycerides through β-adrenergic receptor (βARs) and protein kinase A (PKA) signaling. Here, we have shown that a key hub in the insulin signaling pathway, activation of p70 ribosomal S6 kinase (S6K1) through mTORC1, is also triggered by PKA activation in both mouse and human adipocytes. Mice with mTORC1 impairment, either through adipocyte-specific deletion of Raptor or pharmacologic rapamycin treatment, were refractory to the well-known βAR-dependent increase of uncoupling protein UCP1 expression and expansion of beige/brite adipocytes (so-called browning) in white adipose tissue (WAT). Mechanistically, PKA directly phosphorylated mTOR and RAPTOR on unique serine residues, an effect that was independent of insulin/AKT signaling. Abrogation of the PKA site within RAPTOR disrupted βAR/mTORC1 activation of S6K1 without affecting mTORC1 activation by insulin. Conversely, a phosphomimetic RAPTOR augmented S6K1 activity. Together, these studies reveal a signaling pathway from βARs and PKA through mTORC1 that is required for adipose browning by catecholamines and provides potential therapeutic strategies to enhance energy expenditure and combat metabolic disease.","author":[{"dropping-particle":"","family":"Liu","given":"Dianxin","non-dropping-particle":"","parse-names":false,"suffix":""},{"dropping-particle":"","family":"Bordicchia","given":"Marica","non-dropping-particle":"","parse-names":false,"suffix":""},{"dropping-particle":"","family":"Zhang","given":"Chaoying","non-dropping-particle":"","parse-names":false,"suffix":""},{"dropping-particle":"","family":"Fang","given":"Huafeng","non-dropping-particle":"","parse-names":false,"suffix":""},{"dropping-particle":"","family":"Wei","given":"Wan","non-dropping-particle":"","parse-names":false,"suffix":""},{"dropping-particle":"","family":"Li","given":"Jian-Liang Liang","non-dropping-particle":"","parse-names":false,"suffix":""},{"dropping-particle":"","family":"Guilherme","given":"Adilson","non-dropping-particle":"","parse-names":false,"suffix":""},{"dropping-particle":"","family":"Guntur","given":"Kalyani","non-dropping-particle":"","parse-names":false,"suffix":""},{"dropping-particle":"","family":"Czech","given":"Michael P.","non-dropping-particle":"","parse-names":false,"suffix":""},{"dropping-particle":"","family":"Collins","given":"Sheila","non-dropping-particle":"","parse-names":false,"suffix":""}],"container-title":"Journal of Clinical Investigation","id":"ITEM-1","issue":"5","issued":{"date-parts":[["2016","3","28"]]},"page":"1-13","title":"Activation of mTORC1 is essential for β-adrenergic stimulation of adipose browning","type":"article-journal","volume":"1"},"uris":["http://www.mendeley.com/documents/?uuid=54eebe34-208d-422b-9a7a-d867a3ab55d4"]},{"id":"ITEM-2","itemData":{"DOI":"10.1038/srep37223","ISSN":"2045-2322","PMID":"27876792","abstract":"In response to cold, brown adipose tissue (BAT) increases its metabolic rate and expands its mass to produce heat required for survival, a process known as BAT recruitment. The mechanistic target of rapamycin complex 1 (mTORC1) controls metabolism, cell growth and proliferation, but its role in regulating BAT recruitment in response to chronic cold stimulation is unknown. Here, we show that cold activates mTORC1 in BAT, an effect that depends on the sympathetic nervous system. Adipocyte-specific mTORC1 loss in mice completely blocks cold-induced BAT expansion and severely impairs mitochondrial biogenesis. Accordingly, mTORC1 loss reduces oxygen consumption and causes a severe defect in BAT oxidative metabolism upon cold exposure. Using in vivo metabolic imaging, metabolomics and transcriptomics, we show that mTORC1 deletion impairs glucose and lipid oxidation, an effect linked to a defect in tricarboxylic acid (TCA) cycle activity. These analyses also reveal a severe defect in nucleotide synthesis in the absence of mTORC1. Overall, these findings demonstrate an essential role for mTORC1 in the regulation of BAT recruitment and metabolism in response to cold.","author":[{"dropping-particle":"","family":"Labbé","given":"Sébastien M.","non-dropping-particle":"","parse-names":false,"suffix":""},{"dropping-particle":"","family":"Mouchiroud","given":"Mathilde","non-dropping-particle":"","parse-names":false,"suffix":""},{"dropping-particle":"","family":"Caron","given":"Alexandre","non-dropping-particle":"","parse-names":false,"suffix":""},{"dropping-particle":"","family":"Secco","given":"Blandine","non-dropping-particle":"","parse-names":false,"suffix":""},{"dropping-particle":"","family":"Freinkman","given":"Elizaveta","non-dropping-particle":"","parse-names":false,"suffix":""},{"dropping-particle":"","family":"Lamoureux","given":"Guillaume","non-dropping-particle":"","parse-names":false,"suffix":""},{"dropping-particle":"","family":"Gélinas","given":"Yves","non-dropping-particle":"","parse-names":false,"suffix":""},{"dropping-particle":"","family":"Lecomte","given":"Roger","non-dropping-particle":"","parse-names":false,"suffix":""},{"dropping-particle":"","family":"Bossé","given":"Yohan","non-dropping-particle":"","parse-names":false,"suffix":""},{"dropping-particle":"","family":"Chimin","given":"Patricia","non-dropping-particle":"","parse-names":false,"suffix":""},{"dropping-particle":"","family":"Festuccia","given":"William T.","non-dropping-particle":"","parse-names":false,"suffix":""},{"dropping-particle":"","family":"Richard","given":"Denis","non-dropping-particle":"","parse-names":false,"suffix":""},{"dropping-particle":"","family":"Laplante","given":"Mathieu","non-dropping-particle":"","parse-names":false,"suffix":""}],"container-title":"Scientific reports","id":"ITEM-2","issue":"November","issued":{"date-parts":[["2016"]]},"page":"37223","publisher":"Nature Publishing Group","title":"mTORC1 is Required for Brown Adipose Tissue Recruitment and Metabolic Adaptation to Cold.","type":"article-journal","volume":"6"},"uris":["http://www.mendeley.com/documents/?uuid=ac1359d0-5214-43c6-8ccb-6765bf56e2c4"]},{"id":"ITEM-3","itemData":{"DOI":"10.1016/j.molmet.2016.04.001","ISSN":"22128778","abstract":"Objective: Normal adipose tissue growth and function is critical to maintaining metabolic homeostasis and its excess (e.g. obesity) or absence (e.g. lipodystrophy) is associated with severe metabolic disease. The goal of this study was to understand the mechanisms maintaining healthy adipose tissue growth and function. Methods: Adipose tissue senses and responds to systemic changes in growth factor and nutrient availability; in cells mTORC1 regulates metabolism in response to growth factors and nutrients. Thus, mTORC1 is poised to be a critical intracellular regulator of adipocyte metabolism. Here, we investigate the role of mTORC1 in mature adipocytes by generating and characterizing mice in which the Adiponectin-Cre driver is used to delete floxed alleles of Raptor, which encodes an essential regulatory subunit of mTORC1. Results: Raptor Adipoq-cre mice have normal white adipose tissue (WAT) mass for the first few weeks of life, but soon thereafter develop lipodystrophy associated with hepatomegaly, hepatic steatosis, and insulin intolerance. Raptor Adipoq-cre mice are also resistant to becoming obese when consuming a high fat diet (HFD). Resistance to obesity does not appear to be due to increased energy expenditure, but rather from failed adipose tissue expansion resulting in severe hepatomegaly associated with hyperphagia and defective dietary lipid absorption. Deleting Raptor in WAT also decreases C/EBP?? expression and the expression of its downstream target adiponectin, providing one possible mechanism of mTORC1 function in WAT. Conclusions: mTORC1 activity in mature adipocytes is essential for maintaining normal adipose tissue growth and its selective loss in mature adipocytes leads to a progressive lipodystrophy disorder and systemic metabolic disease that shares many of the hallmarks of human congenital generalized lipodystrophy.","author":[{"dropping-particle":"","family":"Lee","given":"Peter L.","non-dropping-particle":"","parse-names":false,"suffix":""},{"dropping-particle":"","family":"Tang","given":"Yuefeng","non-dropping-particle":"","parse-names":false,"suffix":""},{"dropping-particle":"","family":"Li","given":"Huawei","non-dropping-particle":"","parse-names":false,"suffix":""},{"dropping-particle":"","family":"Guertin","given":"David A.","non-dropping-particle":"","parse-names":false,"suffix":""}],"container-title":"Molecular Metabolism","id":"ITEM-3","issue":"6","issued":{"date-parts":[["2016"]]},"page":"422-432","publisher":"Elsevier GmbH","title":"Raptor/mTORC1 loss in adipocytes causes progressive lipodystrophy and fatty liver disease","type":"article-journal","volume":"5"},"uris":["http://www.mendeley.com/documents/?uuid=ee150d11-feb5-4474-aecc-46d213d415a3"]},{"id":"ITEM-4","itemData":{"DOI":"10.2337/db15-0502","ISBN":"6177133460","ISSN":"0012-1797","PMID":"26858361","abstract":"Rapamycin extends lifespan in mice, yet paradoxically causes lipid dysregulation and glucose intolerance through mechanisms that remain incompletely understood. Whole body energy balance can be influenced by beige/brite adipocytes, which are inducible by cold and other stimuli via beta-adrenergic signaling in white adipose depots. Induction of beige adipocytes is considered a promising strategy to combat obesity because of their ability to metabolize glucose and lipids, dissipating the resulting energy as heat through uncoupling protein 1 (UCP1). Here, we report that rapamycin blocks the ability of beta-adrenergic signaling to induce beige adipocytes and expression of thermogenic genes in white adipose depots. Rapamycin enhanced transcriptional negative feedback on the beta3-adrenergic receptor. However, thermogenic gene expression remained impaired even when the receptor was bypassed with a cell-permeable cAMP analogue, revealing the existence of a second inhibitory mechanism. Accordingly, rapamycin-treated mice are cold-intolerant, failing to maintain body temperature and weight when shifted to 4 degrees : C. Adipocyte-specific deletion of the mTORC1 subunit Raptor recapitulated the block in beta-adrenergic signaling. Our findings demonstrate a positive role for mTORC1 in the recruitment of beige adipocytes and suggest that inhibition of beta-adrenergic signaling by rapamycin may contribute to its physiological effects.","author":[{"dropping-particle":"","family":"Tran","given":"Cassie M.","non-dropping-particle":"","parse-names":false,"suffix":""},{"dropping-particle":"","family":"Mukherjee","given":"Saemistha","non-dropping-particle":"","parse-names":false,"suffix":""},{"dropping-particle":"","family":"Ye","given":"Lan","non-dropping-particle":"","parse-names":false,"suffix":""},{"dropping-particle":"","family":"Frederick","given":"David W.","non-dropping-particle":"","parse-names":false,"suffix":""},{"dropping-particle":"","family":"Kissig","given":"Megan","non-dropping-particle":"","parse-names":false,"suffix":""},{"dropping-particle":"","family":"Davis","given":"James G.","non-dropping-particle":"","parse-names":false,"suffix":""},{"dropping-particle":"","family":"Lamming","given":"Dudley W.","non-dropping-particle":"","parse-names":false,"suffix":""},{"dropping-particle":"","family":"Seale","given":"Patrick","non-dropping-particle":"","parse-names":false,"suffix":""},{"dropping-particle":"","family":"Baur","given":"Joseph A.","non-dropping-particle":"","parse-names":false,"suffix":""}],"container-title":"Diabetes","id":"ITEM-4","issue":"April 2015","issued":{"date-parts":[["2016"]]},"page":"1-35","title":"Rapamycin blocks induction of the thermogenic program in white adipose tissue","type":"article-journal","volume":"65"},"uris":["http://www.mendeley.com/documents/?uuid=a55649eb-ffab-4386-89e0-66ac8b91b1f0"]},{"id":"ITEM-5","itemData":{"DOI":"10.1016/j.bbalip.2016.02.023","ISSN":"18792618","PMID":"26923434","abstract":"Mechanistic target of rapamycin complex 1 (mTORC1) loss of function reduces adiposity whereas partial mTORC1 inhibition enhances fat deposition. Herein we evaluated how constitutive mTORC1 activation in adipocytes modulates adiposity in vivo. Mice with constitutive mTORC1 activation in adipocytes induced by tuberous sclerosis complex (Tsc)1 deletion and littermate controls were evaluated for body mass, energy expenditure, glucose and fatty acid metabolism, mitochondrial function, mRNA and protein contents. Adipocyte-specific Tsc1 deletion reduced visceral, but not subcutaneous, fat mass, as well as adipocyte number and diameter, phenotypes that were associated with increased lipolysis, UCP-1 content (browning) and mRNA levels of pro-browning transcriptional factors C/EBPβ and ERRα. Adipocyte Tsc1 deletion enhanced mitochondrial oxidative activity, fatty acid oxidation and the expression of PGC-1α and PPARα in both visceral and subcutaneous fat. In brown adipocytes, however, Tsc1 deletion did not affect UCP-1 content and basal respiration. Adipocyte Tsc1 deletion also reduced visceral adiposity and enhanced glucose tolerance, liver and muscle insulin signaling and adiponectin secretion in mice fed with purified low- or high-fat diet. In conclusion, adipocyte-specific Tsc1 deletion enhances mitochondrial activity, induces browning and reduces visceral adiposity in mice.","author":[{"dropping-particle":"","family":"Magdalon","given":"Juliana","non-dropping-particle":"","parse-names":false,"suffix":""},{"dropping-particle":"","family":"Chimin","given":"Patricia","non-dropping-particle":"","parse-names":false,"suffix":""},{"dropping-particle":"","family":"Belchior","given":"Thiago","non-dropping-particle":"","parse-names":false,"suffix":""},{"dropping-particle":"","family":"Neves","given":"Rodrigo X.","non-dropping-particle":"","parse-names":false,"suffix":""},{"dropping-particle":"","family":"Vieira-Lara","given":"Marcel A.","non-dropping-particle":"","parse-names":false,"suffix":""},{"dropping-particle":"","family":"Andrade","given":"Maynara L.","non-dropping-particle":"","parse-names":false,"suffix":""},{"dropping-particle":"","family":"Farias","given":"Talita S.","non-dropping-particle":"","parse-names":false,"suffix":""},{"dropping-particle":"","family":"Bolsoni-Lopes","given":"Andressa","non-dropping-particle":"","parse-names":false,"suffix":""},{"dropping-particle":"","family":"Paschoal","given":"Vivian A.","non-dropping-particle":"","parse-names":false,"suffix":""},{"dropping-particle":"","family":"Yamashita","given":"Alex S.","non-dropping-particle":"","parse-names":false,"suffix":""},{"dropping-particle":"","family":"Kowaltowski","given":"Alicia J.","non-dropping-particle":"","parse-names":false,"suffix":""},{"dropping-particle":"","family":"Festuccia","given":"William T.","non-dropping-particle":"","parse-names":false,"suffix":""}],"container-title":"Biochimica et Biophysica Acta - Molecular and Cell Biology of Lipids","id":"ITEM-5","issue":"5","issued":{"date-parts":[["2016"]]},"page":"430-438","publisher":"Elsevier B.V.","title":"Constitutive adipocyte mTORC1 activation enhances mitochondrial activity and reduces visceral adiposity in mice","type":"article-journal","volume":"1861"},"uris":["http://www.mendeley.com/documents/?uuid=2090052b-38b1-4b79-9425-975d1d79ec4d"]}],"mendeley":{"formattedCitation":"(4, 5, 82–84)","plainTextFormattedCitation":"(4, 5, 82–84)","previouslyFormattedCitation":"(4, 5, 81–83)"},"properties":{"noteIndex":0},"schema":"https://github.com/citation-style-language/schema/raw/master/csl-citation.json"}</w:instrText>
+      </w:r>
+      <w:r>
+        <w:fldChar w:fldCharType="separate"/>
+      </w:r>
+      <w:r>
+        <w:rPr>
+          <w:noProof/>
+        </w:rPr>
+        <w:t>(4, 5, 82–84)</w:t>
+      </w:r>
+      <w:r>
+        <w:fldChar w:fldCharType="end"/>
+      </w:r>
+      <w:r>
+        <w:t xml:space="preserve">.  It is notable however that in our model, we do not detect mTORC1 activation </w:t>
+      </w:r>
+      <w:r>
+        <w:t xml:space="preserve">in BAT </w:t>
+      </w:r>
+      <w:r>
+        <w:t>(Supplementary Figure 1).  That being said, w</w:t>
+      </w:r>
+      <w:r>
+        <w:t xml:space="preserve">e </w:t>
+      </w:r>
+      <w:r>
+        <w:t xml:space="preserve">are </w:t>
+      </w:r>
+      <w:r>
+        <w:t>not able</w:t>
+      </w:r>
+      <w:r>
+        <w:t xml:space="preserve"> to rule </w:t>
+      </w:r>
+      <w:r>
+        <w:t xml:space="preserve">out </w:t>
+      </w:r>
+      <w:r>
+        <w:t>indirect</w:t>
+      </w:r>
+      <w:r>
+        <w:t xml:space="preserve"> mechanisms linking muscle mTORC1 activity to elevated energy </w:t>
+      </w:r>
+      <w:r>
+        <w:t>expenditur</w:t>
+      </w:r>
+      <w:r>
+        <w:t>e</w:t>
+      </w:r>
+      <w:r>
+        <w:t>, such as FGF21</w:t>
+      </w:r>
+      <w:r>
+        <w:t xml:space="preserve">, </w:t>
+      </w:r>
+      <w:r>
+        <w:t xml:space="preserve">other </w:t>
+      </w:r>
+      <w:r>
+        <w:t>myokines</w:t>
+      </w:r>
+      <w:r>
+        <w:t xml:space="preserve"> or muscle</w:t>
+      </w:r>
+      <w:r>
+        <w:t>-</w:t>
+      </w:r>
+      <w:r>
+        <w:t>derived metabolites</w:t>
+      </w:r>
+      <w:r>
+        <w:t>.</w:t>
+      </w:r>
+      <w:r>
+        <w:t xml:space="preserve"> </w:t>
+      </w:r>
+      <w:r>
+        <w:t xml:space="preserve"> </w:t>
+      </w:r>
+      <w:r>
+        <w:t>A dual role of mTORC1 in combatting nutrient excess by promoting both catabolism and anabolism warrants further study.</w:t>
+      </w:r>
+      <w:r>
+        <w:t xml:space="preserve"> </w:t>
+      </w:r>
+    </w:p>
+    <w:p/>
+    <w:p>
+      <w:r>
+        <w:t xml:space="preserve">As noted </w:t>
+      </w:r>
+      <w:r>
+        <w:t>throughout</w:t>
+      </w:r>
+      <w:r>
+        <w:t xml:space="preserve">, there are several similarities between our </w:t>
+      </w:r>
+      <w:proofErr w:type="spellStart"/>
+      <w:r>
+        <w:rPr>
+          <w:i/>
+        </w:rPr>
+        <w:t>Ckmm-Cre</w:t>
+      </w:r>
+      <w:proofErr w:type="spellEnd"/>
+      <w:r>
+        <w:t xml:space="preserve"> driven </w:t>
+      </w:r>
+      <w:r>
+        <w:rPr>
+          <w:i/>
+        </w:rPr>
+        <w:t xml:space="preserve">Tsc1 </w:t>
+      </w:r>
+      <w:r>
+        <w:t xml:space="preserve"> knockout and the previously published </w:t>
+      </w:r>
+      <w:r>
+        <w:rPr>
+          <w:i/>
+        </w:rPr>
+        <w:t>ACTA1-Cre</w:t>
+      </w:r>
+      <w:r>
+        <w:t xml:space="preserve"> driven knockout models </w:t>
+      </w:r>
+      <w:r>
+        <w:fldChar w:fldCharType="begin" w:fldLock="1"/>
+      </w:r>
+      <w:r>
+        <w:instrText>ADDIN CSL_CITATION {"citationItems":[{"id":"ITEM-1","itemData":{"DOI":"10.1016/j.cmet.2013.03.015","ISBN":"1932-7420 (Electronic)\\r1550-4131 (Linking)","ISSN":"15504131","PMID":"23602450","abstract":"Autophagy is a catabolic process that ensures homeostatic cell clearance and is deregulated in a growing number of myopathological conditions. Although FoxO3 was shown to promote the expression of autophagy-related genes in skeletal muscle, the mechanisms triggering autophagy are unclear. We show that TSC1-deficient mice (TSCmKO), characterized by sustained activation of mTORC1, develop a late-onset myopathy related to impaired autophagy. In young TSCmKO mice, constitutive and starvation-induced autophagy is blocked at the induction steps via mTORC1-mediated inhibition of Ulk1, despite FoxO3 activation. Rapamycin is sufficient to restore autophagy in TSCmKO mice and improves the muscle phenotype of old mutant mice. Inversely, abrogation of mTORC1 signaling by depletion of raptor induces autophagy regardless of FoxO inhibition. Thus, mTORC1 is the dominant regulator of autophagy induction in skeletal muscle and ensures a tight coordination of metabolic pathways. These findings may open interesting avenues for therapeutic strategies directed toward autophagy-related muscle diseases.","author":[{"dropping-particle":"","family":"Castets","given":"Perrine","non-dropping-particle":"","parse-names":false,"suffix":""},{"dropping-particle":"","family":"Lin","given":"Shuo","non-dropping-particle":"","parse-names":false,"suffix":""},{"dropping-particle":"","family":"Rion","given":"Nathalie","non-dropping-particle":"","parse-names":false,"suffix":""},{"dropping-particle":"","family":"Fulvio","given":"Sabrina","non-dropping-particle":"Di","parse-names":false,"suffix":""},{"dropping-particle":"","family":"Romanino","given":"Klaas","non-dropping-particle":"","parse-names":false,"suffix":""},{"dropping-particle":"","family":"Guridi","given":"Maitea","non-dropping-particle":"","parse-names":false,"suffix":""},{"dropping-particle":"","family":"Frank","given":"Stephan","non-dropping-particle":"","parse-names":false,"suffix":""},{"dropping-particle":"","family":"Tintignac","given":"Lionel A. A.","non-dropping-particle":"","parse-names":false,"suffix":""},{"dropping-particle":"","family":"Sinnreich","given":"Michael","non-dropping-particle":"","parse-names":false,"suffix":""},{"dropping-particle":"","family":"Rüegg","given":"Markus A.","non-dropping-particle":"","parse-names":false,"suffix":""},{"dropping-particle":"","family":"Di Fulvio","given":"Sabrina","non-dropping-particle":"","parse-names":false,"suffix":""},{"dropping-particle":"","family":"R??egg","given":"Markus A.","non-dropping-particle":"","parse-names":false,"suffix":""}],"container-title":"Cell metabolism","id":"ITEM-1","issue":"5","issued":{"date-parts":[["2013","4","7"]]},"note":"From Duplicate 2 (Sustained activation of mTORC1 in skeletal muscle inhibits constitutive and starvation-induced autophagy and causes a severe, late-onset myopathy. - Castets, Perrine; Lin, Shuo; Rion, Nathalie; Di Fulvio, Sabrina; Romanino, Klaas; Guridi, Maitea; Frank, Stephan; Tintignac, Lionel A. a; Sinnreich, Michael; Rüegg, Markus A.; Di Fulvio, Sabrina)\n\nFrom Duplicate 1 ( Sustained Activation of mTORC1 in Skeletal Muscle Inhibits Constitutive and Starvation-Induced Autophagy and Causes a Severe, Late-Onset Myopathy - Castets, Perrine; Lin, Shuo; Rion, Nathalie; Di Fulvio, Sabrina; Romanino, Klaas; Guridi, Maitea; Frank, Stephan; Tintignac, Lionel A.; Sinnreich, Michael; Rüegg, Markus A. )\n","page":"731-44","title":"Sustained activation of mTORC1 in skeletal muscle inhibits constitutive and starvation-induced autophagy and causes a severe, late-onset myopathy.","type":"article-journal","volume":"17"},"uris":["http://www.mendeley.com/documents/?uuid=d6bd3ee3-7d0c-41bb-b9bc-8951aa8e9090"]},{"id":"ITEM-2","itemData":{"DOI":"10.1126/scisignal.aab3715","ISBN":"1937-9145 (Electronic)","ISSN":"1937-9145","PMID":"26554817","abstract":"Skeletal muscle alters whole-body metabolism through the release of hormones into the bloodstream called myokines. Guridi et al. found that skeletal muscle released a hormone called FGF21 in mice with skeletal muscle–specific activation of mTORC1, a protein complex that links nutrient availability to cell growth. Compared to control mice, these mice weighed less, likely because of increased fatty acid oxidation and increased energy expenditure, and had lower plasma concentrations of glucose and insulin. Systemic administration of antibodies directed against FGF21 reversed these metabolic changes. Thus, FGF21 released from skeletal muscle can mediate changes in whole-body metabolism.Skeletal muscle is the largest organ, comprising 40% of the total body lean mass, and affects whole-body metabolism in multiple ways. We investigated the signaling pathways involved in this process using TSCmKO mice, which have a skeletal muscle–specific depletion of TSC1 (tuberous sclerosis complex 1). This deficiency results in the constitutive activation of mammalian target of rapamycin complex 1 (mTORC1), which enhances cell growth by promoting protein synthesis. TSCmKO mice were lean, with increased insulin sensitivity, as well as changes in white and brown adipose tissue and liver indicative of increased fatty acid oxidation. These differences were due to increased plasma concentrations of fibroblast growth factor 21 (FGF21), a hormone that stimulates glucose uptake and fatty acid oxidation. The skeletal muscle of TSCmKO mice released FGF21 because of mTORC1-triggered endoplasmic reticulum (ER) stress and activation of a pathway involving PERK (protein kinase RNA-like ER kinase), eIF2α (eukaryotic translation initiation factor 2α), and ATF4 (activating transcription factor 4). Treatment of TSCmKO mice with a chemical chaperone that alleviates ER stress reduced FGF21 production in muscle and increased body weight. Moreover, injection of function-blocking antibodies directed against FGF21 largely normalized the metabolic phenotype of the mice. Thus, sustained activation of mTORC1 signaling in skeletal muscle regulated whole-body metabolism through the induction of FGF21, which, over the long term, caused severe lipodystrophy.","author":[{"dropping-particle":"","family":"Guridi","given":"Maitea","non-dropping-particle":"","parse-names":false,"suffix":""},{"dropping-particle":"","family":"Tintignac","given":"Lionel A","non-dropping-particle":"","parse-names":false,"suffix":""},{"dropping-particle":"","family":"Lin","given":"Shuo","non-dropping-particle":"","parse-names":false,"suffix":""},{"dropping-particle":"","family":"Kupr","given":"Barbara","non-dropping-particle":"","parse-names":false,"suffix":""},{"dropping-particle":"","family":"Castets","given":"Perrine","non-dropping-particle":"","parse-names":false,"suffix":""},{"dropping-particle":"","family":"Rüegg","given":"Markus A.","non-dropping-particle":"","parse-names":false,"suffix":""}],"container-title":"Science Signaling","id":"ITEM-2","issue":"402","issued":{"date-parts":[["2015"]]},"page":"ra113-ra113","title":"Activation of mTORC1 in skeletal muscle regulates whole-body metabolism through FGF21","type":"article-journal","volume":"8"},"uris":["http://www.mendeley.com/documents/?uuid=657c7b73-0513-4458-8465-cfaef5a488ef"]},{"id":"ITEM-3","itemData":{"DOI":"10.1186/s13395-016-0084-8","ISBN":"1339501600","ISSN":"2044-5040","PMID":"27004103","author":[{"dropping-particle":"","family":"Guridi","given":"Maitea","non-dropping-particle":"","parse-names":false,"suffix":""},{"dropping-particle":"","family":"Kupr","given":"Barbara","non-dropping-particle":"","parse-names":false,"suffix":""},{"dropping-particle":"","family":"Romanino","given":"Klaas","non-dropping-particle":"","parse-names":false,"suffix":""},{"dropping-particle":"","family":"Lin","given":"Shuo","non-dropping-particle":"","parse-names":false,"suffix":""},{"dropping-particle":"","family":"Falcetta","given":"Denis","non-dropping-particle":"","parse-names":false,"suffix":""},{"dropping-particle":"","family":"Tintignac","given":"Lionel","non-dropping-particle":"","parse-names":false,"suffix":""},{"dropping-particle":"","family":"Rüegg","given":"Markus A.","non-dropping-particle":"","parse-names":false,"suffix":""}],"container-title":"Skeletal Muscle","id":"ITEM-3","issue":"1","issued":{"date-parts":[["2016"]]},"page":"13","publisher":"Skeletal Muscle","title":"Alterations to mTORC1 signaling in the skeletal muscle differentially affect whole-body metabolism","type":"article-journal","volume":"6"},"uris":["http://www.mendeley.com/documents/?uuid=1dfb21af-e3ac-424a-83b8-13f5b9b4a754"]},{"id":"ITEM-4","itemData":{"DOI":"10.1186/2044-5040-3-6","ISSN":"2044-5040","PMID":"23497627","abstract":"BACKGROUND: Skeletal muscle mass is determined by the balance between protein synthesis and degradation. Mammalian target of rapamycin complex 1 (mTORC1) is a master regulator of protein translation and has been implicated in the control of muscle mass. Inactivation of mTORC1 by skeletal muscle-specific deletion of its obligatory component raptor results in smaller muscles and a lethal dystrophy. Moreover, raptor-deficient muscles are less oxidative through changes in the expression PGC-1α, a critical determinant of mitochondrial biogenesis. These results suggest that activation of mTORC1 might be beneficial to skeletal muscle by providing resistance to muscle atrophy and increasing oxidative function. Here, we tested this hypothesis by deletion of the mTORC1 inhibitor tuberous sclerosis complex (TSC) in muscle fibers. METHOD: Skeletal muscles of mice with an acute or a permanent deletion of raptor or TSC1 were examined using histological, biochemical and molecular biological methods. Response of the muscles to changes in mechanical load and nerve input was investigated by ablation of synergistic muscles or by denervation . RESULTS: Genetic deletion or knockdown of raptor, causing inactivation of mTORC1, was sufficient to prevent muscle growth and enhance muscle atrophy. Conversely, short-term activation of mTORC1 by knockdown of TSC induced muscle fiber hypertrophy and atrophy-resistance upon denervation, in both fast tibialis anterior (TA) and slow soleus muscles. Surprisingly, however, sustained activation of mTORC1 by genetic deletion of Tsc1 caused muscle atrophy in all but soleus muscles. In contrast, oxidative capacity was increased in all muscles examined. Consistently, TSC1-deficient soleus muscle was atrophy-resistant whereas TA underwent normal atrophy upon denervation. Moreover, upon overloading, plantaris muscle did not display enhanced hypertrophy compared to controls. Biochemical analysis indicated that the atrophy response of muscles was based on the suppressed phosphorylation of PKB/Akt via feedback inhibition by mTORC1 and subsequent increased expression of the E3 ubiquitin ligases MuRF1 and atrogin-1/MAFbx. In contrast, expression of both E3 ligases was not increased in soleus muscle suggesting the presence of compensatory mechanisms in this muscle. CONCLUSIONS: Our study shows that the mTORC1- and the PKB/Akt-FoxO pathways are tightly interconnected and differentially regulated depending on the muscle type. These results indicate tha…","author":[{"dropping-particle":"","family":"Bentzinger","given":"C. Florian","non-dropping-particle":"","parse-names":false,"suffix":""},{"dropping-particle":"","family":"Lin","given":"Shuo","non-dropping-particle":"","parse-names":false,"suffix":""},{"dropping-particle":"","family":"Romanino","given":"Klaas","non-dropping-particle":"","parse-names":false,"suffix":""},{"dropping-particle":"","family":"Castets","given":"Perrine","non-dropping-particle":"","parse-names":false,"suffix":""},{"dropping-particle":"","family":"Guridi","given":"Maitea","non-dropping-particle":"","parse-names":false,"suffix":""},{"dropping-particle":"","family":"Summermatter","given":"Serge","non-dropping-particle":"","parse-names":false,"suffix":""},{"dropping-particle":"","family":"Handschin","given":"Christoph","non-dropping-particle":"","parse-names":false,"suffix":""},{"dropping-particle":"","family":"Tintignac","given":"Lionel A.","non-dropping-particle":"","parse-names":false,"suffix":""},{"dropping-particle":"","family":"Hall","given":"Michael N.","non-dropping-particle":"","parse-names":false,"suffix":""},{"dropping-particle":"","family":"Rüegg","given":"Markus A.","non-dropping-particle":"","parse-names":false,"suffix":""}],"container-title":"Skeletal muscle","id":"ITEM-4","issue":"1","issued":{"date-parts":[["2013","1"]]},"page":"6","title":"Differential response of skeletal muscles to mTORC1 signaling during atrophy and hypertrophy.","type":"article-journal","volume":"3"},"uris":["http://www.mendeley.com/documents/?uuid=0a749ec3-0f9f-470f-affa-fb5468a48dc2"]}],"mendeley":{"formattedCitation":"(2, 3, 22, 23)","plainTextFormattedCitation":"(2, 3, 22, 23)","previouslyFormattedCitation":"(2, 3, 22, 23)"},"properties":{"noteIndex":0},"schema":"https://github.com/citation-style-language/schema/raw/master/csl-citation.json"}</w:instrText>
+      </w:r>
+      <w:r>
+        <w:fldChar w:fldCharType="separate"/>
+      </w:r>
+      <w:r>
+        <w:rPr>
+          <w:noProof/>
+        </w:rPr>
+        <w:t>(2, 3, 22, 23)</w:t>
+      </w:r>
+      <w:r>
+        <w:fldChar w:fldCharType="end"/>
+      </w:r>
+      <w:r>
+        <w:t>.  Both models report elevated energy expenditure, a higher proportion of oxidative fibers, less adiposity and resilience to diet-induced obesity and insulin resistance.  Both models also show signs of elevated ageing including kyphosis and early death.  The model reported here is unique in that there is no obvious loss of lean mass with chronic mTORC1 activation</w:t>
+      </w:r>
+      <w:r>
+        <w:t>.</w:t>
       </w:r>
       <w:r>
         <w:t xml:space="preserve">  </w:t>
       </w:r>
+      <w:r>
+        <w:t>While we observed some similar transcriptional changes including induction of transcripts encoding PGC1</w:t>
+      </w:r>
+      <w:r>
+        <w:rPr>
+          <w:rFonts w:ascii="Symbol" w:hAnsi="Symbol"/>
+        </w:rPr>
+        <w:t></w:t>
+      </w:r>
+      <w:r>
+        <w:t xml:space="preserve">, FGF21, BIP and CHOP, we did not observe </w:t>
+      </w:r>
+      <w:r>
+        <w:lastRenderedPageBreak/>
+        <w:t xml:space="preserve">induction of the </w:t>
+      </w:r>
+      <w:proofErr w:type="spellStart"/>
+      <w:r>
+        <w:t>atrogenes</w:t>
+      </w:r>
+      <w:proofErr w:type="spellEnd"/>
+      <w:r>
+        <w:t xml:space="preserve"> MuRF1 or </w:t>
+      </w:r>
+      <w:r>
+        <w:t>Atrogin-1.</w:t>
+      </w:r>
+      <w:r>
+        <w:t xml:space="preserve"> </w:t>
+      </w:r>
+      <w:r>
+        <w:t>In our view this reduces the likelihood that the above phenotypes are confounded by impaired muscle function in young mice.</w:t>
+      </w:r>
     </w:p>
     <w:p/>
     <w:p>
       <w:r>
-        <w:t xml:space="preserve">In addition to </w:t>
-      </w:r>
-      <w:r>
-        <w:t xml:space="preserve">the changes </w:t>
-      </w:r>
-      <w:r>
-        <w:t xml:space="preserve">in </w:t>
-      </w:r>
-      <w:r>
-        <w:t>Ca</w:t>
-      </w:r>
-      <w:r>
-        <w:rPr>
-          <w:vertAlign w:val="superscript"/>
-        </w:rPr>
-        <w:t>2+</w:t>
-      </w:r>
-      <w:r>
-        <w:t xml:space="preserve"> </w:t>
-      </w:r>
-      <w:r>
-        <w:t>related transcripts, w</w:t>
-      </w:r>
-      <w:r>
-        <w:t xml:space="preserve">e and others have observed that skeletal muscle-specific activation of mTORC1 via deletion of </w:t>
-      </w:r>
-      <w:r>
-        <w:rPr>
-          <w:i/>
-        </w:rPr>
-        <w:t>Tsc1</w:t>
-      </w:r>
-      <w:r>
-        <w:t xml:space="preserve"> results in an increase in the oxidative profile of the skeletal muscle</w:t>
-      </w:r>
-      <w:r>
-        <w:t xml:space="preserve"> </w:t>
+        <w:t xml:space="preserve">Transcriptional profiling across species has identified downregulation of mitochondrial genes in skeletal muscle as a common aging signature </w:t>
       </w:r>
       <w:r>
         <w:fldChar w:fldCharType="begin" w:fldLock="1"/>
       </w:r>
       <w:r>
-        <w:instrText>ADDIN CSL_CITATION {"citationItems":[{"id":"ITEM-1","itemData":{"DOI":"10.1186/2044-5040-3-6","ISSN":"2044-5040","PMID":"23497627","abstract":"BACKGROUND: Skeletal muscle mass is determined by the balance between protein synthesis and degradation. Mammalian target of rapamycin complex 1 (mTORC1) is a master regulator of protein translation and has been implicated in the control of muscle mass. Inactivation of mTORC1 by skeletal muscle-specific deletion of its obligatory component raptor results in smaller muscles and a lethal dystrophy. Moreover, raptor-deficient muscles are less oxidative through changes in the expression PGC-1α, a critical determinant of mitochondrial biogenesis. These results suggest that activation of mTORC1 might be beneficial to skeletal muscle by providing resistance to muscle atrophy and increasing oxidative function. Here, we tested this hypothesis by deletion of the mTORC1 inhibitor tuberous sclerosis complex (TSC) in muscle fibers. METHOD: Skeletal muscles of mice with an acute or a permanent deletion of raptor or TSC1 were examined using histological, biochemical and molecular biological methods. Response of the muscles to changes in mechanical load and nerve input was investigated by ablation of synergistic muscles or by denervation . RESULTS: Genetic deletion or knockdown of raptor, causing inactivation of mTORC1, was sufficient to prevent muscle growth and enhance muscle atrophy. Conversely, short-term activation of mTORC1 by knockdown of TSC induced muscle fiber hypertrophy and atrophy-resistance upon denervation, in both fast tibialis anterior (TA) and slow soleus muscles. Surprisingly, however, sustained activation of mTORC1 by genetic deletion of Tsc1 caused muscle atrophy in all but soleus muscles. In contrast, oxidative capacity was increased in all muscles examined. Consistently, TSC1-deficient soleus muscle was atrophy-resistant whereas TA underwent normal atrophy upon denervation. Moreover, upon overloading, plantaris muscle did not display enhanced hypertrophy compared to controls. Biochemical analysis indicated that the atrophy response of muscles was based on the suppressed phosphorylation of PKB/Akt via feedback inhibition by mTORC1 and subsequent increased expression of the E3 ubiquitin ligases MuRF1 and atrogin-1/MAFbx. In contrast, expression of both E3 ligases was not increased in soleus muscle suggesting the presence of compensatory mechanisms in this muscle. CONCLUSIONS: Our study shows that the mTORC1- and the PKB/Akt-FoxO pathways are tightly interconnected and differentially regulated depending on the muscle type. These results indicate tha…","author":[{"dropping-particle":"","family":"Bentzinger","given":"C. Florian","non-dropping-particle":"","parse-names":false,"suffix":""},{"dropping-particle":"","family":"Lin","given":"Shuo","non-dropping-particle":"","parse-names":false,"suffix":""},{"dropping-particle":"","family":"Romanino","given":"Klaas","non-dropping-particle":"","parse-names":false,"suffix":""},{"dropping-particle":"","family":"Castets","given":"Perrine","non-dropping-particle":"","parse-names":false,"suffix":""},{"dropping-particle":"","family":"Guridi","given":"Maitea","non-dropping-particle":"","parse-names":false,"suffix":""},{"dropping-particle":"","family":"Summermatter","given":"Serge","non-dropping-particle":"","parse-names":false,"suffix":""},{"dropping-particle":"","family":"Handschin","given":"Christoph","non-dropping-particle":"","parse-names":false,"suffix":""},{"dropping-particle":"","family":"Tintignac","given":"Lionel A.","non-dropping-particle":"","parse-names":false,"suffix":""},{"dropping-particle":"","family":"Hall","given":"Michael N.","non-dropping-particle":"","parse-names":false,"suffix":""},{"dropping-particle":"","family":"Rüegg","given":"Markus A.","non-dropping-particle":"","parse-names":false,"suffix":""}],"container-title":"Skeletal muscle","id":"ITEM-1","issue":"1","issued":{"date-parts":[["2013","1"]]},"page":"6","title":"Differential response of skeletal muscles to mTORC1 signaling during atrophy and hypertrophy.","type":"article-journal","volume":"3"},"uris":["http://www.mendeley.com/documents/?uuid=0a749ec3-0f9f-470f-affa-fb5468a48dc2"]}],"mendeley":{"formattedCitation":"(22)","plainTextFormattedCitation":"(22)","previouslyFormattedCitation":"(22)"},"properties":{"noteIndex":0},"schema":"https://github.com/citation-style-language/schema/raw/master/csl-citation.json"}</w:instrText>
+        <w:instrText xml:space="preserve">ADDIN CSL_CITATION {"citationItems":[{"id":"ITEM-1","itemData":{"DOI":"10.1371/journal.pgen.0020115","ISBN":"1553-7404 (Electronic)","ISSN":"15537390","PMID":"16789832","abstract":"We analyzed expression of 81 normal muscle samples from humans of varying ages, and have identified a molecular profile for aging consisting of 250 age-regulated genes. This molecular profile correlates not only with chronological age but also with a measure of physiological age. We compared the transcriptional profile of muscle aging to previous transcriptional profiles of aging in the kidney and the brain, and found a common signature for aging in these diverse human tissues. The common aging signature consists of six genetic pathways; four pathways increase expression with age (genes in the extracellular matrix, genes involved in cell growth, genes encoding factors involved in complement activation, and genes encoding components of the cytosolic ribosome), while two pathways decrease expression with age (genes involved in chloride transport and genes encoding subunits of the mitochondrial electron transport chain). We also compared transcriptional profiles of aging in humans to those of the mouse and fly, and found that the electron transport chain pathway decreases expression with age in all three organisms, suggesting that this may be a public marker for aging across species.","author":[{"dropping-particle":"","family":"Zahn","given":"Jacob M.","non-dropping-particle":"","parse-names":false,"suffix":""},{"dropping-particle":"","family":"Sonu","given":"Rebecca","non-dropping-particle":"","parse-names":false,"suffix":""},{"dropping-particle":"","family":"Vogel","given":"Hannes","non-dropping-particle":"","parse-names":false,"suffix":""},{"dropping-particle":"","family":"Crane","given":"Emily","non-dropping-particle":"","parse-names":false,"suffix":""},{"dropping-particle":"","family":"Mazan-Mamczarz","given":"Krystyna","non-dropping-particle":"","parse-names":false,"suffix":""},{"dropping-particle":"","family":"Rabkin","given":"Ralph","non-dropping-particle":"","parse-names":false,"suffix":""},{"dropping-particle":"","family":"Davis","given":"Ronald W.","non-dropping-particle":"","parse-names":false,"suffix":""},{"dropping-particle":"","family":"Becker","given":"Kevin G.","non-dropping-particle":"","parse-names":false,"suffix":""},{"dropping-particle":"","family":"Owen","given":"Art B.","non-dropping-particle":"","parse-names":false,"suffix":""},{"dropping-particle":"","family":"Kim","given":"Stuart K.","non-dropping-particle":"","parse-names":false,"suffix":""}],"container-title":"PLoS Genetics","id":"ITEM-1","issue":"7","issued":{"date-parts":[["2006"]]},"page":"1058-1069","title":"Transcriptional profiling of aging in human muscle reveals a common aging signature","type":"article-journal","volume":"2"},"uris":["http://www.mendeley.com/documents/?uuid=de5d374d-6210-4f18-a4f4-e116564357e6"]},{"id":"ITEM-2","itemData":{"DOI":"10.1371/journal.pgen.1003389","ISBN":"1553-7404 (Electronic)\r1553-7390 (Linking)","ISSN":"15537390","PMID":"23555298","abstract":"Physical activity and molecular ageing presumably interact to precipitate musculoskeletal decline in humans with age. Herein, we have delineated molecular networks for these two major components of sarcopenic risk using multiple independent clinical cohorts. We generated genome-wide transcript profiles from individuals (n = 44) who then undertook 20 weeks of supervised resistance-exercise training (RET). Expectedly, our subjects exhibited a marked range of hypertrophic responses (3% to +28%), and when applying Ingenuity Pathway Analysis (IPA) up-stream analysis to </w:instrText>
+      </w:r>
+      <w:r>
+        <w:rPr>
+          <w:rFonts w:ascii="Cambria Math" w:hAnsi="Cambria Math" w:cs="Cambria Math"/>
+        </w:rPr>
+        <w:instrText>∼</w:instrText>
+      </w:r>
+      <w:r>
+        <w:instrText xml:space="preserve">580 genes that co-varied with gain in lean mass, we identified rapamycin (mTOR) signaling associating with growth (P = 1.4×10−30). Paradoxically, those displaying most hypertrophy exhibited an inhibited mTOR activation signature, including the striking down-regulation of 70 rRNAs. Differential analysis found networks mimicking developmental processes (activated all-trans-retinoic acid (ATRA, Z-score = 4.5; P = 6×10−13) and inhibited aryl-hydrocarbon receptor signaling (AhR, Z-score = −2.3; P = 3×10−7)) with RET. Intriguingly, as ATRA and AhR gene-sets were also a feature of endurance exercise training (EET), they appear to represent “generic” physical activity responsive gene-networks. For age, we found that differential gene-expression methods do not produce consistent molecular differences between young versus old individuals. Instead, utilizing two independent cohorts (n = 45 and n = 52), with a continuum of subject ages (18–78 y), the first reproducible set of age-related transcripts in human muscle was identified. This analysis identified </w:instrText>
+      </w:r>
+      <w:r>
+        <w:rPr>
+          <w:rFonts w:ascii="Cambria Math" w:hAnsi="Cambria Math" w:cs="Cambria Math"/>
+        </w:rPr>
+        <w:instrText>∼</w:instrText>
+      </w:r>
+      <w:r>
+        <w:instrText>500 genes highly enriched in post-transcriptional processes (P = 1×10−6) and with negligible links to the aforementioned generic exercise regulated gene-sets and some overlap with ribosomal genes. The RNA signatures from multiple compounds all targeting serotonin, DNA topoisomerase antagonism, and RXR activation were significantly related to the muscle age-related genes. Finally, a number of specific chromosomal loci, including 1q12 and 13q21, contributed by more than chance to the age-related gene list (P = 0.01–0.005), implying possible epigenetic events. We conclude that human muscle age-related molecular processes appear distinct from the processes regulated by those of physical activity. Author Summary A fundamental challenge for modern medicine is to generate new strategies to cope with the rising proportion of older people within society, as una…","author":[{"dropping-particle":"","family":"Phillips","given":"Bethan E.","non-dropping-particle":"","parse-names":false,"suffix":""},{"dropping-particle":"","family":"Williams","given":"John P.","non-dropping-particle":"","parse-names":false,"suffix":""},{"dropping-particle":"","family":"Gustafsson","given":"Thomas","non-dropping-particle":"","parse-names":false,"suffix":""},{"dropping-particle":"","family":"Bouchard","given":"Claude","non-dropping-particle":"","parse-names":false,"suffix":""},{"dropping-particle":"","family":"Rankinen","given":"Tuomo","non-dropping-particle":"","parse-names":false,"suffix":""},{"dropping-particle":"","family":"Knudsen","given":"Steen","non-dropping-particle":"","parse-names":false,"suffix":""},{"dropping-particle":"","family":"Smith","given":"Kenneth","non-dropping-particle":"","parse-names":false,"suffix":""},{"dropping-particle":"","family":"Timmons","given":"James A.","non-dropping-particle":"","parse-names":false,"suffix":""},{"dropping-particle":"","family":"Atherton","given":"Philip J.","non-dropping-particle":"","parse-names":false,"suffix":""}],"container-title":"PLoS Genetics","id":"ITEM-2","issue":"3","issued":{"date-parts":[["2013"]]},"title":"Molecular Networks of Human Muscle Adaptation to Exercise and Age","type":"article-journal","volume":"9"},"uris":["http://www.mendeley.com/documents/?uuid=fd916497-9bcd-4a0c-aafd-a959c7763d9a"]}],"mendeley":{"formattedCitation":"(85, 86)","plainTextFormattedCitation":"(85, 86)","previouslyFormattedCitation":"(84, 85)"},"properties":{"noteIndex":0},"schema":"https://github.com/citation-style-language/schema/raw/master/csl-citation.json"}</w:instrText>
       </w:r>
       <w:r>
         <w:fldChar w:fldCharType="separate"/>
@@ -6813,628 +7390,65 @@
         <w:rPr>
           <w:noProof/>
         </w:rPr>
-        <w:t>(22)</w:t>
+        <w:t>(85, 86)</w:t>
       </w:r>
       <w:r>
         <w:fldChar w:fldCharType="end"/>
       </w:r>
       <w:r>
-        <w:t xml:space="preserve">.  </w:t>
-      </w:r>
-      <w:r>
-        <w:t xml:space="preserve">Furthermore, </w:t>
-      </w:r>
-      <w:r>
-        <w:t>non-</w:t>
-      </w:r>
-      <w:r>
-        <w:rPr>
-          <w:i/>
-        </w:rPr>
-        <w:t>Tsc1</w:t>
-      </w:r>
-      <w:r>
-        <w:t>-driven</w:t>
-      </w:r>
-      <w:r>
-        <w:t xml:space="preserve"> models of muscle-specific mTORC1 activation</w:t>
-      </w:r>
-      <w:r>
-        <w:t xml:space="preserve">, such as </w:t>
-      </w:r>
-      <w:r>
-        <w:t xml:space="preserve">those involving </w:t>
-      </w:r>
-      <w:r>
-        <w:t>knockout of individual components of</w:t>
-      </w:r>
-      <w:r>
-        <w:t xml:space="preserve"> the GATOR1 complex</w:t>
-      </w:r>
-      <w:r>
-        <w:t>,</w:t>
-      </w:r>
-      <w:r>
-        <w:t xml:space="preserve"> result in </w:t>
-      </w:r>
-      <w:r>
-        <w:t xml:space="preserve">increased expression of mitochondrial </w:t>
-      </w:r>
-      <w:r>
-        <w:t>components</w:t>
+        <w:t xml:space="preserve">, whereas loss of skeletal muscle mitochondrial function is associated with age-related sarcopenia in </w:t>
+      </w:r>
+      <w:r>
+        <w:rPr>
+          <w:i/>
+        </w:rPr>
+        <w:t xml:space="preserve">C. </w:t>
+      </w:r>
+      <w:proofErr w:type="spellStart"/>
+      <w:r>
+        <w:rPr>
+          <w:i/>
+        </w:rPr>
+        <w:t>elegans</w:t>
+      </w:r>
+      <w:proofErr w:type="spellEnd"/>
+      <w:r>
+        <w:t xml:space="preserve"> </w:t>
+      </w:r>
+      <w:r>
+        <w:fldChar w:fldCharType="begin" w:fldLock="1"/>
+      </w:r>
+      <w:r>
+        <w:instrText>ADDIN CSL_CITATION {"citationItems":[{"id":"ITEM-1","itemData":{"DOI":"10.18632/aging.101654","ISSN":"19454589","author":[{"dropping-particle":"","family":"Gaffney","given":"Christopher J.","non-dropping-particle":"","parse-names":false,"suffix":""},{"dropping-particle":"","family":"Pollard","given":"Amelia","non-dropping-particle":"","parse-names":false,"suffix":""},{"dropping-particle":"","family":"Barratt","given":"Thomas F.","non-dropping-particle":"","parse-names":false,"suffix":""},{"dropping-particle":"","family":"Constantin-Teodosiu","given":"Dumitru","non-dropping-particle":"","parse-names":false,"suffix":""},{"dropping-particle":"","family":"Greenhaff","given":"Paul L.","non-dropping-particle":"","parse-names":false,"suffix":""},{"dropping-particle":"","family":"Szewczyk","given":"Nathaniel J.","non-dropping-particle":"","parse-names":false,"suffix":""}],"container-title":"Aging","id":"ITEM-1","issue":"11","issued":{"date-parts":[["2018"]]},"page":"3382-3396","title":"Greater loss of mitochondrial function with ageing is associated with earlier onset of sarcopenia in C. elegans","type":"article-journal","volume":"10"},"uris":["http://www.mendeley.com/documents/?uuid=ce8db16c-7389-48db-b084-c57597bbeca1"]},{"id":"ITEM-2","itemData":{"DOI":"10.18632/aging.101358","ISBN":"0065-2504","ISSN":"19454589","PMID":"29302020","author":[{"dropping-particle":"","family":"Castro-Sepúlveda","given":"Mauricio","non-dropping-particle":"","parse-names":false,"suffix":""},{"dropping-particle":"","family":"Tevy","given":"María Florencia","non-dropping-particle":"","parse-names":false,"suffix":""},{"dropping-particle":"","family":"Jaimovich","given":"Enrique","non-dropping-particle":"","parse-names":false,"suffix":""},{"dropping-particle":"","family":"Campos","given":"Cristian A.","non-dropping-particle":"","parse-names":false,"suffix":""},{"dropping-particle":"","family":"Eisner","given":"Verónica","non-dropping-particle":"","parse-names":false,"suffix":""},{"dropping-particle":"","family":"Figueroa","given":"Reinaldo","non-dropping-particle":"","parse-names":false,"suffix":""},{"dropping-particle":"","family":"Campo","given":"Andrea","non-dropping-particle":"del","parse-names":false,"suffix":""},{"dropping-particle":"","family":"Contreras-Hernández","given":"Ignacio","non-dropping-particle":"","parse-names":false,"suffix":""},{"dropping-particle":"","family":"Casas","given":"Mariana","non-dropping-particle":"","parse-names":false,"suffix":""}],"container-title":"Aging","id":"ITEM-2","issue":"1","issued":{"date-parts":[["2018"]]},"page":"34-55","title":"Muscle function decline and mitochondria changes in middle age precede sarcopenia in mice","type":"article-journal","volume":"10"},"uris":["http://www.mendeley.com/documents/?uuid=9386b247-3dff-4125-8eaf-5dd3dcf3f8f2"]}],"mendeley":{"formattedCitation":"(87, 88)","plainTextFormattedCitation":"(87, 88)","previouslyFormattedCitation":"(86, 87)"},"properties":{"noteIndex":0},"schema":"https://github.com/citation-style-language/schema/raw/master/csl-citation.json"}</w:instrText>
+      </w:r>
+      <w:r>
+        <w:fldChar w:fldCharType="separate"/>
+      </w:r>
+      <w:r>
+        <w:rPr>
+          <w:noProof/>
+        </w:rPr>
+        <w:t>(87, 88)</w:t>
+      </w:r>
+      <w:r>
+        <w:fldChar w:fldCharType="end"/>
+      </w:r>
+      <w:r>
+        <w:t xml:space="preserve"> and mice. Candidate gene studies on aging have implicated genes with important roles in skeletal muscle metabolism, including </w:t>
+      </w:r>
+      <w:r>
+        <w:rPr>
+          <w:i/>
+        </w:rPr>
+        <w:t>IGF1R</w:t>
       </w:r>
       <w:r>
         <w:t xml:space="preserve">, </w:t>
       </w:r>
       <w:r>
-        <w:t xml:space="preserve">particularly </w:t>
-      </w:r>
-      <w:r>
-        <w:t>TCA cycle intermediates</w:t>
-      </w:r>
-      <w:r>
-        <w:t xml:space="preserve"> </w:t>
-      </w:r>
-      <w:r>
-        <w:fldChar w:fldCharType="begin" w:fldLock="1"/>
-      </w:r>
-      <w:r>
-        <w:instrText>ADDIN CSL_CITATION {"citationItems":[{"id":"ITEM-1","itemData":{"DOI":"10.1016/j.celrep.2018.04.058","ISBN":"0000000000000","ISSN":"22111247","PMID":"29768191","abstract":"The conserved GATOR1 complex consisting of NPRL2-NPRL3-DEPDC5 inhibits mammalian target of rapamycin complex 1 (mTORC1) in response to amino acid insufficiency. Here, we show that loss of NPRL2 and GATOR1 function in skeletal muscle causes constitutive activation of mTORC1 signaling in the fed and fasted states. Muscle fibers of NPRL2 knockout animals are significantly larger and show altered fiber-type composition, with more fast-twitch glycolytic and fewer slow-twitch oxidative fibers. NPRL2 muscle knockout mice also have altered running behavior and enhanced glucose tolerance. Furthermore, loss of NPRL2 induces aerobic glycolysis and suppresses glucose entry into the TCA cycle. Such chronic activation of mTORC1 leads to compensatory increases in anaplerotic pathways to replenish TCA intermediates that are consumed for biosynthetic purposes. These phenotypes reveal a fundamental role for the GATOR1 complex in the homeostatic regulation of mitochondrial functions (biosynthesis versus ATP) to mediate carbohydrate utilization in muscle. Dutchak et al. investigate how mTORC1 activation rewires cellular metabolism in skeletal muscle by analyzing the consequences of loss of NPRL2, a component of the GATOR1 complex that is a conserved negative regulator of mTORC1.","author":[{"dropping-particle":"","family":"Dutchak","given":"Paul A.","non-dropping-particle":"","parse-names":false,"suffix":""},{"dropping-particle":"","family":"Estill-Terpack","given":"Sandi J.","non-dropping-particle":"","parse-names":false,"suffix":""},{"dropping-particle":"","family":"Plec","given":"Abigail A.","non-dropping-particle":"","parse-names":false,"suffix":""},{"dropping-particle":"","family":"Zhao","given":"Xiaozheng","non-dropping-particle":"","parse-names":false,"suffix":""},{"dropping-particle":"","family":"Yang","given":"Chendong","non-dropping-particle":"","parse-names":false,"suffix":""},{"dropping-particle":"","family":"Chen","given":"Jun","non-dropping-particle":"","parse-names":false,"suffix":""},{"dropping-particle":"","family":"Ko","given":"Bookyung","non-dropping-particle":"","parse-names":false,"suffix":""},{"dropping-particle":"","family":"Deberardinis","given":"Ralph J.","non-dropping-particle":"","parse-names":false,"suffix":""},{"dropping-particle":"","family":"Yu","given":"Yonghao","non-dropping-particle":"","parse-names":false,"suffix":""},{"dropping-particle":"","family":"Tu","given":"Benjamin P.","non-dropping-particle":"","parse-names":false,"suffix":""}],"container-title":"Cell Reports","id":"ITEM-1","issue":"7","issued":{"date-parts":[["2018"]]},"page":"1907-1914","publisher":"ElsevierCompany.","title":"Loss of a Negative Regulator of mTORC1 Induces Aerobic Glycolysis and Altered Fiber Composition in Skeletal Muscle","type":"article-journal","volume":"23"},"uris":["http://www.mendeley.com/documents/?uuid=54689804-d53f-4b47-b23a-3f4552373c0a"]}],"mendeley":{"formattedCitation":"(76)","plainTextFormattedCitation":"(76)","previouslyFormattedCitation":"(75)"},"properties":{"noteIndex":0},"schema":"https://github.com/citation-style-language/schema/raw/master/csl-citation.json"}</w:instrText>
-      </w:r>
-      <w:r>
-        <w:fldChar w:fldCharType="separate"/>
-      </w:r>
-      <w:r>
-        <w:rPr>
-          <w:noProof/>
-        </w:rPr>
-        <w:t>(76)</w:t>
-      </w:r>
-      <w:r>
-        <w:fldChar w:fldCharType="end"/>
-      </w:r>
-      <w:r>
-        <w:t>,</w:t>
-      </w:r>
-      <w:r>
-        <w:t xml:space="preserve"> </w:t>
-      </w:r>
-      <w:r>
-        <w:t>and increase</w:t>
-      </w:r>
-      <w:r>
-        <w:t>d</w:t>
-      </w:r>
-      <w:r>
-        <w:t xml:space="preserve"> mitochondrial respiration</w:t>
-      </w:r>
-      <w:r>
-        <w:t xml:space="preserve"> </w:t>
-      </w:r>
-      <w:r>
-        <w:fldChar w:fldCharType="begin" w:fldLock="1"/>
-      </w:r>
-      <w:r>
-        <w:instrText>ADDIN CSL_CITATION {"citationItems":[{"id":"ITEM-1","itemData":{"DOI":"10.1074/jbc.RA118.005970","ISSN":"0021-9258","abstract":"mTORC1 regulates protein synthesis, and in turn is regulated by growth factors, energy status, and amino acid availability. In kidney cell (HEK293-T) culture, the GAP activity towards RAG (GATOR1) protein complex suppresses activation of the RAG A/B-RAG C/D heterodimer when amino acids are insufficient. During amino acid sufficiency, the RAG heterodimer recruits mTORC1 to the lysosomal membrane where its interaction with Ras homolog enriched in brain (Rheb) stimulates mTORC1's kinase activity. The DEP-like domain containing 5 (DEPDC5) protein, a GATOR1 subunit, causes familial focal epilepsy when mutated, and global knockout of the Depdc5 gene is embryonic lethal. To study the function of DEPDC5 in skeletal muscle, we generated a muscle-specific inducible Depdc5 knockout mouse, hypothesizing that knocking out Depdc5 in muscle would make mTORC1 constitutively active, causing hypertrophy and improving muscle function. Examining mTORC1 signaling, morphology, mitochondrial respiratory capacity, contractile function, and applied physical function (e.g. rotarod, treadmill, grip test, and wheel running), we observed that mTORC1 activity was significantly higher in knockout (KO) mice, indicated by the increased phosphorylation of mTOR and its downstream effectors (by 118% for p-mTOR/mTOR, 114% for p-S6K1/S6K1, and 35% for p-4E-BP1/4E-BP1). The KO animals also exhibited soleus muscle cell hypertrophy and a 2.5-fold increase in mitochondrial respiratory capacity. However, contrary to our hypothesis, neither physical nor contractile function improved. In conclusion, DEPDC5 depletion in adult skeletal muscle removes GATOR1 inhibition of mTORC1, resulting in muscle hypertrophy and increased mitochondrial respiration, but does not improve overall muscle quality and function.","author":[{"dropping-particle":"","family":"Graber","given":"Ted G.","non-dropping-particle":"","parse-names":false,"suffix":""},{"dropping-particle":"","family":"Fry","given":"Christopher S.","non-dropping-particle":"","parse-names":false,"suffix":""},{"dropping-particle":"","family":"Brightwell","given":"Camille R.","non-dropping-particle":"","parse-names":false,"suffix":""},{"dropping-particle":"","family":"Moro","given":"Tatiana","non-dropping-particle":"","parse-names":false,"suffix":""},{"dropping-particle":"","family":"Maroto","given":"Rosario","non-dropping-particle":"","parse-names":false,"suffix":""},{"dropping-particle":"","family":"Bhattari","given":"Nisha","non-dropping-particle":"","parse-names":false,"suffix":""},{"dropping-particle":"","family":"Porter","given":"Craig","non-dropping-particle":"","parse-names":false,"suffix":""},{"dropping-particle":"","family":"Wakamiya","given":"Maki","non-dropping-particle":"","parse-names":false,"suffix":""},{"dropping-particle":"","family":"Rasmussen","given":"Blake B.","non-dropping-particle":"","parse-names":false,"suffix":""}],"container-title":"Journal of Biological Chemistry","id":"ITEM-1","issued":{"date-parts":[["2019"]]},"page":"4091-4102","title":"Skeletal Muscle Specific Knockout of DEP-like domain-containing 5 Increases mTORC1 Signaling, Muscle Cell Hypertrophy, and Mitochondrial Respiration.","type":"article-journal","volume":"294"},"uris":["http://www.mendeley.com/documents/?uuid=a0617606-bfaf-4161-a786-5c8df69604cb"]}],"mendeley":{"formattedCitation":"(77)","plainTextFormattedCitation":"(77)","previouslyFormattedCitation":"(76)"},"properties":{"noteIndex":0},"schema":"https://github.com/citation-style-language/schema/raw/master/csl-citation.json"}</w:instrText>
-      </w:r>
-      <w:r>
-        <w:fldChar w:fldCharType="separate"/>
-      </w:r>
-      <w:r>
-        <w:rPr>
-          <w:noProof/>
-        </w:rPr>
-        <w:t>(77)</w:t>
-      </w:r>
-      <w:r>
-        <w:fldChar w:fldCharType="end"/>
-      </w:r>
-      <w:r>
-        <w:t xml:space="preserve">.  </w:t>
-      </w:r>
-      <w:r>
-        <w:t xml:space="preserve">Conversely, </w:t>
-      </w:r>
-      <w:r>
-        <w:t xml:space="preserve">abolishing skeletal muscle mTORC1 activity via </w:t>
-      </w:r>
-      <w:r>
-        <w:t>Raptor knockout increases mitochondrial coupling efficiency</w:t>
-      </w:r>
-      <w:r>
-        <w:t xml:space="preserve"> </w:t>
-      </w:r>
-      <w:r>
-        <w:t>but</w:t>
-      </w:r>
-      <w:r>
-        <w:t xml:space="preserve"> lowers</w:t>
-      </w:r>
-      <w:r>
-        <w:t xml:space="preserve"> </w:t>
-      </w:r>
-      <w:r>
-        <w:t xml:space="preserve">mitochondrial </w:t>
-      </w:r>
-      <w:r>
-        <w:t xml:space="preserve">respiration and </w:t>
-      </w:r>
-      <w:r>
-        <w:t xml:space="preserve">reduces </w:t>
-      </w:r>
-      <w:r>
-        <w:t xml:space="preserve">the abundance and activities of </w:t>
-      </w:r>
-      <w:r>
-        <w:t>mitochondrial enzyme</w:t>
-      </w:r>
-      <w:r>
-        <w:t>s</w:t>
-      </w:r>
-      <w:r>
-        <w:t xml:space="preserve"> </w:t>
-      </w:r>
-      <w:r>
-        <w:fldChar w:fldCharType="begin" w:fldLock="1"/>
-      </w:r>
-      <w:r>
-        <w:instrText>ADDIN CSL_CITATION {"citationItems":[{"id":"ITEM-1","itemData":{"DOI":"10.1083/jcb.200903131","ISSN":"1540-8140","PMID":"20008564","abstract":"Mammalian target of rapamycin (mTOR) is a key regulator of cell growth that associates with raptor and rictor to form the mTOR complex 1 (mTORC1) and mTORC2, respectively. Raptor is required for oxidative muscle integrity, whereas rictor is dispensable. In this study, we show that muscle-specific inactivation of mTOR leads to severe myopathy, resulting in premature death. mTOR-deficient muscles display metabolic changes similar to those observed in muscles lacking raptor, including impaired oxidative metabolism, altered mitochondrial regulation, and glycogen accumulation associated with protein kinase B/Akt hyperactivation. In addition, mTOR-deficient muscles exhibit increased basal glucose uptake, whereas whole body glucose homeostasis is essentially maintained. Importantly, loss of mTOR exacerbates the myopathic features in both slow oxidative and fast glycolytic muscles. Moreover, mTOR but not raptor and rictor deficiency leads to reduced muscle dystrophin content. We provide evidence that mTOR controls dystrophin transcription in a cell-autonomous, rapamycin-resistant, and kinase-independent manner. Collectively, our results demonstrate that mTOR acts mainly via mTORC1, whereas regulation of dystrophin is raptor and rictor independent.","author":[{"dropping-particle":"","family":"Risson","given":"Valérie","non-dropping-particle":"","parse-names":false,"suffix":""},{"dropping-particle":"","family":"Mazelin","given":"Laetitia","non-dropping-particle":"","parse-names":false,"suffix":""},{"dropping-particle":"","family":"Roceri","given":"Mila","non-dropping-particle":"","parse-names":false,"suffix":""},{"dropping-particle":"","family":"Sanchez","given":"Hervé","non-dropping-particle":"","parse-names":false,"suffix":""},{"dropping-particle":"","family":"Moncollin","given":"Vincent","non-dropping-particle":"","parse-names":false,"suffix":""},{"dropping-particle":"","family":"Corneloup","given":"Claudine","non-dropping-particle":"","parse-names":false,"suffix":""},{"dropping-particle":"","family":"Richard-Bulteau","given":"Hélène","non-dropping-particle":"","parse-names":false,"suffix":""},{"dropping-particle":"","family":"Vignaud","given":"Alban","non-dropping-particle":"","parse-names":false,"suffix":""},{"dropping-particle":"","family":"Baas","given":"Dominique","non-dropping-particle":"","parse-names":false,"suffix":""},{"dropping-particle":"","family":"Defour","given":"Aurélia","non-dropping-particle":"","parse-names":false,"suffix":""},{"dropping-particle":"","family":"Freyssenet","given":"Damien","non-dropping-particle":"","parse-names":false,"suffix":""},{"dropping-particle":"","family":"Tanti","given":"Jean-François","non-dropping-particle":"","parse-names":false,"suffix":""},{"dropping-particle":"","family":"Le-Marchand-Brustel","given":"Yannick","non-dropping-particle":"","parse-names":false,"suffix":""},{"dropping-particle":"","family":"Ferrier","given":"Bernard","non-dropping-particle":"","parse-names":false,"suffix":""},{"dropping-particle":"","family":"Conjard-Duplany","given":"Agnès","non-dropping-particle":"","parse-names":false,"suffix":""},{"dropping-particle":"","family":"Romanino","given":"Klaas","non-dropping-particle":"","parse-names":false,"suffix":""},{"dropping-particle":"","family":"Bauché","given":"Stéphanie","non-dropping-particle":"","parse-names":false,"suffix":""},{"dropping-particle":"","family":"Hantaï","given":"Daniel","non-dropping-particle":"","parse-names":false,"suffix":""},{"dropping-particle":"","family":"Mueller","given":"Matthias","non-dropping-particle":"","parse-names":false,"suffix":""},{"dropping-particle":"","family":"Kozma","given":"Sara C","non-dropping-particle":"","parse-names":false,"suffix":""},{"dropping-particle":"","family":"Thomas","given":"George","non-dropping-particle":"","parse-names":false,"suffix":""},{"dropping-particle":"","family":"Rüegg","given":"Markus A.","non-dropping-particle":"","parse-names":false,"suffix":""},{"dropping-particle":"","family":"Ferry","given":"Arnaud","non-dropping-particle":"","parse-names":false,"suffix":""},{"dropping-particle":"","family":"Pende","given":"Mario","non-dropping-particle":"","parse-names":false,"suffix":""},{"dropping-particle":"","family":"Bigard","given":"Xavier","non-dropping-particle":"","parse-names":false,"suffix":""},{"dropping-particle":"","family":"Koulmann","given":"Nathalie","non-dropping-particle":"","parse-names":false,"suffix":""},{"dropping-particle":"","family":"Schaeffer","given":"Laurent","non-dropping-particle":"","parse-names":false,"suffix":""},{"dropping-particle":"","family":"Gangloff","given":"Yann-Gaël","non-dropping-particle":"","parse-names":false,"suffix":""}],"container-title":"The Journal of cell biology","id":"ITEM-1","issue":"6","issued":{"date-parts":[["2009","12","14"]]},"page":"859-74","title":"Muscle inactivation of mTOR causes metabolic and dystrophin defects leading to severe myopathy.","type":"article-journal","volume":"187"},"uris":["http://www.mendeley.com/documents/?uuid=05411eed-773d-4e24-9bbd-d25acedebaed"]}],"mendeley":{"formattedCitation":"(78)","plainTextFormattedCitation":"(78)","previouslyFormattedCitation":"(77)"},"properties":{"noteIndex":0},"schema":"https://github.com/citation-style-language/schema/raw/master/csl-citation.json"}</w:instrText>
-      </w:r>
-      <w:r>
-        <w:fldChar w:fldCharType="separate"/>
-      </w:r>
-      <w:r>
-        <w:rPr>
-          <w:noProof/>
-        </w:rPr>
-        <w:t>(78)</w:t>
-      </w:r>
-      <w:r>
-        <w:fldChar w:fldCharType="end"/>
-      </w:r>
-      <w:r>
-        <w:t xml:space="preserve">. </w:t>
-      </w:r>
-      <w:r>
-        <w:t xml:space="preserve">Here, we </w:t>
-      </w:r>
-      <w:r>
-        <w:t xml:space="preserve">show </w:t>
-      </w:r>
-      <w:r>
-        <w:t xml:space="preserve">that muscle </w:t>
-      </w:r>
-      <w:r>
-        <w:rPr>
-          <w:i/>
-          <w:iCs/>
-        </w:rPr>
-        <w:t>Tsc</w:t>
-      </w:r>
-      <w:r>
-        <w:rPr>
-          <w:i/>
-          <w:iCs/>
-        </w:rPr>
-        <w:t>1</w:t>
-      </w:r>
-      <w:r>
-        <w:rPr>
-          <w:i/>
-          <w:iCs/>
-        </w:rPr>
-        <w:t xml:space="preserve"> </w:t>
-      </w:r>
-      <w:r>
-        <w:t>knockout mice have an increased reliance on carbohydrate oxidation (Figure 1G</w:t>
-      </w:r>
-      <w:r>
-        <w:t>)</w:t>
-      </w:r>
-      <w:r>
-        <w:t>.</w:t>
-      </w:r>
-      <w:r>
-        <w:t xml:space="preserve"> </w:t>
-      </w:r>
-      <w:r>
-        <w:t xml:space="preserve">Taken together, these </w:t>
-      </w:r>
-      <w:r>
-        <w:t>observations</w:t>
-      </w:r>
-      <w:r>
-        <w:t xml:space="preserve"> </w:t>
-      </w:r>
-      <w:r>
-        <w:t xml:space="preserve">suggest that mTORC1 influences </w:t>
-      </w:r>
-      <w:r>
-        <w:t xml:space="preserve">metabolism </w:t>
-      </w:r>
-      <w:r>
-        <w:t xml:space="preserve">by </w:t>
-      </w:r>
-      <w:r>
-        <w:t>increasing</w:t>
-      </w:r>
-      <w:r>
-        <w:t xml:space="preserve"> </w:t>
-      </w:r>
-      <w:r>
-        <w:t xml:space="preserve">mitochondrial </w:t>
-      </w:r>
-      <w:r>
-        <w:t xml:space="preserve">enzyme </w:t>
-      </w:r>
-      <w:r>
-        <w:t>content</w:t>
-      </w:r>
-      <w:r>
-        <w:t>,</w:t>
-      </w:r>
-      <w:r>
-        <w:t xml:space="preserve"> </w:t>
-      </w:r>
-      <w:r>
-        <w:t>the coupling of oxidative phosphorylation to ATP production</w:t>
-      </w:r>
-      <w:r>
-        <w:t xml:space="preserve">, </w:t>
-      </w:r>
-      <w:r>
-        <w:t xml:space="preserve">and the dissipation of </w:t>
-      </w:r>
-      <w:r>
-        <w:t>energy</w:t>
-      </w:r>
-      <w:r>
-        <w:t xml:space="preserve"> via uncoupling</w:t>
-      </w:r>
-      <w:r>
-        <w:t xml:space="preserve"> of the sarcoplasmic reticulum</w:t>
-      </w:r>
-      <w:r>
-        <w:t>.</w:t>
-      </w:r>
-      <w:r>
-        <w:t xml:space="preserve"> </w:t>
-      </w:r>
-    </w:p>
-    <w:p/>
-    <w:p>
-      <w:r>
-        <w:t xml:space="preserve">One response to nutrient overload is to promote anabolism, consistent with mTORC1-dependent activation of protein synthesis, lipogenesis, and glycogenesis </w:t>
-      </w:r>
-      <w:r>
-        <w:fldChar w:fldCharType="begin" w:fldLock="1"/>
-      </w:r>
-      <w:r>
-        <w:instrText>ADDIN CSL_CITATION {"citationItems":[{"id":"ITEM-1","itemData":{"DOI":"10.1073/pnas.1000323107","ISSN":"1091-6490","PMID":"20167806","author":[{"dropping-particle":"","family":"Laplante","given":"Mathieu","non-dropping-particle":"","parse-names":false,"suffix":""},{"dropping-particle":"","family":"Sabatini","given":"David M.","non-dropping-particle":"","parse-names":false,"suffix":""}],"container-title":"Proceedings of the National Academy of Sciences of the United States of America","id":"ITEM-1","issue":"8","issued":{"date-parts":[["2010","2"]]},"page":"3281-2","title":"mTORC1 activates SREBP-1c and uncouples lipogenesis from gluconeogenesis.","type":"article-journal","volume":"107"},"uris":["http://www.mendeley.com/documents/?uuid=2e898fef-e65a-4ede-9156-f326ec9ee236"]},{"id":"ITEM-2","itemData":{"DOI":"10.1042/BST20110682","ISBN":"03005127","ISSN":"0300-5127","PMID":"22260684","abstract":"mTORC1 (mammalian target of rapamycin complex 1) is controlled by diverse signals (e.g. hormones, growth factors, nutrients and cellular energy status) and regulates a range of processes including anabolic metabolism, cell growth and cell division. We have studied the impact of inhibiting mTOR on protein synthesis in human cells. Partial inhibition of mTORC1 by rapamycin has only a limited impact on protein synthesis, but inhibiting mTOR kinase activity causes much greater inhibition of protein synthesis. Using a pulsed stable-isotope-labelling technique, we show that the rapamycin and mTOR (mammalian target of rapamycin) kinase inhibitors have differential effects on the synthesis of specific proteins. In particular, the synthesis of proteins encoded by mRNAs that have a 5'-terminal pyrimidine tract is strongly inhibited by mTOR kinase inhibitors. Many of these mRNAs encode ribosomal proteins. mTORC1 also promotes the synthesis of rRNA, although the mechanisms involved remain to be clarified. We found that mTORC1 also regulates the processing of the precursors of rRNA. mTORC1 thus co-ordinates several steps in ribosome biogenesis.","author":[{"dropping-particle":"","family":"Iadevaia","given":"Valentina","non-dropping-particle":"","parse-names":false,"suffix":""},{"dropping-particle":"","family":"Huo","given":"Yilin","non-dropping-particle":"","parse-names":false,"suffix":""},{"dropping-particle":"","family":"Zhang","given":"Ze","non-dropping-particle":"","parse-names":false,"suffix":""},{"dropping-particle":"","family":"Foster","given":"Leonard J.","non-dropping-particle":"","parse-names":false,"suffix":""},{"dropping-particle":"","family":"Proud","given":"Christopher G.","non-dropping-particle":"","parse-names":false,"suffix":""}],"container-title":"Biochemical Society Transactions","id":"ITEM-2","issue":"1","issued":{"date-parts":[["2012"]]},"page":"168-172","title":"Roles of the mammalian target of rapamycin, mTOR, in controlling ribosome biogenesis and protein synthesis: Figure 1","type":"article-journal","volume":"40"},"uris":["http://www.mendeley.com/documents/?uuid=ae1e7da2-7b8d-4a7c-86ff-fce8d56ebabc"]},{"id":"ITEM-3","itemData":{"DOI":"10.2337/db13-1531","ISBN":"1939-327X (Electronic)\\r0012-1797 (Linking)","ISSN":"1939-327X","PMID":"24722244","abstract":"Glycogen and lipids are major storage forms of energy that are tightly regulated by hormones and metabolic signals. We demonstrate that feeding mice a high-fat diet (HFD) increases hepatic glycogen due to increased expression of the glycogenic scaffolding protein PTG/R5. PTG promoter activity was increased and glycogen levels were augmented in mice and cells after activation of the mechanistic target of rapamycin complex 1 (mTORC1) and its downstream target SREBP1. Deletion of the PTG gene in mice prevented HFD-induced hepatic glycogen accumulation. Of note, PTG deletion also blocked hepatic steatosis in HFD-fed mice and reduced the expression of numerous lipogenic genes. Additionally, PTG deletion reduced fasting glucose and insulin levels in obese mice while improving insulin sensitivity, a result of reduced hepatic glucose output. This metabolic crosstalk was due to decreased mTORC1 and SREBP activity in PTG knockout mice or knockdown cells, suggesting a positive feedback loop in which once accumulated, glycogen stimulates the mTORC1/SREBP1 pathway to shift energy storage to lipogenesis. Together, these data reveal a previously unappreciated broad role for glycogen in the control of energy homeostasis.","author":[{"dropping-particle":"","family":"Lu","given":"Binbin","non-dropping-particle":"","parse-names":false,"suffix":""},{"dropping-particle":"","family":"Bridges","given":"Dave","non-dropping-particle":"","parse-names":false,"suffix":""},{"dropping-particle":"","family":"Yang","given":"Yemen","non-dropping-particle":"","parse-names":false,"suffix":""},{"dropping-particle":"","family":"Fisher","given":"Kaleigh","non-dropping-particle":"","parse-names":false,"suffix":""},{"dropping-particle":"","family":"Cheng","given":"Alan","non-dropping-particle":"","parse-names":false,"suffix":""},{"dropping-particle":"","family":"Chang","given":"Louise","non-dropping-particle":"","parse-names":false,"suffix":""},{"dropping-particle":"","family":"Meng","given":"Zhuoxian","non-dropping-particle":"","parse-names":false,"suffix":""},{"dropping-particle":"","family":"Lin","given":"Jiandie D.","non-dropping-particle":"","parse-names":false,"suffix":""},{"dropping-particle":"","family":"Downes","given":"Michael","non-dropping-particle":"","parse-names":false,"suffix":""},{"dropping-particle":"","family":"Yu","given":"Ruth T.","non-dropping-particle":"","parse-names":false,"suffix":""},{"dropping-particle":"","family":"Liddle","given":"Christopher","non-dropping-particle":"","parse-names":false,"suffix":""},{"dropping-particle":"","family":"Evans","given":"Ronald M.","non-dropping-particle":"","parse-names":false,"suffix":""},{"dropping-particle":"","family":"Saltiel","given":"Alan R.","non-dropping-particle":"","parse-names":false,"suffix":""}],"container-title":"Diabetes","id":"ITEM-3","issue":"9","issued":{"date-parts":[["2014","9","10"]]},"page":"2935-48","title":"Metabolic crosstalk: molecular links between glycogen and lipid metabolism in obesity.","type":"article-journal","volume":"63"},"uris":["http://www.mendeley.com/documents/?uuid=763cc112-bc93-48cf-8961-48ee54811acf"]}],"mendeley":{"formattedCitation":"(15, 37, 79)","plainTextFormattedCitation":"(15, 37, 79)","previouslyFormattedCitation":"(15, 37, 78)"},"properties":{"noteIndex":0},"schema":"https://github.com/citation-style-language/schema/raw/master/csl-citation.json"}</w:instrText>
-      </w:r>
-      <w:r>
-        <w:fldChar w:fldCharType="separate"/>
-      </w:r>
-      <w:r>
-        <w:rPr>
-          <w:noProof/>
-        </w:rPr>
-        <w:t>(15, 37, 79)</w:t>
-      </w:r>
-      <w:r>
-        <w:fldChar w:fldCharType="end"/>
-      </w:r>
-      <w:r>
-        <w:t>.  Thus, it is reasonable to propose that nutrient overload may promote ineffective catabolism as a way of reducing systemic nutrient stress.</w:t>
-      </w:r>
-      <w:r>
-        <w:t xml:space="preserve">  Examples of this include mTORC1-dependent activation of amino acid catabolism through glutamate dehydrogenase </w:t>
-      </w:r>
-      <w:r>
-        <w:fldChar w:fldCharType="begin" w:fldLock="1"/>
-      </w:r>
-      <w:r>
-        <w:instrText>ADDIN CSL_CITATION {"citationItems":[{"id":"ITEM-1","itemData":{"DOI":"10.1016/j.cell.2013.04.023","ISSN":"1097-4172","PMID":"23663782","abstract":"Proliferating mammalian cells use glutamine as a source of nitrogen and as a key anaplerotic source to provide metabolites to the tricarboxylic acid cycle (TCA) for biosynthesis. Recently, mammalian target of rapamycin complex 1 (mTORC1) activation has been correlated with increased nutrient uptake and metabolism, but no molecular connection to glutaminolysis has been reported. Here, we show that mTORC1 promotes glutamine anaplerosis by activating glutamate dehydrogenase (GDH). This regulation requires transcriptional repression of SIRT4, the mitochondrial-localized sirtuin that inhibits GDH. Mechanistically, mTORC1 represses SIRT4 by promoting the proteasome-mediated destabilization of cAMP-responsive element binding 2 (CREB2). Thus, a relationship between mTORC1, SIRT4, and cancer is suggested by our findings. Indeed, SIRT4 expression is reduced in human cancer, and its overexpression reduces cell proliferation, transformation, and tumor development. Finally, our data indicate that targeting nutrient metabolism in energy-addicted cancers with high mTORC1 signaling may be an effective therapeutic approach.","author":[{"dropping-particle":"","family":"Csibi","given":"Alfred","non-dropping-particle":"","parse-names":false,"suffix":""},{"dropping-particle":"","family":"Fendt","given":"Sarah-Maria","non-dropping-particle":"","parse-names":false,"suffix":""},{"dropping-particle":"","family":"Li","given":"Chenggang","non-dropping-particle":"","parse-names":false,"suffix":""},{"dropping-particle":"","family":"Poulogiannis","given":"George","non-dropping-particle":"","parse-names":false,"suffix":""},{"dropping-particle":"","family":"Choo","given":"Andrew Y","non-dropping-particle":"","parse-names":false,"suffix":""},{"dropping-particle":"","family":"Chapski","given":"Douglas J","non-dropping-particle":"","parse-names":false,"suffix":""},{"dropping-particle":"","family":"Jeong","given":"Seung Min","non-dropping-particle":"","parse-names":false,"suffix":""},{"dropping-particle":"","family":"Dempsey","given":"Jamie M","non-dropping-particle":"","parse-names":false,"suffix":""},{"dropping-particle":"","family":"Parkhitko","given":"Andrey","non-dropping-particle":"","parse-names":false,"suffix":""},{"dropping-particle":"","family":"Morrison","given":"Tasha","non-dropping-particle":"","parse-names":false,"suffix":""},{"dropping-particle":"","family":"Henske","given":"Elizabeth Petri","non-dropping-particle":"","parse-names":false,"suffix":""},{"dropping-particle":"","family":"Haigis","given":"Marcia C","non-dropping-particle":"","parse-names":false,"suffix":""},{"dropping-particle":"","family":"Cantley","given":"Lewis C.","non-dropping-particle":"","parse-names":false,"suffix":""},{"dropping-particle":"","family":"Stephanopoulos","given":"Gregory","non-dropping-particle":"","parse-names":false,"suffix":""},{"dropping-particle":"","family":"Yu","given":"Jane","non-dropping-particle":"","parse-names":false,"suffix":""},{"dropping-particle":"","family":"Blenis","given":"John","non-dropping-particle":"","parse-names":false,"suffix":""}],"container-title":"Cell","id":"ITEM-1","issue":"4","issued":{"date-parts":[["2013","5","9"]]},"page":"840-54","publisher":"Elsevier Inc.","title":"The mTORC1 Pathway Stimulates Glutamine Metabolism and Cell Proliferation by Repressing SIRT4.","type":"article-journal","volume":"153"},"uris":["http://www.mendeley.com/documents/?uuid=e31e15d3-9b05-4f7d-8b9c-a410de5a4604"]},{"id":"ITEM-2","itemData":{"DOI":"10.1016/j.cub.2014.08.007","ISBN":"1879-0445 (Electronic)\\r0960-9822 (Linking)","ISSN":"09609822","PMID":"25220053","abstract":"Growth-promoting signaling molecules, including the mammalian target of rapamycin complex 1 (mTORC1), drive the metabolic reprogramming of cancer cells required to support their biosynthetic needs for rapid growth and proliferation [1]. Glutamine is catabolyzed to ??-ketoglutarate (??KG), a tricarboxylic acid (TCA) cycle intermediate, through two deamination reactions, the first requiring glutaminase (GLS) to generate glutamate and the second occurring via glutamate dehydrogenase (GDH) or transaminases [2]. Activation of the mTORC1 pathway has been shown previously to promote the anaplerotic entry of glutamine to the TCA cycle via GDH. Moreover, mTORC1 activation also stimulates the uptake of glutamine, but the mechanism is unknown [3]. It is generally thought that rates of glutamine utilization are limited by mitochondrial uptake via GLS, suggesting that, in addition to GDH, mTORC1 could regulate GLS. Here we demonstrate that mTORC1 positively regulates GLS and glutamine flux through this enzyme. We show that mTORC1 controls GLS levels through the S6K1-dependent regulation of c-Myc (Myc). Molecularly, S6K1 enhances Myc translation efficiency by modulating the phosphorylation of eukaryotic initiation factor eIF4B, which is critical to unwind its structured 5??? untranslated region (5???UTR). Finally, our data show that the pharmacological inhibition of GLS is a promising target in pancreatic cancers expressing low levels of PTEN.","author":[{"dropping-particle":"","family":"Csibi","given":"Alfredo","non-dropping-particle":"","parse-names":false,"suffix":""},{"dropping-particle":"","family":"Lee","given":"Gina","non-dropping-particle":"","parse-names":false,"suffix":""},{"dropping-particle":"","family":"Yoon","given":"Sang Oh","non-dropping-particle":"","parse-names":false,"suffix":""},{"dropping-particle":"","family":"Tong","given":"Haoxuan","non-dropping-particle":"","parse-names":false,"suffix":""},{"dropping-particle":"","family":"Ilter","given":"Didem","non-dropping-particle":"","parse-names":false,"suffix":""},{"dropping-particle":"","family":"Elia","given":"Ilaria","non-dropping-particle":"","parse-names":false,"suffix":""},{"dropping-particle":"","family":"Fendt","given":"Sarah Maria","non-dropping-particle":"","parse-names":false,"suffix":""},{"dropping-particle":"","family":"Roberts","given":"Thomas M.","non-dropping-particle":"","parse-names":false,"suffix":""},{"dropping-particle":"","family":"Blenis","given":"John","non-dropping-particle":"","parse-names":false,"suffix":""}],"container-title":"Current Biology","id":"ITEM-2","issue":"19","issued":{"date-parts":[["2014"]]},"page":"2274-2280","publisher":"Elsevier Ltd","title":"The mTORC1/S6K1 pathway regulates glutamine metabolism through the eif4b-dependent control of c-Myc translation","type":"article-journal","volume":"24"},"uris":["http://www.mendeley.com/documents/?uuid=72553ec5-ae34-482c-9197-b4a26c462d2f"]}],"mendeley":{"formattedCitation":"(80, 81)","plainTextFormattedCitation":"(80, 81)","previouslyFormattedCitation":"(79, 80)"},"properties":{"noteIndex":0},"schema":"https://github.com/citation-style-language/schema/raw/master/csl-citation.json"}</w:instrText>
-      </w:r>
-      <w:r>
-        <w:fldChar w:fldCharType="separate"/>
-      </w:r>
-      <w:r>
-        <w:rPr>
-          <w:noProof/>
-        </w:rPr>
-        <w:t>(80, 81)</w:t>
-      </w:r>
-      <w:r>
-        <w:fldChar w:fldCharType="end"/>
-      </w:r>
-      <w:r>
-        <w:t xml:space="preserve">, and mTORC1-dependent activation of brown adipose tissue </w:t>
-      </w:r>
-      <w:r>
-        <w:fldChar w:fldCharType="begin" w:fldLock="1"/>
-      </w:r>
-      <w:r>
-        <w:instrText>ADDIN CSL_CITATION {"citationItems":[{"id":"ITEM-1","itemData":{"DOI":"10.1172/JCI83532","ISBN":"0021-9738","ISSN":"0021-9738","PMID":"27018708","abstract":"A classic metabolic concept posits that insulin promotes energy storage and adipose expansion, while catecholamines stimulate release of adipose energy stores by hydrolysis of triglycerides through β-adrenergic receptor (βARs) and protein kinase A (PKA) signaling. Here, we have shown that a key hub in the insulin signaling pathway, activation of p70 ribosomal S6 kinase (S6K1) through mTORC1, is also triggered by PKA activation in both mouse and human adipocytes. Mice with mTORC1 impairment, either through adipocyte-specific deletion of Raptor or pharmacologic rapamycin treatment, were refractory to the well-known βAR-dependent increase of uncoupling protein UCP1 expression and expansion of beige/brite adipocytes (so-called browning) in white adipose tissue (WAT). Mechanistically, PKA directly phosphorylated mTOR and RAPTOR on unique serine residues, an effect that was independent of insulin/AKT signaling. Abrogation of the PKA site within RAPTOR disrupted βAR/mTORC1 activation of S6K1 without affecting mTORC1 activation by insulin. Conversely, a phosphomimetic RAPTOR augmented S6K1 activity. Together, these studies reveal a signaling pathway from βARs and PKA through mTORC1 that is required for adipose browning by catecholamines and provides potential therapeutic strategies to enhance energy expenditure and combat metabolic disease.","author":[{"dropping-particle":"","family":"Liu","given":"Dianxin","non-dropping-particle":"","parse-names":false,"suffix":""},{"dropping-particle":"","family":"Bordicchia","given":"Marica","non-dropping-particle":"","parse-names":false,"suffix":""},{"dropping-particle":"","family":"Zhang","given":"Chaoying","non-dropping-particle":"","parse-names":false,"suffix":""},{"dropping-particle":"","family":"Fang","given":"Huafeng","non-dropping-particle":"","parse-names":false,"suffix":""},{"dropping-particle":"","family":"Wei","given":"Wan","non-dropping-particle":"","parse-names":false,"suffix":""},{"dropping-particle":"","family":"Li","given":"Jian-Liang Liang","non-dropping-particle":"","parse-names":false,"suffix":""},{"dropping-particle":"","family":"Guilherme","given":"Adilson","non-dropping-particle":"","parse-names":false,"suffix":""},{"dropping-particle":"","family":"Guntur","given":"Kalyani","non-dropping-particle":"","parse-names":false,"suffix":""},{"dropping-particle":"","family":"Czech","given":"Michael P.","non-dropping-particle":"","parse-names":false,"suffix":""},{"dropping-particle":"","family":"Collins","given":"Sheila","non-dropping-particle":"","parse-names":false,"suffix":""}],"container-title":"Journal of Clinical Investigation","id":"ITEM-1","issue":"5","issued":{"date-parts":[["2016","3","28"]]},"page":"1-13","title":"Activation of mTORC1 is essential for β-adrenergic stimulation of adipose browning","type":"article-journal","volume":"1"},"uris":["http://www.mendeley.com/documents/?uuid=54eebe34-208d-422b-9a7a-d867a3ab55d4"]},{"id":"ITEM-2","itemData":{"DOI":"10.1038/srep37223","ISSN":"2045-2322","PMID":"27876792","abstract":"In response to cold, brown adipose tissue (BAT) increases its metabolic rate and expands its mass to produce heat required for survival, a process known as BAT recruitment. The mechanistic target of rapamycin complex 1 (mTORC1) controls metabolism, cell growth and proliferation, but its role in regulating BAT recruitment in response to chronic cold stimulation is unknown. Here, we show that cold activates mTORC1 in BAT, an effect that depends on the sympathetic nervous system. Adipocyte-specific mTORC1 loss in mice completely blocks cold-induced BAT expansion and severely impairs mitochondrial biogenesis. Accordingly, mTORC1 loss reduces oxygen consumption and causes a severe defect in BAT oxidative metabolism upon cold exposure. Using in vivo metabolic imaging, metabolomics and transcriptomics, we show that mTORC1 deletion impairs glucose and lipid oxidation, an effect linked to a defect in tricarboxylic acid (TCA) cycle activity. These analyses also reveal a severe defect in nucleotide synthesis in the absence of mTORC1. Overall, these findings demonstrate an essential role for mTORC1 in the regulation of BAT recruitment and metabolism in response to cold.","author":[{"dropping-particle":"","family":"Labbé","given":"Sébastien M.","non-dropping-particle":"","parse-names":false,"suffix":""},{"dropping-particle":"","family":"Mouchiroud","given":"Mathilde","non-dropping-particle":"","parse-names":false,"suffix":""},{"dropping-particle":"","family":"Caron","given":"Alexandre","non-dropping-particle":"","parse-names":false,"suffix":""},{"dropping-particle":"","family":"Secco","given":"Blandine","non-dropping-particle":"","parse-names":false,"suffix":""},{"dropping-particle":"","family":"Freinkman","given":"Elizaveta","non-dropping-particle":"","parse-names":false,"suffix":""},{"dropping-particle":"","family":"Lamoureux","given":"Guillaume","non-dropping-particle":"","parse-names":false,"suffix":""},{"dropping-particle":"","family":"Gélinas","given":"Yves","non-dropping-particle":"","parse-names":false,"suffix":""},{"dropping-particle":"","family":"Lecomte","given":"Roger","non-dropping-particle":"","parse-names":false,"suffix":""},{"dropping-particle":"","family":"Bossé","given":"Yohan","non-dropping-particle":"","parse-names":false,"suffix":""},{"dropping-particle":"","family":"Chimin","given":"Patricia","non-dropping-particle":"","parse-names":false,"suffix":""},{"dropping-particle":"","family":"Festuccia","given":"William T.","non-dropping-particle":"","parse-names":false,"suffix":""},{"dropping-particle":"","family":"Richard","given":"Denis","non-dropping-particle":"","parse-names":false,"suffix":""},{"dropping-particle":"","family":"Laplante","given":"Mathieu","non-dropping-particle":"","parse-names":false,"suffix":""}],"container-title":"Scientific reports","id":"ITEM-2","issue":"November","issued":{"date-parts":[["2016"]]},"page":"37223","publisher":"Nature Publishing Group","title":"mTORC1 is Required for Brown Adipose Tissue Recruitment and Metabolic Adaptation to Cold.","type":"article-journal","volume":"6"},"uris":["http://www.mendeley.com/documents/?uuid=ac1359d0-5214-43c6-8ccb-6765bf56e2c4"]},{"id":"ITEM-3","itemData":{"DOI":"10.1016/j.molmet.2016.04.001","ISSN":"22128778","abstract":"Objective: Normal adipose tissue growth and function is critical to maintaining metabolic homeostasis and its excess (e.g. obesity) or absence (e.g. lipodystrophy) is associated with severe metabolic disease. The goal of this study was to understand the mechanisms maintaining healthy adipose tissue growth and function. Methods: Adipose tissue senses and responds to systemic changes in growth factor and nutrient availability; in cells mTORC1 regulates metabolism in response to growth factors and nutrients. Thus, mTORC1 is poised to be a critical intracellular regulator of adipocyte metabolism. Here, we investigate the role of mTORC1 in mature adipocytes by generating and characterizing mice in which the Adiponectin-Cre driver is used to delete floxed alleles of Raptor, which encodes an essential regulatory subunit of mTORC1. Results: Raptor Adipoq-cre mice have normal white adipose tissue (WAT) mass for the first few weeks of life, but soon thereafter develop lipodystrophy associated with hepatomegaly, hepatic steatosis, and insulin intolerance. Raptor Adipoq-cre mice are also resistant to becoming obese when consuming a high fat diet (HFD). Resistance to obesity does not appear to be due to increased energy expenditure, but rather from failed adipose tissue expansion resulting in severe hepatomegaly associated with hyperphagia and defective dietary lipid absorption. Deleting Raptor in WAT also decreases C/EBP?? expression and the expression of its downstream target adiponectin, providing one possible mechanism of mTORC1 function in WAT. Conclusions: mTORC1 activity in mature adipocytes is essential for maintaining normal adipose tissue growth and its selective loss in mature adipocytes leads to a progressive lipodystrophy disorder and systemic metabolic disease that shares many of the hallmarks of human congenital generalized lipodystrophy.","author":[{"dropping-particle":"","family":"Lee","given":"Peter L.","non-dropping-particle":"","parse-names":false,"suffix":""},{"dropping-particle":"","family":"Tang","given":"Yuefeng","non-dropping-particle":"","parse-names":false,"suffix":""},{"dropping-particle":"","family":"Li","given":"Huawei","non-dropping-particle":"","parse-names":false,"suffix":""},{"dropping-particle":"","family":"Guertin","given":"David A.","non-dropping-particle":"","parse-names":false,"suffix":""}],"container-title":"Molecular Metabolism","id":"ITEM-3","issue":"6","issued":{"date-parts":[["2016"]]},"page":"422-432","publisher":"Elsevier GmbH","title":"Raptor/mTORC1 loss in adipocytes causes progressive lipodystrophy and fatty liver disease","type":"article-journal","volume":"5"},"uris":["http://www.mendeley.com/documents/?uuid=ee150d11-feb5-4474-aecc-46d213d415a3"]},{"id":"ITEM-4","itemData":{"DOI":"10.2337/db15-0502","ISBN":"6177133460","ISSN":"0012-1797","PMID":"26858361","abstract":"Rapamycin extends lifespan in mice, yet paradoxically causes lipid dysregulation and glucose intolerance through mechanisms that remain incompletely understood. Whole body energy balance can be influenced by beige/brite adipocytes, which are inducible by cold and other stimuli via beta-adrenergic signaling in white adipose depots. Induction of beige adipocytes is considered a promising strategy to combat obesity because of their ability to metabolize glucose and lipids, dissipating the resulting energy as heat through uncoupling protein 1 (UCP1). Here, we report that rapamycin blocks the ability of beta-adrenergic signaling to induce beige adipocytes and expression of thermogenic genes in white adipose depots. Rapamycin enhanced transcriptional negative feedback on the beta3-adrenergic receptor. However, thermogenic gene expression remained impaired even when the receptor was bypassed with a cell-permeable cAMP analogue, revealing the existence of a second inhibitory mechanism. Accordingly, rapamycin-treated mice are cold-intolerant, failing to maintain body temperature and weight when shifted to 4 degrees : C. Adipocyte-specific deletion of the mTORC1 subunit Raptor recapitulated the block in beta-adrenergic signaling. Our findings demonstrate a positive role for mTORC1 in the recruitment of beige adipocytes and suggest that inhibition of beta-adrenergic signaling by rapamycin may contribute to its physiological effects.","author":[{"dropping-particle":"","family":"Tran","given":"Cassie M.","non-dropping-particle":"","parse-names":false,"suffix":""},{"dropping-particle":"","family":"Mukherjee","given":"Saemistha","non-dropping-particle":"","parse-names":false,"suffix":""},{"dropping-particle":"","family":"Ye","given":"Lan","non-dropping-particle":"","parse-names":false,"suffix":""},{"dropping-particle":"","family":"Frederick","given":"David W.","non-dropping-particle":"","parse-names":false,"suffix":""},{"dropping-particle":"","family":"Kissig","given":"Megan","non-dropping-particle":"","parse-names":false,"suffix":""},{"dropping-particle":"","family":"Davis","given":"James G.","non-dropping-particle":"","parse-names":false,"suffix":""},{"dropping-particle":"","family":"Lamming","given":"Dudley W.","non-dropping-particle":"","parse-names":false,"suffix":""},{"dropping-particle":"","family":"Seale","given":"Patrick","non-dropping-particle":"","parse-names":false,"suffix":""},{"dropping-particle":"","family":"Baur","given":"Joseph A.","non-dropping-particle":"","parse-names":false,"suffix":""}],"container-title":"Diabetes","id":"ITEM-4","issue":"April 2015","issued":{"date-parts":[["2016"]]},"page":"1-35","title":"Rapamycin blocks induction of the thermogenic program in white adipose tissue","type":"article-journal","volume":"65"},"uris":["http://www.mendeley.com/documents/?uuid=a55649eb-ffab-4386-89e0-66ac8b91b1f0"]},{"id":"ITEM-5","itemData":{"DOI":"10.1016/j.bbalip.2016.02.023","ISSN":"18792618","PMID":"26923434","abstract":"Mechanistic target of rapamycin complex 1 (mTORC1) loss of function reduces adiposity whereas partial mTORC1 inhibition enhances fat deposition. Herein we evaluated how constitutive mTORC1 activation in adipocytes modulates adiposity in vivo. Mice with constitutive mTORC1 activation in adipocytes induced by tuberous sclerosis complex (Tsc)1 deletion and littermate controls were evaluated for body mass, energy expenditure, glucose and fatty acid metabolism, mitochondrial function, mRNA and protein contents. Adipocyte-specific Tsc1 deletion reduced visceral, but not subcutaneous, fat mass, as well as adipocyte number and diameter, phenotypes that were associated with increased lipolysis, UCP-1 content (browning) and mRNA levels of pro-browning transcriptional factors C/EBPβ and ERRα. Adipocyte Tsc1 deletion enhanced mitochondrial oxidative activity, fatty acid oxidation and the expression of PGC-1α and PPARα in both visceral and subcutaneous fat. In brown adipocytes, however, Tsc1 deletion did not affect UCP-1 content and basal respiration. Adipocyte Tsc1 deletion also reduced visceral adiposity and enhanced glucose tolerance, liver and muscle insulin signaling and adiponectin secretion in mice fed with purified low- or high-fat diet. In conclusion, adipocyte-specific Tsc1 deletion enhances mitochondrial activity, induces browning and reduces visceral adiposity in mice.","author":[{"dropping-particle":"","family":"Magdalon","given":"Juliana","non-dropping-particle":"","parse-names":false,"suffix":""},{"dropping-particle":"","family":"Chimin","given":"Patricia","non-dropping-particle":"","parse-names":false,"suffix":""},{"dropping-particle":"","family":"Belchior","given":"Thiago","non-dropping-particle":"","parse-names":false,"suffix":""},{"dropping-particle":"","family":"Neves","given":"Rodrigo X.","non-dropping-particle":"","parse-names":false,"suffix":""},{"dropping-particle":"","family":"Vieira-Lara","given":"Marcel A.","non-dropping-particle":"","parse-names":false,"suffix":""},{"dropping-particle":"","family":"Andrade","given":"Maynara L.","non-dropping-particle":"","parse-names":false,"suffix":""},{"dropping-particle":"","family":"Farias","given":"Talita S.","non-dropping-particle":"","parse-names":false,"suffix":""},{"dropping-particle":"","family":"Bolsoni-Lopes","given":"Andressa","non-dropping-particle":"","parse-names":false,"suffix":""},{"dropping-particle":"","family":"Paschoal","given":"Vivian A.","non-dropping-particle":"","parse-names":false,"suffix":""},{"dropping-particle":"","family":"Yamashita","given":"Alex S.","non-dropping-particle":"","parse-names":false,"suffix":""},{"dropping-particle":"","family":"Kowaltowski","given":"Alicia J.","non-dropping-particle":"","parse-names":false,"suffix":""},{"dropping-particle":"","family":"Festuccia","given":"William T.","non-dropping-particle":"","parse-names":false,"suffix":""}],"container-title":"Biochimica et Biophysica Acta - Molecular and Cell Biology of Lipids","id":"ITEM-5","issue":"5","issued":{"date-parts":[["2016"]]},"page":"430-438","publisher":"Elsevier B.V.","title":"Constitutive adipocyte mTORC1 activation enhances mitochondrial activity and reduces visceral adiposity in mice","type":"article-journal","volume":"1861"},"uris":["http://www.mendeley.com/documents/?uuid=2090052b-38b1-4b79-9425-975d1d79ec4d"]}],"mendeley":{"formattedCitation":"(4, 5, 82–84)","plainTextFormattedCitation":"(4, 5, 82–84)","previouslyFormattedCitation":"(4, 5, 81–83)"},"properties":{"noteIndex":0},"schema":"https://github.com/citation-style-language/schema/raw/master/csl-citation.json"}</w:instrText>
-      </w:r>
-      <w:r>
-        <w:fldChar w:fldCharType="separate"/>
-      </w:r>
-      <w:r>
-        <w:rPr>
-          <w:noProof/>
-        </w:rPr>
-        <w:t>(4, 5, 82–84)</w:t>
-      </w:r>
-      <w:r>
-        <w:fldChar w:fldCharType="end"/>
-      </w:r>
-      <w:r>
-        <w:t xml:space="preserve">.  It is notable however that in our model, we do not detect mTORC1 activation </w:t>
-      </w:r>
-      <w:r>
-        <w:t xml:space="preserve">in BAT </w:t>
-      </w:r>
-      <w:r>
-        <w:t>(Supplementary Figure 1).  That being said, w</w:t>
-      </w:r>
-      <w:r>
-        <w:t xml:space="preserve">e </w:t>
-      </w:r>
-      <w:r>
-        <w:t xml:space="preserve">are </w:t>
-      </w:r>
-      <w:r>
-        <w:t>not able</w:t>
-      </w:r>
-      <w:r>
-        <w:t xml:space="preserve"> to rule </w:t>
-      </w:r>
-      <w:r>
-        <w:t xml:space="preserve">out </w:t>
-      </w:r>
-      <w:r>
-        <w:t>indirect</w:t>
-      </w:r>
-      <w:r>
-        <w:t xml:space="preserve"> mechanisms linking muscle mTORC1 activity to elevated energy </w:t>
-      </w:r>
-      <w:r>
-        <w:t>expenditur</w:t>
-      </w:r>
-      <w:r>
-        <w:t>e</w:t>
-      </w:r>
-      <w:r>
-        <w:t>, such as FGF21</w:t>
-      </w:r>
-      <w:r>
-        <w:t xml:space="preserve">, </w:t>
-      </w:r>
-      <w:r>
-        <w:t xml:space="preserve">other </w:t>
-      </w:r>
-      <w:r>
-        <w:t>myokines</w:t>
-      </w:r>
-      <w:r>
-        <w:t xml:space="preserve"> or muscle</w:t>
-      </w:r>
-      <w:r>
-        <w:t>-</w:t>
-      </w:r>
-      <w:r>
-        <w:t>derived metabolites</w:t>
-      </w:r>
-      <w:r>
-        <w:t>.</w:t>
-      </w:r>
-      <w:r>
-        <w:t xml:space="preserve"> </w:t>
-      </w:r>
-      <w:r>
-        <w:t xml:space="preserve"> </w:t>
-      </w:r>
-      <w:r>
-        <w:t>A dual role of mTORC1 in combatting nutrient excess by promoting both catabolism and anabolism warrants further study.</w:t>
-      </w:r>
-      <w:r>
-        <w:t xml:space="preserve"> </w:t>
-      </w:r>
-    </w:p>
-    <w:p/>
-    <w:p>
-      <w:r>
-        <w:t xml:space="preserve">As noted </w:t>
-      </w:r>
-      <w:r>
-        <w:t>throughout</w:t>
-      </w:r>
-      <w:r>
-        <w:t xml:space="preserve">, there are several similarities between our </w:t>
-      </w:r>
-      <w:proofErr w:type="spellStart"/>
-      <w:r>
-        <w:rPr>
-          <w:i/>
-        </w:rPr>
-        <w:t>Ckmm-Cre</w:t>
-      </w:r>
-      <w:proofErr w:type="spellEnd"/>
-      <w:r>
-        <w:t xml:space="preserve"> driven </w:t>
-      </w:r>
-      <w:r>
-        <w:rPr>
-          <w:i/>
-        </w:rPr>
-        <w:t xml:space="preserve">Tsc1 </w:t>
-      </w:r>
-      <w:r>
-        <w:t xml:space="preserve"> knockout and the previously published </w:t>
-      </w:r>
-      <w:r>
-        <w:rPr>
-          <w:i/>
-        </w:rPr>
-        <w:t>ACTA1-Cre</w:t>
-      </w:r>
-      <w:r>
-        <w:t xml:space="preserve"> driven knockout models </w:t>
-      </w:r>
-      <w:r>
-        <w:fldChar w:fldCharType="begin" w:fldLock="1"/>
-      </w:r>
-      <w:r>
-        <w:instrText>ADDIN CSL_CITATION {"citationItems":[{"id":"ITEM-1","itemData":{"DOI":"10.1016/j.cmet.2013.03.015","ISBN":"1932-7420 (Electronic)\\r1550-4131 (Linking)","ISSN":"15504131","PMID":"23602450","abstract":"Autophagy is a catabolic process that ensures homeostatic cell clearance and is deregulated in a growing number of myopathological conditions. Although FoxO3 was shown to promote the expression of autophagy-related genes in skeletal muscle, the mechanisms triggering autophagy are unclear. We show that TSC1-deficient mice (TSCmKO), characterized by sustained activation of mTORC1, develop a late-onset myopathy related to impaired autophagy. In young TSCmKO mice, constitutive and starvation-induced autophagy is blocked at the induction steps via mTORC1-mediated inhibition of Ulk1, despite FoxO3 activation. Rapamycin is sufficient to restore autophagy in TSCmKO mice and improves the muscle phenotype of old mutant mice. Inversely, abrogation of mTORC1 signaling by depletion of raptor induces autophagy regardless of FoxO inhibition. Thus, mTORC1 is the dominant regulator of autophagy induction in skeletal muscle and ensures a tight coordination of metabolic pathways. These findings may open interesting avenues for therapeutic strategies directed toward autophagy-related muscle diseases.","author":[{"dropping-particle":"","family":"Castets","given":"Perrine","non-dropping-particle":"","parse-names":false,"suffix":""},{"dropping-particle":"","family":"Lin","given":"Shuo","non-dropping-particle":"","parse-names":false,"suffix":""},{"dropping-particle":"","family":"Rion","given":"Nathalie","non-dropping-particle":"","parse-names":false,"suffix":""},{"dropping-particle":"","family":"Fulvio","given":"Sabrina","non-dropping-particle":"Di","parse-names":false,"suffix":""},{"dropping-particle":"","family":"Romanino","given":"Klaas","non-dropping-particle":"","parse-names":false,"suffix":""},{"dropping-particle":"","family":"Guridi","given":"Maitea","non-dropping-particle":"","parse-names":false,"suffix":""},{"dropping-particle":"","family":"Frank","given":"Stephan","non-dropping-particle":"","parse-names":false,"suffix":""},{"dropping-particle":"","family":"Tintignac","given":"Lionel A. A.","non-dropping-particle":"","parse-names":false,"suffix":""},{"dropping-particle":"","family":"Sinnreich","given":"Michael","non-dropping-particle":"","parse-names":false,"suffix":""},{"dropping-particle":"","family":"Rüegg","given":"Markus A.","non-dropping-particle":"","parse-names":false,"suffix":""},{"dropping-particle":"","family":"Di Fulvio","given":"Sabrina","non-dropping-particle":"","parse-names":false,"suffix":""},{"dropping-particle":"","family":"R??egg","given":"Markus A.","non-dropping-particle":"","parse-names":false,"suffix":""}],"container-title":"Cell metabolism","id":"ITEM-1","issue":"5","issued":{"date-parts":[["2013","4","7"]]},"note":"From Duplicate 2 (Sustained activation of mTORC1 in skeletal muscle inhibits constitutive and starvation-induced autophagy and causes a severe, late-onset myopathy. - Castets, Perrine; Lin, Shuo; Rion, Nathalie; Di Fulvio, Sabrina; Romanino, Klaas; Guridi, Maitea; Frank, Stephan; Tintignac, Lionel A. a; Sinnreich, Michael; Rüegg, Markus A.; Di Fulvio, Sabrina)\n\nFrom Duplicate 1 ( Sustained Activation of mTORC1 in Skeletal Muscle Inhibits Constitutive and Starvation-Induced Autophagy and Causes a Severe, Late-Onset Myopathy - Castets, Perrine; Lin, Shuo; Rion, Nathalie; Di Fulvio, Sabrina; Romanino, Klaas; Guridi, Maitea; Frank, Stephan; Tintignac, Lionel A.; Sinnreich, Michael; Rüegg, Markus A. )\n","page":"731-44","title":"Sustained activation of mTORC1 in skeletal muscle inhibits constitutive and starvation-induced autophagy and causes a severe, late-onset myopathy.","type":"article-journal","volume":"17"},"uris":["http://www.mendeley.com/documents/?uuid=d6bd3ee3-7d0c-41bb-b9bc-8951aa8e9090"]},{"id":"ITEM-2","itemData":{"DOI":"10.1126/scisignal.aab3715","ISBN":"1937-9145 (Electronic)","ISSN":"1937-9145","PMID":"26554817","abstract":"Skeletal muscle alters whole-body metabolism through the release of hormones into the bloodstream called myokines. Guridi et al. found that skeletal muscle released a hormone called FGF21 in mice with skeletal muscle–specific activation of mTORC1, a protein complex that links nutrient availability to cell growth. Compared to control mice, these mice weighed less, likely because of increased fatty acid oxidation and increased energy expenditure, and had lower plasma concentrations of glucose and insulin. Systemic administration of antibodies directed against FGF21 reversed these metabolic changes. Thus, FGF21 released from skeletal muscle can mediate changes in whole-body metabolism.Skeletal muscle is the largest organ, comprising 40% of the total body lean mass, and affects whole-body metabolism in multiple ways. We investigated the signaling pathways involved in this process using TSCmKO mice, which have a skeletal muscle–specific depletion of TSC1 (tuberous sclerosis complex 1). This deficiency results in the constitutive activation of mammalian target of rapamycin complex 1 (mTORC1), which enhances cell growth by promoting protein synthesis. TSCmKO mice were lean, with increased insulin sensitivity, as well as changes in white and brown adipose tissue and liver indicative of increased fatty acid oxidation. These differences were due to increased plasma concentrations of fibroblast growth factor 21 (FGF21), a hormone that stimulates glucose uptake and fatty acid oxidation. The skeletal muscle of TSCmKO mice released FGF21 because of mTORC1-triggered endoplasmic reticulum (ER) stress and activation of a pathway involving PERK (protein kinase RNA-like ER kinase), eIF2α (eukaryotic translation initiation factor 2α), and ATF4 (activating transcription factor 4). Treatment of TSCmKO mice with a chemical chaperone that alleviates ER stress reduced FGF21 production in muscle and increased body weight. Moreover, injection of function-blocking antibodies directed against FGF21 largely normalized the metabolic phenotype of the mice. Thus, sustained activation of mTORC1 signaling in skeletal muscle regulated whole-body metabolism through the induction of FGF21, which, over the long term, caused severe lipodystrophy.","author":[{"dropping-particle":"","family":"Guridi","given":"Maitea","non-dropping-particle":"","parse-names":false,"suffix":""},{"dropping-particle":"","family":"Tintignac","given":"Lionel A","non-dropping-particle":"","parse-names":false,"suffix":""},{"dropping-particle":"","family":"Lin","given":"Shuo","non-dropping-particle":"","parse-names":false,"suffix":""},{"dropping-particle":"","family":"Kupr","given":"Barbara","non-dropping-particle":"","parse-names":false,"suffix":""},{"dropping-particle":"","family":"Castets","given":"Perrine","non-dropping-particle":"","parse-names":false,"suffix":""},{"dropping-particle":"","family":"Rüegg","given":"Markus A.","non-dropping-particle":"","parse-names":false,"suffix":""}],"container-title":"Science Signaling","id":"ITEM-2","issue":"402","issued":{"date-parts":[["2015"]]},"page":"ra113-ra113","title":"Activation of mTORC1 in skeletal muscle regulates whole-body metabolism through FGF21","type":"article-journal","volume":"8"},"uris":["http://www.mendeley.com/documents/?uuid=657c7b73-0513-4458-8465-cfaef5a488ef"]},{"id":"ITEM-3","itemData":{"DOI":"10.1186/s13395-016-0084-8","ISBN":"1339501600","ISSN":"2044-5040","PMID":"27004103","author":[{"dropping-particle":"","family":"Guridi","given":"Maitea","non-dropping-particle":"","parse-names":false,"suffix":""},{"dropping-particle":"","family":"Kupr","given":"Barbara","non-dropping-particle":"","parse-names":false,"suffix":""},{"dropping-particle":"","family":"Romanino","given":"Klaas","non-dropping-particle":"","parse-names":false,"suffix":""},{"dropping-particle":"","family":"Lin","given":"Shuo","non-dropping-particle":"","parse-names":false,"suffix":""},{"dropping-particle":"","family":"Falcetta","given":"Denis","non-dropping-particle":"","parse-names":false,"suffix":""},{"dropping-particle":"","family":"Tintignac","given":"Lionel","non-dropping-particle":"","parse-names":false,"suffix":""},{"dropping-particle":"","family":"Rüegg","given":"Markus A.","non-dropping-particle":"","parse-names":false,"suffix":""}],"container-title":"Skeletal Muscle","id":"ITEM-3","issue":"1","issued":{"date-parts":[["2016"]]},"page":"13","publisher":"Skeletal Muscle","title":"Alterations to mTORC1 signaling in the skeletal muscle differentially affect whole-body metabolism","type":"article-journal","volume":"6"},"uris":["http://www.mendeley.com/documents/?uuid=1dfb21af-e3ac-424a-83b8-13f5b9b4a754"]},{"id":"ITEM-4","itemData":{"DOI":"10.1186/2044-5040-3-6","ISSN":"2044-5040","PMID":"23497627","abstract":"BACKGROUND: Skeletal muscle mass is determined by the balance between protein synthesis and degradation. Mammalian target of rapamycin complex 1 (mTORC1) is a master regulator of protein translation and has been implicated in the control of muscle mass. Inactivation of mTORC1 by skeletal muscle-specific deletion of its obligatory component raptor results in smaller muscles and a lethal dystrophy. Moreover, raptor-deficient muscles are less oxidative through changes in the expression PGC-1α, a critical determinant of mitochondrial biogenesis. These results suggest that activation of mTORC1 might be beneficial to skeletal muscle by providing resistance to muscle atrophy and increasing oxidative function. Here, we tested this hypothesis by deletion of the mTORC1 inhibitor tuberous sclerosis complex (TSC) in muscle fibers. METHOD: Skeletal muscles of mice with an acute or a permanent deletion of raptor or TSC1 were examined using histological, biochemical and molecular biological methods. Response of the muscles to changes in mechanical load and nerve input was investigated by ablation of synergistic muscles or by denervation . RESULTS: Genetic deletion or knockdown of raptor, causing inactivation of mTORC1, was sufficient to prevent muscle growth and enhance muscle atrophy. Conversely, short-term activation of mTORC1 by knockdown of TSC induced muscle fiber hypertrophy and atrophy-resistance upon denervation, in both fast tibialis anterior (TA) and slow soleus muscles. Surprisingly, however, sustained activation of mTORC1 by genetic deletion of Tsc1 caused muscle atrophy in all but soleus muscles. In contrast, oxidative capacity was increased in all muscles examined. Consistently, TSC1-deficient soleus muscle was atrophy-resistant whereas TA underwent normal atrophy upon denervation. Moreover, upon overloading, plantaris muscle did not display enhanced hypertrophy compared to controls. Biochemical analysis indicated that the atrophy response of muscles was based on the suppressed phosphorylation of PKB/Akt via feedback inhibition by mTORC1 and subsequent increased expression of the E3 ubiquitin ligases MuRF1 and atrogin-1/MAFbx. In contrast, expression of both E3 ligases was not increased in soleus muscle suggesting the presence of compensatory mechanisms in this muscle. CONCLUSIONS: Our study shows that the mTORC1- and the PKB/Akt-FoxO pathways are tightly interconnected and differentially regulated depending on the muscle type. These results indicate tha…","author":[{"dropping-particle":"","family":"Bentzinger","given":"C. Florian","non-dropping-particle":"","parse-names":false,"suffix":""},{"dropping-particle":"","family":"Lin","given":"Shuo","non-dropping-particle":"","parse-names":false,"suffix":""},{"dropping-particle":"","family":"Romanino","given":"Klaas","non-dropping-particle":"","parse-names":false,"suffix":""},{"dropping-particle":"","family":"Castets","given":"Perrine","non-dropping-particle":"","parse-names":false,"suffix":""},{"dropping-particle":"","family":"Guridi","given":"Maitea","non-dropping-particle":"","parse-names":false,"suffix":""},{"dropping-particle":"","family":"Summermatter","given":"Serge","non-dropping-particle":"","parse-names":false,"suffix":""},{"dropping-particle":"","family":"Handschin","given":"Christoph","non-dropping-particle":"","parse-names":false,"suffix":""},{"dropping-particle":"","family":"Tintignac","given":"Lionel A.","non-dropping-particle":"","parse-names":false,"suffix":""},{"dropping-particle":"","family":"Hall","given":"Michael N.","non-dropping-particle":"","parse-names":false,"suffix":""},{"dropping-particle":"","family":"Rüegg","given":"Markus A.","non-dropping-particle":"","parse-names":false,"suffix":""}],"container-title":"Skeletal muscle","id":"ITEM-4","issue":"1","issued":{"date-parts":[["2013","1"]]},"page":"6","title":"Differential response of skeletal muscles to mTORC1 signaling during atrophy and hypertrophy.","type":"article-journal","volume":"3"},"uris":["http://www.mendeley.com/documents/?uuid=0a749ec3-0f9f-470f-affa-fb5468a48dc2"]}],"mendeley":{"formattedCitation":"(2, 3, 22, 23)","plainTextFormattedCitation":"(2, 3, 22, 23)","previouslyFormattedCitation":"(2, 3, 22, 23)"},"properties":{"noteIndex":0},"schema":"https://github.com/citation-style-language/schema/raw/master/csl-citation.json"}</w:instrText>
-      </w:r>
-      <w:r>
-        <w:fldChar w:fldCharType="separate"/>
-      </w:r>
-      <w:r>
-        <w:rPr>
-          <w:noProof/>
-        </w:rPr>
-        <w:t>(2, 3, 22, 23)</w:t>
-      </w:r>
-      <w:r>
-        <w:fldChar w:fldCharType="end"/>
-      </w:r>
-      <w:r>
-        <w:t>.  Both models report elevated energy expenditure, a higher proportion of oxidative fibers, less adiposity and resilience to diet-induced obesity and insulin resistance.  Both models also show signs of elevated ageing including kyphosis and early death.  The model reported here is unique in that there is no obvious loss of lean mass with chronic mTORC1 activation</w:t>
-      </w:r>
-      <w:r>
-        <w:t>.</w:t>
-      </w:r>
-      <w:r>
-        <w:t xml:space="preserve">  </w:t>
-      </w:r>
-      <w:r>
-        <w:t>While we observed some similar transcriptional changes including induction of transcripts encoding PGC1</w:t>
-      </w:r>
-      <w:r>
-        <w:rPr>
-          <w:rFonts w:ascii="Symbol" w:hAnsi="Symbol"/>
-        </w:rPr>
-        <w:t></w:t>
-      </w:r>
-      <w:r>
-        <w:t xml:space="preserve">, FGF21, BIP and CHOP, we did not observe induction of the </w:t>
-      </w:r>
-      <w:proofErr w:type="spellStart"/>
-      <w:r>
-        <w:t>atrogenes</w:t>
-      </w:r>
-      <w:proofErr w:type="spellEnd"/>
-      <w:r>
-        <w:t xml:space="preserve"> MuRF1 or </w:t>
-      </w:r>
-      <w:r>
-        <w:t>Atrogin-1.</w:t>
-      </w:r>
-      <w:r>
-        <w:t xml:space="preserve"> </w:t>
-      </w:r>
-      <w:r>
-        <w:t>In our view this reduces the likelihood that the above phenotypes are confounded by impaired muscle function in young mice.</w:t>
-      </w:r>
-    </w:p>
-    <w:p/>
-    <w:p>
-      <w:r>
-        <w:t xml:space="preserve">Transcriptional profiling across species has identified downregulation of mitochondrial genes in skeletal muscle as a common aging signature </w:t>
-      </w:r>
-      <w:r>
-        <w:fldChar w:fldCharType="begin" w:fldLock="1"/>
-      </w:r>
-      <w:r>
-        <w:instrText xml:space="preserve">ADDIN CSL_CITATION {"citationItems":[{"id":"ITEM-1","itemData":{"DOI":"10.1371/journal.pgen.0020115","ISBN":"1553-7404 (Electronic)","ISSN":"15537390","PMID":"16789832","abstract":"We analyzed expression of 81 normal muscle samples from humans of varying ages, and have identified a molecular profile for aging consisting of 250 age-regulated genes. This molecular profile correlates not only with chronological age but also with a measure of physiological age. We compared the transcriptional profile of muscle aging to previous transcriptional profiles of aging in the kidney and the brain, and found a common signature for aging in these diverse human tissues. The common aging signature consists of six genetic pathways; four pathways increase expression with age (genes in the extracellular matrix, genes involved in cell growth, genes encoding factors involved in complement activation, and genes encoding components of the cytosolic ribosome), while two pathways decrease expression with age (genes involved in chloride transport and genes encoding subunits of the mitochondrial electron transport chain). We also compared transcriptional profiles of aging in humans to those of the mouse and fly, and found that the electron transport chain pathway decreases expression with age in all three organisms, suggesting that this may be a public marker for aging across species.","author":[{"dropping-particle":"","family":"Zahn","given":"Jacob M.","non-dropping-particle":"","parse-names":false,"suffix":""},{"dropping-particle":"","family":"Sonu","given":"Rebecca","non-dropping-particle":"","parse-names":false,"suffix":""},{"dropping-particle":"","family":"Vogel","given":"Hannes","non-dropping-particle":"","parse-names":false,"suffix":""},{"dropping-particle":"","family":"Crane","given":"Emily","non-dropping-particle":"","parse-names":false,"suffix":""},{"dropping-particle":"","family":"Mazan-Mamczarz","given":"Krystyna","non-dropping-particle":"","parse-names":false,"suffix":""},{"dropping-particle":"","family":"Rabkin","given":"Ralph","non-dropping-particle":"","parse-names":false,"suffix":""},{"dropping-particle":"","family":"Davis","given":"Ronald W.","non-dropping-particle":"","parse-names":false,"suffix":""},{"dropping-particle":"","family":"Becker","given":"Kevin G.","non-dropping-particle":"","parse-names":false,"suffix":""},{"dropping-particle":"","family":"Owen","given":"Art B.","non-dropping-particle":"","parse-names":false,"suffix":""},{"dropping-particle":"","family":"Kim","given":"Stuart K.","non-dropping-particle":"","parse-names":false,"suffix":""}],"container-title":"PLoS Genetics","id":"ITEM-1","issue":"7","issued":{"date-parts":[["2006"]]},"page":"1058-1069","title":"Transcriptional profiling of aging in human muscle reveals a common aging signature","type":"article-journal","volume":"2"},"uris":["http://www.mendeley.com/documents/?uuid=de5d374d-6210-4f18-a4f4-e116564357e6"]},{"id":"ITEM-2","itemData":{"DOI":"10.1371/journal.pgen.1003389","ISBN":"1553-7404 (Electronic)\r1553-7390 (Linking)","ISSN":"15537390","PMID":"23555298","abstract":"Physical activity and molecular ageing presumably interact to precipitate musculoskeletal decline in humans with age. Herein, we have delineated molecular networks for these two major components of sarcopenic risk using multiple independent clinical cohorts. We generated genome-wide transcript profiles from individuals (n = 44) who then undertook 20 weeks of supervised resistance-exercise training (RET). Expectedly, our subjects exhibited a marked range of hypertrophic responses (3% to +28%), and when applying Ingenuity Pathway Analysis (IPA) up-stream analysis to </w:instrText>
-      </w:r>
-      <w:r>
-        <w:rPr>
-          <w:rFonts w:ascii="Cambria Math" w:hAnsi="Cambria Math" w:cs="Cambria Math"/>
-        </w:rPr>
-        <w:instrText>∼</w:instrText>
-      </w:r>
-      <w:r>
-        <w:instrText xml:space="preserve">580 genes that co-varied with gain in lean mass, we identified rapamycin (mTOR) signaling associating with growth (P = 1.4×10−30). Paradoxically, those displaying most hypertrophy exhibited an inhibited mTOR activation signature, including the striking down-regulation of 70 rRNAs. Differential analysis found networks mimicking developmental processes (activated all-trans-retinoic acid (ATRA, Z-score = 4.5; P = 6×10−13) and inhibited aryl-hydrocarbon receptor signaling (AhR, Z-score = −2.3; P = 3×10−7)) with RET. Intriguingly, as ATRA and AhR gene-sets were also a feature of endurance exercise training (EET), they appear to represent “generic” physical activity responsive gene-networks. For age, we found that differential gene-expression methods do not produce consistent molecular differences between young versus old individuals. Instead, utilizing two independent cohorts (n = 45 and n = 52), with a continuum of subject ages (18–78 y), the first reproducible set of age-related transcripts in human muscle was identified. This analysis identified </w:instrText>
-      </w:r>
-      <w:r>
-        <w:rPr>
-          <w:rFonts w:ascii="Cambria Math" w:hAnsi="Cambria Math" w:cs="Cambria Math"/>
-        </w:rPr>
-        <w:instrText>∼</w:instrText>
-      </w:r>
-      <w:r>
-        <w:instrText>500 genes highly enriched in post-transcriptional processes (P = 1×10−6) and with negligible links to the aforementioned generic exercise regulated gene-sets and some overlap with ribosomal genes. The RNA signatures from multiple compounds all targeting serotonin, DNA topoisomerase antagonism, and RXR activation were significantly related to the muscle age-related genes. Finally, a number of specific chromosomal loci, including 1q12 and 13q21, contributed by more than chance to the age-related gene list (P = 0.01–0.005), implying possible epigenetic events. We conclude that human muscle age-related molecular processes appear distinct from the processes regulated by those of physical activity. Author Summary A fundamental challenge for modern medicine is to generate new strategies to cope with the rising proportion of older people within society, as una…","author":[{"dropping-particle":"","family":"Phillips","given":"Bethan E.","non-dropping-particle":"","parse-names":false,"suffix":""},{"dropping-particle":"","family":"Williams","given":"John P.","non-dropping-particle":"","parse-names":false,"suffix":""},{"dropping-particle":"","family":"Gustafsson","given":"Thomas","non-dropping-particle":"","parse-names":false,"suffix":""},{"dropping-particle":"","family":"Bouchard","given":"Claude","non-dropping-particle":"","parse-names":false,"suffix":""},{"dropping-particle":"","family":"Rankinen","given":"Tuomo","non-dropping-particle":"","parse-names":false,"suffix":""},{"dropping-particle":"","family":"Knudsen","given":"Steen","non-dropping-particle":"","parse-names":false,"suffix":""},{"dropping-particle":"","family":"Smith","given":"Kenneth","non-dropping-particle":"","parse-names":false,"suffix":""},{"dropping-particle":"","family":"Timmons","given":"James A.","non-dropping-particle":"","parse-names":false,"suffix":""},{"dropping-particle":"","family":"Atherton","given":"Philip J.","non-dropping-particle":"","parse-names":false,"suffix":""}],"container-title":"PLoS Genetics","id":"ITEM-2","issue":"3","issued":{"date-parts":[["2013"]]},"title":"Molecular Networks of Human Muscle Adaptation to Exercise and Age","type":"article-journal","volume":"9"},"uris":["http://www.mendeley.com/documents/?uuid=fd916497-9bcd-4a0c-aafd-a959c7763d9a"]}],"mendeley":{"formattedCitation":"(85, 86)","plainTextFormattedCitation":"(85, 86)","previouslyFormattedCitation":"(84, 85)"},"properties":{"noteIndex":0},"schema":"https://github.com/citation-style-language/schema/raw/master/csl-citation.json"}</w:instrText>
-      </w:r>
-      <w:r>
-        <w:fldChar w:fldCharType="separate"/>
-      </w:r>
-      <w:r>
-        <w:rPr>
-          <w:noProof/>
-        </w:rPr>
-        <w:t>(85, 86)</w:t>
-      </w:r>
-      <w:r>
-        <w:fldChar w:fldCharType="end"/>
-      </w:r>
-      <w:r>
-        <w:t xml:space="preserve">, whereas loss of skeletal muscle mitochondrial function is associated with age-related sarcopenia in </w:t>
-      </w:r>
-      <w:r>
-        <w:rPr>
-          <w:i/>
-        </w:rPr>
-        <w:t xml:space="preserve">C. </w:t>
-      </w:r>
-      <w:proofErr w:type="spellStart"/>
-      <w:r>
-        <w:rPr>
-          <w:i/>
-        </w:rPr>
-        <w:t>elegans</w:t>
-      </w:r>
-      <w:proofErr w:type="spellEnd"/>
-      <w:r>
-        <w:t xml:space="preserve"> </w:t>
-      </w:r>
-      <w:r>
-        <w:fldChar w:fldCharType="begin" w:fldLock="1"/>
-      </w:r>
-      <w:r>
-        <w:instrText>ADDIN CSL_CITATION {"citationItems":[{"id":"ITEM-1","itemData":{"DOI":"10.18632/aging.101654","ISSN":"19454589","author":[{"dropping-particle":"","family":"Gaffney","given":"Christopher J.","non-dropping-particle":"","parse-names":false,"suffix":""},{"dropping-particle":"","family":"Pollard","given":"Amelia","non-dropping-particle":"","parse-names":false,"suffix":""},{"dropping-particle":"","family":"Barratt","given":"Thomas F.","non-dropping-particle":"","parse-names":false,"suffix":""},{"dropping-particle":"","family":"Constantin-Teodosiu","given":"Dumitru","non-dropping-particle":"","parse-names":false,"suffix":""},{"dropping-particle":"","family":"Greenhaff","given":"Paul L.","non-dropping-particle":"","parse-names":false,"suffix":""},{"dropping-particle":"","family":"Szewczyk","given":"Nathaniel J.","non-dropping-particle":"","parse-names":false,"suffix":""}],"container-title":"Aging","id":"ITEM-1","issue":"11","issued":{"date-parts":[["2018"]]},"page":"3382-3396","title":"Greater loss of mitochondrial function with ageing is associated with earlier onset of sarcopenia in C. elegans","type":"article-journal","volume":"10"},"uris":["http://www.mendeley.com/documents/?uuid=ce8db16c-7389-48db-b084-c57597bbeca1"]},{"id":"ITEM-2","itemData":{"DOI":"10.18632/aging.101358","ISBN":"0065-2504","ISSN":"19454589","PMID":"29302020","author":[{"dropping-particle":"","family":"Castro-Sepúlveda","given":"Mauricio","non-dropping-particle":"","parse-names":false,"suffix":""},{"dropping-particle":"","family":"Tevy","given":"María Florencia","non-dropping-particle":"","parse-names":false,"suffix":""},{"dropping-particle":"","family":"Jaimovich","given":"Enrique","non-dropping-particle":"","parse-names":false,"suffix":""},{"dropping-particle":"","family":"Campos","given":"Cristian A.","non-dropping-particle":"","parse-names":false,"suffix":""},{"dropping-particle":"","family":"Eisner","given":"Verónica","non-dropping-particle":"","parse-names":false,"suffix":""},{"dropping-particle":"","family":"Figueroa","given":"Reinaldo","non-dropping-particle":"","parse-names":false,"suffix":""},{"dropping-particle":"","family":"Campo","given":"Andrea","non-dropping-particle":"del","parse-names":false,"suffix":""},{"dropping-particle":"","family":"Contreras-Hernández","given":"Ignacio","non-dropping-particle":"","parse-names":false,"suffix":""},{"dropping-particle":"","family":"Casas","given":"Mariana","non-dropping-particle":"","parse-names":false,"suffix":""}],"container-title":"Aging","id":"ITEM-2","issue":"1","issued":{"date-parts":[["2018"]]},"page":"34-55","title":"Muscle function decline and mitochondria changes in middle age precede sarcopenia in mice","type":"article-journal","volume":"10"},"uris":["http://www.mendeley.com/documents/?uuid=9386b247-3dff-4125-8eaf-5dd3dcf3f8f2"]}],"mendeley":{"formattedCitation":"(87, 88)","plainTextFormattedCitation":"(87, 88)","previouslyFormattedCitation":"(86, 87)"},"properties":{"noteIndex":0},"schema":"https://github.com/citation-style-language/schema/raw/master/csl-citation.json"}</w:instrText>
-      </w:r>
-      <w:r>
-        <w:fldChar w:fldCharType="separate"/>
-      </w:r>
-      <w:r>
-        <w:rPr>
-          <w:noProof/>
-        </w:rPr>
-        <w:t>(87, 88)</w:t>
-      </w:r>
-      <w:r>
-        <w:fldChar w:fldCharType="end"/>
-      </w:r>
-      <w:r>
-        <w:t xml:space="preserve"> and mice. Candidate gene studies on aging have implicated genes with important roles in skeletal muscle metabolism, including </w:t>
-      </w:r>
-      <w:r>
-        <w:rPr>
-          <w:i/>
-        </w:rPr>
-        <w:t>IGF1R</w:t>
-      </w:r>
-      <w:r>
-        <w:t xml:space="preserve">, </w:t>
-      </w:r>
-      <w:r>
-        <w:rPr>
-          <w:i/>
-        </w:rPr>
-        <w:lastRenderedPageBreak/>
+        <w:rPr>
+          <w:i/>
+        </w:rPr>
         <w:t>AKT1</w:t>
       </w:r>
       <w:r>
@@ -8127,6 +8141,7 @@
         <w:pStyle w:val="Heading2"/>
       </w:pPr>
       <w:r>
+        <w:lastRenderedPageBreak/>
         <w:t>Body Composition and Indirect Calorimetry</w:t>
       </w:r>
     </w:p>
@@ -8174,17 +8189,414 @@
         <w:t>2</w:t>
       </w:r>
       <w:r>
-        <w:t xml:space="preserve"> were determined using a home-cage style Comprehensive Laboratory Animal Monitoring System (CLAMS, Columbus Instruments, Columbus, OH) with hanging feeders containing pelleted food, under light and temperature-controlled conditions (12:12hr, 25ºC). Ambulatory activity was </w:t>
+        <w:t xml:space="preserve"> were determined using a home-cage style Comprehensive Laboratory Animal Monitoring System (CLAMS, Columbus Instruments, Columbus, OH) with hanging feeders containing pelleted food, under light and temperature-controlled conditions (12:12hr, 25ºC). Ambulatory activity was calculated as the sum of x and y axis beam breaks.  The first 6h of CLAMS measurements were discarded to accommodate acclimation, after which continuous measurements were made over three consecutive days. Data were analyzed by mixed linear models with considerations </w:t>
+      </w:r>
+      <w:r>
+        <w:fldChar w:fldCharType="begin" w:fldLock="1"/>
+      </w:r>
+      <w:r>
+        <w:instrText>ADDIN CSL_CITATION {"citationItems":[{"id":"ITEM-1","itemData":{"DOI":"10.1038/nmeth.1806","ISSN":"1548-7091","PMID":"22205519","abstract":"We present a consolidated view of the complexity and challenges of designing studies for measurement of energy metabolism in mouse models, including a practical guide to the assessment of energy expenditure, energy intake and body composition and statistical analysis thereof. We hope this guide will facilitate comparisons across studies and minimize spurious interpretations of data. We recommend that division of energy expenditure data by either body weight or lean body weight and that presentation of group effects as histograms should be replaced by plotting individual data and analyzing both group and body-composition effects using analysis of covariance (ANCOVA).","author":[{"dropping-particle":"","family":"Tschöp","given":"Matthias H.","non-dropping-particle":"","parse-names":false,"suffix":""},{"dropping-particle":"","family":"Speakman","given":"John R.","non-dropping-particle":"","parse-names":false,"suffix":""},{"dropping-particle":"","family":"Arch","given":"Jonathan R S","non-dropping-particle":"","parse-names":false,"suffix":""},{"dropping-particle":"","family":"Auwerx","given":"Johan","non-dropping-particle":"","parse-names":false,"suffix":""},{"dropping-particle":"","family":"Brüning","given":"Jens C.","non-dropping-particle":"","parse-names":false,"suffix":""},{"dropping-particle":"","family":"Chan","given":"Lawrence","non-dropping-particle":"","parse-names":false,"suffix":""},{"dropping-particle":"","family":"Eckel","given":"Robert H","non-dropping-particle":"","parse-names":false,"suffix":""},{"dropping-particle":"V","family":"Farese","given":"Robert","non-dropping-particle":"","parse-names":false,"suffix":""},{"dropping-particle":"","family":"Galgani","given":"Jose E","non-dropping-particle":"","parse-names":false,"suffix":""},{"dropping-particle":"","family":"Hambly","given":"Catherine","non-dropping-particle":"","parse-names":false,"suffix":""},{"dropping-particle":"","family":"Herman","given":"Mark a","non-dropping-particle":"","parse-names":false,"suffix":""},{"dropping-particle":"","family":"Horvath","given":"Tamas L.","non-dropping-particle":"","parse-names":false,"suffix":""},{"dropping-particle":"","family":"Kahn","given":"Barbara B.","non-dropping-particle":"","parse-names":false,"suffix":""},{"dropping-particle":"","family":"Kozma","given":"Sara C","non-dropping-particle":"","parse-names":false,"suffix":""},{"dropping-particle":"","family":"Maratos-Flier","given":"Eleftheria","non-dropping-particle":"","parse-names":false,"suffix":""},{"dropping-particle":"","family":"Müller","given":"Timo D","non-dropping-particle":"","parse-names":false,"suffix":""},{"dropping-particle":"","family":"Münzberg","given":"Heike","non-dropping-particle":"","parse-names":false,"suffix":""},{"dropping-particle":"","family":"Pfluger","given":"Paul T.","non-dropping-particle":"","parse-names":false,"suffix":""},{"dropping-particle":"","family":"Plum","given":"Leona","non-dropping-particle":"","parse-names":false,"suffix":""},{"dropping-particle":"","family":"Reitman","given":"Marc L.","non-dropping-particle":"","parse-names":false,"suffix":""},{"dropping-particle":"","family":"Rahmouni","given":"Kamal","non-dropping-particle":"","parse-names":false,"suffix":""},{"dropping-particle":"","family":"Shulman","given":"Gerald I.","non-dropping-particle":"","parse-names":false,"suffix":""},{"dropping-particle":"","family":"Thomas","given":"George","non-dropping-particle":"","parse-names":false,"suffix":""},{"dropping-particle":"","family":"Kahn","given":"C. Ronald","non-dropping-particle":"","parse-names":false,"suffix":""},{"dropping-particle":"","family":"Ravussin","given":"Eric","non-dropping-particle":"","parse-names":false,"suffix":""}],"container-title":"Nature Methods","id":"ITEM-1","issue":"1","issued":{"date-parts":[["2011","12","28"]]},"note":"From Duplicate 1 (A guide to analysis of mouse energy metabolism - Tschöp, Matthias H.; Speakman, John R; Arch, Jonathan R S; Auwerx, Johan; Brüning, Jens C.; Chan, Lawrence; Eckel, Robert H; Farese, Robert V; Galgani, Jose E; Hambly, Catherine; Herman, Mark a; Horvath, Tamas L.; Kahn, Barbara B.; Kozma, Sara C; Maratos-Flier, Eleftheria; Müller, Timo D; Münzberg, Heike; Pfluger, Paul T; Plum, Leona; Reitman, Marc L.; Rahmouni, Kamal; Shulman, Gerald I.; Thomas, George; Kahn, C. Ronald; Ravussin, Eric)\n\nFrom Duplicate 1 (A guide to analysis of mouse energy metabolism - Tschöp, Matthias H; Speakman, John R; Arch, Jonathan R S; Auwerx, Johan; Brüning, Jens C; Chan, Lawrence; Eckel, Robert H; Farese, Robert V; Galgani, Jose E; Hambly, Catherine; Herman, Mark a; Horvath, Tamas L.; Kahn, Barbara B.; Kozma, Sara C; Maratos-Flier, Eleftheria; Müller, Timo D; Münzberg, Heike; Pfluger, Paul T; Plum, Leona; Reitman, Marc L.; Rahmouni, Kamal; Shulman, Gerald I.; Thomas, George; Kahn, C Ronald; Ravussin, Eric)\n\nFrom Duplicate 1 ( \n\n\n\n\n\n\n\n\n\n\n\n\n\n\n\n\n\n\n\n\n\n\n\n\n\nA guide to analysis of mouse energy metabolism\n\n\n\n\n\n\n\n\n\n\n\n\n\n\n\n\n\n\n\n\n\n\n\n\n\n- Tschöp, Matthias H; Speakman, John R; Arch, Jonathan R S; Auwerx, Johan; Brüning, Jens C; Chan, Lawrence; Eckel, Robert H; Farese, Robert V; Galgani, Jose E; Hambly, Catherine; Herman, Mark a; Horvath, Tamas L; Kahn, Barbara B.; Kozma, Sara C; Maratos-Flier, Eleftheria; Müller, Timo D; Münzberg, Heike; Pfluger, Paul T; Plum, Leona; Reitman, Marc L; Rahmouni, Kamal; Shulman, Gerald I.; Thomas, George; Kahn, C Ronald; Ravussin, Eric )\n\n\n\n\n\n\n\n","page":"57-63","title":"A guide to analysis of mouse energy metabolism","type":"article-journal","volume":"9"},"uris":["http://www.mendeley.com/documents/?uuid=58d8767d-0747-4d45-abbf-b03172dd933c"]},{"id":"ITEM-2","itemData":{"DOI":"10.1152/ajpendo.00521.2015","ISSN":"0193-1849","abstract":"© 2016 the American Physiological Society. We have investigated the effects of in utero exposure to environmentally persistent free radicals (EPFRs) on growth, metabolism, energy utilization, and skeletal muscle mitochondria in a mouse model of diet-induced obesity. Pregnant mice were treated with laboratory-generated, combustion derived particular matter (MCP230). The adult offspring were placed on a high-fat diet for 12 wk, after which we observed a 9.8% increase in their body weight. The increase in body size observed in the MCP230-exposed mice was not associated with increases in food intake but was associated with a reduction in physical activity and lower energy expenditure. The reduced energy expenditure in mice indirectly exposed to MCP230 was associated with reductions in skeletal muscle mitochondrial DNA copy number, lower mRNA levels of electron transport genes, and reduced citrate synthase activity. Upregulation of key genes involved in ameliorating oxidative stress was also observed in the muscle of MCP230-exposed mice. These findings suggest that gestational exposure to MCP230 leads to a reduction in energy expenditure at least in part through alterations to mitochondrial metabolism in the skeletal muscle.","author":[{"dropping-particle":"","family":"Stephenson","given":"Erin J.","non-dropping-particle":"","parse-names":false,"suffix":""},{"dropping-particle":"","family":"Ragauskas","given":"Alyse","non-dropping-particle":"","parse-names":false,"suffix":""},{"dropping-particle":"","family":"Jaligama","given":"Sridhar","non-dropping-particle":"","parse-names":false,"suffix":""},{"dropping-particle":"","family":"Redd","given":"Jeanna R.","non-dropping-particle":"","parse-names":false,"suffix":""},{"dropping-particle":"","family":"Parvathareddy","given":"Jyothi","non-dropping-particle":"","parse-names":false,"suffix":""},{"dropping-particle":"","family":"Peloquin","given":"M.J. Matthew J","non-dropping-particle":"","parse-names":false,"suffix":""},{"dropping-particle":"","family":"Saravia","given":"Jordy","non-dropping-particle":"","parse-names":false,"suffix":""},{"dropping-particle":"","family":"Han","given":"Joan C.","non-dropping-particle":"","parse-names":false,"suffix":""},{"dropping-particle":"","family":"Cormier","given":"Stephania A.","non-dropping-particle":"","parse-names":false,"suffix":""},{"dropping-particle":"","family":"Bridges","given":"Dave","non-dropping-particle":"","parse-names":false,"suffix":""}],"container-title":"American Journal of Physiology - Endocrinology And Metabolism","id":"ITEM-2","issue":"31","issued":{"date-parts":[["2016","4","26"]]},"page":"ajpendo.00521.2015","title":"Exposure to environmentally persistent free radicals during gestation lowers energy expenditure and impairs skeletal muscle mitochondrial function in adult mice","type":"article-journal","volume":"310"},"uris":["http://www.mendeley.com/documents/?uuid=2294b693-337a-4283-96c6-fa58cfe4c0ab"]}],"mendeley":{"formattedCitation":"(38, 39)","plainTextFormattedCitation":"(38, 39)","previouslyFormattedCitation":"(38, 39)"},"properties":{"noteIndex":0},"schema":"https://github.com/citation-style-language/schema/raw/master/csl-citation.json"}</w:instrText>
+      </w:r>
+      <w:r>
+        <w:fldChar w:fldCharType="separate"/>
+      </w:r>
+      <w:r>
+        <w:rPr>
+          <w:noProof/>
+        </w:rPr>
+        <w:t>(38, 39)</w:t>
+      </w:r>
+      <w:r>
+        <w:fldChar w:fldCharType="end"/>
+      </w:r>
+      <w:r>
+        <w:t xml:space="preserve">. To account for the dominant effect of lean mass on total energy expenditure, lean mass was included as a covariate in the mixed linear models.  Energy expenditure was calculated as heat, using the Lusk equation in </w:t>
+      </w:r>
+      <w:proofErr w:type="spellStart"/>
+      <w:r>
+        <w:t>Oxymax</w:t>
+      </w:r>
+      <w:proofErr w:type="spellEnd"/>
+      <w:r>
+        <w:t xml:space="preserve"> software</w:t>
+      </w:r>
+      <w:r>
+        <w:t xml:space="preserve">, </w:t>
+      </w:r>
+      <w:r>
+        <w:t xml:space="preserve">and rates of carbohydrate and lipid oxidation were calculated according to </w:t>
+      </w:r>
+      <w:proofErr w:type="spellStart"/>
+      <w:r>
+        <w:t>Péronnet</w:t>
+      </w:r>
+      <w:proofErr w:type="spellEnd"/>
+      <w:r>
+        <w:t xml:space="preserve"> and </w:t>
+      </w:r>
+      <w:proofErr w:type="spellStart"/>
+      <w:r>
+        <w:t>Massicotte</w:t>
+      </w:r>
+      <w:proofErr w:type="spellEnd"/>
+      <w:r>
+        <w:t xml:space="preserve"> </w:t>
+      </w:r>
+      <w:r>
+        <w:fldChar w:fldCharType="begin" w:fldLock="1"/>
+      </w:r>
+      <w:r>
+        <w:instrText>ADDIN CSL_CITATION {"citationItems":[{"id":"ITEM-1","itemData":{"ISSN":"0833-1235","PMID":"1645211","abstract":"The purpose of this paper is to point out some limits and inconsistencies in the table of nonprotein respiratory quotient that is universally used. This table, developed by Lusk in 1924, was derived from biochemical and physical data that are now outdated. A new table of nonprotein respiratory quotient, consistent with modern chemical and physical data, is proposed. The revised table is based on (a) the average composition of human triacylglycerol stores, (b) energy potential of fatty acids and glucose, and (c) the volumes occupied by one mole of oxygen or carbon dioxide (which are not ideal gases) under STPD conditions.","author":[{"dropping-particle":"","family":"Péronnet","given":"F","non-dropping-particle":"","parse-names":false,"suffix":""},{"dropping-particle":"","family":"Massicotte","given":"D","non-dropping-particle":"","parse-names":false,"suffix":""}],"container-title":"Canadian journal of sport sciences = Journal canadien des sciences du sport","id":"ITEM-1","issue":"1","issued":{"date-parts":[["1991","3"]]},"page":"23-9","title":"Table of nonprotein respiratory quotient: an update.","type":"article-journal","volume":"16"},"uris":["http://www.mendeley.com/documents/?uuid=67d1ef25-9041-4ef6-92f3-c113512dd46f"]}],"mendeley":{"formattedCitation":"(40)","plainTextFormattedCitation":"(40)","previouslyFormattedCitation":"(40)"},"properties":{"noteIndex":0},"schema":"https://github.com/citation-style-language/schema/raw/master/csl-citation.json"}</w:instrText>
+      </w:r>
+      <w:r>
+        <w:fldChar w:fldCharType="separate"/>
+      </w:r>
+      <w:r>
+        <w:rPr>
+          <w:noProof/>
+        </w:rPr>
+        <w:t>(40)</w:t>
+      </w:r>
+      <w:r>
+        <w:fldChar w:fldCharType="end"/>
+      </w:r>
+      <w:r>
+        <w:t xml:space="preserve"> with the assumption that the rate of protein oxidation occurring under standard housing conditions is negligible. For rapamycin treatments, animals were individually housed for 10 consecutive days (days 3-10 were in CLAMS cages). Mice received four days of vehicle treatment (1% Tween, 1% PEG-8000), followed by three days of treatment with either vehicle or the selective mTOR</w:t>
+      </w:r>
+      <w:r>
+        <w:t>C1</w:t>
+      </w:r>
+      <w:r>
+        <w:t xml:space="preserve"> inhibitor rapamycin (3 mg/kg/d, via intraperitoneal injection). Mice were then switched to HFD and indirect calorimetry measurements continued for an additional three days, during which time mice continued to receive daily injections of either vehicle or rapamycin.</w:t>
+      </w:r>
+    </w:p>
+    <w:p>
+      <w:pPr>
+        <w:pStyle w:val="Heading2"/>
+      </w:pPr>
+      <w:proofErr w:type="spellStart"/>
+      <w:r>
+        <w:t>Hyperinsulinemic</w:t>
+      </w:r>
+      <w:proofErr w:type="spellEnd"/>
+      <w:r>
+        <w:t xml:space="preserve"> Euglycemic Clamp and Tissue 2-Deoxyglucose Uptake</w:t>
+      </w:r>
+    </w:p>
+    <w:p>
+      <w:r>
+        <w:t xml:space="preserve">Animals were anesthetized with sodium pentobarbital (50−60 mg/kg, given intraperitoneally) and indwelling catheters were implanted into the right jugular vein and the right carotid artery. The catheters were tunneled subcutaneously and exteriorized at the back of the neck via a stainless-steel tubing connector that was fixed subcutaneously upon closure of the incision. Animals were allowed to recover and mice with healthy appearance, normal activity, and weight regain to or above 90% of their pre-surgery levels were used for the study. Experiments were carried out in conscious and unrestrained animals using techniques described previously </w:t>
+      </w:r>
+      <w:r>
+        <w:fldChar w:fldCharType="begin" w:fldLock="1"/>
+      </w:r>
+      <w:r>
+        <w:instrText>ADDIN CSL_CITATION {"citationItems":[{"id":"ITEM-1","itemData":{"author":[{"dropping-particle":"","family":"McGuinness","given":"Owen P.","non-dropping-particle":"","parse-names":false,"suffix":""},{"dropping-particle":"","family":"Ayala","given":"Julio E.","non-dropping-particle":"","parse-names":false,"suffix":""},{"dropping-particle":"","family":"Laughlin","given":"Maren R.","non-dropping-particle":"","parse-names":false,"suffix":""},{"dropping-particle":"","family":"Wasserman","given":"David H.","non-dropping-particle":"","parse-names":false,"suffix":""}],"container-title":"American Journal of Physiology - Endocrinology and Metabolism","id":"ITEM-1","issue":"4","issued":{"date-parts":[["2009"]]},"title":"NIH experiment in centralized mouse phenotyping: the Vanderbilt experience and recommendations for evaluating glucose homeostasis in the mouse","type":"article-journal","volume":"297"},"uris":["http://www.mendeley.com/documents/?uuid=ac5bd77f-6bd1-36ef-803e-5329284e3166","http://www.mendeley.com/documents/?uuid=3f66bed3-c81f-41c3-ad94-ae00d85c4e5a"]},{"id":"ITEM-2","itemData":{"author":[{"dropping-particle":"","family":"Ayala","given":"Julio E","non-dropping-particle":"","parse-names":false,"suffix":""},{"dropping-particle":"","family":"Bracy","given":"Deanna P","non-dropping-particle":"","parse-names":false,"suffix":""},{"dropping-particle":"","family":"Mcguinness","given":"Owen P","non-dropping-particle":"","parse-names":false,"suffix":""},{"dropping-particle":"","family":"Wasserman","given":"David H","non-dropping-particle":"","parse-names":false,"suffix":""}],"container-title":"Diabetes","id":"ITEM-2","issue":"2","issued":{"date-parts":[["2006"]]},"page":"390-397","title":"Considerations in the Design of Hyperinsulinemic- Euglycemic Clamps in the Conscious Mouse","type":"article-journal","volume":"55"},"uris":["http://www.mendeley.com/documents/?uuid=52fb0a1c-82a2-4e21-970a-45229a7a3c43","http://www.mendeley.com/documents/?uuid=e5c7bed5-9cce-47ce-ac54-c3f59700e136","http://www.mendeley.com/documents/?uuid=bd20ba3c-7c1d-421b-9af2-1b6d76409d9f"]},{"id":"ITEM-3","itemData":{"author":[{"dropping-particle":"","family":"Halseth","given":"A M Y E","non-dropping-particle":"","parse-names":false,"suffix":""},{"dropping-particle":"","family":"Bracy","given":"Deanna P","non-dropping-particle":"","parse-names":false,"suffix":""},{"dropping-particle":"","family":"Wasserman","given":"David H","non-dropping-particle":"","parse-names":false,"suffix":""},{"dropping-particle":"","family":"Amy","given":"E","non-dropping-particle":"","parse-names":false,"suffix":""},{"dropping-particle":"","family":"Bracy","given":"Deanna P","non-dropping-particle":"","parse-names":false,"suffix":""},{"dropping-particle":"","family":"David","given":"H","non-dropping-particle":"","parse-names":false,"suffix":""}],"container-title":"The American journal of physiology","id":"ITEM-3","issue":"1","issued":{"date-parts":[["1999"]]},"page":"E70-77","title":"Overexpression of hexokinase II increases insulin- and exercise-stimulated muscle glucose uptake in vivo","type":"article-journal","volume":"276"},"uris":["http://www.mendeley.com/documents/?uuid=bef8145d-9b99-40e6-829b-0d7ca5826d80","http://www.mendeley.com/documents/?uuid=3a2a722c-d7e8-4146-ae3c-e8d00ff1b34b","http://www.mendeley.com/documents/?uuid=ac57cab3-1fed-4194-b165-621a1586ac76"]},{"id":"ITEM-4","itemData":{"DOI":"10.1210/en.2018-00147","ISSN":"19457170","PMID":"29659785","abstract":"The purpose of this study was to determine the effects of glucocorticoid-induced metabolic dysfunction in the presence of diet-induced obesity. C57BL/6J adult male lean and diet-induced obese mice were given dexamethasone and levels of hepatic steatosis, insulin resistance and lipolysis were determined. Obese mice given dexamethasone had significant, synergistic effects on fasting glucose, insulin resistance and markers of lipolysis, as well as hepatic steatosis. This was associated with synergistic transactivation of the lipolytic enzyme ATGL. The combination of chronically elevated glucocorticoids and obesity leads to exacerbations in metabolic dysfunction. Our findings suggest lipolysis may be a key player in glucocorticoid-induced insulin resistance and fatty liver in individuals with obesity.","author":[{"dropping-particle":"","family":"Harvey","given":"Innocence","non-dropping-particle":"","parse-names":false,"suffix":""},{"dropping-particle":"","family":"Stephenson","given":"Erin J.","non-dropping-particle":"","parse-names":false,"suffix":""},{"dropping-particle":"","family":"Redd","given":"Jeanna R.","non-dropping-particle":"","parse-names":false,"suffix":""},{"dropping-particle":"","family":"Tran","given":"Quynh T.","non-dropping-particle":"","parse-names":false,"suffix":""},{"dropping-particle":"","family":"Hochberg","given":"Irit","non-dropping-particle":"","parse-names":false,"suffix":""},{"dropping-particle":"","family":"Qi","given":"Nathan","non-dropping-particle":"","parse-names":false,"suffix":""},{"dropping-particle":"","family":"Bridges","given":"Dave","non-dropping-particle":"","parse-names":false,"suffix":""}],"container-title":"Endocrinology","id":"ITEM-4","issue":"6","issued":{"date-parts":[["2018","4","11"]]},"page":"2275-2287","title":"Glucocorticoid-Induced Metabolic Disturbances Are Exacerbated in Obese Male Mice","type":"article-journal","volume":"159"},"uris":["http://www.mendeley.com/documents/?uuid=d0178e14-223a-4a7c-9120-b9340661a101"]}],"mendeley":{"formattedCitation":"(41–44)","plainTextFormattedCitation":"(41–44)","previouslyFormattedCitation":"(41–44)"},"properties":{"noteIndex":0},"schema":"https://github.com/citation-style-language/schema/raw/master/csl-citation.json"}</w:instrText>
+      </w:r>
+      <w:r>
+        <w:fldChar w:fldCharType="separate"/>
+      </w:r>
+      <w:r>
+        <w:rPr>
+          <w:noProof/>
+        </w:rPr>
+        <w:t>(41–44)</w:t>
+      </w:r>
+      <w:r>
+        <w:fldChar w:fldCharType="end"/>
+      </w:r>
+      <w:r>
+        <w:t>. The primed (1.0 µCi)-continuous infusion (0.05 µCi/min and increased to 0.1 µCi/min at t = 0) of [3-</w:t>
+      </w:r>
+      <w:r>
+        <w:rPr>
+          <w:vertAlign w:val="superscript"/>
+        </w:rPr>
+        <w:t>3</w:t>
+      </w:r>
+      <w:r>
+        <w:t xml:space="preserve">H] glucose (50 µCi/ml in saline) was started at t = -120min. After a 5-6 hour fast, the insulin clamp was initiated at t = 0, with a prime-continuous infusion (40 </w:t>
+      </w:r>
+      <w:proofErr w:type="spellStart"/>
+      <w:r>
+        <w:t>mU</w:t>
+      </w:r>
+      <w:proofErr w:type="spellEnd"/>
+      <w:r>
+        <w:t xml:space="preserve">/kg bolus, followed by 2.5 </w:t>
+      </w:r>
+      <w:proofErr w:type="spellStart"/>
+      <w:r>
+        <w:t>mU</w:t>
+      </w:r>
+      <w:proofErr w:type="spellEnd"/>
+      <w:r>
+        <w:t>/kg/min) of human insulin (Novo Nordisk). Euglycemia (120~130 mg/</w:t>
+      </w:r>
+      <w:proofErr w:type="spellStart"/>
+      <w:r>
+        <w:t>dL</w:t>
+      </w:r>
+      <w:proofErr w:type="spellEnd"/>
+      <w:r>
+        <w:t>) was maintained during the clamp by measuring blood glucose every 10 min and infusing 50% glucose at variable rates, accordingly.  Blood samples were collected from the right carotid artery at t = 80, 90, 100, and 120 min for determination of glucose specific activity.  Blood insulin concentrations were determined from samples taken at t = -10 and 120 min. A bolus injection of [1-</w:t>
+      </w:r>
+      <w:r>
+        <w:rPr>
+          <w:vertAlign w:val="superscript"/>
+        </w:rPr>
+        <w:t>14</w:t>
+      </w:r>
+      <w:r>
+        <w:t>C]-2-deoxyglucose ([</w:t>
+      </w:r>
+      <w:r>
+        <w:rPr>
+          <w:vertAlign w:val="superscript"/>
+        </w:rPr>
+        <w:t>14</w:t>
+      </w:r>
+      <w:r>
+        <w:t>C]2DG; PerkinElmer) (10 µCi) was given at t = 120 min. Blood samples were taken at 2, 5, 10, 15, and 25 min after the injection for determination of plasma [</w:t>
+      </w:r>
+      <w:r>
+        <w:rPr>
+          <w:vertAlign w:val="superscript"/>
+        </w:rPr>
+        <w:t>14</w:t>
+      </w:r>
+      <w:r>
+        <w:t>C]2DG radioactivity. At the end of the experiment, animals were anesthetized with an intravenous injection of sodium pentobarbital and tissues were collected and immediately frozen in liquid nitrogen for later analysis of tissue [1-</w:t>
+      </w:r>
+      <w:r>
+        <w:rPr>
+          <w:vertAlign w:val="superscript"/>
+        </w:rPr>
+        <w:t>14</w:t>
+      </w:r>
+      <w:r>
+        <w:t>C]-2-deoxyglucose phosphate ([</w:t>
+      </w:r>
+      <w:r>
+        <w:rPr>
+          <w:vertAlign w:val="superscript"/>
+        </w:rPr>
+        <w:t>14</w:t>
+      </w:r>
+      <w:r>
+        <w:t xml:space="preserve">C]2DGP) radioactivity. Blood glucose was measured using an Accu-Chek glucometer (Roche, Germany). Plasma insulin was measured using the </w:t>
+      </w:r>
+      <w:proofErr w:type="spellStart"/>
+      <w:r>
+        <w:t>Linco</w:t>
+      </w:r>
+      <w:proofErr w:type="spellEnd"/>
+      <w:r>
+        <w:t xml:space="preserve"> rat/mouse insulin ELISA kits.  For determination of plasma radioactivity of [3-</w:t>
+      </w:r>
+      <w:r>
+        <w:rPr>
+          <w:vertAlign w:val="superscript"/>
+        </w:rPr>
+        <w:t>3</w:t>
+      </w:r>
+      <w:proofErr w:type="gramStart"/>
+      <w:r>
+        <w:t>H]glucose</w:t>
+      </w:r>
+      <w:proofErr w:type="gramEnd"/>
+      <w:r>
+        <w:t xml:space="preserve"> and [1-</w:t>
+      </w:r>
+      <w:r>
+        <w:rPr>
+          <w:vertAlign w:val="superscript"/>
+        </w:rPr>
+        <w:t>14</w:t>
+      </w:r>
+      <w:r>
+        <w:t>C]2DG, plasma samples were deproteinized with ZnSO</w:t>
+      </w:r>
+      <w:r>
+        <w:rPr>
+          <w:vertAlign w:val="subscript"/>
+        </w:rPr>
+        <w:t>4</w:t>
+      </w:r>
+      <w:r>
+        <w:t> and Ba(OH)</w:t>
+      </w:r>
+      <w:r>
+        <w:rPr>
+          <w:vertAlign w:val="subscript"/>
+        </w:rPr>
+        <w:t>2</w:t>
+      </w:r>
+      <w:r>
+        <w:t xml:space="preserve"> and counted using a Liquid Scintillation Counter (Beckman Coulter LS6500 Multi-purpose Scintillation Counter). Glucose turnover rate, hepatic glucose production and tissue glucose uptake were calculated as described elsewhere </w:t>
+      </w:r>
+      <w:r>
+        <w:fldChar w:fldCharType="begin" w:fldLock="1"/>
+      </w:r>
+      <w:r>
+        <w:instrText>ADDIN CSL_CITATION {"citationItems":[{"id":"ITEM-1","itemData":{"author":[{"dropping-particle":"","family":"Kraegen","given":"EW","non-dropping-particle":"","parse-names":false,"suffix":""},{"dropping-particle":"","family":"James","given":"DE","non-dropping-particle":"","parse-names":false,"suffix":""},{"dropping-particle":"","family":"Jenkins","given":"AB","non-dropping-particle":"","parse-names":false,"suffix":""},{"dropping-particle":"","family":"Chisholm","given":"DJ","non-dropping-particle":"","parse-names":false,"suffix":""}],"container-title":"The American Physiological Society","id":"ITEM-1","issue":"248","issued":{"date-parts":[["1985"]]},"page":"E353–E362","title":"Dose-response curves for in vivo insulin sensitivity in individual tissues in rats","type":"article-journal"},"uris":["http://www.mendeley.com/documents/?uuid=59086f8e-b830-4bcb-ba74-d9c08f0f19ab","http://www.mendeley.com/documents/?uuid=f6b29524-f652-4691-94e8-65eed196874d","http://www.mendeley.com/documents/?uuid=c412ff23-21dc-4759-aba7-9402162567f5"]},{"id":"ITEM-2","itemData":{"author":[{"dropping-particle":"","family":"Ayala","given":"Julio E","non-dropping-particle":"","parse-names":false,"suffix":""},{"dropping-particle":"","family":"Bracy","given":"Deanna P","non-dropping-particle":"","parse-names":false,"suffix":""},{"dropping-particle":"","family":"Mcguinness","given":"Owen P","non-dropping-particle":"","parse-names":false,"suffix":""},{"dropping-particle":"","family":"Wasserman","given":"David H","non-dropping-particle":"","parse-names":false,"suffix":""}],"container-title":"Diabetes","id":"ITEM-2","issue":"2","issued":{"date-parts":[["2006"]]},"page":"390-397","title":"Considerations in the Design of Hyperinsulinemic- Euglycemic Clamps in the Conscious Mouse","type":"article-journal","volume":"55"},"uris":["http://www.mendeley.com/documents/?uuid=bd20ba3c-7c1d-421b-9af2-1b6d76409d9f","http://www.mendeley.com/documents/?uuid=e5c7bed5-9cce-47ce-ac54-c3f59700e136","http://www.mendeley.com/documents/?uuid=52fb0a1c-82a2-4e21-970a-45229a7a3c43"]},{"id":"ITEM-3","itemData":{"author":[{"dropping-particle":"","family":"Halseth","given":"A M Y E","non-dropping-particle":"","parse-names":false,"suffix":""},{"dropping-particle":"","family":"Bracy","given":"Deanna P","non-dropping-particle":"","parse-names":false,"suffix":""},{"dropping-particle":"","family":"Wasserman","given":"David H","non-dropping-particle":"","parse-names":false,"suffix":""},{"dropping-particle":"","family":"Amy","given":"E","non-dropping-particle":"","parse-names":false,"suffix":""},{"dropping-particle":"","family":"Bracy","given":"Deanna P","non-dropping-particle":"","parse-names":false,"suffix":""},{"dropping-particle":"","family":"David","given":"H","non-dropping-particle":"","parse-names":false,"suffix":""}],"container-title":"The American journal of physiology","id":"ITEM-3","issue":"1","issued":{"date-parts":[["1999"]]},"page":"E70-77","title":"Overexpression of hexokinase II increases insulin- and exercise-stimulated muscle glucose uptake in vivo","type":"article-journal","volume":"276"},"uris":["http://www.mendeley.com/documents/?uuid=ac57cab3-1fed-4194-b165-621a1586ac76","http://www.mendeley.com/documents/?uuid=3a2a722c-d7e8-4146-ae3c-e8d00ff1b34b","http://www.mendeley.com/documents/?uuid=bef8145d-9b99-40e6-829b-0d7ca5826d80","http://www.mendeley.com/documents/?uuid=21fe669b-c309-43aa-9bbb-b918e4048e46","http://www.mendeley.com/documents/?uuid=c4e6490f-0629-415f-9254-79470c66dc57"]}],"mendeley":{"formattedCitation":"(42, 43, 45)","plainTextFormattedCitation":"(42, 43, 45)","previouslyFormattedCitation":"(42, 43, 45)"},"properties":{"noteIndex":0},"schema":"https://github.com/citation-style-language/schema/raw/master/csl-citation.json"}</w:instrText>
+      </w:r>
+      <w:r>
+        <w:fldChar w:fldCharType="separate"/>
+      </w:r>
+      <w:r>
+        <w:rPr>
+          <w:noProof/>
+        </w:rPr>
+        <w:t>(42, 43, 45)</w:t>
+      </w:r>
+      <w:r>
+        <w:fldChar w:fldCharType="end"/>
+      </w:r>
+      <w:r>
+        <w:t>.</w:t>
+      </w:r>
+    </w:p>
+    <w:p>
+      <w:pPr>
+        <w:pStyle w:val="Heading2"/>
+      </w:pPr>
+      <w:r>
+        <w:t>Insulin Tolerance Test</w:t>
+      </w:r>
+    </w:p>
+    <w:p>
+      <w:r>
+        <w:t>Insulin tolerance tests were performed in high fat fed mice at 24 weeks of age</w:t>
+      </w:r>
+      <w:r>
+        <w:t xml:space="preserve"> as described in </w:t>
+      </w:r>
+      <w:r>
+        <w:fldChar w:fldCharType="begin" w:fldLock="1"/>
+      </w:r>
+      <w:r>
+        <w:instrText>ADDIN CSL_CITATION {"citationItems":[{"id":"ITEM-1","itemData":{"DOI":"10.17504/protocols.io.b5zxq77n","URL":"https://dx.doi.org/10.17504/protocols.io.b5zxq77n","accessed":{"date-parts":[["2022","3","7"]]},"author":[{"dropping-particle":"","family":"Bridges","given":"Dave","non-dropping-particle":"","parse-names":false,"suffix":""},{"dropping-particle":"","family":"Mulcahy","given":"Molly C.","non-dropping-particle":"","parse-names":false,"suffix":""},{"dropping-particle":"","family":"Redd","given":"JeAnna R.","non-dropping-particle":"","parse-names":false,"suffix":""}],"id":"ITEM-1","issued":{"date-parts":[["2022"]]},"title":"Insulin Tolerance Test","type":"webpage"},"uris":["http://www.mendeley.com/documents/?uuid=7893e6a2-bf06-486f-b49e-adc9a8f95855"]}],"mendeley":{"formattedCitation":"(46)","plainTextFormattedCitation":"(46)"},"properties":{"noteIndex":0},"schema":"https://github.com/citation-style-language/schema/raw/master/csl-citation.json"}</w:instrText>
+      </w:r>
+      <w:r>
+        <w:fldChar w:fldCharType="separate"/>
+      </w:r>
+      <w:r>
+        <w:rPr>
+          <w:noProof/>
+        </w:rPr>
+        <w:t>(46)</w:t>
+      </w:r>
+      <w:r>
+        <w:fldChar w:fldCharType="end"/>
+      </w:r>
+      <w:r>
+        <w:t xml:space="preserve">. The day prior to the test, body composition was determined </w:t>
+      </w:r>
+      <w:r>
+        <w:rPr>
+          <w:bCs/>
+        </w:rPr>
+        <w:t xml:space="preserve">by magnetic resonance </w:t>
+      </w:r>
+      <w:r>
+        <w:t xml:space="preserve">(Echo MRI1100, Houston, TX) and lean mass values were used to calculate insulin dose (1 U/kg of lean mass; Humulin R-100, Lilly, U.S.A). On the day of the test, fasting blood glucose concentrations were determined </w:t>
       </w:r>
       <w:r>
         <w:lastRenderedPageBreak/>
-        <w:t xml:space="preserve">calculated as the sum of x and y axis beam breaks.  The first 6h of CLAMS measurements were discarded to accommodate acclimation, after which continuous measurements were made over three consecutive days. Data were analyzed by mixed linear models with considerations </w:t>
+        <w:t xml:space="preserve">following a 6 </w:t>
+      </w:r>
+      <w:proofErr w:type="spellStart"/>
+      <w:r>
+        <w:t>hr</w:t>
+      </w:r>
+      <w:proofErr w:type="spellEnd"/>
+      <w:r>
+        <w:t xml:space="preserve"> fast, after which mice received an intraperitoneal injection of insulin diluted in sterile PBS. Blood glucose concentrations were measured every 15 min over a two-hour period post-injection (One Touch Ultra2 hand-held glucometer, </w:t>
+      </w:r>
+      <w:proofErr w:type="spellStart"/>
+      <w:r>
+        <w:t>LifeScan</w:t>
+      </w:r>
+      <w:proofErr w:type="spellEnd"/>
+      <w:r>
+        <w:t xml:space="preserve"> Europe, Zug, Switzerland).</w:t>
+      </w:r>
+    </w:p>
+    <w:p>
+      <w:pPr>
+        <w:pStyle w:val="Heading2"/>
+      </w:pPr>
+      <w:r>
+        <w:t>RNA Sequencing Analysis and Bioinformatics</w:t>
+      </w:r>
+    </w:p>
+    <w:p>
+      <w:r>
+        <w:t xml:space="preserve">Total RNA was extracted from </w:t>
+      </w:r>
+      <w:r>
+        <w:rPr>
+          <w:i/>
+        </w:rPr>
+        <w:t>m. quadriceps femoris</w:t>
+      </w:r>
+      <w:r>
+        <w:t xml:space="preserve"> using a Pure Link RNA mini kit (Life Technologies) and then analyzed using an Agilent Bioanalyzer DNA High Sensitivity kit.  All samples had </w:t>
+      </w:r>
+      <w:proofErr w:type="gramStart"/>
+      <w:r>
+        <w:t>a</w:t>
+      </w:r>
+      <w:proofErr w:type="gramEnd"/>
+      <w:r>
+        <w:t xml:space="preserve"> RNA Integrity numbers &gt;7.9.  The RNA (1 </w:t>
+      </w:r>
+      <w:proofErr w:type="spellStart"/>
+      <w:r>
+        <w:t>μg</w:t>
+      </w:r>
+      <w:proofErr w:type="spellEnd"/>
+      <w:r>
+        <w:t xml:space="preserve">) was enriched for Poly </w:t>
+      </w:r>
+      <w:proofErr w:type="gramStart"/>
+      <w:r>
+        <w:t>A</w:t>
+      </w:r>
+      <w:proofErr w:type="gramEnd"/>
+      <w:r>
+        <w:t xml:space="preserve"> RNA using an </w:t>
+      </w:r>
+      <w:proofErr w:type="spellStart"/>
+      <w:r>
+        <w:t>Ambion</w:t>
+      </w:r>
+      <w:proofErr w:type="spellEnd"/>
+      <w:r>
+        <w:t xml:space="preserve"> </w:t>
+      </w:r>
+      <w:proofErr w:type="spellStart"/>
+      <w:r>
+        <w:t>Dynabeads</w:t>
+      </w:r>
+      <w:proofErr w:type="spellEnd"/>
+      <w:r>
+        <w:t xml:space="preserve"> mRNA Direct Micro kit and barcoded libraries for sequencing were prepared using the Life Technologies RNAseq V2 kit for Ion Torrent according to manufacturer’s standard protocol. The libraries were pooled based on the concentration of each sample between 200-350bp, purified on a Pippin Prep gel, quantified by the Agilent Bioanalyzer and sequenced on an Ion Torrent Proton sequencer.  Alignments were made to the mouse genome GRCm38.75 using </w:t>
+      </w:r>
+      <w:proofErr w:type="spellStart"/>
+      <w:r>
+        <w:t>Tophat</w:t>
+      </w:r>
+      <w:proofErr w:type="spellEnd"/>
+      <w:r>
+        <w:t xml:space="preserve"> </w:t>
       </w:r>
       <w:r>
         <w:fldChar w:fldCharType="begin" w:fldLock="1"/>
       </w:r>
       <w:r>
-        <w:instrText>ADDIN CSL_CITATION {"citationItems":[{"id":"ITEM-1","itemData":{"DOI":"10.1038/nmeth.1806","ISSN":"1548-7091","PMID":"22205519","abstract":"We present a consolidated view of the complexity and challenges of designing studies for measurement of energy metabolism in mouse models, including a practical guide to the assessment of energy expenditure, energy intake and body composition and statistical analysis thereof. We hope this guide will facilitate comparisons across studies and minimize spurious interpretations of data. We recommend that division of energy expenditure data by either body weight or lean body weight and that presentation of group effects as histograms should be replaced by plotting individual data and analyzing both group and body-composition effects using analysis of covariance (ANCOVA).","author":[{"dropping-particle":"","family":"Tschöp","given":"Matthias H.","non-dropping-particle":"","parse-names":false,"suffix":""},{"dropping-particle":"","family":"Speakman","given":"John R.","non-dropping-particle":"","parse-names":false,"suffix":""},{"dropping-particle":"","family":"Arch","given":"Jonathan R S","non-dropping-particle":"","parse-names":false,"suffix":""},{"dropping-particle":"","family":"Auwerx","given":"Johan","non-dropping-particle":"","parse-names":false,"suffix":""},{"dropping-particle":"","family":"Brüning","given":"Jens C.","non-dropping-particle":"","parse-names":false,"suffix":""},{"dropping-particle":"","family":"Chan","given":"Lawrence","non-dropping-particle":"","parse-names":false,"suffix":""},{"dropping-particle":"","family":"Eckel","given":"Robert H","non-dropping-particle":"","parse-names":false,"suffix":""},{"dropping-particle":"V","family":"Farese","given":"Robert","non-dropping-particle":"","parse-names":false,"suffix":""},{"dropping-particle":"","family":"Galgani","given":"Jose E","non-dropping-particle":"","parse-names":false,"suffix":""},{"dropping-particle":"","family":"Hambly","given":"Catherine","non-dropping-particle":"","parse-names":false,"suffix":""},{"dropping-particle":"","family":"Herman","given":"Mark a","non-dropping-particle":"","parse-names":false,"suffix":""},{"dropping-particle":"","family":"Horvath","given":"Tamas L.","non-dropping-particle":"","parse-names":false,"suffix":""},{"dropping-particle":"","family":"Kahn","given":"Barbara B.","non-dropping-particle":"","parse-names":false,"suffix":""},{"dropping-particle":"","family":"Kozma","given":"Sara C","non-dropping-particle":"","parse-names":false,"suffix":""},{"dropping-particle":"","family":"Maratos-Flier","given":"Eleftheria","non-dropping-particle":"","parse-names":false,"suffix":""},{"dropping-particle":"","family":"Müller","given":"Timo D","non-dropping-particle":"","parse-names":false,"suffix":""},{"dropping-particle":"","family":"Münzberg","given":"Heike","non-dropping-particle":"","parse-names":false,"suffix":""},{"dropping-particle":"","family":"Pfluger","given":"Paul T.","non-dropping-particle":"","parse-names":false,"suffix":""},{"dropping-particle":"","family":"Plum","given":"Leona","non-dropping-particle":"","parse-names":false,"suffix":""},{"dropping-particle":"","family":"Reitman","given":"Marc L.","non-dropping-particle":"","parse-names":false,"suffix":""},{"dropping-particle":"","family":"Rahmouni","given":"Kamal","non-dropping-particle":"","parse-names":false,"suffix":""},{"dropping-particle":"","family":"Shulman","given":"Gerald I.","non-dropping-particle":"","parse-names":false,"suffix":""},{"dropping-particle":"","family":"Thomas","given":"George","non-dropping-particle":"","parse-names":false,"suffix":""},{"dropping-particle":"","family":"Kahn","given":"C. Ronald","non-dropping-particle":"","parse-names":false,"suffix":""},{"dropping-particle":"","family":"Ravussin","given":"Eric","non-dropping-particle":"","parse-names":false,"suffix":""}],"container-title":"Nature Methods","id":"ITEM-1","issue":"1","issued":{"date-parts":[["2011","12","28"]]},"note":"From Duplicate 1 (A guide to analysis of mouse energy metabolism - Tschöp, Matthias H.; Speakman, John R; Arch, Jonathan R S; Auwerx, Johan; Brüning, Jens C.; Chan, Lawrence; Eckel, Robert H; Farese, Robert V; Galgani, Jose E; Hambly, Catherine; Herman, Mark a; Horvath, Tamas L.; Kahn, Barbara B.; Kozma, Sara C; Maratos-Flier, Eleftheria; Müller, Timo D; Münzberg, Heike; Pfluger, Paul T; Plum, Leona; Reitman, Marc L.; Rahmouni, Kamal; Shulman, Gerald I.; Thomas, George; Kahn, C. Ronald; Ravussin, Eric)\n\nFrom Duplicate 1 (A guide to analysis of mouse energy metabolism - Tschöp, Matthias H; Speakman, John R; Arch, Jonathan R S; Auwerx, Johan; Brüning, Jens C; Chan, Lawrence; Eckel, Robert H; Farese, Robert V; Galgani, Jose E; Hambly, Catherine; Herman, Mark a; Horvath, Tamas L.; Kahn, Barbara B.; Kozma, Sara C; Maratos-Flier, Eleftheria; Müller, Timo D; Münzberg, Heike; Pfluger, Paul T; Plum, Leona; Reitman, Marc L.; Rahmouni, Kamal; Shulman, Gerald I.; Thomas, George; Kahn, C Ronald; Ravussin, Eric)\n\nFrom Duplicate 1 ( \n\n\n\n\n\n\n\n\n\n\n\n\n\n\n\n\n\n\n\n\n\n\n\n\n\nA guide to analysis of mouse energy metabolism\n\n\n\n\n\n\n\n\n\n\n\n\n\n\n\n\n\n\n\n\n\n\n\n\n\n- Tschöp, Matthias H; Speakman, John R; Arch, Jonathan R S; Auwerx, Johan; Brüning, Jens C; Chan, Lawrence; Eckel, Robert H; Farese, Robert V; Galgani, Jose E; Hambly, Catherine; Herman, Mark a; Horvath, Tamas L; Kahn, Barbara B.; Kozma, Sara C; Maratos-Flier, Eleftheria; Müller, Timo D; Münzberg, Heike; Pfluger, Paul T; Plum, Leona; Reitman, Marc L; Rahmouni, Kamal; Shulman, Gerald I.; Thomas, George; Kahn, C Ronald; Ravussin, Eric )\n\n\n\n\n\n\n\n","page":"57-63","title":"A guide to analysis of mouse energy metabolism","type":"article-journal","volume":"9"},"uris":["http://www.mendeley.com/documents/?uuid=58d8767d-0747-4d45-abbf-b03172dd933c"]},{"id":"ITEM-2","itemData":{"DOI":"10.1152/ajpendo.00521.2015","ISSN":"0193-1849","abstract":"© 2016 the American Physiological Society. We have investigated the effects of in utero exposure to environmentally persistent free radicals (EPFRs) on growth, metabolism, energy utilization, and skeletal muscle mitochondria in a mouse model of diet-induced obesity. Pregnant mice were treated with laboratory-generated, combustion derived particular matter (MCP230). The adult offspring were placed on a high-fat diet for 12 wk, after which we observed a 9.8% increase in their body weight. The increase in body size observed in the MCP230-exposed mice was not associated with increases in food intake but was associated with a reduction in physical activity and lower energy expenditure. The reduced energy expenditure in mice indirectly exposed to MCP230 was associated with reductions in skeletal muscle mitochondrial DNA copy number, lower mRNA levels of electron transport genes, and reduced citrate synthase activity. Upregulation of key genes involved in ameliorating oxidative stress was also observed in the muscle of MCP230-exposed mice. These findings suggest that gestational exposure to MCP230 leads to a reduction in energy expenditure at least in part through alterations to mitochondrial metabolism in the skeletal muscle.","author":[{"dropping-particle":"","family":"Stephenson","given":"Erin J.","non-dropping-particle":"","parse-names":false,"suffix":""},{"dropping-particle":"","family":"Ragauskas","given":"Alyse","non-dropping-particle":"","parse-names":false,"suffix":""},{"dropping-particle":"","family":"Jaligama","given":"Sridhar","non-dropping-particle":"","parse-names":false,"suffix":""},{"dropping-particle":"","family":"Redd","given":"Jeanna R.","non-dropping-particle":"","parse-names":false,"suffix":""},{"dropping-particle":"","family":"Parvathareddy","given":"Jyothi","non-dropping-particle":"","parse-names":false,"suffix":""},{"dropping-particle":"","family":"Peloquin","given":"M.J. Matthew J","non-dropping-particle":"","parse-names":false,"suffix":""},{"dropping-particle":"","family":"Saravia","given":"Jordy","non-dropping-particle":"","parse-names":false,"suffix":""},{"dropping-particle":"","family":"Han","given":"Joan C.","non-dropping-particle":"","parse-names":false,"suffix":""},{"dropping-particle":"","family":"Cormier","given":"Stephania A.","non-dropping-particle":"","parse-names":false,"suffix":""},{"dropping-particle":"","family":"Bridges","given":"Dave","non-dropping-particle":"","parse-names":false,"suffix":""}],"container-title":"American Journal of Physiology - Endocrinology And Metabolism","id":"ITEM-2","issue":"31","issued":{"date-parts":[["2016","4","26"]]},"page":"ajpendo.00521.2015","title":"Exposure to environmentally persistent free radicals during gestation lowers energy expenditure and impairs skeletal muscle mitochondrial function in adult mice","type":"article-journal","volume":"310"},"uris":["http://www.mendeley.com/documents/?uuid=2294b693-337a-4283-96c6-fa58cfe4c0ab"]}],"mendeley":{"formattedCitation":"(38, 39)","plainTextFormattedCitation":"(38, 39)","previouslyFormattedCitation":"(38, 39)"},"properties":{"noteIndex":0},"schema":"https://github.com/citation-style-language/schema/raw/master/csl-citation.json"}</w:instrText>
+        <w:instrText>ADDIN CSL_CITATION {"citationItems":[{"id":"ITEM-1","itemData":{"DOI":"10.1186/gb-2013-14-4-r36","ISSN":"1465-6914","PMID":"23618408","abstract":"TopHat is a popular spliced aligner for RNA-sequence (RNA-seq) experiments. In this paper, we describe TopHat2, which incorporates many significant enhancements to TopHat. TopHat2 can align reads of various lengths produced by the latest sequencing technologies, while allowing for variable-length indels with respect to the reference genome. In addition to de novo spliced alignment, TopHat2 can align reads across fusion breaks, which can occur after genomic translocations. TopHat2 combines the ability to identify novel splice sites with direct mapping to known transcripts, producing sensitive and accurate alignments, even for highly repetitive genomes or in the presence of pseudogenes. TopHat2 is available at http://ccb.jhu.edu/software/tophat.","author":[{"dropping-particle":"","family":"Kim","given":"Daehwan","non-dropping-particle":"","parse-names":false,"suffix":""},{"dropping-particle":"","family":"Pertea","given":"Geo","non-dropping-particle":"","parse-names":false,"suffix":""},{"dropping-particle":"","family":"Trapnell","given":"Cole","non-dropping-particle":"","parse-names":false,"suffix":""},{"dropping-particle":"","family":"Pimentel","given":"Harold","non-dropping-particle":"","parse-names":false,"suffix":""},{"dropping-particle":"","family":"Kelley","given":"Ryan","non-dropping-particle":"","parse-names":false,"suffix":""},{"dropping-particle":"","family":"Salzberg","given":"Steven L","non-dropping-particle":"","parse-names":false,"suffix":""}],"container-title":"Genome biology","id":"ITEM-1","issue":"4","issued":{"date-parts":[["2013","4","25"]]},"page":"R36","publisher":"BioMed Central Ltd","title":"TopHat2: accurate alignment of transcriptomes in the presence of insertions, deletions and gene fusions.","type":"article-journal","volume":"14"},"uris":["http://www.mendeley.com/documents/?uuid=9969dfae-4a8d-48f6-b61a-20e01309e9a9"]}],"mendeley":{"formattedCitation":"(47)","plainTextFormattedCitation":"(47)","previouslyFormattedCitation":"(46)"},"properties":{"noteIndex":0},"schema":"https://github.com/citation-style-language/schema/raw/master/csl-citation.json"}</w:instrText>
       </w:r>
       <w:r>
         <w:fldChar w:fldCharType="separate"/>
@@ -8193,39 +8605,104 @@
         <w:rPr>
           <w:noProof/>
         </w:rPr>
-        <w:t>(38, 39)</w:t>
+        <w:t>(47)</w:t>
       </w:r>
       <w:r>
         <w:fldChar w:fldCharType="end"/>
       </w:r>
       <w:r>
-        <w:t xml:space="preserve">. To account for the dominant effect of lean mass on total energy expenditure, lean mass was included as a covariate in the mixed linear models.  Energy expenditure was calculated as heat, using the Lusk equation in </w:t>
+        <w:t xml:space="preserve"> and Bowtie </w:t>
+      </w:r>
+      <w:r>
+        <w:fldChar w:fldCharType="begin" w:fldLock="1"/>
+      </w:r>
+      <w:r>
+        <w:instrText>ADDIN CSL_CITATION {"citationItems":[{"id":"ITEM-1","itemData":{"DOI":"10.1186/gb-2009-10-3-r25","ISSN":"1465-6914","PMID":"19261174","abstract":"Bowtie is an ultrafast, memory-efficient alignment program for aligning short DNA sequence reads to large genomes. For the human genome, Burrows-Wheeler indexing allows Bowtie to align more than 25 million reads per CPU hour with a memory footprint of approximately 1.3 gigabytes. Bowtie extends previous Burrows-Wheeler techniques with a novel quality-aware backtracking algorithm that permits mismatches. Multiple processor cores can be used simultaneously to achieve even greater alignment speeds. Bowtie is open source (http://bowtie.cbcb.umd.edu).","author":[{"dropping-particle":"","family":"Langmead","given":"Ben","non-dropping-particle":"","parse-names":false,"suffix":""},{"dropping-particle":"","family":"Trapnell","given":"Cole","non-dropping-particle":"","parse-names":false,"suffix":""},{"dropping-particle":"","family":"Pop","given":"Mihai","non-dropping-particle":"","parse-names":false,"suffix":""},{"dropping-particle":"","family":"Salzberg","given":"Steven L","non-dropping-particle":"","parse-names":false,"suffix":""}],"container-title":"Genome biology","id":"ITEM-1","issue":"3","issued":{"date-parts":[["2009","1"]]},"page":"R25","title":"Ultrafast and memory-efficient alignment of short DNA sequences to the human genome.","type":"article-journal","volume":"10"},"uris":["http://www.mendeley.com/documents/?uuid=f150acdc-3b9c-4838-acd5-d54b70f28560"]}],"mendeley":{"formattedCitation":"(48)","plainTextFormattedCitation":"(48)","previouslyFormattedCitation":"(47)"},"properties":{"noteIndex":0},"schema":"https://github.com/citation-style-language/schema/raw/master/csl-citation.json"}</w:instrText>
+      </w:r>
+      <w:r>
+        <w:fldChar w:fldCharType="separate"/>
+      </w:r>
+      <w:r>
+        <w:rPr>
+          <w:noProof/>
+        </w:rPr>
+        <w:t>(48)</w:t>
+      </w:r>
+      <w:r>
+        <w:fldChar w:fldCharType="end"/>
+      </w:r>
+      <w:r>
+        <w:t xml:space="preserve"> to incorporate color space data.  Counts tables were generated using </w:t>
       </w:r>
       <w:proofErr w:type="spellStart"/>
       <w:r>
-        <w:t>Oxymax</w:t>
+        <w:t>HTSeq</w:t>
       </w:r>
       <w:proofErr w:type="spellEnd"/>
       <w:r>
-        <w:t xml:space="preserve"> software</w:t>
-      </w:r>
+        <w:t xml:space="preserve"> </w:t>
+      </w:r>
+      <w:r>
+        <w:fldChar w:fldCharType="begin" w:fldLock="1"/>
+      </w:r>
+      <w:r>
+        <w:instrText>ADDIN CSL_CITATION {"citationItems":[{"id":"ITEM-1","itemData":{"DOI":"10.1093/bioinformatics/btu638","ISBN":"1367-4811 (Electronic) 1367-4803 (Linking)","ISSN":"14602059","PMID":"25260700","abstract":"MOTIVATION: A large choice of tools exists for many standard tasks in the analysis of high-throughput sequencing (HTS) data. However, once a project deviates from standard work flows, custom scripts are needed.\\n\\nRESULTS: We present HTSeq, a Python library to facilitate the rapid development of such scripts. HTSeq offers parsers for many common data formats in HTS projects, as well as classes to represent data such as genomic coordinates, sequences, sequencing reads, alignments, gene model information, variant calls, and provides data structures that allow for querying via genomic coordinates. We also present htseq-count, a tool developed with HTSeq that preprocesses RNA-Seq data for differential expression analysis by counting the overlap of reads with genes. Availability: HTSeq is released as open-source software under the GNU General Public Licence and available from http://www-huber.embl.de/HTSeq or from the Python Package Index https://pypi.python.org/pypi/HTSeq.\\n\\nCONTACT: sanders@fs.tum.de.","author":[{"dropping-particle":"","family":"Anders","given":"Simon","non-dropping-particle":"","parse-names":false,"suffix":""},{"dropping-particle":"","family":"Pyl","given":"Paul Theodor","non-dropping-particle":"","parse-names":false,"suffix":""},{"dropping-particle":"","family":"Huber","given":"Wolfgang","non-dropping-particle":"","parse-names":false,"suffix":""}],"container-title":"Bioinformatics","id":"ITEM-1","issue":"2","issued":{"date-parts":[["2015","9","25"]]},"page":"166-169","title":"HTSeq-A Python framework to work with high-throughput sequencing data","type":"article-journal","volume":"31"},"uris":["http://www.mendeley.com/documents/?uuid=0bc05a39-818d-4a05-9bc1-a733a7b83d00"]}],"mendeley":{"formattedCitation":"(49)","plainTextFormattedCitation":"(49)","previouslyFormattedCitation":"(48)"},"properties":{"noteIndex":0},"schema":"https://github.com/citation-style-language/schema/raw/master/csl-citation.json"}</w:instrText>
+      </w:r>
+      <w:r>
+        <w:fldChar w:fldCharType="separate"/>
+      </w:r>
+      <w:r>
+        <w:rPr>
+          <w:noProof/>
+        </w:rPr>
+        <w:t>(49)</w:t>
+      </w:r>
+      <w:r>
+        <w:fldChar w:fldCharType="end"/>
+      </w:r>
+      <w:r>
+        <w:t xml:space="preserve">.  Differential expression analyses were performed using DESeq2 </w:t>
+      </w:r>
+      <w:r>
+        <w:fldChar w:fldCharType="begin" w:fldLock="1"/>
+      </w:r>
+      <w:r>
+        <w:instrText>ADDIN CSL_CITATION {"citationItems":[{"id":"ITEM-1","itemData":{"DOI":"10.1186/s13059-014-0550-8","ISSN":"1474-760X","author":[{"dropping-particle":"","family":"Love","given":"Michael I.","non-dropping-particle":"","parse-names":false,"suffix":""},{"dropping-particle":"","family":"Huber","given":"Wolfgang","non-dropping-particle":"","parse-names":false,"suffix":""},{"dropping-particle":"","family":"Anders","given":"Simon","non-dropping-particle":"","parse-names":false,"suffix":""}],"container-title":"Genome Biology","id":"ITEM-1","issue":"12","issued":{"date-parts":[["2014","12","5"]]},"page":"550","title":"Moderated estimation of fold change and dispersion for RNA-seq data with DESeq2","type":"article-journal","volume":"15"},"uris":["http://www.mendeley.com/documents/?uuid=b6734364-aafd-472e-8268-3e56586c5859"]}],"mendeley":{"formattedCitation":"(50)","plainTextFormattedCitation":"(50)","previouslyFormattedCitation":"(49)"},"properties":{"noteIndex":0},"schema":"https://github.com/citation-style-language/schema/raw/master/csl-citation.json"}</w:instrText>
+      </w:r>
+      <w:r>
+        <w:fldChar w:fldCharType="separate"/>
+      </w:r>
+      <w:r>
+        <w:rPr>
+          <w:noProof/>
+        </w:rPr>
+        <w:t>(50)</w:t>
+      </w:r>
+      <w:r>
+        <w:fldChar w:fldCharType="end"/>
+      </w:r>
+      <w:r>
+        <w:t xml:space="preserve">.  All results are presented in Supplementary Table 1, and deposited into the Gene Expression Omnibus as GSE84312.  To compare our results to other gene-sets we performed Gene Set Enrichment Analyses (GSEA) comparing our rank-ordered gene lists to annotated gene sets from Gene Ontology, KEGG, </w:t>
+      </w:r>
+      <w:proofErr w:type="spellStart"/>
+      <w:r>
+        <w:t>Biocarta</w:t>
+      </w:r>
+      <w:proofErr w:type="spellEnd"/>
       <w:r>
         <w:t xml:space="preserve">, </w:t>
       </w:r>
-      <w:r>
-        <w:t xml:space="preserve">and rates of carbohydrate and lipid oxidation were calculated according to </w:t>
-      </w:r>
       <w:proofErr w:type="spellStart"/>
       <w:r>
-        <w:t>Péronnet</w:t>
+        <w:t>Reactome</w:t>
       </w:r>
       <w:proofErr w:type="spellEnd"/>
       <w:r>
-        <w:t xml:space="preserve"> and </w:t>
+        <w:t xml:space="preserve">, TRANSFAC and CGP provided as part of </w:t>
       </w:r>
       <w:proofErr w:type="spellStart"/>
       <w:r>
-        <w:t>Massicotte</w:t>
+        <w:t>MSigDB</w:t>
       </w:r>
       <w:proofErr w:type="spellEnd"/>
       <w:r>
@@ -8235,7 +8712,7 @@
         <w:fldChar w:fldCharType="begin" w:fldLock="1"/>
       </w:r>
       <w:r>
-        <w:instrText>ADDIN CSL_CITATION {"citationItems":[{"id":"ITEM-1","itemData":{"ISSN":"0833-1235","PMID":"1645211","abstract":"The purpose of this paper is to point out some limits and inconsistencies in the table of nonprotein respiratory quotient that is universally used. This table, developed by Lusk in 1924, was derived from biochemical and physical data that are now outdated. A new table of nonprotein respiratory quotient, consistent with modern chemical and physical data, is proposed. The revised table is based on (a) the average composition of human triacylglycerol stores, (b) energy potential of fatty acids and glucose, and (c) the volumes occupied by one mole of oxygen or carbon dioxide (which are not ideal gases) under STPD conditions.","author":[{"dropping-particle":"","family":"Péronnet","given":"F","non-dropping-particle":"","parse-names":false,"suffix":""},{"dropping-particle":"","family":"Massicotte","given":"D","non-dropping-particle":"","parse-names":false,"suffix":""}],"container-title":"Canadian journal of sport sciences = Journal canadien des sciences du sport","id":"ITEM-1","issue":"1","issued":{"date-parts":[["1991","3"]]},"page":"23-9","title":"Table of nonprotein respiratory quotient: an update.","type":"article-journal","volume":"16"},"uris":["http://www.mendeley.com/documents/?uuid=67d1ef25-9041-4ef6-92f3-c113512dd46f"]}],"mendeley":{"formattedCitation":"(40)","plainTextFormattedCitation":"(40)","previouslyFormattedCitation":"(40)"},"properties":{"noteIndex":0},"schema":"https://github.com/citation-style-language/schema/raw/master/csl-citation.json"}</w:instrText>
+        <w:instrText>ADDIN CSL_CITATION {"citationItems":[{"id":"ITEM-1","itemData":{"DOI":"10.1073/pnas.0506580102","ISSN":"0027-8424","PMID":"16199517","abstract":"Although genomewide RNA expression analysis has become a routine tool in biomedical research, extracting biological insight from such information remains a major challenge. Here, we describe a powerful analytical method called Gene Set Enrichment Analysis (GSEA) for interpreting gene expression data. The method derives its power by focusing on gene sets, that is, groups of genes that share common biological function, chromosomal location, or regulation. We demonstrate how GSEA yields insights into several cancer-related data sets, including leukemia and lung cancer. Notably, where single-gene analysis finds little similarity between two independent studies of patient survival in lung cancer, GSEA reveals many biological pathways in common. The GSEA method is embodied in a freely available software package, together with an initial database of 1,325 biologically defined gene sets.","author":[{"dropping-particle":"","family":"Subramanian","given":"Aravind","non-dropping-particle":"","parse-names":false,"suffix":""},{"dropping-particle":"","family":"Tamayo","given":"Pablo","non-dropping-particle":"","parse-names":false,"suffix":""},{"dropping-particle":"","family":"Mootha","given":"Vamsi K","non-dropping-particle":"","parse-names":false,"suffix":""},{"dropping-particle":"","family":"Mukherjee","given":"Sayan","non-dropping-particle":"","parse-names":false,"suffix":""},{"dropping-particle":"","family":"Ebert","given":"Benjamin L","non-dropping-particle":"","parse-names":false,"suffix":""},{"dropping-particle":"","family":"Gillette","given":"Michael A","non-dropping-particle":"","parse-names":false,"suffix":""},{"dropping-particle":"","family":"Paulovich","given":"Amanda","non-dropping-particle":"","parse-names":false,"suffix":""},{"dropping-particle":"","family":"Pomeroy","given":"Scott L","non-dropping-particle":"","parse-names":false,"suffix":""},{"dropping-particle":"","family":"Golub","given":"Todd R.","non-dropping-particle":"","parse-names":false,"suffix":""},{"dropping-particle":"","family":"Lander","given":"Eric S.","non-dropping-particle":"","parse-names":false,"suffix":""},{"dropping-particle":"","family":"Mesirov","given":"Jill P","non-dropping-particle":"","parse-names":false,"suffix":""}],"container-title":"Proceedings of the National Academy of Sciences of the United States of America","genre":"Methodology; Genomics; Applications","id":"ITEM-1","issue":"43","issued":{"date-parts":[["2005","10","25"]]},"page":"15545-50","title":"Gene set enrichment analysis: a knowledge-based approach for interpreting genome-wide expression profiles.","type":"article-journal","volume":"102"},"uris":["http://www.mendeley.com/documents/?uuid=fc30c8fd-0a40-4161-9a48-699de462d227"]},{"id":"ITEM-2","itemData":{"DOI":"10.1093/bioinformatics/btr260","ISBN":"1367-4811 (Electronic)\\r1367-4803 (Linking)","ISSN":"13674803","PMID":"21546393","abstract":"Motivation: Well-annotated gene sets representing the universe of the biological processes are critical for meaningful and insightful interpretation of large-scale genomic data. The Molecular Signatures Database (MSigDB) is one of the most widely used repositories of such sets.\\nResults: We report the availability of a new version of the database, MSigDB 3.0, with over 6700 gene sets, a complete revision of the collection of canonical pathways and experimental signatures from publications, enhanced annotations and upgrades to the web site.\\nAvailability and Implementation: MSigDB is freely available for non-commercial use at http://www.broadinstitute.org/msigdb.\\nContact: gsea@broadinstitute.org","author":[{"dropping-particle":"","family":"Liberzon","given":"Arthur","non-dropping-particle":"","parse-names":false,"suffix":""},{"dropping-particle":"","family":"Subramanian","given":"Aravind","non-dropping-particle":"","parse-names":false,"suffix":""},{"dropping-particle":"","family":"Pinchback","given":"Reid","non-dropping-particle":"","parse-names":false,"suffix":""},{"dropping-particle":"","family":"Thorvaldsdóttir","given":"Helga","non-dropping-particle":"","parse-names":false,"suffix":""},{"dropping-particle":"","family":"Tamayo","given":"Pablo","non-dropping-particle":"","parse-names":false,"suffix":""},{"dropping-particle":"","family":"Mesirov","given":"Jill P.","non-dropping-particle":"","parse-names":false,"suffix":""}],"container-title":"Bioinformatics","id":"ITEM-2","issue":"12","issued":{"date-parts":[["2011"]]},"page":"1739-1740","title":"Molecular signatures database (MSigDB) 3.0","type":"article-journal","volume":"27"},"uris":["http://www.mendeley.com/documents/?uuid=bd7bd2d3-4c67-4553-8320-a4d97f2a5030"]}],"mendeley":{"formattedCitation":"(51, 52)","plainTextFormattedCitation":"(51, 52)","previouslyFormattedCitation":"(50, 51)"},"properties":{"noteIndex":0},"schema":"https://github.com/citation-style-language/schema/raw/master/csl-citation.json"}</w:instrText>
       </w:r>
       <w:r>
         <w:fldChar w:fldCharType="separate"/>
@@ -8244,43 +8721,234 @@
         <w:rPr>
           <w:noProof/>
         </w:rPr>
-        <w:t>(40)</w:t>
+        <w:t>(51, 52)</w:t>
       </w:r>
       <w:r>
         <w:fldChar w:fldCharType="end"/>
       </w:r>
       <w:r>
-        <w:t xml:space="preserve"> with the assumption that the rate of protein oxidation occurring under standard housing conditions is negligible. For rapamycin treatments, animals were individually housed for 10 consecutive days (days 3-10 were in CLAMS cages). Mice received four days of vehicle treatment (1% Tween, 1% PEG-8000), followed by three days of treatment with either vehicle or the selective mTOR</w:t>
-      </w:r>
-      <w:r>
-        <w:t>C1</w:t>
-      </w:r>
-      <w:r>
-        <w:t xml:space="preserve"> inhibitor rapamycin (3 mg/kg/d, via intraperitoneal injection). Mice were then switched to HFD and indirect calorimetry measurements continued for an additional three days, during which time mice continued to receive daily injections of either vehicle or rapamycin.</w:t>
+        <w:t xml:space="preserve">.  All pathways that met significance at an adjusted p-value of 0.25 are presented in Supplementary Table 2.  For comparison of differentially expressed genes, we re-analyzed the </w:t>
+      </w:r>
+      <w:r>
+        <w:rPr>
+          <w:i/>
+        </w:rPr>
+        <w:t>Tsc2</w:t>
+      </w:r>
+      <w:r>
+        <w:t xml:space="preserve"> knockout MEFs from GSE21755 </w:t>
+      </w:r>
+      <w:r>
+        <w:fldChar w:fldCharType="begin" w:fldLock="1"/>
+      </w:r>
+      <w:r>
+        <w:instrText>ADDIN CSL_CITATION {"citationItems":[{"id":"ITEM-1","itemData":{"DOI":"10.1016/j.molcel.2010.06.022","ISBN":"1097-4164 (Electronic) 1097-2765 (Linking)","ISSN":"10972765","PMID":"20670887","abstract":"Aberrant activation of the mammalian target of rapamycin complex 1 (mTORC1) is a common molecular event in a variety of pathological settings, including genetic tumor syndromes, cancer, and obesity. However, the cell-intrinsic consequences of mTORC1 activation remain poorly defined. Through a combination of unbiased genomic, metabolomic, and bioinformatic approaches, we demonstrate that mTORC1 activation is sufficient to stimulate specific metabolic pathways, including glycolysis, the oxidative arm of the pentose phosphate pathway, and de novo lipid biosynthesis. This is achieved through the activation of a transcriptional program affecting metabolic gene targets of hypoxia-inducible factor (HIF1alpha) and sterol regulatory element-binding protein (SREBP1 and SREBP2). We find that SREBP1 and 2 promote proliferation downstream of mTORC1, and the activation of these transcription factors is mediated by S6K1. Therefore, in addition to promoting protein synthesis, mTORC1 activates specific bioenergetic and anabolic cellular processes that are likely to contribute to human physiology and disease.","author":[{"dropping-particle":"","family":"Düvel","given":"Katrin","non-dropping-particle":"","parse-names":false,"suffix":""},{"dropping-particle":"","family":"Yecies","given":"Jessica L.","non-dropping-particle":"","parse-names":false,"suffix":""},{"dropping-particle":"","family":"Menon","given":"Suchithra","non-dropping-particle":"","parse-names":false,"suffix":""},{"dropping-particle":"","family":"Raman","given":"Pichai","non-dropping-particle":"","parse-names":false,"suffix":""},{"dropping-particle":"","family":"Lipovsky","given":"Alex I.","non-dropping-particle":"","parse-names":false,"suffix":""},{"dropping-particle":"","family":"Souza","given":"Amanda L.","non-dropping-particle":"","parse-names":false,"suffix":""},{"dropping-particle":"","family":"Triantafellow","given":"Ellen","non-dropping-particle":"","parse-names":false,"suffix":""},{"dropping-particle":"","family":"Ma","given":"Qicheng","non-dropping-particle":"","parse-names":false,"suffix":""},{"dropping-particle":"","family":"Gorski","given":"Regina","non-dropping-particle":"","parse-names":false,"suffix":""},{"dropping-particle":"","family":"Cleaver","given":"Stephen","non-dropping-particle":"","parse-names":false,"suffix":""},{"dropping-particle":"","family":"Heiden","given":"Matthew G.","non-dropping-particle":"Vander","parse-names":false,"suffix":""},{"dropping-particle":"","family":"MacKeigan","given":"Jeffrey P.","non-dropping-particle":"","parse-names":false,"suffix":""},{"dropping-particle":"","family":"Finan","given":"Peter M.","non-dropping-particle":"","parse-names":false,"suffix":""},{"dropping-particle":"","family":"Clish","given":"Clary B.","non-dropping-particle":"","parse-names":false,"suffix":""},{"dropping-particle":"","family":"Murphy","given":"Leon O.","non-dropping-particle":"","parse-names":false,"suffix":""},{"dropping-particle":"","family":"Manning","given":"Brendan D.","non-dropping-particle":"","parse-names":false,"suffix":""}],"container-title":"Molecular Cell","id":"ITEM-1","issue":"2","issued":{"date-parts":[["2010","7","30"]]},"page":"171-183","title":"Activation of a Metabolic Gene Regulatory Network Downstream of mTOR Complex 1","type":"article-journal","volume":"39"},"uris":["http://www.mendeley.com/documents/?uuid=a5ce0cfd-fe4f-4188-94c0-8d86fb44e0c4"]}],"mendeley":{"formattedCitation":"(53)","plainTextFormattedCitation":"(53)","previouslyFormattedCitation":"(52)"},"properties":{"noteIndex":0},"schema":"https://github.com/citation-style-language/schema/raw/master/csl-citation.json"}</w:instrText>
+      </w:r>
+      <w:r>
+        <w:fldChar w:fldCharType="separate"/>
+      </w:r>
+      <w:r>
+        <w:rPr>
+          <w:noProof/>
+        </w:rPr>
+        <w:t>(53)</w:t>
+      </w:r>
+      <w:r>
+        <w:fldChar w:fldCharType="end"/>
+      </w:r>
+      <w:r>
+        <w:t xml:space="preserve"> and compared with our differentially regulated gene sets.</w:t>
       </w:r>
     </w:p>
     <w:p>
       <w:pPr>
         <w:pStyle w:val="Heading2"/>
       </w:pPr>
+      <w:r>
+        <w:t>Western Blotting</w:t>
+      </w:r>
+    </w:p>
+    <w:p>
+      <w:r>
+        <w:t xml:space="preserve">Protein lysates were generated from </w:t>
+      </w:r>
+      <w:r>
+        <w:rPr>
+          <w:i/>
+        </w:rPr>
+        <w:t>m. quadriceps femoris</w:t>
+      </w:r>
+      <w:r>
+        <w:t xml:space="preserve"> in RIPA buffer (50 </w:t>
+      </w:r>
       <w:proofErr w:type="spellStart"/>
       <w:r>
-        <w:t>Hyperinsulinemic</w:t>
+        <w:t>mM</w:t>
       </w:r>
       <w:proofErr w:type="spellEnd"/>
       <w:r>
-        <w:t xml:space="preserve"> Euglycemic Clamp and Tissue 2-Deoxyglucose Uptake</w:t>
-      </w:r>
-    </w:p>
-    <w:p>
-      <w:r>
-        <w:t xml:space="preserve">Animals were anesthetized with sodium pentobarbital (50−60 mg/kg, given intraperitoneally) and indwelling catheters were implanted into the right jugular vein and the right carotid artery. The catheters were tunneled subcutaneously and exteriorized at the back of the neck via a stainless-steel tubing connector that was fixed subcutaneously upon closure of the incision. Animals were allowed to recover and mice with healthy appearance, normal activity, and weight regain to or above 90% of their pre-surgery levels were used for the study. Experiments were carried out in conscious and unrestrained animals using techniques described previously </w:t>
+        <w:t xml:space="preserve"> Tris pH 7.4, 0.25% sodium deoxycholate, 1% NP40, 150 </w:t>
+      </w:r>
+      <w:proofErr w:type="spellStart"/>
+      <w:r>
+        <w:t>mM</w:t>
+      </w:r>
+      <w:proofErr w:type="spellEnd"/>
+      <w:r>
+        <w:t xml:space="preserve"> sodium ch</w:t>
+      </w:r>
+      <w:r>
+        <w:t>l</w:t>
+      </w:r>
+      <w:r>
+        <w:t xml:space="preserve">oride, 1 </w:t>
+      </w:r>
+      <w:proofErr w:type="spellStart"/>
+      <w:r>
+        <w:t>mM</w:t>
+      </w:r>
+      <w:proofErr w:type="spellEnd"/>
+      <w:r>
+        <w:t xml:space="preserve"> EDTA, 100 </w:t>
+      </w:r>
+      <w:proofErr w:type="spellStart"/>
+      <w:r>
+        <w:t>μM</w:t>
+      </w:r>
+      <w:proofErr w:type="spellEnd"/>
+      <w:r>
+        <w:t xml:space="preserve"> sodium vanadate, 5mM sodium fluoride, 10 </w:t>
+      </w:r>
+      <w:proofErr w:type="spellStart"/>
+      <w:r>
+        <w:t>mM</w:t>
+      </w:r>
+      <w:proofErr w:type="spellEnd"/>
+      <w:r>
+        <w:t xml:space="preserve"> sodium pyrophosphate and 1X protease inhibitors) or HTNG buffer (50 </w:t>
+      </w:r>
+      <w:proofErr w:type="spellStart"/>
+      <w:r>
+        <w:t>mM</w:t>
+      </w:r>
+      <w:proofErr w:type="spellEnd"/>
+      <w:r>
+        <w:t xml:space="preserve"> HEPES, pH 7.4, 150 </w:t>
+      </w:r>
+      <w:proofErr w:type="spellStart"/>
+      <w:r>
+        <w:t>mM</w:t>
+      </w:r>
+      <w:proofErr w:type="spellEnd"/>
+      <w:r>
+        <w:t xml:space="preserve"> sodium chloride, 10% glycerol, 10% triton X-100 and 1X protease inhibitors) by mechanical disruption in a </w:t>
+      </w:r>
+      <w:proofErr w:type="spellStart"/>
+      <w:r>
+        <w:t>Qialyser</w:t>
+      </w:r>
+      <w:proofErr w:type="spellEnd"/>
+      <w:r>
+        <w:t xml:space="preserve"> for 5 minutes at 30Hz.  Lysates were clarified at 14 000 RPM for 15 minutes and quantified by Bradford assays.  Proteins were separated by SDS-PAGE, transferred to nitrocellulose and blotted with antibodies described in the figure legends.  Primary antibodies used in this study were raised against pS6 (pSer236/236), S6, </w:t>
+      </w:r>
+      <w:r>
+        <w:t>GAPDH and Sarcolipin</w:t>
+      </w:r>
+      <w:r>
+        <w:t>.</w:t>
+      </w:r>
+      <w:r>
+        <w:t xml:space="preserve">  Near infra-red secondary antibodies raised against rabbit and mouse were used to visualize blots on a </w:t>
+      </w:r>
+      <w:proofErr w:type="spellStart"/>
+      <w:r>
+        <w:t>LiCor</w:t>
+      </w:r>
+      <w:proofErr w:type="spellEnd"/>
+      <w:r>
+        <w:t xml:space="preserve"> Odyssey. Relative protein abundance was quantified using Image Studio Lite software.</w:t>
+      </w:r>
+    </w:p>
+    <w:p>
+      <w:pPr>
+        <w:pStyle w:val="Heading2"/>
+      </w:pPr>
+      <w:r>
+        <w:t>NADH Tetrazolium Reductase Staining</w:t>
+      </w:r>
+    </w:p>
+    <w:p/>
+    <w:p>
+      <w:r>
+        <w:t>For histology, muscles (</w:t>
+      </w:r>
+      <w:r>
+        <w:rPr>
+          <w:i/>
+        </w:rPr>
+        <w:t>m. quadriceps femoris</w:t>
+      </w:r>
+      <w:r>
+        <w:t xml:space="preserve">) were frozen in liquid nitrogen-cooled </w:t>
+      </w:r>
+      <w:proofErr w:type="spellStart"/>
+      <w:r>
+        <w:t>isopentane</w:t>
+      </w:r>
+      <w:proofErr w:type="spellEnd"/>
+      <w:r>
+        <w:t xml:space="preserve">, mounted in OTC and sectioned using a cryostat to 10 µm thickness. Frozen sections were incubated at 37°C for 30 min in pre-warmed 200 </w:t>
+      </w:r>
+      <w:proofErr w:type="spellStart"/>
+      <w:r>
+        <w:t>mM</w:t>
+      </w:r>
+      <w:proofErr w:type="spellEnd"/>
+      <w:r>
+        <w:t xml:space="preserve"> Tris buffer pH7.4, containing 245 µM nitro blue tetrazolium and 1.13 </w:t>
+      </w:r>
+      <w:proofErr w:type="spellStart"/>
+      <w:r>
+        <w:t>mM</w:t>
+      </w:r>
+      <w:proofErr w:type="spellEnd"/>
+      <w:r>
+        <w:t xml:space="preserve"> NADH. Sections were rinsed in water, dehydrated, and mounted under coverslips. Staining was visualized and photographed using an </w:t>
+      </w:r>
+      <w:proofErr w:type="spellStart"/>
+      <w:r>
+        <w:t>Evos</w:t>
+      </w:r>
+      <w:proofErr w:type="spellEnd"/>
+      <w:r>
+        <w:t xml:space="preserve"> XL Core transmitted-light inverted imaging system (</w:t>
+      </w:r>
+      <w:proofErr w:type="spellStart"/>
+      <w:r>
+        <w:t>Thermo</w:t>
+      </w:r>
+      <w:proofErr w:type="spellEnd"/>
+      <w:r>
+        <w:t xml:space="preserve"> Fisher Scientific).</w:t>
+      </w:r>
+    </w:p>
+    <w:p>
+      <w:pPr>
+        <w:pStyle w:val="Heading2"/>
+      </w:pPr>
+      <w:r>
+        <w:t>Statistical Analyses</w:t>
+      </w:r>
+    </w:p>
+    <w:p>
+      <w:r>
+        <w:t xml:space="preserve">All statistical analyses were performed using R, version 3.2.2 </w:t>
       </w:r>
       <w:r>
         <w:fldChar w:fldCharType="begin" w:fldLock="1"/>
       </w:r>
       <w:r>
-        <w:instrText>ADDIN CSL_CITATION {"citationItems":[{"id":"ITEM-1","itemData":{"author":[{"dropping-particle":"","family":"McGuinness","given":"Owen P.","non-dropping-particle":"","parse-names":false,"suffix":""},{"dropping-particle":"","family":"Ayala","given":"Julio E.","non-dropping-particle":"","parse-names":false,"suffix":""},{"dropping-particle":"","family":"Laughlin","given":"Maren R.","non-dropping-particle":"","parse-names":false,"suffix":""},{"dropping-particle":"","family":"Wasserman","given":"David H.","non-dropping-particle":"","parse-names":false,"suffix":""}],"container-title":"American Journal of Physiology - Endocrinology and Metabolism","id":"ITEM-1","issue":"4","issued":{"date-parts":[["2009"]]},"title":"NIH experiment in centralized mouse phenotyping: the Vanderbilt experience and recommendations for evaluating glucose homeostasis in the mouse","type":"article-journal","volume":"297"},"uris":["http://www.mendeley.com/documents/?uuid=ac5bd77f-6bd1-36ef-803e-5329284e3166","http://www.mendeley.com/documents/?uuid=3f66bed3-c81f-41c3-ad94-ae00d85c4e5a"]},{"id":"ITEM-2","itemData":{"author":[{"dropping-particle":"","family":"Ayala","given":"Julio E","non-dropping-particle":"","parse-names":false,"suffix":""},{"dropping-particle":"","family":"Bracy","given":"Deanna P","non-dropping-particle":"","parse-names":false,"suffix":""},{"dropping-particle":"","family":"Mcguinness","given":"Owen P","non-dropping-particle":"","parse-names":false,"suffix":""},{"dropping-particle":"","family":"Wasserman","given":"David H","non-dropping-particle":"","parse-names":false,"suffix":""}],"container-title":"Diabetes","id":"ITEM-2","issue":"2","issued":{"date-parts":[["2006"]]},"page":"390-397","title":"Considerations in the Design of Hyperinsulinemic- Euglycemic Clamps in the Conscious Mouse","type":"article-journal","volume":"55"},"uris":["http://www.mendeley.com/documents/?uuid=52fb0a1c-82a2-4e21-970a-45229a7a3c43","http://www.mendeley.com/documents/?uuid=e5c7bed5-9cce-47ce-ac54-c3f59700e136","http://www.mendeley.com/documents/?uuid=bd20ba3c-7c1d-421b-9af2-1b6d76409d9f"]},{"id":"ITEM-3","itemData":{"author":[{"dropping-particle":"","family":"Halseth","given":"A M Y E","non-dropping-particle":"","parse-names":false,"suffix":""},{"dropping-particle":"","family":"Bracy","given":"Deanna P","non-dropping-particle":"","parse-names":false,"suffix":""},{"dropping-particle":"","family":"Wasserman","given":"David H","non-dropping-particle":"","parse-names":false,"suffix":""},{"dropping-particle":"","family":"Amy","given":"E","non-dropping-particle":"","parse-names":false,"suffix":""},{"dropping-particle":"","family":"Bracy","given":"Deanna P","non-dropping-particle":"","parse-names":false,"suffix":""},{"dropping-particle":"","family":"David","given":"H","non-dropping-particle":"","parse-names":false,"suffix":""}],"container-title":"The American journal of physiology","id":"ITEM-3","issue":"1","issued":{"date-parts":[["1999"]]},"page":"E70-77","title":"Overexpression of hexokinase II increases insulin- and exercise-stimulated muscle glucose uptake in vivo","type":"article-journal","volume":"276"},"uris":["http://www.mendeley.com/documents/?uuid=bef8145d-9b99-40e6-829b-0d7ca5826d80","http://www.mendeley.com/documents/?uuid=3a2a722c-d7e8-4146-ae3c-e8d00ff1b34b","http://www.mendeley.com/documents/?uuid=ac57cab3-1fed-4194-b165-621a1586ac76"]},{"id":"ITEM-4","itemData":{"DOI":"10.1210/en.2018-00147","ISSN":"19457170","PMID":"29659785","abstract":"The purpose of this study was to determine the effects of glucocorticoid-induced metabolic dysfunction in the presence of diet-induced obesity. C57BL/6J adult male lean and diet-induced obese mice were given dexamethasone and levels of hepatic steatosis, insulin resistance and lipolysis were determined. Obese mice given dexamethasone had significant, synergistic effects on fasting glucose, insulin resistance and markers of lipolysis, as well as hepatic steatosis. This was associated with synergistic transactivation of the lipolytic enzyme ATGL. The combination of chronically elevated glucocorticoids and obesity leads to exacerbations in metabolic dysfunction. Our findings suggest lipolysis may be a key player in glucocorticoid-induced insulin resistance and fatty liver in individuals with obesity.","author":[{"dropping-particle":"","family":"Harvey","given":"Innocence","non-dropping-particle":"","parse-names":false,"suffix":""},{"dropping-particle":"","family":"Stephenson","given":"Erin J.","non-dropping-particle":"","parse-names":false,"suffix":""},{"dropping-particle":"","family":"Redd","given":"Jeanna R.","non-dropping-particle":"","parse-names":false,"suffix":""},{"dropping-particle":"","family":"Tran","given":"Quynh T.","non-dropping-particle":"","parse-names":false,"suffix":""},{"dropping-particle":"","family":"Hochberg","given":"Irit","non-dropping-particle":"","parse-names":false,"suffix":""},{"dropping-particle":"","family":"Qi","given":"Nathan","non-dropping-particle":"","parse-names":false,"suffix":""},{"dropping-particle":"","family":"Bridges","given":"Dave","non-dropping-particle":"","parse-names":false,"suffix":""}],"container-title":"Endocrinology","id":"ITEM-4","issue":"6","issued":{"date-parts":[["2018","4","11"]]},"page":"2275-2287","title":"Glucocorticoid-Induced Metabolic Disturbances Are Exacerbated in Obese Male Mice","type":"article-journal","volume":"159"},"uris":["http://www.mendeley.com/documents/?uuid=d0178e14-223a-4a7c-9120-b9340661a101"]}],"mendeley":{"formattedCitation":"(41–44)","plainTextFormattedCitation":"(41–44)","previouslyFormattedCitation":"(41–44)"},"properties":{"noteIndex":0},"schema":"https://github.com/citation-style-language/schema/raw/master/csl-citation.json"}</w:instrText>
+        <w:instrText>ADDIN CSL_CITATION {"citationItems":[{"id":"ITEM-1","itemData":{"author":[{"dropping-particle":"","family":"R Core Team","given":"","non-dropping-particle":"","parse-names":false,"suffix":""}],"id":"ITEM-1","issued":{"date-parts":[["2019"]]},"publisher-place":"Vienna, Austria","title":"R: A Language and Environment for Statistical Computing","type":"article"},"uris":["http://www.mendeley.com/documents/?uuid=50734a56-ef7d-4808-9c16-802efc99246f"]}],"mendeley":{"formattedCitation":"(54)","plainTextFormattedCitation":"(54)","previouslyFormattedCitation":"(53)"},"properties":{"noteIndex":0},"schema":"https://github.com/citation-style-language/schema/raw/master/csl-citation.json"}</w:instrText>
       </w:r>
       <w:r>
         <w:fldChar w:fldCharType="separate"/>
@@ -8289,734 +8957,81 @@
         <w:rPr>
           <w:noProof/>
         </w:rPr>
-        <w:t>(41–44)</w:t>
+        <w:t>(54)</w:t>
       </w:r>
       <w:r>
         <w:fldChar w:fldCharType="end"/>
       </w:r>
       <w:r>
-        <w:t>. The primed (1.0 µCi)-continuous infusion (0.05 µCi/min and increased to 0.1 µCi/min at t = 0) of [3-</w:t>
-      </w:r>
-      <w:r>
-        <w:rPr>
-          <w:vertAlign w:val="superscript"/>
-        </w:rPr>
-        <w:t>3</w:t>
-      </w:r>
-      <w:r>
-        <w:t xml:space="preserve">H] glucose (50 µCi/ml in saline) was started at t = -120min. After a 5-6 hour fast, the insulin clamp was initiated at t = 0, with a prime-continuous infusion (40 </w:t>
+        <w:t xml:space="preserve">.  For longitudinal measurements (body weights, fat mass and lean mass), data were analyzed by mixed linear models using uncorrelated random slopes and intercepts using the lme4 package version 1.1-8 </w:t>
+      </w:r>
+      <w:r>
+        <w:fldChar w:fldCharType="begin" w:fldLock="1"/>
+      </w:r>
+      <w:r>
+        <w:instrText>ADDIN CSL_CITATION {"citationItems":[{"id":"ITEM-1","itemData":{"abstract":"Maximum likelihood or restricted maximum likelihood (REML) estimates of the parameters in linear mixed-effects models can be determined using the lmer function in the lme4 package for R. As for most model-fitting functions in R, the model is described in an lmer call by a formula, in this case including both fixed- and random-effects terms. The formula and data together determine a numerical representation of the model from which the profiled deviance or the profiled REML criterion can be evaluated as a function of some of the model parameters. The appropriate criterion is optimized, using one of the constrained optimization functions in R, to provide the parameter estimates. We describe the structure of the model, the steps in evaluating the profiled deviance or REML criterion, and the structure of classes or types that represents such a model. Sufficient detail is included to allow specialization of these structures by users who wish to write functions to fit specialized linear mixed models, such as models incorporating pedigrees or smoothing splines, that are not easily expressible in the formula language used by lmer.","author":[{"dropping-particle":"","family":"Bates","given":"Douglas M","non-dropping-particle":"","parse-names":false,"suffix":""},{"dropping-particle":"","family":"Mächler","given":"Martin","non-dropping-particle":"","parse-names":false,"suffix":""},{"dropping-particle":"","family":"Bolker","given":"Ben","non-dropping-particle":"","parse-names":false,"suffix":""},{"dropping-particle":"","family":"Walker","given":"Steven","non-dropping-particle":"","parse-names":false,"suffix":""}],"container-title":"ArXiv","genre":"Computation","id":"ITEM-1","issued":{"date-parts":[["2014","6","23"]]},"note":"R package version 1.0-6","page":"1-51","title":"Fitting Linear Mixed-Effects Models using lme4","type":"article-journal","volume":"1406.5823"},"uris":["http://www.mendeley.com/documents/?uuid=07692ab3-3e1a-494a-abdf-f54acf8bbcef"]}],"mendeley":{"formattedCitation":"(55)","plainTextFormattedCitation":"(55)","previouslyFormattedCitation":"(54)"},"properties":{"noteIndex":0},"schema":"https://github.com/citation-style-language/schema/raw/master/csl-citation.json"}</w:instrText>
+      </w:r>
+      <w:r>
+        <w:fldChar w:fldCharType="separate"/>
+      </w:r>
+      <w:r>
+        <w:rPr>
+          <w:noProof/>
+        </w:rPr>
+        <w:t>(55)</w:t>
+      </w:r>
+      <w:r>
+        <w:fldChar w:fldCharType="end"/>
+      </w:r>
+      <w:r>
+        <w:t xml:space="preserve">. Statistical significance was determined via </w:t>
+      </w:r>
+      <w:r>
+        <w:t>likelihood ratio</w:t>
+      </w:r>
+      <w:r>
+        <w:t xml:space="preserve"> tests between models containing or missing the genotype term.  Pairwise comparisons were tested for normality via a Shapiro-Wilk test, and for equal variance via </w:t>
       </w:r>
       <w:proofErr w:type="spellStart"/>
       <w:r>
-        <w:t>mU</w:t>
+        <w:t>Levene’s</w:t>
       </w:r>
       <w:proofErr w:type="spellEnd"/>
       <w:r>
-        <w:t xml:space="preserve">/kg bolus, followed by 2.5 </w:t>
+        <w:t xml:space="preserve"> test.  For survival analyses and Cox proportional hazard tests, the survival package was used (version 2.38-3, </w:t>
+      </w:r>
+      <w:r>
+        <w:fldChar w:fldCharType="begin" w:fldLock="1"/>
+      </w:r>
+      <w:r>
+        <w:instrText>ADDIN CSL_CITATION {"citationItems":[{"id":"ITEM-1","itemData":{"DOI":"10.1007/978-1-4757-3294-8","ISBN":"978-1-4419-3161-0","author":[{"dropping-particle":"","family":"Therneau","given":"Terry M.","non-dropping-particle":"","parse-names":false,"suffix":""},{"dropping-particle":"","family":"Grambsch","given":"Patricia M.","non-dropping-particle":"","parse-names":false,"suffix":""}],"collection-title":"Statistics for Biology and Health","id":"ITEM-1","issued":{"date-parts":[["2000"]]},"publisher":"Springer New York","publisher-place":"New York, NY","title":"Modeling Survival Data: Extending the Cox Model","type":"book"},"uris":["http://www.mendeley.com/documents/?uuid=99db4f8c-9747-4162-9113-2b3776c05f5b"]},{"id":"ITEM-2","itemData":{"ISBN":"0471252182","abstract":"survival analysis: descriptive statistics, two-sample tests, parametric accelerated failure models, Cox model. Delayed entry (truncation) allowed for all models; interval censoring for parametric models. Case-cohort designs.","author":[{"dropping-particle":"","family":"Therneau","given":"Terry","non-dropping-particle":"","parse-names":false,"suffix":""}],"container-title":"Survival","id":"ITEM-2","issued":{"date-parts":[["2012"]]},"title":"A Package for Survival Analysis in S. R package version","type":"article"},"uris":["http://www.mendeley.com/documents/?uuid=940d1321-21f4-4843-992d-c2a4cb00ebbd"]}],"mendeley":{"formattedCitation":"(56, 57)","plainTextFormattedCitation":"(56, 57)","previouslyFormattedCitation":"(55, 56)"},"properties":{"noteIndex":0},"schema":"https://github.com/citation-style-language/schema/raw/master/csl-citation.json"}</w:instrText>
+      </w:r>
+      <w:r>
+        <w:fldChar w:fldCharType="separate"/>
+      </w:r>
+      <w:r>
+        <w:rPr>
+          <w:noProof/>
+        </w:rPr>
+        <w:t>(56, 57)</w:t>
+      </w:r>
+      <w:r>
+        <w:fldChar w:fldCharType="end"/>
+      </w:r>
+      <w:r>
+        <w:t xml:space="preserve">).  We tested the assumptions of proportional hazards (with </w:t>
       </w:r>
       <w:proofErr w:type="spellStart"/>
       <w:r>
-        <w:t>mU</w:t>
+        <w:t>Shoenfeld</w:t>
       </w:r>
       <w:proofErr w:type="spellEnd"/>
       <w:r>
-        <w:t>/kg/min) of human insulin (Novo Nordisk). Euglycemia (120~130 mg/</w:t>
-      </w:r>
-      <w:proofErr w:type="spellStart"/>
-      <w:r>
-        <w:t>dL</w:t>
-      </w:r>
-      <w:proofErr w:type="spellEnd"/>
-      <w:r>
-        <w:t>) was maintained during the clamp by measuring blood glucose every 10 min and infusing 50% glucose at variable rates, accordingly.  Blood samples were collected from the right carotid artery at t = 80, 90, 100, and 120 min for determination of glucose specific activity.  Blood insulin concentrations were determined from samples taken at t = -10 and 120 min. A bolus injection of [1-</w:t>
-      </w:r>
-      <w:r>
-        <w:rPr>
-          <w:vertAlign w:val="superscript"/>
-        </w:rPr>
-        <w:t>14</w:t>
-      </w:r>
-      <w:r>
-        <w:t>C]-2-deoxyglucose ([</w:t>
-      </w:r>
-      <w:r>
-        <w:rPr>
-          <w:vertAlign w:val="superscript"/>
-        </w:rPr>
-        <w:t>14</w:t>
-      </w:r>
-      <w:r>
-        <w:t>C]2DG; PerkinElmer) (10 µCi) was given at t = 120 min. Blood samples were taken at 2, 5, 10, 15, and 25 min after the injection for determination of plasma [</w:t>
-      </w:r>
-      <w:r>
-        <w:rPr>
-          <w:vertAlign w:val="superscript"/>
-        </w:rPr>
-        <w:t>14</w:t>
-      </w:r>
-      <w:r>
-        <w:t>C]2DG radioactivity. At the end of the experiment, animals were anesthetized with an intravenous injection of sodium pentobarbital and tissues were collected and immediately frozen in liquid nitrogen for later analysis of tissue [1-</w:t>
-      </w:r>
-      <w:r>
-        <w:rPr>
-          <w:vertAlign w:val="superscript"/>
-        </w:rPr>
-        <w:t>14</w:t>
-      </w:r>
-      <w:r>
-        <w:t>C]-2-deoxyglucose phosphate ([</w:t>
-      </w:r>
-      <w:r>
-        <w:rPr>
-          <w:vertAlign w:val="superscript"/>
-        </w:rPr>
-        <w:t>14</w:t>
-      </w:r>
-      <w:r>
-        <w:t xml:space="preserve">C]2DGP) radioactivity. Blood glucose was measured using an Accu-Chek glucometer (Roche, Germany). Plasma insulin was measured using the </w:t>
-      </w:r>
-      <w:proofErr w:type="spellStart"/>
-      <w:r>
-        <w:t>Linco</w:t>
-      </w:r>
-      <w:proofErr w:type="spellEnd"/>
-      <w:r>
-        <w:t xml:space="preserve"> rat/mouse insulin ELISA kits.  For determination of plasma radioactivity of [3-</w:t>
-      </w:r>
-      <w:r>
-        <w:rPr>
-          <w:vertAlign w:val="superscript"/>
-        </w:rPr>
-        <w:t>3</w:t>
-      </w:r>
-      <w:proofErr w:type="gramStart"/>
-      <w:r>
-        <w:t>H]glucose</w:t>
-      </w:r>
-      <w:proofErr w:type="gramEnd"/>
-      <w:r>
-        <w:t xml:space="preserve"> and [1-</w:t>
-      </w:r>
-      <w:r>
-        <w:rPr>
-          <w:vertAlign w:val="superscript"/>
-        </w:rPr>
-        <w:t>14</w:t>
-      </w:r>
-      <w:r>
-        <w:t>C]2DG, plasma samples were deproteinized with ZnSO</w:t>
-      </w:r>
-      <w:r>
-        <w:rPr>
-          <w:vertAlign w:val="subscript"/>
-        </w:rPr>
-        <w:t>4</w:t>
-      </w:r>
-      <w:r>
-        <w:t> and Ba(OH)</w:t>
-      </w:r>
-      <w:r>
-        <w:rPr>
-          <w:vertAlign w:val="subscript"/>
-        </w:rPr>
-        <w:t>2</w:t>
-      </w:r>
-      <w:r>
-        <w:t xml:space="preserve"> and counted using a Liquid Scintillation Counter (Beckman Coulter LS6500 Multi-purpose Scintillation Counter). Glucose turnover rate, hepatic glucose production and tissue glucose uptake were calculated as described elsewhere </w:t>
-      </w:r>
-      <w:r>
-        <w:fldChar w:fldCharType="begin" w:fldLock="1"/>
-      </w:r>
-      <w:r>
-        <w:instrText>ADDIN CSL_CITATION {"citationItems":[{"id":"ITEM-1","itemData":{"author":[{"dropping-particle":"","family":"Kraegen","given":"EW","non-dropping-particle":"","parse-names":false,"suffix":""},{"dropping-particle":"","family":"James","given":"DE","non-dropping-particle":"","parse-names":false,"suffix":""},{"dropping-particle":"","family":"Jenkins","given":"AB","non-dropping-particle":"","parse-names":false,"suffix":""},{"dropping-particle":"","family":"Chisholm","given":"DJ","non-dropping-particle":"","parse-names":false,"suffix":""}],"container-title":"The American Physiological Society","id":"ITEM-1","issue":"248","issued":{"date-parts":[["1985"]]},"page":"E353–E362","title":"Dose-response curves for in vivo insulin sensitivity in individual tissues in rats","type":"article-journal"},"uris":["http://www.mendeley.com/documents/?uuid=59086f8e-b830-4bcb-ba74-d9c08f0f19ab","http://www.mendeley.com/documents/?uuid=f6b29524-f652-4691-94e8-65eed196874d","http://www.mendeley.com/documents/?uuid=c412ff23-21dc-4759-aba7-9402162567f5"]},{"id":"ITEM-2","itemData":{"author":[{"dropping-particle":"","family":"Ayala","given":"Julio E","non-dropping-particle":"","parse-names":false,"suffix":""},{"dropping-particle":"","family":"Bracy","given":"Deanna P","non-dropping-particle":"","parse-names":false,"suffix":""},{"dropping-particle":"","family":"Mcguinness","given":"Owen P","non-dropping-particle":"","parse-names":false,"suffix":""},{"dropping-particle":"","family":"Wasserman","given":"David H","non-dropping-particle":"","parse-names":false,"suffix":""}],"container-title":"Diabetes","id":"ITEM-2","issue":"2","issued":{"date-parts":[["2006"]]},"page":"390-397","title":"Considerations in the Design of Hyperinsulinemic- Euglycemic Clamps in the Conscious Mouse","type":"article-journal","volume":"55"},"uris":["http://www.mendeley.com/documents/?uuid=bd20ba3c-7c1d-421b-9af2-1b6d76409d9f","http://www.mendeley.com/documents/?uuid=e5c7bed5-9cce-47ce-ac54-c3f59700e136","http://www.mendeley.com/documents/?uuid=52fb0a1c-82a2-4e21-970a-45229a7a3c43"]},{"id":"ITEM-3","itemData":{"author":[{"dropping-particle":"","family":"Halseth","given":"A M Y E","non-dropping-particle":"","parse-names":false,"suffix":""},{"dropping-particle":"","family":"Bracy","given":"Deanna P","non-dropping-particle":"","parse-names":false,"suffix":""},{"dropping-particle":"","family":"Wasserman","given":"David H","non-dropping-particle":"","parse-names":false,"suffix":""},{"dropping-particle":"","family":"Amy","given":"E","non-dropping-particle":"","parse-names":false,"suffix":""},{"dropping-particle":"","family":"Bracy","given":"Deanna P","non-dropping-particle":"","parse-names":false,"suffix":""},{"dropping-particle":"","family":"David","given":"H","non-dropping-particle":"","parse-names":false,"suffix":""}],"container-title":"The American journal of physiology","id":"ITEM-3","issue":"1","issued":{"date-parts":[["1999"]]},"page":"E70-77","title":"Overexpression of hexokinase II increases insulin- and exercise-stimulated muscle glucose uptake in vivo","type":"article-journal","volume":"276"},"uris":["http://www.mendeley.com/documents/?uuid=ac57cab3-1fed-4194-b165-621a1586ac76","http://www.mendeley.com/documents/?uuid=3a2a722c-d7e8-4146-ae3c-e8d00ff1b34b","http://www.mendeley.com/documents/?uuid=bef8145d-9b99-40e6-829b-0d7ca5826d80","http://www.mendeley.com/documents/?uuid=21fe669b-c309-43aa-9bbb-b918e4048e46","http://www.mendeley.com/documents/?uuid=c4e6490f-0629-415f-9254-79470c66dc57"]}],"mendeley":{"formattedCitation":"(42, 43, 45)","plainTextFormattedCitation":"(42, 43, 45)","previouslyFormattedCitation":"(42, 43, 45)"},"properties":{"noteIndex":0},"schema":"https://github.com/citation-style-language/schema/raw/master/csl-citation.json"}</w:instrText>
-      </w:r>
-      <w:r>
-        <w:fldChar w:fldCharType="separate"/>
-      </w:r>
-      <w:r>
-        <w:rPr>
-          <w:noProof/>
-        </w:rPr>
-        <w:t>(42, 43, 45)</w:t>
-      </w:r>
-      <w:r>
-        <w:fldChar w:fldCharType="end"/>
-      </w:r>
-      <w:r>
-        <w:t>.</w:t>
-      </w:r>
-    </w:p>
-    <w:p>
-      <w:pPr>
-        <w:pStyle w:val="Heading2"/>
-      </w:pPr>
-      <w:r>
-        <w:t>Insulin Tolerance Test</w:t>
-      </w:r>
-    </w:p>
-    <w:p>
-      <w:r>
-        <w:t>Insulin tolerance tests were performed in high fat fed mice at 24 weeks of age</w:t>
-      </w:r>
-      <w:r>
-        <w:t xml:space="preserve"> as described in </w:t>
-      </w:r>
-      <w:r>
-        <w:fldChar w:fldCharType="begin" w:fldLock="1"/>
-      </w:r>
-      <w:r>
-        <w:instrText>ADDIN CSL_CITATION {"citationItems":[{"id":"ITEM-1","itemData":{"DOI":"10.17504/protocols.io.b5zxq77n","URL":"https://dx.doi.org/10.17504/protocols.io.b5zxq77n","accessed":{"date-parts":[["2022","3","7"]]},"author":[{"dropping-particle":"","family":"Bridges","given":"Dave","non-dropping-particle":"","parse-names":false,"suffix":""},{"dropping-particle":"","family":"Mulcahy","given":"Molly C.","non-dropping-particle":"","parse-names":false,"suffix":""},{"dropping-particle":"","family":"Redd","given":"JeAnna R.","non-dropping-particle":"","parse-names":false,"suffix":""}],"id":"ITEM-1","issued":{"date-parts":[["2022"]]},"title":"Insulin Tolerance Test","type":"webpage"},"uris":["http://www.mendeley.com/documents/?uuid=7893e6a2-bf06-486f-b49e-adc9a8f95855"]}],"mendeley":{"formattedCitation":"(46)","plainTextFormattedCitation":"(46)"},"properties":{"noteIndex":0},"schema":"https://github.com/citation-style-language/schema/raw/master/csl-citation.json"}</w:instrText>
-      </w:r>
-      <w:r>
-        <w:fldChar w:fldCharType="separate"/>
-      </w:r>
-      <w:r>
-        <w:rPr>
-          <w:noProof/>
-        </w:rPr>
-        <w:t>(46)</w:t>
-      </w:r>
-      <w:r>
-        <w:fldChar w:fldCharType="end"/>
-      </w:r>
-      <w:r>
-        <w:t xml:space="preserve">. The day prior to the test, body composition was determined </w:t>
-      </w:r>
-      <w:r>
-        <w:rPr>
-          <w:bCs/>
-        </w:rPr>
-        <w:t xml:space="preserve">by magnetic resonance </w:t>
-      </w:r>
-      <w:r>
-        <w:t xml:space="preserve">(Echo MRI1100, Houston, TX) and lean mass values were used to calculate insulin dose (1 U/kg of lean mass; Humulin R-100, Lilly, U.S.A). On the day of the test, fasting blood glucose concentrations were determined following a 6 </w:t>
-      </w:r>
-      <w:proofErr w:type="spellStart"/>
-      <w:r>
-        <w:t>hr</w:t>
-      </w:r>
-      <w:proofErr w:type="spellEnd"/>
-      <w:r>
-        <w:t xml:space="preserve"> fast, after which mice received an intraperitoneal injection of insulin diluted in sterile PBS. Blood glucose concentrations were measured every 15 min over a two-hour period post-injection (One Touch Ultra2 hand-held glucometer, </w:t>
-      </w:r>
-      <w:proofErr w:type="spellStart"/>
-      <w:r>
-        <w:t>LifeScan</w:t>
-      </w:r>
-      <w:proofErr w:type="spellEnd"/>
-      <w:r>
-        <w:t xml:space="preserve"> Europe, Zug, Switzerland).</w:t>
-      </w:r>
-    </w:p>
-    <w:p>
-      <w:pPr>
-        <w:pStyle w:val="Heading2"/>
-      </w:pPr>
-      <w:r>
-        <w:t>RNA Sequencing Analysis and Bioinformatics</w:t>
-      </w:r>
-    </w:p>
-    <w:p>
-      <w:r>
-        <w:t xml:space="preserve">Total RNA was extracted from </w:t>
-      </w:r>
-      <w:r>
-        <w:rPr>
-          <w:i/>
-        </w:rPr>
-        <w:t>m. quadriceps femoris</w:t>
-      </w:r>
-      <w:r>
-        <w:t xml:space="preserve"> using a Pure Link RNA mini kit (Life Technologies) and then analyzed using an Agilent Bioanalyzer DNA High Sensitivity kit.  All samples had </w:t>
-      </w:r>
-      <w:proofErr w:type="gramStart"/>
-      <w:r>
-        <w:t>a</w:t>
-      </w:r>
-      <w:proofErr w:type="gramEnd"/>
-      <w:r>
-        <w:t xml:space="preserve"> RNA Integrity numbers &gt;7.9.  The RNA (1 </w:t>
-      </w:r>
-      <w:proofErr w:type="spellStart"/>
-      <w:r>
-        <w:t>μg</w:t>
-      </w:r>
-      <w:proofErr w:type="spellEnd"/>
-      <w:r>
-        <w:t xml:space="preserve">) was enriched for Poly </w:t>
-      </w:r>
-      <w:proofErr w:type="gramStart"/>
-      <w:r>
-        <w:t>A</w:t>
-      </w:r>
-      <w:proofErr w:type="gramEnd"/>
-      <w:r>
-        <w:t xml:space="preserve"> RNA using an </w:t>
-      </w:r>
-      <w:proofErr w:type="spellStart"/>
-      <w:r>
-        <w:t>Ambion</w:t>
-      </w:r>
-      <w:proofErr w:type="spellEnd"/>
-      <w:r>
-        <w:t xml:space="preserve"> </w:t>
-      </w:r>
-      <w:proofErr w:type="spellStart"/>
-      <w:r>
-        <w:t>Dynabeads</w:t>
-      </w:r>
-      <w:proofErr w:type="spellEnd"/>
-      <w:r>
-        <w:t xml:space="preserve"> mRNA Direct Micro kit and barcoded libraries for sequencing were prepared using the Life </w:t>
+        <w:t xml:space="preserve"> residuals) and found no significant deviation from this assumption (p=0.875).  Based on these, appropriate pairwise tests were performed as indicated in the figure legends.  Corrections for </w:t>
       </w:r>
       <w:r>
         <w:lastRenderedPageBreak/>
-        <w:t xml:space="preserve">Technologies RNAseq V2 kit for Ion Torrent according to manufacturer’s standard protocol. The libraries were pooled based on the concentration of each sample between 200-350bp, purified on a Pippin Prep gel, quantified by the Agilent Bioanalyzer and sequenced on an Ion Torrent Proton sequencer.  Alignments were made to the mouse genome GRCm38.75 using </w:t>
-      </w:r>
-      <w:proofErr w:type="spellStart"/>
-      <w:r>
-        <w:t>Tophat</w:t>
-      </w:r>
-      <w:proofErr w:type="spellEnd"/>
-      <w:r>
-        <w:t xml:space="preserve"> </w:t>
-      </w:r>
-      <w:r>
-        <w:fldChar w:fldCharType="begin" w:fldLock="1"/>
-      </w:r>
-      <w:r>
-        <w:instrText>ADDIN CSL_CITATION {"citationItems":[{"id":"ITEM-1","itemData":{"DOI":"10.1186/gb-2013-14-4-r36","ISSN":"1465-6914","PMID":"23618408","abstract":"TopHat is a popular spliced aligner for RNA-sequence (RNA-seq) experiments. In this paper, we describe TopHat2, which incorporates many significant enhancements to TopHat. TopHat2 can align reads of various lengths produced by the latest sequencing technologies, while allowing for variable-length indels with respect to the reference genome. In addition to de novo spliced alignment, TopHat2 can align reads across fusion breaks, which can occur after genomic translocations. TopHat2 combines the ability to identify novel splice sites with direct mapping to known transcripts, producing sensitive and accurate alignments, even for highly repetitive genomes or in the presence of pseudogenes. TopHat2 is available at http://ccb.jhu.edu/software/tophat.","author":[{"dropping-particle":"","family":"Kim","given":"Daehwan","non-dropping-particle":"","parse-names":false,"suffix":""},{"dropping-particle":"","family":"Pertea","given":"Geo","non-dropping-particle":"","parse-names":false,"suffix":""},{"dropping-particle":"","family":"Trapnell","given":"Cole","non-dropping-particle":"","parse-names":false,"suffix":""},{"dropping-particle":"","family":"Pimentel","given":"Harold","non-dropping-particle":"","parse-names":false,"suffix":""},{"dropping-particle":"","family":"Kelley","given":"Ryan","non-dropping-particle":"","parse-names":false,"suffix":""},{"dropping-particle":"","family":"Salzberg","given":"Steven L","non-dropping-particle":"","parse-names":false,"suffix":""}],"container-title":"Genome biology","id":"ITEM-1","issue":"4","issued":{"date-parts":[["2013","4","25"]]},"page":"R36","publisher":"BioMed Central Ltd","title":"TopHat2: accurate alignment of transcriptomes in the presence of insertions, deletions and gene fusions.","type":"article-journal","volume":"14"},"uris":["http://www.mendeley.com/documents/?uuid=9969dfae-4a8d-48f6-b61a-20e01309e9a9"]}],"mendeley":{"formattedCitation":"(47)","plainTextFormattedCitation":"(47)","previouslyFormattedCitation":"(46)"},"properties":{"noteIndex":0},"schema":"https://github.com/citation-style-language/schema/raw/master/csl-citation.json"}</w:instrText>
-      </w:r>
-      <w:r>
-        <w:fldChar w:fldCharType="separate"/>
-      </w:r>
-      <w:r>
-        <w:rPr>
-          <w:noProof/>
-        </w:rPr>
-        <w:t>(47)</w:t>
-      </w:r>
-      <w:r>
-        <w:fldChar w:fldCharType="end"/>
-      </w:r>
-      <w:r>
-        <w:t xml:space="preserve"> and Bowtie </w:t>
-      </w:r>
-      <w:r>
-        <w:fldChar w:fldCharType="begin" w:fldLock="1"/>
-      </w:r>
-      <w:r>
-        <w:instrText>ADDIN CSL_CITATION {"citationItems":[{"id":"ITEM-1","itemData":{"DOI":"10.1186/gb-2009-10-3-r25","ISSN":"1465-6914","PMID":"19261174","abstract":"Bowtie is an ultrafast, memory-efficient alignment program for aligning short DNA sequence reads to large genomes. For the human genome, Burrows-Wheeler indexing allows Bowtie to align more than 25 million reads per CPU hour with a memory footprint of approximately 1.3 gigabytes. Bowtie extends previous Burrows-Wheeler techniques with a novel quality-aware backtracking algorithm that permits mismatches. Multiple processor cores can be used simultaneously to achieve even greater alignment speeds. Bowtie is open source (http://bowtie.cbcb.umd.edu).","author":[{"dropping-particle":"","family":"Langmead","given":"Ben","non-dropping-particle":"","parse-names":false,"suffix":""},{"dropping-particle":"","family":"Trapnell","given":"Cole","non-dropping-particle":"","parse-names":false,"suffix":""},{"dropping-particle":"","family":"Pop","given":"Mihai","non-dropping-particle":"","parse-names":false,"suffix":""},{"dropping-particle":"","family":"Salzberg","given":"Steven L","non-dropping-particle":"","parse-names":false,"suffix":""}],"container-title":"Genome biology","id":"ITEM-1","issue":"3","issued":{"date-parts":[["2009","1"]]},"page":"R25","title":"Ultrafast and memory-efficient alignment of short DNA sequences to the human genome.","type":"article-journal","volume":"10"},"uris":["http://www.mendeley.com/documents/?uuid=f150acdc-3b9c-4838-acd5-d54b70f28560"]}],"mendeley":{"formattedCitation":"(48)","plainTextFormattedCitation":"(48)","previouslyFormattedCitation":"(47)"},"properties":{"noteIndex":0},"schema":"https://github.com/citation-style-language/schema/raw/master/csl-citation.json"}</w:instrText>
-      </w:r>
-      <w:r>
-        <w:fldChar w:fldCharType="separate"/>
-      </w:r>
-      <w:r>
-        <w:rPr>
-          <w:noProof/>
-        </w:rPr>
-        <w:t>(48)</w:t>
-      </w:r>
-      <w:r>
-        <w:fldChar w:fldCharType="end"/>
-      </w:r>
-      <w:r>
-        <w:t xml:space="preserve"> to incorporate color space data.  Counts tables were generated using </w:t>
-      </w:r>
-      <w:proofErr w:type="spellStart"/>
-      <w:r>
-        <w:t>HTSeq</w:t>
-      </w:r>
-      <w:proofErr w:type="spellEnd"/>
-      <w:r>
-        <w:t xml:space="preserve"> </w:t>
-      </w:r>
-      <w:r>
-        <w:fldChar w:fldCharType="begin" w:fldLock="1"/>
-      </w:r>
-      <w:r>
-        <w:instrText>ADDIN CSL_CITATION {"citationItems":[{"id":"ITEM-1","itemData":{"DOI":"10.1093/bioinformatics/btu638","ISBN":"1367-4811 (Electronic) 1367-4803 (Linking)","ISSN":"14602059","PMID":"25260700","abstract":"MOTIVATION: A large choice of tools exists for many standard tasks in the analysis of high-throughput sequencing (HTS) data. However, once a project deviates from standard work flows, custom scripts are needed.\\n\\nRESULTS: We present HTSeq, a Python library to facilitate the rapid development of such scripts. HTSeq offers parsers for many common data formats in HTS projects, as well as classes to represent data such as genomic coordinates, sequences, sequencing reads, alignments, gene model information, variant calls, and provides data structures that allow for querying via genomic coordinates. We also present htseq-count, a tool developed with HTSeq that preprocesses RNA-Seq data for differential expression analysis by counting the overlap of reads with genes. Availability: HTSeq is released as open-source software under the GNU General Public Licence and available from http://www-huber.embl.de/HTSeq or from the Python Package Index https://pypi.python.org/pypi/HTSeq.\\n\\nCONTACT: sanders@fs.tum.de.","author":[{"dropping-particle":"","family":"Anders","given":"Simon","non-dropping-particle":"","parse-names":false,"suffix":""},{"dropping-particle":"","family":"Pyl","given":"Paul Theodor","non-dropping-particle":"","parse-names":false,"suffix":""},{"dropping-particle":"","family":"Huber","given":"Wolfgang","non-dropping-particle":"","parse-names":false,"suffix":""}],"container-title":"Bioinformatics","id":"ITEM-1","issue":"2","issued":{"date-parts":[["2015","9","25"]]},"page":"166-169","title":"HTSeq-A Python framework to work with high-throughput sequencing data","type":"article-journal","volume":"31"},"uris":["http://www.mendeley.com/documents/?uuid=0bc05a39-818d-4a05-9bc1-a733a7b83d00"]}],"mendeley":{"formattedCitation":"(49)","plainTextFormattedCitation":"(49)","previouslyFormattedCitation":"(48)"},"properties":{"noteIndex":0},"schema":"https://github.com/citation-style-language/schema/raw/master/csl-citation.json"}</w:instrText>
-      </w:r>
-      <w:r>
-        <w:fldChar w:fldCharType="separate"/>
-      </w:r>
-      <w:r>
-        <w:rPr>
-          <w:noProof/>
-        </w:rPr>
-        <w:t>(49)</w:t>
-      </w:r>
-      <w:r>
-        <w:fldChar w:fldCharType="end"/>
-      </w:r>
-      <w:r>
-        <w:t xml:space="preserve">.  Differential expression analyses were performed using DESeq2 </w:t>
-      </w:r>
-      <w:r>
-        <w:fldChar w:fldCharType="begin" w:fldLock="1"/>
-      </w:r>
-      <w:r>
-        <w:instrText>ADDIN CSL_CITATION {"citationItems":[{"id":"ITEM-1","itemData":{"DOI":"10.1186/s13059-014-0550-8","ISSN":"1474-760X","author":[{"dropping-particle":"","family":"Love","given":"Michael I.","non-dropping-particle":"","parse-names":false,"suffix":""},{"dropping-particle":"","family":"Huber","given":"Wolfgang","non-dropping-particle":"","parse-names":false,"suffix":""},{"dropping-particle":"","family":"Anders","given":"Simon","non-dropping-particle":"","parse-names":false,"suffix":""}],"container-title":"Genome Biology","id":"ITEM-1","issue":"12","issued":{"date-parts":[["2014","12","5"]]},"page":"550","title":"Moderated estimation of fold change and dispersion for RNA-seq data with DESeq2","type":"article-journal","volume":"15"},"uris":["http://www.mendeley.com/documents/?uuid=b6734364-aafd-472e-8268-3e56586c5859"]}],"mendeley":{"formattedCitation":"(50)","plainTextFormattedCitation":"(50)","previouslyFormattedCitation":"(49)"},"properties":{"noteIndex":0},"schema":"https://github.com/citation-style-language/schema/raw/master/csl-citation.json"}</w:instrText>
-      </w:r>
-      <w:r>
-        <w:fldChar w:fldCharType="separate"/>
-      </w:r>
-      <w:r>
-        <w:rPr>
-          <w:noProof/>
-        </w:rPr>
-        <w:t>(50)</w:t>
-      </w:r>
-      <w:r>
-        <w:fldChar w:fldCharType="end"/>
-      </w:r>
-      <w:r>
-        <w:t xml:space="preserve">.  All results are presented in Supplementary Table 1, and deposited into the Gene Expression Omnibus as GSE84312.  To compare our results to other gene-sets we performed Gene Set Enrichment Analyses (GSEA) comparing our rank-ordered gene lists to annotated gene sets from Gene Ontology, KEGG, </w:t>
-      </w:r>
-      <w:proofErr w:type="spellStart"/>
-      <w:r>
-        <w:t>Biocarta</w:t>
-      </w:r>
-      <w:proofErr w:type="spellEnd"/>
-      <w:r>
-        <w:t xml:space="preserve">, </w:t>
-      </w:r>
-      <w:proofErr w:type="spellStart"/>
-      <w:r>
-        <w:t>Reactome</w:t>
-      </w:r>
-      <w:proofErr w:type="spellEnd"/>
-      <w:r>
-        <w:t xml:space="preserve">, TRANSFAC and CGP provided as part of </w:t>
-      </w:r>
-      <w:proofErr w:type="spellStart"/>
-      <w:r>
-        <w:t>MSigDB</w:t>
-      </w:r>
-      <w:proofErr w:type="spellEnd"/>
-      <w:r>
-        <w:t xml:space="preserve"> </w:t>
-      </w:r>
-      <w:r>
-        <w:fldChar w:fldCharType="begin" w:fldLock="1"/>
-      </w:r>
-      <w:r>
-        <w:instrText>ADDIN CSL_CITATION {"citationItems":[{"id":"ITEM-1","itemData":{"DOI":"10.1073/pnas.0506580102","ISSN":"0027-8424","PMID":"16199517","abstract":"Although genomewide RNA expression analysis has become a routine tool in biomedical research, extracting biological insight from such information remains a major challenge. Here, we describe a powerful analytical method called Gene Set Enrichment Analysis (GSEA) for interpreting gene expression data. The method derives its power by focusing on gene sets, that is, groups of genes that share common biological function, chromosomal location, or regulation. We demonstrate how GSEA yields insights into several cancer-related data sets, including leukemia and lung cancer. Notably, where single-gene analysis finds little similarity between two independent studies of patient survival in lung cancer, GSEA reveals many biological pathways in common. The GSEA method is embodied in a freely available software package, together with an initial database of 1,325 biologically defined gene sets.","author":[{"dropping-particle":"","family":"Subramanian","given":"Aravind","non-dropping-particle":"","parse-names":false,"suffix":""},{"dropping-particle":"","family":"Tamayo","given":"Pablo","non-dropping-particle":"","parse-names":false,"suffix":""},{"dropping-particle":"","family":"Mootha","given":"Vamsi K","non-dropping-particle":"","parse-names":false,"suffix":""},{"dropping-particle":"","family":"Mukherjee","given":"Sayan","non-dropping-particle":"","parse-names":false,"suffix":""},{"dropping-particle":"","family":"Ebert","given":"Benjamin L","non-dropping-particle":"","parse-names":false,"suffix":""},{"dropping-particle":"","family":"Gillette","given":"Michael A","non-dropping-particle":"","parse-names":false,"suffix":""},{"dropping-particle":"","family":"Paulovich","given":"Amanda","non-dropping-particle":"","parse-names":false,"suffix":""},{"dropping-particle":"","family":"Pomeroy","given":"Scott L","non-dropping-particle":"","parse-names":false,"suffix":""},{"dropping-particle":"","family":"Golub","given":"Todd R.","non-dropping-particle":"","parse-names":false,"suffix":""},{"dropping-particle":"","family":"Lander","given":"Eric S.","non-dropping-particle":"","parse-names":false,"suffix":""},{"dropping-particle":"","family":"Mesirov","given":"Jill P","non-dropping-particle":"","parse-names":false,"suffix":""}],"container-title":"Proceedings of the National Academy of Sciences of the United States of America","genre":"Methodology; Genomics; Applications","id":"ITEM-1","issue":"43","issued":{"date-parts":[["2005","10","25"]]},"page":"15545-50","title":"Gene set enrichment analysis: a knowledge-based approach for interpreting genome-wide expression profiles.","type":"article-journal","volume":"102"},"uris":["http://www.mendeley.com/documents/?uuid=fc30c8fd-0a40-4161-9a48-699de462d227"]},{"id":"ITEM-2","itemData":{"DOI":"10.1093/bioinformatics/btr260","ISBN":"1367-4811 (Electronic)\\r1367-4803 (Linking)","ISSN":"13674803","PMID":"21546393","abstract":"Motivation: Well-annotated gene sets representing the universe of the biological processes are critical for meaningful and insightful interpretation of large-scale genomic data. The Molecular Signatures Database (MSigDB) is one of the most widely used repositories of such sets.\\nResults: We report the availability of a new version of the database, MSigDB 3.0, with over 6700 gene sets, a complete revision of the collection of canonical pathways and experimental signatures from publications, enhanced annotations and upgrades to the web site.\\nAvailability and Implementation: MSigDB is freely available for non-commercial use at http://www.broadinstitute.org/msigdb.\\nContact: gsea@broadinstitute.org","author":[{"dropping-particle":"","family":"Liberzon","given":"Arthur","non-dropping-particle":"","parse-names":false,"suffix":""},{"dropping-particle":"","family":"Subramanian","given":"Aravind","non-dropping-particle":"","parse-names":false,"suffix":""},{"dropping-particle":"","family":"Pinchback","given":"Reid","non-dropping-particle":"","parse-names":false,"suffix":""},{"dropping-particle":"","family":"Thorvaldsdóttir","given":"Helga","non-dropping-particle":"","parse-names":false,"suffix":""},{"dropping-particle":"","family":"Tamayo","given":"Pablo","non-dropping-particle":"","parse-names":false,"suffix":""},{"dropping-particle":"","family":"Mesirov","given":"Jill P.","non-dropping-particle":"","parse-names":false,"suffix":""}],"container-title":"Bioinformatics","id":"ITEM-2","issue":"12","issued":{"date-parts":[["2011"]]},"page":"1739-1740","title":"Molecular signatures database (MSigDB) 3.0","type":"article-journal","volume":"27"},"uris":["http://www.mendeley.com/documents/?uuid=bd7bd2d3-4c67-4553-8320-a4d97f2a5030"]}],"mendeley":{"formattedCitation":"(51, 52)","plainTextFormattedCitation":"(51, 52)","previouslyFormattedCitation":"(50, 51)"},"properties":{"noteIndex":0},"schema":"https://github.com/citation-style-language/schema/raw/master/csl-citation.json"}</w:instrText>
-      </w:r>
-      <w:r>
-        <w:fldChar w:fldCharType="separate"/>
-      </w:r>
-      <w:r>
-        <w:rPr>
-          <w:noProof/>
-        </w:rPr>
-        <w:t>(51, 52)</w:t>
-      </w:r>
-      <w:r>
-        <w:fldChar w:fldCharType="end"/>
-      </w:r>
-      <w:r>
-        <w:t xml:space="preserve">.  All pathways that met significance at an adjusted p-value of 0.25 are presented in Supplementary Table 2.  For comparison of differentially expressed genes, we re-analyzed the </w:t>
-      </w:r>
-      <w:r>
-        <w:rPr>
-          <w:i/>
-        </w:rPr>
-        <w:t>Tsc2</w:t>
-      </w:r>
-      <w:r>
-        <w:t xml:space="preserve"> knockout MEFs from GSE21755 </w:t>
-      </w:r>
-      <w:r>
-        <w:fldChar w:fldCharType="begin" w:fldLock="1"/>
-      </w:r>
-      <w:r>
-        <w:instrText>ADDIN CSL_CITATION {"citationItems":[{"id":"ITEM-1","itemData":{"DOI":"10.1016/j.molcel.2010.06.022","ISBN":"1097-4164 (Electronic) 1097-2765 (Linking)","ISSN":"10972765","PMID":"20670887","abstract":"Aberrant activation of the mammalian target of rapamycin complex 1 (mTORC1) is a common molecular event in a variety of pathological settings, including genetic tumor syndromes, cancer, and obesity. However, the cell-intrinsic consequences of mTORC1 activation remain poorly defined. Through a combination of unbiased genomic, metabolomic, and bioinformatic approaches, we demonstrate that mTORC1 activation is sufficient to stimulate specific metabolic pathways, including glycolysis, the oxidative arm of the pentose phosphate pathway, and de novo lipid biosynthesis. This is achieved through the activation of a transcriptional program affecting metabolic gene targets of hypoxia-inducible factor (HIF1alpha) and sterol regulatory element-binding protein (SREBP1 and SREBP2). We find that SREBP1 and 2 promote proliferation downstream of mTORC1, and the activation of these transcription factors is mediated by S6K1. Therefore, in addition to promoting protein synthesis, mTORC1 activates specific bioenergetic and anabolic cellular processes that are likely to contribute to human physiology and disease.","author":[{"dropping-particle":"","family":"Düvel","given":"Katrin","non-dropping-particle":"","parse-names":false,"suffix":""},{"dropping-particle":"","family":"Yecies","given":"Jessica L.","non-dropping-particle":"","parse-names":false,"suffix":""},{"dropping-particle":"","family":"Menon","given":"Suchithra","non-dropping-particle":"","parse-names":false,"suffix":""},{"dropping-particle":"","family":"Raman","given":"Pichai","non-dropping-particle":"","parse-names":false,"suffix":""},{"dropping-particle":"","family":"Lipovsky","given":"Alex I.","non-dropping-particle":"","parse-names":false,"suffix":""},{"dropping-particle":"","family":"Souza","given":"Amanda L.","non-dropping-particle":"","parse-names":false,"suffix":""},{"dropping-particle":"","family":"Triantafellow","given":"Ellen","non-dropping-particle":"","parse-names":false,"suffix":""},{"dropping-particle":"","family":"Ma","given":"Qicheng","non-dropping-particle":"","parse-names":false,"suffix":""},{"dropping-particle":"","family":"Gorski","given":"Regina","non-dropping-particle":"","parse-names":false,"suffix":""},{"dropping-particle":"","family":"Cleaver","given":"Stephen","non-dropping-particle":"","parse-names":false,"suffix":""},{"dropping-particle":"","family":"Heiden","given":"Matthew G.","non-dropping-particle":"Vander","parse-names":false,"suffix":""},{"dropping-particle":"","family":"MacKeigan","given":"Jeffrey P.","non-dropping-particle":"","parse-names":false,"suffix":""},{"dropping-particle":"","family":"Finan","given":"Peter M.","non-dropping-particle":"","parse-names":false,"suffix":""},{"dropping-particle":"","family":"Clish","given":"Clary B.","non-dropping-particle":"","parse-names":false,"suffix":""},{"dropping-particle":"","family":"Murphy","given":"Leon O.","non-dropping-particle":"","parse-names":false,"suffix":""},{"dropping-particle":"","family":"Manning","given":"Brendan D.","non-dropping-particle":"","parse-names":false,"suffix":""}],"container-title":"Molecular Cell","id":"ITEM-1","issue":"2","issued":{"date-parts":[["2010","7","30"]]},"page":"171-183","title":"Activation of a Metabolic Gene Regulatory Network Downstream of mTOR Complex 1","type":"article-journal","volume":"39"},"uris":["http://www.mendeley.com/documents/?uuid=a5ce0cfd-fe4f-4188-94c0-8d86fb44e0c4"]}],"mendeley":{"formattedCitation":"(53)","plainTextFormattedCitation":"(53)","previouslyFormattedCitation":"(52)"},"properties":{"noteIndex":0},"schema":"https://github.com/citation-style-language/schema/raw/master/csl-citation.json"}</w:instrText>
-      </w:r>
-      <w:r>
-        <w:fldChar w:fldCharType="separate"/>
-      </w:r>
-      <w:r>
-        <w:rPr>
-          <w:noProof/>
-        </w:rPr>
-        <w:t>(53)</w:t>
-      </w:r>
-      <w:r>
-        <w:fldChar w:fldCharType="end"/>
-      </w:r>
-      <w:r>
-        <w:t xml:space="preserve"> and compared with our differentially regulated gene sets.</w:t>
-      </w:r>
-    </w:p>
-    <w:p>
-      <w:pPr>
-        <w:pStyle w:val="Heading2"/>
-      </w:pPr>
-      <w:r>
-        <w:t>Western Blotting</w:t>
-      </w:r>
-    </w:p>
-    <w:p>
-      <w:r>
-        <w:t xml:space="preserve">Protein lysates were generated from </w:t>
-      </w:r>
-      <w:r>
-        <w:rPr>
-          <w:i/>
-        </w:rPr>
-        <w:t>m. quadriceps femoris</w:t>
-      </w:r>
-      <w:r>
-        <w:t xml:space="preserve"> in RIPA buffer (50 </w:t>
-      </w:r>
-      <w:proofErr w:type="spellStart"/>
-      <w:r>
-        <w:t>mM</w:t>
-      </w:r>
-      <w:proofErr w:type="spellEnd"/>
-      <w:r>
-        <w:t xml:space="preserve"> Tris pH 7.4, 0.25% sodium deoxycholate, 1% NP40, 150 </w:t>
-      </w:r>
-      <w:proofErr w:type="spellStart"/>
-      <w:r>
-        <w:t>mM</w:t>
-      </w:r>
-      <w:proofErr w:type="spellEnd"/>
-      <w:r>
-        <w:t xml:space="preserve"> sodium ch</w:t>
-      </w:r>
-      <w:r>
-        <w:t>l</w:t>
-      </w:r>
-      <w:r>
-        <w:t xml:space="preserve">oride, 1 </w:t>
-      </w:r>
-      <w:proofErr w:type="spellStart"/>
-      <w:r>
-        <w:t>mM</w:t>
-      </w:r>
-      <w:proofErr w:type="spellEnd"/>
-      <w:r>
-        <w:t xml:space="preserve"> EDTA, 100 </w:t>
-      </w:r>
-      <w:proofErr w:type="spellStart"/>
-      <w:r>
-        <w:t>μM</w:t>
-      </w:r>
-      <w:proofErr w:type="spellEnd"/>
-      <w:r>
-        <w:t xml:space="preserve"> sodium vanadate, 5mM sodium fluoride, 10 </w:t>
-      </w:r>
-      <w:proofErr w:type="spellStart"/>
-      <w:r>
-        <w:t>mM</w:t>
-      </w:r>
-      <w:proofErr w:type="spellEnd"/>
-      <w:r>
-        <w:t xml:space="preserve"> sodium pyrophosphate and 1X protease inhibitors) or HTNG buffer (50 </w:t>
-      </w:r>
-      <w:proofErr w:type="spellStart"/>
-      <w:r>
-        <w:t>mM</w:t>
-      </w:r>
-      <w:proofErr w:type="spellEnd"/>
-      <w:r>
-        <w:t xml:space="preserve"> HEPES, pH 7.4, 150 </w:t>
-      </w:r>
-      <w:proofErr w:type="spellStart"/>
-      <w:r>
-        <w:t>mM</w:t>
-      </w:r>
-      <w:proofErr w:type="spellEnd"/>
-      <w:r>
-        <w:t xml:space="preserve"> sodium chloride, 10% glycerol, 10% triton X-100 and 1X protease inhibitors) by mechanical disruption in a </w:t>
-      </w:r>
-      <w:proofErr w:type="spellStart"/>
-      <w:r>
-        <w:t>Qialyser</w:t>
-      </w:r>
-      <w:proofErr w:type="spellEnd"/>
-      <w:r>
-        <w:t xml:space="preserve"> for 5 minutes at 30Hz.  Lysates were clarified at 14 000 RPM for 15 minutes and quantified by Bradford assays.  Proteins were separated by SDS-PAGE, transferred to nitrocellulose and blotted with antibodies described in the figure legends.  Primary antibodies used in this study were raised against pS6 (pSer236/236), S6, </w:t>
-      </w:r>
-      <w:r>
-        <w:t>GAPDH and Sarcolipin</w:t>
-      </w:r>
-      <w:r>
-        <w:t>.</w:t>
-      </w:r>
-      <w:r>
-        <w:t xml:space="preserve">  Near infra-red secondary antibodies raised against rabbit and mouse were used to visualize blots on a </w:t>
-      </w:r>
-      <w:proofErr w:type="spellStart"/>
-      <w:r>
-        <w:t>LiCor</w:t>
-      </w:r>
-      <w:proofErr w:type="spellEnd"/>
-      <w:r>
-        <w:t xml:space="preserve"> Odyssey. Relative protein abundance was quantified using Image Studio Lite software.</w:t>
-      </w:r>
-    </w:p>
-    <w:p>
-      <w:pPr>
-        <w:pStyle w:val="Heading2"/>
-      </w:pPr>
-      <w:r>
-        <w:t>NADH Tetrazolium Reductase Staining</w:t>
-      </w:r>
-    </w:p>
-    <w:p/>
-    <w:p>
-      <w:r>
-        <w:t>For histology, muscles (</w:t>
-      </w:r>
-      <w:r>
-        <w:rPr>
-          <w:i/>
-        </w:rPr>
-        <w:t>m. quadriceps femoris</w:t>
-      </w:r>
-      <w:r>
-        <w:t xml:space="preserve">) were frozen in liquid nitrogen-cooled </w:t>
-      </w:r>
-      <w:proofErr w:type="spellStart"/>
-      <w:r>
-        <w:t>isopentane</w:t>
-      </w:r>
-      <w:proofErr w:type="spellEnd"/>
-      <w:r>
-        <w:t xml:space="preserve">, mounted in OTC and sectioned using a cryostat to 10 µm thickness. Frozen sections were incubated at 37°C for 30 min in pre-warmed 200 </w:t>
-      </w:r>
-      <w:proofErr w:type="spellStart"/>
-      <w:r>
-        <w:t>mM</w:t>
-      </w:r>
-      <w:proofErr w:type="spellEnd"/>
-      <w:r>
-        <w:t xml:space="preserve"> Tris buffer pH7.4, containing 245 µM nitro blue tetrazolium and 1.13 </w:t>
-      </w:r>
-      <w:proofErr w:type="spellStart"/>
-      <w:r>
-        <w:t>mM</w:t>
-      </w:r>
-      <w:proofErr w:type="spellEnd"/>
-      <w:r>
-        <w:t xml:space="preserve"> NADH. Sections were rinsed in water, dehydrated, and mounted under coverslips. Staining was visualized and photographed using an </w:t>
-      </w:r>
-      <w:proofErr w:type="spellStart"/>
-      <w:r>
-        <w:t>Evos</w:t>
-      </w:r>
-      <w:proofErr w:type="spellEnd"/>
-      <w:r>
-        <w:t xml:space="preserve"> XL Core transmitted-light inverted imaging system (</w:t>
-      </w:r>
-      <w:proofErr w:type="spellStart"/>
-      <w:r>
-        <w:t>Thermo</w:t>
-      </w:r>
-      <w:proofErr w:type="spellEnd"/>
-      <w:r>
-        <w:t xml:space="preserve"> Fisher Scientific).</w:t>
-      </w:r>
-    </w:p>
-    <w:p>
-      <w:pPr>
-        <w:pStyle w:val="Heading2"/>
-      </w:pPr>
-      <w:r>
-        <w:t>Statistical Analyses</w:t>
-      </w:r>
-    </w:p>
-    <w:p>
-      <w:r>
-        <w:t xml:space="preserve">All statistical analyses were performed using R, version 3.2.2 </w:t>
-      </w:r>
-      <w:r>
-        <w:fldChar w:fldCharType="begin" w:fldLock="1"/>
-      </w:r>
-      <w:r>
-        <w:instrText>ADDIN CSL_CITATION {"citationItems":[{"id":"ITEM-1","itemData":{"author":[{"dropping-particle":"","family":"R Core Team","given":"","non-dropping-particle":"","parse-names":false,"suffix":""}],"id":"ITEM-1","issued":{"date-parts":[["2019"]]},"publisher-place":"Vienna, Austria","title":"R: A Language and Environment for Statistical Computing","type":"article"},"uris":["http://www.mendeley.com/documents/?uuid=50734a56-ef7d-4808-9c16-802efc99246f"]}],"mendeley":{"formattedCitation":"(54)","plainTextFormattedCitation":"(54)","previouslyFormattedCitation":"(53)"},"properties":{"noteIndex":0},"schema":"https://github.com/citation-style-language/schema/raw/master/csl-citation.json"}</w:instrText>
-      </w:r>
-      <w:r>
-        <w:fldChar w:fldCharType="separate"/>
-      </w:r>
-      <w:r>
-        <w:rPr>
-          <w:noProof/>
-        </w:rPr>
-        <w:t>(54)</w:t>
-      </w:r>
-      <w:r>
-        <w:fldChar w:fldCharType="end"/>
-      </w:r>
-      <w:r>
-        <w:t xml:space="preserve">.  For longitudinal measurements (body weights, fat mass and lean mass), data were analyzed by mixed linear models using uncorrelated random slopes and intercepts using the lme4 package version 1.1-8 </w:t>
-      </w:r>
-      <w:r>
-        <w:fldChar w:fldCharType="begin" w:fldLock="1"/>
-      </w:r>
-      <w:r>
-        <w:instrText>ADDIN CSL_CITATION {"citationItems":[{"id":"ITEM-1","itemData":{"abstract":"Maximum likelihood or restricted maximum likelihood (REML) estimates of the parameters in linear mixed-effects models can be determined using the lmer function in the lme4 package for R. As for most model-fitting functions in R, the model is described in an lmer call by a formula, in this case including both fixed- and random-effects terms. The formula and data together determine a numerical representation of the model from which the profiled deviance or the profiled REML criterion can be evaluated as a function of some of the model parameters. The appropriate criterion is optimized, using one of the constrained optimization functions in R, to provide the parameter estimates. We describe the structure of the model, the steps in evaluating the profiled deviance or REML criterion, and the structure of classes or types that represents such a model. Sufficient detail is included to allow specialization of these structures by users who wish to write functions to fit specialized linear mixed models, such as models incorporating pedigrees or smoothing splines, that are not easily expressible in the formula language used by lmer.","author":[{"dropping-particle":"","family":"Bates","given":"Douglas M","non-dropping-particle":"","parse-names":false,"suffix":""},{"dropping-particle":"","family":"Mächler","given":"Martin","non-dropping-particle":"","parse-names":false,"suffix":""},{"dropping-particle":"","family":"Bolker","given":"Ben","non-dropping-particle":"","parse-names":false,"suffix":""},{"dropping-particle":"","family":"Walker","given":"Steven","non-dropping-particle":"","parse-names":false,"suffix":""}],"container-title":"ArXiv","genre":"Computation","id":"ITEM-1","issued":{"date-parts":[["2014","6","23"]]},"note":"R package version 1.0-6","page":"1-51","title":"Fitting Linear Mixed-Effects Models using lme4","type":"article-journal","volume":"1406.5823"},"uris":["http://www.mendeley.com/documents/?uuid=07692ab3-3e1a-494a-abdf-f54acf8bbcef"]}],"mendeley":{"formattedCitation":"(55)","plainTextFormattedCitation":"(55)","previouslyFormattedCitation":"(54)"},"properties":{"noteIndex":0},"schema":"https://github.com/citation-style-language/schema/raw/master/csl-citation.json"}</w:instrText>
-      </w:r>
-      <w:r>
-        <w:fldChar w:fldCharType="separate"/>
-      </w:r>
-      <w:r>
-        <w:rPr>
-          <w:noProof/>
-        </w:rPr>
-        <w:t>(55)</w:t>
-      </w:r>
-      <w:r>
-        <w:fldChar w:fldCharType="end"/>
-      </w:r>
-      <w:r>
-        <w:t xml:space="preserve">. Statistical significance was determined via </w:t>
-      </w:r>
-      <w:r>
-        <w:t>likelihood ratio</w:t>
-      </w:r>
-      <w:r>
-        <w:t xml:space="preserve"> tests between models containing or missing the genotype term.  Pairwise comparisons were tested for normality via a Shapiro-Wilk test, and for equal variance via </w:t>
-      </w:r>
-      <w:proofErr w:type="spellStart"/>
-      <w:r>
-        <w:t>Levene’s</w:t>
-      </w:r>
-      <w:proofErr w:type="spellEnd"/>
-      <w:r>
-        <w:t xml:space="preserve"> test.  For survival analyses and Cox proportional hazard tests, the survival package was used (version 2.38-3, </w:t>
-      </w:r>
-      <w:r>
-        <w:fldChar w:fldCharType="begin" w:fldLock="1"/>
-      </w:r>
-      <w:r>
-        <w:instrText>ADDIN CSL_CITATION {"citationItems":[{"id":"ITEM-1","itemData":{"DOI":"10.1007/978-1-4757-3294-8","ISBN":"978-1-4419-3161-0","author":[{"dropping-particle":"","family":"Therneau","given":"Terry M.","non-dropping-particle":"","parse-names":false,"suffix":""},{"dropping-particle":"","family":"Grambsch","given":"Patricia M.","non-dropping-particle":"","parse-names":false,"suffix":""}],"collection-title":"Statistics for Biology and Health","id":"ITEM-1","issued":{"date-parts":[["2000"]]},"publisher":"Springer New York","publisher-place":"New York, NY","title":"Modeling Survival Data: Extending the Cox Model","type":"book"},"uris":["http://www.mendeley.com/documents/?uuid=99db4f8c-9747-4162-9113-2b3776c05f5b"]},{"id":"ITEM-2","itemData":{"ISBN":"0471252182","abstract":"survival analysis: descriptive statistics, two-sample tests, parametric accelerated failure models, Cox model. Delayed entry (truncation) allowed for all models; interval censoring for parametric models. Case-cohort designs.","author":[{"dropping-particle":"","family":"Therneau","given":"Terry","non-dropping-particle":"","parse-names":false,"suffix":""}],"container-title":"Survival","id":"ITEM-2","issued":{"date-parts":[["2012"]]},"title":"A Package for Survival Analysis in S. R package version","type":"article"},"uris":["http://www.mendeley.com/documents/?uuid=940d1321-21f4-4843-992d-c2a4cb00ebbd"]}],"mendeley":{"formattedCitation":"(56, 57)","plainTextFormattedCitation":"(56, 57)","previouslyFormattedCitation":"(55, 56)"},"properties":{"noteIndex":0},"schema":"https://github.com/citation-style-language/schema/raw/master/csl-citation.json"}</w:instrText>
-      </w:r>
-      <w:r>
-        <w:fldChar w:fldCharType="separate"/>
-      </w:r>
-      <w:r>
-        <w:rPr>
-          <w:noProof/>
-        </w:rPr>
-        <w:t>(56, 57)</w:t>
-      </w:r>
-      <w:r>
-        <w:fldChar w:fldCharType="end"/>
-      </w:r>
-      <w:r>
-        <w:t xml:space="preserve">).  We tested the assumptions of proportional hazards (with </w:t>
-      </w:r>
-      <w:proofErr w:type="spellStart"/>
-      <w:r>
-        <w:t>Shoenfeld</w:t>
-      </w:r>
-      <w:proofErr w:type="spellEnd"/>
-      <w:r>
-        <w:t xml:space="preserve"> residuals) and found no significant deviation from this assumption (p=0.875).  Based on these, appropriate pairwise tests were performed as indicated in the figure legends.  Corrections for testing of multiple hypotheses were done using the method of </w:t>
+        <w:t xml:space="preserve">testing of multiple hypotheses were done using the method of </w:t>
       </w:r>
       <w:proofErr w:type="spellStart"/>
       <w:r>
@@ -9785,6 +9800,7 @@
         <w:rPr>
           <w:noProof/>
         </w:rPr>
+        <w:lastRenderedPageBreak/>
         <w:t xml:space="preserve">9. </w:t>
       </w:r>
       <w:r>
@@ -9915,7 +9931,6 @@
         <w:rPr>
           <w:noProof/>
         </w:rPr>
-        <w:lastRenderedPageBreak/>
         <w:t xml:space="preserve">12. </w:t>
       </w:r>
       <w:r>
@@ -10622,6 +10637,7 @@
         <w:rPr>
           <w:noProof/>
         </w:rPr>
+        <w:lastRenderedPageBreak/>
         <w:t xml:space="preserve">27. </w:t>
       </w:r>
       <w:r>
@@ -10766,7 +10782,6 @@
         <w:rPr>
           <w:noProof/>
         </w:rPr>
-        <w:lastRenderedPageBreak/>
         <w:t xml:space="preserve">30. </w:t>
       </w:r>
       <w:r>
@@ -11467,6 +11482,7 @@
         <w:rPr>
           <w:noProof/>
         </w:rPr>
+        <w:lastRenderedPageBreak/>
         <w:t xml:space="preserve">45. </w:t>
       </w:r>
       <w:r>
@@ -11611,7 +11627,6 @@
         <w:rPr>
           <w:noProof/>
         </w:rPr>
-        <w:lastRenderedPageBreak/>
         <w:t xml:space="preserve">49. </w:t>
       </w:r>
       <w:r>
@@ -12366,6 +12381,7 @@
         <w:rPr>
           <w:noProof/>
         </w:rPr>
+        <w:lastRenderedPageBreak/>
         <w:t xml:space="preserve">66. </w:t>
       </w:r>
       <w:r>
@@ -12510,7 +12526,6 @@
         <w:rPr>
           <w:noProof/>
         </w:rPr>
-        <w:lastRenderedPageBreak/>
         <w:t xml:space="preserve">69. </w:t>
       </w:r>
       <w:r>
@@ -13121,6 +13136,7 @@
         <w:rPr>
           <w:noProof/>
         </w:rPr>
+        <w:lastRenderedPageBreak/>
         <w:t xml:space="preserve">82. </w:t>
       </w:r>
       <w:r>
@@ -13265,7 +13281,6 @@
         <w:rPr>
           <w:noProof/>
         </w:rPr>
-        <w:lastRenderedPageBreak/>
         <w:t xml:space="preserve">85. </w:t>
       </w:r>
       <w:r>
@@ -13931,7 +13946,14 @@
           <w:noProof/>
         </w:rPr>
         <w:tab/>
-        <w:t xml:space="preserve">Milan, G., Romanello, V., Pescatore, F., Armani, A., Paik, J.-H., Frasson, L., Seydel, A., Zhao, J., Abraham, R., Goldberg, A. L., Blaauw, B., DePinho, R. a., and Sandri, M. (2015) Regulation of autophagy and the ubiquitin-proteasome system by the FoxO transcriptional network during muscle atrophy. </w:t>
+        <w:t xml:space="preserve">Milan, G., Romanello, V., Pescatore, F., Armani, A., Paik, J.-H., Frasson, L., Seydel, A., Zhao, J., Abraham, R., Goldberg, A. L., Blaauw, B., DePinho, R. a., and Sandri, M. (2015) Regulation of </w:t>
+      </w:r>
+      <w:r>
+        <w:rPr>
+          <w:noProof/>
+        </w:rPr>
+        <w:lastRenderedPageBreak/>
+        <w:t xml:space="preserve">autophagy and the ubiquitin-proteasome system by the FoxO transcriptional network during muscle atrophy. </w:t>
       </w:r>
       <w:r>
         <w:rPr>
@@ -14027,14 +14049,7 @@
           <w:noProof/>
         </w:rPr>
         <w:tab/>
-        <w:t xml:space="preserve">Joseph, G. A., Wang, S., Jacobs, C. E., Zhou, W., Kimble, G. C., Tse, H. W., Eash, J. K., Shavlakadze, T., and Glass, D. J. (2019) Partial inhibition of mTORC1 in aged rats counteracts the </w:t>
-      </w:r>
-      <w:r>
-        <w:rPr>
-          <w:noProof/>
-        </w:rPr>
-        <w:lastRenderedPageBreak/>
-        <w:t xml:space="preserve">decline in muscle mass and reverses molecular signaling associated with sarcopenia. </w:t>
+        <w:t xml:space="preserve">Joseph, G. A., Wang, S., Jacobs, C. E., Zhou, W., Kimble, G. C., Tse, H. W., Eash, J. K., Shavlakadze, T., and Glass, D. J. (2019) Partial inhibition of mTORC1 in aged rats counteracts the decline in muscle mass and reverses molecular signaling associated with sarcopenia. </w:t>
       </w:r>
       <w:r>
         <w:rPr>
@@ -16170,8 +16185,6 @@
       <w:r>
         <w:t xml:space="preserve"> in muscle</w:t>
       </w:r>
-      <w:bookmarkStart w:id="1" w:name="_GoBack"/>
-      <w:bookmarkEnd w:id="1"/>
       <w:r>
         <w:t xml:space="preserve"> (nominal p value &lt;0.01, reanalyzed from</w:t>
       </w:r>
@@ -18587,7 +18600,7 @@
 </file>
 
 <file path=customXml/itemProps1.xml><?xml version="1.0" encoding="utf-8"?>
-<ds:datastoreItem xmlns:ds="http://schemas.openxmlformats.org/officeDocument/2006/customXml" ds:itemID="{79D6EC41-A21A-324D-B190-E56F340FD6C1}">
+<ds:datastoreItem xmlns:ds="http://schemas.openxmlformats.org/officeDocument/2006/customXml" ds:itemID="{2F8C3648-0A6D-A841-BBA4-A28EC5EFF704}">
   <ds:schemaRefs>
     <ds:schemaRef ds:uri="http://schemas.openxmlformats.org/officeDocument/2006/bibliography"/>
   </ds:schemaRefs>

</xml_diff>

<commit_message>
Wrote section about ATF4
</commit_message>
<xml_diff>
--- a/Manuscripts/Muscle Tsc1 Knockout Paper/Manuscript.docx
+++ b/Manuscripts/Muscle Tsc1 Knockout Paper/Manuscript.docx
@@ -94,6 +94,17 @@
         </w:rPr>
         <w:t>1,4,5</w:t>
       </w:r>
+      <w:r>
+        <w:t xml:space="preserve">, </w:t>
+      </w:r>
+      <w:r>
+        <w:t xml:space="preserve">Cody M. </w:t>
+      </w:r>
+      <w:proofErr w:type="spellStart"/>
+      <w:r>
+        <w:t>Cousineau</w:t>
+      </w:r>
+      <w:proofErr w:type="spellEnd"/>
       <w:r>
         <w:t xml:space="preserve">, </w:t>
       </w:r>
@@ -491,12 +502,27 @@
           <w:ilvl w:val="0"/>
           <w:numId w:val="7"/>
         </w:numPr>
-      </w:pPr>
-      <w:r>
         <w:rPr>
           <w:rFonts w:ascii="Arial" w:hAnsi="Arial" w:cs="Arial"/>
         </w:rPr>
-        <w:t xml:space="preserve">Institute for Diabetes and Metabolic Health, University of California San Diego, San Diego, </w:t>
+      </w:pPr>
+      <w:r>
+        <w:rPr>
+          <w:rFonts w:ascii="Arial" w:hAnsi="Arial" w:cs="Arial"/>
+        </w:rPr>
+        <w:t>Institute for Diabetes and Metabolic Health, University of California San Diego, San Diego,</w:t>
+      </w:r>
+      <w:r>
+        <w:rPr>
+          <w:rFonts w:ascii="Arial" w:hAnsi="Arial" w:cs="Arial"/>
+        </w:rPr>
+        <w:t xml:space="preserve"> U.S.A.</w:t>
+      </w:r>
+      <w:r>
+        <w:rPr>
+          <w:rFonts w:ascii="Arial" w:hAnsi="Arial" w:cs="Arial"/>
+        </w:rPr>
+        <w:t xml:space="preserve"> </w:t>
       </w:r>
     </w:p>
     <w:p/>
@@ -5193,7 +5219,27 @@
           <w:szCs w:val="21"/>
           <w:shd w:val="clear" w:color="auto" w:fill="FFFFFF"/>
         </w:rPr>
-        <w:t xml:space="preserve"> may be upregulated in a mTORC1/ATF4 dependent manner.</w:t>
+        <w:t xml:space="preserve"> may be upregulated in a mTORC1/ATF4 dependent manner</w:t>
+      </w:r>
+      <w:r>
+        <w:rPr>
+          <w:rFonts w:ascii="Helvetica Neue" w:eastAsia="Times New Roman" w:hAnsi="Helvetica Neue" w:cs="Times New Roman"/>
+          <w:color w:val="000000" w:themeColor="text1"/>
+          <w:sz w:val="21"/>
+          <w:szCs w:val="21"/>
+          <w:shd w:val="clear" w:color="auto" w:fill="FFFFFF"/>
+        </w:rPr>
+        <w:t xml:space="preserve"> (Figure 5C)</w:t>
+      </w:r>
+      <w:r>
+        <w:rPr>
+          <w:rFonts w:ascii="Helvetica Neue" w:eastAsia="Times New Roman" w:hAnsi="Helvetica Neue" w:cs="Times New Roman"/>
+          <w:color w:val="000000" w:themeColor="text1"/>
+          <w:sz w:val="21"/>
+          <w:szCs w:val="21"/>
+          <w:shd w:val="clear" w:color="auto" w:fill="FFFFFF"/>
+        </w:rPr>
+        <w:t>.</w:t>
       </w:r>
     </w:p>
     <w:p/>
@@ -6767,8 +6813,6 @@
       <w:r>
         <w:t>how adaptations to nutrient overload are mTORC1 or ATF4 dependent, including which mTORC1 targets are due to induction of ATF4 and the integrated stress response.</w:t>
       </w:r>
-      <w:bookmarkStart w:id="1" w:name="_GoBack"/>
-      <w:bookmarkEnd w:id="1"/>
     </w:p>
     <w:p/>
     <w:p>
@@ -7713,6 +7757,9 @@
         <w:t>gets</w:t>
       </w:r>
       <w:r>
+        <w:t xml:space="preserve"> including ATF4</w:t>
+      </w:r>
+      <w:r>
         <w:t xml:space="preserve">, specifically </w:t>
       </w:r>
       <w:r>
@@ -8757,7 +8804,25 @@
         <w:fldChar w:fldCharType="end"/>
       </w:r>
       <w:r>
-        <w:t xml:space="preserve"> and compared with our differentially regulated gene sets.</w:t>
+        <w:t xml:space="preserve"> </w:t>
+      </w:r>
+      <w:r>
+        <w:t xml:space="preserve">and </w:t>
+      </w:r>
+      <w:commentRangeStart w:id="1"/>
+      <w:r>
+        <w:t xml:space="preserve">GSE20104 </w:t>
+      </w:r>
+      <w:commentRangeEnd w:id="1"/>
+      <w:r>
+        <w:rPr>
+          <w:rStyle w:val="CommentReference"/>
+          <w:rFonts w:asciiTheme="minorHAnsi" w:hAnsiTheme="minorHAnsi" w:cstheme="minorBidi"/>
+        </w:rPr>
+        <w:commentReference w:id="1"/>
+      </w:r>
+      <w:r>
+        <w:t>and compared with our differentially regulated gene sets.</w:t>
       </w:r>
     </w:p>
     <w:p>
@@ -9078,36 +9143,6 @@
           <w:color w:val="000000" w:themeColor="text1"/>
           <w:szCs w:val="22"/>
         </w:rPr>
-        <w:t xml:space="preserve"> </w:t>
-      </w:r>
-      <w:r>
-        <w:rPr>
-          <w:rStyle w:val="Hyperlink"/>
-          <w:color w:val="000000" w:themeColor="text1"/>
-          <w:szCs w:val="22"/>
-          <w:u w:val="none"/>
-        </w:rPr>
-        <w:t xml:space="preserve">(Permanent </w:t>
-      </w:r>
-      <w:r>
-        <w:rPr>
-          <w:rStyle w:val="Hyperlink"/>
-          <w:color w:val="000000" w:themeColor="text1"/>
-          <w:szCs w:val="22"/>
-          <w:u w:val="none"/>
-        </w:rPr>
-        <w:t xml:space="preserve">repository </w:t>
-      </w:r>
-      <w:r>
-        <w:rPr>
-          <w:rStyle w:val="Hyperlink"/>
-          <w:color w:val="000000" w:themeColor="text1"/>
-          <w:szCs w:val="22"/>
-          <w:u w:val="none"/>
-        </w:rPr>
-        <w:t>DOI will be assigned upon acceptance)</w:t>
-      </w:r>
-      <w:r>
         <w:t>.</w:t>
       </w:r>
     </w:p>
@@ -16206,6 +16241,50 @@
       <w:r>
         <w:t>.</w:t>
       </w:r>
+      <w:r>
+        <w:t xml:space="preserve"> C) Effects of ATF4 </w:t>
+      </w:r>
+      <w:r>
+        <w:t xml:space="preserve">overexpression </w:t>
+      </w:r>
+      <w:bookmarkStart w:id="2" w:name="_GoBack"/>
+      <w:bookmarkEnd w:id="2"/>
+      <w:r>
+        <w:t xml:space="preserve">on </w:t>
+      </w:r>
+      <w:r>
+        <w:rPr>
+          <w:i/>
+        </w:rPr>
+        <w:t>Tsc1</w:t>
+      </w:r>
+      <w:r>
+        <w:t xml:space="preserve"> </w:t>
+      </w:r>
+      <w:r>
+        <w:t>responsive</w:t>
+      </w:r>
+      <w:r>
+        <w:t xml:space="preserve"> gene</w:t>
+      </w:r>
+      <w:r>
+        <w:t>s</w:t>
+      </w:r>
+      <w:r>
+        <w:t xml:space="preserve"> </w:t>
+      </w:r>
+      <w:r>
+        <w:t>GDF15 and Sarcolipin</w:t>
+      </w:r>
+      <w:r>
+        <w:t xml:space="preserve">, reanalyzed from </w:t>
+      </w:r>
+      <w:r>
+        <w:t>GSE20104</w:t>
+      </w:r>
+      <w:r>
+        <w:t>.</w:t>
+      </w:r>
     </w:p>
     <w:p>
       <w:pPr>
@@ -16427,18 +16506,36 @@
       <w:proofErr w:type="spellEnd"/>
     </w:p>
   </w:comment>
+  <w:comment w:id="1" w:author="Dave Bridges" w:date="2023-09-01T11:35:00Z" w:initials="DB">
+    <w:p>
+      <w:pPr>
+        <w:pStyle w:val="CommentText"/>
+      </w:pPr>
+      <w:r>
+        <w:rPr>
+          <w:rStyle w:val="CommentReference"/>
+        </w:rPr>
+        <w:annotationRef/>
+      </w:r>
+      <w:r>
+        <w:t>Add paper</w:t>
+      </w:r>
+    </w:p>
+  </w:comment>
 </w:comments>
 </file>
 
 <file path=word/commentsExtended.xml><?xml version="1.0" encoding="utf-8"?>
 <w15:commentsEx xmlns:wpc="http://schemas.microsoft.com/office/word/2010/wordprocessingCanvas" xmlns:cx="http://schemas.microsoft.com/office/drawing/2014/chartex" xmlns:cx1="http://schemas.microsoft.com/office/drawing/2015/9/8/chartex" xmlns:cx2="http://schemas.microsoft.com/office/drawing/2015/10/21/chartex" xmlns:cx3="http://schemas.microsoft.com/office/drawing/2016/5/9/chartex" xmlns:cx4="http://schemas.microsoft.com/office/drawing/2016/5/10/chartex" xmlns:cx5="http://schemas.microsoft.com/office/drawing/2016/5/11/chartex" xmlns:cx6="http://schemas.microsoft.com/office/drawing/2016/5/12/chartex" xmlns:cx7="http://schemas.microsoft.com/office/drawing/2016/5/13/chartex" xmlns:cx8="http://schemas.microsoft.com/office/drawing/2016/5/14/chartex" xmlns:mc="http://schemas.openxmlformats.org/markup-compatibility/2006" xmlns:aink="http://schemas.microsoft.com/office/drawing/2016/ink" xmlns:am3d="http://schemas.microsoft.com/office/drawing/2017/model3d" xmlns:o="urn:schemas-microsoft-com:office:office" xmlns:r="http://schemas.openxmlformats.org/officeDocument/2006/relationships" xmlns:m="http://schemas.openxmlformats.org/officeDocument/2006/math" xmlns:v="urn:schemas-microsoft-com:vml" xmlns:wp14="http://schemas.microsoft.com/office/word/2010/wordprocessingDrawing" xmlns:wp="http://schemas.openxmlformats.org/drawingml/2006/wordprocessingDrawing" xmlns:w10="urn:schemas-microsoft-com:office:word" xmlns:w="http://schemas.openxmlformats.org/wordprocessingml/2006/main" xmlns:w14="http://schemas.microsoft.com/office/word/2010/wordml" xmlns:w15="http://schemas.microsoft.com/office/word/2012/wordml" xmlns:w16cid="http://schemas.microsoft.com/office/word/2016/wordml/cid" xmlns:w16se="http://schemas.microsoft.com/office/word/2015/wordml/symex" xmlns:wpg="http://schemas.microsoft.com/office/word/2010/wordprocessingGroup" xmlns:wpi="http://schemas.microsoft.com/office/word/2010/wordprocessingInk" xmlns:wne="http://schemas.microsoft.com/office/word/2006/wordml" xmlns:wps="http://schemas.microsoft.com/office/word/2010/wordprocessingShape" mc:Ignorable="w14 w15 w16se w16cid wp14">
   <w15:commentEx w15:paraId="572A092C" w15:done="0"/>
+  <w15:commentEx w15:paraId="06953C45" w15:done="0"/>
 </w15:commentsEx>
 </file>
 
 <file path=word/commentsIds.xml><?xml version="1.0" encoding="utf-8"?>
 <w16cid:commentsIds xmlns:wpc="http://schemas.microsoft.com/office/word/2010/wordprocessingCanvas" xmlns:cx="http://schemas.microsoft.com/office/drawing/2014/chartex" xmlns:cx1="http://schemas.microsoft.com/office/drawing/2015/9/8/chartex" xmlns:cx2="http://schemas.microsoft.com/office/drawing/2015/10/21/chartex" xmlns:cx3="http://schemas.microsoft.com/office/drawing/2016/5/9/chartex" xmlns:cx4="http://schemas.microsoft.com/office/drawing/2016/5/10/chartex" xmlns:cx5="http://schemas.microsoft.com/office/drawing/2016/5/11/chartex" xmlns:cx6="http://schemas.microsoft.com/office/drawing/2016/5/12/chartex" xmlns:cx7="http://schemas.microsoft.com/office/drawing/2016/5/13/chartex" xmlns:cx8="http://schemas.microsoft.com/office/drawing/2016/5/14/chartex" xmlns:mc="http://schemas.openxmlformats.org/markup-compatibility/2006" xmlns:aink="http://schemas.microsoft.com/office/drawing/2016/ink" xmlns:am3d="http://schemas.microsoft.com/office/drawing/2017/model3d" xmlns:o="urn:schemas-microsoft-com:office:office" xmlns:r="http://schemas.openxmlformats.org/officeDocument/2006/relationships" xmlns:m="http://schemas.openxmlformats.org/officeDocument/2006/math" xmlns:v="urn:schemas-microsoft-com:vml" xmlns:wp14="http://schemas.microsoft.com/office/word/2010/wordprocessingDrawing" xmlns:wp="http://schemas.openxmlformats.org/drawingml/2006/wordprocessingDrawing" xmlns:w10="urn:schemas-microsoft-com:office:word" xmlns:w="http://schemas.openxmlformats.org/wordprocessingml/2006/main" xmlns:w14="http://schemas.microsoft.com/office/word/2010/wordml" xmlns:w15="http://schemas.microsoft.com/office/word/2012/wordml" xmlns:w16cid="http://schemas.microsoft.com/office/word/2016/wordml/cid" xmlns:w16se="http://schemas.microsoft.com/office/word/2015/wordml/symex" xmlns:wpg="http://schemas.microsoft.com/office/word/2010/wordprocessingGroup" xmlns:wpi="http://schemas.microsoft.com/office/word/2010/wordprocessingInk" xmlns:wne="http://schemas.microsoft.com/office/word/2006/wordml" xmlns:wps="http://schemas.microsoft.com/office/word/2010/wordprocessingShape" mc:Ignorable="w14 w15 w16se w16cid wp14">
   <w16cid:commentId w16cid:paraId="572A092C" w16cid:durableId="25EC311C"/>
+  <w16cid:commentId w16cid:paraId="06953C45" w16cid:durableId="289C4AED"/>
 </w16cid:commentsIds>
 </file>
 
@@ -16583,7 +16680,7 @@
       <w:lvlText w:val="%1."/>
       <w:lvlJc w:val="left"/>
       <w:pPr>
-        <w:ind w:left="720" w:hanging="360"/>
+        <w:ind w:left="630" w:hanging="360"/>
       </w:pPr>
     </w:lvl>
     <w:lvl w:ilvl="1" w:tplc="04090019" w:tentative="1">
@@ -18600,7 +18697,7 @@
 </file>
 
 <file path=customXml/itemProps1.xml><?xml version="1.0" encoding="utf-8"?>
-<ds:datastoreItem xmlns:ds="http://schemas.openxmlformats.org/officeDocument/2006/customXml" ds:itemID="{2F8C3648-0A6D-A841-BBA4-A28EC5EFF704}">
+<ds:datastoreItem xmlns:ds="http://schemas.openxmlformats.org/officeDocument/2006/customXml" ds:itemID="{7F052021-7CDD-5946-BD59-F16F0929C565}">
   <ds:schemaRefs>
     <ds:schemaRef ds:uri="http://schemas.openxmlformats.org/officeDocument/2006/bibliography"/>
   </ds:schemaRefs>

</xml_diff>